<commit_message>
#50: Added 9-55, fixed calc errors
</commit_message>
<xml_diff>
--- a/Chapter 09/Problems/09-53.docx
+++ b/Chapter 09/Problems/09-53.docx
@@ -19,25 +19,267 @@
         <w:t>Solution:</w:t>
       </w:r>
     </w:p>
+    <w:p>
+      <w:pPr>
+        <w:rPr>
+          <w:rFonts w:ascii="Lucida Sans Typewriter" w:hAnsi="Lucida Sans Typewriter"/>
+        </w:rPr>
+      </w:pPr>
+      <w:r>
+        <w:rPr>
+          <w:rFonts w:ascii="Lucida Sans Typewriter" w:hAnsi="Lucida Sans Typewriter"/>
+        </w:rPr>
+        <w:t xml:space="preserve">Since the bond is offered at 3% semi-annually when the market rate is 5%, this means that the bond is offered at a discounted price. </w:t>
+      </w:r>
+    </w:p>
+    <w:p>
+      <w:pPr>
+        <w:rPr>
+          <w:rFonts w:ascii="Lucida Sans Typewriter" w:hAnsi="Lucida Sans Typewriter"/>
+        </w:rPr>
+      </w:pPr>
+      <w:r>
+        <w:rPr>
+          <w:rFonts w:ascii="Lucida Sans Typewriter" w:hAnsi="Lucida Sans Typewriter"/>
+        </w:rPr>
+        <w:t xml:space="preserve">To do accounting for it, let us calculate the present value of this bond under the given circumstances. </w:t>
+      </w:r>
+    </w:p>
+    <w:p>
+      <w:pPr>
+        <w:rPr>
+          <w:rFonts w:ascii="Lucida Sans Typewriter" w:hAnsi="Lucida Sans Typewriter"/>
+        </w:rPr>
+      </w:pPr>
+      <w:r>
+        <w:rPr>
+          <w:rFonts w:ascii="Lucida Sans Typewriter" w:hAnsi="Lucida Sans Typewriter"/>
+        </w:rPr>
+        <w:t>To do the calculation, let us split the bond’s provisions into two broad categories and add them:</w:t>
+      </w:r>
+    </w:p>
+    <w:p>
+      <w:pPr>
+        <w:pStyle w:val="ListParagraph"/>
+        <w:numPr>
+          <w:ilvl w:val="0"/>
+          <w:numId w:val="1"/>
+        </w:numPr>
+        <w:rPr>
+          <w:rFonts w:ascii="Lucida Sans Typewriter" w:hAnsi="Lucida Sans Typewriter"/>
+        </w:rPr>
+      </w:pPr>
+      <w:r>
+        <w:rPr>
+          <w:rFonts w:ascii="Lucida Sans Typewriter" w:hAnsi="Lucida Sans Typewriter"/>
+        </w:rPr>
+        <w:t>The payment part:</w:t>
+      </w:r>
+    </w:p>
+    <w:p>
+      <w:pPr>
+        <w:ind w:left="720"/>
+        <w:rPr>
+          <w:rFonts w:ascii="Lucida Sans Typewriter" w:hAnsi="Lucida Sans Typewriter"/>
+        </w:rPr>
+      </w:pPr>
+      <w:r>
+        <w:rPr>
+          <w:rFonts w:ascii="Lucida Sans Typewriter" w:hAnsi="Lucida Sans Typewriter"/>
+        </w:rPr>
+        <w:t xml:space="preserve">The bond will pay $100,000 x 0.03 = $3,000 semi-annually for 10 payments (since payments are done semi-annually for 5 years). </w:t>
+      </w:r>
+    </w:p>
+    <w:p>
+      <w:pPr>
+        <w:ind w:left="720"/>
+        <w:rPr>
+          <w:rFonts w:ascii="Lucida Sans Typewriter" w:hAnsi="Lucida Sans Typewriter"/>
+        </w:rPr>
+      </w:pPr>
+      <w:r>
+        <w:rPr>
+          <w:rFonts w:ascii="Lucida Sans Typewriter" w:hAnsi="Lucida Sans Typewriter"/>
+        </w:rPr>
+        <w:t xml:space="preserve">Thus, the PV of this is like an annuity with the above and by using the tables, we get the present value as $3,000 x </w:t>
+      </w:r>
+      <w:r>
+        <w:rPr>
+          <w:rFonts w:ascii="Lucida Sans Typewriter" w:hAnsi="Lucida Sans Typewriter"/>
+        </w:rPr>
+        <w:t>7.7217</w:t>
+      </w:r>
+      <w:r>
+        <w:rPr>
+          <w:rFonts w:ascii="Lucida Sans Typewriter" w:hAnsi="Lucida Sans Typewriter"/>
+        </w:rPr>
+        <w:t xml:space="preserve"> = $2</w:t>
+      </w:r>
+      <w:r>
+        <w:rPr>
+          <w:rFonts w:ascii="Lucida Sans Typewriter" w:hAnsi="Lucida Sans Typewriter"/>
+        </w:rPr>
+        <w:t>3</w:t>
+      </w:r>
+      <w:r>
+        <w:rPr>
+          <w:rFonts w:ascii="Lucida Sans Typewriter" w:hAnsi="Lucida Sans Typewriter"/>
+        </w:rPr>
+        <w:t>,</w:t>
+      </w:r>
+      <w:r>
+        <w:rPr>
+          <w:rFonts w:ascii="Lucida Sans Typewriter" w:hAnsi="Lucida Sans Typewriter"/>
+        </w:rPr>
+        <w:t>165</w:t>
+      </w:r>
+      <w:r>
+        <w:rPr>
+          <w:rFonts w:ascii="Lucida Sans Typewriter" w:hAnsi="Lucida Sans Typewriter"/>
+        </w:rPr>
+        <w:t>.</w:t>
+      </w:r>
+      <w:r>
+        <w:rPr>
+          <w:rFonts w:ascii="Lucida Sans Typewriter" w:hAnsi="Lucida Sans Typewriter"/>
+        </w:rPr>
+        <w:t>1</w:t>
+      </w:r>
+    </w:p>
+    <w:p>
+      <w:pPr>
+        <w:pStyle w:val="ListParagraph"/>
+        <w:numPr>
+          <w:ilvl w:val="0"/>
+          <w:numId w:val="1"/>
+        </w:numPr>
+        <w:rPr>
+          <w:rFonts w:ascii="Lucida Sans Typewriter" w:hAnsi="Lucida Sans Typewriter"/>
+        </w:rPr>
+      </w:pPr>
+      <w:r>
+        <w:rPr>
+          <w:rFonts w:ascii="Lucida Sans Typewriter" w:hAnsi="Lucida Sans Typewriter"/>
+        </w:rPr>
+        <w:t>The lump-sum part:</w:t>
+      </w:r>
+    </w:p>
+    <w:p>
+      <w:pPr>
+        <w:ind w:left="720"/>
+        <w:rPr>
+          <w:rFonts w:ascii="Lucida Sans Typewriter" w:hAnsi="Lucida Sans Typewriter"/>
+        </w:rPr>
+      </w:pPr>
+      <w:r>
+        <w:rPr>
+          <w:rFonts w:ascii="Lucida Sans Typewriter" w:hAnsi="Lucida Sans Typewriter"/>
+        </w:rPr>
+        <w:t xml:space="preserve">The bond will pay $100,000 after 10 payments, at a compounding rate of 3%. </w:t>
+      </w:r>
+    </w:p>
+    <w:p>
+      <w:pPr>
+        <w:ind w:left="720"/>
+        <w:rPr>
+          <w:rFonts w:ascii="Lucida Sans Typewriter" w:hAnsi="Lucida Sans Typewriter"/>
+        </w:rPr>
+      </w:pPr>
+      <w:r>
+        <w:rPr>
+          <w:rFonts w:ascii="Lucida Sans Typewriter" w:hAnsi="Lucida Sans Typewriter"/>
+        </w:rPr>
+        <w:t>Thus, the PV of this is given by $100,000 x 0.</w:t>
+      </w:r>
+      <w:r>
+        <w:rPr>
+          <w:rFonts w:ascii="Lucida Sans Typewriter" w:hAnsi="Lucida Sans Typewriter"/>
+        </w:rPr>
+        <w:t>6139</w:t>
+      </w:r>
+      <w:r>
+        <w:rPr>
+          <w:rFonts w:ascii="Lucida Sans Typewriter" w:hAnsi="Lucida Sans Typewriter"/>
+        </w:rPr>
+        <w:t xml:space="preserve"> = $</w:t>
+      </w:r>
+      <w:r>
+        <w:rPr>
+          <w:rFonts w:ascii="Lucida Sans Typewriter" w:hAnsi="Lucida Sans Typewriter"/>
+        </w:rPr>
+        <w:t xml:space="preserve">61,390 </w:t>
+      </w:r>
+    </w:p>
+    <w:p>
+      <w:pPr>
+        <w:rPr>
+          <w:rFonts w:ascii="Lucida Sans Typewriter" w:hAnsi="Lucida Sans Typewriter"/>
+        </w:rPr>
+      </w:pPr>
+      <w:r>
+        <w:rPr>
+          <w:rFonts w:ascii="Lucida Sans Typewriter" w:hAnsi="Lucida Sans Typewriter"/>
+        </w:rPr>
+        <w:t xml:space="preserve">The present value of this, comes out to be $23,165.1 + $61,390 = $84,555.1 for the same. </w:t>
+      </w:r>
+    </w:p>
+    <w:p>
+      <w:pPr>
+        <w:rPr>
+          <w:rFonts w:ascii="Lucida Sans Typewriter" w:hAnsi="Lucida Sans Typewriter"/>
+        </w:rPr>
+      </w:pPr>
+      <w:r>
+        <w:rPr>
+          <w:rFonts w:ascii="Lucida Sans Typewriter" w:hAnsi="Lucida Sans Typewriter"/>
+        </w:rPr>
+        <w:t>(1)</w:t>
+      </w:r>
+    </w:p>
+    <w:p>
+      <w:pPr>
+        <w:rPr>
+          <w:rFonts w:ascii="Lucida Sans Typewriter" w:hAnsi="Lucida Sans Typewriter"/>
+        </w:rPr>
+      </w:pPr>
+      <w:r>
+        <w:rPr>
+          <w:rFonts w:ascii="Lucida Sans Typewriter" w:hAnsi="Lucida Sans Typewriter"/>
+        </w:rPr>
+        <w:t xml:space="preserve">Under the U.S. GAAP, the convertible bonds are treated as normal bonds. </w:t>
+      </w:r>
+    </w:p>
+    <w:p>
+      <w:pPr>
+        <w:rPr>
+          <w:rFonts w:ascii="Lucida Sans Typewriter" w:hAnsi="Lucida Sans Typewriter"/>
+        </w:rPr>
+      </w:pPr>
+      <w:r>
+        <w:rPr>
+          <w:rFonts w:ascii="Lucida Sans Typewriter" w:hAnsi="Lucida Sans Typewriter"/>
+        </w:rPr>
+        <w:t>Thus, we see that the issuance of bonds under the U.S. GAAP is given as follows:</w:t>
+      </w:r>
+    </w:p>
     <w:tbl>
       <w:tblPr>
-        <w:tblStyle w:val="PlainTable2"/>
-        <w:tblW w:w="0" w:type="auto"/>
+        <w:tblStyle w:val="TableGrid"/>
+        <w:tblW w:w="10632" w:type="dxa"/>
+        <w:tblInd w:w="-714" w:type="dxa"/>
         <w:tblLook w:val="04A0" w:firstRow="1" w:lastRow="0" w:firstColumn="1" w:lastColumn="0" w:noHBand="0" w:noVBand="1"/>
       </w:tblPr>
       <w:tblGrid>
-        <w:gridCol w:w="6941"/>
-        <w:gridCol w:w="2075"/>
+        <w:gridCol w:w="1702"/>
+        <w:gridCol w:w="5386"/>
+        <w:gridCol w:w="1843"/>
+        <w:gridCol w:w="1701"/>
       </w:tblGrid>
       <w:tr>
-        <w:trPr>
-          <w:cnfStyle w:val="100000000000" w:firstRow="1" w:lastRow="0" w:firstColumn="0" w:lastColumn="0" w:oddVBand="0" w:evenVBand="0" w:oddHBand="0" w:evenHBand="0" w:firstRowFirstColumn="0" w:firstRowLastColumn="0" w:lastRowFirstColumn="0" w:lastRowLastColumn="0"/>
-        </w:trPr>
         <w:tc>
           <w:tcPr>
-            <w:cnfStyle w:val="001000000000" w:firstRow="0" w:lastRow="0" w:firstColumn="1" w:lastColumn="0" w:oddVBand="0" w:evenVBand="0" w:oddHBand="0" w:evenHBand="0" w:firstRowFirstColumn="0" w:firstRowLastColumn="0" w:lastRowFirstColumn="0" w:lastRowLastColumn="0"/>
-            <w:tcW w:w="9016" w:type="dxa"/>
-            <w:gridSpan w:val="2"/>
+            <w:tcW w:w="10632" w:type="dxa"/>
+            <w:gridSpan w:val="4"/>
           </w:tcPr>
           <w:p>
             <w:pPr>
@@ -58,7 +300,7 @@
               <w:rPr>
                 <w:rFonts w:ascii="Lucida Sans Typewriter" w:hAnsi="Lucida Sans Typewriter"/>
               </w:rPr>
-              <w:t>STATEMENT OF LIABILITIES</w:t>
+              <w:t xml:space="preserve">JOURNAL ENTRY FOR ISSUANCE OF BOND </w:t>
             </w:r>
           </w:p>
           <w:p>
@@ -71,89 +313,28 @@
             <w:r>
               <w:rPr>
                 <w:rFonts w:ascii="Lucida Sans Typewriter" w:hAnsi="Lucida Sans Typewriter"/>
-                <w:b w:val="0"/>
-                <w:bCs w:val="0"/>
-              </w:rPr>
-              <w:t>(Amounts are in millions of $)</w:t>
-            </w:r>
-          </w:p>
-          <w:p>
-            <w:pPr>
-              <w:rPr>
-                <w:rFonts w:ascii="Lucida Sans Typewriter" w:hAnsi="Lucida Sans Typewriter"/>
-              </w:rPr>
-            </w:pPr>
-          </w:p>
-          <w:p>
-            <w:pPr>
-              <w:rPr>
-                <w:rFonts w:ascii="Lucida Sans Typewriter" w:hAnsi="Lucida Sans Typewriter"/>
-                <w:b w:val="0"/>
-                <w:bCs w:val="0"/>
-              </w:rPr>
-            </w:pPr>
-            <w:r>
-              <w:rPr>
-                <w:rFonts w:ascii="Lucida Sans Typewriter" w:hAnsi="Lucida Sans Typewriter"/>
-                <w:b w:val="0"/>
-                <w:bCs w:val="0"/>
-              </w:rPr>
-              <w:t xml:space="preserve">Name: ArcelorMittal </w:t>
-            </w:r>
-          </w:p>
-          <w:p>
-            <w:pPr>
-              <w:rPr>
-                <w:rFonts w:ascii="Lucida Sans Typewriter" w:hAnsi="Lucida Sans Typewriter"/>
-              </w:rPr>
-            </w:pPr>
-          </w:p>
-        </w:tc>
-      </w:tr>
-      <w:tr>
-        <w:trPr>
-          <w:cnfStyle w:val="000000100000" w:firstRow="0" w:lastRow="0" w:firstColumn="0" w:lastColumn="0" w:oddVBand="0" w:evenVBand="0" w:oddHBand="1" w:evenHBand="0" w:firstRowFirstColumn="0" w:firstRowLastColumn="0" w:lastRowFirstColumn="0" w:lastRowLastColumn="0"/>
-        </w:trPr>
-        <w:tc>
-          <w:tcPr>
-            <w:cnfStyle w:val="001000000000" w:firstRow="0" w:lastRow="0" w:firstColumn="1" w:lastColumn="0" w:oddVBand="0" w:evenVBand="0" w:oddHBand="0" w:evenHBand="0" w:firstRowFirstColumn="0" w:firstRowLastColumn="0" w:lastRowFirstColumn="0" w:lastRowLastColumn="0"/>
-            <w:tcW w:w="6941" w:type="dxa"/>
-          </w:tcPr>
-          <w:p>
-            <w:pPr>
-              <w:rPr>
-                <w:rFonts w:ascii="Lucida Sans Typewriter" w:hAnsi="Lucida Sans Typewriter"/>
-              </w:rPr>
-            </w:pPr>
-            <w:r>
-              <w:rPr>
-                <w:rFonts w:ascii="Lucida Sans Typewriter" w:hAnsi="Lucida Sans Typewriter"/>
-              </w:rPr>
-              <w:t>Particulars</w:t>
-            </w:r>
-          </w:p>
-        </w:tc>
-        <w:tc>
-          <w:tcPr>
-            <w:tcW w:w="2075" w:type="dxa"/>
-          </w:tcPr>
-          <w:p>
-            <w:pPr>
-              <w:jc w:val="right"/>
-              <w:cnfStyle w:val="000000100000" w:firstRow="0" w:lastRow="0" w:firstColumn="0" w:lastColumn="0" w:oddVBand="0" w:evenVBand="0" w:oddHBand="1" w:evenHBand="0" w:firstRowFirstColumn="0" w:firstRowLastColumn="0" w:lastRowFirstColumn="0" w:lastRowLastColumn="0"/>
-              <w:rPr>
-                <w:rFonts w:ascii="Lucida Sans Typewriter" w:hAnsi="Lucida Sans Typewriter"/>
-                <w:b/>
-                <w:bCs/>
-              </w:rPr>
-            </w:pPr>
-            <w:r>
-              <w:rPr>
-                <w:rFonts w:ascii="Lucida Sans Typewriter" w:hAnsi="Lucida Sans Typewriter"/>
-                <w:b/>
-                <w:bCs/>
-              </w:rPr>
-              <w:t>Amount</w:t>
+              </w:rPr>
+              <w:t>(Amounts are in $)</w:t>
+            </w:r>
+          </w:p>
+          <w:p>
+            <w:pPr>
+              <w:rPr>
+                <w:rFonts w:ascii="Lucida Sans Typewriter" w:hAnsi="Lucida Sans Typewriter"/>
+              </w:rPr>
+            </w:pPr>
+          </w:p>
+          <w:p>
+            <w:pPr>
+              <w:rPr>
+                <w:rFonts w:ascii="Lucida Sans Typewriter" w:hAnsi="Lucida Sans Typewriter"/>
+              </w:rPr>
+            </w:pPr>
+            <w:r>
+              <w:rPr>
+                <w:rFonts w:ascii="Lucida Sans Typewriter" w:hAnsi="Lucida Sans Typewriter"/>
+              </w:rPr>
+              <w:t>Name: Brock Company</w:t>
             </w:r>
           </w:p>
         </w:tc>
@@ -161,690 +342,75 @@
       <w:tr>
         <w:tc>
           <w:tcPr>
-            <w:cnfStyle w:val="001000000000" w:firstRow="0" w:lastRow="0" w:firstColumn="1" w:lastColumn="0" w:oddVBand="0" w:evenVBand="0" w:oddHBand="0" w:evenHBand="0" w:firstRowFirstColumn="0" w:firstRowLastColumn="0" w:lastRowFirstColumn="0" w:lastRowLastColumn="0"/>
-            <w:tcW w:w="6941" w:type="dxa"/>
+            <w:tcW w:w="1702" w:type="dxa"/>
           </w:tcPr>
           <w:p>
             <w:pPr>
               <w:rPr>
                 <w:rFonts w:ascii="Lucida Sans Typewriter" w:hAnsi="Lucida Sans Typewriter"/>
-                <w:b w:val="0"/>
-                <w:bCs w:val="0"/>
-              </w:rPr>
-            </w:pPr>
-            <w:r>
-              <w:rPr>
-                <w:rFonts w:ascii="Lucida Sans Typewriter" w:hAnsi="Lucida Sans Typewriter"/>
-              </w:rPr>
-              <w:t>Current Liabilities:</w:t>
-            </w:r>
-          </w:p>
-          <w:p>
-            <w:pPr>
-              <w:rPr>
-                <w:rFonts w:ascii="Lucida Sans Typewriter" w:hAnsi="Lucida Sans Typewriter"/>
-                <w:b w:val="0"/>
-                <w:bCs w:val="0"/>
-              </w:rPr>
-            </w:pPr>
-            <w:r>
-              <w:rPr>
-                <w:rFonts w:ascii="Lucida Sans Typewriter" w:hAnsi="Lucida Sans Typewriter"/>
-              </w:rPr>
-              <w:t xml:space="preserve">  Sales:</w:t>
-            </w:r>
-          </w:p>
-          <w:p>
-            <w:pPr>
-              <w:rPr>
-                <w:rFonts w:ascii="Lucida Sans Typewriter" w:hAnsi="Lucida Sans Typewriter"/>
-              </w:rPr>
-            </w:pPr>
-            <w:r>
-              <w:rPr>
-                <w:rFonts w:ascii="Lucida Sans Typewriter" w:hAnsi="Lucida Sans Typewriter"/>
-              </w:rPr>
-              <w:t xml:space="preserve">    </w:t>
-            </w:r>
-            <w:r>
-              <w:rPr>
-                <w:rFonts w:ascii="Lucida Sans Typewriter" w:hAnsi="Lucida Sans Typewriter"/>
-                <w:b w:val="0"/>
-                <w:bCs w:val="0"/>
-              </w:rPr>
-              <w:t>Accounts Payable &amp; others</w:t>
-            </w:r>
-          </w:p>
-          <w:p>
-            <w:pPr>
-              <w:rPr>
-                <w:rFonts w:ascii="Lucida Sans Typewriter" w:hAnsi="Lucida Sans Typewriter"/>
-              </w:rPr>
-            </w:pPr>
-            <w:r>
-              <w:rPr>
-                <w:rFonts w:ascii="Lucida Sans Typewriter" w:hAnsi="Lucida Sans Typewriter"/>
-                <w:b w:val="0"/>
-                <w:bCs w:val="0"/>
-              </w:rPr>
-              <w:t xml:space="preserve">    Sales &amp; Distribution</w:t>
-            </w:r>
-          </w:p>
-          <w:p>
-            <w:pPr>
-              <w:rPr>
-                <w:rFonts w:ascii="Lucida Sans Typewriter" w:hAnsi="Lucida Sans Typewriter"/>
-                <w:b w:val="0"/>
-                <w:bCs w:val="0"/>
-              </w:rPr>
-            </w:pPr>
-            <w:r>
-              <w:rPr>
-                <w:rFonts w:ascii="Lucida Sans Typewriter" w:hAnsi="Lucida Sans Typewriter"/>
-                <w:b w:val="0"/>
-                <w:bCs w:val="0"/>
-              </w:rPr>
-              <w:t xml:space="preserve">  </w:t>
-            </w:r>
-            <w:r>
-              <w:rPr>
-                <w:rFonts w:ascii="Lucida Sans Typewriter" w:hAnsi="Lucida Sans Typewriter"/>
-              </w:rPr>
-              <w:t>Provisions:</w:t>
-            </w:r>
-          </w:p>
-          <w:p>
-            <w:pPr>
-              <w:rPr>
-                <w:rFonts w:ascii="Lucida Sans Typewriter" w:hAnsi="Lucida Sans Typewriter"/>
-              </w:rPr>
-            </w:pPr>
-            <w:r>
-              <w:rPr>
-                <w:rFonts w:ascii="Lucida Sans Typewriter" w:hAnsi="Lucida Sans Typewriter"/>
-              </w:rPr>
-              <w:t xml:space="preserve">  </w:t>
-            </w:r>
-            <w:r>
-              <w:rPr>
-                <w:rFonts w:ascii="Lucida Sans Typewriter" w:hAnsi="Lucida Sans Typewriter"/>
-              </w:rPr>
-              <w:t xml:space="preserve">  </w:t>
-            </w:r>
-            <w:r>
-              <w:rPr>
-                <w:rFonts w:ascii="Lucida Sans Typewriter" w:hAnsi="Lucida Sans Typewriter"/>
-                <w:b w:val="0"/>
-                <w:bCs w:val="0"/>
-              </w:rPr>
-              <w:t>Short term provisions</w:t>
-            </w:r>
-          </w:p>
-          <w:p>
-            <w:pPr>
-              <w:rPr>
-                <w:rFonts w:ascii="Lucida Sans Typewriter" w:hAnsi="Lucida Sans Typewriter"/>
-              </w:rPr>
-            </w:pPr>
-            <w:r>
-              <w:rPr>
-                <w:rFonts w:ascii="Lucida Sans Typewriter" w:hAnsi="Lucida Sans Typewriter"/>
-                <w:b w:val="0"/>
-                <w:bCs w:val="0"/>
-              </w:rPr>
-              <w:t xml:space="preserve">    Accrued expenses and others</w:t>
-            </w:r>
-          </w:p>
-          <w:p>
-            <w:pPr>
-              <w:rPr>
-                <w:rFonts w:ascii="Lucida Sans Typewriter" w:hAnsi="Lucida Sans Typewriter"/>
-              </w:rPr>
-            </w:pPr>
-            <w:r>
-              <w:rPr>
-                <w:rFonts w:ascii="Lucida Sans Typewriter" w:hAnsi="Lucida Sans Typewriter"/>
-                <w:b w:val="0"/>
-                <w:bCs w:val="0"/>
-              </w:rPr>
-              <w:t xml:space="preserve">  </w:t>
-            </w:r>
-            <w:r>
-              <w:rPr>
-                <w:rFonts w:ascii="Lucida Sans Typewriter" w:hAnsi="Lucida Sans Typewriter"/>
-              </w:rPr>
-              <w:t>Obligations</w:t>
-            </w:r>
-            <w:r>
-              <w:rPr>
-                <w:rFonts w:ascii="Lucida Sans Typewriter" w:hAnsi="Lucida Sans Typewriter"/>
-              </w:rPr>
-              <w:t>:</w:t>
-            </w:r>
-          </w:p>
-          <w:p>
-            <w:pPr>
-              <w:rPr>
-                <w:rFonts w:ascii="Lucida Sans Typewriter" w:hAnsi="Lucida Sans Typewriter"/>
-              </w:rPr>
-            </w:pPr>
-            <w:r>
-              <w:rPr>
-                <w:rFonts w:ascii="Lucida Sans Typewriter" w:hAnsi="Lucida Sans Typewriter"/>
-              </w:rPr>
-              <w:t xml:space="preserve">  </w:t>
-            </w:r>
-            <w:r>
-              <w:rPr>
-                <w:rFonts w:ascii="Lucida Sans Typewriter" w:hAnsi="Lucida Sans Typewriter"/>
-              </w:rPr>
-              <w:t xml:space="preserve">  </w:t>
-            </w:r>
-            <w:r>
-              <w:rPr>
-                <w:rFonts w:ascii="Lucida Sans Typewriter" w:hAnsi="Lucida Sans Typewriter"/>
-                <w:b w:val="0"/>
-                <w:bCs w:val="0"/>
-              </w:rPr>
-              <w:t>Short term debts &amp; current long-term debts</w:t>
+              </w:rPr>
+            </w:pPr>
+            <w:r>
+              <w:rPr>
+                <w:rFonts w:ascii="Lucida Sans Typewriter" w:hAnsi="Lucida Sans Typewriter"/>
+              </w:rPr>
+              <w:t>Date</w:t>
             </w:r>
           </w:p>
         </w:tc>
         <w:tc>
           <w:tcPr>
-            <w:tcW w:w="2075" w:type="dxa"/>
+            <w:tcW w:w="5386" w:type="dxa"/>
           </w:tcPr>
           <w:p>
             <w:pPr>
-              <w:cnfStyle w:val="000000000000" w:firstRow="0" w:lastRow="0" w:firstColumn="0" w:lastColumn="0" w:oddVBand="0" w:evenVBand="0" w:oddHBand="0" w:evenHBand="0" w:firstRowFirstColumn="0" w:firstRowLastColumn="0" w:lastRowFirstColumn="0" w:lastRowLastColumn="0"/>
-              <w:rPr>
-                <w:rFonts w:ascii="Lucida Sans Typewriter" w:hAnsi="Lucida Sans Typewriter"/>
-              </w:rPr>
-            </w:pPr>
-          </w:p>
-          <w:p>
-            <w:pPr>
-              <w:jc w:val="right"/>
-              <w:cnfStyle w:val="000000000000" w:firstRow="0" w:lastRow="0" w:firstColumn="0" w:lastColumn="0" w:oddVBand="0" w:evenVBand="0" w:oddHBand="0" w:evenHBand="0" w:firstRowFirstColumn="0" w:firstRowLastColumn="0" w:lastRowFirstColumn="0" w:lastRowLastColumn="0"/>
-              <w:rPr>
-                <w:rFonts w:ascii="Lucida Sans Typewriter" w:hAnsi="Lucida Sans Typewriter"/>
-              </w:rPr>
-            </w:pPr>
-          </w:p>
-          <w:p>
-            <w:pPr>
-              <w:jc w:val="right"/>
-              <w:cnfStyle w:val="000000000000" w:firstRow="0" w:lastRow="0" w:firstColumn="0" w:lastColumn="0" w:oddVBand="0" w:evenVBand="0" w:oddHBand="0" w:evenHBand="0" w:firstRowFirstColumn="0" w:firstRowLastColumn="0" w:lastRowFirstColumn="0" w:lastRowLastColumn="0"/>
-              <w:rPr>
-                <w:rFonts w:ascii="Lucida Sans Typewriter" w:hAnsi="Lucida Sans Typewriter"/>
-              </w:rPr>
-            </w:pPr>
-            <w:r>
-              <w:rPr>
-                <w:rFonts w:ascii="Lucida Sans Typewriter" w:hAnsi="Lucida Sans Typewriter"/>
-              </w:rPr>
-              <w:t>13,256</w:t>
-            </w:r>
-          </w:p>
-          <w:p>
-            <w:pPr>
-              <w:jc w:val="right"/>
-              <w:cnfStyle w:val="000000000000" w:firstRow="0" w:lastRow="0" w:firstColumn="0" w:lastColumn="0" w:oddVBand="0" w:evenVBand="0" w:oddHBand="0" w:evenHBand="0" w:firstRowFirstColumn="0" w:firstRowLastColumn="0" w:lastRowFirstColumn="0" w:lastRowLastColumn="0"/>
-              <w:rPr>
-                <w:rFonts w:ascii="Lucida Sans Typewriter" w:hAnsi="Lucida Sans Typewriter"/>
-              </w:rPr>
-            </w:pPr>
-            <w:r>
-              <w:rPr>
-                <w:rFonts w:ascii="Lucida Sans Typewriter" w:hAnsi="Lucida Sans Typewriter"/>
-              </w:rPr>
-              <w:t>2,037</w:t>
-            </w:r>
-          </w:p>
-          <w:p>
-            <w:pPr>
-              <w:jc w:val="right"/>
-              <w:cnfStyle w:val="000000000000" w:firstRow="0" w:lastRow="0" w:firstColumn="0" w:lastColumn="0" w:oddVBand="0" w:evenVBand="0" w:oddHBand="0" w:evenHBand="0" w:firstRowFirstColumn="0" w:firstRowLastColumn="0" w:lastRowFirstColumn="0" w:lastRowLastColumn="0"/>
-              <w:rPr>
-                <w:rFonts w:ascii="Lucida Sans Typewriter" w:hAnsi="Lucida Sans Typewriter"/>
-              </w:rPr>
-            </w:pPr>
-          </w:p>
-          <w:p>
-            <w:pPr>
-              <w:jc w:val="right"/>
-              <w:cnfStyle w:val="000000000000" w:firstRow="0" w:lastRow="0" w:firstColumn="0" w:lastColumn="0" w:oddVBand="0" w:evenVBand="0" w:oddHBand="0" w:evenHBand="0" w:firstRowFirstColumn="0" w:firstRowLastColumn="0" w:lastRowFirstColumn="0" w:lastRowLastColumn="0"/>
-              <w:rPr>
-                <w:rFonts w:ascii="Lucida Sans Typewriter" w:hAnsi="Lucida Sans Typewriter"/>
-              </w:rPr>
-            </w:pPr>
-            <w:r>
-              <w:rPr>
-                <w:rFonts w:ascii="Lucida Sans Typewriter" w:hAnsi="Lucida Sans Typewriter"/>
-              </w:rPr>
-              <w:t>1,343</w:t>
-            </w:r>
-          </w:p>
-          <w:p>
-            <w:pPr>
-              <w:jc w:val="right"/>
-              <w:cnfStyle w:val="000000000000" w:firstRow="0" w:lastRow="0" w:firstColumn="0" w:lastColumn="0" w:oddVBand="0" w:evenVBand="0" w:oddHBand="0" w:evenHBand="0" w:firstRowFirstColumn="0" w:firstRowLastColumn="0" w:lastRowFirstColumn="0" w:lastRowLastColumn="0"/>
-              <w:rPr>
-                <w:rFonts w:ascii="Lucida Sans Typewriter" w:hAnsi="Lucida Sans Typewriter"/>
-              </w:rPr>
-            </w:pPr>
-            <w:r>
-              <w:rPr>
-                <w:rFonts w:ascii="Lucida Sans Typewriter" w:hAnsi="Lucida Sans Typewriter"/>
-              </w:rPr>
-              <w:t>6,900</w:t>
-            </w:r>
-          </w:p>
-          <w:p>
-            <w:pPr>
-              <w:jc w:val="right"/>
-              <w:cnfStyle w:val="000000000000" w:firstRow="0" w:lastRow="0" w:firstColumn="0" w:lastColumn="0" w:oddVBand="0" w:evenVBand="0" w:oddHBand="0" w:evenHBand="0" w:firstRowFirstColumn="0" w:firstRowLastColumn="0" w:lastRowFirstColumn="0" w:lastRowLastColumn="0"/>
-              <w:rPr>
-                <w:rFonts w:ascii="Lucida Sans Typewriter" w:hAnsi="Lucida Sans Typewriter"/>
-              </w:rPr>
-            </w:pPr>
-          </w:p>
-          <w:p>
-            <w:pPr>
-              <w:jc w:val="right"/>
-              <w:cnfStyle w:val="000000000000" w:firstRow="0" w:lastRow="0" w:firstColumn="0" w:lastColumn="0" w:oddVBand="0" w:evenVBand="0" w:oddHBand="0" w:evenHBand="0" w:firstRowFirstColumn="0" w:firstRowLastColumn="0" w:lastRowFirstColumn="0" w:lastRowLastColumn="0"/>
-              <w:rPr>
-                <w:rFonts w:ascii="Lucida Sans Typewriter" w:hAnsi="Lucida Sans Typewriter"/>
-              </w:rPr>
-            </w:pPr>
-            <w:r>
-              <w:rPr>
-                <w:rFonts w:ascii="Lucida Sans Typewriter" w:hAnsi="Lucida Sans Typewriter"/>
-              </w:rPr>
-              <w:t>6,716</w:t>
-            </w:r>
-          </w:p>
-        </w:tc>
-      </w:tr>
-      <w:tr>
-        <w:trPr>
-          <w:cnfStyle w:val="000000100000" w:firstRow="0" w:lastRow="0" w:firstColumn="0" w:lastColumn="0" w:oddVBand="0" w:evenVBand="0" w:oddHBand="1" w:evenHBand="0" w:firstRowFirstColumn="0" w:firstRowLastColumn="0" w:lastRowFirstColumn="0" w:lastRowLastColumn="0"/>
-        </w:trPr>
-        <w:tc>
-          <w:tcPr>
-            <w:cnfStyle w:val="001000000000" w:firstRow="0" w:lastRow="0" w:firstColumn="1" w:lastColumn="0" w:oddVBand="0" w:evenVBand="0" w:oddHBand="0" w:evenHBand="0" w:firstRowFirstColumn="0" w:firstRowLastColumn="0" w:lastRowFirstColumn="0" w:lastRowLastColumn="0"/>
-            <w:tcW w:w="6941" w:type="dxa"/>
-          </w:tcPr>
-          <w:p>
-            <w:pPr>
-              <w:rPr>
-                <w:rFonts w:ascii="Lucida Sans Typewriter" w:hAnsi="Lucida Sans Typewriter"/>
-                <w:b w:val="0"/>
-                <w:bCs w:val="0"/>
-              </w:rPr>
-            </w:pPr>
-            <w:r>
-              <w:rPr>
-                <w:rFonts w:ascii="Lucida Sans Typewriter" w:hAnsi="Lucida Sans Typewriter"/>
-              </w:rPr>
-              <w:t>Total current liabilities</w:t>
-            </w:r>
-          </w:p>
-          <w:p>
-            <w:pPr>
-              <w:rPr>
-                <w:rFonts w:ascii="Lucida Sans Typewriter" w:hAnsi="Lucida Sans Typewriter"/>
-                <w:b w:val="0"/>
-                <w:bCs w:val="0"/>
-              </w:rPr>
-            </w:pPr>
-          </w:p>
-          <w:p>
-            <w:pPr>
-              <w:rPr>
-                <w:rFonts w:ascii="Lucida Sans Typewriter" w:hAnsi="Lucida Sans Typewriter"/>
-                <w:b w:val="0"/>
-                <w:bCs w:val="0"/>
-              </w:rPr>
-            </w:pPr>
-            <w:r>
-              <w:rPr>
-                <w:rFonts w:ascii="Lucida Sans Typewriter" w:hAnsi="Lucida Sans Typewriter"/>
-              </w:rPr>
-              <w:t>Long-term Liabilities:</w:t>
-            </w:r>
-          </w:p>
-          <w:p>
-            <w:pPr>
-              <w:rPr>
-                <w:rFonts w:ascii="Lucida Sans Typewriter" w:hAnsi="Lucida Sans Typewriter"/>
-                <w:b w:val="0"/>
-                <w:bCs w:val="0"/>
-              </w:rPr>
-            </w:pPr>
-            <w:r>
-              <w:rPr>
-                <w:rFonts w:ascii="Lucida Sans Typewriter" w:hAnsi="Lucida Sans Typewriter"/>
-              </w:rPr>
-              <w:t xml:space="preserve">  Deferred Assets:</w:t>
-            </w:r>
-          </w:p>
-          <w:p>
-            <w:pPr>
-              <w:rPr>
-                <w:rFonts w:ascii="Lucida Sans Typewriter" w:hAnsi="Lucida Sans Typewriter"/>
-              </w:rPr>
-            </w:pPr>
-            <w:r>
-              <w:rPr>
-                <w:rFonts w:ascii="Lucida Sans Typewriter" w:hAnsi="Lucida Sans Typewriter"/>
-              </w:rPr>
-              <w:t xml:space="preserve">    </w:t>
-            </w:r>
-            <w:r>
-              <w:rPr>
-                <w:rFonts w:ascii="Lucida Sans Typewriter" w:hAnsi="Lucida Sans Typewriter"/>
-                <w:b w:val="0"/>
-                <w:bCs w:val="0"/>
-              </w:rPr>
-              <w:t>Deferred Employee Benefits</w:t>
-            </w:r>
-          </w:p>
-          <w:p>
-            <w:pPr>
-              <w:rPr>
-                <w:rFonts w:ascii="Lucida Sans Typewriter" w:hAnsi="Lucida Sans Typewriter"/>
-              </w:rPr>
-            </w:pPr>
-            <w:r>
-              <w:rPr>
-                <w:rFonts w:ascii="Lucida Sans Typewriter" w:hAnsi="Lucida Sans Typewriter"/>
-                <w:b w:val="0"/>
-                <w:bCs w:val="0"/>
-              </w:rPr>
-              <w:t xml:space="preserve">  </w:t>
-            </w:r>
-            <w:r>
-              <w:rPr>
-                <w:rFonts w:ascii="Lucida Sans Typewriter" w:hAnsi="Lucida Sans Typewriter"/>
-                <w:b w:val="0"/>
-                <w:bCs w:val="0"/>
-              </w:rPr>
-              <w:t xml:space="preserve">  </w:t>
-            </w:r>
-            <w:r>
-              <w:rPr>
-                <w:rFonts w:ascii="Lucida Sans Typewriter" w:hAnsi="Lucida Sans Typewriter"/>
-                <w:b w:val="0"/>
-                <w:bCs w:val="0"/>
-              </w:rPr>
-              <w:t>Deferred Tax Liabilities</w:t>
-            </w:r>
-          </w:p>
-          <w:p>
-            <w:pPr>
-              <w:rPr>
-                <w:rFonts w:ascii="Lucida Sans Typewriter" w:hAnsi="Lucida Sans Typewriter"/>
-              </w:rPr>
-            </w:pPr>
-            <w:r>
-              <w:rPr>
-                <w:rFonts w:ascii="Lucida Sans Typewriter" w:hAnsi="Lucida Sans Typewriter"/>
-                <w:b w:val="0"/>
-                <w:bCs w:val="0"/>
-              </w:rPr>
-              <w:t xml:space="preserve">  </w:t>
-            </w:r>
-            <w:r>
-              <w:rPr>
-                <w:rFonts w:ascii="Lucida Sans Typewriter" w:hAnsi="Lucida Sans Typewriter"/>
-              </w:rPr>
-              <w:t>Provisions:</w:t>
-            </w:r>
-          </w:p>
-          <w:p>
-            <w:pPr>
-              <w:rPr>
-                <w:rFonts w:ascii="Lucida Sans Typewriter" w:hAnsi="Lucida Sans Typewriter"/>
-              </w:rPr>
-            </w:pPr>
-            <w:r>
-              <w:rPr>
-                <w:rFonts w:ascii="Lucida Sans Typewriter" w:hAnsi="Lucida Sans Typewriter"/>
-                <w:b w:val="0"/>
-                <w:bCs w:val="0"/>
-              </w:rPr>
-              <w:t xml:space="preserve">  </w:t>
-            </w:r>
-            <w:r>
-              <w:rPr>
-                <w:rFonts w:ascii="Lucida Sans Typewriter" w:hAnsi="Lucida Sans Typewriter"/>
-                <w:b w:val="0"/>
-                <w:bCs w:val="0"/>
-              </w:rPr>
-              <w:t xml:space="preserve">  </w:t>
-            </w:r>
-            <w:r>
-              <w:rPr>
-                <w:rFonts w:ascii="Lucida Sans Typewriter" w:hAnsi="Lucida Sans Typewriter"/>
-                <w:b w:val="0"/>
-                <w:bCs w:val="0"/>
-              </w:rPr>
-              <w:t>Long term provisions</w:t>
-            </w:r>
-          </w:p>
-          <w:p>
-            <w:pPr>
-              <w:rPr>
-                <w:rFonts w:ascii="Lucida Sans Typewriter" w:hAnsi="Lucida Sans Typewriter"/>
-              </w:rPr>
-            </w:pPr>
-            <w:r>
-              <w:rPr>
-                <w:rFonts w:ascii="Lucida Sans Typewriter" w:hAnsi="Lucida Sans Typewriter"/>
-                <w:b w:val="0"/>
-                <w:bCs w:val="0"/>
-              </w:rPr>
-              <w:t xml:space="preserve">  </w:t>
-            </w:r>
-            <w:r>
-              <w:rPr>
-                <w:rFonts w:ascii="Lucida Sans Typewriter" w:hAnsi="Lucida Sans Typewriter"/>
-              </w:rPr>
-              <w:t>Obligations:</w:t>
-            </w:r>
-          </w:p>
-          <w:p>
-            <w:pPr>
-              <w:rPr>
-                <w:rFonts w:ascii="Lucida Sans Typewriter" w:hAnsi="Lucida Sans Typewriter"/>
-              </w:rPr>
-            </w:pPr>
-            <w:r>
-              <w:rPr>
-                <w:rFonts w:ascii="Lucida Sans Typewriter" w:hAnsi="Lucida Sans Typewriter"/>
-              </w:rPr>
-              <w:t xml:space="preserve">  </w:t>
-            </w:r>
-            <w:r>
-              <w:rPr>
-                <w:rFonts w:ascii="Lucida Sans Typewriter" w:hAnsi="Lucida Sans Typewriter"/>
-              </w:rPr>
-              <w:t xml:space="preserve">  </w:t>
-            </w:r>
-            <w:r>
-              <w:rPr>
-                <w:rFonts w:ascii="Lucida Sans Typewriter" w:hAnsi="Lucida Sans Typewriter"/>
-                <w:b w:val="0"/>
-                <w:bCs w:val="0"/>
-              </w:rPr>
-              <w:t>Long term debts, net of current portion</w:t>
-            </w:r>
-          </w:p>
-          <w:p>
-            <w:pPr>
-              <w:rPr>
-                <w:rFonts w:ascii="Lucida Sans Typewriter" w:hAnsi="Lucida Sans Typewriter"/>
-                <w:b w:val="0"/>
-                <w:bCs w:val="0"/>
-              </w:rPr>
-            </w:pPr>
-            <w:r>
-              <w:rPr>
-                <w:rFonts w:ascii="Lucida Sans Typewriter" w:hAnsi="Lucida Sans Typewriter"/>
-                <w:b w:val="0"/>
-                <w:bCs w:val="0"/>
-              </w:rPr>
-              <w:t xml:space="preserve">  </w:t>
-            </w:r>
-            <w:r>
-              <w:rPr>
-                <w:rFonts w:ascii="Lucida Sans Typewriter" w:hAnsi="Lucida Sans Typewriter"/>
-                <w:b w:val="0"/>
-                <w:bCs w:val="0"/>
-              </w:rPr>
-              <w:t xml:space="preserve">  Other obligations</w:t>
+              <w:rPr>
+                <w:rFonts w:ascii="Lucida Sans Typewriter" w:hAnsi="Lucida Sans Typewriter"/>
+              </w:rPr>
+            </w:pPr>
+            <w:r>
+              <w:rPr>
+                <w:rFonts w:ascii="Lucida Sans Typewriter" w:hAnsi="Lucida Sans Typewriter"/>
+              </w:rPr>
+              <w:t>Particulars</w:t>
             </w:r>
           </w:p>
         </w:tc>
         <w:tc>
           <w:tcPr>
-            <w:tcW w:w="2075" w:type="dxa"/>
+            <w:tcW w:w="1843" w:type="dxa"/>
           </w:tcPr>
           <w:p>
             <w:pPr>
               <w:jc w:val="right"/>
-              <w:cnfStyle w:val="000000100000" w:firstRow="0" w:lastRow="0" w:firstColumn="0" w:lastColumn="0" w:oddVBand="0" w:evenVBand="0" w:oddHBand="1" w:evenHBand="0" w:firstRowFirstColumn="0" w:firstRowLastColumn="0" w:lastRowFirstColumn="0" w:lastRowLastColumn="0"/>
-              <w:rPr>
-                <w:rFonts w:ascii="Lucida Sans Typewriter" w:hAnsi="Lucida Sans Typewriter"/>
-                <w:b/>
-                <w:bCs/>
-              </w:rPr>
-            </w:pPr>
-            <w:r>
-              <w:rPr>
-                <w:rFonts w:ascii="Lucida Sans Typewriter" w:hAnsi="Lucida Sans Typewriter"/>
-                <w:b/>
-                <w:bCs/>
-              </w:rPr>
-              <w:t>30,723</w:t>
-            </w:r>
-          </w:p>
-          <w:p>
-            <w:pPr>
-              <w:cnfStyle w:val="000000100000" w:firstRow="0" w:lastRow="0" w:firstColumn="0" w:lastColumn="0" w:oddVBand="0" w:evenVBand="0" w:oddHBand="1" w:evenHBand="0" w:firstRowFirstColumn="0" w:firstRowLastColumn="0" w:lastRowFirstColumn="0" w:lastRowLastColumn="0"/>
-              <w:rPr>
-                <w:rFonts w:ascii="Lucida Sans Typewriter" w:hAnsi="Lucida Sans Typewriter"/>
-              </w:rPr>
-            </w:pPr>
-          </w:p>
-          <w:p>
-            <w:pPr>
-              <w:cnfStyle w:val="000000100000" w:firstRow="0" w:lastRow="0" w:firstColumn="0" w:lastColumn="0" w:oddVBand="0" w:evenVBand="0" w:oddHBand="1" w:evenHBand="0" w:firstRowFirstColumn="0" w:firstRowLastColumn="0" w:lastRowFirstColumn="0" w:lastRowLastColumn="0"/>
-              <w:rPr>
-                <w:rFonts w:ascii="Lucida Sans Typewriter" w:hAnsi="Lucida Sans Typewriter"/>
-              </w:rPr>
-            </w:pPr>
-          </w:p>
-          <w:p>
-            <w:pPr>
-              <w:cnfStyle w:val="000000100000" w:firstRow="0" w:lastRow="0" w:firstColumn="0" w:lastColumn="0" w:oddVBand="0" w:evenVBand="0" w:oddHBand="1" w:evenHBand="0" w:firstRowFirstColumn="0" w:firstRowLastColumn="0" w:lastRowFirstColumn="0" w:lastRowLastColumn="0"/>
-              <w:rPr>
-                <w:rFonts w:ascii="Lucida Sans Typewriter" w:hAnsi="Lucida Sans Typewriter"/>
-              </w:rPr>
-            </w:pPr>
-          </w:p>
+              <w:rPr>
+                <w:rFonts w:ascii="Lucida Sans Typewriter" w:hAnsi="Lucida Sans Typewriter"/>
+              </w:rPr>
+            </w:pPr>
+            <w:r>
+              <w:rPr>
+                <w:rFonts w:ascii="Lucida Sans Typewriter" w:hAnsi="Lucida Sans Typewriter"/>
+              </w:rPr>
+              <w:t>Debit</w:t>
+            </w:r>
+          </w:p>
+        </w:tc>
+        <w:tc>
+          <w:tcPr>
+            <w:tcW w:w="1701" w:type="dxa"/>
+          </w:tcPr>
           <w:p>
             <w:pPr>
               <w:jc w:val="right"/>
-              <w:cnfStyle w:val="000000100000" w:firstRow="0" w:lastRow="0" w:firstColumn="0" w:lastColumn="0" w:oddVBand="0" w:evenVBand="0" w:oddHBand="1" w:evenHBand="0" w:firstRowFirstColumn="0" w:firstRowLastColumn="0" w:lastRowFirstColumn="0" w:lastRowLastColumn="0"/>
-              <w:rPr>
-                <w:rFonts w:ascii="Lucida Sans Typewriter" w:hAnsi="Lucida Sans Typewriter"/>
-              </w:rPr>
-            </w:pPr>
-            <w:r>
-              <w:rPr>
-                <w:rFonts w:ascii="Lucida Sans Typewriter" w:hAnsi="Lucida Sans Typewriter"/>
-              </w:rPr>
-              <w:t>7,180</w:t>
-            </w:r>
-          </w:p>
-          <w:p>
-            <w:pPr>
-              <w:jc w:val="right"/>
-              <w:cnfStyle w:val="000000100000" w:firstRow="0" w:lastRow="0" w:firstColumn="0" w:lastColumn="0" w:oddVBand="0" w:evenVBand="0" w:oddHBand="1" w:evenHBand="0" w:firstRowFirstColumn="0" w:firstRowLastColumn="0" w:lastRowFirstColumn="0" w:lastRowLastColumn="0"/>
-              <w:rPr>
-                <w:rFonts w:ascii="Lucida Sans Typewriter" w:hAnsi="Lucida Sans Typewriter"/>
-              </w:rPr>
-            </w:pPr>
-            <w:r>
-              <w:rPr>
-                <w:rFonts w:ascii="Lucida Sans Typewriter" w:hAnsi="Lucida Sans Typewriter"/>
-              </w:rPr>
-              <w:t>4,006</w:t>
-            </w:r>
-          </w:p>
-          <w:p>
-            <w:pPr>
-              <w:jc w:val="right"/>
-              <w:cnfStyle w:val="000000100000" w:firstRow="0" w:lastRow="0" w:firstColumn="0" w:lastColumn="0" w:oddVBand="0" w:evenVBand="0" w:oddHBand="1" w:evenHBand="0" w:firstRowFirstColumn="0" w:firstRowLastColumn="0" w:lastRowFirstColumn="0" w:lastRowLastColumn="0"/>
-              <w:rPr>
-                <w:rFonts w:ascii="Lucida Sans Typewriter" w:hAnsi="Lucida Sans Typewriter"/>
-              </w:rPr>
-            </w:pPr>
-          </w:p>
-          <w:p>
-            <w:pPr>
-              <w:jc w:val="right"/>
-              <w:cnfStyle w:val="000000100000" w:firstRow="0" w:lastRow="0" w:firstColumn="0" w:lastColumn="0" w:oddVBand="0" w:evenVBand="0" w:oddHBand="1" w:evenHBand="0" w:firstRowFirstColumn="0" w:firstRowLastColumn="0" w:lastRowFirstColumn="0" w:lastRowLastColumn="0"/>
-              <w:rPr>
-                <w:rFonts w:ascii="Lucida Sans Typewriter" w:hAnsi="Lucida Sans Typewriter"/>
-              </w:rPr>
-            </w:pPr>
-            <w:r>
-              <w:rPr>
-                <w:rFonts w:ascii="Lucida Sans Typewriter" w:hAnsi="Lucida Sans Typewriter"/>
-              </w:rPr>
-              <w:t>1,738</w:t>
-            </w:r>
-          </w:p>
-          <w:p>
-            <w:pPr>
-              <w:jc w:val="right"/>
-              <w:cnfStyle w:val="000000100000" w:firstRow="0" w:lastRow="0" w:firstColumn="0" w:lastColumn="0" w:oddVBand="0" w:evenVBand="0" w:oddHBand="1" w:evenHBand="0" w:firstRowFirstColumn="0" w:firstRowLastColumn="0" w:lastRowFirstColumn="0" w:lastRowLastColumn="0"/>
-              <w:rPr>
-                <w:rFonts w:ascii="Lucida Sans Typewriter" w:hAnsi="Lucida Sans Typewriter"/>
-              </w:rPr>
-            </w:pPr>
-          </w:p>
-          <w:p>
-            <w:pPr>
-              <w:jc w:val="right"/>
-              <w:cnfStyle w:val="000000100000" w:firstRow="0" w:lastRow="0" w:firstColumn="0" w:lastColumn="0" w:oddVBand="0" w:evenVBand="0" w:oddHBand="1" w:evenHBand="0" w:firstRowFirstColumn="0" w:firstRowLastColumn="0" w:lastRowFirstColumn="0" w:lastRowLastColumn="0"/>
-              <w:rPr>
-                <w:rFonts w:ascii="Lucida Sans Typewriter" w:hAnsi="Lucida Sans Typewriter"/>
-              </w:rPr>
-            </w:pPr>
-            <w:r>
-              <w:rPr>
-                <w:rFonts w:ascii="Lucida Sans Typewriter" w:hAnsi="Lucida Sans Typewriter"/>
-              </w:rPr>
-              <w:t>19,292</w:t>
-            </w:r>
-          </w:p>
-          <w:p>
-            <w:pPr>
-              <w:jc w:val="right"/>
-              <w:cnfStyle w:val="000000100000" w:firstRow="0" w:lastRow="0" w:firstColumn="0" w:lastColumn="0" w:oddVBand="0" w:evenVBand="0" w:oddHBand="1" w:evenHBand="0" w:firstRowFirstColumn="0" w:firstRowLastColumn="0" w:lastRowFirstColumn="0" w:lastRowLastColumn="0"/>
-              <w:rPr>
-                <w:rFonts w:ascii="Lucida Sans Typewriter" w:hAnsi="Lucida Sans Typewriter"/>
-              </w:rPr>
-            </w:pPr>
-            <w:r>
-              <w:rPr>
-                <w:rFonts w:ascii="Lucida Sans Typewriter" w:hAnsi="Lucida Sans Typewriter"/>
-              </w:rPr>
-              <w:t>1,865</w:t>
+              <w:rPr>
+                <w:rFonts w:ascii="Lucida Sans Typewriter" w:hAnsi="Lucida Sans Typewriter"/>
+              </w:rPr>
+            </w:pPr>
+            <w:r>
+              <w:rPr>
+                <w:rFonts w:ascii="Lucida Sans Typewriter" w:hAnsi="Lucida Sans Typewriter"/>
+              </w:rPr>
+              <w:t>Credit</w:t>
             </w:r>
           </w:p>
         </w:tc>
@@ -852,8 +418,7 @@
       <w:tr>
         <w:tc>
           <w:tcPr>
-            <w:cnfStyle w:val="001000000000" w:firstRow="0" w:lastRow="0" w:firstColumn="1" w:lastColumn="0" w:oddVBand="0" w:evenVBand="0" w:oddHBand="0" w:evenHBand="0" w:firstRowFirstColumn="0" w:firstRowLastColumn="0" w:lastRowFirstColumn="0" w:lastRowLastColumn="0"/>
-            <w:tcW w:w="6941" w:type="dxa"/>
+            <w:tcW w:w="1702" w:type="dxa"/>
           </w:tcPr>
           <w:p>
             <w:pPr>
@@ -865,43 +430,254 @@
               <w:rPr>
                 <w:rFonts w:ascii="Lucida Sans Typewriter" w:hAnsi="Lucida Sans Typewriter"/>
               </w:rPr>
-              <w:t>Total Long-term liabilities</w:t>
+              <w:t>January 1,</w:t>
+            </w:r>
+          </w:p>
+          <w:p>
+            <w:pPr>
+              <w:rPr>
+                <w:rFonts w:ascii="Lucida Sans Typewriter" w:hAnsi="Lucida Sans Typewriter"/>
+              </w:rPr>
+            </w:pPr>
+            <w:r>
+              <w:rPr>
+                <w:rFonts w:ascii="Lucida Sans Typewriter" w:hAnsi="Lucida Sans Typewriter"/>
+              </w:rPr>
+              <w:t>2010</w:t>
             </w:r>
           </w:p>
         </w:tc>
         <w:tc>
           <w:tcPr>
-            <w:tcW w:w="2075" w:type="dxa"/>
+            <w:tcW w:w="5386" w:type="dxa"/>
           </w:tcPr>
           <w:p>
             <w:pPr>
+              <w:rPr>
+                <w:rFonts w:ascii="Lucida Sans Typewriter" w:hAnsi="Lucida Sans Typewriter"/>
+              </w:rPr>
+            </w:pPr>
+            <w:r>
+              <w:rPr>
+                <w:rFonts w:ascii="Lucida Sans Typewriter" w:hAnsi="Lucida Sans Typewriter"/>
+              </w:rPr>
+              <w:t>Cash</w:t>
+            </w:r>
+          </w:p>
+          <w:p>
+            <w:pPr>
+              <w:rPr>
+                <w:rFonts w:ascii="Lucida Sans Typewriter" w:hAnsi="Lucida Sans Typewriter"/>
+              </w:rPr>
+            </w:pPr>
+            <w:r>
+              <w:rPr>
+                <w:rFonts w:ascii="Lucida Sans Typewriter" w:hAnsi="Lucida Sans Typewriter"/>
+              </w:rPr>
+              <w:t xml:space="preserve">  To Bond Payable</w:t>
+            </w:r>
+          </w:p>
+          <w:p>
+            <w:pPr>
+              <w:rPr>
+                <w:rFonts w:ascii="Lucida Sans Typewriter" w:hAnsi="Lucida Sans Typewriter"/>
+                <w:sz w:val="20"/>
+                <w:szCs w:val="20"/>
+              </w:rPr>
+            </w:pPr>
+          </w:p>
+          <w:p>
+            <w:pPr>
+              <w:rPr>
+                <w:rFonts w:ascii="Lucida Sans Typewriter" w:hAnsi="Lucida Sans Typewriter"/>
+                <w:sz w:val="20"/>
+                <w:szCs w:val="20"/>
+              </w:rPr>
+            </w:pPr>
+            <w:r>
+              <w:rPr>
+                <w:rFonts w:ascii="Lucida Sans Typewriter" w:hAnsi="Lucida Sans Typewriter"/>
+                <w:sz w:val="20"/>
+                <w:szCs w:val="20"/>
+              </w:rPr>
+              <w:t>(Being issuance of the bonds.)</w:t>
+            </w:r>
+          </w:p>
+        </w:tc>
+        <w:tc>
+          <w:tcPr>
+            <w:tcW w:w="1843" w:type="dxa"/>
+          </w:tcPr>
+          <w:p>
+            <w:pPr>
               <w:jc w:val="right"/>
-              <w:cnfStyle w:val="000000000000" w:firstRow="0" w:lastRow="0" w:firstColumn="0" w:lastColumn="0" w:oddVBand="0" w:evenVBand="0" w:oddHBand="0" w:evenHBand="0" w:firstRowFirstColumn="0" w:firstRowLastColumn="0" w:lastRowFirstColumn="0" w:lastRowLastColumn="0"/>
-              <w:rPr>
-                <w:rFonts w:ascii="Lucida Sans Typewriter" w:hAnsi="Lucida Sans Typewriter"/>
-                <w:b/>
-                <w:bCs/>
-              </w:rPr>
-            </w:pPr>
-            <w:r>
-              <w:rPr>
-                <w:rFonts w:ascii="Lucida Sans Typewriter" w:hAnsi="Lucida Sans Typewriter"/>
-                <w:b/>
-                <w:bCs/>
-              </w:rPr>
-              <w:t>34,081</w:t>
+              <w:rPr>
+                <w:rFonts w:ascii="Lucida Sans Typewriter" w:hAnsi="Lucida Sans Typewriter"/>
+              </w:rPr>
+            </w:pPr>
+            <w:r>
+              <w:rPr>
+                <w:rFonts w:ascii="Lucida Sans Typewriter" w:hAnsi="Lucida Sans Typewriter"/>
+              </w:rPr>
+              <w:t>100,000.0</w:t>
+            </w:r>
+          </w:p>
+        </w:tc>
+        <w:tc>
+          <w:tcPr>
+            <w:tcW w:w="1701" w:type="dxa"/>
+          </w:tcPr>
+          <w:p>
+            <w:pPr>
+              <w:rPr>
+                <w:rFonts w:ascii="Lucida Sans Typewriter" w:hAnsi="Lucida Sans Typewriter"/>
+              </w:rPr>
+            </w:pPr>
+          </w:p>
+          <w:p>
+            <w:pPr>
+              <w:jc w:val="right"/>
+              <w:rPr>
+                <w:rFonts w:ascii="Lucida Sans Typewriter" w:hAnsi="Lucida Sans Typewriter"/>
+              </w:rPr>
+            </w:pPr>
+            <w:r>
+              <w:rPr>
+                <w:rFonts w:ascii="Lucida Sans Typewriter" w:hAnsi="Lucida Sans Typewriter"/>
+              </w:rPr>
+              <w:t>100,000.0</w:t>
+            </w:r>
+          </w:p>
+        </w:tc>
+      </w:tr>
+    </w:tbl>
+    <w:p>
+      <w:pPr>
+        <w:rPr>
+          <w:rFonts w:ascii="Lucida Sans Typewriter" w:hAnsi="Lucida Sans Typewriter"/>
+        </w:rPr>
+      </w:pPr>
+      <w:r>
+        <w:rPr>
+          <w:rFonts w:ascii="Lucida Sans Typewriter" w:hAnsi="Lucida Sans Typewriter"/>
+        </w:rPr>
+        <w:lastRenderedPageBreak/>
+        <w:t xml:space="preserve"> </w:t>
+      </w:r>
+    </w:p>
+    <w:p>
+      <w:pPr>
+        <w:rPr>
+          <w:rFonts w:ascii="Lucida Sans Typewriter" w:hAnsi="Lucida Sans Typewriter"/>
+        </w:rPr>
+      </w:pPr>
+      <w:r>
+        <w:rPr>
+          <w:rFonts w:ascii="Lucida Sans Typewriter" w:hAnsi="Lucida Sans Typewriter"/>
+        </w:rPr>
+        <w:t>(2)</w:t>
+      </w:r>
+    </w:p>
+    <w:p>
+      <w:pPr>
+        <w:rPr>
+          <w:rFonts w:ascii="Lucida Sans Typewriter" w:hAnsi="Lucida Sans Typewriter"/>
+        </w:rPr>
+      </w:pPr>
+      <w:r>
+        <w:rPr>
+          <w:rFonts w:ascii="Lucida Sans Typewriter" w:hAnsi="Lucida Sans Typewriter"/>
+        </w:rPr>
+        <w:t xml:space="preserve">Under the IFRS method, the </w:t>
+      </w:r>
+      <w:r>
+        <w:rPr>
+          <w:rFonts w:ascii="Lucida Sans Typewriter" w:hAnsi="Lucida Sans Typewriter"/>
+        </w:rPr>
+        <w:t>bond is treated at a discounted price, and we get the following accounting for the same:</w:t>
+      </w:r>
+    </w:p>
+    <w:tbl>
+      <w:tblPr>
+        <w:tblStyle w:val="TableGrid"/>
+        <w:tblW w:w="10632" w:type="dxa"/>
+        <w:tblInd w:w="-714" w:type="dxa"/>
+        <w:tblLook w:val="04A0" w:firstRow="1" w:lastRow="0" w:firstColumn="1" w:lastColumn="0" w:noHBand="0" w:noVBand="1"/>
+      </w:tblPr>
+      <w:tblGrid>
+        <w:gridCol w:w="1702"/>
+        <w:gridCol w:w="5386"/>
+        <w:gridCol w:w="1843"/>
+        <w:gridCol w:w="1701"/>
+      </w:tblGrid>
+      <w:tr>
+        <w:tc>
+          <w:tcPr>
+            <w:tcW w:w="10632" w:type="dxa"/>
+            <w:gridSpan w:val="4"/>
+          </w:tcPr>
+          <w:p>
+            <w:pPr>
+              <w:jc w:val="center"/>
+              <w:rPr>
+                <w:rFonts w:ascii="Lucida Sans Typewriter" w:hAnsi="Lucida Sans Typewriter"/>
+              </w:rPr>
+            </w:pPr>
+          </w:p>
+          <w:p>
+            <w:pPr>
+              <w:jc w:val="center"/>
+              <w:rPr>
+                <w:rFonts w:ascii="Lucida Sans Typewriter" w:hAnsi="Lucida Sans Typewriter"/>
+              </w:rPr>
+            </w:pPr>
+            <w:r>
+              <w:rPr>
+                <w:rFonts w:ascii="Lucida Sans Typewriter" w:hAnsi="Lucida Sans Typewriter"/>
+              </w:rPr>
+              <w:t xml:space="preserve">JOURNAL ENTRY FOR ISSUANCE OF BOND </w:t>
+            </w:r>
+          </w:p>
+          <w:p>
+            <w:pPr>
+              <w:jc w:val="center"/>
+              <w:rPr>
+                <w:rFonts w:ascii="Lucida Sans Typewriter" w:hAnsi="Lucida Sans Typewriter"/>
+              </w:rPr>
+            </w:pPr>
+            <w:r>
+              <w:rPr>
+                <w:rFonts w:ascii="Lucida Sans Typewriter" w:hAnsi="Lucida Sans Typewriter"/>
+              </w:rPr>
+              <w:t>(Amounts are in $)</w:t>
+            </w:r>
+          </w:p>
+          <w:p>
+            <w:pPr>
+              <w:rPr>
+                <w:rFonts w:ascii="Lucida Sans Typewriter" w:hAnsi="Lucida Sans Typewriter"/>
+              </w:rPr>
+            </w:pPr>
+          </w:p>
+          <w:p>
+            <w:pPr>
+              <w:rPr>
+                <w:rFonts w:ascii="Lucida Sans Typewriter" w:hAnsi="Lucida Sans Typewriter"/>
+              </w:rPr>
+            </w:pPr>
+            <w:r>
+              <w:rPr>
+                <w:rFonts w:ascii="Lucida Sans Typewriter" w:hAnsi="Lucida Sans Typewriter"/>
+              </w:rPr>
+              <w:t>Name: Brock Company</w:t>
             </w:r>
           </w:p>
         </w:tc>
       </w:tr>
       <w:tr>
-        <w:trPr>
-          <w:cnfStyle w:val="000000100000" w:firstRow="0" w:lastRow="0" w:firstColumn="0" w:lastColumn="0" w:oddVBand="0" w:evenVBand="0" w:oddHBand="1" w:evenHBand="0" w:firstRowFirstColumn="0" w:firstRowLastColumn="0" w:lastRowFirstColumn="0" w:lastRowLastColumn="0"/>
-        </w:trPr>
         <w:tc>
           <w:tcPr>
-            <w:cnfStyle w:val="001000000000" w:firstRow="0" w:lastRow="0" w:firstColumn="1" w:lastColumn="0" w:oddVBand="0" w:evenVBand="0" w:oddHBand="0" w:evenHBand="0" w:firstRowFirstColumn="0" w:firstRowLastColumn="0" w:lastRowFirstColumn="0" w:lastRowLastColumn="0"/>
-            <w:tcW w:w="6941" w:type="dxa"/>
+            <w:tcW w:w="1702" w:type="dxa"/>
           </w:tcPr>
           <w:p>
             <w:pPr>
@@ -913,36 +689,250 @@
               <w:rPr>
                 <w:rFonts w:ascii="Lucida Sans Typewriter" w:hAnsi="Lucida Sans Typewriter"/>
               </w:rPr>
-              <w:t xml:space="preserve">Total Liabilities </w:t>
+              <w:t>Date</w:t>
             </w:r>
           </w:p>
         </w:tc>
         <w:tc>
           <w:tcPr>
-            <w:tcW w:w="2075" w:type="dxa"/>
+            <w:tcW w:w="5386" w:type="dxa"/>
           </w:tcPr>
           <w:p>
             <w:pPr>
+              <w:rPr>
+                <w:rFonts w:ascii="Lucida Sans Typewriter" w:hAnsi="Lucida Sans Typewriter"/>
+              </w:rPr>
+            </w:pPr>
+            <w:r>
+              <w:rPr>
+                <w:rFonts w:ascii="Lucida Sans Typewriter" w:hAnsi="Lucida Sans Typewriter"/>
+              </w:rPr>
+              <w:t>Particulars</w:t>
+            </w:r>
+          </w:p>
+        </w:tc>
+        <w:tc>
+          <w:tcPr>
+            <w:tcW w:w="1843" w:type="dxa"/>
+          </w:tcPr>
+          <w:p>
+            <w:pPr>
               <w:jc w:val="right"/>
-              <w:cnfStyle w:val="000000100000" w:firstRow="0" w:lastRow="0" w:firstColumn="0" w:lastColumn="0" w:oddVBand="0" w:evenVBand="0" w:oddHBand="1" w:evenHBand="0" w:firstRowFirstColumn="0" w:firstRowLastColumn="0" w:lastRowFirstColumn="0" w:lastRowLastColumn="0"/>
-              <w:rPr>
-                <w:rFonts w:ascii="Lucida Sans Typewriter" w:hAnsi="Lucida Sans Typewriter"/>
-                <w:b/>
-                <w:bCs/>
-              </w:rPr>
-            </w:pPr>
-            <w:r>
-              <w:rPr>
-                <w:rFonts w:ascii="Lucida Sans Typewriter" w:hAnsi="Lucida Sans Typewriter"/>
-                <w:b/>
-                <w:bCs/>
-              </w:rPr>
-              <w:t>64,804</w:t>
+              <w:rPr>
+                <w:rFonts w:ascii="Lucida Sans Typewriter" w:hAnsi="Lucida Sans Typewriter"/>
+              </w:rPr>
+            </w:pPr>
+            <w:r>
+              <w:rPr>
+                <w:rFonts w:ascii="Lucida Sans Typewriter" w:hAnsi="Lucida Sans Typewriter"/>
+              </w:rPr>
+              <w:t>Debit</w:t>
+            </w:r>
+          </w:p>
+        </w:tc>
+        <w:tc>
+          <w:tcPr>
+            <w:tcW w:w="1701" w:type="dxa"/>
+          </w:tcPr>
+          <w:p>
+            <w:pPr>
+              <w:jc w:val="right"/>
+              <w:rPr>
+                <w:rFonts w:ascii="Lucida Sans Typewriter" w:hAnsi="Lucida Sans Typewriter"/>
+              </w:rPr>
+            </w:pPr>
+            <w:r>
+              <w:rPr>
+                <w:rFonts w:ascii="Lucida Sans Typewriter" w:hAnsi="Lucida Sans Typewriter"/>
+              </w:rPr>
+              <w:t>Credit</w:t>
+            </w:r>
+          </w:p>
+        </w:tc>
+      </w:tr>
+      <w:tr>
+        <w:tc>
+          <w:tcPr>
+            <w:tcW w:w="1702" w:type="dxa"/>
+          </w:tcPr>
+          <w:p>
+            <w:pPr>
+              <w:rPr>
+                <w:rFonts w:ascii="Lucida Sans Typewriter" w:hAnsi="Lucida Sans Typewriter"/>
+              </w:rPr>
+            </w:pPr>
+            <w:r>
+              <w:rPr>
+                <w:rFonts w:ascii="Lucida Sans Typewriter" w:hAnsi="Lucida Sans Typewriter"/>
+              </w:rPr>
+              <w:t>January 1,</w:t>
+            </w:r>
+          </w:p>
+          <w:p>
+            <w:pPr>
+              <w:rPr>
+                <w:rFonts w:ascii="Lucida Sans Typewriter" w:hAnsi="Lucida Sans Typewriter"/>
+              </w:rPr>
+            </w:pPr>
+            <w:r>
+              <w:rPr>
+                <w:rFonts w:ascii="Lucida Sans Typewriter" w:hAnsi="Lucida Sans Typewriter"/>
+              </w:rPr>
+              <w:t>2010</w:t>
+            </w:r>
+          </w:p>
+        </w:tc>
+        <w:tc>
+          <w:tcPr>
+            <w:tcW w:w="5386" w:type="dxa"/>
+          </w:tcPr>
+          <w:p>
+            <w:pPr>
+              <w:rPr>
+                <w:rFonts w:ascii="Lucida Sans Typewriter" w:hAnsi="Lucida Sans Typewriter"/>
+              </w:rPr>
+            </w:pPr>
+            <w:r>
+              <w:rPr>
+                <w:rFonts w:ascii="Lucida Sans Typewriter" w:hAnsi="Lucida Sans Typewriter"/>
+              </w:rPr>
+              <w:t>Cash</w:t>
+            </w:r>
+          </w:p>
+          <w:p>
+            <w:pPr>
+              <w:rPr>
+                <w:rFonts w:ascii="Lucida Sans Typewriter" w:hAnsi="Lucida Sans Typewriter"/>
+              </w:rPr>
+            </w:pPr>
+            <w:r>
+              <w:rPr>
+                <w:rFonts w:ascii="Lucida Sans Typewriter" w:hAnsi="Lucida Sans Typewriter"/>
+              </w:rPr>
+              <w:t xml:space="preserve">  To Bond Payable</w:t>
+            </w:r>
+          </w:p>
+          <w:p>
+            <w:pPr>
+              <w:rPr>
+                <w:rFonts w:ascii="Lucida Sans Typewriter" w:hAnsi="Lucida Sans Typewriter"/>
+              </w:rPr>
+            </w:pPr>
+            <w:r>
+              <w:rPr>
+                <w:rFonts w:ascii="Lucida Sans Typewriter" w:hAnsi="Lucida Sans Typewriter"/>
+              </w:rPr>
+              <w:t xml:space="preserve">  To Equity Conversion of Bonds</w:t>
+            </w:r>
+          </w:p>
+          <w:p>
+            <w:pPr>
+              <w:rPr>
+                <w:rFonts w:ascii="Lucida Sans Typewriter" w:hAnsi="Lucida Sans Typewriter"/>
+                <w:sz w:val="20"/>
+                <w:szCs w:val="20"/>
+              </w:rPr>
+            </w:pPr>
+          </w:p>
+          <w:p>
+            <w:pPr>
+              <w:rPr>
+                <w:rFonts w:ascii="Lucida Sans Typewriter" w:hAnsi="Lucida Sans Typewriter"/>
+                <w:sz w:val="20"/>
+                <w:szCs w:val="20"/>
+              </w:rPr>
+            </w:pPr>
+            <w:r>
+              <w:rPr>
+                <w:rFonts w:ascii="Lucida Sans Typewriter" w:hAnsi="Lucida Sans Typewriter"/>
+                <w:sz w:val="20"/>
+                <w:szCs w:val="20"/>
+              </w:rPr>
+              <w:t>(Being issuance of the bonds.)</w:t>
+            </w:r>
+          </w:p>
+        </w:tc>
+        <w:tc>
+          <w:tcPr>
+            <w:tcW w:w="1843" w:type="dxa"/>
+          </w:tcPr>
+          <w:p>
+            <w:pPr>
+              <w:jc w:val="right"/>
+              <w:rPr>
+                <w:rFonts w:ascii="Lucida Sans Typewriter" w:hAnsi="Lucida Sans Typewriter"/>
+              </w:rPr>
+            </w:pPr>
+            <w:r>
+              <w:rPr>
+                <w:rFonts w:ascii="Lucida Sans Typewriter" w:hAnsi="Lucida Sans Typewriter"/>
+              </w:rPr>
+              <w:t>100,000.0</w:t>
+            </w:r>
+          </w:p>
+        </w:tc>
+        <w:tc>
+          <w:tcPr>
+            <w:tcW w:w="1701" w:type="dxa"/>
+          </w:tcPr>
+          <w:p>
+            <w:pPr>
+              <w:rPr>
+                <w:rFonts w:ascii="Lucida Sans Typewriter" w:hAnsi="Lucida Sans Typewriter"/>
+              </w:rPr>
+            </w:pPr>
+          </w:p>
+          <w:p>
+            <w:pPr>
+              <w:jc w:val="right"/>
+              <w:rPr>
+                <w:rFonts w:ascii="Lucida Sans Typewriter" w:hAnsi="Lucida Sans Typewriter"/>
+              </w:rPr>
+            </w:pPr>
+            <w:r>
+              <w:rPr>
+                <w:rFonts w:ascii="Lucida Sans Typewriter" w:hAnsi="Lucida Sans Typewriter"/>
+              </w:rPr>
+              <w:t>84,555.1</w:t>
+            </w:r>
+          </w:p>
+          <w:p>
+            <w:pPr>
+              <w:jc w:val="right"/>
+              <w:rPr>
+                <w:rFonts w:ascii="Lucida Sans Typewriter" w:hAnsi="Lucida Sans Typewriter"/>
+              </w:rPr>
+            </w:pPr>
+            <w:r>
+              <w:rPr>
+                <w:rFonts w:ascii="Lucida Sans Typewriter" w:hAnsi="Lucida Sans Typewriter"/>
+              </w:rPr>
+              <w:t>15,445.9</w:t>
             </w:r>
           </w:p>
         </w:tc>
       </w:tr>
     </w:tbl>
+    <w:p>
+      <w:pPr>
+        <w:rPr>
+          <w:rFonts w:ascii="Lucida Sans Typewriter" w:hAnsi="Lucida Sans Typewriter"/>
+        </w:rPr>
+      </w:pPr>
+    </w:p>
+    <w:p>
+      <w:pPr>
+        <w:rPr>
+          <w:rFonts w:ascii="Lucida Sans Typewriter" w:hAnsi="Lucida Sans Typewriter"/>
+        </w:rPr>
+      </w:pPr>
+      <w:r>
+        <w:rPr>
+          <w:rFonts w:ascii="Lucida Sans Typewriter" w:hAnsi="Lucida Sans Typewriter"/>
+        </w:rPr>
+        <w:t xml:space="preserve">The bond has been broken down into the debt as well as the equity conversion part. </w:t>
+      </w:r>
+    </w:p>
     <w:p>
       <w:pPr>
         <w:rPr>
@@ -958,6 +948,127 @@
     </w:sectPr>
   </w:body>
 </w:document>
+</file>
+
+<file path=word/numbering.xml><?xml version="1.0" encoding="utf-8"?>
+<w:numbering xmlns:wpc="http://schemas.microsoft.com/office/word/2010/wordprocessingCanvas" xmlns:cx="http://schemas.microsoft.com/office/drawing/2014/chartex" xmlns:cx1="http://schemas.microsoft.com/office/drawing/2015/9/8/chartex" xmlns:cx2="http://schemas.microsoft.com/office/drawing/2015/10/21/chartex" xmlns:cx3="http://schemas.microsoft.com/office/drawing/2016/5/9/chartex" xmlns:cx4="http://schemas.microsoft.com/office/drawing/2016/5/10/chartex" xmlns:cx5="http://schemas.microsoft.com/office/drawing/2016/5/11/chartex" xmlns:cx6="http://schemas.microsoft.com/office/drawing/2016/5/12/chartex" xmlns:cx7="http://schemas.microsoft.com/office/drawing/2016/5/13/chartex" xmlns:cx8="http://schemas.microsoft.com/office/drawing/2016/5/14/chartex" xmlns:mc="http://schemas.openxmlformats.org/markup-compatibility/2006" xmlns:aink="http://schemas.microsoft.com/office/drawing/2016/ink" xmlns:am3d="http://schemas.microsoft.com/office/drawing/2017/model3d" xmlns:o="urn:schemas-microsoft-com:office:office" xmlns:oel="http://schemas.microsoft.com/office/2019/extlst" xmlns:r="http://schemas.openxmlformats.org/officeDocument/2006/relationships" xmlns:m="http://schemas.openxmlformats.org/officeDocument/2006/math" xmlns:v="urn:schemas-microsoft-com:vml" xmlns:wp14="http://schemas.microsoft.com/office/word/2010/wordprocessingDrawing" xmlns:wp="http://schemas.openxmlformats.org/drawingml/2006/wordprocessingDrawing" xmlns:w10="urn:schemas-microsoft-com:office:word" xmlns:w="http://schemas.openxmlformats.org/wordprocessingml/2006/main" xmlns:w14="http://schemas.microsoft.com/office/word/2010/wordml" xmlns:w15="http://schemas.microsoft.com/office/word/2012/wordml" xmlns:w16cex="http://schemas.microsoft.com/office/word/2018/wordml/cex" xmlns:w16cid="http://schemas.microsoft.com/office/word/2016/wordml/cid" xmlns:w16="http://schemas.microsoft.com/office/word/2018/wordml" xmlns:w16du="http://schemas.microsoft.com/office/word/2023/wordml/word16du" xmlns:w16sdtdh="http://schemas.microsoft.com/office/word/2020/wordml/sdtdatahash" xmlns:w16sdtfl="http://schemas.microsoft.com/office/word/2024/wordml/sdtformatlock" xmlns:w16se="http://schemas.microsoft.com/office/word/2015/wordml/symex" xmlns:wpg="http://schemas.microsoft.com/office/word/2010/wordprocessingGroup" xmlns:wpi="http://schemas.microsoft.com/office/word/2010/wordprocessingInk" xmlns:wne="http://schemas.microsoft.com/office/word/2006/wordml" xmlns:wps="http://schemas.microsoft.com/office/word/2010/wordprocessingShape" mc:Ignorable="w14 w15 w16se w16cid w16 w16cex w16sdtdh w16sdtfl w16du wp14">
+  <w:abstractNum w:abstractNumId="0" w15:restartNumberingAfterBreak="0">
+    <w:nsid w:val="1F775832"/>
+    <w:multiLevelType w:val="hybridMultilevel"/>
+    <w:tmpl w:val="E41A7398"/>
+    <w:lvl w:ilvl="0" w:tplc="9A92694C">
+      <w:start w:val="1"/>
+      <w:numFmt w:val="bullet"/>
+      <w:lvlText w:val=""/>
+      <w:lvlJc w:val="left"/>
+      <w:pPr>
+        <w:ind w:left="720" w:hanging="360"/>
+      </w:pPr>
+      <w:rPr>
+        <w:rFonts w:ascii="Symbol" w:eastAsiaTheme="minorHAnsi" w:hAnsi="Symbol" w:cstheme="minorBidi" w:hint="default"/>
+      </w:rPr>
+    </w:lvl>
+    <w:lvl w:ilvl="1" w:tplc="40090003">
+      <w:start w:val="1"/>
+      <w:numFmt w:val="bullet"/>
+      <w:lvlText w:val="o"/>
+      <w:lvlJc w:val="left"/>
+      <w:pPr>
+        <w:ind w:left="1440" w:hanging="360"/>
+      </w:pPr>
+      <w:rPr>
+        <w:rFonts w:ascii="Courier New" w:hAnsi="Courier New" w:cs="Courier New" w:hint="default"/>
+      </w:rPr>
+    </w:lvl>
+    <w:lvl w:ilvl="2" w:tplc="40090005" w:tentative="1">
+      <w:start w:val="1"/>
+      <w:numFmt w:val="bullet"/>
+      <w:lvlText w:val=""/>
+      <w:lvlJc w:val="left"/>
+      <w:pPr>
+        <w:ind w:left="2160" w:hanging="360"/>
+      </w:pPr>
+      <w:rPr>
+        <w:rFonts w:ascii="Wingdings" w:hAnsi="Wingdings" w:hint="default"/>
+      </w:rPr>
+    </w:lvl>
+    <w:lvl w:ilvl="3" w:tplc="40090001" w:tentative="1">
+      <w:start w:val="1"/>
+      <w:numFmt w:val="bullet"/>
+      <w:lvlText w:val=""/>
+      <w:lvlJc w:val="left"/>
+      <w:pPr>
+        <w:ind w:left="2880" w:hanging="360"/>
+      </w:pPr>
+      <w:rPr>
+        <w:rFonts w:ascii="Symbol" w:hAnsi="Symbol" w:hint="default"/>
+      </w:rPr>
+    </w:lvl>
+    <w:lvl w:ilvl="4" w:tplc="40090003" w:tentative="1">
+      <w:start w:val="1"/>
+      <w:numFmt w:val="bullet"/>
+      <w:lvlText w:val="o"/>
+      <w:lvlJc w:val="left"/>
+      <w:pPr>
+        <w:ind w:left="3600" w:hanging="360"/>
+      </w:pPr>
+      <w:rPr>
+        <w:rFonts w:ascii="Courier New" w:hAnsi="Courier New" w:cs="Courier New" w:hint="default"/>
+      </w:rPr>
+    </w:lvl>
+    <w:lvl w:ilvl="5" w:tplc="40090005" w:tentative="1">
+      <w:start w:val="1"/>
+      <w:numFmt w:val="bullet"/>
+      <w:lvlText w:val=""/>
+      <w:lvlJc w:val="left"/>
+      <w:pPr>
+        <w:ind w:left="4320" w:hanging="360"/>
+      </w:pPr>
+      <w:rPr>
+        <w:rFonts w:ascii="Wingdings" w:hAnsi="Wingdings" w:hint="default"/>
+      </w:rPr>
+    </w:lvl>
+    <w:lvl w:ilvl="6" w:tplc="40090001" w:tentative="1">
+      <w:start w:val="1"/>
+      <w:numFmt w:val="bullet"/>
+      <w:lvlText w:val=""/>
+      <w:lvlJc w:val="left"/>
+      <w:pPr>
+        <w:ind w:left="5040" w:hanging="360"/>
+      </w:pPr>
+      <w:rPr>
+        <w:rFonts w:ascii="Symbol" w:hAnsi="Symbol" w:hint="default"/>
+      </w:rPr>
+    </w:lvl>
+    <w:lvl w:ilvl="7" w:tplc="40090003" w:tentative="1">
+      <w:start w:val="1"/>
+      <w:numFmt w:val="bullet"/>
+      <w:lvlText w:val="o"/>
+      <w:lvlJc w:val="left"/>
+      <w:pPr>
+        <w:ind w:left="5760" w:hanging="360"/>
+      </w:pPr>
+      <w:rPr>
+        <w:rFonts w:ascii="Courier New" w:hAnsi="Courier New" w:cs="Courier New" w:hint="default"/>
+      </w:rPr>
+    </w:lvl>
+    <w:lvl w:ilvl="8" w:tplc="40090005" w:tentative="1">
+      <w:start w:val="1"/>
+      <w:numFmt w:val="bullet"/>
+      <w:lvlText w:val=""/>
+      <w:lvlJc w:val="left"/>
+      <w:pPr>
+        <w:ind w:left="6480" w:hanging="360"/>
+      </w:pPr>
+      <w:rPr>
+        <w:rFonts w:ascii="Wingdings" w:hAnsi="Wingdings" w:hint="default"/>
+      </w:rPr>
+    </w:lvl>
+  </w:abstractNum>
+  <w:num w:numId="1" w16cid:durableId="55978048">
+    <w:abstractNumId w:val="0"/>
+  </w:num>
+</w:numbering>
 </file>
 
 <file path=word/styles.xml><?xml version="1.0" encoding="utf-8"?>

</xml_diff>

<commit_message>
#50: Added 9-56, convertible shares
</commit_message>
<xml_diff>
--- a/Chapter 09/Problems/09-53.docx
+++ b/Chapter 09/Problems/09-53.docx
@@ -29,210 +29,6 @@
         <w:rPr>
           <w:rFonts w:ascii="Lucida Sans Typewriter" w:hAnsi="Lucida Sans Typewriter"/>
         </w:rPr>
-        <w:t xml:space="preserve">Since the bond is offered at 3% semi-annually when the market rate is 5%, this means that the bond is offered at a discounted price. </w:t>
-      </w:r>
-    </w:p>
-    <w:p>
-      <w:pPr>
-        <w:rPr>
-          <w:rFonts w:ascii="Lucida Sans Typewriter" w:hAnsi="Lucida Sans Typewriter"/>
-        </w:rPr>
-      </w:pPr>
-      <w:r>
-        <w:rPr>
-          <w:rFonts w:ascii="Lucida Sans Typewriter" w:hAnsi="Lucida Sans Typewriter"/>
-        </w:rPr>
-        <w:t xml:space="preserve">To do accounting for it, let us calculate the present value of this bond under the given circumstances. </w:t>
-      </w:r>
-    </w:p>
-    <w:p>
-      <w:pPr>
-        <w:rPr>
-          <w:rFonts w:ascii="Lucida Sans Typewriter" w:hAnsi="Lucida Sans Typewriter"/>
-        </w:rPr>
-      </w:pPr>
-      <w:r>
-        <w:rPr>
-          <w:rFonts w:ascii="Lucida Sans Typewriter" w:hAnsi="Lucida Sans Typewriter"/>
-        </w:rPr>
-        <w:t>To do the calculation, let us split the bond’s provisions into two broad categories and add them:</w:t>
-      </w:r>
-    </w:p>
-    <w:p>
-      <w:pPr>
-        <w:pStyle w:val="ListParagraph"/>
-        <w:numPr>
-          <w:ilvl w:val="0"/>
-          <w:numId w:val="1"/>
-        </w:numPr>
-        <w:rPr>
-          <w:rFonts w:ascii="Lucida Sans Typewriter" w:hAnsi="Lucida Sans Typewriter"/>
-        </w:rPr>
-      </w:pPr>
-      <w:r>
-        <w:rPr>
-          <w:rFonts w:ascii="Lucida Sans Typewriter" w:hAnsi="Lucida Sans Typewriter"/>
-        </w:rPr>
-        <w:t>The payment part:</w:t>
-      </w:r>
-    </w:p>
-    <w:p>
-      <w:pPr>
-        <w:ind w:left="720"/>
-        <w:rPr>
-          <w:rFonts w:ascii="Lucida Sans Typewriter" w:hAnsi="Lucida Sans Typewriter"/>
-        </w:rPr>
-      </w:pPr>
-      <w:r>
-        <w:rPr>
-          <w:rFonts w:ascii="Lucida Sans Typewriter" w:hAnsi="Lucida Sans Typewriter"/>
-        </w:rPr>
-        <w:t xml:space="preserve">The bond will pay $100,000 x 0.03 = $3,000 semi-annually for 10 payments (since payments are done semi-annually for 5 years). </w:t>
-      </w:r>
-    </w:p>
-    <w:p>
-      <w:pPr>
-        <w:ind w:left="720"/>
-        <w:rPr>
-          <w:rFonts w:ascii="Lucida Sans Typewriter" w:hAnsi="Lucida Sans Typewriter"/>
-        </w:rPr>
-      </w:pPr>
-      <w:r>
-        <w:rPr>
-          <w:rFonts w:ascii="Lucida Sans Typewriter" w:hAnsi="Lucida Sans Typewriter"/>
-        </w:rPr>
-        <w:t xml:space="preserve">Thus, the PV of this is like an annuity with the above and by using the tables, we get the present value as $3,000 x </w:t>
-      </w:r>
-      <w:r>
-        <w:rPr>
-          <w:rFonts w:ascii="Lucida Sans Typewriter" w:hAnsi="Lucida Sans Typewriter"/>
-        </w:rPr>
-        <w:t>7.7217</w:t>
-      </w:r>
-      <w:r>
-        <w:rPr>
-          <w:rFonts w:ascii="Lucida Sans Typewriter" w:hAnsi="Lucida Sans Typewriter"/>
-        </w:rPr>
-        <w:t xml:space="preserve"> = $2</w:t>
-      </w:r>
-      <w:r>
-        <w:rPr>
-          <w:rFonts w:ascii="Lucida Sans Typewriter" w:hAnsi="Lucida Sans Typewriter"/>
-        </w:rPr>
-        <w:t>3</w:t>
-      </w:r>
-      <w:r>
-        <w:rPr>
-          <w:rFonts w:ascii="Lucida Sans Typewriter" w:hAnsi="Lucida Sans Typewriter"/>
-        </w:rPr>
-        <w:t>,</w:t>
-      </w:r>
-      <w:r>
-        <w:rPr>
-          <w:rFonts w:ascii="Lucida Sans Typewriter" w:hAnsi="Lucida Sans Typewriter"/>
-        </w:rPr>
-        <w:t>165</w:t>
-      </w:r>
-      <w:r>
-        <w:rPr>
-          <w:rFonts w:ascii="Lucida Sans Typewriter" w:hAnsi="Lucida Sans Typewriter"/>
-        </w:rPr>
-        <w:t>.</w:t>
-      </w:r>
-      <w:r>
-        <w:rPr>
-          <w:rFonts w:ascii="Lucida Sans Typewriter" w:hAnsi="Lucida Sans Typewriter"/>
-        </w:rPr>
-        <w:t>1</w:t>
-      </w:r>
-    </w:p>
-    <w:p>
-      <w:pPr>
-        <w:pStyle w:val="ListParagraph"/>
-        <w:numPr>
-          <w:ilvl w:val="0"/>
-          <w:numId w:val="1"/>
-        </w:numPr>
-        <w:rPr>
-          <w:rFonts w:ascii="Lucida Sans Typewriter" w:hAnsi="Lucida Sans Typewriter"/>
-        </w:rPr>
-      </w:pPr>
-      <w:r>
-        <w:rPr>
-          <w:rFonts w:ascii="Lucida Sans Typewriter" w:hAnsi="Lucida Sans Typewriter"/>
-        </w:rPr>
-        <w:t>The lump-sum part:</w:t>
-      </w:r>
-    </w:p>
-    <w:p>
-      <w:pPr>
-        <w:ind w:left="720"/>
-        <w:rPr>
-          <w:rFonts w:ascii="Lucida Sans Typewriter" w:hAnsi="Lucida Sans Typewriter"/>
-        </w:rPr>
-      </w:pPr>
-      <w:r>
-        <w:rPr>
-          <w:rFonts w:ascii="Lucida Sans Typewriter" w:hAnsi="Lucida Sans Typewriter"/>
-        </w:rPr>
-        <w:t xml:space="preserve">The bond will pay $100,000 after 10 payments, at a compounding rate of 3%. </w:t>
-      </w:r>
-    </w:p>
-    <w:p>
-      <w:pPr>
-        <w:ind w:left="720"/>
-        <w:rPr>
-          <w:rFonts w:ascii="Lucida Sans Typewriter" w:hAnsi="Lucida Sans Typewriter"/>
-        </w:rPr>
-      </w:pPr>
-      <w:r>
-        <w:rPr>
-          <w:rFonts w:ascii="Lucida Sans Typewriter" w:hAnsi="Lucida Sans Typewriter"/>
-        </w:rPr>
-        <w:t>Thus, the PV of this is given by $100,000 x 0.</w:t>
-      </w:r>
-      <w:r>
-        <w:rPr>
-          <w:rFonts w:ascii="Lucida Sans Typewriter" w:hAnsi="Lucida Sans Typewriter"/>
-        </w:rPr>
-        <w:t>6139</w:t>
-      </w:r>
-      <w:r>
-        <w:rPr>
-          <w:rFonts w:ascii="Lucida Sans Typewriter" w:hAnsi="Lucida Sans Typewriter"/>
-        </w:rPr>
-        <w:t xml:space="preserve"> = $</w:t>
-      </w:r>
-      <w:r>
-        <w:rPr>
-          <w:rFonts w:ascii="Lucida Sans Typewriter" w:hAnsi="Lucida Sans Typewriter"/>
-        </w:rPr>
-        <w:t xml:space="preserve">61,390 </w:t>
-      </w:r>
-    </w:p>
-    <w:p>
-      <w:pPr>
-        <w:rPr>
-          <w:rFonts w:ascii="Lucida Sans Typewriter" w:hAnsi="Lucida Sans Typewriter"/>
-        </w:rPr>
-      </w:pPr>
-      <w:r>
-        <w:rPr>
-          <w:rFonts w:ascii="Lucida Sans Typewriter" w:hAnsi="Lucida Sans Typewriter"/>
-        </w:rPr>
-        <w:t xml:space="preserve">The present value of this, comes out to be $23,165.1 + $61,390 = $84,555.1 for the same. </w:t>
-      </w:r>
-    </w:p>
-    <w:p>
-      <w:pPr>
-        <w:rPr>
-          <w:rFonts w:ascii="Lucida Sans Typewriter" w:hAnsi="Lucida Sans Typewriter"/>
-        </w:rPr>
-      </w:pPr>
-      <w:r>
-        <w:rPr>
-          <w:rFonts w:ascii="Lucida Sans Typewriter" w:hAnsi="Lucida Sans Typewriter"/>
-        </w:rPr>
         <w:t>(1)</w:t>
       </w:r>
     </w:p>
@@ -246,11 +42,12 @@
         <w:rPr>
           <w:rFonts w:ascii="Lucida Sans Typewriter" w:hAnsi="Lucida Sans Typewriter"/>
         </w:rPr>
-        <w:t xml:space="preserve">Under the U.S. GAAP, the convertible bonds are treated as normal bonds. </w:t>
+        <w:t>The annual interest received by the bondholders is given by the expression:</w:t>
       </w:r>
     </w:p>
     <w:p>
       <w:pPr>
+        <w:jc w:val="center"/>
         <w:rPr>
           <w:rFonts w:ascii="Lucida Sans Typewriter" w:hAnsi="Lucida Sans Typewriter"/>
         </w:rPr>
@@ -259,310 +56,7 @@
         <w:rPr>
           <w:rFonts w:ascii="Lucida Sans Typewriter" w:hAnsi="Lucida Sans Typewriter"/>
         </w:rPr>
-        <w:t>Thus, we see that the issuance of bonds under the U.S. GAAP is given as follows:</w:t>
-      </w:r>
-    </w:p>
-    <w:tbl>
-      <w:tblPr>
-        <w:tblStyle w:val="TableGrid"/>
-        <w:tblW w:w="10632" w:type="dxa"/>
-        <w:tblInd w:w="-714" w:type="dxa"/>
-        <w:tblLook w:val="04A0" w:firstRow="1" w:lastRow="0" w:firstColumn="1" w:lastColumn="0" w:noHBand="0" w:noVBand="1"/>
-      </w:tblPr>
-      <w:tblGrid>
-        <w:gridCol w:w="1702"/>
-        <w:gridCol w:w="5386"/>
-        <w:gridCol w:w="1843"/>
-        <w:gridCol w:w="1701"/>
-      </w:tblGrid>
-      <w:tr>
-        <w:tc>
-          <w:tcPr>
-            <w:tcW w:w="10632" w:type="dxa"/>
-            <w:gridSpan w:val="4"/>
-          </w:tcPr>
-          <w:p>
-            <w:pPr>
-              <w:jc w:val="center"/>
-              <w:rPr>
-                <w:rFonts w:ascii="Lucida Sans Typewriter" w:hAnsi="Lucida Sans Typewriter"/>
-              </w:rPr>
-            </w:pPr>
-          </w:p>
-          <w:p>
-            <w:pPr>
-              <w:jc w:val="center"/>
-              <w:rPr>
-                <w:rFonts w:ascii="Lucida Sans Typewriter" w:hAnsi="Lucida Sans Typewriter"/>
-              </w:rPr>
-            </w:pPr>
-            <w:r>
-              <w:rPr>
-                <w:rFonts w:ascii="Lucida Sans Typewriter" w:hAnsi="Lucida Sans Typewriter"/>
-              </w:rPr>
-              <w:t xml:space="preserve">JOURNAL ENTRY FOR ISSUANCE OF BOND </w:t>
-            </w:r>
-          </w:p>
-          <w:p>
-            <w:pPr>
-              <w:jc w:val="center"/>
-              <w:rPr>
-                <w:rFonts w:ascii="Lucida Sans Typewriter" w:hAnsi="Lucida Sans Typewriter"/>
-              </w:rPr>
-            </w:pPr>
-            <w:r>
-              <w:rPr>
-                <w:rFonts w:ascii="Lucida Sans Typewriter" w:hAnsi="Lucida Sans Typewriter"/>
-              </w:rPr>
-              <w:t>(Amounts are in $)</w:t>
-            </w:r>
-          </w:p>
-          <w:p>
-            <w:pPr>
-              <w:rPr>
-                <w:rFonts w:ascii="Lucida Sans Typewriter" w:hAnsi="Lucida Sans Typewriter"/>
-              </w:rPr>
-            </w:pPr>
-          </w:p>
-          <w:p>
-            <w:pPr>
-              <w:rPr>
-                <w:rFonts w:ascii="Lucida Sans Typewriter" w:hAnsi="Lucida Sans Typewriter"/>
-              </w:rPr>
-            </w:pPr>
-            <w:r>
-              <w:rPr>
-                <w:rFonts w:ascii="Lucida Sans Typewriter" w:hAnsi="Lucida Sans Typewriter"/>
-              </w:rPr>
-              <w:t>Name: Brock Company</w:t>
-            </w:r>
-          </w:p>
-        </w:tc>
-      </w:tr>
-      <w:tr>
-        <w:tc>
-          <w:tcPr>
-            <w:tcW w:w="1702" w:type="dxa"/>
-          </w:tcPr>
-          <w:p>
-            <w:pPr>
-              <w:rPr>
-                <w:rFonts w:ascii="Lucida Sans Typewriter" w:hAnsi="Lucida Sans Typewriter"/>
-              </w:rPr>
-            </w:pPr>
-            <w:r>
-              <w:rPr>
-                <w:rFonts w:ascii="Lucida Sans Typewriter" w:hAnsi="Lucida Sans Typewriter"/>
-              </w:rPr>
-              <w:t>Date</w:t>
-            </w:r>
-          </w:p>
-        </w:tc>
-        <w:tc>
-          <w:tcPr>
-            <w:tcW w:w="5386" w:type="dxa"/>
-          </w:tcPr>
-          <w:p>
-            <w:pPr>
-              <w:rPr>
-                <w:rFonts w:ascii="Lucida Sans Typewriter" w:hAnsi="Lucida Sans Typewriter"/>
-              </w:rPr>
-            </w:pPr>
-            <w:r>
-              <w:rPr>
-                <w:rFonts w:ascii="Lucida Sans Typewriter" w:hAnsi="Lucida Sans Typewriter"/>
-              </w:rPr>
-              <w:t>Particulars</w:t>
-            </w:r>
-          </w:p>
-        </w:tc>
-        <w:tc>
-          <w:tcPr>
-            <w:tcW w:w="1843" w:type="dxa"/>
-          </w:tcPr>
-          <w:p>
-            <w:pPr>
-              <w:jc w:val="right"/>
-              <w:rPr>
-                <w:rFonts w:ascii="Lucida Sans Typewriter" w:hAnsi="Lucida Sans Typewriter"/>
-              </w:rPr>
-            </w:pPr>
-            <w:r>
-              <w:rPr>
-                <w:rFonts w:ascii="Lucida Sans Typewriter" w:hAnsi="Lucida Sans Typewriter"/>
-              </w:rPr>
-              <w:t>Debit</w:t>
-            </w:r>
-          </w:p>
-        </w:tc>
-        <w:tc>
-          <w:tcPr>
-            <w:tcW w:w="1701" w:type="dxa"/>
-          </w:tcPr>
-          <w:p>
-            <w:pPr>
-              <w:jc w:val="right"/>
-              <w:rPr>
-                <w:rFonts w:ascii="Lucida Sans Typewriter" w:hAnsi="Lucida Sans Typewriter"/>
-              </w:rPr>
-            </w:pPr>
-            <w:r>
-              <w:rPr>
-                <w:rFonts w:ascii="Lucida Sans Typewriter" w:hAnsi="Lucida Sans Typewriter"/>
-              </w:rPr>
-              <w:t>Credit</w:t>
-            </w:r>
-          </w:p>
-        </w:tc>
-      </w:tr>
-      <w:tr>
-        <w:tc>
-          <w:tcPr>
-            <w:tcW w:w="1702" w:type="dxa"/>
-          </w:tcPr>
-          <w:p>
-            <w:pPr>
-              <w:rPr>
-                <w:rFonts w:ascii="Lucida Sans Typewriter" w:hAnsi="Lucida Sans Typewriter"/>
-              </w:rPr>
-            </w:pPr>
-            <w:r>
-              <w:rPr>
-                <w:rFonts w:ascii="Lucida Sans Typewriter" w:hAnsi="Lucida Sans Typewriter"/>
-              </w:rPr>
-              <w:t>January 1,</w:t>
-            </w:r>
-          </w:p>
-          <w:p>
-            <w:pPr>
-              <w:rPr>
-                <w:rFonts w:ascii="Lucida Sans Typewriter" w:hAnsi="Lucida Sans Typewriter"/>
-              </w:rPr>
-            </w:pPr>
-            <w:r>
-              <w:rPr>
-                <w:rFonts w:ascii="Lucida Sans Typewriter" w:hAnsi="Lucida Sans Typewriter"/>
-              </w:rPr>
-              <w:t>2010</w:t>
-            </w:r>
-          </w:p>
-        </w:tc>
-        <w:tc>
-          <w:tcPr>
-            <w:tcW w:w="5386" w:type="dxa"/>
-          </w:tcPr>
-          <w:p>
-            <w:pPr>
-              <w:rPr>
-                <w:rFonts w:ascii="Lucida Sans Typewriter" w:hAnsi="Lucida Sans Typewriter"/>
-              </w:rPr>
-            </w:pPr>
-            <w:r>
-              <w:rPr>
-                <w:rFonts w:ascii="Lucida Sans Typewriter" w:hAnsi="Lucida Sans Typewriter"/>
-              </w:rPr>
-              <w:t>Cash</w:t>
-            </w:r>
-          </w:p>
-          <w:p>
-            <w:pPr>
-              <w:rPr>
-                <w:rFonts w:ascii="Lucida Sans Typewriter" w:hAnsi="Lucida Sans Typewriter"/>
-              </w:rPr>
-            </w:pPr>
-            <w:r>
-              <w:rPr>
-                <w:rFonts w:ascii="Lucida Sans Typewriter" w:hAnsi="Lucida Sans Typewriter"/>
-              </w:rPr>
-              <w:t xml:space="preserve">  To Bond Payable</w:t>
-            </w:r>
-          </w:p>
-          <w:p>
-            <w:pPr>
-              <w:rPr>
-                <w:rFonts w:ascii="Lucida Sans Typewriter" w:hAnsi="Lucida Sans Typewriter"/>
-                <w:sz w:val="20"/>
-                <w:szCs w:val="20"/>
-              </w:rPr>
-            </w:pPr>
-          </w:p>
-          <w:p>
-            <w:pPr>
-              <w:rPr>
-                <w:rFonts w:ascii="Lucida Sans Typewriter" w:hAnsi="Lucida Sans Typewriter"/>
-                <w:sz w:val="20"/>
-                <w:szCs w:val="20"/>
-              </w:rPr>
-            </w:pPr>
-            <w:r>
-              <w:rPr>
-                <w:rFonts w:ascii="Lucida Sans Typewriter" w:hAnsi="Lucida Sans Typewriter"/>
-                <w:sz w:val="20"/>
-                <w:szCs w:val="20"/>
-              </w:rPr>
-              <w:t>(Being issuance of the bonds.)</w:t>
-            </w:r>
-          </w:p>
-        </w:tc>
-        <w:tc>
-          <w:tcPr>
-            <w:tcW w:w="1843" w:type="dxa"/>
-          </w:tcPr>
-          <w:p>
-            <w:pPr>
-              <w:jc w:val="right"/>
-              <w:rPr>
-                <w:rFonts w:ascii="Lucida Sans Typewriter" w:hAnsi="Lucida Sans Typewriter"/>
-              </w:rPr>
-            </w:pPr>
-            <w:r>
-              <w:rPr>
-                <w:rFonts w:ascii="Lucida Sans Typewriter" w:hAnsi="Lucida Sans Typewriter"/>
-              </w:rPr>
-              <w:t>100,000.0</w:t>
-            </w:r>
-          </w:p>
-        </w:tc>
-        <w:tc>
-          <w:tcPr>
-            <w:tcW w:w="1701" w:type="dxa"/>
-          </w:tcPr>
-          <w:p>
-            <w:pPr>
-              <w:rPr>
-                <w:rFonts w:ascii="Lucida Sans Typewriter" w:hAnsi="Lucida Sans Typewriter"/>
-              </w:rPr>
-            </w:pPr>
-          </w:p>
-          <w:p>
-            <w:pPr>
-              <w:jc w:val="right"/>
-              <w:rPr>
-                <w:rFonts w:ascii="Lucida Sans Typewriter" w:hAnsi="Lucida Sans Typewriter"/>
-              </w:rPr>
-            </w:pPr>
-            <w:r>
-              <w:rPr>
-                <w:rFonts w:ascii="Lucida Sans Typewriter" w:hAnsi="Lucida Sans Typewriter"/>
-              </w:rPr>
-              <w:t>100,000.0</w:t>
-            </w:r>
-          </w:p>
-        </w:tc>
-      </w:tr>
-    </w:tbl>
-    <w:p>
-      <w:pPr>
-        <w:rPr>
-          <w:rFonts w:ascii="Lucida Sans Typewriter" w:hAnsi="Lucida Sans Typewriter"/>
-        </w:rPr>
-      </w:pPr>
-      <w:r>
-        <w:rPr>
-          <w:rFonts w:ascii="Lucida Sans Typewriter" w:hAnsi="Lucida Sans Typewriter"/>
-        </w:rPr>
-        <w:lastRenderedPageBreak/>
-        <w:t xml:space="preserve"> </w:t>
+        <w:t>Interest Received = €2.5 x 1.375% = €34.375 million</w:t>
       </w:r>
     </w:p>
     <w:p>
@@ -588,349 +82,7 @@
         <w:rPr>
           <w:rFonts w:ascii="Lucida Sans Typewriter" w:hAnsi="Lucida Sans Typewriter"/>
         </w:rPr>
-        <w:t xml:space="preserve">Under the IFRS method, the </w:t>
-      </w:r>
-      <w:r>
-        <w:rPr>
-          <w:rFonts w:ascii="Lucida Sans Typewriter" w:hAnsi="Lucida Sans Typewriter"/>
-        </w:rPr>
-        <w:t>bond is treated at a discounted price, and we get the following accounting for the same:</w:t>
-      </w:r>
-    </w:p>
-    <w:tbl>
-      <w:tblPr>
-        <w:tblStyle w:val="TableGrid"/>
-        <w:tblW w:w="10632" w:type="dxa"/>
-        <w:tblInd w:w="-714" w:type="dxa"/>
-        <w:tblLook w:val="04A0" w:firstRow="1" w:lastRow="0" w:firstColumn="1" w:lastColumn="0" w:noHBand="0" w:noVBand="1"/>
-      </w:tblPr>
-      <w:tblGrid>
-        <w:gridCol w:w="1702"/>
-        <w:gridCol w:w="5386"/>
-        <w:gridCol w:w="1843"/>
-        <w:gridCol w:w="1701"/>
-      </w:tblGrid>
-      <w:tr>
-        <w:tc>
-          <w:tcPr>
-            <w:tcW w:w="10632" w:type="dxa"/>
-            <w:gridSpan w:val="4"/>
-          </w:tcPr>
-          <w:p>
-            <w:pPr>
-              <w:jc w:val="center"/>
-              <w:rPr>
-                <w:rFonts w:ascii="Lucida Sans Typewriter" w:hAnsi="Lucida Sans Typewriter"/>
-              </w:rPr>
-            </w:pPr>
-          </w:p>
-          <w:p>
-            <w:pPr>
-              <w:jc w:val="center"/>
-              <w:rPr>
-                <w:rFonts w:ascii="Lucida Sans Typewriter" w:hAnsi="Lucida Sans Typewriter"/>
-              </w:rPr>
-            </w:pPr>
-            <w:r>
-              <w:rPr>
-                <w:rFonts w:ascii="Lucida Sans Typewriter" w:hAnsi="Lucida Sans Typewriter"/>
-              </w:rPr>
-              <w:t xml:space="preserve">JOURNAL ENTRY FOR ISSUANCE OF BOND </w:t>
-            </w:r>
-          </w:p>
-          <w:p>
-            <w:pPr>
-              <w:jc w:val="center"/>
-              <w:rPr>
-                <w:rFonts w:ascii="Lucida Sans Typewriter" w:hAnsi="Lucida Sans Typewriter"/>
-              </w:rPr>
-            </w:pPr>
-            <w:r>
-              <w:rPr>
-                <w:rFonts w:ascii="Lucida Sans Typewriter" w:hAnsi="Lucida Sans Typewriter"/>
-              </w:rPr>
-              <w:t>(Amounts are in $)</w:t>
-            </w:r>
-          </w:p>
-          <w:p>
-            <w:pPr>
-              <w:rPr>
-                <w:rFonts w:ascii="Lucida Sans Typewriter" w:hAnsi="Lucida Sans Typewriter"/>
-              </w:rPr>
-            </w:pPr>
-          </w:p>
-          <w:p>
-            <w:pPr>
-              <w:rPr>
-                <w:rFonts w:ascii="Lucida Sans Typewriter" w:hAnsi="Lucida Sans Typewriter"/>
-              </w:rPr>
-            </w:pPr>
-            <w:r>
-              <w:rPr>
-                <w:rFonts w:ascii="Lucida Sans Typewriter" w:hAnsi="Lucida Sans Typewriter"/>
-              </w:rPr>
-              <w:t>Name: Brock Company</w:t>
-            </w:r>
-          </w:p>
-        </w:tc>
-      </w:tr>
-      <w:tr>
-        <w:tc>
-          <w:tcPr>
-            <w:tcW w:w="1702" w:type="dxa"/>
-          </w:tcPr>
-          <w:p>
-            <w:pPr>
-              <w:rPr>
-                <w:rFonts w:ascii="Lucida Sans Typewriter" w:hAnsi="Lucida Sans Typewriter"/>
-              </w:rPr>
-            </w:pPr>
-            <w:r>
-              <w:rPr>
-                <w:rFonts w:ascii="Lucida Sans Typewriter" w:hAnsi="Lucida Sans Typewriter"/>
-              </w:rPr>
-              <w:t>Date</w:t>
-            </w:r>
-          </w:p>
-        </w:tc>
-        <w:tc>
-          <w:tcPr>
-            <w:tcW w:w="5386" w:type="dxa"/>
-          </w:tcPr>
-          <w:p>
-            <w:pPr>
-              <w:rPr>
-                <w:rFonts w:ascii="Lucida Sans Typewriter" w:hAnsi="Lucida Sans Typewriter"/>
-              </w:rPr>
-            </w:pPr>
-            <w:r>
-              <w:rPr>
-                <w:rFonts w:ascii="Lucida Sans Typewriter" w:hAnsi="Lucida Sans Typewriter"/>
-              </w:rPr>
-              <w:t>Particulars</w:t>
-            </w:r>
-          </w:p>
-        </w:tc>
-        <w:tc>
-          <w:tcPr>
-            <w:tcW w:w="1843" w:type="dxa"/>
-          </w:tcPr>
-          <w:p>
-            <w:pPr>
-              <w:jc w:val="right"/>
-              <w:rPr>
-                <w:rFonts w:ascii="Lucida Sans Typewriter" w:hAnsi="Lucida Sans Typewriter"/>
-              </w:rPr>
-            </w:pPr>
-            <w:r>
-              <w:rPr>
-                <w:rFonts w:ascii="Lucida Sans Typewriter" w:hAnsi="Lucida Sans Typewriter"/>
-              </w:rPr>
-              <w:t>Debit</w:t>
-            </w:r>
-          </w:p>
-        </w:tc>
-        <w:tc>
-          <w:tcPr>
-            <w:tcW w:w="1701" w:type="dxa"/>
-          </w:tcPr>
-          <w:p>
-            <w:pPr>
-              <w:jc w:val="right"/>
-              <w:rPr>
-                <w:rFonts w:ascii="Lucida Sans Typewriter" w:hAnsi="Lucida Sans Typewriter"/>
-              </w:rPr>
-            </w:pPr>
-            <w:r>
-              <w:rPr>
-                <w:rFonts w:ascii="Lucida Sans Typewriter" w:hAnsi="Lucida Sans Typewriter"/>
-              </w:rPr>
-              <w:t>Credit</w:t>
-            </w:r>
-          </w:p>
-        </w:tc>
-      </w:tr>
-      <w:tr>
-        <w:tc>
-          <w:tcPr>
-            <w:tcW w:w="1702" w:type="dxa"/>
-          </w:tcPr>
-          <w:p>
-            <w:pPr>
-              <w:rPr>
-                <w:rFonts w:ascii="Lucida Sans Typewriter" w:hAnsi="Lucida Sans Typewriter"/>
-              </w:rPr>
-            </w:pPr>
-            <w:r>
-              <w:rPr>
-                <w:rFonts w:ascii="Lucida Sans Typewriter" w:hAnsi="Lucida Sans Typewriter"/>
-              </w:rPr>
-              <w:t>January 1,</w:t>
-            </w:r>
-          </w:p>
-          <w:p>
-            <w:pPr>
-              <w:rPr>
-                <w:rFonts w:ascii="Lucida Sans Typewriter" w:hAnsi="Lucida Sans Typewriter"/>
-              </w:rPr>
-            </w:pPr>
-            <w:r>
-              <w:rPr>
-                <w:rFonts w:ascii="Lucida Sans Typewriter" w:hAnsi="Lucida Sans Typewriter"/>
-              </w:rPr>
-              <w:t>2010</w:t>
-            </w:r>
-          </w:p>
-        </w:tc>
-        <w:tc>
-          <w:tcPr>
-            <w:tcW w:w="5386" w:type="dxa"/>
-          </w:tcPr>
-          <w:p>
-            <w:pPr>
-              <w:rPr>
-                <w:rFonts w:ascii="Lucida Sans Typewriter" w:hAnsi="Lucida Sans Typewriter"/>
-              </w:rPr>
-            </w:pPr>
-            <w:r>
-              <w:rPr>
-                <w:rFonts w:ascii="Lucida Sans Typewriter" w:hAnsi="Lucida Sans Typewriter"/>
-              </w:rPr>
-              <w:t>Cash</w:t>
-            </w:r>
-          </w:p>
-          <w:p>
-            <w:pPr>
-              <w:rPr>
-                <w:rFonts w:ascii="Lucida Sans Typewriter" w:hAnsi="Lucida Sans Typewriter"/>
-              </w:rPr>
-            </w:pPr>
-            <w:r>
-              <w:rPr>
-                <w:rFonts w:ascii="Lucida Sans Typewriter" w:hAnsi="Lucida Sans Typewriter"/>
-              </w:rPr>
-              <w:t xml:space="preserve">  To Bond Payable</w:t>
-            </w:r>
-          </w:p>
-          <w:p>
-            <w:pPr>
-              <w:rPr>
-                <w:rFonts w:ascii="Lucida Sans Typewriter" w:hAnsi="Lucida Sans Typewriter"/>
-              </w:rPr>
-            </w:pPr>
-            <w:r>
-              <w:rPr>
-                <w:rFonts w:ascii="Lucida Sans Typewriter" w:hAnsi="Lucida Sans Typewriter"/>
-              </w:rPr>
-              <w:t xml:space="preserve">  To Equity Conversion of Bonds</w:t>
-            </w:r>
-          </w:p>
-          <w:p>
-            <w:pPr>
-              <w:rPr>
-                <w:rFonts w:ascii="Lucida Sans Typewriter" w:hAnsi="Lucida Sans Typewriter"/>
-                <w:sz w:val="20"/>
-                <w:szCs w:val="20"/>
-              </w:rPr>
-            </w:pPr>
-          </w:p>
-          <w:p>
-            <w:pPr>
-              <w:rPr>
-                <w:rFonts w:ascii="Lucida Sans Typewriter" w:hAnsi="Lucida Sans Typewriter"/>
-                <w:sz w:val="20"/>
-                <w:szCs w:val="20"/>
-              </w:rPr>
-            </w:pPr>
-            <w:r>
-              <w:rPr>
-                <w:rFonts w:ascii="Lucida Sans Typewriter" w:hAnsi="Lucida Sans Typewriter"/>
-                <w:sz w:val="20"/>
-                <w:szCs w:val="20"/>
-              </w:rPr>
-              <w:t>(Being issuance of the bonds.)</w:t>
-            </w:r>
-          </w:p>
-        </w:tc>
-        <w:tc>
-          <w:tcPr>
-            <w:tcW w:w="1843" w:type="dxa"/>
-          </w:tcPr>
-          <w:p>
-            <w:pPr>
-              <w:jc w:val="right"/>
-              <w:rPr>
-                <w:rFonts w:ascii="Lucida Sans Typewriter" w:hAnsi="Lucida Sans Typewriter"/>
-              </w:rPr>
-            </w:pPr>
-            <w:r>
-              <w:rPr>
-                <w:rFonts w:ascii="Lucida Sans Typewriter" w:hAnsi="Lucida Sans Typewriter"/>
-              </w:rPr>
-              <w:t>100,000.0</w:t>
-            </w:r>
-          </w:p>
-        </w:tc>
-        <w:tc>
-          <w:tcPr>
-            <w:tcW w:w="1701" w:type="dxa"/>
-          </w:tcPr>
-          <w:p>
-            <w:pPr>
-              <w:rPr>
-                <w:rFonts w:ascii="Lucida Sans Typewriter" w:hAnsi="Lucida Sans Typewriter"/>
-              </w:rPr>
-            </w:pPr>
-          </w:p>
-          <w:p>
-            <w:pPr>
-              <w:jc w:val="right"/>
-              <w:rPr>
-                <w:rFonts w:ascii="Lucida Sans Typewriter" w:hAnsi="Lucida Sans Typewriter"/>
-              </w:rPr>
-            </w:pPr>
-            <w:r>
-              <w:rPr>
-                <w:rFonts w:ascii="Lucida Sans Typewriter" w:hAnsi="Lucida Sans Typewriter"/>
-              </w:rPr>
-              <w:t>84,555.1</w:t>
-            </w:r>
-          </w:p>
-          <w:p>
-            <w:pPr>
-              <w:jc w:val="right"/>
-              <w:rPr>
-                <w:rFonts w:ascii="Lucida Sans Typewriter" w:hAnsi="Lucida Sans Typewriter"/>
-              </w:rPr>
-            </w:pPr>
-            <w:r>
-              <w:rPr>
-                <w:rFonts w:ascii="Lucida Sans Typewriter" w:hAnsi="Lucida Sans Typewriter"/>
-              </w:rPr>
-              <w:t>15,445.9</w:t>
-            </w:r>
-          </w:p>
-        </w:tc>
-      </w:tr>
-    </w:tbl>
-    <w:p>
-      <w:pPr>
-        <w:rPr>
-          <w:rFonts w:ascii="Lucida Sans Typewriter" w:hAnsi="Lucida Sans Typewriter"/>
-        </w:rPr>
-      </w:pPr>
-    </w:p>
-    <w:p>
-      <w:pPr>
-        <w:rPr>
-          <w:rFonts w:ascii="Lucida Sans Typewriter" w:hAnsi="Lucida Sans Typewriter"/>
-        </w:rPr>
-      </w:pPr>
-      <w:r>
-        <w:rPr>
-          <w:rFonts w:ascii="Lucida Sans Typewriter" w:hAnsi="Lucida Sans Typewriter"/>
-        </w:rPr>
-        <w:t xml:space="preserve">The bond has been broken down into the debt as well as the equity conversion part. </w:t>
+        <w:t>Let us consider the amount received for conversion. Suppose we indeed converted our Siemens’ bonds to shares.</w:t>
       </w:r>
     </w:p>
     <w:p>
@@ -939,6 +91,102 @@
           <w:rFonts w:ascii="Lucida Sans Typewriter" w:hAnsi="Lucida Sans Typewriter"/>
         </w:rPr>
       </w:pPr>
+      <w:r>
+        <w:rPr>
+          <w:rFonts w:ascii="Lucida Sans Typewriter" w:hAnsi="Lucida Sans Typewriter"/>
+        </w:rPr>
+        <w:t xml:space="preserve">Consider having €1,000 worth of bonds. Then, we get 17.8 shares from the conversion arrangement. </w:t>
+      </w:r>
+    </w:p>
+    <w:p>
+      <w:pPr>
+        <w:rPr>
+          <w:rFonts w:ascii="Lucida Sans Typewriter" w:hAnsi="Lucida Sans Typewriter"/>
+        </w:rPr>
+      </w:pPr>
+      <w:r>
+        <w:rPr>
+          <w:rFonts w:ascii="Lucida Sans Typewriter" w:hAnsi="Lucida Sans Typewriter"/>
+        </w:rPr>
+        <w:t xml:space="preserve">Since the value of each share was €65.70, the total value of these bonds upon conversion is €65.70 x 17.8 = €1,169.46. </w:t>
+      </w:r>
+    </w:p>
+    <w:p>
+      <w:pPr>
+        <w:rPr>
+          <w:rFonts w:ascii="Lucida Sans Typewriter" w:hAnsi="Lucida Sans Typewriter"/>
+        </w:rPr>
+      </w:pPr>
+      <w:r>
+        <w:rPr>
+          <w:rFonts w:ascii="Lucida Sans Typewriter" w:hAnsi="Lucida Sans Typewriter"/>
+        </w:rPr>
+        <w:t xml:space="preserve">Add to this the fact that Siemens pays the €3.00 per share gives €53.4 additional income, leading to €1,222.86 as the current estimated value of the shares. </w:t>
+      </w:r>
+    </w:p>
+    <w:p>
+      <w:pPr>
+        <w:rPr>
+          <w:rFonts w:ascii="Lucida Sans Typewriter" w:hAnsi="Lucida Sans Typewriter"/>
+        </w:rPr>
+      </w:pPr>
+      <w:r>
+        <w:rPr>
+          <w:rFonts w:ascii="Lucida Sans Typewriter" w:hAnsi="Lucida Sans Typewriter"/>
+        </w:rPr>
+        <w:t xml:space="preserve">This is clearly higher than the value of bonds at that time, so it is a good idea to convert the bonds to shares. In this way, we will have higher valuation at hand. </w:t>
+      </w:r>
+    </w:p>
+    <w:p>
+      <w:pPr>
+        <w:rPr>
+          <w:rFonts w:ascii="Lucida Sans Typewriter" w:hAnsi="Lucida Sans Typewriter"/>
+        </w:rPr>
+      </w:pPr>
+      <w:r>
+        <w:rPr>
+          <w:rFonts w:ascii="Lucida Sans Typewriter" w:hAnsi="Lucida Sans Typewriter"/>
+        </w:rPr>
+        <w:t>(3)</w:t>
+      </w:r>
+    </w:p>
+    <w:p>
+      <w:pPr>
+        <w:rPr>
+          <w:rFonts w:ascii="Lucida Sans Typewriter" w:hAnsi="Lucida Sans Typewriter"/>
+        </w:rPr>
+      </w:pPr>
+      <w:r>
+        <w:rPr>
+          <w:rFonts w:ascii="Lucida Sans Typewriter" w:hAnsi="Lucida Sans Typewriter"/>
+        </w:rPr>
+        <w:t xml:space="preserve">If the share price was $62, then we would have the valuation to be (€62 + €3) x 17.8 = </w:t>
+      </w:r>
+      <w:r>
+        <w:rPr>
+          <w:rFonts w:ascii="Lucida Sans Typewriter" w:hAnsi="Lucida Sans Typewriter"/>
+        </w:rPr>
+        <w:t xml:space="preserve">€1,157, which is clearly a higher valuation than the bond, encouraging the investor to consider converting the bond to shares before maturity. </w:t>
+      </w:r>
+    </w:p>
+    <w:p>
+      <w:pPr>
+        <w:rPr>
+          <w:rFonts w:ascii="Lucida Sans Typewriter" w:hAnsi="Lucida Sans Typewriter"/>
+        </w:rPr>
+      </w:pPr>
+      <w:r>
+        <w:rPr>
+          <w:rFonts w:ascii="Lucida Sans Typewriter" w:hAnsi="Lucida Sans Typewriter"/>
+        </w:rPr>
+        <w:t xml:space="preserve">If the share price was €50, then we would have the valuation to be (€50 + €3) x 17.8 = €943.4, which is clearly a lower valuation than the bond, encouraging the investor to consider keeping the bond for maturity. </w:t>
+      </w:r>
+      <w:r>
+        <w:rPr>
+          <w:rFonts w:ascii="Lucida Sans Typewriter" w:hAnsi="Lucida Sans Typewriter"/>
+        </w:rPr>
+        <w:t xml:space="preserve"> </w:t>
+      </w:r>
     </w:p>
     <w:sectPr>
       <w:pgSz w:w="11906" w:h="16838"/>

</xml_diff>

<commit_message>
#50: Added 9-56, fixed typos
</commit_message>
<xml_diff>
--- a/Chapter 09/Problems/09-53.docx
+++ b/Chapter 09/Problems/09-53.docx
@@ -29,7 +29,13 @@
         <w:rPr>
           <w:rFonts w:ascii="Lucida Sans Typewriter" w:hAnsi="Lucida Sans Typewriter"/>
         </w:rPr>
-        <w:t>(1)</w:t>
+        <w:t>(</w:t>
+      </w:r>
+      <w:r>
+        <w:rPr>
+          <w:rFonts w:ascii="Lucida Sans Typewriter" w:hAnsi="Lucida Sans Typewriter"/>
+        </w:rPr>
+        <w:t>1)</w:t>
       </w:r>
     </w:p>
     <w:p>
@@ -42,12 +48,11 @@
         <w:rPr>
           <w:rFonts w:ascii="Lucida Sans Typewriter" w:hAnsi="Lucida Sans Typewriter"/>
         </w:rPr>
-        <w:t>The annual interest received by the bondholders is given by the expression:</w:t>
+        <w:t>To calculate the proceeds from the issuance of the debentures, we note that the bonds are issued at par, which means that the proceeds are the same as the face value of the debentures.</w:t>
       </w:r>
     </w:p>
     <w:p>
       <w:pPr>
-        <w:jc w:val="center"/>
         <w:rPr>
           <w:rFonts w:ascii="Lucida Sans Typewriter" w:hAnsi="Lucida Sans Typewriter"/>
         </w:rPr>
@@ -56,7 +61,7 @@
         <w:rPr>
           <w:rFonts w:ascii="Lucida Sans Typewriter" w:hAnsi="Lucida Sans Typewriter"/>
         </w:rPr>
-        <w:t>Interest Received = €2.5 x 1.375% = €34.375 million</w:t>
+        <w:t>Thus, the company raised $20 million in debentures.</w:t>
       </w:r>
     </w:p>
     <w:p>
@@ -82,9 +87,481 @@
         <w:rPr>
           <w:rFonts w:ascii="Lucida Sans Typewriter" w:hAnsi="Lucida Sans Typewriter"/>
         </w:rPr>
-        <w:t>Let us consider the amount received for conversion. Suppose we indeed converted our Siemens’ bonds to shares.</w:t>
+        <w:t>The analysis for the same is as follows:</w:t>
       </w:r>
     </w:p>
+    <w:tbl>
+      <w:tblPr>
+        <w:tblStyle w:val="TableGrid"/>
+        <w:tblW w:w="10348" w:type="dxa"/>
+        <w:tblInd w:w="-714" w:type="dxa"/>
+        <w:tblLook w:val="04A0" w:firstRow="1" w:lastRow="0" w:firstColumn="1" w:lastColumn="0" w:noHBand="0" w:noVBand="1"/>
+      </w:tblPr>
+      <w:tblGrid>
+        <w:gridCol w:w="1985"/>
+        <w:gridCol w:w="2552"/>
+        <w:gridCol w:w="2693"/>
+        <w:gridCol w:w="3118"/>
+      </w:tblGrid>
+      <w:tr>
+        <w:tc>
+          <w:tcPr>
+            <w:tcW w:w="10348" w:type="dxa"/>
+            <w:gridSpan w:val="4"/>
+          </w:tcPr>
+          <w:p>
+            <w:pPr>
+              <w:jc w:val="center"/>
+              <w:rPr>
+                <w:rFonts w:ascii="Lucida Sans Typewriter" w:hAnsi="Lucida Sans Typewriter"/>
+              </w:rPr>
+            </w:pPr>
+          </w:p>
+          <w:p>
+            <w:pPr>
+              <w:jc w:val="center"/>
+              <w:rPr>
+                <w:rFonts w:ascii="Lucida Sans Typewriter" w:hAnsi="Lucida Sans Typewriter"/>
+              </w:rPr>
+            </w:pPr>
+            <w:r>
+              <w:rPr>
+                <w:rFonts w:ascii="Lucida Sans Typewriter" w:hAnsi="Lucida Sans Typewriter"/>
+              </w:rPr>
+              <w:t>EFFECT ON BALANCE SHEET EQUATION</w:t>
+            </w:r>
+          </w:p>
+          <w:p>
+            <w:pPr>
+              <w:jc w:val="center"/>
+              <w:rPr>
+                <w:rFonts w:ascii="Lucida Sans Typewriter" w:hAnsi="Lucida Sans Typewriter"/>
+              </w:rPr>
+            </w:pPr>
+            <w:r>
+              <w:rPr>
+                <w:rFonts w:ascii="Lucida Sans Typewriter" w:hAnsi="Lucida Sans Typewriter"/>
+              </w:rPr>
+              <w:t>(Amounts are in millions of $)</w:t>
+            </w:r>
+          </w:p>
+          <w:p>
+            <w:pPr>
+              <w:jc w:val="center"/>
+              <w:rPr>
+                <w:rFonts w:ascii="Lucida Sans Typewriter" w:hAnsi="Lucida Sans Typewriter"/>
+              </w:rPr>
+            </w:pPr>
+          </w:p>
+        </w:tc>
+      </w:tr>
+      <w:tr>
+        <w:tc>
+          <w:tcPr>
+            <w:tcW w:w="1985" w:type="dxa"/>
+          </w:tcPr>
+          <w:p>
+            <w:pPr>
+              <w:jc w:val="center"/>
+              <w:rPr>
+                <w:rFonts w:ascii="Lucida Sans Typewriter" w:hAnsi="Lucida Sans Typewriter"/>
+              </w:rPr>
+            </w:pPr>
+            <w:r>
+              <w:rPr>
+                <w:rFonts w:ascii="Lucida Sans Typewriter" w:hAnsi="Lucida Sans Typewriter"/>
+              </w:rPr>
+              <w:t>Scenario</w:t>
+            </w:r>
+          </w:p>
+        </w:tc>
+        <w:tc>
+          <w:tcPr>
+            <w:tcW w:w="2552" w:type="dxa"/>
+          </w:tcPr>
+          <w:p>
+            <w:pPr>
+              <w:jc w:val="right"/>
+              <w:rPr>
+                <w:rFonts w:ascii="Lucida Sans Typewriter" w:hAnsi="Lucida Sans Typewriter"/>
+              </w:rPr>
+            </w:pPr>
+            <w:r>
+              <w:rPr>
+                <w:rFonts w:ascii="Lucida Sans Typewriter" w:hAnsi="Lucida Sans Typewriter"/>
+              </w:rPr>
+              <w:t>Assets =</w:t>
+            </w:r>
+          </w:p>
+        </w:tc>
+        <w:tc>
+          <w:tcPr>
+            <w:tcW w:w="2693" w:type="dxa"/>
+          </w:tcPr>
+          <w:p>
+            <w:pPr>
+              <w:jc w:val="right"/>
+              <w:rPr>
+                <w:rFonts w:ascii="Lucida Sans Typewriter" w:hAnsi="Lucida Sans Typewriter"/>
+              </w:rPr>
+            </w:pPr>
+            <w:r>
+              <w:rPr>
+                <w:rFonts w:ascii="Lucida Sans Typewriter" w:hAnsi="Lucida Sans Typewriter"/>
+              </w:rPr>
+              <w:t>Liabilities +</w:t>
+            </w:r>
+          </w:p>
+        </w:tc>
+        <w:tc>
+          <w:tcPr>
+            <w:tcW w:w="3118" w:type="dxa"/>
+          </w:tcPr>
+          <w:p>
+            <w:pPr>
+              <w:jc w:val="right"/>
+              <w:rPr>
+                <w:rFonts w:ascii="Lucida Sans Typewriter" w:hAnsi="Lucida Sans Typewriter"/>
+              </w:rPr>
+            </w:pPr>
+            <w:r>
+              <w:rPr>
+                <w:rFonts w:ascii="Lucida Sans Typewriter" w:hAnsi="Lucida Sans Typewriter"/>
+              </w:rPr>
+              <w:t>Stockholders’ Equity</w:t>
+            </w:r>
+          </w:p>
+        </w:tc>
+      </w:tr>
+      <w:tr>
+        <w:tc>
+          <w:tcPr>
+            <w:tcW w:w="1985" w:type="dxa"/>
+          </w:tcPr>
+          <w:p>
+            <w:pPr>
+              <w:rPr>
+                <w:rFonts w:ascii="Lucida Sans Typewriter" w:hAnsi="Lucida Sans Typewriter"/>
+              </w:rPr>
+            </w:pPr>
+            <w:r>
+              <w:rPr>
+                <w:rFonts w:ascii="Lucida Sans Typewriter" w:hAnsi="Lucida Sans Typewriter"/>
+              </w:rPr>
+              <w:t>Issuance of debentures</w:t>
+            </w:r>
+          </w:p>
+        </w:tc>
+        <w:tc>
+          <w:tcPr>
+            <w:tcW w:w="2552" w:type="dxa"/>
+          </w:tcPr>
+          <w:p>
+            <w:pPr>
+              <w:jc w:val="right"/>
+              <w:rPr>
+                <w:rFonts w:ascii="Lucida Sans Typewriter" w:hAnsi="Lucida Sans Typewriter"/>
+              </w:rPr>
+            </w:pPr>
+            <w:r>
+              <w:rPr>
+                <w:rFonts w:ascii="Lucida Sans Typewriter" w:hAnsi="Lucida Sans Typewriter"/>
+              </w:rPr>
+              <w:t>+$20</w:t>
+            </w:r>
+          </w:p>
+          <w:p>
+            <w:pPr>
+              <w:jc w:val="right"/>
+              <w:rPr>
+                <w:rFonts w:ascii="Lucida Sans Typewriter" w:hAnsi="Lucida Sans Typewriter"/>
+              </w:rPr>
+            </w:pPr>
+            <w:r>
+              <w:rPr>
+                <w:rFonts w:ascii="Lucida Sans Typewriter" w:hAnsi="Lucida Sans Typewriter"/>
+              </w:rPr>
+              <w:t>(cash)</w:t>
+            </w:r>
+          </w:p>
+        </w:tc>
+        <w:tc>
+          <w:tcPr>
+            <w:tcW w:w="2693" w:type="dxa"/>
+          </w:tcPr>
+          <w:p>
+            <w:pPr>
+              <w:jc w:val="right"/>
+              <w:rPr>
+                <w:rFonts w:ascii="Lucida Sans Typewriter" w:hAnsi="Lucida Sans Typewriter"/>
+              </w:rPr>
+            </w:pPr>
+            <w:r>
+              <w:rPr>
+                <w:rFonts w:ascii="Lucida Sans Typewriter" w:hAnsi="Lucida Sans Typewriter"/>
+              </w:rPr>
+              <w:t>+$20</w:t>
+            </w:r>
+          </w:p>
+          <w:p>
+            <w:pPr>
+              <w:jc w:val="right"/>
+              <w:rPr>
+                <w:rFonts w:ascii="Lucida Sans Typewriter" w:hAnsi="Lucida Sans Typewriter"/>
+              </w:rPr>
+            </w:pPr>
+            <w:r>
+              <w:rPr>
+                <w:rFonts w:ascii="Lucida Sans Typewriter" w:hAnsi="Lucida Sans Typewriter"/>
+              </w:rPr>
+              <w:t>(bonds payable)</w:t>
+            </w:r>
+          </w:p>
+        </w:tc>
+        <w:tc>
+          <w:tcPr>
+            <w:tcW w:w="3118" w:type="dxa"/>
+          </w:tcPr>
+          <w:p>
+            <w:pPr>
+              <w:rPr>
+                <w:rFonts w:ascii="Lucida Sans Typewriter" w:hAnsi="Lucida Sans Typewriter"/>
+              </w:rPr>
+            </w:pPr>
+          </w:p>
+        </w:tc>
+      </w:tr>
+      <w:tr>
+        <w:tc>
+          <w:tcPr>
+            <w:tcW w:w="1985" w:type="dxa"/>
+          </w:tcPr>
+          <w:p>
+            <w:pPr>
+              <w:rPr>
+                <w:rFonts w:ascii="Lucida Sans Typewriter" w:hAnsi="Lucida Sans Typewriter"/>
+              </w:rPr>
+            </w:pPr>
+            <w:r>
+              <w:rPr>
+                <w:rFonts w:ascii="Lucida Sans Typewriter" w:hAnsi="Lucida Sans Typewriter"/>
+              </w:rPr>
+              <w:t>First Semi-annual payments</w:t>
+            </w:r>
+          </w:p>
+        </w:tc>
+        <w:tc>
+          <w:tcPr>
+            <w:tcW w:w="2552" w:type="dxa"/>
+          </w:tcPr>
+          <w:p>
+            <w:pPr>
+              <w:jc w:val="right"/>
+              <w:rPr>
+                <w:rFonts w:ascii="Lucida Sans Typewriter" w:hAnsi="Lucida Sans Typewriter"/>
+              </w:rPr>
+            </w:pPr>
+            <w:r>
+              <w:rPr>
+                <w:rFonts w:ascii="Lucida Sans Typewriter" w:hAnsi="Lucida Sans Typewriter"/>
+              </w:rPr>
+              <w:t>-$1</w:t>
+            </w:r>
+          </w:p>
+          <w:p>
+            <w:pPr>
+              <w:jc w:val="right"/>
+              <w:rPr>
+                <w:rFonts w:ascii="Lucida Sans Typewriter" w:hAnsi="Lucida Sans Typewriter"/>
+              </w:rPr>
+            </w:pPr>
+            <w:r>
+              <w:rPr>
+                <w:rFonts w:ascii="Lucida Sans Typewriter" w:hAnsi="Lucida Sans Typewriter"/>
+              </w:rPr>
+              <w:t>(cash)</w:t>
+            </w:r>
+          </w:p>
+        </w:tc>
+        <w:tc>
+          <w:tcPr>
+            <w:tcW w:w="2693" w:type="dxa"/>
+          </w:tcPr>
+          <w:p>
+            <w:pPr>
+              <w:jc w:val="right"/>
+              <w:rPr>
+                <w:rFonts w:ascii="Lucida Sans Typewriter" w:hAnsi="Lucida Sans Typewriter"/>
+              </w:rPr>
+            </w:pPr>
+          </w:p>
+        </w:tc>
+        <w:tc>
+          <w:tcPr>
+            <w:tcW w:w="3118" w:type="dxa"/>
+          </w:tcPr>
+          <w:p>
+            <w:pPr>
+              <w:jc w:val="right"/>
+              <w:rPr>
+                <w:rFonts w:ascii="Lucida Sans Typewriter" w:hAnsi="Lucida Sans Typewriter"/>
+              </w:rPr>
+            </w:pPr>
+            <w:r>
+              <w:rPr>
+                <w:rFonts w:ascii="Lucida Sans Typewriter" w:hAnsi="Lucida Sans Typewriter"/>
+              </w:rPr>
+              <w:t>-$1</w:t>
+            </w:r>
+          </w:p>
+          <w:p>
+            <w:pPr>
+              <w:jc w:val="right"/>
+              <w:rPr>
+                <w:rFonts w:ascii="Lucida Sans Typewriter" w:hAnsi="Lucida Sans Typewriter"/>
+              </w:rPr>
+            </w:pPr>
+            <w:r>
+              <w:rPr>
+                <w:rFonts w:ascii="Lucida Sans Typewriter" w:hAnsi="Lucida Sans Typewriter"/>
+              </w:rPr>
+              <w:t>(</w:t>
+            </w:r>
+            <w:r>
+              <w:rPr>
+                <w:rFonts w:ascii="Lucida Sans Typewriter" w:hAnsi="Lucida Sans Typewriter"/>
+              </w:rPr>
+              <w:t>interest expense</w:t>
+            </w:r>
+            <w:r>
+              <w:rPr>
+                <w:rFonts w:ascii="Lucida Sans Typewriter" w:hAnsi="Lucida Sans Typewriter"/>
+              </w:rPr>
+              <w:t>)</w:t>
+            </w:r>
+          </w:p>
+        </w:tc>
+      </w:tr>
+      <w:tr>
+        <w:tc>
+          <w:tcPr>
+            <w:tcW w:w="1985" w:type="dxa"/>
+          </w:tcPr>
+          <w:p>
+            <w:pPr>
+              <w:rPr>
+                <w:rFonts w:ascii="Lucida Sans Typewriter" w:hAnsi="Lucida Sans Typewriter"/>
+              </w:rPr>
+            </w:pPr>
+            <w:r>
+              <w:rPr>
+                <w:rFonts w:ascii="Lucida Sans Typewriter" w:hAnsi="Lucida Sans Typewriter"/>
+              </w:rPr>
+              <w:t>Maturity payment</w:t>
+            </w:r>
+          </w:p>
+        </w:tc>
+        <w:tc>
+          <w:tcPr>
+            <w:tcW w:w="2552" w:type="dxa"/>
+          </w:tcPr>
+          <w:p>
+            <w:pPr>
+              <w:jc w:val="right"/>
+              <w:rPr>
+                <w:rFonts w:ascii="Lucida Sans Typewriter" w:hAnsi="Lucida Sans Typewriter"/>
+              </w:rPr>
+            </w:pPr>
+            <w:r>
+              <w:rPr>
+                <w:rFonts w:ascii="Lucida Sans Typewriter" w:hAnsi="Lucida Sans Typewriter"/>
+              </w:rPr>
+              <w:t>-$21</w:t>
+            </w:r>
+          </w:p>
+          <w:p>
+            <w:pPr>
+              <w:jc w:val="right"/>
+              <w:rPr>
+                <w:rFonts w:ascii="Lucida Sans Typewriter" w:hAnsi="Lucida Sans Typewriter"/>
+              </w:rPr>
+            </w:pPr>
+            <w:r>
+              <w:rPr>
+                <w:rFonts w:ascii="Lucida Sans Typewriter" w:hAnsi="Lucida Sans Typewriter"/>
+              </w:rPr>
+              <w:t>(cash)</w:t>
+            </w:r>
+          </w:p>
+        </w:tc>
+        <w:tc>
+          <w:tcPr>
+            <w:tcW w:w="2693" w:type="dxa"/>
+          </w:tcPr>
+          <w:p>
+            <w:pPr>
+              <w:jc w:val="right"/>
+              <w:rPr>
+                <w:rFonts w:ascii="Lucida Sans Typewriter" w:hAnsi="Lucida Sans Typewriter"/>
+              </w:rPr>
+            </w:pPr>
+            <w:r>
+              <w:rPr>
+                <w:rFonts w:ascii="Lucida Sans Typewriter" w:hAnsi="Lucida Sans Typewriter"/>
+              </w:rPr>
+              <w:t>-$20</w:t>
+            </w:r>
+          </w:p>
+          <w:p>
+            <w:pPr>
+              <w:jc w:val="right"/>
+              <w:rPr>
+                <w:rFonts w:ascii="Lucida Sans Typewriter" w:hAnsi="Lucida Sans Typewriter"/>
+              </w:rPr>
+            </w:pPr>
+            <w:r>
+              <w:rPr>
+                <w:rFonts w:ascii="Lucida Sans Typewriter" w:hAnsi="Lucida Sans Typewriter"/>
+              </w:rPr>
+              <w:t>(bonds payable)</w:t>
+            </w:r>
+          </w:p>
+        </w:tc>
+        <w:tc>
+          <w:tcPr>
+            <w:tcW w:w="3118" w:type="dxa"/>
+          </w:tcPr>
+          <w:p>
+            <w:pPr>
+              <w:jc w:val="right"/>
+              <w:rPr>
+                <w:rFonts w:ascii="Lucida Sans Typewriter" w:hAnsi="Lucida Sans Typewriter"/>
+              </w:rPr>
+            </w:pPr>
+            <w:r>
+              <w:rPr>
+                <w:rFonts w:ascii="Lucida Sans Typewriter" w:hAnsi="Lucida Sans Typewriter"/>
+              </w:rPr>
+              <w:t>-$1</w:t>
+            </w:r>
+          </w:p>
+          <w:p>
+            <w:pPr>
+              <w:jc w:val="right"/>
+              <w:rPr>
+                <w:rFonts w:ascii="Lucida Sans Typewriter" w:hAnsi="Lucida Sans Typewriter"/>
+              </w:rPr>
+            </w:pPr>
+            <w:r>
+              <w:rPr>
+                <w:rFonts w:ascii="Lucida Sans Typewriter" w:hAnsi="Lucida Sans Typewriter"/>
+              </w:rPr>
+              <w:t>(interest expense)</w:t>
+            </w:r>
+          </w:p>
+        </w:tc>
+      </w:tr>
+    </w:tbl>
     <w:p>
       <w:pPr>
         <w:rPr>
@@ -95,46 +572,7 @@
         <w:rPr>
           <w:rFonts w:ascii="Lucida Sans Typewriter" w:hAnsi="Lucida Sans Typewriter"/>
         </w:rPr>
-        <w:t xml:space="preserve">Consider having €1,000 worth of bonds. Then, we get 17.8 shares from the conversion arrangement. </w:t>
-      </w:r>
-    </w:p>
-    <w:p>
-      <w:pPr>
-        <w:rPr>
-          <w:rFonts w:ascii="Lucida Sans Typewriter" w:hAnsi="Lucida Sans Typewriter"/>
-        </w:rPr>
-      </w:pPr>
-      <w:r>
-        <w:rPr>
-          <w:rFonts w:ascii="Lucida Sans Typewriter" w:hAnsi="Lucida Sans Typewriter"/>
-        </w:rPr>
-        <w:t xml:space="preserve">Since the value of each share was €65.70, the total value of these bonds upon conversion is €65.70 x 17.8 = €1,169.46. </w:t>
-      </w:r>
-    </w:p>
-    <w:p>
-      <w:pPr>
-        <w:rPr>
-          <w:rFonts w:ascii="Lucida Sans Typewriter" w:hAnsi="Lucida Sans Typewriter"/>
-        </w:rPr>
-      </w:pPr>
-      <w:r>
-        <w:rPr>
-          <w:rFonts w:ascii="Lucida Sans Typewriter" w:hAnsi="Lucida Sans Typewriter"/>
-        </w:rPr>
-        <w:t xml:space="preserve">Add to this the fact that Siemens pays the €3.00 per share gives €53.4 additional income, leading to €1,222.86 as the current estimated value of the shares. </w:t>
-      </w:r>
-    </w:p>
-    <w:p>
-      <w:pPr>
-        <w:rPr>
-          <w:rFonts w:ascii="Lucida Sans Typewriter" w:hAnsi="Lucida Sans Typewriter"/>
-        </w:rPr>
-      </w:pPr>
-      <w:r>
-        <w:rPr>
-          <w:rFonts w:ascii="Lucida Sans Typewriter" w:hAnsi="Lucida Sans Typewriter"/>
-        </w:rPr>
-        <w:t xml:space="preserve">This is clearly higher than the value of bonds at that time, so it is a good idea to convert the bonds to shares. In this way, we will have higher valuation at hand. </w:t>
+        <w:t xml:space="preserve"> </w:t>
       </w:r>
     </w:p>
     <w:p>
@@ -160,13 +598,498 @@
         <w:rPr>
           <w:rFonts w:ascii="Lucida Sans Typewriter" w:hAnsi="Lucida Sans Typewriter"/>
         </w:rPr>
-        <w:t xml:space="preserve">If the share price was $62, then we would have the valuation to be (€62 + €3) x 17.8 = </w:t>
+        <w:t>The journal entries for the above are as follows:</w:t>
       </w:r>
+    </w:p>
+    <w:tbl>
+      <w:tblPr>
+        <w:tblStyle w:val="TableGrid"/>
+        <w:tblW w:w="10632" w:type="dxa"/>
+        <w:tblInd w:w="-856" w:type="dxa"/>
+        <w:tblLook w:val="04A0" w:firstRow="1" w:lastRow="0" w:firstColumn="1" w:lastColumn="0" w:noHBand="0" w:noVBand="1"/>
+      </w:tblPr>
+      <w:tblGrid>
+        <w:gridCol w:w="2127"/>
+        <w:gridCol w:w="4820"/>
+        <w:gridCol w:w="1842"/>
+        <w:gridCol w:w="1843"/>
+      </w:tblGrid>
+      <w:tr>
+        <w:tc>
+          <w:tcPr>
+            <w:tcW w:w="10632" w:type="dxa"/>
+            <w:gridSpan w:val="4"/>
+          </w:tcPr>
+          <w:p>
+            <w:pPr>
+              <w:jc w:val="center"/>
+              <w:rPr>
+                <w:rFonts w:ascii="Lucida Sans Typewriter" w:hAnsi="Lucida Sans Typewriter"/>
+              </w:rPr>
+            </w:pPr>
+          </w:p>
+          <w:p>
+            <w:pPr>
+              <w:jc w:val="center"/>
+              <w:rPr>
+                <w:rFonts w:ascii="Lucida Sans Typewriter" w:hAnsi="Lucida Sans Typewriter"/>
+              </w:rPr>
+            </w:pPr>
+            <w:r>
+              <w:rPr>
+                <w:rFonts w:ascii="Lucida Sans Typewriter" w:hAnsi="Lucida Sans Typewriter"/>
+              </w:rPr>
+              <w:t>JOURNAL ENTRIES FOR THE BOND TRANSACTIONS</w:t>
+            </w:r>
+          </w:p>
+          <w:p>
+            <w:pPr>
+              <w:jc w:val="center"/>
+              <w:rPr>
+                <w:rFonts w:ascii="Lucida Sans Typewriter" w:hAnsi="Lucida Sans Typewriter"/>
+              </w:rPr>
+            </w:pPr>
+            <w:r>
+              <w:rPr>
+                <w:rFonts w:ascii="Lucida Sans Typewriter" w:hAnsi="Lucida Sans Typewriter"/>
+              </w:rPr>
+              <w:t>(Amounts are in millions of $)</w:t>
+            </w:r>
+          </w:p>
+          <w:p>
+            <w:pPr>
+              <w:rPr>
+                <w:rFonts w:ascii="Lucida Sans Typewriter" w:hAnsi="Lucida Sans Typewriter"/>
+              </w:rPr>
+            </w:pPr>
+          </w:p>
+          <w:p>
+            <w:pPr>
+              <w:rPr>
+                <w:rFonts w:ascii="Lucida Sans Typewriter" w:hAnsi="Lucida Sans Typewriter"/>
+              </w:rPr>
+            </w:pPr>
+          </w:p>
+        </w:tc>
+      </w:tr>
+      <w:tr>
+        <w:tc>
+          <w:tcPr>
+            <w:tcW w:w="2127" w:type="dxa"/>
+          </w:tcPr>
+          <w:p>
+            <w:pPr>
+              <w:jc w:val="center"/>
+              <w:rPr>
+                <w:rFonts w:ascii="Lucida Sans Typewriter" w:hAnsi="Lucida Sans Typewriter"/>
+              </w:rPr>
+            </w:pPr>
+            <w:r>
+              <w:rPr>
+                <w:rFonts w:ascii="Lucida Sans Typewriter" w:hAnsi="Lucida Sans Typewriter"/>
+              </w:rPr>
+              <w:t>Scenario</w:t>
+            </w:r>
+          </w:p>
+        </w:tc>
+        <w:tc>
+          <w:tcPr>
+            <w:tcW w:w="4820" w:type="dxa"/>
+          </w:tcPr>
+          <w:p>
+            <w:pPr>
+              <w:rPr>
+                <w:rFonts w:ascii="Lucida Sans Typewriter" w:hAnsi="Lucida Sans Typewriter"/>
+              </w:rPr>
+            </w:pPr>
+            <w:r>
+              <w:rPr>
+                <w:rFonts w:ascii="Lucida Sans Typewriter" w:hAnsi="Lucida Sans Typewriter"/>
+              </w:rPr>
+              <w:t>Particulars</w:t>
+            </w:r>
+          </w:p>
+        </w:tc>
+        <w:tc>
+          <w:tcPr>
+            <w:tcW w:w="1842" w:type="dxa"/>
+          </w:tcPr>
+          <w:p>
+            <w:pPr>
+              <w:jc w:val="right"/>
+              <w:rPr>
+                <w:rFonts w:ascii="Lucida Sans Typewriter" w:hAnsi="Lucida Sans Typewriter"/>
+              </w:rPr>
+            </w:pPr>
+            <w:r>
+              <w:rPr>
+                <w:rFonts w:ascii="Lucida Sans Typewriter" w:hAnsi="Lucida Sans Typewriter"/>
+              </w:rPr>
+              <w:t>Debit</w:t>
+            </w:r>
+          </w:p>
+        </w:tc>
+        <w:tc>
+          <w:tcPr>
+            <w:tcW w:w="1843" w:type="dxa"/>
+          </w:tcPr>
+          <w:p>
+            <w:pPr>
+              <w:jc w:val="right"/>
+              <w:rPr>
+                <w:rFonts w:ascii="Lucida Sans Typewriter" w:hAnsi="Lucida Sans Typewriter"/>
+              </w:rPr>
+            </w:pPr>
+            <w:r>
+              <w:rPr>
+                <w:rFonts w:ascii="Lucida Sans Typewriter" w:hAnsi="Lucida Sans Typewriter"/>
+              </w:rPr>
+              <w:t>Credit</w:t>
+            </w:r>
+          </w:p>
+        </w:tc>
+      </w:tr>
+      <w:tr>
+        <w:tc>
+          <w:tcPr>
+            <w:tcW w:w="2127" w:type="dxa"/>
+          </w:tcPr>
+          <w:p>
+            <w:pPr>
+              <w:rPr>
+                <w:rFonts w:ascii="Lucida Sans Typewriter" w:hAnsi="Lucida Sans Typewriter"/>
+              </w:rPr>
+            </w:pPr>
+            <w:r>
+              <w:rPr>
+                <w:rFonts w:ascii="Lucida Sans Typewriter" w:hAnsi="Lucida Sans Typewriter"/>
+              </w:rPr>
+              <w:t>Issuance of debentures</w:t>
+            </w:r>
+          </w:p>
+        </w:tc>
+        <w:tc>
+          <w:tcPr>
+            <w:tcW w:w="4820" w:type="dxa"/>
+          </w:tcPr>
+          <w:p>
+            <w:pPr>
+              <w:rPr>
+                <w:rFonts w:ascii="Lucida Sans Typewriter" w:hAnsi="Lucida Sans Typewriter"/>
+              </w:rPr>
+            </w:pPr>
+            <w:r>
+              <w:rPr>
+                <w:rFonts w:ascii="Lucida Sans Typewriter" w:hAnsi="Lucida Sans Typewriter"/>
+              </w:rPr>
+              <w:t>Cash</w:t>
+            </w:r>
+          </w:p>
+          <w:p>
+            <w:pPr>
+              <w:rPr>
+                <w:rFonts w:ascii="Lucida Sans Typewriter" w:hAnsi="Lucida Sans Typewriter"/>
+              </w:rPr>
+            </w:pPr>
+            <w:r>
+              <w:rPr>
+                <w:rFonts w:ascii="Lucida Sans Typewriter" w:hAnsi="Lucida Sans Typewriter"/>
+              </w:rPr>
+              <w:t xml:space="preserve">  To Bonds Payable</w:t>
+            </w:r>
+          </w:p>
+        </w:tc>
+        <w:tc>
+          <w:tcPr>
+            <w:tcW w:w="1842" w:type="dxa"/>
+          </w:tcPr>
+          <w:p>
+            <w:pPr>
+              <w:jc w:val="right"/>
+              <w:rPr>
+                <w:rFonts w:ascii="Lucida Sans Typewriter" w:hAnsi="Lucida Sans Typewriter"/>
+              </w:rPr>
+            </w:pPr>
+            <w:r>
+              <w:rPr>
+                <w:rFonts w:ascii="Lucida Sans Typewriter" w:hAnsi="Lucida Sans Typewriter"/>
+              </w:rPr>
+              <w:t>20</w:t>
+            </w:r>
+          </w:p>
+        </w:tc>
+        <w:tc>
+          <w:tcPr>
+            <w:tcW w:w="1843" w:type="dxa"/>
+          </w:tcPr>
+          <w:p>
+            <w:pPr>
+              <w:rPr>
+                <w:rFonts w:ascii="Lucida Sans Typewriter" w:hAnsi="Lucida Sans Typewriter"/>
+              </w:rPr>
+            </w:pPr>
+          </w:p>
+          <w:p>
+            <w:pPr>
+              <w:jc w:val="right"/>
+              <w:rPr>
+                <w:rFonts w:ascii="Lucida Sans Typewriter" w:hAnsi="Lucida Sans Typewriter"/>
+              </w:rPr>
+            </w:pPr>
+            <w:r>
+              <w:rPr>
+                <w:rFonts w:ascii="Lucida Sans Typewriter" w:hAnsi="Lucida Sans Typewriter"/>
+              </w:rPr>
+              <w:t>20</w:t>
+            </w:r>
+          </w:p>
+        </w:tc>
+      </w:tr>
+      <w:tr>
+        <w:tc>
+          <w:tcPr>
+            <w:tcW w:w="2127" w:type="dxa"/>
+          </w:tcPr>
+          <w:p>
+            <w:pPr>
+              <w:rPr>
+                <w:rFonts w:ascii="Lucida Sans Typewriter" w:hAnsi="Lucida Sans Typewriter"/>
+              </w:rPr>
+            </w:pPr>
+            <w:r>
+              <w:rPr>
+                <w:rFonts w:ascii="Lucida Sans Typewriter" w:hAnsi="Lucida Sans Typewriter"/>
+              </w:rPr>
+              <w:t>First semi-annual payments</w:t>
+            </w:r>
+          </w:p>
+        </w:tc>
+        <w:tc>
+          <w:tcPr>
+            <w:tcW w:w="4820" w:type="dxa"/>
+          </w:tcPr>
+          <w:p>
+            <w:pPr>
+              <w:rPr>
+                <w:rFonts w:ascii="Lucida Sans Typewriter" w:hAnsi="Lucida Sans Typewriter"/>
+              </w:rPr>
+            </w:pPr>
+            <w:r>
+              <w:rPr>
+                <w:rFonts w:ascii="Lucida Sans Typewriter" w:hAnsi="Lucida Sans Typewriter"/>
+              </w:rPr>
+              <w:t>Interest Expense</w:t>
+            </w:r>
+          </w:p>
+          <w:p>
+            <w:pPr>
+              <w:rPr>
+                <w:rFonts w:ascii="Lucida Sans Typewriter" w:hAnsi="Lucida Sans Typewriter"/>
+              </w:rPr>
+            </w:pPr>
+            <w:r>
+              <w:rPr>
+                <w:rFonts w:ascii="Lucida Sans Typewriter" w:hAnsi="Lucida Sans Typewriter"/>
+              </w:rPr>
+              <w:t xml:space="preserve">  To Cash</w:t>
+            </w:r>
+          </w:p>
+        </w:tc>
+        <w:tc>
+          <w:tcPr>
+            <w:tcW w:w="1842" w:type="dxa"/>
+          </w:tcPr>
+          <w:p>
+            <w:pPr>
+              <w:jc w:val="right"/>
+              <w:rPr>
+                <w:rFonts w:ascii="Lucida Sans Typewriter" w:hAnsi="Lucida Sans Typewriter"/>
+              </w:rPr>
+            </w:pPr>
+            <w:r>
+              <w:rPr>
+                <w:rFonts w:ascii="Lucida Sans Typewriter" w:hAnsi="Lucida Sans Typewriter"/>
+              </w:rPr>
+              <w:t>1</w:t>
+            </w:r>
+          </w:p>
+        </w:tc>
+        <w:tc>
+          <w:tcPr>
+            <w:tcW w:w="1843" w:type="dxa"/>
+          </w:tcPr>
+          <w:p>
+            <w:pPr>
+              <w:rPr>
+                <w:rFonts w:ascii="Lucida Sans Typewriter" w:hAnsi="Lucida Sans Typewriter"/>
+              </w:rPr>
+            </w:pPr>
+          </w:p>
+          <w:p>
+            <w:pPr>
+              <w:jc w:val="right"/>
+              <w:rPr>
+                <w:rFonts w:ascii="Lucida Sans Typewriter" w:hAnsi="Lucida Sans Typewriter"/>
+              </w:rPr>
+            </w:pPr>
+            <w:r>
+              <w:rPr>
+                <w:rFonts w:ascii="Lucida Sans Typewriter" w:hAnsi="Lucida Sans Typewriter"/>
+              </w:rPr>
+              <w:t>1</w:t>
+            </w:r>
+          </w:p>
+        </w:tc>
+      </w:tr>
+      <w:tr>
+        <w:tc>
+          <w:tcPr>
+            <w:tcW w:w="2127" w:type="dxa"/>
+          </w:tcPr>
+          <w:p>
+            <w:pPr>
+              <w:rPr>
+                <w:rFonts w:ascii="Lucida Sans Typewriter" w:hAnsi="Lucida Sans Typewriter"/>
+              </w:rPr>
+            </w:pPr>
+            <w:r>
+              <w:rPr>
+                <w:rFonts w:ascii="Lucida Sans Typewriter" w:hAnsi="Lucida Sans Typewriter"/>
+              </w:rPr>
+              <w:t>Maturity Payment</w:t>
+            </w:r>
+          </w:p>
+        </w:tc>
+        <w:tc>
+          <w:tcPr>
+            <w:tcW w:w="4820" w:type="dxa"/>
+          </w:tcPr>
+          <w:p>
+            <w:pPr>
+              <w:rPr>
+                <w:rFonts w:ascii="Lucida Sans Typewriter" w:hAnsi="Lucida Sans Typewriter"/>
+              </w:rPr>
+            </w:pPr>
+            <w:r>
+              <w:rPr>
+                <w:rFonts w:ascii="Lucida Sans Typewriter" w:hAnsi="Lucida Sans Typewriter"/>
+              </w:rPr>
+              <w:t>Interest Expense</w:t>
+            </w:r>
+          </w:p>
+          <w:p>
+            <w:pPr>
+              <w:rPr>
+                <w:rFonts w:ascii="Lucida Sans Typewriter" w:hAnsi="Lucida Sans Typewriter"/>
+              </w:rPr>
+            </w:pPr>
+            <w:r>
+              <w:rPr>
+                <w:rFonts w:ascii="Lucida Sans Typewriter" w:hAnsi="Lucida Sans Typewriter"/>
+              </w:rPr>
+              <w:t>Bonds Payable</w:t>
+            </w:r>
+          </w:p>
+          <w:p>
+            <w:pPr>
+              <w:rPr>
+                <w:rFonts w:ascii="Lucida Sans Typewriter" w:hAnsi="Lucida Sans Typewriter"/>
+              </w:rPr>
+            </w:pPr>
+            <w:r>
+              <w:rPr>
+                <w:rFonts w:ascii="Lucida Sans Typewriter" w:hAnsi="Lucida Sans Typewriter"/>
+              </w:rPr>
+              <w:t xml:space="preserve">  To Cash</w:t>
+            </w:r>
+          </w:p>
+        </w:tc>
+        <w:tc>
+          <w:tcPr>
+            <w:tcW w:w="1842" w:type="dxa"/>
+          </w:tcPr>
+          <w:p>
+            <w:pPr>
+              <w:jc w:val="right"/>
+              <w:rPr>
+                <w:rFonts w:ascii="Lucida Sans Typewriter" w:hAnsi="Lucida Sans Typewriter"/>
+              </w:rPr>
+            </w:pPr>
+            <w:r>
+              <w:rPr>
+                <w:rFonts w:ascii="Lucida Sans Typewriter" w:hAnsi="Lucida Sans Typewriter"/>
+              </w:rPr>
+              <w:t>20</w:t>
+            </w:r>
+          </w:p>
+          <w:p>
+            <w:pPr>
+              <w:jc w:val="right"/>
+              <w:rPr>
+                <w:rFonts w:ascii="Lucida Sans Typewriter" w:hAnsi="Lucida Sans Typewriter"/>
+              </w:rPr>
+            </w:pPr>
+            <w:r>
+              <w:rPr>
+                <w:rFonts w:ascii="Lucida Sans Typewriter" w:hAnsi="Lucida Sans Typewriter"/>
+              </w:rPr>
+              <w:t>1</w:t>
+            </w:r>
+          </w:p>
+        </w:tc>
+        <w:tc>
+          <w:tcPr>
+            <w:tcW w:w="1843" w:type="dxa"/>
+          </w:tcPr>
+          <w:p>
+            <w:pPr>
+              <w:rPr>
+                <w:rFonts w:ascii="Lucida Sans Typewriter" w:hAnsi="Lucida Sans Typewriter"/>
+              </w:rPr>
+            </w:pPr>
+          </w:p>
+          <w:p>
+            <w:pPr>
+              <w:rPr>
+                <w:rFonts w:ascii="Lucida Sans Typewriter" w:hAnsi="Lucida Sans Typewriter"/>
+              </w:rPr>
+            </w:pPr>
+          </w:p>
+          <w:p>
+            <w:pPr>
+              <w:jc w:val="right"/>
+              <w:rPr>
+                <w:rFonts w:ascii="Lucida Sans Typewriter" w:hAnsi="Lucida Sans Typewriter"/>
+              </w:rPr>
+            </w:pPr>
+            <w:r>
+              <w:rPr>
+                <w:rFonts w:ascii="Lucida Sans Typewriter" w:hAnsi="Lucida Sans Typewriter"/>
+              </w:rPr>
+              <w:t>21</w:t>
+            </w:r>
+          </w:p>
+        </w:tc>
+      </w:tr>
+    </w:tbl>
+    <w:p>
+      <w:pPr>
+        <w:rPr>
+          <w:rFonts w:ascii="Lucida Sans Typewriter" w:hAnsi="Lucida Sans Typewriter"/>
+        </w:rPr>
+      </w:pPr>
+    </w:p>
+    <w:p>
+      <w:pPr>
+        <w:rPr>
+          <w:rFonts w:ascii="Lucida Sans Typewriter" w:hAnsi="Lucida Sans Typewriter"/>
+        </w:rPr>
+      </w:pPr>
       <w:r>
         <w:rPr>
           <w:rFonts w:ascii="Lucida Sans Typewriter" w:hAnsi="Lucida Sans Typewriter"/>
         </w:rPr>
-        <w:t xml:space="preserve">€1,157, which is clearly a higher valuation than the bond, encouraging the investor to consider converting the bond to shares before maturity. </w:t>
+        <w:t>(4)</w:t>
       </w:r>
     </w:p>
     <w:p>
@@ -179,13 +1102,26 @@
         <w:rPr>
           <w:rFonts w:ascii="Lucida Sans Typewriter" w:hAnsi="Lucida Sans Typewriter"/>
         </w:rPr>
-        <w:t xml:space="preserve">If the share price was €50, then we would have the valuation to be (€50 + €3) x 17.8 = €943.4, which is clearly a lower valuation than the bond, encouraging the investor to consider keeping the bond for maturity. </w:t>
+        <w:lastRenderedPageBreak/>
+        <w:t xml:space="preserve">The effect on the accounts </w:t>
       </w:r>
       <w:r>
         <w:rPr>
           <w:rFonts w:ascii="Lucida Sans Typewriter" w:hAnsi="Lucida Sans Typewriter"/>
         </w:rPr>
-        <w:t xml:space="preserve"> </w:t>
+        <w:t>has</w:t>
+      </w:r>
+      <w:r>
+        <w:rPr>
+          <w:rFonts w:ascii="Lucida Sans Typewriter" w:hAnsi="Lucida Sans Typewriter"/>
+        </w:rPr>
+        <w:t xml:space="preserve"> been described already in the above balance sheet equation.</w:t>
+      </w:r>
+      <w:r>
+        <w:rPr>
+          <w:rFonts w:ascii="Lucida Sans Typewriter" w:hAnsi="Lucida Sans Typewriter"/>
+        </w:rPr>
+        <w:t xml:space="preserve"> You can use them to understand how the bond related accounts gets updated.</w:t>
       </w:r>
     </w:p>
     <w:sectPr>

</xml_diff>

<commit_message>
#50: Added 9-58, completed par bonds
</commit_message>
<xml_diff>
--- a/Chapter 09/Problems/09-53.docx
+++ b/Chapter 09/Problems/09-53.docx
@@ -61,7 +61,19 @@
         <w:rPr>
           <w:rFonts w:ascii="Lucida Sans Typewriter" w:hAnsi="Lucida Sans Typewriter"/>
         </w:rPr>
-        <w:t>Thus, the company raised $20 million in debentures.</w:t>
+        <w:t>Thus, the company raised $</w:t>
+      </w:r>
+      <w:r>
+        <w:rPr>
+          <w:rFonts w:ascii="Lucida Sans Typewriter" w:hAnsi="Lucida Sans Typewriter"/>
+        </w:rPr>
+        <w:t>50</w:t>
+      </w:r>
+      <w:r>
+        <w:rPr>
+          <w:rFonts w:ascii="Lucida Sans Typewriter" w:hAnsi="Lucida Sans Typewriter"/>
+        </w:rPr>
+        <w:t xml:space="preserve"> million in debentures.</w:t>
       </w:r>
     </w:p>
     <w:p>
@@ -267,7 +279,19 @@
               <w:rPr>
                 <w:rFonts w:ascii="Lucida Sans Typewriter" w:hAnsi="Lucida Sans Typewriter"/>
               </w:rPr>
-              <w:t>+$20</w:t>
+              <w:t>+$</w:t>
+            </w:r>
+            <w:r>
+              <w:rPr>
+                <w:rFonts w:ascii="Lucida Sans Typewriter" w:hAnsi="Lucida Sans Typewriter"/>
+              </w:rPr>
+              <w:t>5</w:t>
+            </w:r>
+            <w:r>
+              <w:rPr>
+                <w:rFonts w:ascii="Lucida Sans Typewriter" w:hAnsi="Lucida Sans Typewriter"/>
+              </w:rPr>
+              <w:t>0</w:t>
             </w:r>
           </w:p>
           <w:p>
@@ -300,7 +324,19 @@
               <w:rPr>
                 <w:rFonts w:ascii="Lucida Sans Typewriter" w:hAnsi="Lucida Sans Typewriter"/>
               </w:rPr>
-              <w:t>+$20</w:t>
+              <w:t>+$</w:t>
+            </w:r>
+            <w:r>
+              <w:rPr>
+                <w:rFonts w:ascii="Lucida Sans Typewriter" w:hAnsi="Lucida Sans Typewriter"/>
+              </w:rPr>
+              <w:t>5</w:t>
+            </w:r>
+            <w:r>
+              <w:rPr>
+                <w:rFonts w:ascii="Lucida Sans Typewriter" w:hAnsi="Lucida Sans Typewriter"/>
+              </w:rPr>
+              <w:t>0</w:t>
             </w:r>
           </w:p>
           <w:p>
@@ -367,6 +403,12 @@
               </w:rPr>
               <w:t>-$1</w:t>
             </w:r>
+            <w:r>
+              <w:rPr>
+                <w:rFonts w:ascii="Lucida Sans Typewriter" w:hAnsi="Lucida Sans Typewriter"/>
+              </w:rPr>
+              <w:t>.5</w:t>
+            </w:r>
           </w:p>
           <w:p>
             <w:pPr>
@@ -412,6 +454,12 @@
                 <w:rFonts w:ascii="Lucida Sans Typewriter" w:hAnsi="Lucida Sans Typewriter"/>
               </w:rPr>
               <w:t>-$1</w:t>
+            </w:r>
+            <w:r>
+              <w:rPr>
+                <w:rFonts w:ascii="Lucida Sans Typewriter" w:hAnsi="Lucida Sans Typewriter"/>
+              </w:rPr>
+              <w:t>.5</w:t>
             </w:r>
           </w:p>
           <w:p>
@@ -476,7 +524,13 @@
               <w:rPr>
                 <w:rFonts w:ascii="Lucida Sans Typewriter" w:hAnsi="Lucida Sans Typewriter"/>
               </w:rPr>
-              <w:t>-$21</w:t>
+              <w:t>-$</w:t>
+            </w:r>
+            <w:r>
+              <w:rPr>
+                <w:rFonts w:ascii="Lucida Sans Typewriter" w:hAnsi="Lucida Sans Typewriter"/>
+              </w:rPr>
+              <w:t>51.5</w:t>
             </w:r>
           </w:p>
           <w:p>
@@ -509,7 +563,13 @@
               <w:rPr>
                 <w:rFonts w:ascii="Lucida Sans Typewriter" w:hAnsi="Lucida Sans Typewriter"/>
               </w:rPr>
-              <w:t>-$20</w:t>
+              <w:t>-$</w:t>
+            </w:r>
+            <w:r>
+              <w:rPr>
+                <w:rFonts w:ascii="Lucida Sans Typewriter" w:hAnsi="Lucida Sans Typewriter"/>
+              </w:rPr>
+              <w:t>50</w:t>
             </w:r>
           </w:p>
           <w:p>
@@ -543,6 +603,12 @@
                 <w:rFonts w:ascii="Lucida Sans Typewriter" w:hAnsi="Lucida Sans Typewriter"/>
               </w:rPr>
               <w:t>-$1</w:t>
+            </w:r>
+            <w:r>
+              <w:rPr>
+                <w:rFonts w:ascii="Lucida Sans Typewriter" w:hAnsi="Lucida Sans Typewriter"/>
+              </w:rPr>
+              <w:t>.5</w:t>
             </w:r>
           </w:p>
           <w:p>
@@ -814,7 +880,7 @@
               <w:rPr>
                 <w:rFonts w:ascii="Lucida Sans Typewriter" w:hAnsi="Lucida Sans Typewriter"/>
               </w:rPr>
-              <w:t>20</w:t>
+              <w:t>50</w:t>
             </w:r>
           </w:p>
         </w:tc>
@@ -824,23 +890,24 @@
           </w:tcPr>
           <w:p>
             <w:pPr>
-              <w:rPr>
-                <w:rFonts w:ascii="Lucida Sans Typewriter" w:hAnsi="Lucida Sans Typewriter"/>
-              </w:rPr>
-            </w:pPr>
-          </w:p>
-          <w:p>
-            <w:pPr>
               <w:jc w:val="right"/>
               <w:rPr>
                 <w:rFonts w:ascii="Lucida Sans Typewriter" w:hAnsi="Lucida Sans Typewriter"/>
               </w:rPr>
             </w:pPr>
-            <w:r>
-              <w:rPr>
-                <w:rFonts w:ascii="Lucida Sans Typewriter" w:hAnsi="Lucida Sans Typewriter"/>
-              </w:rPr>
-              <w:t>20</w:t>
+          </w:p>
+          <w:p>
+            <w:pPr>
+              <w:jc w:val="right"/>
+              <w:rPr>
+                <w:rFonts w:ascii="Lucida Sans Typewriter" w:hAnsi="Lucida Sans Typewriter"/>
+              </w:rPr>
+            </w:pPr>
+            <w:r>
+              <w:rPr>
+                <w:rFonts w:ascii="Lucida Sans Typewriter" w:hAnsi="Lucida Sans Typewriter"/>
+              </w:rPr>
+              <w:t>50</w:t>
             </w:r>
           </w:p>
         </w:tc>
@@ -912,6 +979,12 @@
               </w:rPr>
               <w:t>1</w:t>
             </w:r>
+            <w:r>
+              <w:rPr>
+                <w:rFonts w:ascii="Lucida Sans Typewriter" w:hAnsi="Lucida Sans Typewriter"/>
+              </w:rPr>
+              <w:t>.5</w:t>
+            </w:r>
           </w:p>
         </w:tc>
         <w:tc>
@@ -937,6 +1010,12 @@
                 <w:rFonts w:ascii="Lucida Sans Typewriter" w:hAnsi="Lucida Sans Typewriter"/>
               </w:rPr>
               <w:t>1</w:t>
+            </w:r>
+            <w:r>
+              <w:rPr>
+                <w:rFonts w:ascii="Lucida Sans Typewriter" w:hAnsi="Lucida Sans Typewriter"/>
+              </w:rPr>
+              <w:t>.5</w:t>
             </w:r>
           </w:p>
         </w:tc>
@@ -1019,7 +1098,7 @@
               <w:rPr>
                 <w:rFonts w:ascii="Lucida Sans Typewriter" w:hAnsi="Lucida Sans Typewriter"/>
               </w:rPr>
-              <w:t>20</w:t>
+              <w:t>50</w:t>
             </w:r>
           </w:p>
           <w:p>
@@ -1033,7 +1112,7 @@
               <w:rPr>
                 <w:rFonts w:ascii="Lucida Sans Typewriter" w:hAnsi="Lucida Sans Typewriter"/>
               </w:rPr>
-              <w:t>1</w:t>
+              <w:t>1.5</w:t>
             </w:r>
           </w:p>
         </w:tc>
@@ -1066,7 +1145,7 @@
               <w:rPr>
                 <w:rFonts w:ascii="Lucida Sans Typewriter" w:hAnsi="Lucida Sans Typewriter"/>
               </w:rPr>
-              <w:t>21</w:t>
+              <w:t>51.5</w:t>
             </w:r>
           </w:p>
         </w:tc>
@@ -1121,7 +1200,19 @@
         <w:rPr>
           <w:rFonts w:ascii="Lucida Sans Typewriter" w:hAnsi="Lucida Sans Typewriter"/>
         </w:rPr>
-        <w:t xml:space="preserve"> You can use them to understand how the bond related accounts gets updated.</w:t>
+        <w:t xml:space="preserve"> You can use them to understand how the bond related accounts </w:t>
+      </w:r>
+      <w:r>
+        <w:rPr>
+          <w:rFonts w:ascii="Lucida Sans Typewriter" w:hAnsi="Lucida Sans Typewriter"/>
+        </w:rPr>
+        <w:t>get</w:t>
+      </w:r>
+      <w:r>
+        <w:rPr>
+          <w:rFonts w:ascii="Lucida Sans Typewriter" w:hAnsi="Lucida Sans Typewriter"/>
+        </w:rPr>
+        <w:t xml:space="preserve"> updated.</w:t>
       </w:r>
     </w:p>
     <w:sectPr>

</xml_diff>

<commit_message>
#50: Added 9-59, oregon bonds! fixed calc error
</commit_message>
<xml_diff>
--- a/Chapter 09/Problems/09-53.docx
+++ b/Chapter 09/Problems/09-53.docx
@@ -29,64 +29,284 @@
         <w:rPr>
           <w:rFonts w:ascii="Lucida Sans Typewriter" w:hAnsi="Lucida Sans Typewriter"/>
         </w:rPr>
+        <w:t xml:space="preserve">Before we begin the question, we need to calculate the present value of the bond and update the discounts accordingly. </w:t>
+      </w:r>
+    </w:p>
+    <w:p>
+      <w:pPr>
+        <w:rPr>
+          <w:rFonts w:ascii="Lucida Sans Typewriter" w:hAnsi="Lucida Sans Typewriter"/>
+        </w:rPr>
+      </w:pPr>
+      <w:r>
+        <w:rPr>
+          <w:rFonts w:ascii="Lucida Sans Typewriter" w:hAnsi="Lucida Sans Typewriter"/>
+        </w:rPr>
+        <w:t>To do so, let us break the calculation into two parts:</w:t>
+      </w:r>
+    </w:p>
+    <w:p>
+      <w:pPr>
+        <w:pStyle w:val="ListParagraph"/>
+        <w:numPr>
+          <w:ilvl w:val="0"/>
+          <w:numId w:val="2"/>
+        </w:numPr>
+        <w:rPr>
+          <w:rFonts w:ascii="Lucida Sans Typewriter" w:hAnsi="Lucida Sans Typewriter"/>
+        </w:rPr>
+      </w:pPr>
+      <w:r>
+        <w:rPr>
+          <w:rFonts w:ascii="Lucida Sans Typewriter" w:hAnsi="Lucida Sans Typewriter"/>
+        </w:rPr>
+        <w:t>Payments Part:</w:t>
+      </w:r>
+    </w:p>
+    <w:p>
+      <w:pPr>
+        <w:ind w:left="720"/>
+        <w:rPr>
+          <w:rFonts w:ascii="Lucida Sans Typewriter" w:hAnsi="Lucida Sans Typewriter"/>
+        </w:rPr>
+      </w:pPr>
+      <w:r>
+        <w:rPr>
+          <w:rFonts w:ascii="Lucida Sans Typewriter" w:hAnsi="Lucida Sans Typewriter"/>
+        </w:rPr>
+        <w:t xml:space="preserve">The bonds </w:t>
+      </w:r>
+      <w:r>
+        <w:rPr>
+          <w:rFonts w:ascii="Lucida Sans Typewriter" w:hAnsi="Lucida Sans Typewriter"/>
+        </w:rPr>
+        <w:t>provide</w:t>
+      </w:r>
+      <w:r>
+        <w:rPr>
+          <w:rFonts w:ascii="Lucida Sans Typewriter" w:hAnsi="Lucida Sans Typewriter"/>
+        </w:rPr>
+        <w:t xml:space="preserve"> a payment of $100 x 4.5% = $4.5 million every semi-annual period, till 40 periods.</w:t>
+      </w:r>
+    </w:p>
+    <w:p>
+      <w:pPr>
+        <w:ind w:left="720"/>
+        <w:rPr>
+          <w:rFonts w:ascii="Lucida Sans Typewriter" w:hAnsi="Lucida Sans Typewriter"/>
+        </w:rPr>
+      </w:pPr>
+      <w:r>
+        <w:rPr>
+          <w:rFonts w:ascii="Lucida Sans Typewriter" w:hAnsi="Lucida Sans Typewriter"/>
+        </w:rPr>
+        <w:t xml:space="preserve">Thus, to find the present value, the situation is </w:t>
+      </w:r>
+      <w:r>
+        <w:rPr>
+          <w:rFonts w:ascii="Lucida Sans Typewriter" w:hAnsi="Lucida Sans Typewriter"/>
+        </w:rPr>
+        <w:t>like</w:t>
+      </w:r>
+      <w:r>
+        <w:rPr>
+          <w:rFonts w:ascii="Lucida Sans Typewriter" w:hAnsi="Lucida Sans Typewriter"/>
+        </w:rPr>
+        <w:t xml:space="preserve"> an annuity with 5% interest rate and the above payments and cycle.</w:t>
+      </w:r>
+    </w:p>
+    <w:p>
+      <w:pPr>
+        <w:ind w:left="720"/>
+        <w:rPr>
+          <w:rFonts w:ascii="Lucida Sans Typewriter" w:hAnsi="Lucida Sans Typewriter"/>
+        </w:rPr>
+      </w:pPr>
+      <w:r>
+        <w:rPr>
+          <w:rFonts w:ascii="Lucida Sans Typewriter" w:hAnsi="Lucida Sans Typewriter"/>
+        </w:rPr>
+        <w:t>By using annuity tables, the present value of the annuity comes out to be $4.5 x 17.1591 = $77.216 million.</w:t>
+      </w:r>
+    </w:p>
+    <w:p>
+      <w:pPr>
+        <w:pStyle w:val="ListParagraph"/>
+        <w:numPr>
+          <w:ilvl w:val="0"/>
+          <w:numId w:val="2"/>
+        </w:numPr>
+        <w:rPr>
+          <w:rFonts w:ascii="Lucida Sans Typewriter" w:hAnsi="Lucida Sans Typewriter"/>
+        </w:rPr>
+      </w:pPr>
+      <w:r>
+        <w:rPr>
+          <w:rFonts w:ascii="Lucida Sans Typewriter" w:hAnsi="Lucida Sans Typewriter"/>
+        </w:rPr>
+        <w:t>Lump-sum Part:</w:t>
+      </w:r>
+    </w:p>
+    <w:p>
+      <w:pPr>
+        <w:ind w:left="720"/>
+        <w:rPr>
+          <w:rFonts w:ascii="Lucida Sans Typewriter" w:hAnsi="Lucida Sans Typewriter"/>
+        </w:rPr>
+      </w:pPr>
+      <w:r>
+        <w:rPr>
+          <w:rFonts w:ascii="Lucida Sans Typewriter" w:hAnsi="Lucida Sans Typewriter"/>
+        </w:rPr>
+        <w:t xml:space="preserve">The bonds also </w:t>
+      </w:r>
+      <w:r>
+        <w:rPr>
+          <w:rFonts w:ascii="Lucida Sans Typewriter" w:hAnsi="Lucida Sans Typewriter"/>
+        </w:rPr>
+        <w:t>provide</w:t>
+      </w:r>
+      <w:r>
+        <w:rPr>
+          <w:rFonts w:ascii="Lucida Sans Typewriter" w:hAnsi="Lucida Sans Typewriter"/>
+        </w:rPr>
+        <w:t xml:space="preserve"> a lumpsum payment of $100 million after 40 periods, compounded at 5% interest. </w:t>
+      </w:r>
+    </w:p>
+    <w:p>
+      <w:pPr>
+        <w:ind w:left="720"/>
+        <w:rPr>
+          <w:rFonts w:ascii="Lucida Sans Typewriter" w:hAnsi="Lucida Sans Typewriter"/>
+        </w:rPr>
+      </w:pPr>
+      <w:r>
+        <w:rPr>
+          <w:rFonts w:ascii="Lucida Sans Typewriter" w:hAnsi="Lucida Sans Typewriter"/>
+        </w:rPr>
+        <w:t>Thus, by using the future value tables, we see that the present value of the lumpsum comes out to be $100 x 0.1420 = $14.20 million.</w:t>
+      </w:r>
+    </w:p>
+    <w:p>
+      <w:pPr>
+        <w:rPr>
+          <w:rFonts w:ascii="Lucida Sans Typewriter" w:hAnsi="Lucida Sans Typewriter"/>
+        </w:rPr>
+      </w:pPr>
+    </w:p>
+    <w:p>
+      <w:pPr>
+        <w:rPr>
+          <w:rFonts w:ascii="Lucida Sans Typewriter" w:hAnsi="Lucida Sans Typewriter"/>
+        </w:rPr>
+      </w:pPr>
+      <w:r>
+        <w:rPr>
+          <w:rFonts w:ascii="Lucida Sans Typewriter" w:hAnsi="Lucida Sans Typewriter"/>
+        </w:rPr>
+        <w:t xml:space="preserve">Thus, based on the above we conclude that the current valuation of the bond is $77.216 + $14.20 = $91.416 million, confirming the value. </w:t>
+      </w:r>
+    </w:p>
+    <w:p>
+      <w:pPr>
+        <w:rPr>
+          <w:rFonts w:ascii="Lucida Sans Typewriter" w:hAnsi="Lucida Sans Typewriter"/>
+        </w:rPr>
+      </w:pPr>
+      <w:r>
+        <w:rPr>
+          <w:rFonts w:ascii="Lucida Sans Typewriter" w:hAnsi="Lucida Sans Typewriter"/>
+        </w:rPr>
+        <w:t xml:space="preserve">We now proceed to do the accounting for the same. </w:t>
+      </w:r>
+    </w:p>
+    <w:p>
+      <w:pPr>
+        <w:rPr>
+          <w:rFonts w:ascii="Lucida Sans Typewriter" w:hAnsi="Lucida Sans Typewriter"/>
+        </w:rPr>
+      </w:pPr>
+    </w:p>
+    <w:p>
+      <w:pPr>
+        <w:rPr>
+          <w:rFonts w:ascii="Lucida Sans Typewriter" w:hAnsi="Lucida Sans Typewriter"/>
+        </w:rPr>
+      </w:pPr>
+    </w:p>
+    <w:p>
+      <w:pPr>
+        <w:rPr>
+          <w:rFonts w:ascii="Lucida Sans Typewriter" w:hAnsi="Lucida Sans Typewriter"/>
+        </w:rPr>
+      </w:pPr>
+    </w:p>
+    <w:p>
+      <w:pPr>
+        <w:rPr>
+          <w:rFonts w:ascii="Lucida Sans Typewriter" w:hAnsi="Lucida Sans Typewriter"/>
+        </w:rPr>
+      </w:pPr>
+    </w:p>
+    <w:p>
+      <w:pPr>
+        <w:rPr>
+          <w:rFonts w:ascii="Lucida Sans Typewriter" w:hAnsi="Lucida Sans Typewriter"/>
+        </w:rPr>
+      </w:pPr>
+    </w:p>
+    <w:p>
+      <w:pPr>
+        <w:rPr>
+          <w:rFonts w:ascii="Lucida Sans Typewriter" w:hAnsi="Lucida Sans Typewriter"/>
+        </w:rPr>
+      </w:pPr>
+    </w:p>
+    <w:p>
+      <w:pPr>
+        <w:rPr>
+          <w:rFonts w:ascii="Lucida Sans Typewriter" w:hAnsi="Lucida Sans Typewriter"/>
+        </w:rPr>
+      </w:pPr>
+    </w:p>
+    <w:p>
+      <w:pPr>
+        <w:rPr>
+          <w:rFonts w:ascii="Lucida Sans Typewriter" w:hAnsi="Lucida Sans Typewriter"/>
+        </w:rPr>
+      </w:pPr>
+    </w:p>
+    <w:p>
+      <w:pPr>
+        <w:rPr>
+          <w:rFonts w:ascii="Lucida Sans Typewriter" w:hAnsi="Lucida Sans Typewriter"/>
+        </w:rPr>
+      </w:pPr>
+    </w:p>
+    <w:p>
+      <w:pPr>
+        <w:rPr>
+          <w:rFonts w:ascii="Lucida Sans Typewriter" w:hAnsi="Lucida Sans Typewriter"/>
+        </w:rPr>
+      </w:pPr>
+      <w:r>
+        <w:rPr>
+          <w:rFonts w:ascii="Lucida Sans Typewriter" w:hAnsi="Lucida Sans Typewriter"/>
+        </w:rPr>
+        <w:lastRenderedPageBreak/>
         <w:t>(</w:t>
       </w:r>
       <w:r>
         <w:rPr>
           <w:rFonts w:ascii="Lucida Sans Typewriter" w:hAnsi="Lucida Sans Typewriter"/>
         </w:rPr>
-        <w:t>1)</w:t>
-      </w:r>
-    </w:p>
-    <w:p>
-      <w:pPr>
-        <w:rPr>
-          <w:rFonts w:ascii="Lucida Sans Typewriter" w:hAnsi="Lucida Sans Typewriter"/>
-        </w:rPr>
-      </w:pPr>
-      <w:r>
-        <w:rPr>
-          <w:rFonts w:ascii="Lucida Sans Typewriter" w:hAnsi="Lucida Sans Typewriter"/>
-        </w:rPr>
-        <w:t>To calculate the proceeds from the issuance of the debentures, we note that the bonds are issued at par, which means that the proceeds are the same as the face value of the debentures.</w:t>
-      </w:r>
-    </w:p>
-    <w:p>
-      <w:pPr>
-        <w:rPr>
-          <w:rFonts w:ascii="Lucida Sans Typewriter" w:hAnsi="Lucida Sans Typewriter"/>
-        </w:rPr>
-      </w:pPr>
-      <w:r>
-        <w:rPr>
-          <w:rFonts w:ascii="Lucida Sans Typewriter" w:hAnsi="Lucida Sans Typewriter"/>
-        </w:rPr>
-        <w:t>Thus, the company raised $</w:t>
+        <w:t>1</w:t>
       </w:r>
       <w:r>
         <w:rPr>
           <w:rFonts w:ascii="Lucida Sans Typewriter" w:hAnsi="Lucida Sans Typewriter"/>
         </w:rPr>
-        <w:t>50</w:t>
-      </w:r>
-      <w:r>
-        <w:rPr>
-          <w:rFonts w:ascii="Lucida Sans Typewriter" w:hAnsi="Lucida Sans Typewriter"/>
-        </w:rPr>
-        <w:t xml:space="preserve"> million in debentures.</w:t>
-      </w:r>
-    </w:p>
-    <w:p>
-      <w:pPr>
-        <w:rPr>
-          <w:rFonts w:ascii="Lucida Sans Typewriter" w:hAnsi="Lucida Sans Typewriter"/>
-        </w:rPr>
-      </w:pPr>
-      <w:r>
-        <w:rPr>
-          <w:rFonts w:ascii="Lucida Sans Typewriter" w:hAnsi="Lucida Sans Typewriter"/>
-        </w:rPr>
-        <w:t>(2)</w:t>
+        <w:t>)</w:t>
       </w:r>
     </w:p>
     <w:p>
@@ -285,13 +505,7 @@
               <w:rPr>
                 <w:rFonts w:ascii="Lucida Sans Typewriter" w:hAnsi="Lucida Sans Typewriter"/>
               </w:rPr>
-              <w:t>5</w:t>
-            </w:r>
-            <w:r>
-              <w:rPr>
-                <w:rFonts w:ascii="Lucida Sans Typewriter" w:hAnsi="Lucida Sans Typewriter"/>
-              </w:rPr>
-              <w:t>0</w:t>
+              <w:t>91.42</w:t>
             </w:r>
           </w:p>
           <w:p>
@@ -330,13 +544,7 @@
               <w:rPr>
                 <w:rFonts w:ascii="Lucida Sans Typewriter" w:hAnsi="Lucida Sans Typewriter"/>
               </w:rPr>
-              <w:t>5</w:t>
-            </w:r>
-            <w:r>
-              <w:rPr>
-                <w:rFonts w:ascii="Lucida Sans Typewriter" w:hAnsi="Lucida Sans Typewriter"/>
-              </w:rPr>
-              <w:t>0</w:t>
+              <w:t>100</w:t>
             </w:r>
           </w:p>
           <w:p>
@@ -353,6 +561,34 @@
               <w:t>(bonds payable)</w:t>
             </w:r>
           </w:p>
+          <w:p>
+            <w:pPr>
+              <w:jc w:val="right"/>
+              <w:rPr>
+                <w:rFonts w:ascii="Lucida Sans Typewriter" w:hAnsi="Lucida Sans Typewriter"/>
+              </w:rPr>
+            </w:pPr>
+            <w:r>
+              <w:rPr>
+                <w:rFonts w:ascii="Lucida Sans Typewriter" w:hAnsi="Lucida Sans Typewriter"/>
+              </w:rPr>
+              <w:t>-$8.58</w:t>
+            </w:r>
+          </w:p>
+          <w:p>
+            <w:pPr>
+              <w:jc w:val="right"/>
+              <w:rPr>
+                <w:rFonts w:ascii="Lucida Sans Typewriter" w:hAnsi="Lucida Sans Typewriter"/>
+              </w:rPr>
+            </w:pPr>
+            <w:r>
+              <w:rPr>
+                <w:rFonts w:ascii="Lucida Sans Typewriter" w:hAnsi="Lucida Sans Typewriter"/>
+              </w:rPr>
+              <w:t>(bonds discount)</w:t>
+            </w:r>
+          </w:p>
         </w:tc>
         <w:tc>
           <w:tcPr>
@@ -360,6 +596,7 @@
           </w:tcPr>
           <w:p>
             <w:pPr>
+              <w:jc w:val="right"/>
               <w:rPr>
                 <w:rFonts w:ascii="Lucida Sans Typewriter" w:hAnsi="Lucida Sans Typewriter"/>
               </w:rPr>
@@ -401,13 +638,13 @@
               <w:rPr>
                 <w:rFonts w:ascii="Lucida Sans Typewriter" w:hAnsi="Lucida Sans Typewriter"/>
               </w:rPr>
-              <w:t>-$1</w:t>
-            </w:r>
-            <w:r>
-              <w:rPr>
-                <w:rFonts w:ascii="Lucida Sans Typewriter" w:hAnsi="Lucida Sans Typewriter"/>
-              </w:rPr>
-              <w:t>.5</w:t>
+              <w:t>-$</w:t>
+            </w:r>
+            <w:r>
+              <w:rPr>
+                <w:rFonts w:ascii="Lucida Sans Typewriter" w:hAnsi="Lucida Sans Typewriter"/>
+              </w:rPr>
+              <w:t>4.5</w:t>
             </w:r>
           </w:p>
           <w:p>
@@ -436,6 +673,32 @@
                 <w:rFonts w:ascii="Lucida Sans Typewriter" w:hAnsi="Lucida Sans Typewriter"/>
               </w:rPr>
             </w:pPr>
+            <w:r>
+              <w:rPr>
+                <w:rFonts w:ascii="Lucida Sans Typewriter" w:hAnsi="Lucida Sans Typewriter"/>
+              </w:rPr>
+              <w:t>+$0.</w:t>
+            </w:r>
+            <w:r>
+              <w:rPr>
+                <w:rFonts w:ascii="Lucida Sans Typewriter" w:hAnsi="Lucida Sans Typewriter"/>
+              </w:rPr>
+              <w:t>07</w:t>
+            </w:r>
+          </w:p>
+          <w:p>
+            <w:pPr>
+              <w:jc w:val="right"/>
+              <w:rPr>
+                <w:rFonts w:ascii="Lucida Sans Typewriter" w:hAnsi="Lucida Sans Typewriter"/>
+              </w:rPr>
+            </w:pPr>
+            <w:r>
+              <w:rPr>
+                <w:rFonts w:ascii="Lucida Sans Typewriter" w:hAnsi="Lucida Sans Typewriter"/>
+              </w:rPr>
+              <w:t>(bond discount)</w:t>
+            </w:r>
           </w:p>
         </w:tc>
         <w:tc>
@@ -453,13 +716,19 @@
               <w:rPr>
                 <w:rFonts w:ascii="Lucida Sans Typewriter" w:hAnsi="Lucida Sans Typewriter"/>
               </w:rPr>
-              <w:t>-$1</w:t>
-            </w:r>
-            <w:r>
-              <w:rPr>
-                <w:rFonts w:ascii="Lucida Sans Typewriter" w:hAnsi="Lucida Sans Typewriter"/>
-              </w:rPr>
-              <w:t>.5</w:t>
+              <w:t>-$</w:t>
+            </w:r>
+            <w:r>
+              <w:rPr>
+                <w:rFonts w:ascii="Lucida Sans Typewriter" w:hAnsi="Lucida Sans Typewriter"/>
+              </w:rPr>
+              <w:t>4.</w:t>
+            </w:r>
+            <w:r>
+              <w:rPr>
+                <w:rFonts w:ascii="Lucida Sans Typewriter" w:hAnsi="Lucida Sans Typewriter"/>
+              </w:rPr>
+              <w:t>57</w:t>
             </w:r>
           </w:p>
           <w:p>
@@ -530,7 +799,7 @@
               <w:rPr>
                 <w:rFonts w:ascii="Lucida Sans Typewriter" w:hAnsi="Lucida Sans Typewriter"/>
               </w:rPr>
-              <w:t>51.5</w:t>
+              <w:t>100</w:t>
             </w:r>
           </w:p>
           <w:p>
@@ -563,13 +832,7 @@
               <w:rPr>
                 <w:rFonts w:ascii="Lucida Sans Typewriter" w:hAnsi="Lucida Sans Typewriter"/>
               </w:rPr>
-              <w:t>-$</w:t>
-            </w:r>
-            <w:r>
-              <w:rPr>
-                <w:rFonts w:ascii="Lucida Sans Typewriter" w:hAnsi="Lucida Sans Typewriter"/>
-              </w:rPr>
-              <w:t>50</w:t>
+              <w:t>-$100</w:t>
             </w:r>
           </w:p>
           <w:p>
@@ -598,32 +861,6 @@
                 <w:rFonts w:ascii="Lucida Sans Typewriter" w:hAnsi="Lucida Sans Typewriter"/>
               </w:rPr>
             </w:pPr>
-            <w:r>
-              <w:rPr>
-                <w:rFonts w:ascii="Lucida Sans Typewriter" w:hAnsi="Lucida Sans Typewriter"/>
-              </w:rPr>
-              <w:t>-$1</w:t>
-            </w:r>
-            <w:r>
-              <w:rPr>
-                <w:rFonts w:ascii="Lucida Sans Typewriter" w:hAnsi="Lucida Sans Typewriter"/>
-              </w:rPr>
-              <w:t>.5</w:t>
-            </w:r>
-          </w:p>
-          <w:p>
-            <w:pPr>
-              <w:jc w:val="right"/>
-              <w:rPr>
-                <w:rFonts w:ascii="Lucida Sans Typewriter" w:hAnsi="Lucida Sans Typewriter"/>
-              </w:rPr>
-            </w:pPr>
-            <w:r>
-              <w:rPr>
-                <w:rFonts w:ascii="Lucida Sans Typewriter" w:hAnsi="Lucida Sans Typewriter"/>
-              </w:rPr>
-              <w:t>(interest expense)</w:t>
-            </w:r>
           </w:p>
         </w:tc>
       </w:tr>
@@ -861,6 +1098,19 @@
               <w:rPr>
                 <w:rFonts w:ascii="Lucida Sans Typewriter" w:hAnsi="Lucida Sans Typewriter"/>
               </w:rPr>
+              <w:t>Bonds Discount</w:t>
+            </w:r>
+          </w:p>
+          <w:p>
+            <w:pPr>
+              <w:rPr>
+                <w:rFonts w:ascii="Lucida Sans Typewriter" w:hAnsi="Lucida Sans Typewriter"/>
+              </w:rPr>
+            </w:pPr>
+            <w:r>
+              <w:rPr>
+                <w:rFonts w:ascii="Lucida Sans Typewriter" w:hAnsi="Lucida Sans Typewriter"/>
+              </w:rPr>
               <w:t xml:space="preserve">  To Bonds Payable</w:t>
             </w:r>
           </w:p>
@@ -880,7 +1130,21 @@
               <w:rPr>
                 <w:rFonts w:ascii="Lucida Sans Typewriter" w:hAnsi="Lucida Sans Typewriter"/>
               </w:rPr>
-              <w:t>50</w:t>
+              <w:t>91.42</w:t>
+            </w:r>
+          </w:p>
+          <w:p>
+            <w:pPr>
+              <w:jc w:val="right"/>
+              <w:rPr>
+                <w:rFonts w:ascii="Lucida Sans Typewriter" w:hAnsi="Lucida Sans Typewriter"/>
+              </w:rPr>
+            </w:pPr>
+            <w:r>
+              <w:rPr>
+                <w:rFonts w:ascii="Lucida Sans Typewriter" w:hAnsi="Lucida Sans Typewriter"/>
+              </w:rPr>
+              <w:t>8.58</w:t>
             </w:r>
           </w:p>
         </w:tc>
@@ -903,11 +1167,25 @@
                 <w:rFonts w:ascii="Lucida Sans Typewriter" w:hAnsi="Lucida Sans Typewriter"/>
               </w:rPr>
             </w:pPr>
-            <w:r>
-              <w:rPr>
-                <w:rFonts w:ascii="Lucida Sans Typewriter" w:hAnsi="Lucida Sans Typewriter"/>
-              </w:rPr>
-              <w:t>50</w:t>
+          </w:p>
+          <w:p>
+            <w:pPr>
+              <w:jc w:val="right"/>
+              <w:rPr>
+                <w:rFonts w:ascii="Lucida Sans Typewriter" w:hAnsi="Lucida Sans Typewriter"/>
+              </w:rPr>
+            </w:pPr>
+            <w:r>
+              <w:rPr>
+                <w:rFonts w:ascii="Lucida Sans Typewriter" w:hAnsi="Lucida Sans Typewriter"/>
+              </w:rPr>
+              <w:t>100</w:t>
+            </w:r>
+            <w:r>
+              <w:rPr>
+                <w:rFonts w:ascii="Lucida Sans Typewriter" w:hAnsi="Lucida Sans Typewriter"/>
+              </w:rPr>
+              <w:t>.00</w:t>
             </w:r>
           </w:p>
         </w:tc>
@@ -961,6 +1239,19 @@
               <w:t xml:space="preserve">  To Cash</w:t>
             </w:r>
           </w:p>
+          <w:p>
+            <w:pPr>
+              <w:rPr>
+                <w:rFonts w:ascii="Lucida Sans Typewriter" w:hAnsi="Lucida Sans Typewriter"/>
+              </w:rPr>
+            </w:pPr>
+            <w:r>
+              <w:rPr>
+                <w:rFonts w:ascii="Lucida Sans Typewriter" w:hAnsi="Lucida Sans Typewriter"/>
+              </w:rPr>
+              <w:t xml:space="preserve">  To Bonds Discount</w:t>
+            </w:r>
+          </w:p>
         </w:tc>
         <w:tc>
           <w:tcPr>
@@ -977,13 +1268,13 @@
               <w:rPr>
                 <w:rFonts w:ascii="Lucida Sans Typewriter" w:hAnsi="Lucida Sans Typewriter"/>
               </w:rPr>
-              <w:t>1</w:t>
-            </w:r>
-            <w:r>
-              <w:rPr>
-                <w:rFonts w:ascii="Lucida Sans Typewriter" w:hAnsi="Lucida Sans Typewriter"/>
-              </w:rPr>
-              <w:t>.5</w:t>
+              <w:t>4.</w:t>
+            </w:r>
+            <w:r>
+              <w:rPr>
+                <w:rFonts w:ascii="Lucida Sans Typewriter" w:hAnsi="Lucida Sans Typewriter"/>
+              </w:rPr>
+              <w:t>57</w:t>
             </w:r>
           </w:p>
         </w:tc>
@@ -993,29 +1284,38 @@
           </w:tcPr>
           <w:p>
             <w:pPr>
-              <w:rPr>
-                <w:rFonts w:ascii="Lucida Sans Typewriter" w:hAnsi="Lucida Sans Typewriter"/>
-              </w:rPr>
-            </w:pPr>
-          </w:p>
-          <w:p>
-            <w:pPr>
               <w:jc w:val="right"/>
               <w:rPr>
                 <w:rFonts w:ascii="Lucida Sans Typewriter" w:hAnsi="Lucida Sans Typewriter"/>
               </w:rPr>
             </w:pPr>
-            <w:r>
-              <w:rPr>
-                <w:rFonts w:ascii="Lucida Sans Typewriter" w:hAnsi="Lucida Sans Typewriter"/>
-              </w:rPr>
-              <w:t>1</w:t>
-            </w:r>
-            <w:r>
-              <w:rPr>
-                <w:rFonts w:ascii="Lucida Sans Typewriter" w:hAnsi="Lucida Sans Typewriter"/>
-              </w:rPr>
-              <w:t>.5</w:t>
+          </w:p>
+          <w:p>
+            <w:pPr>
+              <w:jc w:val="right"/>
+              <w:rPr>
+                <w:rFonts w:ascii="Lucida Sans Typewriter" w:hAnsi="Lucida Sans Typewriter"/>
+              </w:rPr>
+            </w:pPr>
+            <w:r>
+              <w:rPr>
+                <w:rFonts w:ascii="Lucida Sans Typewriter" w:hAnsi="Lucida Sans Typewriter"/>
+              </w:rPr>
+              <w:t>4.50</w:t>
+            </w:r>
+          </w:p>
+          <w:p>
+            <w:pPr>
+              <w:jc w:val="right"/>
+              <w:rPr>
+                <w:rFonts w:ascii="Lucida Sans Typewriter" w:hAnsi="Lucida Sans Typewriter"/>
+              </w:rPr>
+            </w:pPr>
+            <w:r>
+              <w:rPr>
+                <w:rFonts w:ascii="Lucida Sans Typewriter" w:hAnsi="Lucida Sans Typewriter"/>
+              </w:rPr>
+              <w:t>0.07</w:t>
             </w:r>
           </w:p>
         </w:tc>
@@ -1053,19 +1353,6 @@
               <w:rPr>
                 <w:rFonts w:ascii="Lucida Sans Typewriter" w:hAnsi="Lucida Sans Typewriter"/>
               </w:rPr>
-              <w:t>Interest Expense</w:t>
-            </w:r>
-          </w:p>
-          <w:p>
-            <w:pPr>
-              <w:rPr>
-                <w:rFonts w:ascii="Lucida Sans Typewriter" w:hAnsi="Lucida Sans Typewriter"/>
-              </w:rPr>
-            </w:pPr>
-            <w:r>
-              <w:rPr>
-                <w:rFonts w:ascii="Lucida Sans Typewriter" w:hAnsi="Lucida Sans Typewriter"/>
-              </w:rPr>
               <w:t>Bonds Payable</w:t>
             </w:r>
           </w:p>
@@ -1098,9 +1385,14 @@
               <w:rPr>
                 <w:rFonts w:ascii="Lucida Sans Typewriter" w:hAnsi="Lucida Sans Typewriter"/>
               </w:rPr>
-              <w:t>50</w:t>
-            </w:r>
-          </w:p>
+              <w:t>100.00</w:t>
+            </w:r>
+          </w:p>
+        </w:tc>
+        <w:tc>
+          <w:tcPr>
+            <w:tcW w:w="1843" w:type="dxa"/>
+          </w:tcPr>
           <w:p>
             <w:pPr>
               <w:jc w:val="right"/>
@@ -1108,31 +1400,6 @@
                 <w:rFonts w:ascii="Lucida Sans Typewriter" w:hAnsi="Lucida Sans Typewriter"/>
               </w:rPr>
             </w:pPr>
-            <w:r>
-              <w:rPr>
-                <w:rFonts w:ascii="Lucida Sans Typewriter" w:hAnsi="Lucida Sans Typewriter"/>
-              </w:rPr>
-              <w:t>1.5</w:t>
-            </w:r>
-          </w:p>
-        </w:tc>
-        <w:tc>
-          <w:tcPr>
-            <w:tcW w:w="1843" w:type="dxa"/>
-          </w:tcPr>
-          <w:p>
-            <w:pPr>
-              <w:rPr>
-                <w:rFonts w:ascii="Lucida Sans Typewriter" w:hAnsi="Lucida Sans Typewriter"/>
-              </w:rPr>
-            </w:pPr>
-          </w:p>
-          <w:p>
-            <w:pPr>
-              <w:rPr>
-                <w:rFonts w:ascii="Lucida Sans Typewriter" w:hAnsi="Lucida Sans Typewriter"/>
-              </w:rPr>
-            </w:pPr>
           </w:p>
           <w:p>
             <w:pPr>
@@ -1145,7 +1412,7 @@
               <w:rPr>
                 <w:rFonts w:ascii="Lucida Sans Typewriter" w:hAnsi="Lucida Sans Typewriter"/>
               </w:rPr>
-              <w:t>51.5</w:t>
+              <w:t>100.00</w:t>
             </w:r>
           </w:p>
         </w:tc>
@@ -1164,10 +1431,53 @@
           <w:rFonts w:ascii="Lucida Sans Typewriter" w:hAnsi="Lucida Sans Typewriter"/>
         </w:rPr>
       </w:pPr>
+    </w:p>
+    <w:p>
+      <w:pPr>
+        <w:rPr>
+          <w:rFonts w:ascii="Lucida Sans Typewriter" w:hAnsi="Lucida Sans Typewriter"/>
+        </w:rPr>
+      </w:pPr>
+    </w:p>
+    <w:p>
+      <w:pPr>
+        <w:rPr>
+          <w:rFonts w:ascii="Lucida Sans Typewriter" w:hAnsi="Lucida Sans Typewriter"/>
+        </w:rPr>
+      </w:pPr>
+    </w:p>
+    <w:p>
+      <w:pPr>
+        <w:rPr>
+          <w:rFonts w:ascii="Lucida Sans Typewriter" w:hAnsi="Lucida Sans Typewriter"/>
+        </w:rPr>
+      </w:pPr>
+    </w:p>
+    <w:p>
+      <w:pPr>
+        <w:rPr>
+          <w:rFonts w:ascii="Lucida Sans Typewriter" w:hAnsi="Lucida Sans Typewriter"/>
+        </w:rPr>
+      </w:pPr>
+    </w:p>
+    <w:p>
+      <w:pPr>
+        <w:rPr>
+          <w:rFonts w:ascii="Lucida Sans Typewriter" w:hAnsi="Lucida Sans Typewriter"/>
+        </w:rPr>
+      </w:pPr>
+    </w:p>
+    <w:p>
+      <w:pPr>
+        <w:rPr>
+          <w:rFonts w:ascii="Lucida Sans Typewriter" w:hAnsi="Lucida Sans Typewriter"/>
+        </w:rPr>
+      </w:pPr>
       <w:r>
         <w:rPr>
           <w:rFonts w:ascii="Lucida Sans Typewriter" w:hAnsi="Lucida Sans Typewriter"/>
         </w:rPr>
+        <w:lastRenderedPageBreak/>
         <w:t>(4)</w:t>
       </w:r>
     </w:p>
@@ -1181,38 +1491,719 @@
         <w:rPr>
           <w:rFonts w:ascii="Lucida Sans Typewriter" w:hAnsi="Lucida Sans Typewriter"/>
         </w:rPr>
-        <w:lastRenderedPageBreak/>
-        <w:t xml:space="preserve">The effect on the accounts </w:t>
+        <w:t xml:space="preserve">For March 1, </w:t>
       </w:r>
       <w:r>
         <w:rPr>
           <w:rFonts w:ascii="Lucida Sans Typewriter" w:hAnsi="Lucida Sans Typewriter"/>
         </w:rPr>
-        <w:t>has</w:t>
+        <w:t>2010,</w:t>
       </w:r>
       <w:r>
         <w:rPr>
           <w:rFonts w:ascii="Lucida Sans Typewriter" w:hAnsi="Lucida Sans Typewriter"/>
         </w:rPr>
-        <w:t xml:space="preserve"> been described already in the above balance sheet equation.</w:t>
+        <w:t xml:space="preserve"> the entry has been already made. Let us now consider the effect on the March 1, 2011.</w:t>
+      </w:r>
+    </w:p>
+    <w:p>
+      <w:pPr>
+        <w:rPr>
+          <w:rFonts w:ascii="Lucida Sans Typewriter" w:hAnsi="Lucida Sans Typewriter"/>
+        </w:rPr>
+      </w:pPr>
+      <w:r>
+        <w:rPr>
+          <w:rFonts w:ascii="Lucida Sans Typewriter" w:hAnsi="Lucida Sans Typewriter"/>
+        </w:rPr>
+        <w:t>This comprises two semi-annual paym</w:t>
       </w:r>
       <w:r>
         <w:rPr>
           <w:rFonts w:ascii="Lucida Sans Typewriter" w:hAnsi="Lucida Sans Typewriter"/>
         </w:rPr>
-        <w:t xml:space="preserve"> You can use them to understand how the bond related accounts </w:t>
+        <w:t>ents and so we fill up the following table for the values:</w:t>
       </w:r>
+    </w:p>
+    <w:tbl>
+      <w:tblPr>
+        <w:tblStyle w:val="TableGrid"/>
+        <w:tblW w:w="11058" w:type="dxa"/>
+        <w:tblInd w:w="-998" w:type="dxa"/>
+        <w:tblLook w:val="04A0" w:firstRow="1" w:lastRow="0" w:firstColumn="1" w:lastColumn="0" w:noHBand="0" w:noVBand="1"/>
+      </w:tblPr>
+      <w:tblGrid>
+        <w:gridCol w:w="1485"/>
+        <w:gridCol w:w="1229"/>
+        <w:gridCol w:w="1373"/>
+        <w:gridCol w:w="1229"/>
+        <w:gridCol w:w="1373"/>
+        <w:gridCol w:w="1373"/>
+        <w:gridCol w:w="2996"/>
+      </w:tblGrid>
+      <w:tr>
+        <w:tc>
+          <w:tcPr>
+            <w:tcW w:w="11058" w:type="dxa"/>
+            <w:gridSpan w:val="7"/>
+          </w:tcPr>
+          <w:p>
+            <w:pPr>
+              <w:jc w:val="center"/>
+              <w:rPr>
+                <w:rFonts w:ascii="Lucida Sans Typewriter" w:hAnsi="Lucida Sans Typewriter"/>
+              </w:rPr>
+            </w:pPr>
+          </w:p>
+          <w:p>
+            <w:pPr>
+              <w:jc w:val="center"/>
+              <w:rPr>
+                <w:rFonts w:ascii="Lucida Sans Typewriter" w:hAnsi="Lucida Sans Typewriter"/>
+              </w:rPr>
+            </w:pPr>
+            <w:r>
+              <w:rPr>
+                <w:rFonts w:ascii="Lucida Sans Typewriter" w:hAnsi="Lucida Sans Typewriter"/>
+              </w:rPr>
+              <w:t xml:space="preserve">CALCULATION OF THE BOND ACCOUNTS </w:t>
+            </w:r>
+          </w:p>
+          <w:p>
+            <w:pPr>
+              <w:jc w:val="center"/>
+              <w:rPr>
+                <w:rFonts w:ascii="Lucida Sans Typewriter" w:hAnsi="Lucida Sans Typewriter"/>
+              </w:rPr>
+            </w:pPr>
+            <w:r>
+              <w:rPr>
+                <w:rFonts w:ascii="Lucida Sans Typewriter" w:hAnsi="Lucida Sans Typewriter"/>
+              </w:rPr>
+              <w:t>(Amounts in millions of $)</w:t>
+            </w:r>
+          </w:p>
+          <w:p>
+            <w:pPr>
+              <w:jc w:val="center"/>
+              <w:rPr>
+                <w:rFonts w:ascii="Lucida Sans Typewriter" w:hAnsi="Lucida Sans Typewriter"/>
+              </w:rPr>
+            </w:pPr>
+          </w:p>
+        </w:tc>
+      </w:tr>
+      <w:tr>
+        <w:tc>
+          <w:tcPr>
+            <w:tcW w:w="1485" w:type="dxa"/>
+          </w:tcPr>
+          <w:p>
+            <w:pPr>
+              <w:jc w:val="center"/>
+              <w:rPr>
+                <w:rFonts w:ascii="Lucida Sans Typewriter" w:hAnsi="Lucida Sans Typewriter"/>
+              </w:rPr>
+            </w:pPr>
+            <w:r>
+              <w:rPr>
+                <w:rFonts w:ascii="Lucida Sans Typewriter" w:hAnsi="Lucida Sans Typewriter"/>
+              </w:rPr>
+              <w:t>Payment</w:t>
+            </w:r>
+          </w:p>
+          <w:p>
+            <w:pPr>
+              <w:jc w:val="center"/>
+              <w:rPr>
+                <w:rFonts w:ascii="Lucida Sans Typewriter" w:hAnsi="Lucida Sans Typewriter"/>
+              </w:rPr>
+            </w:pPr>
+            <w:r>
+              <w:rPr>
+                <w:rFonts w:ascii="Lucida Sans Typewriter" w:hAnsi="Lucida Sans Typewriter"/>
+              </w:rPr>
+              <w:t>Time</w:t>
+            </w:r>
+          </w:p>
+        </w:tc>
+        <w:tc>
+          <w:tcPr>
+            <w:tcW w:w="1229" w:type="dxa"/>
+          </w:tcPr>
+          <w:p>
+            <w:pPr>
+              <w:jc w:val="center"/>
+              <w:rPr>
+                <w:rFonts w:ascii="Lucida Sans Typewriter" w:hAnsi="Lucida Sans Typewriter"/>
+              </w:rPr>
+            </w:pPr>
+            <w:r>
+              <w:rPr>
+                <w:rFonts w:ascii="Lucida Sans Typewriter" w:hAnsi="Lucida Sans Typewriter"/>
+              </w:rPr>
+              <w:t>Bond Payable</w:t>
+            </w:r>
+          </w:p>
+        </w:tc>
+        <w:tc>
+          <w:tcPr>
+            <w:tcW w:w="1373" w:type="dxa"/>
+          </w:tcPr>
+          <w:p>
+            <w:pPr>
+              <w:jc w:val="center"/>
+              <w:rPr>
+                <w:rFonts w:ascii="Lucida Sans Typewriter" w:hAnsi="Lucida Sans Typewriter"/>
+              </w:rPr>
+            </w:pPr>
+            <w:r>
+              <w:rPr>
+                <w:rFonts w:ascii="Lucida Sans Typewriter" w:hAnsi="Lucida Sans Typewriter"/>
+              </w:rPr>
+              <w:t>Bond Discount</w:t>
+            </w:r>
+          </w:p>
+        </w:tc>
+        <w:tc>
+          <w:tcPr>
+            <w:tcW w:w="1229" w:type="dxa"/>
+          </w:tcPr>
+          <w:p>
+            <w:pPr>
+              <w:jc w:val="center"/>
+              <w:rPr>
+                <w:rFonts w:ascii="Lucida Sans Typewriter" w:hAnsi="Lucida Sans Typewriter"/>
+              </w:rPr>
+            </w:pPr>
+            <w:r>
+              <w:rPr>
+                <w:rFonts w:ascii="Lucida Sans Typewriter" w:hAnsi="Lucida Sans Typewriter"/>
+              </w:rPr>
+              <w:t>Net Payable</w:t>
+            </w:r>
+          </w:p>
+        </w:tc>
+        <w:tc>
+          <w:tcPr>
+            <w:tcW w:w="1373" w:type="dxa"/>
+          </w:tcPr>
+          <w:p>
+            <w:pPr>
+              <w:jc w:val="center"/>
+              <w:rPr>
+                <w:rFonts w:ascii="Lucida Sans Typewriter" w:hAnsi="Lucida Sans Typewriter"/>
+              </w:rPr>
+            </w:pPr>
+            <w:r>
+              <w:rPr>
+                <w:rFonts w:ascii="Lucida Sans Typewriter" w:hAnsi="Lucida Sans Typewriter"/>
+              </w:rPr>
+              <w:t>Interest Expense</w:t>
+            </w:r>
+          </w:p>
+        </w:tc>
+        <w:tc>
+          <w:tcPr>
+            <w:tcW w:w="1373" w:type="dxa"/>
+          </w:tcPr>
+          <w:p>
+            <w:pPr>
+              <w:jc w:val="center"/>
+              <w:rPr>
+                <w:rFonts w:ascii="Lucida Sans Typewriter" w:hAnsi="Lucida Sans Typewriter"/>
+              </w:rPr>
+            </w:pPr>
+            <w:r>
+              <w:rPr>
+                <w:rFonts w:ascii="Lucida Sans Typewriter" w:hAnsi="Lucida Sans Typewriter"/>
+              </w:rPr>
+              <w:t>Interest Payable</w:t>
+            </w:r>
+          </w:p>
+        </w:tc>
+        <w:tc>
+          <w:tcPr>
+            <w:tcW w:w="2996" w:type="dxa"/>
+          </w:tcPr>
+          <w:p>
+            <w:pPr>
+              <w:jc w:val="center"/>
+              <w:rPr>
+                <w:rFonts w:ascii="Lucida Sans Typewriter" w:hAnsi="Lucida Sans Typewriter"/>
+              </w:rPr>
+            </w:pPr>
+            <w:r>
+              <w:rPr>
+                <w:rFonts w:ascii="Lucida Sans Typewriter" w:hAnsi="Lucida Sans Typewriter"/>
+              </w:rPr>
+              <w:t>Amortization</w:t>
+            </w:r>
+          </w:p>
+        </w:tc>
+      </w:tr>
+      <w:tr>
+        <w:tc>
+          <w:tcPr>
+            <w:tcW w:w="1485" w:type="dxa"/>
+          </w:tcPr>
+          <w:p>
+            <w:pPr>
+              <w:jc w:val="center"/>
+              <w:rPr>
+                <w:rFonts w:ascii="Lucida Sans Typewriter" w:hAnsi="Lucida Sans Typewriter"/>
+              </w:rPr>
+            </w:pPr>
+            <w:r>
+              <w:rPr>
+                <w:rFonts w:ascii="Lucida Sans Typewriter" w:hAnsi="Lucida Sans Typewriter"/>
+              </w:rPr>
+              <w:t>1</w:t>
+            </w:r>
+            <w:r>
+              <w:rPr>
+                <w:rFonts w:ascii="Lucida Sans Typewriter" w:hAnsi="Lucida Sans Typewriter"/>
+                <w:vertAlign w:val="superscript"/>
+              </w:rPr>
+              <w:t>st</w:t>
+            </w:r>
+            <w:r>
+              <w:rPr>
+                <w:rFonts w:ascii="Lucida Sans Typewriter" w:hAnsi="Lucida Sans Typewriter"/>
+              </w:rPr>
+              <w:t xml:space="preserve"> </w:t>
+            </w:r>
+          </w:p>
+        </w:tc>
+        <w:tc>
+          <w:tcPr>
+            <w:tcW w:w="1229" w:type="dxa"/>
+          </w:tcPr>
+          <w:p>
+            <w:pPr>
+              <w:jc w:val="center"/>
+              <w:rPr>
+                <w:rFonts w:ascii="Lucida Sans Typewriter" w:hAnsi="Lucida Sans Typewriter"/>
+              </w:rPr>
+            </w:pPr>
+            <w:r>
+              <w:rPr>
+                <w:rFonts w:ascii="Lucida Sans Typewriter" w:hAnsi="Lucida Sans Typewriter"/>
+              </w:rPr>
+              <w:t>100</w:t>
+            </w:r>
+          </w:p>
+        </w:tc>
+        <w:tc>
+          <w:tcPr>
+            <w:tcW w:w="1373" w:type="dxa"/>
+          </w:tcPr>
+          <w:p>
+            <w:pPr>
+              <w:jc w:val="center"/>
+              <w:rPr>
+                <w:rFonts w:ascii="Lucida Sans Typewriter" w:hAnsi="Lucida Sans Typewriter"/>
+              </w:rPr>
+            </w:pPr>
+            <w:r>
+              <w:rPr>
+                <w:rFonts w:ascii="Lucida Sans Typewriter" w:hAnsi="Lucida Sans Typewriter"/>
+              </w:rPr>
+              <w:t>8.58</w:t>
+            </w:r>
+          </w:p>
+        </w:tc>
+        <w:tc>
+          <w:tcPr>
+            <w:tcW w:w="1229" w:type="dxa"/>
+          </w:tcPr>
+          <w:p>
+            <w:pPr>
+              <w:jc w:val="center"/>
+              <w:rPr>
+                <w:rFonts w:ascii="Lucida Sans Typewriter" w:hAnsi="Lucida Sans Typewriter"/>
+              </w:rPr>
+            </w:pPr>
+            <w:r>
+              <w:rPr>
+                <w:rFonts w:ascii="Lucida Sans Typewriter" w:hAnsi="Lucida Sans Typewriter"/>
+              </w:rPr>
+              <w:t>91.42</w:t>
+            </w:r>
+          </w:p>
+        </w:tc>
+        <w:tc>
+          <w:tcPr>
+            <w:tcW w:w="1373" w:type="dxa"/>
+          </w:tcPr>
+          <w:p>
+            <w:pPr>
+              <w:jc w:val="center"/>
+              <w:rPr>
+                <w:rFonts w:ascii="Lucida Sans Typewriter" w:hAnsi="Lucida Sans Typewriter"/>
+              </w:rPr>
+            </w:pPr>
+            <w:r>
+              <w:rPr>
+                <w:rFonts w:ascii="Lucida Sans Typewriter" w:hAnsi="Lucida Sans Typewriter"/>
+              </w:rPr>
+              <w:t>4.57</w:t>
+            </w:r>
+          </w:p>
+        </w:tc>
+        <w:tc>
+          <w:tcPr>
+            <w:tcW w:w="1373" w:type="dxa"/>
+          </w:tcPr>
+          <w:p>
+            <w:pPr>
+              <w:jc w:val="center"/>
+              <w:rPr>
+                <w:rFonts w:ascii="Lucida Sans Typewriter" w:hAnsi="Lucida Sans Typewriter"/>
+              </w:rPr>
+            </w:pPr>
+            <w:r>
+              <w:rPr>
+                <w:rFonts w:ascii="Lucida Sans Typewriter" w:hAnsi="Lucida Sans Typewriter"/>
+              </w:rPr>
+              <w:t>4.5</w:t>
+            </w:r>
+          </w:p>
+        </w:tc>
+        <w:tc>
+          <w:tcPr>
+            <w:tcW w:w="2996" w:type="dxa"/>
+          </w:tcPr>
+          <w:p>
+            <w:pPr>
+              <w:jc w:val="center"/>
+              <w:rPr>
+                <w:rFonts w:ascii="Lucida Sans Typewriter" w:hAnsi="Lucida Sans Typewriter"/>
+              </w:rPr>
+            </w:pPr>
+            <w:r>
+              <w:rPr>
+                <w:rFonts w:ascii="Lucida Sans Typewriter" w:hAnsi="Lucida Sans Typewriter"/>
+              </w:rPr>
+              <w:t>0.07</w:t>
+            </w:r>
+          </w:p>
+        </w:tc>
+      </w:tr>
+      <w:tr>
+        <w:tc>
+          <w:tcPr>
+            <w:tcW w:w="1485" w:type="dxa"/>
+          </w:tcPr>
+          <w:p>
+            <w:pPr>
+              <w:jc w:val="center"/>
+              <w:rPr>
+                <w:rFonts w:ascii="Lucida Sans Typewriter" w:hAnsi="Lucida Sans Typewriter"/>
+              </w:rPr>
+            </w:pPr>
+            <w:r>
+              <w:rPr>
+                <w:rFonts w:ascii="Lucida Sans Typewriter" w:hAnsi="Lucida Sans Typewriter"/>
+              </w:rPr>
+              <w:t>2</w:t>
+            </w:r>
+            <w:r>
+              <w:rPr>
+                <w:rFonts w:ascii="Lucida Sans Typewriter" w:hAnsi="Lucida Sans Typewriter"/>
+                <w:vertAlign w:val="superscript"/>
+              </w:rPr>
+              <w:t>nd</w:t>
+            </w:r>
+            <w:r>
+              <w:rPr>
+                <w:rFonts w:ascii="Lucida Sans Typewriter" w:hAnsi="Lucida Sans Typewriter"/>
+              </w:rPr>
+              <w:t xml:space="preserve"> </w:t>
+            </w:r>
+          </w:p>
+        </w:tc>
+        <w:tc>
+          <w:tcPr>
+            <w:tcW w:w="1229" w:type="dxa"/>
+          </w:tcPr>
+          <w:p>
+            <w:pPr>
+              <w:jc w:val="center"/>
+              <w:rPr>
+                <w:rFonts w:ascii="Lucida Sans Typewriter" w:hAnsi="Lucida Sans Typewriter"/>
+              </w:rPr>
+            </w:pPr>
+            <w:r>
+              <w:rPr>
+                <w:rFonts w:ascii="Lucida Sans Typewriter" w:hAnsi="Lucida Sans Typewriter"/>
+              </w:rPr>
+              <w:t>100</w:t>
+            </w:r>
+          </w:p>
+        </w:tc>
+        <w:tc>
+          <w:tcPr>
+            <w:tcW w:w="1373" w:type="dxa"/>
+          </w:tcPr>
+          <w:p>
+            <w:pPr>
+              <w:jc w:val="center"/>
+              <w:rPr>
+                <w:rFonts w:ascii="Lucida Sans Typewriter" w:hAnsi="Lucida Sans Typewriter"/>
+              </w:rPr>
+            </w:pPr>
+            <w:r>
+              <w:rPr>
+                <w:rFonts w:ascii="Lucida Sans Typewriter" w:hAnsi="Lucida Sans Typewriter"/>
+              </w:rPr>
+              <w:t>8.51</w:t>
+            </w:r>
+          </w:p>
+        </w:tc>
+        <w:tc>
+          <w:tcPr>
+            <w:tcW w:w="1229" w:type="dxa"/>
+          </w:tcPr>
+          <w:p>
+            <w:pPr>
+              <w:jc w:val="center"/>
+              <w:rPr>
+                <w:rFonts w:ascii="Lucida Sans Typewriter" w:hAnsi="Lucida Sans Typewriter"/>
+              </w:rPr>
+            </w:pPr>
+            <w:r>
+              <w:rPr>
+                <w:rFonts w:ascii="Lucida Sans Typewriter" w:hAnsi="Lucida Sans Typewriter"/>
+              </w:rPr>
+              <w:t>91.49</w:t>
+            </w:r>
+          </w:p>
+        </w:tc>
+        <w:tc>
+          <w:tcPr>
+            <w:tcW w:w="1373" w:type="dxa"/>
+          </w:tcPr>
+          <w:p>
+            <w:pPr>
+              <w:jc w:val="center"/>
+              <w:rPr>
+                <w:rFonts w:ascii="Lucida Sans Typewriter" w:hAnsi="Lucida Sans Typewriter"/>
+              </w:rPr>
+            </w:pPr>
+            <w:r>
+              <w:rPr>
+                <w:rFonts w:ascii="Lucida Sans Typewriter" w:hAnsi="Lucida Sans Typewriter"/>
+              </w:rPr>
+              <w:t>4.57</w:t>
+            </w:r>
+          </w:p>
+        </w:tc>
+        <w:tc>
+          <w:tcPr>
+            <w:tcW w:w="1373" w:type="dxa"/>
+          </w:tcPr>
+          <w:p>
+            <w:pPr>
+              <w:jc w:val="center"/>
+              <w:rPr>
+                <w:rFonts w:ascii="Lucida Sans Typewriter" w:hAnsi="Lucida Sans Typewriter"/>
+              </w:rPr>
+            </w:pPr>
+            <w:r>
+              <w:rPr>
+                <w:rFonts w:ascii="Lucida Sans Typewriter" w:hAnsi="Lucida Sans Typewriter"/>
+              </w:rPr>
+              <w:t>4.5</w:t>
+            </w:r>
+          </w:p>
+        </w:tc>
+        <w:tc>
+          <w:tcPr>
+            <w:tcW w:w="2996" w:type="dxa"/>
+          </w:tcPr>
+          <w:p>
+            <w:pPr>
+              <w:jc w:val="center"/>
+              <w:rPr>
+                <w:rFonts w:ascii="Lucida Sans Typewriter" w:hAnsi="Lucida Sans Typewriter"/>
+              </w:rPr>
+            </w:pPr>
+            <w:r>
+              <w:rPr>
+                <w:rFonts w:ascii="Lucida Sans Typewriter" w:hAnsi="Lucida Sans Typewriter"/>
+              </w:rPr>
+              <w:t>0.07</w:t>
+            </w:r>
+          </w:p>
+        </w:tc>
+      </w:tr>
+      <w:tr>
+        <w:tc>
+          <w:tcPr>
+            <w:tcW w:w="1485" w:type="dxa"/>
+          </w:tcPr>
+          <w:p>
+            <w:pPr>
+              <w:jc w:val="center"/>
+              <w:rPr>
+                <w:rFonts w:ascii="Lucida Sans Typewriter" w:hAnsi="Lucida Sans Typewriter"/>
+                <w:b/>
+                <w:bCs/>
+              </w:rPr>
+            </w:pPr>
+            <w:r>
+              <w:rPr>
+                <w:rFonts w:ascii="Lucida Sans Typewriter" w:hAnsi="Lucida Sans Typewriter"/>
+                <w:b/>
+                <w:bCs/>
+              </w:rPr>
+              <w:t>Final</w:t>
+            </w:r>
+          </w:p>
+        </w:tc>
+        <w:tc>
+          <w:tcPr>
+            <w:tcW w:w="1229" w:type="dxa"/>
+          </w:tcPr>
+          <w:p>
+            <w:pPr>
+              <w:jc w:val="center"/>
+              <w:rPr>
+                <w:rFonts w:ascii="Lucida Sans Typewriter" w:hAnsi="Lucida Sans Typewriter"/>
+                <w:b/>
+                <w:bCs/>
+              </w:rPr>
+            </w:pPr>
+            <w:r>
+              <w:rPr>
+                <w:rFonts w:ascii="Lucida Sans Typewriter" w:hAnsi="Lucida Sans Typewriter"/>
+                <w:b/>
+                <w:bCs/>
+              </w:rPr>
+              <w:t>100</w:t>
+            </w:r>
+          </w:p>
+        </w:tc>
+        <w:tc>
+          <w:tcPr>
+            <w:tcW w:w="1373" w:type="dxa"/>
+          </w:tcPr>
+          <w:p>
+            <w:pPr>
+              <w:jc w:val="center"/>
+              <w:rPr>
+                <w:rFonts w:ascii="Lucida Sans Typewriter" w:hAnsi="Lucida Sans Typewriter"/>
+                <w:b/>
+                <w:bCs/>
+              </w:rPr>
+            </w:pPr>
+            <w:r>
+              <w:rPr>
+                <w:rFonts w:ascii="Lucida Sans Typewriter" w:hAnsi="Lucida Sans Typewriter"/>
+                <w:b/>
+                <w:bCs/>
+              </w:rPr>
+              <w:t>8.44</w:t>
+            </w:r>
+          </w:p>
+        </w:tc>
+        <w:tc>
+          <w:tcPr>
+            <w:tcW w:w="1229" w:type="dxa"/>
+          </w:tcPr>
+          <w:p>
+            <w:pPr>
+              <w:jc w:val="center"/>
+              <w:rPr>
+                <w:rFonts w:ascii="Lucida Sans Typewriter" w:hAnsi="Lucida Sans Typewriter"/>
+              </w:rPr>
+            </w:pPr>
+            <w:r>
+              <w:rPr>
+                <w:rFonts w:ascii="Lucida Sans Typewriter" w:hAnsi="Lucida Sans Typewriter"/>
+              </w:rPr>
+              <w:t>-</w:t>
+            </w:r>
+          </w:p>
+        </w:tc>
+        <w:tc>
+          <w:tcPr>
+            <w:tcW w:w="1373" w:type="dxa"/>
+          </w:tcPr>
+          <w:p>
+            <w:pPr>
+              <w:jc w:val="center"/>
+              <w:rPr>
+                <w:rFonts w:ascii="Lucida Sans Typewriter" w:hAnsi="Lucida Sans Typewriter"/>
+              </w:rPr>
+            </w:pPr>
+            <w:r>
+              <w:rPr>
+                <w:rFonts w:ascii="Lucida Sans Typewriter" w:hAnsi="Lucida Sans Typewriter"/>
+              </w:rPr>
+              <w:t>-</w:t>
+            </w:r>
+          </w:p>
+        </w:tc>
+        <w:tc>
+          <w:tcPr>
+            <w:tcW w:w="1373" w:type="dxa"/>
+          </w:tcPr>
+          <w:p>
+            <w:pPr>
+              <w:jc w:val="center"/>
+              <w:rPr>
+                <w:rFonts w:ascii="Lucida Sans Typewriter" w:hAnsi="Lucida Sans Typewriter"/>
+              </w:rPr>
+            </w:pPr>
+            <w:r>
+              <w:rPr>
+                <w:rFonts w:ascii="Lucida Sans Typewriter" w:hAnsi="Lucida Sans Typewriter"/>
+              </w:rPr>
+              <w:t>-</w:t>
+            </w:r>
+          </w:p>
+        </w:tc>
+        <w:tc>
+          <w:tcPr>
+            <w:tcW w:w="2996" w:type="dxa"/>
+          </w:tcPr>
+          <w:p>
+            <w:pPr>
+              <w:jc w:val="center"/>
+              <w:rPr>
+                <w:rFonts w:ascii="Lucida Sans Typewriter" w:hAnsi="Lucida Sans Typewriter"/>
+              </w:rPr>
+            </w:pPr>
+            <w:r>
+              <w:rPr>
+                <w:rFonts w:ascii="Lucida Sans Typewriter" w:hAnsi="Lucida Sans Typewriter"/>
+              </w:rPr>
+              <w:t>-</w:t>
+            </w:r>
+          </w:p>
+        </w:tc>
+      </w:tr>
+    </w:tbl>
+    <w:p>
+      <w:pPr>
+        <w:rPr>
+          <w:rFonts w:ascii="Lucida Sans Typewriter" w:hAnsi="Lucida Sans Typewriter"/>
+        </w:rPr>
+      </w:pPr>
+    </w:p>
+    <w:p>
+      <w:pPr>
+        <w:rPr>
+          <w:rFonts w:ascii="Lucida Sans Typewriter" w:hAnsi="Lucida Sans Typewriter"/>
+        </w:rPr>
+      </w:pPr>
       <w:r>
         <w:rPr>
           <w:rFonts w:ascii="Lucida Sans Typewriter" w:hAnsi="Lucida Sans Typewriter"/>
         </w:rPr>
-        <w:t>get</w:t>
-      </w:r>
-      <w:r>
-        <w:rPr>
-          <w:rFonts w:ascii="Lucida Sans Typewriter" w:hAnsi="Lucida Sans Typewriter"/>
-        </w:rPr>
-        <w:t xml:space="preserve"> updated.</w:t>
+        <w:t>The “final” row in the above table shows the final values as of March 1, 2011 for the bond related accounts.</w:t>
       </w:r>
     </w:p>
     <w:sectPr>
@@ -1340,8 +2331,124 @@
       </w:rPr>
     </w:lvl>
   </w:abstractNum>
+  <w:abstractNum w:abstractNumId="1" w15:restartNumberingAfterBreak="0">
+    <w:nsid w:val="26596D8C"/>
+    <w:multiLevelType w:val="hybridMultilevel"/>
+    <w:tmpl w:val="9AB4665A"/>
+    <w:lvl w:ilvl="0" w:tplc="A6105B64">
+      <w:start w:val="1"/>
+      <w:numFmt w:val="bullet"/>
+      <w:lvlText w:val=""/>
+      <w:lvlJc w:val="left"/>
+      <w:pPr>
+        <w:ind w:left="720" w:hanging="360"/>
+      </w:pPr>
+      <w:rPr>
+        <w:rFonts w:ascii="Symbol" w:eastAsiaTheme="minorHAnsi" w:hAnsi="Symbol" w:cstheme="minorBidi" w:hint="default"/>
+      </w:rPr>
+    </w:lvl>
+    <w:lvl w:ilvl="1" w:tplc="40090003">
+      <w:start w:val="1"/>
+      <w:numFmt w:val="bullet"/>
+      <w:lvlText w:val="o"/>
+      <w:lvlJc w:val="left"/>
+      <w:pPr>
+        <w:ind w:left="1440" w:hanging="360"/>
+      </w:pPr>
+      <w:rPr>
+        <w:rFonts w:ascii="Courier New" w:hAnsi="Courier New" w:cs="Courier New" w:hint="default"/>
+      </w:rPr>
+    </w:lvl>
+    <w:lvl w:ilvl="2" w:tplc="40090005" w:tentative="1">
+      <w:start w:val="1"/>
+      <w:numFmt w:val="bullet"/>
+      <w:lvlText w:val=""/>
+      <w:lvlJc w:val="left"/>
+      <w:pPr>
+        <w:ind w:left="2160" w:hanging="360"/>
+      </w:pPr>
+      <w:rPr>
+        <w:rFonts w:ascii="Wingdings" w:hAnsi="Wingdings" w:hint="default"/>
+      </w:rPr>
+    </w:lvl>
+    <w:lvl w:ilvl="3" w:tplc="40090001" w:tentative="1">
+      <w:start w:val="1"/>
+      <w:numFmt w:val="bullet"/>
+      <w:lvlText w:val=""/>
+      <w:lvlJc w:val="left"/>
+      <w:pPr>
+        <w:ind w:left="2880" w:hanging="360"/>
+      </w:pPr>
+      <w:rPr>
+        <w:rFonts w:ascii="Symbol" w:hAnsi="Symbol" w:hint="default"/>
+      </w:rPr>
+    </w:lvl>
+    <w:lvl w:ilvl="4" w:tplc="40090003" w:tentative="1">
+      <w:start w:val="1"/>
+      <w:numFmt w:val="bullet"/>
+      <w:lvlText w:val="o"/>
+      <w:lvlJc w:val="left"/>
+      <w:pPr>
+        <w:ind w:left="3600" w:hanging="360"/>
+      </w:pPr>
+      <w:rPr>
+        <w:rFonts w:ascii="Courier New" w:hAnsi="Courier New" w:cs="Courier New" w:hint="default"/>
+      </w:rPr>
+    </w:lvl>
+    <w:lvl w:ilvl="5" w:tplc="40090005" w:tentative="1">
+      <w:start w:val="1"/>
+      <w:numFmt w:val="bullet"/>
+      <w:lvlText w:val=""/>
+      <w:lvlJc w:val="left"/>
+      <w:pPr>
+        <w:ind w:left="4320" w:hanging="360"/>
+      </w:pPr>
+      <w:rPr>
+        <w:rFonts w:ascii="Wingdings" w:hAnsi="Wingdings" w:hint="default"/>
+      </w:rPr>
+    </w:lvl>
+    <w:lvl w:ilvl="6" w:tplc="40090001" w:tentative="1">
+      <w:start w:val="1"/>
+      <w:numFmt w:val="bullet"/>
+      <w:lvlText w:val=""/>
+      <w:lvlJc w:val="left"/>
+      <w:pPr>
+        <w:ind w:left="5040" w:hanging="360"/>
+      </w:pPr>
+      <w:rPr>
+        <w:rFonts w:ascii="Symbol" w:hAnsi="Symbol" w:hint="default"/>
+      </w:rPr>
+    </w:lvl>
+    <w:lvl w:ilvl="7" w:tplc="40090003" w:tentative="1">
+      <w:start w:val="1"/>
+      <w:numFmt w:val="bullet"/>
+      <w:lvlText w:val="o"/>
+      <w:lvlJc w:val="left"/>
+      <w:pPr>
+        <w:ind w:left="5760" w:hanging="360"/>
+      </w:pPr>
+      <w:rPr>
+        <w:rFonts w:ascii="Courier New" w:hAnsi="Courier New" w:cs="Courier New" w:hint="default"/>
+      </w:rPr>
+    </w:lvl>
+    <w:lvl w:ilvl="8" w:tplc="40090005" w:tentative="1">
+      <w:start w:val="1"/>
+      <w:numFmt w:val="bullet"/>
+      <w:lvlText w:val=""/>
+      <w:lvlJc w:val="left"/>
+      <w:pPr>
+        <w:ind w:left="6480" w:hanging="360"/>
+      </w:pPr>
+      <w:rPr>
+        <w:rFonts w:ascii="Wingdings" w:hAnsi="Wingdings" w:hint="default"/>
+      </w:rPr>
+    </w:lvl>
+  </w:abstractNum>
   <w:num w:numId="1" w16cid:durableId="55978048">
     <w:abstractNumId w:val="0"/>
+  </w:num>
+  <w:num w:numId="2" w16cid:durableId="2094079853">
+    <w:abstractNumId w:val="1"/>
   </w:num>
 </w:numbering>
 </file>

</xml_diff>

<commit_message>
#50: Added 9-60, fixed calc error!
</commit_message>
<xml_diff>
--- a/Chapter 09/Problems/09-53.docx
+++ b/Chapter 09/Problems/09-53.docx
@@ -29,7 +29,20 @@
         <w:rPr>
           <w:rFonts w:ascii="Lucida Sans Typewriter" w:hAnsi="Lucida Sans Typewriter"/>
         </w:rPr>
-        <w:t xml:space="preserve">Before we begin the question, we need to calculate the present value of the bond and update the discounts accordingly. </w:t>
+        <w:t>(1)</w:t>
+      </w:r>
+    </w:p>
+    <w:p>
+      <w:pPr>
+        <w:rPr>
+          <w:rFonts w:ascii="Lucida Sans Typewriter" w:hAnsi="Lucida Sans Typewriter"/>
+        </w:rPr>
+      </w:pPr>
+      <w:r>
+        <w:rPr>
+          <w:rFonts w:ascii="Lucida Sans Typewriter" w:hAnsi="Lucida Sans Typewriter"/>
+        </w:rPr>
+        <w:t xml:space="preserve">The proceeds from the issuance of the bonds will require us to calculate the present value. </w:t>
       </w:r>
     </w:p>
     <w:p>
@@ -86,7 +99,55 @@
         <w:rPr>
           <w:rFonts w:ascii="Lucida Sans Typewriter" w:hAnsi="Lucida Sans Typewriter"/>
         </w:rPr>
-        <w:t xml:space="preserve"> a payment of $100 x 4.5% = $4.5 million every semi-annual period, till 40 periods.</w:t>
+        <w:t xml:space="preserve"> a payment of $</w:t>
+      </w:r>
+      <w:r>
+        <w:rPr>
+          <w:rFonts w:ascii="Lucida Sans Typewriter" w:hAnsi="Lucida Sans Typewriter"/>
+        </w:rPr>
+        <w:t>20</w:t>
+      </w:r>
+      <w:r>
+        <w:rPr>
+          <w:rFonts w:ascii="Lucida Sans Typewriter" w:hAnsi="Lucida Sans Typewriter"/>
+        </w:rPr>
+        <w:t xml:space="preserve"> x </w:t>
+      </w:r>
+      <w:r>
+        <w:rPr>
+          <w:rFonts w:ascii="Lucida Sans Typewriter" w:hAnsi="Lucida Sans Typewriter"/>
+        </w:rPr>
+        <w:t>3</w:t>
+      </w:r>
+      <w:r>
+        <w:rPr>
+          <w:rFonts w:ascii="Lucida Sans Typewriter" w:hAnsi="Lucida Sans Typewriter"/>
+        </w:rPr>
+        <w:t>% = $</w:t>
+      </w:r>
+      <w:r>
+        <w:rPr>
+          <w:rFonts w:ascii="Lucida Sans Typewriter" w:hAnsi="Lucida Sans Typewriter"/>
+        </w:rPr>
+        <w:t>0.6</w:t>
+      </w:r>
+      <w:r>
+        <w:rPr>
+          <w:rFonts w:ascii="Lucida Sans Typewriter" w:hAnsi="Lucida Sans Typewriter"/>
+        </w:rPr>
+        <w:t xml:space="preserve"> million every semi-annual period, till </w:t>
+      </w:r>
+      <w:r>
+        <w:rPr>
+          <w:rFonts w:ascii="Lucida Sans Typewriter" w:hAnsi="Lucida Sans Typewriter"/>
+        </w:rPr>
+        <w:t>10</w:t>
+      </w:r>
+      <w:r>
+        <w:rPr>
+          <w:rFonts w:ascii="Lucida Sans Typewriter" w:hAnsi="Lucida Sans Typewriter"/>
+        </w:rPr>
+        <w:t xml:space="preserve"> periods.</w:t>
       </w:r>
     </w:p>
     <w:p>
@@ -126,7 +187,43 @@
         <w:rPr>
           <w:rFonts w:ascii="Lucida Sans Typewriter" w:hAnsi="Lucida Sans Typewriter"/>
         </w:rPr>
-        <w:t>By using annuity tables, the present value of the annuity comes out to be $4.5 x 17.1591 = $77.216 million.</w:t>
+        <w:t>By using annuity tables, the present value of the annuity comes out to be $</w:t>
+      </w:r>
+      <w:r>
+        <w:rPr>
+          <w:rFonts w:ascii="Lucida Sans Typewriter" w:hAnsi="Lucida Sans Typewriter"/>
+        </w:rPr>
+        <w:t>0.6</w:t>
+      </w:r>
+      <w:r>
+        <w:rPr>
+          <w:rFonts w:ascii="Lucida Sans Typewriter" w:hAnsi="Lucida Sans Typewriter"/>
+        </w:rPr>
+        <w:t xml:space="preserve"> x </w:t>
+      </w:r>
+      <w:r>
+        <w:rPr>
+          <w:rFonts w:ascii="Lucida Sans Typewriter" w:hAnsi="Lucida Sans Typewriter"/>
+        </w:rPr>
+        <w:t>7.7217</w:t>
+      </w:r>
+      <w:r>
+        <w:rPr>
+          <w:rFonts w:ascii="Lucida Sans Typewriter" w:hAnsi="Lucida Sans Typewriter"/>
+        </w:rPr>
+        <w:t xml:space="preserve"> = $</w:t>
+      </w:r>
+      <w:r>
+        <w:rPr>
+          <w:rFonts w:ascii="Lucida Sans Typewriter" w:hAnsi="Lucida Sans Typewriter"/>
+        </w:rPr>
+        <w:t>4.633</w:t>
+      </w:r>
+      <w:r>
+        <w:rPr>
+          <w:rFonts w:ascii="Lucida Sans Typewriter" w:hAnsi="Lucida Sans Typewriter"/>
+        </w:rPr>
+        <w:t xml:space="preserve"> million.</w:t>
       </w:r>
     </w:p>
     <w:p>
@@ -170,7 +267,31 @@
         <w:rPr>
           <w:rFonts w:ascii="Lucida Sans Typewriter" w:hAnsi="Lucida Sans Typewriter"/>
         </w:rPr>
-        <w:t xml:space="preserve"> a lumpsum payment of $100 million after 40 periods, compounded at 5% interest. </w:t>
+        <w:t xml:space="preserve"> a lumpsum payment of $</w:t>
+      </w:r>
+      <w:r>
+        <w:rPr>
+          <w:rFonts w:ascii="Lucida Sans Typewriter" w:hAnsi="Lucida Sans Typewriter"/>
+        </w:rPr>
+        <w:t>20</w:t>
+      </w:r>
+      <w:r>
+        <w:rPr>
+          <w:rFonts w:ascii="Lucida Sans Typewriter" w:hAnsi="Lucida Sans Typewriter"/>
+        </w:rPr>
+        <w:t xml:space="preserve"> million after </w:t>
+      </w:r>
+      <w:r>
+        <w:rPr>
+          <w:rFonts w:ascii="Lucida Sans Typewriter" w:hAnsi="Lucida Sans Typewriter"/>
+        </w:rPr>
+        <w:t>10</w:t>
+      </w:r>
+      <w:r>
+        <w:rPr>
+          <w:rFonts w:ascii="Lucida Sans Typewriter" w:hAnsi="Lucida Sans Typewriter"/>
+        </w:rPr>
+        <w:t xml:space="preserve"> periods, compounded at 5% interest. </w:t>
       </w:r>
     </w:p>
     <w:p>
@@ -184,7 +305,43 @@
         <w:rPr>
           <w:rFonts w:ascii="Lucida Sans Typewriter" w:hAnsi="Lucida Sans Typewriter"/>
         </w:rPr>
-        <w:t>Thus, by using the future value tables, we see that the present value of the lumpsum comes out to be $100 x 0.1420 = $14.20 million.</w:t>
+        <w:t>Thus, by using the future value tables, we see that the present value of the lumpsum comes out to be $</w:t>
+      </w:r>
+      <w:r>
+        <w:rPr>
+          <w:rFonts w:ascii="Lucida Sans Typewriter" w:hAnsi="Lucida Sans Typewriter"/>
+        </w:rPr>
+        <w:t>20</w:t>
+      </w:r>
+      <w:r>
+        <w:rPr>
+          <w:rFonts w:ascii="Lucida Sans Typewriter" w:hAnsi="Lucida Sans Typewriter"/>
+        </w:rPr>
+        <w:t xml:space="preserve"> x 0.</w:t>
+      </w:r>
+      <w:r>
+        <w:rPr>
+          <w:rFonts w:ascii="Lucida Sans Typewriter" w:hAnsi="Lucida Sans Typewriter"/>
+        </w:rPr>
+        <w:t>6139</w:t>
+      </w:r>
+      <w:r>
+        <w:rPr>
+          <w:rFonts w:ascii="Lucida Sans Typewriter" w:hAnsi="Lucida Sans Typewriter"/>
+        </w:rPr>
+        <w:t xml:space="preserve"> = $</w:t>
+      </w:r>
+      <w:r>
+        <w:rPr>
+          <w:rFonts w:ascii="Lucida Sans Typewriter" w:hAnsi="Lucida Sans Typewriter"/>
+        </w:rPr>
+        <w:t>12.278</w:t>
+      </w:r>
+      <w:r>
+        <w:rPr>
+          <w:rFonts w:ascii="Lucida Sans Typewriter" w:hAnsi="Lucida Sans Typewriter"/>
+        </w:rPr>
+        <w:t xml:space="preserve"> million.</w:t>
       </w:r>
     </w:p>
     <w:p>
@@ -204,7 +361,49 @@
         <w:rPr>
           <w:rFonts w:ascii="Lucida Sans Typewriter" w:hAnsi="Lucida Sans Typewriter"/>
         </w:rPr>
-        <w:t xml:space="preserve">Thus, based on the above we conclude that the current valuation of the bond is $77.216 + $14.20 = $91.416 million, confirming the value. </w:t>
+        <w:t>Thus, based on the above we conclude that the current valuation of the bond is $</w:t>
+      </w:r>
+      <w:r>
+        <w:rPr>
+          <w:rFonts w:ascii="Lucida Sans Typewriter" w:hAnsi="Lucida Sans Typewriter"/>
+        </w:rPr>
+        <w:t>4.633</w:t>
+      </w:r>
+      <w:r>
+        <w:rPr>
+          <w:rFonts w:ascii="Lucida Sans Typewriter" w:hAnsi="Lucida Sans Typewriter"/>
+        </w:rPr>
+        <w:t xml:space="preserve"> + $1</w:t>
+      </w:r>
+      <w:r>
+        <w:rPr>
+          <w:rFonts w:ascii="Lucida Sans Typewriter" w:hAnsi="Lucida Sans Typewriter"/>
+        </w:rPr>
+        <w:t>2.278</w:t>
+      </w:r>
+      <w:r>
+        <w:rPr>
+          <w:rFonts w:ascii="Lucida Sans Typewriter" w:hAnsi="Lucida Sans Typewriter"/>
+        </w:rPr>
+        <w:t xml:space="preserve"> = $</w:t>
+      </w:r>
+      <w:r>
+        <w:rPr>
+          <w:rFonts w:ascii="Lucida Sans Typewriter" w:hAnsi="Lucida Sans Typewriter"/>
+        </w:rPr>
+        <w:t xml:space="preserve">16.911 </w:t>
+      </w:r>
+      <w:r>
+        <w:rPr>
+          <w:rFonts w:ascii="Lucida Sans Typewriter" w:hAnsi="Lucida Sans Typewriter"/>
+        </w:rPr>
+        <w:t xml:space="preserve">million, </w:t>
+      </w:r>
+      <w:r>
+        <w:rPr>
+          <w:rFonts w:ascii="Lucida Sans Typewriter" w:hAnsi="Lucida Sans Typewriter"/>
+        </w:rPr>
+        <w:t>which shows that the bond is sold at a discount of $3.089 million.</w:t>
       </w:r>
     </w:p>
     <w:p>
@@ -275,20 +474,6 @@
           <w:rFonts w:ascii="Lucida Sans Typewriter" w:hAnsi="Lucida Sans Typewriter"/>
         </w:rPr>
       </w:pPr>
-    </w:p>
-    <w:p>
-      <w:pPr>
-        <w:rPr>
-          <w:rFonts w:ascii="Lucida Sans Typewriter" w:hAnsi="Lucida Sans Typewriter"/>
-        </w:rPr>
-      </w:pPr>
-    </w:p>
-    <w:p>
-      <w:pPr>
-        <w:rPr>
-          <w:rFonts w:ascii="Lucida Sans Typewriter" w:hAnsi="Lucida Sans Typewriter"/>
-        </w:rPr>
-      </w:pPr>
       <w:r>
         <w:rPr>
           <w:rFonts w:ascii="Lucida Sans Typewriter" w:hAnsi="Lucida Sans Typewriter"/>
@@ -300,7 +485,7 @@
         <w:rPr>
           <w:rFonts w:ascii="Lucida Sans Typewriter" w:hAnsi="Lucida Sans Typewriter"/>
         </w:rPr>
-        <w:t>1</w:t>
+        <w:t>2</w:t>
       </w:r>
       <w:r>
         <w:rPr>
@@ -505,7 +690,7 @@
               <w:rPr>
                 <w:rFonts w:ascii="Lucida Sans Typewriter" w:hAnsi="Lucida Sans Typewriter"/>
               </w:rPr>
-              <w:t>91.42</w:t>
+              <w:t>16.91</w:t>
             </w:r>
           </w:p>
           <w:p>
@@ -544,7 +729,7 @@
               <w:rPr>
                 <w:rFonts w:ascii="Lucida Sans Typewriter" w:hAnsi="Lucida Sans Typewriter"/>
               </w:rPr>
-              <w:t>100</w:t>
+              <w:t>20</w:t>
             </w:r>
           </w:p>
           <w:p>
@@ -572,7 +757,13 @@
               <w:rPr>
                 <w:rFonts w:ascii="Lucida Sans Typewriter" w:hAnsi="Lucida Sans Typewriter"/>
               </w:rPr>
-              <w:t>-$8.58</w:t>
+              <w:t>-$</w:t>
+            </w:r>
+            <w:r>
+              <w:rPr>
+                <w:rFonts w:ascii="Lucida Sans Typewriter" w:hAnsi="Lucida Sans Typewriter"/>
+              </w:rPr>
+              <w:t>3.09</w:t>
             </w:r>
           </w:p>
           <w:p>
@@ -644,7 +835,7 @@
               <w:rPr>
                 <w:rFonts w:ascii="Lucida Sans Typewriter" w:hAnsi="Lucida Sans Typewriter"/>
               </w:rPr>
-              <w:t>4.5</w:t>
+              <w:t>0.6</w:t>
             </w:r>
           </w:p>
           <w:p>
@@ -683,7 +874,7 @@
               <w:rPr>
                 <w:rFonts w:ascii="Lucida Sans Typewriter" w:hAnsi="Lucida Sans Typewriter"/>
               </w:rPr>
-              <w:t>07</w:t>
+              <w:t>24</w:t>
             </w:r>
           </w:p>
           <w:p>
@@ -722,13 +913,7 @@
               <w:rPr>
                 <w:rFonts w:ascii="Lucida Sans Typewriter" w:hAnsi="Lucida Sans Typewriter"/>
               </w:rPr>
-              <w:t>4.</w:t>
-            </w:r>
-            <w:r>
-              <w:rPr>
-                <w:rFonts w:ascii="Lucida Sans Typewriter" w:hAnsi="Lucida Sans Typewriter"/>
-              </w:rPr>
-              <w:t>57</w:t>
+              <w:t>0.84</w:t>
             </w:r>
           </w:p>
           <w:p>
@@ -799,7 +984,7 @@
               <w:rPr>
                 <w:rFonts w:ascii="Lucida Sans Typewriter" w:hAnsi="Lucida Sans Typewriter"/>
               </w:rPr>
-              <w:t>100</w:t>
+              <w:t>20</w:t>
             </w:r>
           </w:p>
           <w:p>
@@ -832,7 +1017,13 @@
               <w:rPr>
                 <w:rFonts w:ascii="Lucida Sans Typewriter" w:hAnsi="Lucida Sans Typewriter"/>
               </w:rPr>
-              <w:t>-$100</w:t>
+              <w:t>-$</w:t>
+            </w:r>
+            <w:r>
+              <w:rPr>
+                <w:rFonts w:ascii="Lucida Sans Typewriter" w:hAnsi="Lucida Sans Typewriter"/>
+              </w:rPr>
+              <w:t>20</w:t>
             </w:r>
           </w:p>
           <w:p>
@@ -1130,21 +1321,21 @@
               <w:rPr>
                 <w:rFonts w:ascii="Lucida Sans Typewriter" w:hAnsi="Lucida Sans Typewriter"/>
               </w:rPr>
-              <w:t>91.42</w:t>
-            </w:r>
-          </w:p>
-          <w:p>
-            <w:pPr>
-              <w:jc w:val="right"/>
-              <w:rPr>
-                <w:rFonts w:ascii="Lucida Sans Typewriter" w:hAnsi="Lucida Sans Typewriter"/>
-              </w:rPr>
-            </w:pPr>
-            <w:r>
-              <w:rPr>
-                <w:rFonts w:ascii="Lucida Sans Typewriter" w:hAnsi="Lucida Sans Typewriter"/>
-              </w:rPr>
-              <w:t>8.58</w:t>
+              <w:t>16.91</w:t>
+            </w:r>
+          </w:p>
+          <w:p>
+            <w:pPr>
+              <w:jc w:val="right"/>
+              <w:rPr>
+                <w:rFonts w:ascii="Lucida Sans Typewriter" w:hAnsi="Lucida Sans Typewriter"/>
+              </w:rPr>
+            </w:pPr>
+            <w:r>
+              <w:rPr>
+                <w:rFonts w:ascii="Lucida Sans Typewriter" w:hAnsi="Lucida Sans Typewriter"/>
+              </w:rPr>
+              <w:t>3.09</w:t>
             </w:r>
           </w:p>
         </w:tc>
@@ -1179,13 +1370,7 @@
               <w:rPr>
                 <w:rFonts w:ascii="Lucida Sans Typewriter" w:hAnsi="Lucida Sans Typewriter"/>
               </w:rPr>
-              <w:t>100</w:t>
-            </w:r>
-            <w:r>
-              <w:rPr>
-                <w:rFonts w:ascii="Lucida Sans Typewriter" w:hAnsi="Lucida Sans Typewriter"/>
-              </w:rPr>
-              <w:t>.00</w:t>
+              <w:t>20.00</w:t>
             </w:r>
           </w:p>
         </w:tc>
@@ -1268,13 +1453,7 @@
               <w:rPr>
                 <w:rFonts w:ascii="Lucida Sans Typewriter" w:hAnsi="Lucida Sans Typewriter"/>
               </w:rPr>
-              <w:t>4.</w:t>
-            </w:r>
-            <w:r>
-              <w:rPr>
-                <w:rFonts w:ascii="Lucida Sans Typewriter" w:hAnsi="Lucida Sans Typewriter"/>
-              </w:rPr>
-              <w:t>57</w:t>
+              <w:t>0.84</w:t>
             </w:r>
           </w:p>
         </w:tc>
@@ -1301,21 +1480,21 @@
               <w:rPr>
                 <w:rFonts w:ascii="Lucida Sans Typewriter" w:hAnsi="Lucida Sans Typewriter"/>
               </w:rPr>
-              <w:t>4.50</w:t>
-            </w:r>
-          </w:p>
-          <w:p>
-            <w:pPr>
-              <w:jc w:val="right"/>
-              <w:rPr>
-                <w:rFonts w:ascii="Lucida Sans Typewriter" w:hAnsi="Lucida Sans Typewriter"/>
-              </w:rPr>
-            </w:pPr>
-            <w:r>
-              <w:rPr>
-                <w:rFonts w:ascii="Lucida Sans Typewriter" w:hAnsi="Lucida Sans Typewriter"/>
-              </w:rPr>
-              <w:t>0.07</w:t>
+              <w:t>0.60</w:t>
+            </w:r>
+          </w:p>
+          <w:p>
+            <w:pPr>
+              <w:jc w:val="right"/>
+              <w:rPr>
+                <w:rFonts w:ascii="Lucida Sans Typewriter" w:hAnsi="Lucida Sans Typewriter"/>
+              </w:rPr>
+            </w:pPr>
+            <w:r>
+              <w:rPr>
+                <w:rFonts w:ascii="Lucida Sans Typewriter" w:hAnsi="Lucida Sans Typewriter"/>
+              </w:rPr>
+              <w:t>0.24</w:t>
             </w:r>
           </w:p>
         </w:tc>
@@ -1385,7 +1564,13 @@
               <w:rPr>
                 <w:rFonts w:ascii="Lucida Sans Typewriter" w:hAnsi="Lucida Sans Typewriter"/>
               </w:rPr>
-              <w:t>100.00</w:t>
+              <w:t>20</w:t>
+            </w:r>
+            <w:r>
+              <w:rPr>
+                <w:rFonts w:ascii="Lucida Sans Typewriter" w:hAnsi="Lucida Sans Typewriter"/>
+              </w:rPr>
+              <w:t>.00</w:t>
             </w:r>
           </w:p>
         </w:tc>
@@ -1412,7 +1597,7 @@
               <w:rPr>
                 <w:rFonts w:ascii="Lucida Sans Typewriter" w:hAnsi="Lucida Sans Typewriter"/>
               </w:rPr>
-              <w:t>100.00</w:t>
+              <w:t>20.00</w:t>
             </w:r>
           </w:p>
         </w:tc>
@@ -1431,6 +1616,12 @@
           <w:rFonts w:ascii="Lucida Sans Typewriter" w:hAnsi="Lucida Sans Typewriter"/>
         </w:rPr>
       </w:pPr>
+      <w:r>
+        <w:rPr>
+          <w:rFonts w:ascii="Lucida Sans Typewriter" w:hAnsi="Lucida Sans Typewriter"/>
+        </w:rPr>
+        <w:t>(4)</w:t>
+      </w:r>
     </w:p>
     <w:p>
       <w:pPr>
@@ -1438,6 +1629,12 @@
           <w:rFonts w:ascii="Lucida Sans Typewriter" w:hAnsi="Lucida Sans Typewriter"/>
         </w:rPr>
       </w:pPr>
+      <w:r>
+        <w:rPr>
+          <w:rFonts w:ascii="Lucida Sans Typewriter" w:hAnsi="Lucida Sans Typewriter"/>
+        </w:rPr>
+        <w:t>The bond related accounts are already discussed in the above.</w:t>
+      </w:r>
     </w:p>
     <w:p>
       <w:pPr>
@@ -1445,766 +1642,6 @@
           <w:rFonts w:ascii="Lucida Sans Typewriter" w:hAnsi="Lucida Sans Typewriter"/>
         </w:rPr>
       </w:pPr>
-    </w:p>
-    <w:p>
-      <w:pPr>
-        <w:rPr>
-          <w:rFonts w:ascii="Lucida Sans Typewriter" w:hAnsi="Lucida Sans Typewriter"/>
-        </w:rPr>
-      </w:pPr>
-    </w:p>
-    <w:p>
-      <w:pPr>
-        <w:rPr>
-          <w:rFonts w:ascii="Lucida Sans Typewriter" w:hAnsi="Lucida Sans Typewriter"/>
-        </w:rPr>
-      </w:pPr>
-    </w:p>
-    <w:p>
-      <w:pPr>
-        <w:rPr>
-          <w:rFonts w:ascii="Lucida Sans Typewriter" w:hAnsi="Lucida Sans Typewriter"/>
-        </w:rPr>
-      </w:pPr>
-    </w:p>
-    <w:p>
-      <w:pPr>
-        <w:rPr>
-          <w:rFonts w:ascii="Lucida Sans Typewriter" w:hAnsi="Lucida Sans Typewriter"/>
-        </w:rPr>
-      </w:pPr>
-      <w:r>
-        <w:rPr>
-          <w:rFonts w:ascii="Lucida Sans Typewriter" w:hAnsi="Lucida Sans Typewriter"/>
-        </w:rPr>
-        <w:lastRenderedPageBreak/>
-        <w:t>(4)</w:t>
-      </w:r>
-    </w:p>
-    <w:p>
-      <w:pPr>
-        <w:rPr>
-          <w:rFonts w:ascii="Lucida Sans Typewriter" w:hAnsi="Lucida Sans Typewriter"/>
-        </w:rPr>
-      </w:pPr>
-      <w:r>
-        <w:rPr>
-          <w:rFonts w:ascii="Lucida Sans Typewriter" w:hAnsi="Lucida Sans Typewriter"/>
-        </w:rPr>
-        <w:t xml:space="preserve">For March 1, </w:t>
-      </w:r>
-      <w:r>
-        <w:rPr>
-          <w:rFonts w:ascii="Lucida Sans Typewriter" w:hAnsi="Lucida Sans Typewriter"/>
-        </w:rPr>
-        <w:t>2010,</w:t>
-      </w:r>
-      <w:r>
-        <w:rPr>
-          <w:rFonts w:ascii="Lucida Sans Typewriter" w:hAnsi="Lucida Sans Typewriter"/>
-        </w:rPr>
-        <w:t xml:space="preserve"> the entry has been already made. Let us now consider the effect on the March 1, 2011.</w:t>
-      </w:r>
-    </w:p>
-    <w:p>
-      <w:pPr>
-        <w:rPr>
-          <w:rFonts w:ascii="Lucida Sans Typewriter" w:hAnsi="Lucida Sans Typewriter"/>
-        </w:rPr>
-      </w:pPr>
-      <w:r>
-        <w:rPr>
-          <w:rFonts w:ascii="Lucida Sans Typewriter" w:hAnsi="Lucida Sans Typewriter"/>
-        </w:rPr>
-        <w:t>This comprises two semi-annual paym</w:t>
-      </w:r>
-      <w:r>
-        <w:rPr>
-          <w:rFonts w:ascii="Lucida Sans Typewriter" w:hAnsi="Lucida Sans Typewriter"/>
-        </w:rPr>
-        <w:t>ents and so we fill up the following table for the values:</w:t>
-      </w:r>
-    </w:p>
-    <w:tbl>
-      <w:tblPr>
-        <w:tblStyle w:val="TableGrid"/>
-        <w:tblW w:w="11058" w:type="dxa"/>
-        <w:tblInd w:w="-998" w:type="dxa"/>
-        <w:tblLook w:val="04A0" w:firstRow="1" w:lastRow="0" w:firstColumn="1" w:lastColumn="0" w:noHBand="0" w:noVBand="1"/>
-      </w:tblPr>
-      <w:tblGrid>
-        <w:gridCol w:w="1485"/>
-        <w:gridCol w:w="1229"/>
-        <w:gridCol w:w="1373"/>
-        <w:gridCol w:w="1229"/>
-        <w:gridCol w:w="1373"/>
-        <w:gridCol w:w="1373"/>
-        <w:gridCol w:w="2996"/>
-      </w:tblGrid>
-      <w:tr>
-        <w:tc>
-          <w:tcPr>
-            <w:tcW w:w="11058" w:type="dxa"/>
-            <w:gridSpan w:val="7"/>
-          </w:tcPr>
-          <w:p>
-            <w:pPr>
-              <w:jc w:val="center"/>
-              <w:rPr>
-                <w:rFonts w:ascii="Lucida Sans Typewriter" w:hAnsi="Lucida Sans Typewriter"/>
-              </w:rPr>
-            </w:pPr>
-          </w:p>
-          <w:p>
-            <w:pPr>
-              <w:jc w:val="center"/>
-              <w:rPr>
-                <w:rFonts w:ascii="Lucida Sans Typewriter" w:hAnsi="Lucida Sans Typewriter"/>
-              </w:rPr>
-            </w:pPr>
-            <w:r>
-              <w:rPr>
-                <w:rFonts w:ascii="Lucida Sans Typewriter" w:hAnsi="Lucida Sans Typewriter"/>
-              </w:rPr>
-              <w:t xml:space="preserve">CALCULATION OF THE BOND ACCOUNTS </w:t>
-            </w:r>
-          </w:p>
-          <w:p>
-            <w:pPr>
-              <w:jc w:val="center"/>
-              <w:rPr>
-                <w:rFonts w:ascii="Lucida Sans Typewriter" w:hAnsi="Lucida Sans Typewriter"/>
-              </w:rPr>
-            </w:pPr>
-            <w:r>
-              <w:rPr>
-                <w:rFonts w:ascii="Lucida Sans Typewriter" w:hAnsi="Lucida Sans Typewriter"/>
-              </w:rPr>
-              <w:t>(Amounts in millions of $)</w:t>
-            </w:r>
-          </w:p>
-          <w:p>
-            <w:pPr>
-              <w:jc w:val="center"/>
-              <w:rPr>
-                <w:rFonts w:ascii="Lucida Sans Typewriter" w:hAnsi="Lucida Sans Typewriter"/>
-              </w:rPr>
-            </w:pPr>
-          </w:p>
-        </w:tc>
-      </w:tr>
-      <w:tr>
-        <w:tc>
-          <w:tcPr>
-            <w:tcW w:w="1485" w:type="dxa"/>
-          </w:tcPr>
-          <w:p>
-            <w:pPr>
-              <w:jc w:val="center"/>
-              <w:rPr>
-                <w:rFonts w:ascii="Lucida Sans Typewriter" w:hAnsi="Lucida Sans Typewriter"/>
-              </w:rPr>
-            </w:pPr>
-            <w:r>
-              <w:rPr>
-                <w:rFonts w:ascii="Lucida Sans Typewriter" w:hAnsi="Lucida Sans Typewriter"/>
-              </w:rPr>
-              <w:t>Payment</w:t>
-            </w:r>
-          </w:p>
-          <w:p>
-            <w:pPr>
-              <w:jc w:val="center"/>
-              <w:rPr>
-                <w:rFonts w:ascii="Lucida Sans Typewriter" w:hAnsi="Lucida Sans Typewriter"/>
-              </w:rPr>
-            </w:pPr>
-            <w:r>
-              <w:rPr>
-                <w:rFonts w:ascii="Lucida Sans Typewriter" w:hAnsi="Lucida Sans Typewriter"/>
-              </w:rPr>
-              <w:t>Time</w:t>
-            </w:r>
-          </w:p>
-        </w:tc>
-        <w:tc>
-          <w:tcPr>
-            <w:tcW w:w="1229" w:type="dxa"/>
-          </w:tcPr>
-          <w:p>
-            <w:pPr>
-              <w:jc w:val="center"/>
-              <w:rPr>
-                <w:rFonts w:ascii="Lucida Sans Typewriter" w:hAnsi="Lucida Sans Typewriter"/>
-              </w:rPr>
-            </w:pPr>
-            <w:r>
-              <w:rPr>
-                <w:rFonts w:ascii="Lucida Sans Typewriter" w:hAnsi="Lucida Sans Typewriter"/>
-              </w:rPr>
-              <w:t>Bond Payable</w:t>
-            </w:r>
-          </w:p>
-        </w:tc>
-        <w:tc>
-          <w:tcPr>
-            <w:tcW w:w="1373" w:type="dxa"/>
-          </w:tcPr>
-          <w:p>
-            <w:pPr>
-              <w:jc w:val="center"/>
-              <w:rPr>
-                <w:rFonts w:ascii="Lucida Sans Typewriter" w:hAnsi="Lucida Sans Typewriter"/>
-              </w:rPr>
-            </w:pPr>
-            <w:r>
-              <w:rPr>
-                <w:rFonts w:ascii="Lucida Sans Typewriter" w:hAnsi="Lucida Sans Typewriter"/>
-              </w:rPr>
-              <w:t>Bond Discount</w:t>
-            </w:r>
-          </w:p>
-        </w:tc>
-        <w:tc>
-          <w:tcPr>
-            <w:tcW w:w="1229" w:type="dxa"/>
-          </w:tcPr>
-          <w:p>
-            <w:pPr>
-              <w:jc w:val="center"/>
-              <w:rPr>
-                <w:rFonts w:ascii="Lucida Sans Typewriter" w:hAnsi="Lucida Sans Typewriter"/>
-              </w:rPr>
-            </w:pPr>
-            <w:r>
-              <w:rPr>
-                <w:rFonts w:ascii="Lucida Sans Typewriter" w:hAnsi="Lucida Sans Typewriter"/>
-              </w:rPr>
-              <w:t>Net Payable</w:t>
-            </w:r>
-          </w:p>
-        </w:tc>
-        <w:tc>
-          <w:tcPr>
-            <w:tcW w:w="1373" w:type="dxa"/>
-          </w:tcPr>
-          <w:p>
-            <w:pPr>
-              <w:jc w:val="center"/>
-              <w:rPr>
-                <w:rFonts w:ascii="Lucida Sans Typewriter" w:hAnsi="Lucida Sans Typewriter"/>
-              </w:rPr>
-            </w:pPr>
-            <w:r>
-              <w:rPr>
-                <w:rFonts w:ascii="Lucida Sans Typewriter" w:hAnsi="Lucida Sans Typewriter"/>
-              </w:rPr>
-              <w:t>Interest Expense</w:t>
-            </w:r>
-          </w:p>
-        </w:tc>
-        <w:tc>
-          <w:tcPr>
-            <w:tcW w:w="1373" w:type="dxa"/>
-          </w:tcPr>
-          <w:p>
-            <w:pPr>
-              <w:jc w:val="center"/>
-              <w:rPr>
-                <w:rFonts w:ascii="Lucida Sans Typewriter" w:hAnsi="Lucida Sans Typewriter"/>
-              </w:rPr>
-            </w:pPr>
-            <w:r>
-              <w:rPr>
-                <w:rFonts w:ascii="Lucida Sans Typewriter" w:hAnsi="Lucida Sans Typewriter"/>
-              </w:rPr>
-              <w:t>Interest Payable</w:t>
-            </w:r>
-          </w:p>
-        </w:tc>
-        <w:tc>
-          <w:tcPr>
-            <w:tcW w:w="2996" w:type="dxa"/>
-          </w:tcPr>
-          <w:p>
-            <w:pPr>
-              <w:jc w:val="center"/>
-              <w:rPr>
-                <w:rFonts w:ascii="Lucida Sans Typewriter" w:hAnsi="Lucida Sans Typewriter"/>
-              </w:rPr>
-            </w:pPr>
-            <w:r>
-              <w:rPr>
-                <w:rFonts w:ascii="Lucida Sans Typewriter" w:hAnsi="Lucida Sans Typewriter"/>
-              </w:rPr>
-              <w:t>Amortization</w:t>
-            </w:r>
-          </w:p>
-        </w:tc>
-      </w:tr>
-      <w:tr>
-        <w:tc>
-          <w:tcPr>
-            <w:tcW w:w="1485" w:type="dxa"/>
-          </w:tcPr>
-          <w:p>
-            <w:pPr>
-              <w:jc w:val="center"/>
-              <w:rPr>
-                <w:rFonts w:ascii="Lucida Sans Typewriter" w:hAnsi="Lucida Sans Typewriter"/>
-              </w:rPr>
-            </w:pPr>
-            <w:r>
-              <w:rPr>
-                <w:rFonts w:ascii="Lucida Sans Typewriter" w:hAnsi="Lucida Sans Typewriter"/>
-              </w:rPr>
-              <w:t>1</w:t>
-            </w:r>
-            <w:r>
-              <w:rPr>
-                <w:rFonts w:ascii="Lucida Sans Typewriter" w:hAnsi="Lucida Sans Typewriter"/>
-                <w:vertAlign w:val="superscript"/>
-              </w:rPr>
-              <w:t>st</w:t>
-            </w:r>
-            <w:r>
-              <w:rPr>
-                <w:rFonts w:ascii="Lucida Sans Typewriter" w:hAnsi="Lucida Sans Typewriter"/>
-              </w:rPr>
-              <w:t xml:space="preserve"> </w:t>
-            </w:r>
-          </w:p>
-        </w:tc>
-        <w:tc>
-          <w:tcPr>
-            <w:tcW w:w="1229" w:type="dxa"/>
-          </w:tcPr>
-          <w:p>
-            <w:pPr>
-              <w:jc w:val="center"/>
-              <w:rPr>
-                <w:rFonts w:ascii="Lucida Sans Typewriter" w:hAnsi="Lucida Sans Typewriter"/>
-              </w:rPr>
-            </w:pPr>
-            <w:r>
-              <w:rPr>
-                <w:rFonts w:ascii="Lucida Sans Typewriter" w:hAnsi="Lucida Sans Typewriter"/>
-              </w:rPr>
-              <w:t>100</w:t>
-            </w:r>
-          </w:p>
-        </w:tc>
-        <w:tc>
-          <w:tcPr>
-            <w:tcW w:w="1373" w:type="dxa"/>
-          </w:tcPr>
-          <w:p>
-            <w:pPr>
-              <w:jc w:val="center"/>
-              <w:rPr>
-                <w:rFonts w:ascii="Lucida Sans Typewriter" w:hAnsi="Lucida Sans Typewriter"/>
-              </w:rPr>
-            </w:pPr>
-            <w:r>
-              <w:rPr>
-                <w:rFonts w:ascii="Lucida Sans Typewriter" w:hAnsi="Lucida Sans Typewriter"/>
-              </w:rPr>
-              <w:t>8.58</w:t>
-            </w:r>
-          </w:p>
-        </w:tc>
-        <w:tc>
-          <w:tcPr>
-            <w:tcW w:w="1229" w:type="dxa"/>
-          </w:tcPr>
-          <w:p>
-            <w:pPr>
-              <w:jc w:val="center"/>
-              <w:rPr>
-                <w:rFonts w:ascii="Lucida Sans Typewriter" w:hAnsi="Lucida Sans Typewriter"/>
-              </w:rPr>
-            </w:pPr>
-            <w:r>
-              <w:rPr>
-                <w:rFonts w:ascii="Lucida Sans Typewriter" w:hAnsi="Lucida Sans Typewriter"/>
-              </w:rPr>
-              <w:t>91.42</w:t>
-            </w:r>
-          </w:p>
-        </w:tc>
-        <w:tc>
-          <w:tcPr>
-            <w:tcW w:w="1373" w:type="dxa"/>
-          </w:tcPr>
-          <w:p>
-            <w:pPr>
-              <w:jc w:val="center"/>
-              <w:rPr>
-                <w:rFonts w:ascii="Lucida Sans Typewriter" w:hAnsi="Lucida Sans Typewriter"/>
-              </w:rPr>
-            </w:pPr>
-            <w:r>
-              <w:rPr>
-                <w:rFonts w:ascii="Lucida Sans Typewriter" w:hAnsi="Lucida Sans Typewriter"/>
-              </w:rPr>
-              <w:t>4.57</w:t>
-            </w:r>
-          </w:p>
-        </w:tc>
-        <w:tc>
-          <w:tcPr>
-            <w:tcW w:w="1373" w:type="dxa"/>
-          </w:tcPr>
-          <w:p>
-            <w:pPr>
-              <w:jc w:val="center"/>
-              <w:rPr>
-                <w:rFonts w:ascii="Lucida Sans Typewriter" w:hAnsi="Lucida Sans Typewriter"/>
-              </w:rPr>
-            </w:pPr>
-            <w:r>
-              <w:rPr>
-                <w:rFonts w:ascii="Lucida Sans Typewriter" w:hAnsi="Lucida Sans Typewriter"/>
-              </w:rPr>
-              <w:t>4.5</w:t>
-            </w:r>
-          </w:p>
-        </w:tc>
-        <w:tc>
-          <w:tcPr>
-            <w:tcW w:w="2996" w:type="dxa"/>
-          </w:tcPr>
-          <w:p>
-            <w:pPr>
-              <w:jc w:val="center"/>
-              <w:rPr>
-                <w:rFonts w:ascii="Lucida Sans Typewriter" w:hAnsi="Lucida Sans Typewriter"/>
-              </w:rPr>
-            </w:pPr>
-            <w:r>
-              <w:rPr>
-                <w:rFonts w:ascii="Lucida Sans Typewriter" w:hAnsi="Lucida Sans Typewriter"/>
-              </w:rPr>
-              <w:t>0.07</w:t>
-            </w:r>
-          </w:p>
-        </w:tc>
-      </w:tr>
-      <w:tr>
-        <w:tc>
-          <w:tcPr>
-            <w:tcW w:w="1485" w:type="dxa"/>
-          </w:tcPr>
-          <w:p>
-            <w:pPr>
-              <w:jc w:val="center"/>
-              <w:rPr>
-                <w:rFonts w:ascii="Lucida Sans Typewriter" w:hAnsi="Lucida Sans Typewriter"/>
-              </w:rPr>
-            </w:pPr>
-            <w:r>
-              <w:rPr>
-                <w:rFonts w:ascii="Lucida Sans Typewriter" w:hAnsi="Lucida Sans Typewriter"/>
-              </w:rPr>
-              <w:t>2</w:t>
-            </w:r>
-            <w:r>
-              <w:rPr>
-                <w:rFonts w:ascii="Lucida Sans Typewriter" w:hAnsi="Lucida Sans Typewriter"/>
-                <w:vertAlign w:val="superscript"/>
-              </w:rPr>
-              <w:t>nd</w:t>
-            </w:r>
-            <w:r>
-              <w:rPr>
-                <w:rFonts w:ascii="Lucida Sans Typewriter" w:hAnsi="Lucida Sans Typewriter"/>
-              </w:rPr>
-              <w:t xml:space="preserve"> </w:t>
-            </w:r>
-          </w:p>
-        </w:tc>
-        <w:tc>
-          <w:tcPr>
-            <w:tcW w:w="1229" w:type="dxa"/>
-          </w:tcPr>
-          <w:p>
-            <w:pPr>
-              <w:jc w:val="center"/>
-              <w:rPr>
-                <w:rFonts w:ascii="Lucida Sans Typewriter" w:hAnsi="Lucida Sans Typewriter"/>
-              </w:rPr>
-            </w:pPr>
-            <w:r>
-              <w:rPr>
-                <w:rFonts w:ascii="Lucida Sans Typewriter" w:hAnsi="Lucida Sans Typewriter"/>
-              </w:rPr>
-              <w:t>100</w:t>
-            </w:r>
-          </w:p>
-        </w:tc>
-        <w:tc>
-          <w:tcPr>
-            <w:tcW w:w="1373" w:type="dxa"/>
-          </w:tcPr>
-          <w:p>
-            <w:pPr>
-              <w:jc w:val="center"/>
-              <w:rPr>
-                <w:rFonts w:ascii="Lucida Sans Typewriter" w:hAnsi="Lucida Sans Typewriter"/>
-              </w:rPr>
-            </w:pPr>
-            <w:r>
-              <w:rPr>
-                <w:rFonts w:ascii="Lucida Sans Typewriter" w:hAnsi="Lucida Sans Typewriter"/>
-              </w:rPr>
-              <w:t>8.51</w:t>
-            </w:r>
-          </w:p>
-        </w:tc>
-        <w:tc>
-          <w:tcPr>
-            <w:tcW w:w="1229" w:type="dxa"/>
-          </w:tcPr>
-          <w:p>
-            <w:pPr>
-              <w:jc w:val="center"/>
-              <w:rPr>
-                <w:rFonts w:ascii="Lucida Sans Typewriter" w:hAnsi="Lucida Sans Typewriter"/>
-              </w:rPr>
-            </w:pPr>
-            <w:r>
-              <w:rPr>
-                <w:rFonts w:ascii="Lucida Sans Typewriter" w:hAnsi="Lucida Sans Typewriter"/>
-              </w:rPr>
-              <w:t>91.49</w:t>
-            </w:r>
-          </w:p>
-        </w:tc>
-        <w:tc>
-          <w:tcPr>
-            <w:tcW w:w="1373" w:type="dxa"/>
-          </w:tcPr>
-          <w:p>
-            <w:pPr>
-              <w:jc w:val="center"/>
-              <w:rPr>
-                <w:rFonts w:ascii="Lucida Sans Typewriter" w:hAnsi="Lucida Sans Typewriter"/>
-              </w:rPr>
-            </w:pPr>
-            <w:r>
-              <w:rPr>
-                <w:rFonts w:ascii="Lucida Sans Typewriter" w:hAnsi="Lucida Sans Typewriter"/>
-              </w:rPr>
-              <w:t>4.57</w:t>
-            </w:r>
-          </w:p>
-        </w:tc>
-        <w:tc>
-          <w:tcPr>
-            <w:tcW w:w="1373" w:type="dxa"/>
-          </w:tcPr>
-          <w:p>
-            <w:pPr>
-              <w:jc w:val="center"/>
-              <w:rPr>
-                <w:rFonts w:ascii="Lucida Sans Typewriter" w:hAnsi="Lucida Sans Typewriter"/>
-              </w:rPr>
-            </w:pPr>
-            <w:r>
-              <w:rPr>
-                <w:rFonts w:ascii="Lucida Sans Typewriter" w:hAnsi="Lucida Sans Typewriter"/>
-              </w:rPr>
-              <w:t>4.5</w:t>
-            </w:r>
-          </w:p>
-        </w:tc>
-        <w:tc>
-          <w:tcPr>
-            <w:tcW w:w="2996" w:type="dxa"/>
-          </w:tcPr>
-          <w:p>
-            <w:pPr>
-              <w:jc w:val="center"/>
-              <w:rPr>
-                <w:rFonts w:ascii="Lucida Sans Typewriter" w:hAnsi="Lucida Sans Typewriter"/>
-              </w:rPr>
-            </w:pPr>
-            <w:r>
-              <w:rPr>
-                <w:rFonts w:ascii="Lucida Sans Typewriter" w:hAnsi="Lucida Sans Typewriter"/>
-              </w:rPr>
-              <w:t>0.07</w:t>
-            </w:r>
-          </w:p>
-        </w:tc>
-      </w:tr>
-      <w:tr>
-        <w:tc>
-          <w:tcPr>
-            <w:tcW w:w="1485" w:type="dxa"/>
-          </w:tcPr>
-          <w:p>
-            <w:pPr>
-              <w:jc w:val="center"/>
-              <w:rPr>
-                <w:rFonts w:ascii="Lucida Sans Typewriter" w:hAnsi="Lucida Sans Typewriter"/>
-                <w:b/>
-                <w:bCs/>
-              </w:rPr>
-            </w:pPr>
-            <w:r>
-              <w:rPr>
-                <w:rFonts w:ascii="Lucida Sans Typewriter" w:hAnsi="Lucida Sans Typewriter"/>
-                <w:b/>
-                <w:bCs/>
-              </w:rPr>
-              <w:t>Final</w:t>
-            </w:r>
-          </w:p>
-        </w:tc>
-        <w:tc>
-          <w:tcPr>
-            <w:tcW w:w="1229" w:type="dxa"/>
-          </w:tcPr>
-          <w:p>
-            <w:pPr>
-              <w:jc w:val="center"/>
-              <w:rPr>
-                <w:rFonts w:ascii="Lucida Sans Typewriter" w:hAnsi="Lucida Sans Typewriter"/>
-                <w:b/>
-                <w:bCs/>
-              </w:rPr>
-            </w:pPr>
-            <w:r>
-              <w:rPr>
-                <w:rFonts w:ascii="Lucida Sans Typewriter" w:hAnsi="Lucida Sans Typewriter"/>
-                <w:b/>
-                <w:bCs/>
-              </w:rPr>
-              <w:t>100</w:t>
-            </w:r>
-          </w:p>
-        </w:tc>
-        <w:tc>
-          <w:tcPr>
-            <w:tcW w:w="1373" w:type="dxa"/>
-          </w:tcPr>
-          <w:p>
-            <w:pPr>
-              <w:jc w:val="center"/>
-              <w:rPr>
-                <w:rFonts w:ascii="Lucida Sans Typewriter" w:hAnsi="Lucida Sans Typewriter"/>
-                <w:b/>
-                <w:bCs/>
-              </w:rPr>
-            </w:pPr>
-            <w:r>
-              <w:rPr>
-                <w:rFonts w:ascii="Lucida Sans Typewriter" w:hAnsi="Lucida Sans Typewriter"/>
-                <w:b/>
-                <w:bCs/>
-              </w:rPr>
-              <w:t>8.44</w:t>
-            </w:r>
-          </w:p>
-        </w:tc>
-        <w:tc>
-          <w:tcPr>
-            <w:tcW w:w="1229" w:type="dxa"/>
-          </w:tcPr>
-          <w:p>
-            <w:pPr>
-              <w:jc w:val="center"/>
-              <w:rPr>
-                <w:rFonts w:ascii="Lucida Sans Typewriter" w:hAnsi="Lucida Sans Typewriter"/>
-              </w:rPr>
-            </w:pPr>
-            <w:r>
-              <w:rPr>
-                <w:rFonts w:ascii="Lucida Sans Typewriter" w:hAnsi="Lucida Sans Typewriter"/>
-              </w:rPr>
-              <w:t>-</w:t>
-            </w:r>
-          </w:p>
-        </w:tc>
-        <w:tc>
-          <w:tcPr>
-            <w:tcW w:w="1373" w:type="dxa"/>
-          </w:tcPr>
-          <w:p>
-            <w:pPr>
-              <w:jc w:val="center"/>
-              <w:rPr>
-                <w:rFonts w:ascii="Lucida Sans Typewriter" w:hAnsi="Lucida Sans Typewriter"/>
-              </w:rPr>
-            </w:pPr>
-            <w:r>
-              <w:rPr>
-                <w:rFonts w:ascii="Lucida Sans Typewriter" w:hAnsi="Lucida Sans Typewriter"/>
-              </w:rPr>
-              <w:t>-</w:t>
-            </w:r>
-          </w:p>
-        </w:tc>
-        <w:tc>
-          <w:tcPr>
-            <w:tcW w:w="1373" w:type="dxa"/>
-          </w:tcPr>
-          <w:p>
-            <w:pPr>
-              <w:jc w:val="center"/>
-              <w:rPr>
-                <w:rFonts w:ascii="Lucida Sans Typewriter" w:hAnsi="Lucida Sans Typewriter"/>
-              </w:rPr>
-            </w:pPr>
-            <w:r>
-              <w:rPr>
-                <w:rFonts w:ascii="Lucida Sans Typewriter" w:hAnsi="Lucida Sans Typewriter"/>
-              </w:rPr>
-              <w:t>-</w:t>
-            </w:r>
-          </w:p>
-        </w:tc>
-        <w:tc>
-          <w:tcPr>
-            <w:tcW w:w="2996" w:type="dxa"/>
-          </w:tcPr>
-          <w:p>
-            <w:pPr>
-              <w:jc w:val="center"/>
-              <w:rPr>
-                <w:rFonts w:ascii="Lucida Sans Typewriter" w:hAnsi="Lucida Sans Typewriter"/>
-              </w:rPr>
-            </w:pPr>
-            <w:r>
-              <w:rPr>
-                <w:rFonts w:ascii="Lucida Sans Typewriter" w:hAnsi="Lucida Sans Typewriter"/>
-              </w:rPr>
-              <w:t>-</w:t>
-            </w:r>
-          </w:p>
-        </w:tc>
-      </w:tr>
-    </w:tbl>
-    <w:p>
-      <w:pPr>
-        <w:rPr>
-          <w:rFonts w:ascii="Lucida Sans Typewriter" w:hAnsi="Lucida Sans Typewriter"/>
-        </w:rPr>
-      </w:pPr>
-    </w:p>
-    <w:p>
-      <w:pPr>
-        <w:rPr>
-          <w:rFonts w:ascii="Lucida Sans Typewriter" w:hAnsi="Lucida Sans Typewriter"/>
-        </w:rPr>
-      </w:pPr>
-      <w:r>
-        <w:rPr>
-          <w:rFonts w:ascii="Lucida Sans Typewriter" w:hAnsi="Lucida Sans Typewriter"/>
-        </w:rPr>
-        <w:t>The “final” row in the above table shows the final values as of March 1, 2011 for the bond related accounts.</w:t>
-      </w:r>
     </w:p>
     <w:sectPr>
       <w:pgSz w:w="11906" w:h="16838"/>

</xml_diff>

<commit_message>
#50: Added 9-63, bonds above par!
</commit_message>
<xml_diff>
--- a/Chapter 09/Problems/09-53.docx
+++ b/Chapter 09/Problems/09-53.docx
@@ -42,26 +42,249 @@
         <w:rPr>
           <w:rFonts w:ascii="Lucida Sans Typewriter" w:hAnsi="Lucida Sans Typewriter"/>
         </w:rPr>
-        <w:t>The analysis is done as follows:</w:t>
+        <w:t>To calculate the proceeds from the issuance of the debentures, we need to calculate the present value of the bond. To do this, we can split the valuation of the bond into two parts:</w:t>
+      </w:r>
+    </w:p>
+    <w:p>
+      <w:pPr>
+        <w:pStyle w:val="ListParagraph"/>
+        <w:numPr>
+          <w:ilvl w:val="0"/>
+          <w:numId w:val="4"/>
+        </w:numPr>
+        <w:rPr>
+          <w:rFonts w:ascii="Lucida Sans Typewriter" w:hAnsi="Lucida Sans Typewriter"/>
+        </w:rPr>
+      </w:pPr>
+      <w:r>
+        <w:rPr>
+          <w:rFonts w:ascii="Lucida Sans Typewriter" w:hAnsi="Lucida Sans Typewriter"/>
+        </w:rPr>
+        <w:t>Payment Part:</w:t>
+      </w:r>
+    </w:p>
+    <w:p>
+      <w:pPr>
+        <w:ind w:left="720"/>
+        <w:rPr>
+          <w:rFonts w:ascii="Lucida Sans Typewriter" w:hAnsi="Lucida Sans Typewriter"/>
+        </w:rPr>
+      </w:pPr>
+      <w:r>
+        <w:rPr>
+          <w:rFonts w:ascii="Lucida Sans Typewriter" w:hAnsi="Lucida Sans Typewriter"/>
+        </w:rPr>
+        <w:t xml:space="preserve">The bond offers to pay $6 x 5% = $0.3 million per period. The payment will be done for 10 periods. </w:t>
+      </w:r>
+    </w:p>
+    <w:p>
+      <w:pPr>
+        <w:ind w:left="720"/>
+        <w:rPr>
+          <w:rFonts w:ascii="Lucida Sans Typewriter" w:hAnsi="Lucida Sans Typewriter"/>
+        </w:rPr>
+      </w:pPr>
+      <w:r>
+        <w:rPr>
+          <w:rFonts w:ascii="Lucida Sans Typewriter" w:hAnsi="Lucida Sans Typewriter"/>
+        </w:rPr>
+        <w:t>To find the present value of this, we note that this is like an annuity that is being offered at 4% per period.</w:t>
+      </w:r>
+    </w:p>
+    <w:p>
+      <w:pPr>
+        <w:ind w:left="720"/>
+        <w:rPr>
+          <w:rFonts w:ascii="Lucida Sans Typewriter" w:hAnsi="Lucida Sans Typewriter"/>
+        </w:rPr>
+      </w:pPr>
+      <w:r>
+        <w:rPr>
+          <w:rFonts w:ascii="Lucida Sans Typewriter" w:hAnsi="Lucida Sans Typewriter"/>
+        </w:rPr>
+        <w:t>By using the annuity tables, we see that the present value of these payments will be $0.3 x 8.1109 = $2.433 million.</w:t>
+      </w:r>
+    </w:p>
+    <w:p>
+      <w:pPr>
+        <w:pStyle w:val="ListParagraph"/>
+        <w:numPr>
+          <w:ilvl w:val="0"/>
+          <w:numId w:val="4"/>
+        </w:numPr>
+        <w:rPr>
+          <w:rFonts w:ascii="Lucida Sans Typewriter" w:hAnsi="Lucida Sans Typewriter"/>
+        </w:rPr>
+      </w:pPr>
+      <w:r>
+        <w:rPr>
+          <w:rFonts w:ascii="Lucida Sans Typewriter" w:hAnsi="Lucida Sans Typewriter"/>
+        </w:rPr>
+        <w:t>Lumpsum Part:</w:t>
+      </w:r>
+    </w:p>
+    <w:p>
+      <w:pPr>
+        <w:ind w:left="720"/>
+        <w:rPr>
+          <w:rFonts w:ascii="Lucida Sans Typewriter" w:hAnsi="Lucida Sans Typewriter"/>
+        </w:rPr>
+      </w:pPr>
+      <w:r>
+        <w:rPr>
+          <w:rFonts w:ascii="Lucida Sans Typewriter" w:hAnsi="Lucida Sans Typewriter"/>
+        </w:rPr>
+        <w:t xml:space="preserve">The bond offers to pay $6 million at the maturity. </w:t>
+      </w:r>
+    </w:p>
+    <w:p>
+      <w:pPr>
+        <w:ind w:left="720"/>
+        <w:rPr>
+          <w:rFonts w:ascii="Lucida Sans Typewriter" w:hAnsi="Lucida Sans Typewriter"/>
+        </w:rPr>
+      </w:pPr>
+      <w:r>
+        <w:rPr>
+          <w:rFonts w:ascii="Lucida Sans Typewriter" w:hAnsi="Lucida Sans Typewriter"/>
+        </w:rPr>
+        <w:t>Since this is paid after 10 periods, and the present rate is 4% per period, the present value comes out to be $6 x 0.6756 = $4.054 million.</w:t>
+      </w:r>
+    </w:p>
+    <w:p>
+      <w:pPr>
+        <w:rPr>
+          <w:rFonts w:ascii="Lucida Sans Typewriter" w:hAnsi="Lucida Sans Typewriter"/>
+        </w:rPr>
+      </w:pPr>
+    </w:p>
+    <w:p>
+      <w:pPr>
+        <w:rPr>
+          <w:rFonts w:ascii="Lucida Sans Typewriter" w:hAnsi="Lucida Sans Typewriter"/>
+        </w:rPr>
+      </w:pPr>
+      <w:r>
+        <w:rPr>
+          <w:rFonts w:ascii="Lucida Sans Typewriter" w:hAnsi="Lucida Sans Typewriter"/>
+        </w:rPr>
+        <w:t xml:space="preserve">Thus, the present value of these debentures comes out to be $2.433 + $4.054 = </w:t>
+      </w:r>
+      <w:r>
+        <w:rPr>
+          <w:rFonts w:ascii="Lucida Sans Typewriter" w:hAnsi="Lucida Sans Typewriter"/>
+          <w:b/>
+          <w:bCs/>
+        </w:rPr>
+        <w:t>$6.477 million</w:t>
+      </w:r>
+      <w:r>
+        <w:rPr>
+          <w:rFonts w:ascii="Lucida Sans Typewriter" w:hAnsi="Lucida Sans Typewriter"/>
+        </w:rPr>
+        <w:t>, indicating that the debentures were sold at a premium.</w:t>
+      </w:r>
+    </w:p>
+    <w:p>
+      <w:pPr>
+        <w:rPr>
+          <w:rFonts w:ascii="Lucida Sans Typewriter" w:hAnsi="Lucida Sans Typewriter"/>
+        </w:rPr>
+      </w:pPr>
+      <w:r>
+        <w:rPr>
+          <w:rFonts w:ascii="Lucida Sans Typewriter" w:hAnsi="Lucida Sans Typewriter"/>
+        </w:rPr>
+        <w:t xml:space="preserve">Thus, the proceeds from the issuance of the debentures was $6.477 million for Global Travels. </w:t>
+      </w:r>
+    </w:p>
+    <w:p>
+      <w:pPr>
+        <w:rPr>
+          <w:rFonts w:ascii="Lucida Sans Typewriter" w:hAnsi="Lucida Sans Typewriter"/>
+        </w:rPr>
+      </w:pPr>
+    </w:p>
+    <w:p>
+      <w:pPr>
+        <w:rPr>
+          <w:rFonts w:ascii="Lucida Sans Typewriter" w:hAnsi="Lucida Sans Typewriter"/>
+        </w:rPr>
+      </w:pPr>
+    </w:p>
+    <w:p>
+      <w:pPr>
+        <w:rPr>
+          <w:rFonts w:ascii="Lucida Sans Typewriter" w:hAnsi="Lucida Sans Typewriter"/>
+        </w:rPr>
+      </w:pPr>
+    </w:p>
+    <w:p>
+      <w:pPr>
+        <w:rPr>
+          <w:rFonts w:ascii="Lucida Sans Typewriter" w:hAnsi="Lucida Sans Typewriter"/>
+        </w:rPr>
+      </w:pPr>
+    </w:p>
+    <w:p>
+      <w:pPr>
+        <w:rPr>
+          <w:rFonts w:ascii="Lucida Sans Typewriter" w:hAnsi="Lucida Sans Typewriter"/>
+        </w:rPr>
+      </w:pPr>
+    </w:p>
+    <w:p>
+      <w:pPr>
+        <w:rPr>
+          <w:rFonts w:ascii="Lucida Sans Typewriter" w:hAnsi="Lucida Sans Typewriter"/>
+        </w:rPr>
+      </w:pPr>
+    </w:p>
+    <w:p>
+      <w:pPr>
+        <w:rPr>
+          <w:rFonts w:ascii="Lucida Sans Typewriter" w:hAnsi="Lucida Sans Typewriter"/>
+        </w:rPr>
+      </w:pPr>
+    </w:p>
+    <w:p>
+      <w:pPr>
+        <w:rPr>
+          <w:rFonts w:ascii="Lucida Sans Typewriter" w:hAnsi="Lucida Sans Typewriter"/>
+        </w:rPr>
+      </w:pPr>
+    </w:p>
+    <w:p>
+      <w:pPr>
+        <w:rPr>
+          <w:rFonts w:ascii="Lucida Sans Typewriter" w:hAnsi="Lucida Sans Typewriter"/>
+        </w:rPr>
+      </w:pPr>
+      <w:r>
+        <w:rPr>
+          <w:rFonts w:ascii="Lucida Sans Typewriter" w:hAnsi="Lucida Sans Typewriter"/>
+        </w:rPr>
+        <w:lastRenderedPageBreak/>
+        <w:t>(2)</w:t>
       </w:r>
     </w:p>
     <w:tbl>
       <w:tblPr>
         <w:tblStyle w:val="TableGrid"/>
-        <w:tblW w:w="11199" w:type="dxa"/>
-        <w:tblInd w:w="-998" w:type="dxa"/>
+        <w:tblW w:w="10774" w:type="dxa"/>
+        <w:tblInd w:w="-856" w:type="dxa"/>
         <w:tblLook w:val="04A0" w:firstRow="1" w:lastRow="0" w:firstColumn="1" w:lastColumn="0" w:noHBand="0" w:noVBand="1"/>
       </w:tblPr>
       <w:tblGrid>
-        <w:gridCol w:w="2411"/>
-        <w:gridCol w:w="2268"/>
-        <w:gridCol w:w="3260"/>
-        <w:gridCol w:w="3260"/>
+        <w:gridCol w:w="2127"/>
+        <w:gridCol w:w="2552"/>
+        <w:gridCol w:w="2939"/>
+        <w:gridCol w:w="3156"/>
       </w:tblGrid>
       <w:tr>
         <w:tc>
           <w:tcPr>
-            <w:tcW w:w="11199" w:type="dxa"/>
+            <w:tcW w:w="10774" w:type="dxa"/>
             <w:gridSpan w:val="4"/>
           </w:tcPr>
           <w:p>
@@ -83,7 +306,7 @@
               <w:rPr>
                 <w:rFonts w:ascii="Lucida Sans Typewriter" w:hAnsi="Lucida Sans Typewriter"/>
               </w:rPr>
-              <w:t>EFFECT ON BALANCE SHEET EQUATION</w:t>
+              <w:t>EFFECT ON THE BALANCE SHEET EQUATION</w:t>
             </w:r>
           </w:p>
           <w:p>
@@ -97,20 +320,11 @@
               <w:rPr>
                 <w:rFonts w:ascii="Lucida Sans Typewriter" w:hAnsi="Lucida Sans Typewriter"/>
               </w:rPr>
-              <w:t>(Amount in thousands of NKR)</w:t>
-            </w:r>
-          </w:p>
-          <w:p>
-            <w:pPr>
-              <w:jc w:val="center"/>
-              <w:rPr>
-                <w:rFonts w:ascii="Lucida Sans Typewriter" w:hAnsi="Lucida Sans Typewriter"/>
-              </w:rPr>
-            </w:pPr>
-          </w:p>
-          <w:p>
-            <w:pPr>
-              <w:jc w:val="center"/>
+              <w:t>(Amounts are in millions of $)</w:t>
+            </w:r>
+          </w:p>
+          <w:p>
+            <w:pPr>
               <w:rPr>
                 <w:rFonts w:ascii="Lucida Sans Typewriter" w:hAnsi="Lucida Sans Typewriter"/>
               </w:rPr>
@@ -121,7 +335,7 @@
       <w:tr>
         <w:tc>
           <w:tcPr>
-            <w:tcW w:w="2411" w:type="dxa"/>
+            <w:tcW w:w="2127" w:type="dxa"/>
             <w:vMerge w:val="restart"/>
           </w:tcPr>
           <w:p>
@@ -149,7 +363,7 @@
         </w:tc>
         <w:tc>
           <w:tcPr>
-            <w:tcW w:w="8788" w:type="dxa"/>
+            <w:tcW w:w="8647" w:type="dxa"/>
             <w:gridSpan w:val="3"/>
           </w:tcPr>
           <w:p>
@@ -171,7 +385,7 @@
       <w:tr>
         <w:tc>
           <w:tcPr>
-            <w:tcW w:w="2411" w:type="dxa"/>
+            <w:tcW w:w="2127" w:type="dxa"/>
             <w:vMerge/>
           </w:tcPr>
           <w:p>
@@ -184,7 +398,7 @@
         </w:tc>
         <w:tc>
           <w:tcPr>
-            <w:tcW w:w="2268" w:type="dxa"/>
+            <w:tcW w:w="2552" w:type="dxa"/>
           </w:tcPr>
           <w:p>
             <w:pPr>
@@ -203,7 +417,7 @@
         </w:tc>
         <w:tc>
           <w:tcPr>
-            <w:tcW w:w="3260" w:type="dxa"/>
+            <w:tcW w:w="2939" w:type="dxa"/>
           </w:tcPr>
           <w:p>
             <w:pPr>
@@ -216,13 +430,13 @@
               <w:rPr>
                 <w:rFonts w:ascii="Lucida Sans Typewriter" w:hAnsi="Lucida Sans Typewriter"/>
               </w:rPr>
-              <w:t xml:space="preserve">Liabilities + </w:t>
-            </w:r>
-          </w:p>
-        </w:tc>
-        <w:tc>
-          <w:tcPr>
-            <w:tcW w:w="3260" w:type="dxa"/>
+              <w:t>Liabilities +</w:t>
+            </w:r>
+          </w:p>
+        </w:tc>
+        <w:tc>
+          <w:tcPr>
+            <w:tcW w:w="3156" w:type="dxa"/>
           </w:tcPr>
           <w:p>
             <w:pPr>
@@ -243,7 +457,7 @@
       <w:tr>
         <w:tc>
           <w:tcPr>
-            <w:tcW w:w="2411" w:type="dxa"/>
+            <w:tcW w:w="2127" w:type="dxa"/>
           </w:tcPr>
           <w:p>
             <w:pPr>
@@ -256,13 +470,13 @@
               <w:rPr>
                 <w:rFonts w:ascii="Lucida Sans Typewriter" w:hAnsi="Lucida Sans Typewriter"/>
               </w:rPr>
-              <w:t>Issuance of Bonds</w:t>
-            </w:r>
-          </w:p>
-        </w:tc>
-        <w:tc>
-          <w:tcPr>
-            <w:tcW w:w="2268" w:type="dxa"/>
+              <w:t>Issuance of debentures</w:t>
+            </w:r>
+          </w:p>
+        </w:tc>
+        <w:tc>
+          <w:tcPr>
+            <w:tcW w:w="2552" w:type="dxa"/>
           </w:tcPr>
           <w:p>
             <w:pPr>
@@ -275,7 +489,7 @@
               <w:rPr>
                 <w:rFonts w:ascii="Lucida Sans Typewriter" w:hAnsi="Lucida Sans Typewriter"/>
               </w:rPr>
-              <w:t>+15,672</w:t>
+              <w:t>+6.477</w:t>
             </w:r>
           </w:p>
           <w:p>
@@ -295,7 +509,7 @@
         </w:tc>
         <w:tc>
           <w:tcPr>
-            <w:tcW w:w="3260" w:type="dxa"/>
+            <w:tcW w:w="2939" w:type="dxa"/>
           </w:tcPr>
           <w:p>
             <w:pPr>
@@ -308,7 +522,7 @@
               <w:rPr>
                 <w:rFonts w:ascii="Lucida Sans Typewriter" w:hAnsi="Lucida Sans Typewriter"/>
               </w:rPr>
-              <w:t>+20,000</w:t>
+              <w:t>+6.000</w:t>
             </w:r>
           </w:p>
           <w:p>
@@ -336,7 +550,7 @@
               <w:rPr>
                 <w:rFonts w:ascii="Lucida Sans Typewriter" w:hAnsi="Lucida Sans Typewriter"/>
               </w:rPr>
-              <w:t>-4,238</w:t>
+              <w:t>+$0.477</w:t>
             </w:r>
           </w:p>
           <w:p>
@@ -350,17 +564,16 @@
               <w:rPr>
                 <w:rFonts w:ascii="Lucida Sans Typewriter" w:hAnsi="Lucida Sans Typewriter"/>
               </w:rPr>
-              <w:t>(bonds discount)</w:t>
-            </w:r>
-          </w:p>
-        </w:tc>
-        <w:tc>
-          <w:tcPr>
-            <w:tcW w:w="3260" w:type="dxa"/>
-          </w:tcPr>
-          <w:p>
-            <w:pPr>
-              <w:jc w:val="right"/>
+              <w:t>(bond premium)</w:t>
+            </w:r>
+          </w:p>
+        </w:tc>
+        <w:tc>
+          <w:tcPr>
+            <w:tcW w:w="3156" w:type="dxa"/>
+          </w:tcPr>
+          <w:p>
+            <w:pPr>
               <w:rPr>
                 <w:rFonts w:ascii="Lucida Sans Typewriter" w:hAnsi="Lucida Sans Typewriter"/>
               </w:rPr>
@@ -371,7 +584,7 @@
       <w:tr>
         <w:tc>
           <w:tcPr>
-            <w:tcW w:w="2411" w:type="dxa"/>
+            <w:tcW w:w="2127" w:type="dxa"/>
           </w:tcPr>
           <w:p>
             <w:pPr>
@@ -390,7 +603,7 @@
         </w:tc>
         <w:tc>
           <w:tcPr>
-            <w:tcW w:w="2268" w:type="dxa"/>
+            <w:tcW w:w="2552" w:type="dxa"/>
           </w:tcPr>
           <w:p>
             <w:pPr>
@@ -403,7 +616,7 @@
               <w:rPr>
                 <w:rFonts w:ascii="Lucida Sans Typewriter" w:hAnsi="Lucida Sans Typewriter"/>
               </w:rPr>
-              <w:t>-1,000</w:t>
+              <w:t>-0.300</w:t>
             </w:r>
           </w:p>
           <w:p>
@@ -423,7 +636,7 @@
         </w:tc>
         <w:tc>
           <w:tcPr>
-            <w:tcW w:w="3260" w:type="dxa"/>
+            <w:tcW w:w="2939" w:type="dxa"/>
           </w:tcPr>
           <w:p>
             <w:pPr>
@@ -436,7 +649,7 @@
               <w:rPr>
                 <w:rFonts w:ascii="Lucida Sans Typewriter" w:hAnsi="Lucida Sans Typewriter"/>
               </w:rPr>
-              <w:t>+103.34</w:t>
+              <w:t>-0.041</w:t>
             </w:r>
           </w:p>
           <w:p>
@@ -450,13 +663,13 @@
               <w:rPr>
                 <w:rFonts w:ascii="Lucida Sans Typewriter" w:hAnsi="Lucida Sans Typewriter"/>
               </w:rPr>
-              <w:t>(bonds discount)</w:t>
-            </w:r>
-          </w:p>
-        </w:tc>
-        <w:tc>
-          <w:tcPr>
-            <w:tcW w:w="3260" w:type="dxa"/>
+              <w:t>(bond premium)</w:t>
+            </w:r>
+          </w:p>
+        </w:tc>
+        <w:tc>
+          <w:tcPr>
+            <w:tcW w:w="3156" w:type="dxa"/>
           </w:tcPr>
           <w:p>
             <w:pPr>
@@ -469,7 +682,7 @@
               <w:rPr>
                 <w:rFonts w:ascii="Lucida Sans Typewriter" w:hAnsi="Lucida Sans Typewriter"/>
               </w:rPr>
-              <w:t>-1,103.34</w:t>
+              <w:t>-0.259</w:t>
             </w:r>
           </w:p>
           <w:p>
@@ -491,7 +704,7 @@
       <w:tr>
         <w:tc>
           <w:tcPr>
-            <w:tcW w:w="2411" w:type="dxa"/>
+            <w:tcW w:w="2127" w:type="dxa"/>
           </w:tcPr>
           <w:p>
             <w:pPr>
@@ -504,13 +717,13 @@
               <w:rPr>
                 <w:rFonts w:ascii="Lucida Sans Typewriter" w:hAnsi="Lucida Sans Typewriter"/>
               </w:rPr>
-              <w:t>Maturity Value Payment</w:t>
-            </w:r>
-          </w:p>
-        </w:tc>
-        <w:tc>
-          <w:tcPr>
-            <w:tcW w:w="2268" w:type="dxa"/>
+              <w:t>Payment at maturity</w:t>
+            </w:r>
+          </w:p>
+        </w:tc>
+        <w:tc>
+          <w:tcPr>
+            <w:tcW w:w="2552" w:type="dxa"/>
           </w:tcPr>
           <w:p>
             <w:pPr>
@@ -523,7 +736,7 @@
               <w:rPr>
                 <w:rFonts w:ascii="Lucida Sans Typewriter" w:hAnsi="Lucida Sans Typewriter"/>
               </w:rPr>
-              <w:t>-20,000</w:t>
+              <w:t>-6.000</w:t>
             </w:r>
           </w:p>
           <w:p>
@@ -543,7 +756,7 @@
         </w:tc>
         <w:tc>
           <w:tcPr>
-            <w:tcW w:w="3260" w:type="dxa"/>
+            <w:tcW w:w="2939" w:type="dxa"/>
           </w:tcPr>
           <w:p>
             <w:pPr>
@@ -556,7 +769,7 @@
               <w:rPr>
                 <w:rFonts w:ascii="Lucida Sans Typewriter" w:hAnsi="Lucida Sans Typewriter"/>
               </w:rPr>
-              <w:t>-20,000</w:t>
+              <w:t>-6.000</w:t>
             </w:r>
           </w:p>
           <w:p>
@@ -576,7 +789,7 @@
         </w:tc>
         <w:tc>
           <w:tcPr>
-            <w:tcW w:w="3260" w:type="dxa"/>
+            <w:tcW w:w="3156" w:type="dxa"/>
           </w:tcPr>
           <w:p>
             <w:pPr>
@@ -606,39 +819,25 @@
         <w:rPr>
           <w:rFonts w:ascii="Lucida Sans Typewriter" w:hAnsi="Lucida Sans Typewriter"/>
         </w:rPr>
-        <w:t>(2)</w:t>
-      </w:r>
-    </w:p>
-    <w:p>
-      <w:pPr>
-        <w:rPr>
-          <w:rFonts w:ascii="Lucida Sans Typewriter" w:hAnsi="Lucida Sans Typewriter"/>
-        </w:rPr>
-      </w:pPr>
-      <w:r>
-        <w:rPr>
-          <w:rFonts w:ascii="Lucida Sans Typewriter" w:hAnsi="Lucida Sans Typewriter"/>
-        </w:rPr>
-        <w:t>The journal entries can be prepared as follows:</w:t>
+        <w:t>(3)</w:t>
       </w:r>
     </w:p>
     <w:tbl>
       <w:tblPr>
         <w:tblStyle w:val="TableGrid"/>
-        <w:tblW w:w="10632" w:type="dxa"/>
-        <w:tblInd w:w="-856" w:type="dxa"/>
+        <w:tblW w:w="0" w:type="auto"/>
         <w:tblLook w:val="04A0" w:firstRow="1" w:lastRow="0" w:firstColumn="1" w:lastColumn="0" w:noHBand="0" w:noVBand="1"/>
       </w:tblPr>
       <w:tblGrid>
-        <w:gridCol w:w="2127"/>
-        <w:gridCol w:w="4820"/>
-        <w:gridCol w:w="1842"/>
-        <w:gridCol w:w="1843"/>
+        <w:gridCol w:w="1413"/>
+        <w:gridCol w:w="4111"/>
+        <w:gridCol w:w="1701"/>
+        <w:gridCol w:w="1791"/>
       </w:tblGrid>
       <w:tr>
         <w:tc>
           <w:tcPr>
-            <w:tcW w:w="10632" w:type="dxa"/>
+            <w:tcW w:w="9016" w:type="dxa"/>
             <w:gridSpan w:val="4"/>
           </w:tcPr>
           <w:p>
@@ -674,27 +873,8 @@
               <w:rPr>
                 <w:rFonts w:ascii="Lucida Sans Typewriter" w:hAnsi="Lucida Sans Typewriter"/>
               </w:rPr>
-              <w:t>(Amounts are in</w:t>
-            </w:r>
-            <w:r>
-              <w:rPr>
-                <w:rFonts w:ascii="Lucida Sans Typewriter" w:hAnsi="Lucida Sans Typewriter"/>
-              </w:rPr>
-              <w:t xml:space="preserve"> thousands of NKR</w:t>
-            </w:r>
-            <w:r>
-              <w:rPr>
-                <w:rFonts w:ascii="Lucida Sans Typewriter" w:hAnsi="Lucida Sans Typewriter"/>
-              </w:rPr>
-              <w:t>)</w:t>
-            </w:r>
-          </w:p>
-          <w:p>
-            <w:pPr>
-              <w:rPr>
-                <w:rFonts w:ascii="Lucida Sans Typewriter" w:hAnsi="Lucida Sans Typewriter"/>
-              </w:rPr>
-            </w:pPr>
+              <w:t>(Amounts are in millions of $)</w:t>
+            </w:r>
           </w:p>
           <w:p>
             <w:pPr>
@@ -708,7 +888,7 @@
       <w:tr>
         <w:tc>
           <w:tcPr>
-            <w:tcW w:w="2127" w:type="dxa"/>
+            <w:tcW w:w="1413" w:type="dxa"/>
           </w:tcPr>
           <w:p>
             <w:pPr>
@@ -721,13 +901,13 @@
               <w:rPr>
                 <w:rFonts w:ascii="Lucida Sans Typewriter" w:hAnsi="Lucida Sans Typewriter"/>
               </w:rPr>
-              <w:t>Scenario</w:t>
-            </w:r>
-          </w:p>
-        </w:tc>
-        <w:tc>
-          <w:tcPr>
-            <w:tcW w:w="4820" w:type="dxa"/>
+              <w:t>Date</w:t>
+            </w:r>
+          </w:p>
+        </w:tc>
+        <w:tc>
+          <w:tcPr>
+            <w:tcW w:w="4111" w:type="dxa"/>
           </w:tcPr>
           <w:p>
             <w:pPr>
@@ -745,7 +925,7 @@
         </w:tc>
         <w:tc>
           <w:tcPr>
-            <w:tcW w:w="1842" w:type="dxa"/>
+            <w:tcW w:w="1701" w:type="dxa"/>
           </w:tcPr>
           <w:p>
             <w:pPr>
@@ -764,7 +944,7 @@
         </w:tc>
         <w:tc>
           <w:tcPr>
-            <w:tcW w:w="1843" w:type="dxa"/>
+            <w:tcW w:w="1791" w:type="dxa"/>
           </w:tcPr>
           <w:p>
             <w:pPr>
@@ -785,25 +965,26 @@
       <w:tr>
         <w:tc>
           <w:tcPr>
-            <w:tcW w:w="2127" w:type="dxa"/>
-          </w:tcPr>
-          <w:p>
-            <w:pPr>
-              <w:rPr>
-                <w:rFonts w:ascii="Lucida Sans Typewriter" w:hAnsi="Lucida Sans Typewriter"/>
-              </w:rPr>
-            </w:pPr>
-            <w:r>
-              <w:rPr>
-                <w:rFonts w:ascii="Lucida Sans Typewriter" w:hAnsi="Lucida Sans Typewriter"/>
-              </w:rPr>
-              <w:t>Issuance of debentures</w:t>
-            </w:r>
-          </w:p>
-        </w:tc>
-        <w:tc>
-          <w:tcPr>
-            <w:tcW w:w="4820" w:type="dxa"/>
+            <w:tcW w:w="1413" w:type="dxa"/>
+          </w:tcPr>
+          <w:p>
+            <w:pPr>
+              <w:jc w:val="center"/>
+              <w:rPr>
+                <w:rFonts w:ascii="Lucida Sans Typewriter" w:hAnsi="Lucida Sans Typewriter"/>
+              </w:rPr>
+            </w:pPr>
+            <w:r>
+              <w:rPr>
+                <w:rFonts w:ascii="Lucida Sans Typewriter" w:hAnsi="Lucida Sans Typewriter"/>
+              </w:rPr>
+              <w:t xml:space="preserve">Issuance </w:t>
+            </w:r>
+          </w:p>
+        </w:tc>
+        <w:tc>
+          <w:tcPr>
+            <w:tcW w:w="4111" w:type="dxa"/>
           </w:tcPr>
           <w:p>
             <w:pPr>
@@ -828,26 +1009,26 @@
               <w:rPr>
                 <w:rFonts w:ascii="Lucida Sans Typewriter" w:hAnsi="Lucida Sans Typewriter"/>
               </w:rPr>
-              <w:t>Bonds Discount</w:t>
-            </w:r>
-          </w:p>
-          <w:p>
-            <w:pPr>
-              <w:rPr>
-                <w:rFonts w:ascii="Lucida Sans Typewriter" w:hAnsi="Lucida Sans Typewriter"/>
-              </w:rPr>
-            </w:pPr>
-            <w:r>
-              <w:rPr>
-                <w:rFonts w:ascii="Lucida Sans Typewriter" w:hAnsi="Lucida Sans Typewriter"/>
-              </w:rPr>
               <w:t xml:space="preserve">  To Bonds Payable</w:t>
             </w:r>
           </w:p>
-        </w:tc>
-        <w:tc>
-          <w:tcPr>
-            <w:tcW w:w="1842" w:type="dxa"/>
+          <w:p>
+            <w:pPr>
+              <w:rPr>
+                <w:rFonts w:ascii="Lucida Sans Typewriter" w:hAnsi="Lucida Sans Typewriter"/>
+              </w:rPr>
+            </w:pPr>
+            <w:r>
+              <w:rPr>
+                <w:rFonts w:ascii="Lucida Sans Typewriter" w:hAnsi="Lucida Sans Typewriter"/>
+              </w:rPr>
+              <w:t xml:space="preserve">  To Bonds Premium</w:t>
+            </w:r>
+          </w:p>
+        </w:tc>
+        <w:tc>
+          <w:tcPr>
+            <w:tcW w:w="1701" w:type="dxa"/>
           </w:tcPr>
           <w:p>
             <w:pPr>
@@ -860,8 +1041,20 @@
               <w:rPr>
                 <w:rFonts w:ascii="Lucida Sans Typewriter" w:hAnsi="Lucida Sans Typewriter"/>
               </w:rPr>
-              <w:t>15,672</w:t>
-            </w:r>
+              <w:t>6.477</w:t>
+            </w:r>
+          </w:p>
+        </w:tc>
+        <w:tc>
+          <w:tcPr>
+            <w:tcW w:w="1791" w:type="dxa"/>
+          </w:tcPr>
+          <w:p>
+            <w:pPr>
+              <w:rPr>
+                <w:rFonts w:ascii="Lucida Sans Typewriter" w:hAnsi="Lucida Sans Typewriter"/>
+              </w:rPr>
+            </w:pPr>
           </w:p>
           <w:p>
             <w:pPr>
@@ -874,14 +1067,9 @@
               <w:rPr>
                 <w:rFonts w:ascii="Lucida Sans Typewriter" w:hAnsi="Lucida Sans Typewriter"/>
               </w:rPr>
-              <w:t>4,238</w:t>
-            </w:r>
-          </w:p>
-        </w:tc>
-        <w:tc>
-          <w:tcPr>
-            <w:tcW w:w="1843" w:type="dxa"/>
-          </w:tcPr>
+              <w:t>6.000</w:t>
+            </w:r>
+          </w:p>
           <w:p>
             <w:pPr>
               <w:jc w:val="right"/>
@@ -889,33 +1077,11 @@
                 <w:rFonts w:ascii="Lucida Sans Typewriter" w:hAnsi="Lucida Sans Typewriter"/>
               </w:rPr>
             </w:pPr>
-          </w:p>
-          <w:p>
-            <w:pPr>
-              <w:jc w:val="right"/>
-              <w:rPr>
-                <w:rFonts w:ascii="Lucida Sans Typewriter" w:hAnsi="Lucida Sans Typewriter"/>
-              </w:rPr>
-            </w:pPr>
-          </w:p>
-          <w:p>
-            <w:pPr>
-              <w:jc w:val="right"/>
-              <w:rPr>
-                <w:rFonts w:ascii="Lucida Sans Typewriter" w:hAnsi="Lucida Sans Typewriter"/>
-              </w:rPr>
-            </w:pPr>
-            <w:r>
-              <w:rPr>
-                <w:rFonts w:ascii="Lucida Sans Typewriter" w:hAnsi="Lucida Sans Typewriter"/>
-              </w:rPr>
-              <w:t>20</w:t>
-            </w:r>
-            <w:r>
-              <w:rPr>
-                <w:rFonts w:ascii="Lucida Sans Typewriter" w:hAnsi="Lucida Sans Typewriter"/>
-              </w:rPr>
-              <w:t>,000</w:t>
+            <w:r>
+              <w:rPr>
+                <w:rFonts w:ascii="Lucida Sans Typewriter" w:hAnsi="Lucida Sans Typewriter"/>
+              </w:rPr>
+              <w:t>0.477</w:t>
             </w:r>
           </w:p>
         </w:tc>
@@ -923,25 +1089,26 @@
       <w:tr>
         <w:tc>
           <w:tcPr>
-            <w:tcW w:w="2127" w:type="dxa"/>
-          </w:tcPr>
-          <w:p>
-            <w:pPr>
-              <w:rPr>
-                <w:rFonts w:ascii="Lucida Sans Typewriter" w:hAnsi="Lucida Sans Typewriter"/>
-              </w:rPr>
-            </w:pPr>
-            <w:r>
-              <w:rPr>
-                <w:rFonts w:ascii="Lucida Sans Typewriter" w:hAnsi="Lucida Sans Typewriter"/>
-              </w:rPr>
-              <w:t>First semi-annual payments</w:t>
-            </w:r>
-          </w:p>
-        </w:tc>
-        <w:tc>
-          <w:tcPr>
-            <w:tcW w:w="4820" w:type="dxa"/>
+            <w:tcW w:w="1413" w:type="dxa"/>
+          </w:tcPr>
+          <w:p>
+            <w:pPr>
+              <w:jc w:val="center"/>
+              <w:rPr>
+                <w:rFonts w:ascii="Lucida Sans Typewriter" w:hAnsi="Lucida Sans Typewriter"/>
+              </w:rPr>
+            </w:pPr>
+            <w:r>
+              <w:rPr>
+                <w:rFonts w:ascii="Lucida Sans Typewriter" w:hAnsi="Lucida Sans Typewriter"/>
+              </w:rPr>
+              <w:t>First Payment</w:t>
+            </w:r>
+          </w:p>
+        </w:tc>
+        <w:tc>
+          <w:tcPr>
+            <w:tcW w:w="4111" w:type="dxa"/>
           </w:tcPr>
           <w:p>
             <w:pPr>
@@ -966,26 +1133,26 @@
               <w:rPr>
                 <w:rFonts w:ascii="Lucida Sans Typewriter" w:hAnsi="Lucida Sans Typewriter"/>
               </w:rPr>
+              <w:t>Bonds Premium</w:t>
+            </w:r>
+          </w:p>
+          <w:p>
+            <w:pPr>
+              <w:rPr>
+                <w:rFonts w:ascii="Lucida Sans Typewriter" w:hAnsi="Lucida Sans Typewriter"/>
+              </w:rPr>
+            </w:pPr>
+            <w:r>
+              <w:rPr>
+                <w:rFonts w:ascii="Lucida Sans Typewriter" w:hAnsi="Lucida Sans Typewriter"/>
+              </w:rPr>
               <w:t xml:space="preserve">  To Cash</w:t>
             </w:r>
           </w:p>
-          <w:p>
-            <w:pPr>
-              <w:rPr>
-                <w:rFonts w:ascii="Lucida Sans Typewriter" w:hAnsi="Lucida Sans Typewriter"/>
-              </w:rPr>
-            </w:pPr>
-            <w:r>
-              <w:rPr>
-                <w:rFonts w:ascii="Lucida Sans Typewriter" w:hAnsi="Lucida Sans Typewriter"/>
-              </w:rPr>
-              <w:t xml:space="preserve">  To Bonds Discount</w:t>
-            </w:r>
-          </w:p>
-        </w:tc>
-        <w:tc>
-          <w:tcPr>
-            <w:tcW w:w="1842" w:type="dxa"/>
+        </w:tc>
+        <w:tc>
+          <w:tcPr>
+            <w:tcW w:w="1701" w:type="dxa"/>
           </w:tcPr>
           <w:p>
             <w:pPr>
@@ -998,14 +1165,9 @@
               <w:rPr>
                 <w:rFonts w:ascii="Lucida Sans Typewriter" w:hAnsi="Lucida Sans Typewriter"/>
               </w:rPr>
-              <w:t>1,103.34</w:t>
-            </w:r>
-          </w:p>
-        </w:tc>
-        <w:tc>
-          <w:tcPr>
-            <w:tcW w:w="1843" w:type="dxa"/>
-          </w:tcPr>
+              <w:t>0.259</w:t>
+            </w:r>
+          </w:p>
           <w:p>
             <w:pPr>
               <w:jc w:val="right"/>
@@ -1013,6 +1175,31 @@
                 <w:rFonts w:ascii="Lucida Sans Typewriter" w:hAnsi="Lucida Sans Typewriter"/>
               </w:rPr>
             </w:pPr>
+            <w:r>
+              <w:rPr>
+                <w:rFonts w:ascii="Lucida Sans Typewriter" w:hAnsi="Lucida Sans Typewriter"/>
+              </w:rPr>
+              <w:t>0.041</w:t>
+            </w:r>
+          </w:p>
+        </w:tc>
+        <w:tc>
+          <w:tcPr>
+            <w:tcW w:w="1791" w:type="dxa"/>
+          </w:tcPr>
+          <w:p>
+            <w:pPr>
+              <w:rPr>
+                <w:rFonts w:ascii="Lucida Sans Typewriter" w:hAnsi="Lucida Sans Typewriter"/>
+              </w:rPr>
+            </w:pPr>
+          </w:p>
+          <w:p>
+            <w:pPr>
+              <w:rPr>
+                <w:rFonts w:ascii="Lucida Sans Typewriter" w:hAnsi="Lucida Sans Typewriter"/>
+              </w:rPr>
+            </w:pPr>
           </w:p>
           <w:p>
             <w:pPr>
@@ -1025,21 +1212,7 @@
               <w:rPr>
                 <w:rFonts w:ascii="Lucida Sans Typewriter" w:hAnsi="Lucida Sans Typewriter"/>
               </w:rPr>
-              <w:t>1,000.00</w:t>
-            </w:r>
-          </w:p>
-          <w:p>
-            <w:pPr>
-              <w:jc w:val="right"/>
-              <w:rPr>
-                <w:rFonts w:ascii="Lucida Sans Typewriter" w:hAnsi="Lucida Sans Typewriter"/>
-              </w:rPr>
-            </w:pPr>
-            <w:r>
-              <w:rPr>
-                <w:rFonts w:ascii="Lucida Sans Typewriter" w:hAnsi="Lucida Sans Typewriter"/>
-              </w:rPr>
-              <w:t>1,103.34</w:t>
+              <w:t>0.300</w:t>
             </w:r>
           </w:p>
         </w:tc>
@@ -1047,10 +1220,11 @@
       <w:tr>
         <w:tc>
           <w:tcPr>
-            <w:tcW w:w="2127" w:type="dxa"/>
-          </w:tcPr>
-          <w:p>
-            <w:pPr>
+            <w:tcW w:w="1413" w:type="dxa"/>
+          </w:tcPr>
+          <w:p>
+            <w:pPr>
+              <w:jc w:val="center"/>
               <w:rPr>
                 <w:rFonts w:ascii="Lucida Sans Typewriter" w:hAnsi="Lucida Sans Typewriter"/>
               </w:rPr>
@@ -1065,7 +1239,7 @@
         </w:tc>
         <w:tc>
           <w:tcPr>
-            <w:tcW w:w="4820" w:type="dxa"/>
+            <w:tcW w:w="4111" w:type="dxa"/>
           </w:tcPr>
           <w:p>
             <w:pPr>
@@ -1096,7 +1270,7 @@
         </w:tc>
         <w:tc>
           <w:tcPr>
-            <w:tcW w:w="1842" w:type="dxa"/>
+            <w:tcW w:w="1701" w:type="dxa"/>
           </w:tcPr>
           <w:p>
             <w:pPr>
@@ -1109,20 +1283,21 @@
               <w:rPr>
                 <w:rFonts w:ascii="Lucida Sans Typewriter" w:hAnsi="Lucida Sans Typewriter"/>
               </w:rPr>
-              <w:t>20</w:t>
-            </w:r>
-            <w:r>
-              <w:rPr>
-                <w:rFonts w:ascii="Lucida Sans Typewriter" w:hAnsi="Lucida Sans Typewriter"/>
-              </w:rPr>
-              <w:t>,000</w:t>
-            </w:r>
-          </w:p>
-        </w:tc>
-        <w:tc>
-          <w:tcPr>
-            <w:tcW w:w="1843" w:type="dxa"/>
-          </w:tcPr>
+              <w:t>6.000</w:t>
+            </w:r>
+          </w:p>
+        </w:tc>
+        <w:tc>
+          <w:tcPr>
+            <w:tcW w:w="1791" w:type="dxa"/>
+          </w:tcPr>
+          <w:p>
+            <w:pPr>
+              <w:rPr>
+                <w:rFonts w:ascii="Lucida Sans Typewriter" w:hAnsi="Lucida Sans Typewriter"/>
+              </w:rPr>
+            </w:pPr>
+          </w:p>
           <w:p>
             <w:pPr>
               <w:jc w:val="right"/>
@@ -1130,19 +1305,11 @@
                 <w:rFonts w:ascii="Lucida Sans Typewriter" w:hAnsi="Lucida Sans Typewriter"/>
               </w:rPr>
             </w:pPr>
-          </w:p>
-          <w:p>
-            <w:pPr>
-              <w:jc w:val="right"/>
-              <w:rPr>
-                <w:rFonts w:ascii="Lucida Sans Typewriter" w:hAnsi="Lucida Sans Typewriter"/>
-              </w:rPr>
-            </w:pPr>
-            <w:r>
-              <w:rPr>
-                <w:rFonts w:ascii="Lucida Sans Typewriter" w:hAnsi="Lucida Sans Typewriter"/>
-              </w:rPr>
-              <w:t>20,000</w:t>
+            <w:r>
+              <w:rPr>
+                <w:rFonts w:ascii="Lucida Sans Typewriter" w:hAnsi="Lucida Sans Typewriter"/>
+              </w:rPr>
+              <w:t>6.000</w:t>
             </w:r>
           </w:p>
         </w:tc>
@@ -1165,7 +1332,13 @@
         <w:rPr>
           <w:rFonts w:ascii="Lucida Sans Typewriter" w:hAnsi="Lucida Sans Typewriter"/>
         </w:rPr>
-        <w:t>(3)</w:t>
+        <w:t>(</w:t>
+      </w:r>
+      <w:r>
+        <w:rPr>
+          <w:rFonts w:ascii="Lucida Sans Typewriter" w:hAnsi="Lucida Sans Typewriter"/>
+        </w:rPr>
+        <w:t>4) The bond related accounts can be easily updated, based on the data that is provided above.</w:t>
       </w:r>
     </w:p>
     <w:p>
@@ -1178,7 +1351,7 @@
         <w:rPr>
           <w:rFonts w:ascii="Lucida Sans Typewriter" w:hAnsi="Lucida Sans Typewriter"/>
         </w:rPr>
-        <w:t>To calculate, we will create a table for 2010 as well, since we know what balances will be there in 2009. The table is created as follows:</w:t>
+        <w:t>(5)</w:t>
       </w:r>
     </w:p>
     <w:p>
@@ -1187,698 +1360,12 @@
           <w:rFonts w:ascii="Lucida Sans Typewriter" w:hAnsi="Lucida Sans Typewriter"/>
         </w:rPr>
       </w:pPr>
-    </w:p>
-    <w:tbl>
-      <w:tblPr>
-        <w:tblStyle w:val="TableGrid"/>
-        <w:tblW w:w="11058" w:type="dxa"/>
-        <w:tblInd w:w="-998" w:type="dxa"/>
-        <w:tblLook w:val="04A0" w:firstRow="1" w:lastRow="0" w:firstColumn="1" w:lastColumn="0" w:noHBand="0" w:noVBand="1"/>
-      </w:tblPr>
-      <w:tblGrid>
-        <w:gridCol w:w="1428"/>
-        <w:gridCol w:w="1229"/>
-        <w:gridCol w:w="1373"/>
-        <w:gridCol w:w="1518"/>
-        <w:gridCol w:w="1373"/>
-        <w:gridCol w:w="1373"/>
-        <w:gridCol w:w="2764"/>
-      </w:tblGrid>
-      <w:tr>
-        <w:tc>
-          <w:tcPr>
-            <w:tcW w:w="11058" w:type="dxa"/>
-            <w:gridSpan w:val="7"/>
-          </w:tcPr>
-          <w:p>
-            <w:pPr>
-              <w:jc w:val="center"/>
-              <w:rPr>
-                <w:rFonts w:ascii="Lucida Sans Typewriter" w:hAnsi="Lucida Sans Typewriter"/>
-              </w:rPr>
-            </w:pPr>
-          </w:p>
-          <w:p>
-            <w:pPr>
-              <w:jc w:val="center"/>
-              <w:rPr>
-                <w:rFonts w:ascii="Lucida Sans Typewriter" w:hAnsi="Lucida Sans Typewriter"/>
-              </w:rPr>
-            </w:pPr>
-            <w:r>
-              <w:rPr>
-                <w:rFonts w:ascii="Lucida Sans Typewriter" w:hAnsi="Lucida Sans Typewriter"/>
-              </w:rPr>
-              <w:t xml:space="preserve">CALCULATION OF THE BOND ACCOUNTS </w:t>
-            </w:r>
-          </w:p>
-          <w:p>
-            <w:pPr>
-              <w:jc w:val="center"/>
-              <w:rPr>
-                <w:rFonts w:ascii="Lucida Sans Typewriter" w:hAnsi="Lucida Sans Typewriter"/>
-              </w:rPr>
-            </w:pPr>
-            <w:r>
-              <w:rPr>
-                <w:rFonts w:ascii="Lucida Sans Typewriter" w:hAnsi="Lucida Sans Typewriter"/>
-              </w:rPr>
-              <w:t xml:space="preserve">(Amounts in </w:t>
-            </w:r>
-            <w:r>
-              <w:rPr>
-                <w:rFonts w:ascii="Lucida Sans Typewriter" w:hAnsi="Lucida Sans Typewriter"/>
-              </w:rPr>
-              <w:t>thousands</w:t>
-            </w:r>
-            <w:r>
-              <w:rPr>
-                <w:rFonts w:ascii="Lucida Sans Typewriter" w:hAnsi="Lucida Sans Typewriter"/>
-              </w:rPr>
-              <w:t xml:space="preserve"> of </w:t>
-            </w:r>
-            <w:r>
-              <w:rPr>
-                <w:rFonts w:ascii="Lucida Sans Typewriter" w:hAnsi="Lucida Sans Typewriter"/>
-              </w:rPr>
-              <w:t>NKR</w:t>
-            </w:r>
-            <w:r>
-              <w:rPr>
-                <w:rFonts w:ascii="Lucida Sans Typewriter" w:hAnsi="Lucida Sans Typewriter"/>
-              </w:rPr>
-              <w:t>)</w:t>
-            </w:r>
-          </w:p>
-          <w:p>
-            <w:pPr>
-              <w:jc w:val="center"/>
-              <w:rPr>
-                <w:rFonts w:ascii="Lucida Sans Typewriter" w:hAnsi="Lucida Sans Typewriter"/>
-              </w:rPr>
-            </w:pPr>
-          </w:p>
-        </w:tc>
-      </w:tr>
-      <w:tr>
-        <w:tc>
-          <w:tcPr>
-            <w:tcW w:w="1485" w:type="dxa"/>
-          </w:tcPr>
-          <w:p>
-            <w:pPr>
-              <w:jc w:val="center"/>
-              <w:rPr>
-                <w:rFonts w:ascii="Lucida Sans Typewriter" w:hAnsi="Lucida Sans Typewriter"/>
-              </w:rPr>
-            </w:pPr>
-            <w:r>
-              <w:rPr>
-                <w:rFonts w:ascii="Lucida Sans Typewriter" w:hAnsi="Lucida Sans Typewriter"/>
-              </w:rPr>
-              <w:t>Payment</w:t>
-            </w:r>
-          </w:p>
-          <w:p>
-            <w:pPr>
-              <w:jc w:val="center"/>
-              <w:rPr>
-                <w:rFonts w:ascii="Lucida Sans Typewriter" w:hAnsi="Lucida Sans Typewriter"/>
-              </w:rPr>
-            </w:pPr>
-            <w:r>
-              <w:rPr>
-                <w:rFonts w:ascii="Lucida Sans Typewriter" w:hAnsi="Lucida Sans Typewriter"/>
-              </w:rPr>
-              <w:t>Time</w:t>
-            </w:r>
-          </w:p>
-        </w:tc>
-        <w:tc>
-          <w:tcPr>
-            <w:tcW w:w="1229" w:type="dxa"/>
-          </w:tcPr>
-          <w:p>
-            <w:pPr>
-              <w:jc w:val="center"/>
-              <w:rPr>
-                <w:rFonts w:ascii="Lucida Sans Typewriter" w:hAnsi="Lucida Sans Typewriter"/>
-              </w:rPr>
-            </w:pPr>
-            <w:r>
-              <w:rPr>
-                <w:rFonts w:ascii="Lucida Sans Typewriter" w:hAnsi="Lucida Sans Typewriter"/>
-              </w:rPr>
-              <w:t>Bond Payable</w:t>
-            </w:r>
-          </w:p>
-        </w:tc>
-        <w:tc>
-          <w:tcPr>
-            <w:tcW w:w="1373" w:type="dxa"/>
-          </w:tcPr>
-          <w:p>
-            <w:pPr>
-              <w:jc w:val="center"/>
-              <w:rPr>
-                <w:rFonts w:ascii="Lucida Sans Typewriter" w:hAnsi="Lucida Sans Typewriter"/>
-              </w:rPr>
-            </w:pPr>
-            <w:r>
-              <w:rPr>
-                <w:rFonts w:ascii="Lucida Sans Typewriter" w:hAnsi="Lucida Sans Typewriter"/>
-              </w:rPr>
-              <w:t>Bond Discount</w:t>
-            </w:r>
-          </w:p>
-        </w:tc>
-        <w:tc>
-          <w:tcPr>
-            <w:tcW w:w="1229" w:type="dxa"/>
-          </w:tcPr>
-          <w:p>
-            <w:pPr>
-              <w:jc w:val="center"/>
-              <w:rPr>
-                <w:rFonts w:ascii="Lucida Sans Typewriter" w:hAnsi="Lucida Sans Typewriter"/>
-              </w:rPr>
-            </w:pPr>
-            <w:r>
-              <w:rPr>
-                <w:rFonts w:ascii="Lucida Sans Typewriter" w:hAnsi="Lucida Sans Typewriter"/>
-              </w:rPr>
-              <w:t>Net Payable</w:t>
-            </w:r>
-          </w:p>
-        </w:tc>
-        <w:tc>
-          <w:tcPr>
-            <w:tcW w:w="1373" w:type="dxa"/>
-          </w:tcPr>
-          <w:p>
-            <w:pPr>
-              <w:jc w:val="center"/>
-              <w:rPr>
-                <w:rFonts w:ascii="Lucida Sans Typewriter" w:hAnsi="Lucida Sans Typewriter"/>
-              </w:rPr>
-            </w:pPr>
-            <w:r>
-              <w:rPr>
-                <w:rFonts w:ascii="Lucida Sans Typewriter" w:hAnsi="Lucida Sans Typewriter"/>
-              </w:rPr>
-              <w:t>Interest Expense</w:t>
-            </w:r>
-          </w:p>
-        </w:tc>
-        <w:tc>
-          <w:tcPr>
-            <w:tcW w:w="1373" w:type="dxa"/>
-          </w:tcPr>
-          <w:p>
-            <w:pPr>
-              <w:jc w:val="center"/>
-              <w:rPr>
-                <w:rFonts w:ascii="Lucida Sans Typewriter" w:hAnsi="Lucida Sans Typewriter"/>
-              </w:rPr>
-            </w:pPr>
-            <w:r>
-              <w:rPr>
-                <w:rFonts w:ascii="Lucida Sans Typewriter" w:hAnsi="Lucida Sans Typewriter"/>
-              </w:rPr>
-              <w:t>Interest Payable</w:t>
-            </w:r>
-          </w:p>
-        </w:tc>
-        <w:tc>
-          <w:tcPr>
-            <w:tcW w:w="2996" w:type="dxa"/>
-          </w:tcPr>
-          <w:p>
-            <w:pPr>
-              <w:jc w:val="center"/>
-              <w:rPr>
-                <w:rFonts w:ascii="Lucida Sans Typewriter" w:hAnsi="Lucida Sans Typewriter"/>
-              </w:rPr>
-            </w:pPr>
-            <w:r>
-              <w:rPr>
-                <w:rFonts w:ascii="Lucida Sans Typewriter" w:hAnsi="Lucida Sans Typewriter"/>
-              </w:rPr>
-              <w:t>Amortization</w:t>
-            </w:r>
-          </w:p>
-        </w:tc>
-      </w:tr>
-      <w:tr>
-        <w:tc>
-          <w:tcPr>
-            <w:tcW w:w="1485" w:type="dxa"/>
-          </w:tcPr>
-          <w:p>
-            <w:pPr>
-              <w:jc w:val="center"/>
-              <w:rPr>
-                <w:rFonts w:ascii="Lucida Sans Typewriter" w:hAnsi="Lucida Sans Typewriter"/>
-              </w:rPr>
-            </w:pPr>
-            <w:r>
-              <w:rPr>
-                <w:rFonts w:ascii="Lucida Sans Typewriter" w:hAnsi="Lucida Sans Typewriter"/>
-              </w:rPr>
-              <w:t>1</w:t>
-            </w:r>
-            <w:r>
-              <w:rPr>
-                <w:rFonts w:ascii="Lucida Sans Typewriter" w:hAnsi="Lucida Sans Typewriter"/>
-                <w:vertAlign w:val="superscript"/>
-              </w:rPr>
-              <w:t>st</w:t>
-            </w:r>
-            <w:r>
-              <w:rPr>
-                <w:rFonts w:ascii="Lucida Sans Typewriter" w:hAnsi="Lucida Sans Typewriter"/>
-              </w:rPr>
-              <w:t xml:space="preserve"> </w:t>
-            </w:r>
-          </w:p>
-        </w:tc>
-        <w:tc>
-          <w:tcPr>
-            <w:tcW w:w="1229" w:type="dxa"/>
-          </w:tcPr>
-          <w:p>
-            <w:pPr>
-              <w:jc w:val="center"/>
-              <w:rPr>
-                <w:rFonts w:ascii="Lucida Sans Typewriter" w:hAnsi="Lucida Sans Typewriter"/>
-              </w:rPr>
-            </w:pPr>
-            <w:r>
-              <w:rPr>
-                <w:rFonts w:ascii="Lucida Sans Typewriter" w:hAnsi="Lucida Sans Typewriter"/>
-              </w:rPr>
-              <w:t>20,000</w:t>
-            </w:r>
-          </w:p>
-        </w:tc>
-        <w:tc>
-          <w:tcPr>
-            <w:tcW w:w="1373" w:type="dxa"/>
-          </w:tcPr>
-          <w:p>
-            <w:pPr>
-              <w:jc w:val="center"/>
-              <w:rPr>
-                <w:rFonts w:ascii="Lucida Sans Typewriter" w:hAnsi="Lucida Sans Typewriter"/>
-              </w:rPr>
-            </w:pPr>
-            <w:r>
-              <w:rPr>
-                <w:rFonts w:ascii="Lucida Sans Typewriter" w:hAnsi="Lucida Sans Typewriter"/>
-              </w:rPr>
-              <w:t>4,238.00</w:t>
-            </w:r>
-          </w:p>
-        </w:tc>
-        <w:tc>
-          <w:tcPr>
-            <w:tcW w:w="1229" w:type="dxa"/>
-          </w:tcPr>
-          <w:p>
-            <w:pPr>
-              <w:jc w:val="center"/>
-              <w:rPr>
-                <w:rFonts w:ascii="Lucida Sans Typewriter" w:hAnsi="Lucida Sans Typewriter"/>
-              </w:rPr>
-            </w:pPr>
-            <w:r>
-              <w:rPr>
-                <w:rFonts w:ascii="Lucida Sans Typewriter" w:hAnsi="Lucida Sans Typewriter"/>
-              </w:rPr>
-              <w:t>15,762.00</w:t>
-            </w:r>
-          </w:p>
-        </w:tc>
-        <w:tc>
-          <w:tcPr>
-            <w:tcW w:w="1373" w:type="dxa"/>
-          </w:tcPr>
-          <w:p>
-            <w:pPr>
-              <w:jc w:val="center"/>
-              <w:rPr>
-                <w:rFonts w:ascii="Lucida Sans Typewriter" w:hAnsi="Lucida Sans Typewriter"/>
-              </w:rPr>
-            </w:pPr>
-            <w:r>
-              <w:rPr>
-                <w:rFonts w:ascii="Lucida Sans Typewriter" w:hAnsi="Lucida Sans Typewriter"/>
-              </w:rPr>
-              <w:t>1,103.34</w:t>
-            </w:r>
-          </w:p>
-        </w:tc>
-        <w:tc>
-          <w:tcPr>
-            <w:tcW w:w="1373" w:type="dxa"/>
-          </w:tcPr>
-          <w:p>
-            <w:pPr>
-              <w:jc w:val="center"/>
-              <w:rPr>
-                <w:rFonts w:ascii="Lucida Sans Typewriter" w:hAnsi="Lucida Sans Typewriter"/>
-              </w:rPr>
-            </w:pPr>
-            <w:r>
-              <w:rPr>
-                <w:rFonts w:ascii="Lucida Sans Typewriter" w:hAnsi="Lucida Sans Typewriter"/>
-              </w:rPr>
-              <w:t>1,000.00</w:t>
-            </w:r>
-          </w:p>
-        </w:tc>
-        <w:tc>
-          <w:tcPr>
-            <w:tcW w:w="2996" w:type="dxa"/>
-          </w:tcPr>
-          <w:p>
-            <w:pPr>
-              <w:jc w:val="center"/>
-              <w:rPr>
-                <w:rFonts w:ascii="Lucida Sans Typewriter" w:hAnsi="Lucida Sans Typewriter"/>
-              </w:rPr>
-            </w:pPr>
-            <w:r>
-              <w:rPr>
-                <w:rFonts w:ascii="Lucida Sans Typewriter" w:hAnsi="Lucida Sans Typewriter"/>
-              </w:rPr>
-              <w:t>103.34</w:t>
-            </w:r>
-          </w:p>
-        </w:tc>
-      </w:tr>
-      <w:tr>
-        <w:tc>
-          <w:tcPr>
-            <w:tcW w:w="1485" w:type="dxa"/>
-          </w:tcPr>
-          <w:p>
-            <w:pPr>
-              <w:jc w:val="center"/>
-              <w:rPr>
-                <w:rFonts w:ascii="Lucida Sans Typewriter" w:hAnsi="Lucida Sans Typewriter"/>
-              </w:rPr>
-            </w:pPr>
-            <w:r>
-              <w:rPr>
-                <w:rFonts w:ascii="Lucida Sans Typewriter" w:hAnsi="Lucida Sans Typewriter"/>
-              </w:rPr>
-              <w:t>2</w:t>
-            </w:r>
-            <w:r>
-              <w:rPr>
-                <w:rFonts w:ascii="Lucida Sans Typewriter" w:hAnsi="Lucida Sans Typewriter"/>
-                <w:vertAlign w:val="superscript"/>
-              </w:rPr>
-              <w:t>nd</w:t>
-            </w:r>
-            <w:r>
-              <w:rPr>
-                <w:rFonts w:ascii="Lucida Sans Typewriter" w:hAnsi="Lucida Sans Typewriter"/>
-              </w:rPr>
-              <w:t xml:space="preserve"> </w:t>
-            </w:r>
-          </w:p>
-        </w:tc>
-        <w:tc>
-          <w:tcPr>
-            <w:tcW w:w="1229" w:type="dxa"/>
-          </w:tcPr>
-          <w:p>
-            <w:pPr>
-              <w:jc w:val="center"/>
-              <w:rPr>
-                <w:rFonts w:ascii="Lucida Sans Typewriter" w:hAnsi="Lucida Sans Typewriter"/>
-              </w:rPr>
-            </w:pPr>
-            <w:r>
-              <w:rPr>
-                <w:rFonts w:ascii="Lucida Sans Typewriter" w:hAnsi="Lucida Sans Typewriter"/>
-              </w:rPr>
-              <w:t>20,000</w:t>
-            </w:r>
-          </w:p>
-        </w:tc>
-        <w:tc>
-          <w:tcPr>
-            <w:tcW w:w="1373" w:type="dxa"/>
-          </w:tcPr>
-          <w:p>
-            <w:pPr>
-              <w:jc w:val="center"/>
-              <w:rPr>
-                <w:rFonts w:ascii="Lucida Sans Typewriter" w:hAnsi="Lucida Sans Typewriter"/>
-              </w:rPr>
-            </w:pPr>
-            <w:r>
-              <w:rPr>
-                <w:rFonts w:ascii="Lucida Sans Typewriter" w:hAnsi="Lucida Sans Typewriter"/>
-              </w:rPr>
-              <w:t>4,134.66</w:t>
-            </w:r>
-          </w:p>
-        </w:tc>
-        <w:tc>
-          <w:tcPr>
-            <w:tcW w:w="1229" w:type="dxa"/>
-          </w:tcPr>
-          <w:p>
-            <w:pPr>
-              <w:jc w:val="center"/>
-              <w:rPr>
-                <w:rFonts w:ascii="Lucida Sans Typewriter" w:hAnsi="Lucida Sans Typewriter"/>
-              </w:rPr>
-            </w:pPr>
-            <w:r>
-              <w:rPr>
-                <w:rFonts w:ascii="Lucida Sans Typewriter" w:hAnsi="Lucida Sans Typewriter"/>
-              </w:rPr>
-              <w:t>15,865.34</w:t>
-            </w:r>
-          </w:p>
-        </w:tc>
-        <w:tc>
-          <w:tcPr>
-            <w:tcW w:w="1373" w:type="dxa"/>
-          </w:tcPr>
-          <w:p>
-            <w:pPr>
-              <w:jc w:val="center"/>
-              <w:rPr>
-                <w:rFonts w:ascii="Lucida Sans Typewriter" w:hAnsi="Lucida Sans Typewriter"/>
-              </w:rPr>
-            </w:pPr>
-            <w:r>
-              <w:rPr>
-                <w:rFonts w:ascii="Lucida Sans Typewriter" w:hAnsi="Lucida Sans Typewriter"/>
-              </w:rPr>
-              <w:t>1,110.57</w:t>
-            </w:r>
-          </w:p>
-        </w:tc>
-        <w:tc>
-          <w:tcPr>
-            <w:tcW w:w="1373" w:type="dxa"/>
-          </w:tcPr>
-          <w:p>
-            <w:pPr>
-              <w:jc w:val="center"/>
-              <w:rPr>
-                <w:rFonts w:ascii="Lucida Sans Typewriter" w:hAnsi="Lucida Sans Typewriter"/>
-              </w:rPr>
-            </w:pPr>
-            <w:r>
-              <w:rPr>
-                <w:rFonts w:ascii="Lucida Sans Typewriter" w:hAnsi="Lucida Sans Typewriter"/>
-              </w:rPr>
-              <w:t>1,000.00</w:t>
-            </w:r>
-          </w:p>
-        </w:tc>
-        <w:tc>
-          <w:tcPr>
-            <w:tcW w:w="2996" w:type="dxa"/>
-          </w:tcPr>
-          <w:p>
-            <w:pPr>
-              <w:jc w:val="center"/>
-              <w:rPr>
-                <w:rFonts w:ascii="Lucida Sans Typewriter" w:hAnsi="Lucida Sans Typewriter"/>
-              </w:rPr>
-            </w:pPr>
-            <w:r>
-              <w:rPr>
-                <w:rFonts w:ascii="Lucida Sans Typewriter" w:hAnsi="Lucida Sans Typewriter"/>
-              </w:rPr>
-              <w:t>110.57</w:t>
-            </w:r>
-          </w:p>
-        </w:tc>
-      </w:tr>
-      <w:tr>
-        <w:tc>
-          <w:tcPr>
-            <w:tcW w:w="1485" w:type="dxa"/>
-          </w:tcPr>
-          <w:p>
-            <w:pPr>
-              <w:jc w:val="center"/>
-              <w:rPr>
-                <w:rFonts w:ascii="Lucida Sans Typewriter" w:hAnsi="Lucida Sans Typewriter"/>
-                <w:b/>
-                <w:bCs/>
-              </w:rPr>
-            </w:pPr>
-            <w:r>
-              <w:rPr>
-                <w:rFonts w:ascii="Lucida Sans Typewriter" w:hAnsi="Lucida Sans Typewriter"/>
-                <w:b/>
-                <w:bCs/>
-              </w:rPr>
-              <w:t>Final</w:t>
-            </w:r>
-          </w:p>
-        </w:tc>
-        <w:tc>
-          <w:tcPr>
-            <w:tcW w:w="1229" w:type="dxa"/>
-          </w:tcPr>
-          <w:p>
-            <w:pPr>
-              <w:jc w:val="center"/>
-              <w:rPr>
-                <w:rFonts w:ascii="Lucida Sans Typewriter" w:hAnsi="Lucida Sans Typewriter"/>
-                <w:b/>
-                <w:bCs/>
-              </w:rPr>
-            </w:pPr>
-            <w:r>
-              <w:rPr>
-                <w:rFonts w:ascii="Lucida Sans Typewriter" w:hAnsi="Lucida Sans Typewriter"/>
-                <w:b/>
-                <w:bCs/>
-              </w:rPr>
-              <w:t>20,000</w:t>
-            </w:r>
-          </w:p>
-        </w:tc>
-        <w:tc>
-          <w:tcPr>
-            <w:tcW w:w="1373" w:type="dxa"/>
-          </w:tcPr>
-          <w:p>
-            <w:pPr>
-              <w:jc w:val="center"/>
-              <w:rPr>
-                <w:rFonts w:ascii="Lucida Sans Typewriter" w:hAnsi="Lucida Sans Typewriter"/>
-                <w:b/>
-                <w:bCs/>
-              </w:rPr>
-            </w:pPr>
-            <w:r>
-              <w:rPr>
-                <w:rFonts w:ascii="Lucida Sans Typewriter" w:hAnsi="Lucida Sans Typewriter"/>
-                <w:b/>
-                <w:bCs/>
-              </w:rPr>
-              <w:t>4,024.09</w:t>
-            </w:r>
-          </w:p>
-        </w:tc>
-        <w:tc>
-          <w:tcPr>
-            <w:tcW w:w="1229" w:type="dxa"/>
-          </w:tcPr>
-          <w:p>
-            <w:pPr>
-              <w:jc w:val="center"/>
-              <w:rPr>
-                <w:rFonts w:ascii="Lucida Sans Typewriter" w:hAnsi="Lucida Sans Typewriter"/>
-              </w:rPr>
-            </w:pPr>
-            <w:r>
-              <w:rPr>
-                <w:rFonts w:ascii="Lucida Sans Typewriter" w:hAnsi="Lucida Sans Typewriter"/>
-              </w:rPr>
-              <w:t>-</w:t>
-            </w:r>
-          </w:p>
-        </w:tc>
-        <w:tc>
-          <w:tcPr>
-            <w:tcW w:w="1373" w:type="dxa"/>
-          </w:tcPr>
-          <w:p>
-            <w:pPr>
-              <w:jc w:val="center"/>
-              <w:rPr>
-                <w:rFonts w:ascii="Lucida Sans Typewriter" w:hAnsi="Lucida Sans Typewriter"/>
-              </w:rPr>
-            </w:pPr>
-            <w:r>
-              <w:rPr>
-                <w:rFonts w:ascii="Lucida Sans Typewriter" w:hAnsi="Lucida Sans Typewriter"/>
-              </w:rPr>
-              <w:t>-</w:t>
-            </w:r>
-          </w:p>
-        </w:tc>
-        <w:tc>
-          <w:tcPr>
-            <w:tcW w:w="1373" w:type="dxa"/>
-          </w:tcPr>
-          <w:p>
-            <w:pPr>
-              <w:jc w:val="center"/>
-              <w:rPr>
-                <w:rFonts w:ascii="Lucida Sans Typewriter" w:hAnsi="Lucida Sans Typewriter"/>
-              </w:rPr>
-            </w:pPr>
-            <w:r>
-              <w:rPr>
-                <w:rFonts w:ascii="Lucida Sans Typewriter" w:hAnsi="Lucida Sans Typewriter"/>
-              </w:rPr>
-              <w:t>-</w:t>
-            </w:r>
-          </w:p>
-        </w:tc>
-        <w:tc>
-          <w:tcPr>
-            <w:tcW w:w="2996" w:type="dxa"/>
-          </w:tcPr>
-          <w:p>
-            <w:pPr>
-              <w:jc w:val="center"/>
-              <w:rPr>
-                <w:rFonts w:ascii="Lucida Sans Typewriter" w:hAnsi="Lucida Sans Typewriter"/>
-              </w:rPr>
-            </w:pPr>
-            <w:r>
-              <w:rPr>
-                <w:rFonts w:ascii="Lucida Sans Typewriter" w:hAnsi="Lucida Sans Typewriter"/>
-              </w:rPr>
-              <w:t>-</w:t>
-            </w:r>
-          </w:p>
-        </w:tc>
-      </w:tr>
-    </w:tbl>
-    <w:p>
-      <w:pPr>
-        <w:rPr>
-          <w:rFonts w:ascii="Lucida Sans Typewriter" w:hAnsi="Lucida Sans Typewriter"/>
-        </w:rPr>
-      </w:pPr>
+      <w:r>
+        <w:rPr>
+          <w:rFonts w:ascii="Lucida Sans Typewriter" w:hAnsi="Lucida Sans Typewriter"/>
+        </w:rPr>
+        <w:t xml:space="preserve">To calculate, we note that after first payment, the net bond payable becomes $6.477 - $0.041 = $6.436 million. </w:t>
+      </w:r>
     </w:p>
     <w:p>
       <w:pPr>
@@ -1890,7 +1377,20 @@
         <w:rPr>
           <w:rFonts w:ascii="Lucida Sans Typewriter" w:hAnsi="Lucida Sans Typewriter"/>
         </w:rPr>
-        <w:t>The “final” row shows the values at the 2010 balance sheet for the bond related items.</w:t>
+        <w:t>Thus, the interest expense for the second payment (i.e. tenure ending on Dec 31, 2010) will be given by $6.436 x 4% = $0.257 million.</w:t>
+      </w:r>
+    </w:p>
+    <w:p>
+      <w:pPr>
+        <w:rPr>
+          <w:rFonts w:ascii="Lucida Sans Typewriter" w:hAnsi="Lucida Sans Typewriter"/>
+        </w:rPr>
+      </w:pPr>
+      <w:r>
+        <w:rPr>
+          <w:rFonts w:ascii="Lucida Sans Typewriter" w:hAnsi="Lucida Sans Typewriter"/>
+        </w:rPr>
+        <w:t xml:space="preserve">Thus, the interest expense is $0.257 million for the second payment. </w:t>
       </w:r>
     </w:p>
     <w:sectPr>
@@ -2019,6 +1519,119 @@
     </w:lvl>
   </w:abstractNum>
   <w:abstractNum w:abstractNumId="1" w15:restartNumberingAfterBreak="0">
+    <w:nsid w:val="0C4F6CE1"/>
+    <w:multiLevelType w:val="hybridMultilevel"/>
+    <w:tmpl w:val="6DCE166E"/>
+    <w:lvl w:ilvl="0" w:tplc="62221672">
+      <w:start w:val="1"/>
+      <w:numFmt w:val="bullet"/>
+      <w:lvlText w:val=""/>
+      <w:lvlJc w:val="left"/>
+      <w:pPr>
+        <w:ind w:left="720" w:hanging="360"/>
+      </w:pPr>
+      <w:rPr>
+        <w:rFonts w:ascii="Symbol" w:eastAsiaTheme="minorHAnsi" w:hAnsi="Symbol" w:cstheme="minorBidi" w:hint="default"/>
+      </w:rPr>
+    </w:lvl>
+    <w:lvl w:ilvl="1" w:tplc="40090003">
+      <w:start w:val="1"/>
+      <w:numFmt w:val="bullet"/>
+      <w:lvlText w:val="o"/>
+      <w:lvlJc w:val="left"/>
+      <w:pPr>
+        <w:ind w:left="1440" w:hanging="360"/>
+      </w:pPr>
+      <w:rPr>
+        <w:rFonts w:ascii="Courier New" w:hAnsi="Courier New" w:cs="Courier New" w:hint="default"/>
+      </w:rPr>
+    </w:lvl>
+    <w:lvl w:ilvl="2" w:tplc="40090005" w:tentative="1">
+      <w:start w:val="1"/>
+      <w:numFmt w:val="bullet"/>
+      <w:lvlText w:val=""/>
+      <w:lvlJc w:val="left"/>
+      <w:pPr>
+        <w:ind w:left="2160" w:hanging="360"/>
+      </w:pPr>
+      <w:rPr>
+        <w:rFonts w:ascii="Wingdings" w:hAnsi="Wingdings" w:hint="default"/>
+      </w:rPr>
+    </w:lvl>
+    <w:lvl w:ilvl="3" w:tplc="40090001" w:tentative="1">
+      <w:start w:val="1"/>
+      <w:numFmt w:val="bullet"/>
+      <w:lvlText w:val=""/>
+      <w:lvlJc w:val="left"/>
+      <w:pPr>
+        <w:ind w:left="2880" w:hanging="360"/>
+      </w:pPr>
+      <w:rPr>
+        <w:rFonts w:ascii="Symbol" w:hAnsi="Symbol" w:hint="default"/>
+      </w:rPr>
+    </w:lvl>
+    <w:lvl w:ilvl="4" w:tplc="40090003" w:tentative="1">
+      <w:start w:val="1"/>
+      <w:numFmt w:val="bullet"/>
+      <w:lvlText w:val="o"/>
+      <w:lvlJc w:val="left"/>
+      <w:pPr>
+        <w:ind w:left="3600" w:hanging="360"/>
+      </w:pPr>
+      <w:rPr>
+        <w:rFonts w:ascii="Courier New" w:hAnsi="Courier New" w:cs="Courier New" w:hint="default"/>
+      </w:rPr>
+    </w:lvl>
+    <w:lvl w:ilvl="5" w:tplc="40090005" w:tentative="1">
+      <w:start w:val="1"/>
+      <w:numFmt w:val="bullet"/>
+      <w:lvlText w:val=""/>
+      <w:lvlJc w:val="left"/>
+      <w:pPr>
+        <w:ind w:left="4320" w:hanging="360"/>
+      </w:pPr>
+      <w:rPr>
+        <w:rFonts w:ascii="Wingdings" w:hAnsi="Wingdings" w:hint="default"/>
+      </w:rPr>
+    </w:lvl>
+    <w:lvl w:ilvl="6" w:tplc="40090001" w:tentative="1">
+      <w:start w:val="1"/>
+      <w:numFmt w:val="bullet"/>
+      <w:lvlText w:val=""/>
+      <w:lvlJc w:val="left"/>
+      <w:pPr>
+        <w:ind w:left="5040" w:hanging="360"/>
+      </w:pPr>
+      <w:rPr>
+        <w:rFonts w:ascii="Symbol" w:hAnsi="Symbol" w:hint="default"/>
+      </w:rPr>
+    </w:lvl>
+    <w:lvl w:ilvl="7" w:tplc="40090003" w:tentative="1">
+      <w:start w:val="1"/>
+      <w:numFmt w:val="bullet"/>
+      <w:lvlText w:val="o"/>
+      <w:lvlJc w:val="left"/>
+      <w:pPr>
+        <w:ind w:left="5760" w:hanging="360"/>
+      </w:pPr>
+      <w:rPr>
+        <w:rFonts w:ascii="Courier New" w:hAnsi="Courier New" w:cs="Courier New" w:hint="default"/>
+      </w:rPr>
+    </w:lvl>
+    <w:lvl w:ilvl="8" w:tplc="40090005" w:tentative="1">
+      <w:start w:val="1"/>
+      <w:numFmt w:val="bullet"/>
+      <w:lvlText w:val=""/>
+      <w:lvlJc w:val="left"/>
+      <w:pPr>
+        <w:ind w:left="6480" w:hanging="360"/>
+      </w:pPr>
+      <w:rPr>
+        <w:rFonts w:ascii="Wingdings" w:hAnsi="Wingdings" w:hint="default"/>
+      </w:rPr>
+    </w:lvl>
+  </w:abstractNum>
+  <w:abstractNum w:abstractNumId="2" w15:restartNumberingAfterBreak="0">
     <w:nsid w:val="1F775832"/>
     <w:multiLevelType w:val="hybridMultilevel"/>
     <w:tmpl w:val="E41A7398"/>
@@ -2131,7 +1744,7 @@
       </w:rPr>
     </w:lvl>
   </w:abstractNum>
-  <w:abstractNum w:abstractNumId="2" w15:restartNumberingAfterBreak="0">
+  <w:abstractNum w:abstractNumId="3" w15:restartNumberingAfterBreak="0">
     <w:nsid w:val="26596D8C"/>
     <w:multiLevelType w:val="hybridMultilevel"/>
     <w:tmpl w:val="9AB4665A"/>
@@ -2245,13 +1858,16 @@
     </w:lvl>
   </w:abstractNum>
   <w:num w:numId="1" w16cid:durableId="55978048">
-    <w:abstractNumId w:val="1"/>
+    <w:abstractNumId w:val="2"/>
   </w:num>
   <w:num w:numId="2" w16cid:durableId="2094079853">
-    <w:abstractNumId w:val="2"/>
+    <w:abstractNumId w:val="3"/>
   </w:num>
   <w:num w:numId="3" w16cid:durableId="320080692">
     <w:abstractNumId w:val="0"/>
+  </w:num>
+  <w:num w:numId="4" w16cid:durableId="1197813874">
+    <w:abstractNumId w:val="1"/>
   </w:num>
 </w:numbering>
 </file>

</xml_diff>

<commit_message>
#50: Added 9-64, bonds above par!
</commit_message>
<xml_diff>
--- a/Chapter 09/Problems/09-53.docx
+++ b/Chapter 09/Problems/09-53.docx
@@ -29,243 +29,19 @@
         <w:rPr>
           <w:rFonts w:ascii="Lucida Sans Typewriter" w:hAnsi="Lucida Sans Typewriter"/>
         </w:rPr>
-        <w:t>(1)</w:t>
-      </w:r>
-    </w:p>
-    <w:p>
-      <w:pPr>
-        <w:rPr>
-          <w:rFonts w:ascii="Lucida Sans Typewriter" w:hAnsi="Lucida Sans Typewriter"/>
-        </w:rPr>
-      </w:pPr>
-      <w:r>
-        <w:rPr>
-          <w:rFonts w:ascii="Lucida Sans Typewriter" w:hAnsi="Lucida Sans Typewriter"/>
-        </w:rPr>
-        <w:t>To calculate the proceeds from the issuance of the debentures, we need to calculate the present value of the bond. To do this, we can split the valuation of the bond into two parts:</w:t>
-      </w:r>
-    </w:p>
-    <w:p>
-      <w:pPr>
-        <w:pStyle w:val="ListParagraph"/>
-        <w:numPr>
-          <w:ilvl w:val="0"/>
-          <w:numId w:val="4"/>
-        </w:numPr>
-        <w:rPr>
-          <w:rFonts w:ascii="Lucida Sans Typewriter" w:hAnsi="Lucida Sans Typewriter"/>
-        </w:rPr>
-      </w:pPr>
-      <w:r>
-        <w:rPr>
-          <w:rFonts w:ascii="Lucida Sans Typewriter" w:hAnsi="Lucida Sans Typewriter"/>
-        </w:rPr>
-        <w:t>Payment Part:</w:t>
-      </w:r>
-    </w:p>
-    <w:p>
-      <w:pPr>
-        <w:ind w:left="720"/>
-        <w:rPr>
-          <w:rFonts w:ascii="Lucida Sans Typewriter" w:hAnsi="Lucida Sans Typewriter"/>
-        </w:rPr>
-      </w:pPr>
-      <w:r>
-        <w:rPr>
-          <w:rFonts w:ascii="Lucida Sans Typewriter" w:hAnsi="Lucida Sans Typewriter"/>
-        </w:rPr>
-        <w:t xml:space="preserve">The bond offers to pay $6 x 5% = $0.3 million per period. The payment will be done for 10 periods. </w:t>
-      </w:r>
-    </w:p>
-    <w:p>
-      <w:pPr>
-        <w:ind w:left="720"/>
-        <w:rPr>
-          <w:rFonts w:ascii="Lucida Sans Typewriter" w:hAnsi="Lucida Sans Typewriter"/>
-        </w:rPr>
-      </w:pPr>
-      <w:r>
-        <w:rPr>
-          <w:rFonts w:ascii="Lucida Sans Typewriter" w:hAnsi="Lucida Sans Typewriter"/>
-        </w:rPr>
-        <w:t>To find the present value of this, we note that this is like an annuity that is being offered at 4% per period.</w:t>
-      </w:r>
-    </w:p>
-    <w:p>
-      <w:pPr>
-        <w:ind w:left="720"/>
-        <w:rPr>
-          <w:rFonts w:ascii="Lucida Sans Typewriter" w:hAnsi="Lucida Sans Typewriter"/>
-        </w:rPr>
-      </w:pPr>
-      <w:r>
-        <w:rPr>
-          <w:rFonts w:ascii="Lucida Sans Typewriter" w:hAnsi="Lucida Sans Typewriter"/>
-        </w:rPr>
-        <w:t>By using the annuity tables, we see that the present value of these payments will be $0.3 x 8.1109 = $2.433 million.</w:t>
-      </w:r>
-    </w:p>
-    <w:p>
-      <w:pPr>
-        <w:pStyle w:val="ListParagraph"/>
-        <w:numPr>
-          <w:ilvl w:val="0"/>
-          <w:numId w:val="4"/>
-        </w:numPr>
-        <w:rPr>
-          <w:rFonts w:ascii="Lucida Sans Typewriter" w:hAnsi="Lucida Sans Typewriter"/>
-        </w:rPr>
-      </w:pPr>
-      <w:r>
-        <w:rPr>
-          <w:rFonts w:ascii="Lucida Sans Typewriter" w:hAnsi="Lucida Sans Typewriter"/>
-        </w:rPr>
-        <w:t>Lumpsum Part:</w:t>
-      </w:r>
-    </w:p>
-    <w:p>
-      <w:pPr>
-        <w:ind w:left="720"/>
-        <w:rPr>
-          <w:rFonts w:ascii="Lucida Sans Typewriter" w:hAnsi="Lucida Sans Typewriter"/>
-        </w:rPr>
-      </w:pPr>
-      <w:r>
-        <w:rPr>
-          <w:rFonts w:ascii="Lucida Sans Typewriter" w:hAnsi="Lucida Sans Typewriter"/>
-        </w:rPr>
-        <w:t xml:space="preserve">The bond offers to pay $6 million at the maturity. </w:t>
-      </w:r>
-    </w:p>
-    <w:p>
-      <w:pPr>
-        <w:ind w:left="720"/>
-        <w:rPr>
-          <w:rFonts w:ascii="Lucida Sans Typewriter" w:hAnsi="Lucida Sans Typewriter"/>
-        </w:rPr>
-      </w:pPr>
-      <w:r>
-        <w:rPr>
-          <w:rFonts w:ascii="Lucida Sans Typewriter" w:hAnsi="Lucida Sans Typewriter"/>
-        </w:rPr>
-        <w:t>Since this is paid after 10 periods, and the present rate is 4% per period, the present value comes out to be $6 x 0.6756 = $4.054 million.</w:t>
-      </w:r>
-    </w:p>
-    <w:p>
-      <w:pPr>
-        <w:rPr>
-          <w:rFonts w:ascii="Lucida Sans Typewriter" w:hAnsi="Lucida Sans Typewriter"/>
-        </w:rPr>
-      </w:pPr>
-    </w:p>
-    <w:p>
-      <w:pPr>
-        <w:rPr>
-          <w:rFonts w:ascii="Lucida Sans Typewriter" w:hAnsi="Lucida Sans Typewriter"/>
-        </w:rPr>
-      </w:pPr>
-      <w:r>
-        <w:rPr>
-          <w:rFonts w:ascii="Lucida Sans Typewriter" w:hAnsi="Lucida Sans Typewriter"/>
-        </w:rPr>
-        <w:t xml:space="preserve">Thus, the present value of these debentures comes out to be $2.433 + $4.054 = </w:t>
+        <w:t>(</w:t>
       </w:r>
       <w:r>
         <w:rPr>
           <w:rFonts w:ascii="Lucida Sans Typewriter" w:hAnsi="Lucida Sans Typewriter"/>
-          <w:b/>
-          <w:bCs/>
-        </w:rPr>
-        <w:t>$6.477 million</w:t>
+        </w:rPr>
+        <w:t>1</w:t>
       </w:r>
       <w:r>
         <w:rPr>
           <w:rFonts w:ascii="Lucida Sans Typewriter" w:hAnsi="Lucida Sans Typewriter"/>
         </w:rPr>
-        <w:t>, indicating that the debentures were sold at a premium.</w:t>
-      </w:r>
-    </w:p>
-    <w:p>
-      <w:pPr>
-        <w:rPr>
-          <w:rFonts w:ascii="Lucida Sans Typewriter" w:hAnsi="Lucida Sans Typewriter"/>
-        </w:rPr>
-      </w:pPr>
-      <w:r>
-        <w:rPr>
-          <w:rFonts w:ascii="Lucida Sans Typewriter" w:hAnsi="Lucida Sans Typewriter"/>
-        </w:rPr>
-        <w:t xml:space="preserve">Thus, the proceeds from the issuance of the debentures was $6.477 million for Global Travels. </w:t>
-      </w:r>
-    </w:p>
-    <w:p>
-      <w:pPr>
-        <w:rPr>
-          <w:rFonts w:ascii="Lucida Sans Typewriter" w:hAnsi="Lucida Sans Typewriter"/>
-        </w:rPr>
-      </w:pPr>
-    </w:p>
-    <w:p>
-      <w:pPr>
-        <w:rPr>
-          <w:rFonts w:ascii="Lucida Sans Typewriter" w:hAnsi="Lucida Sans Typewriter"/>
-        </w:rPr>
-      </w:pPr>
-    </w:p>
-    <w:p>
-      <w:pPr>
-        <w:rPr>
-          <w:rFonts w:ascii="Lucida Sans Typewriter" w:hAnsi="Lucida Sans Typewriter"/>
-        </w:rPr>
-      </w:pPr>
-    </w:p>
-    <w:p>
-      <w:pPr>
-        <w:rPr>
-          <w:rFonts w:ascii="Lucida Sans Typewriter" w:hAnsi="Lucida Sans Typewriter"/>
-        </w:rPr>
-      </w:pPr>
-    </w:p>
-    <w:p>
-      <w:pPr>
-        <w:rPr>
-          <w:rFonts w:ascii="Lucida Sans Typewriter" w:hAnsi="Lucida Sans Typewriter"/>
-        </w:rPr>
-      </w:pPr>
-    </w:p>
-    <w:p>
-      <w:pPr>
-        <w:rPr>
-          <w:rFonts w:ascii="Lucida Sans Typewriter" w:hAnsi="Lucida Sans Typewriter"/>
-        </w:rPr>
-      </w:pPr>
-    </w:p>
-    <w:p>
-      <w:pPr>
-        <w:rPr>
-          <w:rFonts w:ascii="Lucida Sans Typewriter" w:hAnsi="Lucida Sans Typewriter"/>
-        </w:rPr>
-      </w:pPr>
-    </w:p>
-    <w:p>
-      <w:pPr>
-        <w:rPr>
-          <w:rFonts w:ascii="Lucida Sans Typewriter" w:hAnsi="Lucida Sans Typewriter"/>
-        </w:rPr>
-      </w:pPr>
-    </w:p>
-    <w:p>
-      <w:pPr>
-        <w:rPr>
-          <w:rFonts w:ascii="Lucida Sans Typewriter" w:hAnsi="Lucida Sans Typewriter"/>
-        </w:rPr>
-      </w:pPr>
-      <w:r>
-        <w:rPr>
-          <w:rFonts w:ascii="Lucida Sans Typewriter" w:hAnsi="Lucida Sans Typewriter"/>
-        </w:rPr>
-        <w:lastRenderedPageBreak/>
-        <w:t>(2)</w:t>
+        <w:t>)</w:t>
       </w:r>
     </w:p>
     <w:tbl>
@@ -320,7 +96,19 @@
               <w:rPr>
                 <w:rFonts w:ascii="Lucida Sans Typewriter" w:hAnsi="Lucida Sans Typewriter"/>
               </w:rPr>
-              <w:t>(Amounts are in millions of $)</w:t>
+              <w:t xml:space="preserve">(Amounts are in </w:t>
+            </w:r>
+            <w:r>
+              <w:rPr>
+                <w:rFonts w:ascii="Lucida Sans Typewriter" w:hAnsi="Lucida Sans Typewriter"/>
+              </w:rPr>
+              <w:t>thousands</w:t>
+            </w:r>
+            <w:r>
+              <w:rPr>
+                <w:rFonts w:ascii="Lucida Sans Typewriter" w:hAnsi="Lucida Sans Typewriter"/>
+              </w:rPr>
+              <w:t xml:space="preserve"> of $)</w:t>
             </w:r>
           </w:p>
           <w:p>
@@ -489,7 +277,13 @@
               <w:rPr>
                 <w:rFonts w:ascii="Lucida Sans Typewriter" w:hAnsi="Lucida Sans Typewriter"/>
               </w:rPr>
-              <w:t>+6.477</w:t>
+              <w:t>+</w:t>
+            </w:r>
+            <w:r>
+              <w:rPr>
+                <w:rFonts w:ascii="Lucida Sans Typewriter" w:hAnsi="Lucida Sans Typewriter"/>
+              </w:rPr>
+              <w:t>11,359</w:t>
             </w:r>
           </w:p>
           <w:p>
@@ -510,6 +304,9 @@
         <w:tc>
           <w:tcPr>
             <w:tcW w:w="2939" w:type="dxa"/>
+            <w:tcBorders>
+              <w:bottom w:val="single" w:sz="4" w:space="0" w:color="auto"/>
+            </w:tcBorders>
           </w:tcPr>
           <w:p>
             <w:pPr>
@@ -522,7 +319,13 @@
               <w:rPr>
                 <w:rFonts w:ascii="Lucida Sans Typewriter" w:hAnsi="Lucida Sans Typewriter"/>
               </w:rPr>
-              <w:t>+6.000</w:t>
+              <w:t>+</w:t>
+            </w:r>
+            <w:r>
+              <w:rPr>
+                <w:rFonts w:ascii="Lucida Sans Typewriter" w:hAnsi="Lucida Sans Typewriter"/>
+              </w:rPr>
+              <w:t>10,000</w:t>
             </w:r>
           </w:p>
           <w:p>
@@ -550,7 +353,13 @@
               <w:rPr>
                 <w:rFonts w:ascii="Lucida Sans Typewriter" w:hAnsi="Lucida Sans Typewriter"/>
               </w:rPr>
-              <w:t>+$0.477</w:t>
+              <w:t>+</w:t>
+            </w:r>
+            <w:r>
+              <w:rPr>
+                <w:rFonts w:ascii="Lucida Sans Typewriter" w:hAnsi="Lucida Sans Typewriter"/>
+              </w:rPr>
+              <w:t>1,359</w:t>
             </w:r>
           </w:p>
           <w:p>
@@ -616,7 +425,13 @@
               <w:rPr>
                 <w:rFonts w:ascii="Lucida Sans Typewriter" w:hAnsi="Lucida Sans Typewriter"/>
               </w:rPr>
-              <w:t>-0.300</w:t>
+              <w:t>-</w:t>
+            </w:r>
+            <w:r>
+              <w:rPr>
+                <w:rFonts w:ascii="Lucida Sans Typewriter" w:hAnsi="Lucida Sans Typewriter"/>
+              </w:rPr>
+              <w:t>500.00</w:t>
             </w:r>
           </w:p>
           <w:p>
@@ -637,6 +452,9 @@
         <w:tc>
           <w:tcPr>
             <w:tcW w:w="2939" w:type="dxa"/>
+            <w:tcBorders>
+              <w:bottom w:val="nil"/>
+            </w:tcBorders>
           </w:tcPr>
           <w:p>
             <w:pPr>
@@ -649,7 +467,13 @@
               <w:rPr>
                 <w:rFonts w:ascii="Lucida Sans Typewriter" w:hAnsi="Lucida Sans Typewriter"/>
               </w:rPr>
-              <w:t>-0.041</w:t>
+              <w:t>-</w:t>
+            </w:r>
+            <w:r>
+              <w:rPr>
+                <w:rFonts w:ascii="Lucida Sans Typewriter" w:hAnsi="Lucida Sans Typewriter"/>
+              </w:rPr>
+              <w:t>45.64</w:t>
             </w:r>
           </w:p>
           <w:p>
@@ -682,7 +506,13 @@
               <w:rPr>
                 <w:rFonts w:ascii="Lucida Sans Typewriter" w:hAnsi="Lucida Sans Typewriter"/>
               </w:rPr>
-              <w:t>-0.259</w:t>
+              <w:t>-</w:t>
+            </w:r>
+            <w:r>
+              <w:rPr>
+                <w:rFonts w:ascii="Lucida Sans Typewriter" w:hAnsi="Lucida Sans Typewriter"/>
+              </w:rPr>
+              <w:t>454.36</w:t>
             </w:r>
           </w:p>
           <w:p>
@@ -736,7 +566,13 @@
               <w:rPr>
                 <w:rFonts w:ascii="Lucida Sans Typewriter" w:hAnsi="Lucida Sans Typewriter"/>
               </w:rPr>
-              <w:t>-6.000</w:t>
+              <w:t>-</w:t>
+            </w:r>
+            <w:r>
+              <w:rPr>
+                <w:rFonts w:ascii="Lucida Sans Typewriter" w:hAnsi="Lucida Sans Typewriter"/>
+              </w:rPr>
+              <w:t>10,000</w:t>
             </w:r>
           </w:p>
           <w:p>
@@ -757,6 +593,9 @@
         <w:tc>
           <w:tcPr>
             <w:tcW w:w="2939" w:type="dxa"/>
+            <w:tcBorders>
+              <w:top w:val="nil"/>
+            </w:tcBorders>
           </w:tcPr>
           <w:p>
             <w:pPr>
@@ -769,7 +608,13 @@
               <w:rPr>
                 <w:rFonts w:ascii="Lucida Sans Typewriter" w:hAnsi="Lucida Sans Typewriter"/>
               </w:rPr>
-              <w:t>-6.000</w:t>
+              <w:t>-</w:t>
+            </w:r>
+            <w:r>
+              <w:rPr>
+                <w:rFonts w:ascii="Lucida Sans Typewriter" w:hAnsi="Lucida Sans Typewriter"/>
+              </w:rPr>
+              <w:t>10,000</w:t>
             </w:r>
           </w:p>
           <w:p>
@@ -819,7 +664,19 @@
         <w:rPr>
           <w:rFonts w:ascii="Lucida Sans Typewriter" w:hAnsi="Lucida Sans Typewriter"/>
         </w:rPr>
-        <w:t>(3)</w:t>
+        <w:t>(</w:t>
+      </w:r>
+      <w:r>
+        <w:rPr>
+          <w:rFonts w:ascii="Lucida Sans Typewriter" w:hAnsi="Lucida Sans Typewriter"/>
+        </w:rPr>
+        <w:t>2</w:t>
+      </w:r>
+      <w:r>
+        <w:rPr>
+          <w:rFonts w:ascii="Lucida Sans Typewriter" w:hAnsi="Lucida Sans Typewriter"/>
+        </w:rPr>
+        <w:t>)</w:t>
       </w:r>
     </w:p>
     <w:tbl>
@@ -873,7 +730,19 @@
               <w:rPr>
                 <w:rFonts w:ascii="Lucida Sans Typewriter" w:hAnsi="Lucida Sans Typewriter"/>
               </w:rPr>
-              <w:t>(Amounts are in millions of $)</w:t>
+              <w:t xml:space="preserve">(Amounts are in </w:t>
+            </w:r>
+            <w:r>
+              <w:rPr>
+                <w:rFonts w:ascii="Lucida Sans Typewriter" w:hAnsi="Lucida Sans Typewriter"/>
+              </w:rPr>
+              <w:t>thousands</w:t>
+            </w:r>
+            <w:r>
+              <w:rPr>
+                <w:rFonts w:ascii="Lucida Sans Typewriter" w:hAnsi="Lucida Sans Typewriter"/>
+              </w:rPr>
+              <w:t xml:space="preserve"> of $)</w:t>
             </w:r>
           </w:p>
           <w:p>
@@ -1041,7 +910,7 @@
               <w:rPr>
                 <w:rFonts w:ascii="Lucida Sans Typewriter" w:hAnsi="Lucida Sans Typewriter"/>
               </w:rPr>
-              <w:t>6.477</w:t>
+              <w:t>11,359</w:t>
             </w:r>
           </w:p>
         </w:tc>
@@ -1067,7 +936,7 @@
               <w:rPr>
                 <w:rFonts w:ascii="Lucida Sans Typewriter" w:hAnsi="Lucida Sans Typewriter"/>
               </w:rPr>
-              <w:t>6.000</w:t>
+              <w:t>10,000</w:t>
             </w:r>
           </w:p>
           <w:p>
@@ -1081,7 +950,7 @@
               <w:rPr>
                 <w:rFonts w:ascii="Lucida Sans Typewriter" w:hAnsi="Lucida Sans Typewriter"/>
               </w:rPr>
-              <w:t>0.477</w:t>
+              <w:t>1,359</w:t>
             </w:r>
           </w:p>
         </w:tc>
@@ -1165,7 +1034,7 @@
               <w:rPr>
                 <w:rFonts w:ascii="Lucida Sans Typewriter" w:hAnsi="Lucida Sans Typewriter"/>
               </w:rPr>
-              <w:t>0.259</w:t>
+              <w:t>454.36</w:t>
             </w:r>
           </w:p>
           <w:p>
@@ -1179,7 +1048,7 @@
               <w:rPr>
                 <w:rFonts w:ascii="Lucida Sans Typewriter" w:hAnsi="Lucida Sans Typewriter"/>
               </w:rPr>
-              <w:t>0.041</w:t>
+              <w:t>45.64</w:t>
             </w:r>
           </w:p>
         </w:tc>
@@ -1189,30 +1058,32 @@
           </w:tcPr>
           <w:p>
             <w:pPr>
-              <w:rPr>
-                <w:rFonts w:ascii="Lucida Sans Typewriter" w:hAnsi="Lucida Sans Typewriter"/>
-              </w:rPr>
-            </w:pPr>
-          </w:p>
-          <w:p>
-            <w:pPr>
-              <w:rPr>
-                <w:rFonts w:ascii="Lucida Sans Typewriter" w:hAnsi="Lucida Sans Typewriter"/>
-              </w:rPr>
-            </w:pPr>
-          </w:p>
-          <w:p>
-            <w:pPr>
               <w:jc w:val="right"/>
               <w:rPr>
                 <w:rFonts w:ascii="Lucida Sans Typewriter" w:hAnsi="Lucida Sans Typewriter"/>
               </w:rPr>
             </w:pPr>
-            <w:r>
-              <w:rPr>
-                <w:rFonts w:ascii="Lucida Sans Typewriter" w:hAnsi="Lucida Sans Typewriter"/>
-              </w:rPr>
-              <w:t>0.300</w:t>
+          </w:p>
+          <w:p>
+            <w:pPr>
+              <w:jc w:val="right"/>
+              <w:rPr>
+                <w:rFonts w:ascii="Lucida Sans Typewriter" w:hAnsi="Lucida Sans Typewriter"/>
+              </w:rPr>
+            </w:pPr>
+          </w:p>
+          <w:p>
+            <w:pPr>
+              <w:jc w:val="right"/>
+              <w:rPr>
+                <w:rFonts w:ascii="Lucida Sans Typewriter" w:hAnsi="Lucida Sans Typewriter"/>
+              </w:rPr>
+            </w:pPr>
+            <w:r>
+              <w:rPr>
+                <w:rFonts w:ascii="Lucida Sans Typewriter" w:hAnsi="Lucida Sans Typewriter"/>
+              </w:rPr>
+              <w:t>500.00</w:t>
             </w:r>
           </w:p>
         </w:tc>
@@ -1283,7 +1154,7 @@
               <w:rPr>
                 <w:rFonts w:ascii="Lucida Sans Typewriter" w:hAnsi="Lucida Sans Typewriter"/>
               </w:rPr>
-              <w:t>6.000</w:t>
+              <w:t>10,000</w:t>
             </w:r>
           </w:p>
         </w:tc>
@@ -1293,23 +1164,24 @@
           </w:tcPr>
           <w:p>
             <w:pPr>
-              <w:rPr>
-                <w:rFonts w:ascii="Lucida Sans Typewriter" w:hAnsi="Lucida Sans Typewriter"/>
-              </w:rPr>
-            </w:pPr>
-          </w:p>
-          <w:p>
-            <w:pPr>
               <w:jc w:val="right"/>
               <w:rPr>
                 <w:rFonts w:ascii="Lucida Sans Typewriter" w:hAnsi="Lucida Sans Typewriter"/>
               </w:rPr>
             </w:pPr>
-            <w:r>
-              <w:rPr>
-                <w:rFonts w:ascii="Lucida Sans Typewriter" w:hAnsi="Lucida Sans Typewriter"/>
-              </w:rPr>
-              <w:t>6.000</w:t>
+          </w:p>
+          <w:p>
+            <w:pPr>
+              <w:jc w:val="right"/>
+              <w:rPr>
+                <w:rFonts w:ascii="Lucida Sans Typewriter" w:hAnsi="Lucida Sans Typewriter"/>
+              </w:rPr>
+            </w:pPr>
+            <w:r>
+              <w:rPr>
+                <w:rFonts w:ascii="Lucida Sans Typewriter" w:hAnsi="Lucida Sans Typewriter"/>
+              </w:rPr>
+              <w:t>10,000</w:t>
             </w:r>
           </w:p>
         </w:tc>
@@ -1338,7 +1210,13 @@
         <w:rPr>
           <w:rFonts w:ascii="Lucida Sans Typewriter" w:hAnsi="Lucida Sans Typewriter"/>
         </w:rPr>
-        <w:t>4) The bond related accounts can be easily updated, based on the data that is provided above.</w:t>
+        <w:t>3</w:t>
+      </w:r>
+      <w:r>
+        <w:rPr>
+          <w:rFonts w:ascii="Lucida Sans Typewriter" w:hAnsi="Lucida Sans Typewriter"/>
+        </w:rPr>
+        <w:t>) The bond related accounts can be easily updated, based on the data that is provided above.</w:t>
       </w:r>
     </w:p>
     <w:p>
@@ -1351,7 +1229,13 @@
         <w:rPr>
           <w:rFonts w:ascii="Lucida Sans Typewriter" w:hAnsi="Lucida Sans Typewriter"/>
         </w:rPr>
-        <w:t>(5)</w:t>
+        <w:t>(4</w:t>
+      </w:r>
+      <w:r>
+        <w:rPr>
+          <w:rFonts w:ascii="Lucida Sans Typewriter" w:hAnsi="Lucida Sans Typewriter"/>
+        </w:rPr>
+        <w:t>)</w:t>
       </w:r>
     </w:p>
     <w:p>
@@ -1364,7 +1248,43 @@
         <w:rPr>
           <w:rFonts w:ascii="Lucida Sans Typewriter" w:hAnsi="Lucida Sans Typewriter"/>
         </w:rPr>
-        <w:t xml:space="preserve">To calculate, we note that after first payment, the net bond payable becomes $6.477 - $0.041 = $6.436 million. </w:t>
+        <w:t>To calculate, we note that after first payment, the net bond payable becomes $</w:t>
+      </w:r>
+      <w:r>
+        <w:rPr>
+          <w:rFonts w:ascii="Lucida Sans Typewriter" w:hAnsi="Lucida Sans Typewriter"/>
+        </w:rPr>
+        <w:t>11,359,000</w:t>
+      </w:r>
+      <w:r>
+        <w:rPr>
+          <w:rFonts w:ascii="Lucida Sans Typewriter" w:hAnsi="Lucida Sans Typewriter"/>
+        </w:rPr>
+        <w:t xml:space="preserve"> - $</w:t>
+      </w:r>
+      <w:r>
+        <w:rPr>
+          <w:rFonts w:ascii="Lucida Sans Typewriter" w:hAnsi="Lucida Sans Typewriter"/>
+        </w:rPr>
+        <w:t>45,640</w:t>
+      </w:r>
+      <w:r>
+        <w:rPr>
+          <w:rFonts w:ascii="Lucida Sans Typewriter" w:hAnsi="Lucida Sans Typewriter"/>
+        </w:rPr>
+        <w:t xml:space="preserve"> = $</w:t>
+      </w:r>
+      <w:r>
+        <w:rPr>
+          <w:rFonts w:ascii="Lucida Sans Typewriter" w:hAnsi="Lucida Sans Typewriter"/>
+        </w:rPr>
+        <w:t>11,313,360</w:t>
+      </w:r>
+      <w:r>
+        <w:rPr>
+          <w:rFonts w:ascii="Lucida Sans Typewriter" w:hAnsi="Lucida Sans Typewriter"/>
+        </w:rPr>
+        <w:t xml:space="preserve">. </w:t>
       </w:r>
     </w:p>
     <w:p>
@@ -1377,20 +1297,43 @@
         <w:rPr>
           <w:rFonts w:ascii="Lucida Sans Typewriter" w:hAnsi="Lucida Sans Typewriter"/>
         </w:rPr>
-        <w:t>Thus, the interest expense for the second payment (i.e. tenure ending on Dec 31, 2010) will be given by $6.436 x 4% = $0.257 million.</w:t>
+        <w:t>Thus, the interest expense for the second payment (i.e. tenure ending on Dec 31, 201</w:t>
       </w:r>
-    </w:p>
-    <w:p>
-      <w:pPr>
-        <w:rPr>
-          <w:rFonts w:ascii="Lucida Sans Typewriter" w:hAnsi="Lucida Sans Typewriter"/>
-        </w:rPr>
-      </w:pPr>
       <w:r>
         <w:rPr>
           <w:rFonts w:ascii="Lucida Sans Typewriter" w:hAnsi="Lucida Sans Typewriter"/>
         </w:rPr>
-        <w:t xml:space="preserve">Thus, the interest expense is $0.257 million for the second payment. </w:t>
+        <w:t>1</w:t>
+      </w:r>
+      <w:r>
+        <w:rPr>
+          <w:rFonts w:ascii="Lucida Sans Typewriter" w:hAnsi="Lucida Sans Typewriter"/>
+        </w:rPr>
+        <w:t>) will be given by $</w:t>
+      </w:r>
+      <w:r>
+        <w:rPr>
+          <w:rFonts w:ascii="Lucida Sans Typewriter" w:hAnsi="Lucida Sans Typewriter"/>
+        </w:rPr>
+        <w:t>11,313,360</w:t>
+      </w:r>
+      <w:r>
+        <w:rPr>
+          <w:rFonts w:ascii="Lucida Sans Typewriter" w:hAnsi="Lucida Sans Typewriter"/>
+        </w:rPr>
+        <w:t xml:space="preserve"> x 4% = $</w:t>
+      </w:r>
+      <w:r>
+        <w:rPr>
+          <w:rFonts w:ascii="Lucida Sans Typewriter" w:hAnsi="Lucida Sans Typewriter"/>
+        </w:rPr>
+        <w:t>45,253.44</w:t>
+      </w:r>
+      <w:r>
+        <w:rPr>
+          <w:rFonts w:ascii="Lucida Sans Typewriter" w:hAnsi="Lucida Sans Typewriter"/>
+        </w:rPr>
+        <w:t>.</w:t>
       </w:r>
     </w:p>
     <w:sectPr>

</xml_diff>

<commit_message>
#50: Added 9-65, done Siemens A.G. accounting
</commit_message>
<xml_diff>
--- a/Chapter 09/Problems/09-53.docx
+++ b/Chapter 09/Problems/09-53.docx
@@ -29,1311 +29,33 @@
         <w:rPr>
           <w:rFonts w:ascii="Lucida Sans Typewriter" w:hAnsi="Lucida Sans Typewriter"/>
         </w:rPr>
-        <w:t>(</w:t>
+        <w:t>Under the provisions of the U.S. GAAP, the interest expenses are considered as an operating cash flow, whereas Siemens A.G. has chosen to add this under the finance cash flow (because IFRS allows the firms to show the interest expense as financial cash flow if there is sufficient reasoning).</w:t>
       </w:r>
+    </w:p>
+    <w:p>
+      <w:pPr>
+        <w:rPr>
+          <w:rFonts w:ascii="Lucida Sans Typewriter" w:hAnsi="Lucida Sans Typewriter"/>
+        </w:rPr>
+      </w:pPr>
       <w:r>
         <w:rPr>
           <w:rFonts w:ascii="Lucida Sans Typewriter" w:hAnsi="Lucida Sans Typewriter"/>
         </w:rPr>
-        <w:t>1</w:t>
+        <w:t xml:space="preserve">Thus, if Siemens A.G. were to report under the U.S. GAAP, then they would have shown the interest in the operating expenses section only. </w:t>
       </w:r>
+    </w:p>
+    <w:p>
+      <w:pPr>
+        <w:rPr>
+          <w:rFonts w:ascii="Lucida Sans Typewriter" w:hAnsi="Lucida Sans Typewriter"/>
+        </w:rPr>
+      </w:pPr>
       <w:r>
         <w:rPr>
           <w:rFonts w:ascii="Lucida Sans Typewriter" w:hAnsi="Lucida Sans Typewriter"/>
         </w:rPr>
-        <w:t>)</w:t>
-      </w:r>
-    </w:p>
-    <w:tbl>
-      <w:tblPr>
-        <w:tblStyle w:val="TableGrid"/>
-        <w:tblW w:w="10774" w:type="dxa"/>
-        <w:tblInd w:w="-856" w:type="dxa"/>
-        <w:tblLook w:val="04A0" w:firstRow="1" w:lastRow="0" w:firstColumn="1" w:lastColumn="0" w:noHBand="0" w:noVBand="1"/>
-      </w:tblPr>
-      <w:tblGrid>
-        <w:gridCol w:w="2127"/>
-        <w:gridCol w:w="2552"/>
-        <w:gridCol w:w="2939"/>
-        <w:gridCol w:w="3156"/>
-      </w:tblGrid>
-      <w:tr>
-        <w:tc>
-          <w:tcPr>
-            <w:tcW w:w="10774" w:type="dxa"/>
-            <w:gridSpan w:val="4"/>
-          </w:tcPr>
-          <w:p>
-            <w:pPr>
-              <w:jc w:val="center"/>
-              <w:rPr>
-                <w:rFonts w:ascii="Lucida Sans Typewriter" w:hAnsi="Lucida Sans Typewriter"/>
-              </w:rPr>
-            </w:pPr>
-          </w:p>
-          <w:p>
-            <w:pPr>
-              <w:jc w:val="center"/>
-              <w:rPr>
-                <w:rFonts w:ascii="Lucida Sans Typewriter" w:hAnsi="Lucida Sans Typewriter"/>
-              </w:rPr>
-            </w:pPr>
-            <w:r>
-              <w:rPr>
-                <w:rFonts w:ascii="Lucida Sans Typewriter" w:hAnsi="Lucida Sans Typewriter"/>
-              </w:rPr>
-              <w:t>EFFECT ON THE BALANCE SHEET EQUATION</w:t>
-            </w:r>
-          </w:p>
-          <w:p>
-            <w:pPr>
-              <w:jc w:val="center"/>
-              <w:rPr>
-                <w:rFonts w:ascii="Lucida Sans Typewriter" w:hAnsi="Lucida Sans Typewriter"/>
-              </w:rPr>
-            </w:pPr>
-            <w:r>
-              <w:rPr>
-                <w:rFonts w:ascii="Lucida Sans Typewriter" w:hAnsi="Lucida Sans Typewriter"/>
-              </w:rPr>
-              <w:t xml:space="preserve">(Amounts are in </w:t>
-            </w:r>
-            <w:r>
-              <w:rPr>
-                <w:rFonts w:ascii="Lucida Sans Typewriter" w:hAnsi="Lucida Sans Typewriter"/>
-              </w:rPr>
-              <w:t>thousands</w:t>
-            </w:r>
-            <w:r>
-              <w:rPr>
-                <w:rFonts w:ascii="Lucida Sans Typewriter" w:hAnsi="Lucida Sans Typewriter"/>
-              </w:rPr>
-              <w:t xml:space="preserve"> of $)</w:t>
-            </w:r>
-          </w:p>
-          <w:p>
-            <w:pPr>
-              <w:rPr>
-                <w:rFonts w:ascii="Lucida Sans Typewriter" w:hAnsi="Lucida Sans Typewriter"/>
-              </w:rPr>
-            </w:pPr>
-          </w:p>
-        </w:tc>
-      </w:tr>
-      <w:tr>
-        <w:tc>
-          <w:tcPr>
-            <w:tcW w:w="2127" w:type="dxa"/>
-            <w:vMerge w:val="restart"/>
-          </w:tcPr>
-          <w:p>
-            <w:pPr>
-              <w:jc w:val="center"/>
-              <w:rPr>
-                <w:rFonts w:ascii="Lucida Sans Typewriter" w:hAnsi="Lucida Sans Typewriter"/>
-              </w:rPr>
-            </w:pPr>
-          </w:p>
-          <w:p>
-            <w:pPr>
-              <w:jc w:val="center"/>
-              <w:rPr>
-                <w:rFonts w:ascii="Lucida Sans Typewriter" w:hAnsi="Lucida Sans Typewriter"/>
-              </w:rPr>
-            </w:pPr>
-            <w:r>
-              <w:rPr>
-                <w:rFonts w:ascii="Lucida Sans Typewriter" w:hAnsi="Lucida Sans Typewriter"/>
-              </w:rPr>
-              <w:t>Scenario</w:t>
-            </w:r>
-          </w:p>
-        </w:tc>
-        <w:tc>
-          <w:tcPr>
-            <w:tcW w:w="8647" w:type="dxa"/>
-            <w:gridSpan w:val="3"/>
-          </w:tcPr>
-          <w:p>
-            <w:pPr>
-              <w:jc w:val="center"/>
-              <w:rPr>
-                <w:rFonts w:ascii="Lucida Sans Typewriter" w:hAnsi="Lucida Sans Typewriter"/>
-              </w:rPr>
-            </w:pPr>
-            <w:r>
-              <w:rPr>
-                <w:rFonts w:ascii="Lucida Sans Typewriter" w:hAnsi="Lucida Sans Typewriter"/>
-              </w:rPr>
-              <w:t>Balance Sheet Equation</w:t>
-            </w:r>
-          </w:p>
-        </w:tc>
-      </w:tr>
-      <w:tr>
-        <w:tc>
-          <w:tcPr>
-            <w:tcW w:w="2127" w:type="dxa"/>
-            <w:vMerge/>
-          </w:tcPr>
-          <w:p>
-            <w:pPr>
-              <w:rPr>
-                <w:rFonts w:ascii="Lucida Sans Typewriter" w:hAnsi="Lucida Sans Typewriter"/>
-              </w:rPr>
-            </w:pPr>
-          </w:p>
-        </w:tc>
-        <w:tc>
-          <w:tcPr>
-            <w:tcW w:w="2552" w:type="dxa"/>
-          </w:tcPr>
-          <w:p>
-            <w:pPr>
-              <w:jc w:val="right"/>
-              <w:rPr>
-                <w:rFonts w:ascii="Lucida Sans Typewriter" w:hAnsi="Lucida Sans Typewriter"/>
-              </w:rPr>
-            </w:pPr>
-            <w:r>
-              <w:rPr>
-                <w:rFonts w:ascii="Lucida Sans Typewriter" w:hAnsi="Lucida Sans Typewriter"/>
-              </w:rPr>
-              <w:t>Assets =</w:t>
-            </w:r>
-          </w:p>
-        </w:tc>
-        <w:tc>
-          <w:tcPr>
-            <w:tcW w:w="2939" w:type="dxa"/>
-          </w:tcPr>
-          <w:p>
-            <w:pPr>
-              <w:jc w:val="right"/>
-              <w:rPr>
-                <w:rFonts w:ascii="Lucida Sans Typewriter" w:hAnsi="Lucida Sans Typewriter"/>
-              </w:rPr>
-            </w:pPr>
-            <w:r>
-              <w:rPr>
-                <w:rFonts w:ascii="Lucida Sans Typewriter" w:hAnsi="Lucida Sans Typewriter"/>
-              </w:rPr>
-              <w:t>Liabilities +</w:t>
-            </w:r>
-          </w:p>
-        </w:tc>
-        <w:tc>
-          <w:tcPr>
-            <w:tcW w:w="3156" w:type="dxa"/>
-          </w:tcPr>
-          <w:p>
-            <w:pPr>
-              <w:jc w:val="right"/>
-              <w:rPr>
-                <w:rFonts w:ascii="Lucida Sans Typewriter" w:hAnsi="Lucida Sans Typewriter"/>
-              </w:rPr>
-            </w:pPr>
-            <w:r>
-              <w:rPr>
-                <w:rFonts w:ascii="Lucida Sans Typewriter" w:hAnsi="Lucida Sans Typewriter"/>
-              </w:rPr>
-              <w:t>Stockholders’ Equity</w:t>
-            </w:r>
-          </w:p>
-        </w:tc>
-      </w:tr>
-      <w:tr>
-        <w:tc>
-          <w:tcPr>
-            <w:tcW w:w="2127" w:type="dxa"/>
-          </w:tcPr>
-          <w:p>
-            <w:pPr>
-              <w:jc w:val="center"/>
-              <w:rPr>
-                <w:rFonts w:ascii="Lucida Sans Typewriter" w:hAnsi="Lucida Sans Typewriter"/>
-              </w:rPr>
-            </w:pPr>
-            <w:r>
-              <w:rPr>
-                <w:rFonts w:ascii="Lucida Sans Typewriter" w:hAnsi="Lucida Sans Typewriter"/>
-              </w:rPr>
-              <w:t>Issuance of debentures</w:t>
-            </w:r>
-          </w:p>
-        </w:tc>
-        <w:tc>
-          <w:tcPr>
-            <w:tcW w:w="2552" w:type="dxa"/>
-          </w:tcPr>
-          <w:p>
-            <w:pPr>
-              <w:jc w:val="right"/>
-              <w:rPr>
-                <w:rFonts w:ascii="Lucida Sans Typewriter" w:hAnsi="Lucida Sans Typewriter"/>
-              </w:rPr>
-            </w:pPr>
-            <w:r>
-              <w:rPr>
-                <w:rFonts w:ascii="Lucida Sans Typewriter" w:hAnsi="Lucida Sans Typewriter"/>
-              </w:rPr>
-              <w:t>+</w:t>
-            </w:r>
-            <w:r>
-              <w:rPr>
-                <w:rFonts w:ascii="Lucida Sans Typewriter" w:hAnsi="Lucida Sans Typewriter"/>
-              </w:rPr>
-              <w:t>11,359</w:t>
-            </w:r>
-          </w:p>
-          <w:p>
-            <w:pPr>
-              <w:jc w:val="right"/>
-              <w:rPr>
-                <w:rFonts w:ascii="Lucida Sans Typewriter" w:hAnsi="Lucida Sans Typewriter"/>
-              </w:rPr>
-            </w:pPr>
-            <w:r>
-              <w:rPr>
-                <w:rFonts w:ascii="Lucida Sans Typewriter" w:hAnsi="Lucida Sans Typewriter"/>
-              </w:rPr>
-              <w:t>(cash)</w:t>
-            </w:r>
-          </w:p>
-        </w:tc>
-        <w:tc>
-          <w:tcPr>
-            <w:tcW w:w="2939" w:type="dxa"/>
-            <w:tcBorders>
-              <w:bottom w:val="single" w:sz="4" w:space="0" w:color="auto"/>
-            </w:tcBorders>
-          </w:tcPr>
-          <w:p>
-            <w:pPr>
-              <w:jc w:val="right"/>
-              <w:rPr>
-                <w:rFonts w:ascii="Lucida Sans Typewriter" w:hAnsi="Lucida Sans Typewriter"/>
-              </w:rPr>
-            </w:pPr>
-            <w:r>
-              <w:rPr>
-                <w:rFonts w:ascii="Lucida Sans Typewriter" w:hAnsi="Lucida Sans Typewriter"/>
-              </w:rPr>
-              <w:t>+</w:t>
-            </w:r>
-            <w:r>
-              <w:rPr>
-                <w:rFonts w:ascii="Lucida Sans Typewriter" w:hAnsi="Lucida Sans Typewriter"/>
-              </w:rPr>
-              <w:t>10,000</w:t>
-            </w:r>
-          </w:p>
-          <w:p>
-            <w:pPr>
-              <w:jc w:val="right"/>
-              <w:rPr>
-                <w:rFonts w:ascii="Lucida Sans Typewriter" w:hAnsi="Lucida Sans Typewriter"/>
-              </w:rPr>
-            </w:pPr>
-            <w:r>
-              <w:rPr>
-                <w:rFonts w:ascii="Lucida Sans Typewriter" w:hAnsi="Lucida Sans Typewriter"/>
-              </w:rPr>
-              <w:t>(bonds payable)</w:t>
-            </w:r>
-          </w:p>
-          <w:p>
-            <w:pPr>
-              <w:jc w:val="right"/>
-              <w:rPr>
-                <w:rFonts w:ascii="Lucida Sans Typewriter" w:hAnsi="Lucida Sans Typewriter"/>
-              </w:rPr>
-            </w:pPr>
-            <w:r>
-              <w:rPr>
-                <w:rFonts w:ascii="Lucida Sans Typewriter" w:hAnsi="Lucida Sans Typewriter"/>
-              </w:rPr>
-              <w:t>+</w:t>
-            </w:r>
-            <w:r>
-              <w:rPr>
-                <w:rFonts w:ascii="Lucida Sans Typewriter" w:hAnsi="Lucida Sans Typewriter"/>
-              </w:rPr>
-              <w:t>1,359</w:t>
-            </w:r>
-          </w:p>
-          <w:p>
-            <w:pPr>
-              <w:jc w:val="right"/>
-              <w:rPr>
-                <w:rFonts w:ascii="Lucida Sans Typewriter" w:hAnsi="Lucida Sans Typewriter"/>
-              </w:rPr>
-            </w:pPr>
-            <w:r>
-              <w:rPr>
-                <w:rFonts w:ascii="Lucida Sans Typewriter" w:hAnsi="Lucida Sans Typewriter"/>
-              </w:rPr>
-              <w:t>(bond premium)</w:t>
-            </w:r>
-          </w:p>
-        </w:tc>
-        <w:tc>
-          <w:tcPr>
-            <w:tcW w:w="3156" w:type="dxa"/>
-          </w:tcPr>
-          <w:p>
-            <w:pPr>
-              <w:rPr>
-                <w:rFonts w:ascii="Lucida Sans Typewriter" w:hAnsi="Lucida Sans Typewriter"/>
-              </w:rPr>
-            </w:pPr>
-          </w:p>
-        </w:tc>
-      </w:tr>
-      <w:tr>
-        <w:tc>
-          <w:tcPr>
-            <w:tcW w:w="2127" w:type="dxa"/>
-          </w:tcPr>
-          <w:p>
-            <w:pPr>
-              <w:jc w:val="center"/>
-              <w:rPr>
-                <w:rFonts w:ascii="Lucida Sans Typewriter" w:hAnsi="Lucida Sans Typewriter"/>
-              </w:rPr>
-            </w:pPr>
-            <w:r>
-              <w:rPr>
-                <w:rFonts w:ascii="Lucida Sans Typewriter" w:hAnsi="Lucida Sans Typewriter"/>
-              </w:rPr>
-              <w:t>First semi-annual payment</w:t>
-            </w:r>
-          </w:p>
-        </w:tc>
-        <w:tc>
-          <w:tcPr>
-            <w:tcW w:w="2552" w:type="dxa"/>
-          </w:tcPr>
-          <w:p>
-            <w:pPr>
-              <w:jc w:val="right"/>
-              <w:rPr>
-                <w:rFonts w:ascii="Lucida Sans Typewriter" w:hAnsi="Lucida Sans Typewriter"/>
-              </w:rPr>
-            </w:pPr>
-            <w:r>
-              <w:rPr>
-                <w:rFonts w:ascii="Lucida Sans Typewriter" w:hAnsi="Lucida Sans Typewriter"/>
-              </w:rPr>
-              <w:t>-</w:t>
-            </w:r>
-            <w:r>
-              <w:rPr>
-                <w:rFonts w:ascii="Lucida Sans Typewriter" w:hAnsi="Lucida Sans Typewriter"/>
-              </w:rPr>
-              <w:t>500.00</w:t>
-            </w:r>
-          </w:p>
-          <w:p>
-            <w:pPr>
-              <w:jc w:val="right"/>
-              <w:rPr>
-                <w:rFonts w:ascii="Lucida Sans Typewriter" w:hAnsi="Lucida Sans Typewriter"/>
-              </w:rPr>
-            </w:pPr>
-            <w:r>
-              <w:rPr>
-                <w:rFonts w:ascii="Lucida Sans Typewriter" w:hAnsi="Lucida Sans Typewriter"/>
-              </w:rPr>
-              <w:t>(cash)</w:t>
-            </w:r>
-          </w:p>
-        </w:tc>
-        <w:tc>
-          <w:tcPr>
-            <w:tcW w:w="2939" w:type="dxa"/>
-            <w:tcBorders>
-              <w:bottom w:val="nil"/>
-            </w:tcBorders>
-          </w:tcPr>
-          <w:p>
-            <w:pPr>
-              <w:jc w:val="right"/>
-              <w:rPr>
-                <w:rFonts w:ascii="Lucida Sans Typewriter" w:hAnsi="Lucida Sans Typewriter"/>
-              </w:rPr>
-            </w:pPr>
-            <w:r>
-              <w:rPr>
-                <w:rFonts w:ascii="Lucida Sans Typewriter" w:hAnsi="Lucida Sans Typewriter"/>
-              </w:rPr>
-              <w:t>-</w:t>
-            </w:r>
-            <w:r>
-              <w:rPr>
-                <w:rFonts w:ascii="Lucida Sans Typewriter" w:hAnsi="Lucida Sans Typewriter"/>
-              </w:rPr>
-              <w:t>45.64</w:t>
-            </w:r>
-          </w:p>
-          <w:p>
-            <w:pPr>
-              <w:jc w:val="right"/>
-              <w:rPr>
-                <w:rFonts w:ascii="Lucida Sans Typewriter" w:hAnsi="Lucida Sans Typewriter"/>
-              </w:rPr>
-            </w:pPr>
-            <w:r>
-              <w:rPr>
-                <w:rFonts w:ascii="Lucida Sans Typewriter" w:hAnsi="Lucida Sans Typewriter"/>
-              </w:rPr>
-              <w:t>(bond premium)</w:t>
-            </w:r>
-          </w:p>
-        </w:tc>
-        <w:tc>
-          <w:tcPr>
-            <w:tcW w:w="3156" w:type="dxa"/>
-          </w:tcPr>
-          <w:p>
-            <w:pPr>
-              <w:jc w:val="right"/>
-              <w:rPr>
-                <w:rFonts w:ascii="Lucida Sans Typewriter" w:hAnsi="Lucida Sans Typewriter"/>
-              </w:rPr>
-            </w:pPr>
-            <w:r>
-              <w:rPr>
-                <w:rFonts w:ascii="Lucida Sans Typewriter" w:hAnsi="Lucida Sans Typewriter"/>
-              </w:rPr>
-              <w:t>-</w:t>
-            </w:r>
-            <w:r>
-              <w:rPr>
-                <w:rFonts w:ascii="Lucida Sans Typewriter" w:hAnsi="Lucida Sans Typewriter"/>
-              </w:rPr>
-              <w:t>454.36</w:t>
-            </w:r>
-          </w:p>
-          <w:p>
-            <w:pPr>
-              <w:jc w:val="right"/>
-              <w:rPr>
-                <w:rFonts w:ascii="Lucida Sans Typewriter" w:hAnsi="Lucida Sans Typewriter"/>
-              </w:rPr>
-            </w:pPr>
-            <w:r>
-              <w:rPr>
-                <w:rFonts w:ascii="Lucida Sans Typewriter" w:hAnsi="Lucida Sans Typewriter"/>
-              </w:rPr>
-              <w:t>(interest expense)</w:t>
-            </w:r>
-          </w:p>
-        </w:tc>
-      </w:tr>
-      <w:tr>
-        <w:tc>
-          <w:tcPr>
-            <w:tcW w:w="2127" w:type="dxa"/>
-          </w:tcPr>
-          <w:p>
-            <w:pPr>
-              <w:jc w:val="center"/>
-              <w:rPr>
-                <w:rFonts w:ascii="Lucida Sans Typewriter" w:hAnsi="Lucida Sans Typewriter"/>
-              </w:rPr>
-            </w:pPr>
-            <w:r>
-              <w:rPr>
-                <w:rFonts w:ascii="Lucida Sans Typewriter" w:hAnsi="Lucida Sans Typewriter"/>
-              </w:rPr>
-              <w:t>Payment at maturity</w:t>
-            </w:r>
-          </w:p>
-        </w:tc>
-        <w:tc>
-          <w:tcPr>
-            <w:tcW w:w="2552" w:type="dxa"/>
-          </w:tcPr>
-          <w:p>
-            <w:pPr>
-              <w:jc w:val="right"/>
-              <w:rPr>
-                <w:rFonts w:ascii="Lucida Sans Typewriter" w:hAnsi="Lucida Sans Typewriter"/>
-              </w:rPr>
-            </w:pPr>
-            <w:r>
-              <w:rPr>
-                <w:rFonts w:ascii="Lucida Sans Typewriter" w:hAnsi="Lucida Sans Typewriter"/>
-              </w:rPr>
-              <w:t>-</w:t>
-            </w:r>
-            <w:r>
-              <w:rPr>
-                <w:rFonts w:ascii="Lucida Sans Typewriter" w:hAnsi="Lucida Sans Typewriter"/>
-              </w:rPr>
-              <w:t>10,000</w:t>
-            </w:r>
-          </w:p>
-          <w:p>
-            <w:pPr>
-              <w:jc w:val="right"/>
-              <w:rPr>
-                <w:rFonts w:ascii="Lucida Sans Typewriter" w:hAnsi="Lucida Sans Typewriter"/>
-              </w:rPr>
-            </w:pPr>
-            <w:r>
-              <w:rPr>
-                <w:rFonts w:ascii="Lucida Sans Typewriter" w:hAnsi="Lucida Sans Typewriter"/>
-              </w:rPr>
-              <w:t>(cash)</w:t>
-            </w:r>
-          </w:p>
-        </w:tc>
-        <w:tc>
-          <w:tcPr>
-            <w:tcW w:w="2939" w:type="dxa"/>
-            <w:tcBorders>
-              <w:top w:val="nil"/>
-            </w:tcBorders>
-          </w:tcPr>
-          <w:p>
-            <w:pPr>
-              <w:jc w:val="right"/>
-              <w:rPr>
-                <w:rFonts w:ascii="Lucida Sans Typewriter" w:hAnsi="Lucida Sans Typewriter"/>
-              </w:rPr>
-            </w:pPr>
-            <w:r>
-              <w:rPr>
-                <w:rFonts w:ascii="Lucida Sans Typewriter" w:hAnsi="Lucida Sans Typewriter"/>
-              </w:rPr>
-              <w:t>-</w:t>
-            </w:r>
-            <w:r>
-              <w:rPr>
-                <w:rFonts w:ascii="Lucida Sans Typewriter" w:hAnsi="Lucida Sans Typewriter"/>
-              </w:rPr>
-              <w:t>10,000</w:t>
-            </w:r>
-          </w:p>
-          <w:p>
-            <w:pPr>
-              <w:jc w:val="right"/>
-              <w:rPr>
-                <w:rFonts w:ascii="Lucida Sans Typewriter" w:hAnsi="Lucida Sans Typewriter"/>
-              </w:rPr>
-            </w:pPr>
-            <w:r>
-              <w:rPr>
-                <w:rFonts w:ascii="Lucida Sans Typewriter" w:hAnsi="Lucida Sans Typewriter"/>
-              </w:rPr>
-              <w:t>(bonds payable)</w:t>
-            </w:r>
-          </w:p>
-        </w:tc>
-        <w:tc>
-          <w:tcPr>
-            <w:tcW w:w="3156" w:type="dxa"/>
-          </w:tcPr>
-          <w:p>
-            <w:pPr>
-              <w:jc w:val="right"/>
-              <w:rPr>
-                <w:rFonts w:ascii="Lucida Sans Typewriter" w:hAnsi="Lucida Sans Typewriter"/>
-              </w:rPr>
-            </w:pPr>
-          </w:p>
-        </w:tc>
-      </w:tr>
-    </w:tbl>
-    <w:p>
-      <w:pPr>
-        <w:rPr>
-          <w:rFonts w:ascii="Lucida Sans Typewriter" w:hAnsi="Lucida Sans Typewriter"/>
-        </w:rPr>
-      </w:pPr>
-    </w:p>
-    <w:p>
-      <w:pPr>
-        <w:rPr>
-          <w:rFonts w:ascii="Lucida Sans Typewriter" w:hAnsi="Lucida Sans Typewriter"/>
-        </w:rPr>
-      </w:pPr>
-      <w:r>
-        <w:rPr>
-          <w:rFonts w:ascii="Lucida Sans Typewriter" w:hAnsi="Lucida Sans Typewriter"/>
-        </w:rPr>
-        <w:t>(</w:t>
-      </w:r>
-      <w:r>
-        <w:rPr>
-          <w:rFonts w:ascii="Lucida Sans Typewriter" w:hAnsi="Lucida Sans Typewriter"/>
-        </w:rPr>
-        <w:t>2</w:t>
-      </w:r>
-      <w:r>
-        <w:rPr>
-          <w:rFonts w:ascii="Lucida Sans Typewriter" w:hAnsi="Lucida Sans Typewriter"/>
-        </w:rPr>
-        <w:t>)</w:t>
-      </w:r>
-    </w:p>
-    <w:tbl>
-      <w:tblPr>
-        <w:tblStyle w:val="TableGrid"/>
-        <w:tblW w:w="0" w:type="auto"/>
-        <w:tblLook w:val="04A0" w:firstRow="1" w:lastRow="0" w:firstColumn="1" w:lastColumn="0" w:noHBand="0" w:noVBand="1"/>
-      </w:tblPr>
-      <w:tblGrid>
-        <w:gridCol w:w="1413"/>
-        <w:gridCol w:w="4111"/>
-        <w:gridCol w:w="1701"/>
-        <w:gridCol w:w="1791"/>
-      </w:tblGrid>
-      <w:tr>
-        <w:tc>
-          <w:tcPr>
-            <w:tcW w:w="9016" w:type="dxa"/>
-            <w:gridSpan w:val="4"/>
-          </w:tcPr>
-          <w:p>
-            <w:pPr>
-              <w:jc w:val="center"/>
-              <w:rPr>
-                <w:rFonts w:ascii="Lucida Sans Typewriter" w:hAnsi="Lucida Sans Typewriter"/>
-              </w:rPr>
-            </w:pPr>
-          </w:p>
-          <w:p>
-            <w:pPr>
-              <w:jc w:val="center"/>
-              <w:rPr>
-                <w:rFonts w:ascii="Lucida Sans Typewriter" w:hAnsi="Lucida Sans Typewriter"/>
-              </w:rPr>
-            </w:pPr>
-            <w:r>
-              <w:rPr>
-                <w:rFonts w:ascii="Lucida Sans Typewriter" w:hAnsi="Lucida Sans Typewriter"/>
-              </w:rPr>
-              <w:t>JOURNAL ENTRIES FOR THE BOND TRANSACTIONS</w:t>
-            </w:r>
-          </w:p>
-          <w:p>
-            <w:pPr>
-              <w:jc w:val="center"/>
-              <w:rPr>
-                <w:rFonts w:ascii="Lucida Sans Typewriter" w:hAnsi="Lucida Sans Typewriter"/>
-              </w:rPr>
-            </w:pPr>
-            <w:r>
-              <w:rPr>
-                <w:rFonts w:ascii="Lucida Sans Typewriter" w:hAnsi="Lucida Sans Typewriter"/>
-              </w:rPr>
-              <w:t xml:space="preserve">(Amounts are in </w:t>
-            </w:r>
-            <w:r>
-              <w:rPr>
-                <w:rFonts w:ascii="Lucida Sans Typewriter" w:hAnsi="Lucida Sans Typewriter"/>
-              </w:rPr>
-              <w:t>thousands</w:t>
-            </w:r>
-            <w:r>
-              <w:rPr>
-                <w:rFonts w:ascii="Lucida Sans Typewriter" w:hAnsi="Lucida Sans Typewriter"/>
-              </w:rPr>
-              <w:t xml:space="preserve"> of $)</w:t>
-            </w:r>
-          </w:p>
-          <w:p>
-            <w:pPr>
-              <w:rPr>
-                <w:rFonts w:ascii="Lucida Sans Typewriter" w:hAnsi="Lucida Sans Typewriter"/>
-              </w:rPr>
-            </w:pPr>
-          </w:p>
-        </w:tc>
-      </w:tr>
-      <w:tr>
-        <w:tc>
-          <w:tcPr>
-            <w:tcW w:w="1413" w:type="dxa"/>
-          </w:tcPr>
-          <w:p>
-            <w:pPr>
-              <w:jc w:val="center"/>
-              <w:rPr>
-                <w:rFonts w:ascii="Lucida Sans Typewriter" w:hAnsi="Lucida Sans Typewriter"/>
-              </w:rPr>
-            </w:pPr>
-            <w:r>
-              <w:rPr>
-                <w:rFonts w:ascii="Lucida Sans Typewriter" w:hAnsi="Lucida Sans Typewriter"/>
-              </w:rPr>
-              <w:t>Date</w:t>
-            </w:r>
-          </w:p>
-        </w:tc>
-        <w:tc>
-          <w:tcPr>
-            <w:tcW w:w="4111" w:type="dxa"/>
-          </w:tcPr>
-          <w:p>
-            <w:pPr>
-              <w:rPr>
-                <w:rFonts w:ascii="Lucida Sans Typewriter" w:hAnsi="Lucida Sans Typewriter"/>
-              </w:rPr>
-            </w:pPr>
-            <w:r>
-              <w:rPr>
-                <w:rFonts w:ascii="Lucida Sans Typewriter" w:hAnsi="Lucida Sans Typewriter"/>
-              </w:rPr>
-              <w:t>Particulars</w:t>
-            </w:r>
-          </w:p>
-        </w:tc>
-        <w:tc>
-          <w:tcPr>
-            <w:tcW w:w="1701" w:type="dxa"/>
-          </w:tcPr>
-          <w:p>
-            <w:pPr>
-              <w:jc w:val="right"/>
-              <w:rPr>
-                <w:rFonts w:ascii="Lucida Sans Typewriter" w:hAnsi="Lucida Sans Typewriter"/>
-              </w:rPr>
-            </w:pPr>
-            <w:r>
-              <w:rPr>
-                <w:rFonts w:ascii="Lucida Sans Typewriter" w:hAnsi="Lucida Sans Typewriter"/>
-              </w:rPr>
-              <w:t>Debit</w:t>
-            </w:r>
-          </w:p>
-        </w:tc>
-        <w:tc>
-          <w:tcPr>
-            <w:tcW w:w="1791" w:type="dxa"/>
-          </w:tcPr>
-          <w:p>
-            <w:pPr>
-              <w:jc w:val="right"/>
-              <w:rPr>
-                <w:rFonts w:ascii="Lucida Sans Typewriter" w:hAnsi="Lucida Sans Typewriter"/>
-              </w:rPr>
-            </w:pPr>
-            <w:r>
-              <w:rPr>
-                <w:rFonts w:ascii="Lucida Sans Typewriter" w:hAnsi="Lucida Sans Typewriter"/>
-              </w:rPr>
-              <w:t>Credit</w:t>
-            </w:r>
-          </w:p>
-        </w:tc>
-      </w:tr>
-      <w:tr>
-        <w:tc>
-          <w:tcPr>
-            <w:tcW w:w="1413" w:type="dxa"/>
-          </w:tcPr>
-          <w:p>
-            <w:pPr>
-              <w:jc w:val="center"/>
-              <w:rPr>
-                <w:rFonts w:ascii="Lucida Sans Typewriter" w:hAnsi="Lucida Sans Typewriter"/>
-              </w:rPr>
-            </w:pPr>
-            <w:r>
-              <w:rPr>
-                <w:rFonts w:ascii="Lucida Sans Typewriter" w:hAnsi="Lucida Sans Typewriter"/>
-              </w:rPr>
-              <w:t xml:space="preserve">Issuance </w:t>
-            </w:r>
-          </w:p>
-        </w:tc>
-        <w:tc>
-          <w:tcPr>
-            <w:tcW w:w="4111" w:type="dxa"/>
-          </w:tcPr>
-          <w:p>
-            <w:pPr>
-              <w:rPr>
-                <w:rFonts w:ascii="Lucida Sans Typewriter" w:hAnsi="Lucida Sans Typewriter"/>
-              </w:rPr>
-            </w:pPr>
-            <w:r>
-              <w:rPr>
-                <w:rFonts w:ascii="Lucida Sans Typewriter" w:hAnsi="Lucida Sans Typewriter"/>
-              </w:rPr>
-              <w:t>Cash</w:t>
-            </w:r>
-          </w:p>
-          <w:p>
-            <w:pPr>
-              <w:rPr>
-                <w:rFonts w:ascii="Lucida Sans Typewriter" w:hAnsi="Lucida Sans Typewriter"/>
-              </w:rPr>
-            </w:pPr>
-            <w:r>
-              <w:rPr>
-                <w:rFonts w:ascii="Lucida Sans Typewriter" w:hAnsi="Lucida Sans Typewriter"/>
-              </w:rPr>
-              <w:t xml:space="preserve">  To Bonds Payable</w:t>
-            </w:r>
-          </w:p>
-          <w:p>
-            <w:pPr>
-              <w:rPr>
-                <w:rFonts w:ascii="Lucida Sans Typewriter" w:hAnsi="Lucida Sans Typewriter"/>
-              </w:rPr>
-            </w:pPr>
-            <w:r>
-              <w:rPr>
-                <w:rFonts w:ascii="Lucida Sans Typewriter" w:hAnsi="Lucida Sans Typewriter"/>
-              </w:rPr>
-              <w:t xml:space="preserve">  To Bonds Premium</w:t>
-            </w:r>
-          </w:p>
-        </w:tc>
-        <w:tc>
-          <w:tcPr>
-            <w:tcW w:w="1701" w:type="dxa"/>
-          </w:tcPr>
-          <w:p>
-            <w:pPr>
-              <w:jc w:val="right"/>
-              <w:rPr>
-                <w:rFonts w:ascii="Lucida Sans Typewriter" w:hAnsi="Lucida Sans Typewriter"/>
-              </w:rPr>
-            </w:pPr>
-            <w:r>
-              <w:rPr>
-                <w:rFonts w:ascii="Lucida Sans Typewriter" w:hAnsi="Lucida Sans Typewriter"/>
-              </w:rPr>
-              <w:t>11,359</w:t>
-            </w:r>
-          </w:p>
-        </w:tc>
-        <w:tc>
-          <w:tcPr>
-            <w:tcW w:w="1791" w:type="dxa"/>
-          </w:tcPr>
-          <w:p>
-            <w:pPr>
-              <w:rPr>
-                <w:rFonts w:ascii="Lucida Sans Typewriter" w:hAnsi="Lucida Sans Typewriter"/>
-              </w:rPr>
-            </w:pPr>
-          </w:p>
-          <w:p>
-            <w:pPr>
-              <w:jc w:val="right"/>
-              <w:rPr>
-                <w:rFonts w:ascii="Lucida Sans Typewriter" w:hAnsi="Lucida Sans Typewriter"/>
-              </w:rPr>
-            </w:pPr>
-            <w:r>
-              <w:rPr>
-                <w:rFonts w:ascii="Lucida Sans Typewriter" w:hAnsi="Lucida Sans Typewriter"/>
-              </w:rPr>
-              <w:t>10,000</w:t>
-            </w:r>
-          </w:p>
-          <w:p>
-            <w:pPr>
-              <w:jc w:val="right"/>
-              <w:rPr>
-                <w:rFonts w:ascii="Lucida Sans Typewriter" w:hAnsi="Lucida Sans Typewriter"/>
-              </w:rPr>
-            </w:pPr>
-            <w:r>
-              <w:rPr>
-                <w:rFonts w:ascii="Lucida Sans Typewriter" w:hAnsi="Lucida Sans Typewriter"/>
-              </w:rPr>
-              <w:t>1,359</w:t>
-            </w:r>
-          </w:p>
-        </w:tc>
-      </w:tr>
-      <w:tr>
-        <w:tc>
-          <w:tcPr>
-            <w:tcW w:w="1413" w:type="dxa"/>
-          </w:tcPr>
-          <w:p>
-            <w:pPr>
-              <w:jc w:val="center"/>
-              <w:rPr>
-                <w:rFonts w:ascii="Lucida Sans Typewriter" w:hAnsi="Lucida Sans Typewriter"/>
-              </w:rPr>
-            </w:pPr>
-            <w:r>
-              <w:rPr>
-                <w:rFonts w:ascii="Lucida Sans Typewriter" w:hAnsi="Lucida Sans Typewriter"/>
-              </w:rPr>
-              <w:t>First Payment</w:t>
-            </w:r>
-          </w:p>
-        </w:tc>
-        <w:tc>
-          <w:tcPr>
-            <w:tcW w:w="4111" w:type="dxa"/>
-          </w:tcPr>
-          <w:p>
-            <w:pPr>
-              <w:rPr>
-                <w:rFonts w:ascii="Lucida Sans Typewriter" w:hAnsi="Lucida Sans Typewriter"/>
-              </w:rPr>
-            </w:pPr>
-            <w:r>
-              <w:rPr>
-                <w:rFonts w:ascii="Lucida Sans Typewriter" w:hAnsi="Lucida Sans Typewriter"/>
-              </w:rPr>
-              <w:t>Interest Expense</w:t>
-            </w:r>
-          </w:p>
-          <w:p>
-            <w:pPr>
-              <w:rPr>
-                <w:rFonts w:ascii="Lucida Sans Typewriter" w:hAnsi="Lucida Sans Typewriter"/>
-              </w:rPr>
-            </w:pPr>
-            <w:r>
-              <w:rPr>
-                <w:rFonts w:ascii="Lucida Sans Typewriter" w:hAnsi="Lucida Sans Typewriter"/>
-              </w:rPr>
-              <w:t>Bonds Premium</w:t>
-            </w:r>
-          </w:p>
-          <w:p>
-            <w:pPr>
-              <w:rPr>
-                <w:rFonts w:ascii="Lucida Sans Typewriter" w:hAnsi="Lucida Sans Typewriter"/>
-              </w:rPr>
-            </w:pPr>
-            <w:r>
-              <w:rPr>
-                <w:rFonts w:ascii="Lucida Sans Typewriter" w:hAnsi="Lucida Sans Typewriter"/>
-              </w:rPr>
-              <w:t xml:space="preserve">  To Cash</w:t>
-            </w:r>
-          </w:p>
-        </w:tc>
-        <w:tc>
-          <w:tcPr>
-            <w:tcW w:w="1701" w:type="dxa"/>
-          </w:tcPr>
-          <w:p>
-            <w:pPr>
-              <w:jc w:val="right"/>
-              <w:rPr>
-                <w:rFonts w:ascii="Lucida Sans Typewriter" w:hAnsi="Lucida Sans Typewriter"/>
-              </w:rPr>
-            </w:pPr>
-            <w:r>
-              <w:rPr>
-                <w:rFonts w:ascii="Lucida Sans Typewriter" w:hAnsi="Lucida Sans Typewriter"/>
-              </w:rPr>
-              <w:t>454.36</w:t>
-            </w:r>
-          </w:p>
-          <w:p>
-            <w:pPr>
-              <w:jc w:val="right"/>
-              <w:rPr>
-                <w:rFonts w:ascii="Lucida Sans Typewriter" w:hAnsi="Lucida Sans Typewriter"/>
-              </w:rPr>
-            </w:pPr>
-            <w:r>
-              <w:rPr>
-                <w:rFonts w:ascii="Lucida Sans Typewriter" w:hAnsi="Lucida Sans Typewriter"/>
-              </w:rPr>
-              <w:t>45.64</w:t>
-            </w:r>
-          </w:p>
-        </w:tc>
-        <w:tc>
-          <w:tcPr>
-            <w:tcW w:w="1791" w:type="dxa"/>
-          </w:tcPr>
-          <w:p>
-            <w:pPr>
-              <w:jc w:val="right"/>
-              <w:rPr>
-                <w:rFonts w:ascii="Lucida Sans Typewriter" w:hAnsi="Lucida Sans Typewriter"/>
-              </w:rPr>
-            </w:pPr>
-          </w:p>
-          <w:p>
-            <w:pPr>
-              <w:jc w:val="right"/>
-              <w:rPr>
-                <w:rFonts w:ascii="Lucida Sans Typewriter" w:hAnsi="Lucida Sans Typewriter"/>
-              </w:rPr>
-            </w:pPr>
-          </w:p>
-          <w:p>
-            <w:pPr>
-              <w:jc w:val="right"/>
-              <w:rPr>
-                <w:rFonts w:ascii="Lucida Sans Typewriter" w:hAnsi="Lucida Sans Typewriter"/>
-              </w:rPr>
-            </w:pPr>
-            <w:r>
-              <w:rPr>
-                <w:rFonts w:ascii="Lucida Sans Typewriter" w:hAnsi="Lucida Sans Typewriter"/>
-              </w:rPr>
-              <w:t>500.00</w:t>
-            </w:r>
-          </w:p>
-        </w:tc>
-      </w:tr>
-      <w:tr>
-        <w:tc>
-          <w:tcPr>
-            <w:tcW w:w="1413" w:type="dxa"/>
-          </w:tcPr>
-          <w:p>
-            <w:pPr>
-              <w:jc w:val="center"/>
-              <w:rPr>
-                <w:rFonts w:ascii="Lucida Sans Typewriter" w:hAnsi="Lucida Sans Typewriter"/>
-              </w:rPr>
-            </w:pPr>
-            <w:r>
-              <w:rPr>
-                <w:rFonts w:ascii="Lucida Sans Typewriter" w:hAnsi="Lucida Sans Typewriter"/>
-              </w:rPr>
-              <w:t>Maturity Payment</w:t>
-            </w:r>
-          </w:p>
-        </w:tc>
-        <w:tc>
-          <w:tcPr>
-            <w:tcW w:w="4111" w:type="dxa"/>
-          </w:tcPr>
-          <w:p>
-            <w:pPr>
-              <w:rPr>
-                <w:rFonts w:ascii="Lucida Sans Typewriter" w:hAnsi="Lucida Sans Typewriter"/>
-              </w:rPr>
-            </w:pPr>
-            <w:r>
-              <w:rPr>
-                <w:rFonts w:ascii="Lucida Sans Typewriter" w:hAnsi="Lucida Sans Typewriter"/>
-              </w:rPr>
-              <w:t>Bonds Payable</w:t>
-            </w:r>
-          </w:p>
-          <w:p>
-            <w:pPr>
-              <w:rPr>
-                <w:rFonts w:ascii="Lucida Sans Typewriter" w:hAnsi="Lucida Sans Typewriter"/>
-              </w:rPr>
-            </w:pPr>
-            <w:r>
-              <w:rPr>
-                <w:rFonts w:ascii="Lucida Sans Typewriter" w:hAnsi="Lucida Sans Typewriter"/>
-              </w:rPr>
-              <w:t xml:space="preserve">  To Cash</w:t>
-            </w:r>
-          </w:p>
-        </w:tc>
-        <w:tc>
-          <w:tcPr>
-            <w:tcW w:w="1701" w:type="dxa"/>
-          </w:tcPr>
-          <w:p>
-            <w:pPr>
-              <w:jc w:val="right"/>
-              <w:rPr>
-                <w:rFonts w:ascii="Lucida Sans Typewriter" w:hAnsi="Lucida Sans Typewriter"/>
-              </w:rPr>
-            </w:pPr>
-            <w:r>
-              <w:rPr>
-                <w:rFonts w:ascii="Lucida Sans Typewriter" w:hAnsi="Lucida Sans Typewriter"/>
-              </w:rPr>
-              <w:t>10,000</w:t>
-            </w:r>
-          </w:p>
-        </w:tc>
-        <w:tc>
-          <w:tcPr>
-            <w:tcW w:w="1791" w:type="dxa"/>
-          </w:tcPr>
-          <w:p>
-            <w:pPr>
-              <w:jc w:val="right"/>
-              <w:rPr>
-                <w:rFonts w:ascii="Lucida Sans Typewriter" w:hAnsi="Lucida Sans Typewriter"/>
-              </w:rPr>
-            </w:pPr>
-          </w:p>
-          <w:p>
-            <w:pPr>
-              <w:jc w:val="right"/>
-              <w:rPr>
-                <w:rFonts w:ascii="Lucida Sans Typewriter" w:hAnsi="Lucida Sans Typewriter"/>
-              </w:rPr>
-            </w:pPr>
-            <w:r>
-              <w:rPr>
-                <w:rFonts w:ascii="Lucida Sans Typewriter" w:hAnsi="Lucida Sans Typewriter"/>
-              </w:rPr>
-              <w:t>10,000</w:t>
-            </w:r>
-          </w:p>
-        </w:tc>
-      </w:tr>
-    </w:tbl>
-    <w:p>
-      <w:pPr>
-        <w:rPr>
-          <w:rFonts w:ascii="Lucida Sans Typewriter" w:hAnsi="Lucida Sans Typewriter"/>
-        </w:rPr>
-      </w:pPr>
-    </w:p>
-    <w:p>
-      <w:pPr>
-        <w:rPr>
-          <w:rFonts w:ascii="Lucida Sans Typewriter" w:hAnsi="Lucida Sans Typewriter"/>
-        </w:rPr>
-      </w:pPr>
-      <w:r>
-        <w:rPr>
-          <w:rFonts w:ascii="Lucida Sans Typewriter" w:hAnsi="Lucida Sans Typewriter"/>
-        </w:rPr>
-        <w:t>(</w:t>
-      </w:r>
-      <w:r>
-        <w:rPr>
-          <w:rFonts w:ascii="Lucida Sans Typewriter" w:hAnsi="Lucida Sans Typewriter"/>
-        </w:rPr>
-        <w:t>3</w:t>
-      </w:r>
-      <w:r>
-        <w:rPr>
-          <w:rFonts w:ascii="Lucida Sans Typewriter" w:hAnsi="Lucida Sans Typewriter"/>
-        </w:rPr>
-        <w:t>) The bond related accounts can be easily updated, based on the data that is provided above.</w:t>
-      </w:r>
-    </w:p>
-    <w:p>
-      <w:pPr>
-        <w:rPr>
-          <w:rFonts w:ascii="Lucida Sans Typewriter" w:hAnsi="Lucida Sans Typewriter"/>
-        </w:rPr>
-      </w:pPr>
-      <w:r>
-        <w:rPr>
-          <w:rFonts w:ascii="Lucida Sans Typewriter" w:hAnsi="Lucida Sans Typewriter"/>
-        </w:rPr>
-        <w:t>(4</w:t>
-      </w:r>
-      <w:r>
-        <w:rPr>
-          <w:rFonts w:ascii="Lucida Sans Typewriter" w:hAnsi="Lucida Sans Typewriter"/>
-        </w:rPr>
-        <w:t>)</w:t>
-      </w:r>
-    </w:p>
-    <w:p>
-      <w:pPr>
-        <w:rPr>
-          <w:rFonts w:ascii="Lucida Sans Typewriter" w:hAnsi="Lucida Sans Typewriter"/>
-        </w:rPr>
-      </w:pPr>
-      <w:r>
-        <w:rPr>
-          <w:rFonts w:ascii="Lucida Sans Typewriter" w:hAnsi="Lucida Sans Typewriter"/>
-        </w:rPr>
-        <w:t>To calculate, we note that after first payment, the net bond payable becomes $</w:t>
-      </w:r>
-      <w:r>
-        <w:rPr>
-          <w:rFonts w:ascii="Lucida Sans Typewriter" w:hAnsi="Lucida Sans Typewriter"/>
-        </w:rPr>
-        <w:t>11,359,000</w:t>
-      </w:r>
-      <w:r>
-        <w:rPr>
-          <w:rFonts w:ascii="Lucida Sans Typewriter" w:hAnsi="Lucida Sans Typewriter"/>
-        </w:rPr>
-        <w:t xml:space="preserve"> - $</w:t>
-      </w:r>
-      <w:r>
-        <w:rPr>
-          <w:rFonts w:ascii="Lucida Sans Typewriter" w:hAnsi="Lucida Sans Typewriter"/>
-        </w:rPr>
-        <w:t>45,640</w:t>
-      </w:r>
-      <w:r>
-        <w:rPr>
-          <w:rFonts w:ascii="Lucida Sans Typewriter" w:hAnsi="Lucida Sans Typewriter"/>
-        </w:rPr>
-        <w:t xml:space="preserve"> = $</w:t>
-      </w:r>
-      <w:r>
-        <w:rPr>
-          <w:rFonts w:ascii="Lucida Sans Typewriter" w:hAnsi="Lucida Sans Typewriter"/>
-        </w:rPr>
-        <w:t>11,313,360</w:t>
-      </w:r>
-      <w:r>
-        <w:rPr>
-          <w:rFonts w:ascii="Lucida Sans Typewriter" w:hAnsi="Lucida Sans Typewriter"/>
-        </w:rPr>
-        <w:t xml:space="preserve">. </w:t>
-      </w:r>
-    </w:p>
-    <w:p>
-      <w:pPr>
-        <w:rPr>
-          <w:rFonts w:ascii="Lucida Sans Typewriter" w:hAnsi="Lucida Sans Typewriter"/>
-        </w:rPr>
-      </w:pPr>
-      <w:r>
-        <w:rPr>
-          <w:rFonts w:ascii="Lucida Sans Typewriter" w:hAnsi="Lucida Sans Typewriter"/>
-        </w:rPr>
-        <w:t>Thus, the interest expense for the second payment (i.e. tenure ending on Dec 31, 201</w:t>
-      </w:r>
-      <w:r>
-        <w:rPr>
-          <w:rFonts w:ascii="Lucida Sans Typewriter" w:hAnsi="Lucida Sans Typewriter"/>
-        </w:rPr>
-        <w:t>1</w:t>
-      </w:r>
-      <w:r>
-        <w:rPr>
-          <w:rFonts w:ascii="Lucida Sans Typewriter" w:hAnsi="Lucida Sans Typewriter"/>
-        </w:rPr>
-        <w:t>) will be given by $</w:t>
-      </w:r>
-      <w:r>
-        <w:rPr>
-          <w:rFonts w:ascii="Lucida Sans Typewriter" w:hAnsi="Lucida Sans Typewriter"/>
-        </w:rPr>
-        <w:t>11,313,360</w:t>
-      </w:r>
-      <w:r>
-        <w:rPr>
-          <w:rFonts w:ascii="Lucida Sans Typewriter" w:hAnsi="Lucida Sans Typewriter"/>
-        </w:rPr>
-        <w:t xml:space="preserve"> x 4% = $</w:t>
-      </w:r>
-      <w:r>
-        <w:rPr>
-          <w:rFonts w:ascii="Lucida Sans Typewriter" w:hAnsi="Lucida Sans Typewriter"/>
-        </w:rPr>
-        <w:t>45,253.44</w:t>
-      </w:r>
-      <w:r>
-        <w:rPr>
-          <w:rFonts w:ascii="Lucida Sans Typewriter" w:hAnsi="Lucida Sans Typewriter"/>
-        </w:rPr>
-        <w:t>.</w:t>
+        <w:t xml:space="preserve">The interest paid is different from interest expense, because the interest expense is partly used to amortize over the net liabilities, which could be different from the interest paid for non-current liabilities like bonds and leases. </w:t>
       </w:r>
     </w:p>
     <w:sectPr>

</xml_diff>

<commit_message>
#50: Added 9-66, extinguishing bonds
</commit_message>
<xml_diff>
--- a/Chapter 09/Problems/09-53.docx
+++ b/Chapter 09/Problems/09-53.docx
@@ -29,7 +29,7 @@
         <w:rPr>
           <w:rFonts w:ascii="Lucida Sans Typewriter" w:hAnsi="Lucida Sans Typewriter"/>
         </w:rPr>
-        <w:t>Under the provisions of the U.S. GAAP, the interest expenses are considered as an operating cash flow, whereas Siemens A.G. has chosen to add this under the finance cash flow (because IFRS allows the firms to show the interest expense as financial cash flow if there is sufficient reasoning).</w:t>
+        <w:t>(1)</w:t>
       </w:r>
     </w:p>
     <w:p>
@@ -42,7 +42,7 @@
         <w:rPr>
           <w:rFonts w:ascii="Lucida Sans Typewriter" w:hAnsi="Lucida Sans Typewriter"/>
         </w:rPr>
-        <w:t xml:space="preserve">Thus, if Siemens A.G. were to report under the U.S. GAAP, then they would have shown the interest in the operating expenses section only. </w:t>
+        <w:t xml:space="preserve">Let us consider the valuation of the bonds at the time of purchase. </w:t>
       </w:r>
     </w:p>
     <w:p>
@@ -55,7 +55,1217 @@
         <w:rPr>
           <w:rFonts w:ascii="Lucida Sans Typewriter" w:hAnsi="Lucida Sans Typewriter"/>
         </w:rPr>
-        <w:t xml:space="preserve">The interest paid is different from interest expense, because the interest expense is partly used to amortize over the net liabilities, which could be different from the interest paid for non-current liabilities like bonds and leases. </w:t>
+        <w:t>To do so, we need to first find the present value of the bonds. This can be done by breaking the bond’s valuation into two different parts:</w:t>
+      </w:r>
+    </w:p>
+    <w:p>
+      <w:pPr>
+        <w:pStyle w:val="ListParagraph"/>
+        <w:numPr>
+          <w:ilvl w:val="0"/>
+          <w:numId w:val="5"/>
+        </w:numPr>
+        <w:rPr>
+          <w:rFonts w:ascii="Lucida Sans Typewriter" w:hAnsi="Lucida Sans Typewriter"/>
+        </w:rPr>
+      </w:pPr>
+      <w:r>
+        <w:rPr>
+          <w:rFonts w:ascii="Lucida Sans Typewriter" w:hAnsi="Lucida Sans Typewriter"/>
+        </w:rPr>
+        <w:t>Payment Part:</w:t>
+      </w:r>
+    </w:p>
+    <w:p>
+      <w:pPr>
+        <w:ind w:left="720"/>
+        <w:rPr>
+          <w:rFonts w:ascii="Lucida Sans Typewriter" w:hAnsi="Lucida Sans Typewriter"/>
+        </w:rPr>
+      </w:pPr>
+      <w:r>
+        <w:rPr>
+          <w:rFonts w:ascii="Lucida Sans Typewriter" w:hAnsi="Lucida Sans Typewriter"/>
+        </w:rPr>
+        <w:t>The bond pays $20 x 6% = $1.2 million per period for around 20 periods.</w:t>
+      </w:r>
+    </w:p>
+    <w:p>
+      <w:pPr>
+        <w:ind w:left="720"/>
+        <w:rPr>
+          <w:rFonts w:ascii="Lucida Sans Typewriter" w:hAnsi="Lucida Sans Typewriter"/>
+        </w:rPr>
+      </w:pPr>
+      <w:r>
+        <w:rPr>
+          <w:rFonts w:ascii="Lucida Sans Typewriter" w:hAnsi="Lucida Sans Typewriter"/>
+        </w:rPr>
+        <w:t>This is an annuity compounded at 7% per period. Thus, the present value of the payments recorded will be $1.2 x 10.5940 = $12.713 million.</w:t>
+      </w:r>
+    </w:p>
+    <w:p>
+      <w:pPr>
+        <w:pStyle w:val="ListParagraph"/>
+        <w:numPr>
+          <w:ilvl w:val="0"/>
+          <w:numId w:val="5"/>
+        </w:numPr>
+        <w:rPr>
+          <w:rFonts w:ascii="Lucida Sans Typewriter" w:hAnsi="Lucida Sans Typewriter"/>
+        </w:rPr>
+      </w:pPr>
+      <w:r>
+        <w:rPr>
+          <w:rFonts w:ascii="Lucida Sans Typewriter" w:hAnsi="Lucida Sans Typewriter"/>
+        </w:rPr>
+        <w:t>Lumpsum Part:</w:t>
+      </w:r>
+    </w:p>
+    <w:p>
+      <w:pPr>
+        <w:ind w:left="720"/>
+        <w:rPr>
+          <w:rFonts w:ascii="Lucida Sans Typewriter" w:hAnsi="Lucida Sans Typewriter"/>
+        </w:rPr>
+      </w:pPr>
+      <w:r>
+        <w:rPr>
+          <w:rFonts w:ascii="Lucida Sans Typewriter" w:hAnsi="Lucida Sans Typewriter"/>
+        </w:rPr>
+        <w:t>The bond pays $20 million after 20 periods.</w:t>
+      </w:r>
+    </w:p>
+    <w:p>
+      <w:pPr>
+        <w:ind w:left="720"/>
+        <w:rPr>
+          <w:rFonts w:ascii="Lucida Sans Typewriter" w:hAnsi="Lucida Sans Typewriter"/>
+        </w:rPr>
+      </w:pPr>
+      <w:r>
+        <w:rPr>
+          <w:rFonts w:ascii="Lucida Sans Typewriter" w:hAnsi="Lucida Sans Typewriter"/>
+        </w:rPr>
+        <w:t>The present value of this lumpsum when compounded at 7% per period will be given by $20 x 0.2584 = $5.168 million.</w:t>
+      </w:r>
+    </w:p>
+    <w:p>
+      <w:pPr>
+        <w:rPr>
+          <w:rFonts w:ascii="Lucida Sans Typewriter" w:hAnsi="Lucida Sans Typewriter"/>
+        </w:rPr>
+      </w:pPr>
+      <w:r>
+        <w:rPr>
+          <w:rFonts w:ascii="Lucida Sans Typewriter" w:hAnsi="Lucida Sans Typewriter"/>
+        </w:rPr>
+        <w:t xml:space="preserve">Thus, the present value of the bond will be $12.713 + $5.168 = $17.881 million, indicating that the bond was sold at a discounted price. </w:t>
+      </w:r>
+    </w:p>
+    <w:p>
+      <w:pPr>
+        <w:rPr>
+          <w:rFonts w:ascii="Lucida Sans Typewriter" w:hAnsi="Lucida Sans Typewriter"/>
+        </w:rPr>
+      </w:pPr>
+      <w:r>
+        <w:rPr>
+          <w:rFonts w:ascii="Lucida Sans Typewriter" w:hAnsi="Lucida Sans Typewriter"/>
+        </w:rPr>
+        <w:t>Now, to find the valuation 1 year after the issuance of the bonds</w:t>
+      </w:r>
+      <w:r>
+        <w:rPr>
+          <w:rFonts w:ascii="Lucida Sans Typewriter" w:hAnsi="Lucida Sans Typewriter"/>
+        </w:rPr>
+        <w:t>, we can create the table as follows:</w:t>
+      </w:r>
+    </w:p>
+    <w:tbl>
+      <w:tblPr>
+        <w:tblStyle w:val="TableGrid"/>
+        <w:tblW w:w="11057" w:type="dxa"/>
+        <w:tblInd w:w="-856" w:type="dxa"/>
+        <w:tblLook w:val="04A0" w:firstRow="1" w:lastRow="0" w:firstColumn="1" w:lastColumn="0" w:noHBand="0" w:noVBand="1"/>
+      </w:tblPr>
+      <w:tblGrid>
+        <w:gridCol w:w="1277"/>
+        <w:gridCol w:w="1984"/>
+        <w:gridCol w:w="1777"/>
+        <w:gridCol w:w="1767"/>
+        <w:gridCol w:w="1843"/>
+        <w:gridCol w:w="2409"/>
+      </w:tblGrid>
+      <w:tr>
+        <w:tc>
+          <w:tcPr>
+            <w:tcW w:w="11057" w:type="dxa"/>
+            <w:gridSpan w:val="6"/>
+          </w:tcPr>
+          <w:p>
+            <w:pPr>
+              <w:jc w:val="center"/>
+              <w:rPr>
+                <w:rFonts w:ascii="Lucida Sans Typewriter" w:hAnsi="Lucida Sans Typewriter"/>
+              </w:rPr>
+            </w:pPr>
+          </w:p>
+          <w:p>
+            <w:pPr>
+              <w:jc w:val="center"/>
+              <w:rPr>
+                <w:rFonts w:ascii="Lucida Sans Typewriter" w:hAnsi="Lucida Sans Typewriter"/>
+              </w:rPr>
+            </w:pPr>
+            <w:r>
+              <w:rPr>
+                <w:rFonts w:ascii="Lucida Sans Typewriter" w:hAnsi="Lucida Sans Typewriter"/>
+              </w:rPr>
+              <w:t>COMPUTATION OF NET BOND PAYABLE AFTER 1 YEAR</w:t>
+            </w:r>
+          </w:p>
+          <w:p>
+            <w:pPr>
+              <w:jc w:val="center"/>
+              <w:rPr>
+                <w:rFonts w:ascii="Lucida Sans Typewriter" w:hAnsi="Lucida Sans Typewriter"/>
+              </w:rPr>
+            </w:pPr>
+            <w:r>
+              <w:rPr>
+                <w:rFonts w:ascii="Lucida Sans Typewriter" w:hAnsi="Lucida Sans Typewriter"/>
+              </w:rPr>
+              <w:t>(Amounts in millions of $)</w:t>
+            </w:r>
+          </w:p>
+          <w:p>
+            <w:pPr>
+              <w:jc w:val="center"/>
+              <w:rPr>
+                <w:rFonts w:ascii="Lucida Sans Typewriter" w:hAnsi="Lucida Sans Typewriter"/>
+              </w:rPr>
+            </w:pPr>
+          </w:p>
+        </w:tc>
+      </w:tr>
+      <w:tr>
+        <w:tc>
+          <w:tcPr>
+            <w:tcW w:w="1277" w:type="dxa"/>
+          </w:tcPr>
+          <w:p>
+            <w:pPr>
+              <w:jc w:val="center"/>
+              <w:rPr>
+                <w:rFonts w:ascii="Lucida Sans Typewriter" w:hAnsi="Lucida Sans Typewriter"/>
+              </w:rPr>
+            </w:pPr>
+            <w:r>
+              <w:rPr>
+                <w:rFonts w:ascii="Lucida Sans Typewriter" w:hAnsi="Lucida Sans Typewriter"/>
+              </w:rPr>
+              <w:t>Payment</w:t>
+            </w:r>
+          </w:p>
+        </w:tc>
+        <w:tc>
+          <w:tcPr>
+            <w:tcW w:w="1984" w:type="dxa"/>
+          </w:tcPr>
+          <w:p>
+            <w:pPr>
+              <w:jc w:val="right"/>
+              <w:rPr>
+                <w:rFonts w:ascii="Lucida Sans Typewriter" w:hAnsi="Lucida Sans Typewriter"/>
+              </w:rPr>
+            </w:pPr>
+            <w:r>
+              <w:rPr>
+                <w:rFonts w:ascii="Lucida Sans Typewriter" w:hAnsi="Lucida Sans Typewriter"/>
+              </w:rPr>
+              <w:t>Bond Payable</w:t>
+            </w:r>
+          </w:p>
+        </w:tc>
+        <w:tc>
+          <w:tcPr>
+            <w:tcW w:w="1777" w:type="dxa"/>
+          </w:tcPr>
+          <w:p>
+            <w:pPr>
+              <w:jc w:val="right"/>
+              <w:rPr>
+                <w:rFonts w:ascii="Lucida Sans Typewriter" w:hAnsi="Lucida Sans Typewriter"/>
+              </w:rPr>
+            </w:pPr>
+            <w:r>
+              <w:rPr>
+                <w:rFonts w:ascii="Lucida Sans Typewriter" w:hAnsi="Lucida Sans Typewriter"/>
+              </w:rPr>
+              <w:t>Bond Discount</w:t>
+            </w:r>
+          </w:p>
+        </w:tc>
+        <w:tc>
+          <w:tcPr>
+            <w:tcW w:w="1767" w:type="dxa"/>
+          </w:tcPr>
+          <w:p>
+            <w:pPr>
+              <w:jc w:val="right"/>
+              <w:rPr>
+                <w:rFonts w:ascii="Lucida Sans Typewriter" w:hAnsi="Lucida Sans Typewriter"/>
+              </w:rPr>
+            </w:pPr>
+            <w:r>
+              <w:rPr>
+                <w:rFonts w:ascii="Lucida Sans Typewriter" w:hAnsi="Lucida Sans Typewriter"/>
+              </w:rPr>
+              <w:t>Interest Expense</w:t>
+            </w:r>
+          </w:p>
+        </w:tc>
+        <w:tc>
+          <w:tcPr>
+            <w:tcW w:w="1843" w:type="dxa"/>
+          </w:tcPr>
+          <w:p>
+            <w:pPr>
+              <w:jc w:val="right"/>
+              <w:rPr>
+                <w:rFonts w:ascii="Lucida Sans Typewriter" w:hAnsi="Lucida Sans Typewriter"/>
+              </w:rPr>
+            </w:pPr>
+            <w:r>
+              <w:rPr>
+                <w:rFonts w:ascii="Lucida Sans Typewriter" w:hAnsi="Lucida Sans Typewriter"/>
+              </w:rPr>
+              <w:t>Interest Payable</w:t>
+            </w:r>
+          </w:p>
+        </w:tc>
+        <w:tc>
+          <w:tcPr>
+            <w:tcW w:w="2409" w:type="dxa"/>
+          </w:tcPr>
+          <w:p>
+            <w:pPr>
+              <w:jc w:val="right"/>
+              <w:rPr>
+                <w:rFonts w:ascii="Lucida Sans Typewriter" w:hAnsi="Lucida Sans Typewriter"/>
+              </w:rPr>
+            </w:pPr>
+            <w:r>
+              <w:rPr>
+                <w:rFonts w:ascii="Lucida Sans Typewriter" w:hAnsi="Lucida Sans Typewriter"/>
+              </w:rPr>
+              <w:t>Amortization on Discount</w:t>
+            </w:r>
+          </w:p>
+        </w:tc>
+      </w:tr>
+      <w:tr>
+        <w:tc>
+          <w:tcPr>
+            <w:tcW w:w="1277" w:type="dxa"/>
+          </w:tcPr>
+          <w:p>
+            <w:pPr>
+              <w:jc w:val="center"/>
+              <w:rPr>
+                <w:rFonts w:ascii="Lucida Sans Typewriter" w:hAnsi="Lucida Sans Typewriter"/>
+              </w:rPr>
+            </w:pPr>
+            <w:r>
+              <w:rPr>
+                <w:rFonts w:ascii="Lucida Sans Typewriter" w:hAnsi="Lucida Sans Typewriter"/>
+              </w:rPr>
+              <w:t>1</w:t>
+            </w:r>
+            <w:r>
+              <w:rPr>
+                <w:rFonts w:ascii="Lucida Sans Typewriter" w:hAnsi="Lucida Sans Typewriter"/>
+                <w:vertAlign w:val="superscript"/>
+              </w:rPr>
+              <w:t>st</w:t>
+            </w:r>
+            <w:r>
+              <w:rPr>
+                <w:rFonts w:ascii="Lucida Sans Typewriter" w:hAnsi="Lucida Sans Typewriter"/>
+              </w:rPr>
+              <w:t xml:space="preserve"> </w:t>
+            </w:r>
+          </w:p>
+        </w:tc>
+        <w:tc>
+          <w:tcPr>
+            <w:tcW w:w="1984" w:type="dxa"/>
+          </w:tcPr>
+          <w:p>
+            <w:pPr>
+              <w:jc w:val="right"/>
+              <w:rPr>
+                <w:rFonts w:ascii="Lucida Sans Typewriter" w:hAnsi="Lucida Sans Typewriter"/>
+              </w:rPr>
+            </w:pPr>
+            <w:r>
+              <w:rPr>
+                <w:rFonts w:ascii="Lucida Sans Typewriter" w:hAnsi="Lucida Sans Typewriter"/>
+              </w:rPr>
+              <w:t>20.000</w:t>
+            </w:r>
+          </w:p>
+        </w:tc>
+        <w:tc>
+          <w:tcPr>
+            <w:tcW w:w="1777" w:type="dxa"/>
+          </w:tcPr>
+          <w:p>
+            <w:pPr>
+              <w:jc w:val="right"/>
+              <w:rPr>
+                <w:rFonts w:ascii="Lucida Sans Typewriter" w:hAnsi="Lucida Sans Typewriter"/>
+              </w:rPr>
+            </w:pPr>
+            <w:r>
+              <w:rPr>
+                <w:rFonts w:ascii="Lucida Sans Typewriter" w:hAnsi="Lucida Sans Typewriter"/>
+              </w:rPr>
+              <w:t>2.119</w:t>
+            </w:r>
+          </w:p>
+        </w:tc>
+        <w:tc>
+          <w:tcPr>
+            <w:tcW w:w="1767" w:type="dxa"/>
+          </w:tcPr>
+          <w:p>
+            <w:pPr>
+              <w:jc w:val="right"/>
+              <w:rPr>
+                <w:rFonts w:ascii="Lucida Sans Typewriter" w:hAnsi="Lucida Sans Typewriter"/>
+              </w:rPr>
+            </w:pPr>
+            <w:r>
+              <w:rPr>
+                <w:rFonts w:ascii="Lucida Sans Typewriter" w:hAnsi="Lucida Sans Typewriter"/>
+              </w:rPr>
+              <w:t>1.252</w:t>
+            </w:r>
+          </w:p>
+        </w:tc>
+        <w:tc>
+          <w:tcPr>
+            <w:tcW w:w="1843" w:type="dxa"/>
+          </w:tcPr>
+          <w:p>
+            <w:pPr>
+              <w:jc w:val="right"/>
+              <w:rPr>
+                <w:rFonts w:ascii="Lucida Sans Typewriter" w:hAnsi="Lucida Sans Typewriter"/>
+              </w:rPr>
+            </w:pPr>
+            <w:r>
+              <w:rPr>
+                <w:rFonts w:ascii="Lucida Sans Typewriter" w:hAnsi="Lucida Sans Typewriter"/>
+              </w:rPr>
+              <w:t>1.200</w:t>
+            </w:r>
+          </w:p>
+        </w:tc>
+        <w:tc>
+          <w:tcPr>
+            <w:tcW w:w="2409" w:type="dxa"/>
+          </w:tcPr>
+          <w:p>
+            <w:pPr>
+              <w:jc w:val="right"/>
+              <w:rPr>
+                <w:rFonts w:ascii="Lucida Sans Typewriter" w:hAnsi="Lucida Sans Typewriter"/>
+              </w:rPr>
+            </w:pPr>
+            <w:r>
+              <w:rPr>
+                <w:rFonts w:ascii="Lucida Sans Typewriter" w:hAnsi="Lucida Sans Typewriter"/>
+              </w:rPr>
+              <w:t>0.052</w:t>
+            </w:r>
+          </w:p>
+        </w:tc>
+      </w:tr>
+      <w:tr>
+        <w:tc>
+          <w:tcPr>
+            <w:tcW w:w="1277" w:type="dxa"/>
+          </w:tcPr>
+          <w:p>
+            <w:pPr>
+              <w:jc w:val="center"/>
+              <w:rPr>
+                <w:rFonts w:ascii="Lucida Sans Typewriter" w:hAnsi="Lucida Sans Typewriter"/>
+              </w:rPr>
+            </w:pPr>
+            <w:r>
+              <w:rPr>
+                <w:rFonts w:ascii="Lucida Sans Typewriter" w:hAnsi="Lucida Sans Typewriter"/>
+              </w:rPr>
+              <w:t>2</w:t>
+            </w:r>
+            <w:r>
+              <w:rPr>
+                <w:rFonts w:ascii="Lucida Sans Typewriter" w:hAnsi="Lucida Sans Typewriter"/>
+                <w:vertAlign w:val="superscript"/>
+              </w:rPr>
+              <w:t>nd</w:t>
+            </w:r>
+            <w:r>
+              <w:rPr>
+                <w:rFonts w:ascii="Lucida Sans Typewriter" w:hAnsi="Lucida Sans Typewriter"/>
+              </w:rPr>
+              <w:t xml:space="preserve"> </w:t>
+            </w:r>
+          </w:p>
+        </w:tc>
+        <w:tc>
+          <w:tcPr>
+            <w:tcW w:w="1984" w:type="dxa"/>
+          </w:tcPr>
+          <w:p>
+            <w:pPr>
+              <w:jc w:val="right"/>
+              <w:rPr>
+                <w:rFonts w:ascii="Lucida Sans Typewriter" w:hAnsi="Lucida Sans Typewriter"/>
+              </w:rPr>
+            </w:pPr>
+            <w:r>
+              <w:rPr>
+                <w:rFonts w:ascii="Lucida Sans Typewriter" w:hAnsi="Lucida Sans Typewriter"/>
+              </w:rPr>
+              <w:t>20.000</w:t>
+            </w:r>
+          </w:p>
+        </w:tc>
+        <w:tc>
+          <w:tcPr>
+            <w:tcW w:w="1777" w:type="dxa"/>
+          </w:tcPr>
+          <w:p>
+            <w:pPr>
+              <w:jc w:val="right"/>
+              <w:rPr>
+                <w:rFonts w:ascii="Lucida Sans Typewriter" w:hAnsi="Lucida Sans Typewriter"/>
+              </w:rPr>
+            </w:pPr>
+            <w:r>
+              <w:rPr>
+                <w:rFonts w:ascii="Lucida Sans Typewriter" w:hAnsi="Lucida Sans Typewriter"/>
+              </w:rPr>
+              <w:t>2.067</w:t>
+            </w:r>
+          </w:p>
+        </w:tc>
+        <w:tc>
+          <w:tcPr>
+            <w:tcW w:w="1767" w:type="dxa"/>
+          </w:tcPr>
+          <w:p>
+            <w:pPr>
+              <w:jc w:val="right"/>
+              <w:rPr>
+                <w:rFonts w:ascii="Lucida Sans Typewriter" w:hAnsi="Lucida Sans Typewriter"/>
+              </w:rPr>
+            </w:pPr>
+            <w:r>
+              <w:rPr>
+                <w:rFonts w:ascii="Lucida Sans Typewriter" w:hAnsi="Lucida Sans Typewriter"/>
+              </w:rPr>
+              <w:t>1.255</w:t>
+            </w:r>
+          </w:p>
+        </w:tc>
+        <w:tc>
+          <w:tcPr>
+            <w:tcW w:w="1843" w:type="dxa"/>
+          </w:tcPr>
+          <w:p>
+            <w:pPr>
+              <w:jc w:val="right"/>
+              <w:rPr>
+                <w:rFonts w:ascii="Lucida Sans Typewriter" w:hAnsi="Lucida Sans Typewriter"/>
+              </w:rPr>
+            </w:pPr>
+            <w:r>
+              <w:rPr>
+                <w:rFonts w:ascii="Lucida Sans Typewriter" w:hAnsi="Lucida Sans Typewriter"/>
+              </w:rPr>
+              <w:t>1.200</w:t>
+            </w:r>
+          </w:p>
+        </w:tc>
+        <w:tc>
+          <w:tcPr>
+            <w:tcW w:w="2409" w:type="dxa"/>
+          </w:tcPr>
+          <w:p>
+            <w:pPr>
+              <w:jc w:val="right"/>
+              <w:rPr>
+                <w:rFonts w:ascii="Lucida Sans Typewriter" w:hAnsi="Lucida Sans Typewriter"/>
+              </w:rPr>
+            </w:pPr>
+            <w:r>
+              <w:rPr>
+                <w:rFonts w:ascii="Lucida Sans Typewriter" w:hAnsi="Lucida Sans Typewriter"/>
+              </w:rPr>
+              <w:t>0.055</w:t>
+            </w:r>
+          </w:p>
+        </w:tc>
+      </w:tr>
+      <w:tr>
+        <w:tc>
+          <w:tcPr>
+            <w:tcW w:w="1277" w:type="dxa"/>
+          </w:tcPr>
+          <w:p>
+            <w:pPr>
+              <w:jc w:val="center"/>
+              <w:rPr>
+                <w:rFonts w:ascii="Lucida Sans Typewriter" w:hAnsi="Lucida Sans Typewriter"/>
+                <w:b/>
+                <w:bCs/>
+              </w:rPr>
+            </w:pPr>
+            <w:r>
+              <w:rPr>
+                <w:rFonts w:ascii="Lucida Sans Typewriter" w:hAnsi="Lucida Sans Typewriter"/>
+                <w:b/>
+                <w:bCs/>
+              </w:rPr>
+              <w:t>Final</w:t>
+            </w:r>
+          </w:p>
+        </w:tc>
+        <w:tc>
+          <w:tcPr>
+            <w:tcW w:w="1984" w:type="dxa"/>
+          </w:tcPr>
+          <w:p>
+            <w:pPr>
+              <w:jc w:val="right"/>
+              <w:rPr>
+                <w:rFonts w:ascii="Lucida Sans Typewriter" w:hAnsi="Lucida Sans Typewriter"/>
+                <w:b/>
+                <w:bCs/>
+              </w:rPr>
+            </w:pPr>
+            <w:r>
+              <w:rPr>
+                <w:rFonts w:ascii="Lucida Sans Typewriter" w:hAnsi="Lucida Sans Typewriter"/>
+                <w:b/>
+                <w:bCs/>
+              </w:rPr>
+              <w:t>20.000</w:t>
+            </w:r>
+          </w:p>
+        </w:tc>
+        <w:tc>
+          <w:tcPr>
+            <w:tcW w:w="1777" w:type="dxa"/>
+          </w:tcPr>
+          <w:p>
+            <w:pPr>
+              <w:jc w:val="right"/>
+              <w:rPr>
+                <w:rFonts w:ascii="Lucida Sans Typewriter" w:hAnsi="Lucida Sans Typewriter"/>
+                <w:b/>
+                <w:bCs/>
+              </w:rPr>
+            </w:pPr>
+            <w:r>
+              <w:rPr>
+                <w:rFonts w:ascii="Lucida Sans Typewriter" w:hAnsi="Lucida Sans Typewriter"/>
+                <w:b/>
+                <w:bCs/>
+              </w:rPr>
+              <w:t>2.012</w:t>
+            </w:r>
+          </w:p>
+        </w:tc>
+        <w:tc>
+          <w:tcPr>
+            <w:tcW w:w="1767" w:type="dxa"/>
+          </w:tcPr>
+          <w:p>
+            <w:pPr>
+              <w:jc w:val="right"/>
+              <w:rPr>
+                <w:rFonts w:ascii="Lucida Sans Typewriter" w:hAnsi="Lucida Sans Typewriter"/>
+              </w:rPr>
+            </w:pPr>
+            <w:r>
+              <w:rPr>
+                <w:rFonts w:ascii="Lucida Sans Typewriter" w:hAnsi="Lucida Sans Typewriter"/>
+              </w:rPr>
+              <w:t>-</w:t>
+            </w:r>
+          </w:p>
+        </w:tc>
+        <w:tc>
+          <w:tcPr>
+            <w:tcW w:w="1843" w:type="dxa"/>
+          </w:tcPr>
+          <w:p>
+            <w:pPr>
+              <w:jc w:val="right"/>
+              <w:rPr>
+                <w:rFonts w:ascii="Lucida Sans Typewriter" w:hAnsi="Lucida Sans Typewriter"/>
+              </w:rPr>
+            </w:pPr>
+            <w:r>
+              <w:rPr>
+                <w:rFonts w:ascii="Lucida Sans Typewriter" w:hAnsi="Lucida Sans Typewriter"/>
+              </w:rPr>
+              <w:t>-</w:t>
+            </w:r>
+          </w:p>
+        </w:tc>
+        <w:tc>
+          <w:tcPr>
+            <w:tcW w:w="2409" w:type="dxa"/>
+          </w:tcPr>
+          <w:p>
+            <w:pPr>
+              <w:jc w:val="right"/>
+              <w:rPr>
+                <w:rFonts w:ascii="Lucida Sans Typewriter" w:hAnsi="Lucida Sans Typewriter"/>
+              </w:rPr>
+            </w:pPr>
+            <w:r>
+              <w:rPr>
+                <w:rFonts w:ascii="Lucida Sans Typewriter" w:hAnsi="Lucida Sans Typewriter"/>
+              </w:rPr>
+              <w:t>-</w:t>
+            </w:r>
+          </w:p>
+        </w:tc>
+      </w:tr>
+    </w:tbl>
+    <w:p>
+      <w:pPr>
+        <w:rPr>
+          <w:rFonts w:ascii="Lucida Sans Typewriter" w:hAnsi="Lucida Sans Typewriter"/>
+        </w:rPr>
+      </w:pPr>
+    </w:p>
+    <w:p>
+      <w:pPr>
+        <w:rPr>
+          <w:rFonts w:ascii="Lucida Sans Typewriter" w:hAnsi="Lucida Sans Typewriter"/>
+        </w:rPr>
+      </w:pPr>
+      <w:r>
+        <w:rPr>
+          <w:rFonts w:ascii="Lucida Sans Typewriter" w:hAnsi="Lucida Sans Typewriter"/>
+        </w:rPr>
+        <w:t xml:space="preserve">Using the final values, we see that the bond was worth $17.988 million at the time of callback. </w:t>
+      </w:r>
+    </w:p>
+    <w:p>
+      <w:pPr>
+        <w:rPr>
+          <w:rFonts w:ascii="Lucida Sans Typewriter" w:hAnsi="Lucida Sans Typewriter"/>
+        </w:rPr>
+      </w:pPr>
+      <w:r>
+        <w:rPr>
+          <w:rFonts w:ascii="Lucida Sans Typewriter" w:hAnsi="Lucida Sans Typewriter"/>
+        </w:rPr>
+        <w:t xml:space="preserve">Thus, the company recorded </w:t>
+      </w:r>
+      <w:r>
+        <w:rPr>
+          <w:rFonts w:ascii="Lucida Sans Typewriter" w:hAnsi="Lucida Sans Typewriter"/>
+          <w:b/>
+          <w:bCs/>
+        </w:rPr>
+        <w:t>loss of $1.012 million</w:t>
+      </w:r>
+      <w:r>
+        <w:rPr>
+          <w:rFonts w:ascii="Lucida Sans Typewriter" w:hAnsi="Lucida Sans Typewriter"/>
+        </w:rPr>
+        <w:t xml:space="preserve"> on the callback of the bonds. </w:t>
+      </w:r>
+    </w:p>
+    <w:p>
+      <w:pPr>
+        <w:rPr>
+          <w:rFonts w:ascii="Lucida Sans Typewriter" w:hAnsi="Lucida Sans Typewriter"/>
+        </w:rPr>
+      </w:pPr>
+      <w:r>
+        <w:rPr>
+          <w:rFonts w:ascii="Lucida Sans Typewriter" w:hAnsi="Lucida Sans Typewriter"/>
+        </w:rPr>
+        <w:lastRenderedPageBreak/>
+        <w:t>(2)</w:t>
+      </w:r>
+    </w:p>
+    <w:p>
+      <w:pPr>
+        <w:rPr>
+          <w:rFonts w:ascii="Lucida Sans Typewriter" w:hAnsi="Lucida Sans Typewriter"/>
+        </w:rPr>
+      </w:pPr>
+      <w:r>
+        <w:rPr>
+          <w:rFonts w:ascii="Lucida Sans Typewriter" w:hAnsi="Lucida Sans Typewriter"/>
+        </w:rPr>
+        <w:t>The impact is as follows:</w:t>
+      </w:r>
+    </w:p>
+    <w:p>
+      <w:pPr>
+        <w:rPr>
+          <w:rFonts w:ascii="Lucida Sans Typewriter" w:hAnsi="Lucida Sans Typewriter"/>
+        </w:rPr>
+      </w:pPr>
+      <w:r>
+        <w:rPr>
+          <w:rFonts w:ascii="Lucida Sans Typewriter" w:hAnsi="Lucida Sans Typewriter"/>
+        </w:rPr>
+        <w:t>(Entries are in millions)</w:t>
+      </w:r>
+    </w:p>
+    <w:tbl>
+      <w:tblPr>
+        <w:tblStyle w:val="TableGrid"/>
+        <w:tblW w:w="9493" w:type="dxa"/>
+        <w:tblLook w:val="04A0" w:firstRow="1" w:lastRow="0" w:firstColumn="1" w:lastColumn="0" w:noHBand="0" w:noVBand="1"/>
+      </w:tblPr>
+      <w:tblGrid>
+        <w:gridCol w:w="3005"/>
+        <w:gridCol w:w="3005"/>
+        <w:gridCol w:w="3483"/>
+      </w:tblGrid>
+      <w:tr>
+        <w:tc>
+          <w:tcPr>
+            <w:tcW w:w="3005" w:type="dxa"/>
+          </w:tcPr>
+          <w:p>
+            <w:pPr>
+              <w:jc w:val="right"/>
+              <w:rPr>
+                <w:rFonts w:ascii="Lucida Sans Typewriter" w:hAnsi="Lucida Sans Typewriter"/>
+              </w:rPr>
+            </w:pPr>
+            <w:r>
+              <w:rPr>
+                <w:rFonts w:ascii="Lucida Sans Typewriter" w:hAnsi="Lucida Sans Typewriter"/>
+              </w:rPr>
+              <w:t xml:space="preserve">Assets = </w:t>
+            </w:r>
+          </w:p>
+        </w:tc>
+        <w:tc>
+          <w:tcPr>
+            <w:tcW w:w="3005" w:type="dxa"/>
+          </w:tcPr>
+          <w:p>
+            <w:pPr>
+              <w:jc w:val="right"/>
+              <w:rPr>
+                <w:rFonts w:ascii="Lucida Sans Typewriter" w:hAnsi="Lucida Sans Typewriter"/>
+              </w:rPr>
+            </w:pPr>
+            <w:r>
+              <w:rPr>
+                <w:rFonts w:ascii="Lucida Sans Typewriter" w:hAnsi="Lucida Sans Typewriter"/>
+              </w:rPr>
+              <w:t>Liabilities +</w:t>
+            </w:r>
+          </w:p>
+        </w:tc>
+        <w:tc>
+          <w:tcPr>
+            <w:tcW w:w="3483" w:type="dxa"/>
+          </w:tcPr>
+          <w:p>
+            <w:pPr>
+              <w:jc w:val="right"/>
+              <w:rPr>
+                <w:rFonts w:ascii="Lucida Sans Typewriter" w:hAnsi="Lucida Sans Typewriter"/>
+              </w:rPr>
+            </w:pPr>
+            <w:r>
+              <w:rPr>
+                <w:rFonts w:ascii="Lucida Sans Typewriter" w:hAnsi="Lucida Sans Typewriter"/>
+              </w:rPr>
+              <w:t>Stockholders’ Equity</w:t>
+            </w:r>
+          </w:p>
+        </w:tc>
+      </w:tr>
+      <w:tr>
+        <w:tc>
+          <w:tcPr>
+            <w:tcW w:w="3005" w:type="dxa"/>
+          </w:tcPr>
+          <w:p>
+            <w:pPr>
+              <w:jc w:val="right"/>
+              <w:rPr>
+                <w:rFonts w:ascii="Lucida Sans Typewriter" w:hAnsi="Lucida Sans Typewriter"/>
+              </w:rPr>
+            </w:pPr>
+            <w:r>
+              <w:rPr>
+                <w:rFonts w:ascii="Lucida Sans Typewriter" w:hAnsi="Lucida Sans Typewriter"/>
+              </w:rPr>
+              <w:t>-$19.000</w:t>
+            </w:r>
+          </w:p>
+          <w:p>
+            <w:pPr>
+              <w:jc w:val="right"/>
+              <w:rPr>
+                <w:rFonts w:ascii="Lucida Sans Typewriter" w:hAnsi="Lucida Sans Typewriter"/>
+              </w:rPr>
+            </w:pPr>
+            <w:r>
+              <w:rPr>
+                <w:rFonts w:ascii="Lucida Sans Typewriter" w:hAnsi="Lucida Sans Typewriter"/>
+              </w:rPr>
+              <w:t>(cash)</w:t>
+            </w:r>
+          </w:p>
+        </w:tc>
+        <w:tc>
+          <w:tcPr>
+            <w:tcW w:w="3005" w:type="dxa"/>
+          </w:tcPr>
+          <w:p>
+            <w:pPr>
+              <w:jc w:val="right"/>
+              <w:rPr>
+                <w:rFonts w:ascii="Lucida Sans Typewriter" w:hAnsi="Lucida Sans Typewriter"/>
+              </w:rPr>
+            </w:pPr>
+            <w:r>
+              <w:rPr>
+                <w:rFonts w:ascii="Lucida Sans Typewriter" w:hAnsi="Lucida Sans Typewriter"/>
+              </w:rPr>
+              <w:t>-$20.000</w:t>
+            </w:r>
+          </w:p>
+          <w:p>
+            <w:pPr>
+              <w:jc w:val="right"/>
+              <w:rPr>
+                <w:rFonts w:ascii="Lucida Sans Typewriter" w:hAnsi="Lucida Sans Typewriter"/>
+              </w:rPr>
+            </w:pPr>
+            <w:r>
+              <w:rPr>
+                <w:rFonts w:ascii="Lucida Sans Typewriter" w:hAnsi="Lucida Sans Typewriter"/>
+              </w:rPr>
+              <w:t>(bonds payable)</w:t>
+            </w:r>
+          </w:p>
+          <w:p>
+            <w:pPr>
+              <w:jc w:val="right"/>
+              <w:rPr>
+                <w:rFonts w:ascii="Lucida Sans Typewriter" w:hAnsi="Lucida Sans Typewriter"/>
+              </w:rPr>
+            </w:pPr>
+            <w:r>
+              <w:rPr>
+                <w:rFonts w:ascii="Lucida Sans Typewriter" w:hAnsi="Lucida Sans Typewriter"/>
+              </w:rPr>
+              <w:t>+$2.012</w:t>
+            </w:r>
+          </w:p>
+          <w:p>
+            <w:pPr>
+              <w:jc w:val="right"/>
+              <w:rPr>
+                <w:rFonts w:ascii="Lucida Sans Typewriter" w:hAnsi="Lucida Sans Typewriter"/>
+              </w:rPr>
+            </w:pPr>
+            <w:r>
+              <w:rPr>
+                <w:rFonts w:ascii="Lucida Sans Typewriter" w:hAnsi="Lucida Sans Typewriter"/>
+              </w:rPr>
+              <w:t>(bonds discount)</w:t>
+            </w:r>
+          </w:p>
+        </w:tc>
+        <w:tc>
+          <w:tcPr>
+            <w:tcW w:w="3483" w:type="dxa"/>
+          </w:tcPr>
+          <w:p>
+            <w:pPr>
+              <w:jc w:val="right"/>
+              <w:rPr>
+                <w:rFonts w:ascii="Lucida Sans Typewriter" w:hAnsi="Lucida Sans Typewriter"/>
+              </w:rPr>
+            </w:pPr>
+            <w:r>
+              <w:rPr>
+                <w:rFonts w:ascii="Lucida Sans Typewriter" w:hAnsi="Lucida Sans Typewriter"/>
+              </w:rPr>
+              <w:t>-$1.012</w:t>
+            </w:r>
+          </w:p>
+          <w:p>
+            <w:pPr>
+              <w:jc w:val="right"/>
+              <w:rPr>
+                <w:rFonts w:ascii="Lucida Sans Typewriter" w:hAnsi="Lucida Sans Typewriter"/>
+              </w:rPr>
+            </w:pPr>
+            <w:r>
+              <w:rPr>
+                <w:rFonts w:ascii="Lucida Sans Typewriter" w:hAnsi="Lucida Sans Typewriter"/>
+              </w:rPr>
+              <w:t>(loss on early extinguishment)</w:t>
+            </w:r>
+          </w:p>
+        </w:tc>
+      </w:tr>
+    </w:tbl>
+    <w:p>
+      <w:pPr>
+        <w:rPr>
+          <w:rFonts w:ascii="Lucida Sans Typewriter" w:hAnsi="Lucida Sans Typewriter"/>
+        </w:rPr>
+      </w:pPr>
+    </w:p>
+    <w:p>
+      <w:pPr>
+        <w:rPr>
+          <w:rFonts w:ascii="Lucida Sans Typewriter" w:hAnsi="Lucida Sans Typewriter"/>
+        </w:rPr>
+      </w:pPr>
+      <w:r>
+        <w:rPr>
+          <w:rFonts w:ascii="Lucida Sans Typewriter" w:hAnsi="Lucida Sans Typewriter"/>
+        </w:rPr>
+        <w:t>(3)</w:t>
+      </w:r>
+    </w:p>
+    <w:tbl>
+      <w:tblPr>
+        <w:tblStyle w:val="TableGrid"/>
+        <w:tblW w:w="0" w:type="auto"/>
+        <w:tblLook w:val="04A0" w:firstRow="1" w:lastRow="0" w:firstColumn="1" w:lastColumn="0" w:noHBand="0" w:noVBand="1"/>
+      </w:tblPr>
+      <w:tblGrid>
+        <w:gridCol w:w="4106"/>
+        <w:gridCol w:w="2693"/>
+        <w:gridCol w:w="2217"/>
+      </w:tblGrid>
+      <w:tr>
+        <w:tc>
+          <w:tcPr>
+            <w:tcW w:w="4106" w:type="dxa"/>
+          </w:tcPr>
+          <w:p>
+            <w:pPr>
+              <w:rPr>
+                <w:rFonts w:ascii="Lucida Sans Typewriter" w:hAnsi="Lucida Sans Typewriter"/>
+              </w:rPr>
+            </w:pPr>
+            <w:r>
+              <w:rPr>
+                <w:rFonts w:ascii="Lucida Sans Typewriter" w:hAnsi="Lucida Sans Typewriter"/>
+              </w:rPr>
+              <w:t>Bonds Payable</w:t>
+            </w:r>
+          </w:p>
+          <w:p>
+            <w:pPr>
+              <w:rPr>
+                <w:rFonts w:ascii="Lucida Sans Typewriter" w:hAnsi="Lucida Sans Typewriter"/>
+              </w:rPr>
+            </w:pPr>
+            <w:r>
+              <w:rPr>
+                <w:rFonts w:ascii="Lucida Sans Typewriter" w:hAnsi="Lucida Sans Typewriter"/>
+              </w:rPr>
+              <w:t>Loss on Extinguish</w:t>
+            </w:r>
+          </w:p>
+          <w:p>
+            <w:pPr>
+              <w:rPr>
+                <w:rFonts w:ascii="Lucida Sans Typewriter" w:hAnsi="Lucida Sans Typewriter"/>
+              </w:rPr>
+            </w:pPr>
+            <w:r>
+              <w:rPr>
+                <w:rFonts w:ascii="Lucida Sans Typewriter" w:hAnsi="Lucida Sans Typewriter"/>
+              </w:rPr>
+              <w:t xml:space="preserve">  To Cash</w:t>
+            </w:r>
+          </w:p>
+          <w:p>
+            <w:pPr>
+              <w:rPr>
+                <w:rFonts w:ascii="Lucida Sans Typewriter" w:hAnsi="Lucida Sans Typewriter"/>
+              </w:rPr>
+            </w:pPr>
+            <w:r>
+              <w:rPr>
+                <w:rFonts w:ascii="Lucida Sans Typewriter" w:hAnsi="Lucida Sans Typewriter"/>
+              </w:rPr>
+              <w:t xml:space="preserve">  To Bonds Discount</w:t>
+            </w:r>
+          </w:p>
+        </w:tc>
+        <w:tc>
+          <w:tcPr>
+            <w:tcW w:w="2693" w:type="dxa"/>
+          </w:tcPr>
+          <w:p>
+            <w:pPr>
+              <w:jc w:val="right"/>
+              <w:rPr>
+                <w:rFonts w:ascii="Lucida Sans Typewriter" w:hAnsi="Lucida Sans Typewriter"/>
+              </w:rPr>
+            </w:pPr>
+            <w:r>
+              <w:rPr>
+                <w:rFonts w:ascii="Lucida Sans Typewriter" w:hAnsi="Lucida Sans Typewriter"/>
+              </w:rPr>
+              <w:t>20.000</w:t>
+            </w:r>
+          </w:p>
+          <w:p>
+            <w:pPr>
+              <w:jc w:val="right"/>
+              <w:rPr>
+                <w:rFonts w:ascii="Lucida Sans Typewriter" w:hAnsi="Lucida Sans Typewriter"/>
+              </w:rPr>
+            </w:pPr>
+            <w:r>
+              <w:rPr>
+                <w:rFonts w:ascii="Lucida Sans Typewriter" w:hAnsi="Lucida Sans Typewriter"/>
+              </w:rPr>
+              <w:t>1.012</w:t>
+            </w:r>
+          </w:p>
+        </w:tc>
+        <w:tc>
+          <w:tcPr>
+            <w:tcW w:w="2217" w:type="dxa"/>
+          </w:tcPr>
+          <w:p>
+            <w:pPr>
+              <w:rPr>
+                <w:rFonts w:ascii="Lucida Sans Typewriter" w:hAnsi="Lucida Sans Typewriter"/>
+              </w:rPr>
+            </w:pPr>
+          </w:p>
+          <w:p>
+            <w:pPr>
+              <w:rPr>
+                <w:rFonts w:ascii="Lucida Sans Typewriter" w:hAnsi="Lucida Sans Typewriter"/>
+              </w:rPr>
+            </w:pPr>
+          </w:p>
+          <w:p>
+            <w:pPr>
+              <w:jc w:val="right"/>
+              <w:rPr>
+                <w:rFonts w:ascii="Lucida Sans Typewriter" w:hAnsi="Lucida Sans Typewriter"/>
+              </w:rPr>
+            </w:pPr>
+            <w:r>
+              <w:rPr>
+                <w:rFonts w:ascii="Lucida Sans Typewriter" w:hAnsi="Lucida Sans Typewriter"/>
+              </w:rPr>
+              <w:t>19.000</w:t>
+            </w:r>
+          </w:p>
+          <w:p>
+            <w:pPr>
+              <w:jc w:val="right"/>
+              <w:rPr>
+                <w:rFonts w:ascii="Lucida Sans Typewriter" w:hAnsi="Lucida Sans Typewriter"/>
+              </w:rPr>
+            </w:pPr>
+            <w:r>
+              <w:rPr>
+                <w:rFonts w:ascii="Lucida Sans Typewriter" w:hAnsi="Lucida Sans Typewriter"/>
+              </w:rPr>
+              <w:t>2.012</w:t>
+            </w:r>
+          </w:p>
+        </w:tc>
+      </w:tr>
+    </w:tbl>
+    <w:p>
+      <w:pPr>
+        <w:rPr>
+          <w:rFonts w:ascii="Lucida Sans Typewriter" w:hAnsi="Lucida Sans Typewriter"/>
+        </w:rPr>
+      </w:pPr>
+    </w:p>
+    <w:p>
+      <w:pPr>
+        <w:rPr>
+          <w:rFonts w:ascii="Lucida Sans Typewriter" w:hAnsi="Lucida Sans Typewriter"/>
+        </w:rPr>
+      </w:pPr>
+      <w:r>
+        <w:rPr>
+          <w:rFonts w:ascii="Lucida Sans Typewriter" w:hAnsi="Lucida Sans Typewriter"/>
+        </w:rPr>
+        <w:t>(4)</w:t>
+      </w:r>
+    </w:p>
+    <w:p>
+      <w:pPr>
+        <w:rPr>
+          <w:rFonts w:ascii="Lucida Sans Typewriter" w:hAnsi="Lucida Sans Typewriter"/>
+        </w:rPr>
+      </w:pPr>
+      <w:r>
+        <w:rPr>
+          <w:rFonts w:ascii="Lucida Sans Typewriter" w:hAnsi="Lucida Sans Typewriter"/>
+        </w:rPr>
+        <w:t>For a gain, they should have purchased the bonds for $17.988 - $1.000 = $16.988 million.</w:t>
+      </w:r>
+    </w:p>
+    <w:p>
+      <w:pPr>
+        <w:rPr>
+          <w:rFonts w:ascii="Lucida Sans Typewriter" w:hAnsi="Lucida Sans Typewriter"/>
+        </w:rPr>
+      </w:pPr>
+      <w:r>
+        <w:rPr>
+          <w:rFonts w:ascii="Lucida Sans Typewriter" w:hAnsi="Lucida Sans Typewriter"/>
+        </w:rPr>
+        <w:t>Thus, the Limestone Cha</w:t>
+      </w:r>
+      <w:r>
+        <w:rPr>
+          <w:rFonts w:ascii="Lucida Sans Typewriter" w:hAnsi="Lucida Sans Typewriter"/>
+        </w:rPr>
+        <w:t>r</w:t>
+      </w:r>
+      <w:r>
+        <w:rPr>
+          <w:rFonts w:ascii="Lucida Sans Typewriter" w:hAnsi="Lucida Sans Typewriter"/>
+        </w:rPr>
+        <w:t xml:space="preserve">ters should have gone for $16.988 million if they aimed for a gain on the callback of the bonds. </w:t>
       </w:r>
     </w:p>
     <w:sectPr>
@@ -522,6 +1732,119 @@
       </w:rPr>
     </w:lvl>
   </w:abstractNum>
+  <w:abstractNum w:abstractNumId="4" w15:restartNumberingAfterBreak="0">
+    <w:nsid w:val="2D1D5A3D"/>
+    <w:multiLevelType w:val="hybridMultilevel"/>
+    <w:tmpl w:val="F87090D8"/>
+    <w:lvl w:ilvl="0" w:tplc="D5BE8B28">
+      <w:start w:val="1"/>
+      <w:numFmt w:val="bullet"/>
+      <w:lvlText w:val=""/>
+      <w:lvlJc w:val="left"/>
+      <w:pPr>
+        <w:ind w:left="720" w:hanging="360"/>
+      </w:pPr>
+      <w:rPr>
+        <w:rFonts w:ascii="Symbol" w:eastAsiaTheme="minorHAnsi" w:hAnsi="Symbol" w:cstheme="minorBidi" w:hint="default"/>
+      </w:rPr>
+    </w:lvl>
+    <w:lvl w:ilvl="1" w:tplc="40090003">
+      <w:start w:val="1"/>
+      <w:numFmt w:val="bullet"/>
+      <w:lvlText w:val="o"/>
+      <w:lvlJc w:val="left"/>
+      <w:pPr>
+        <w:ind w:left="1440" w:hanging="360"/>
+      </w:pPr>
+      <w:rPr>
+        <w:rFonts w:ascii="Courier New" w:hAnsi="Courier New" w:cs="Courier New" w:hint="default"/>
+      </w:rPr>
+    </w:lvl>
+    <w:lvl w:ilvl="2" w:tplc="40090005" w:tentative="1">
+      <w:start w:val="1"/>
+      <w:numFmt w:val="bullet"/>
+      <w:lvlText w:val=""/>
+      <w:lvlJc w:val="left"/>
+      <w:pPr>
+        <w:ind w:left="2160" w:hanging="360"/>
+      </w:pPr>
+      <w:rPr>
+        <w:rFonts w:ascii="Wingdings" w:hAnsi="Wingdings" w:hint="default"/>
+      </w:rPr>
+    </w:lvl>
+    <w:lvl w:ilvl="3" w:tplc="40090001" w:tentative="1">
+      <w:start w:val="1"/>
+      <w:numFmt w:val="bullet"/>
+      <w:lvlText w:val=""/>
+      <w:lvlJc w:val="left"/>
+      <w:pPr>
+        <w:ind w:left="2880" w:hanging="360"/>
+      </w:pPr>
+      <w:rPr>
+        <w:rFonts w:ascii="Symbol" w:hAnsi="Symbol" w:hint="default"/>
+      </w:rPr>
+    </w:lvl>
+    <w:lvl w:ilvl="4" w:tplc="40090003" w:tentative="1">
+      <w:start w:val="1"/>
+      <w:numFmt w:val="bullet"/>
+      <w:lvlText w:val="o"/>
+      <w:lvlJc w:val="left"/>
+      <w:pPr>
+        <w:ind w:left="3600" w:hanging="360"/>
+      </w:pPr>
+      <w:rPr>
+        <w:rFonts w:ascii="Courier New" w:hAnsi="Courier New" w:cs="Courier New" w:hint="default"/>
+      </w:rPr>
+    </w:lvl>
+    <w:lvl w:ilvl="5" w:tplc="40090005" w:tentative="1">
+      <w:start w:val="1"/>
+      <w:numFmt w:val="bullet"/>
+      <w:lvlText w:val=""/>
+      <w:lvlJc w:val="left"/>
+      <w:pPr>
+        <w:ind w:left="4320" w:hanging="360"/>
+      </w:pPr>
+      <w:rPr>
+        <w:rFonts w:ascii="Wingdings" w:hAnsi="Wingdings" w:hint="default"/>
+      </w:rPr>
+    </w:lvl>
+    <w:lvl w:ilvl="6" w:tplc="40090001" w:tentative="1">
+      <w:start w:val="1"/>
+      <w:numFmt w:val="bullet"/>
+      <w:lvlText w:val=""/>
+      <w:lvlJc w:val="left"/>
+      <w:pPr>
+        <w:ind w:left="5040" w:hanging="360"/>
+      </w:pPr>
+      <w:rPr>
+        <w:rFonts w:ascii="Symbol" w:hAnsi="Symbol" w:hint="default"/>
+      </w:rPr>
+    </w:lvl>
+    <w:lvl w:ilvl="7" w:tplc="40090003" w:tentative="1">
+      <w:start w:val="1"/>
+      <w:numFmt w:val="bullet"/>
+      <w:lvlText w:val="o"/>
+      <w:lvlJc w:val="left"/>
+      <w:pPr>
+        <w:ind w:left="5760" w:hanging="360"/>
+      </w:pPr>
+      <w:rPr>
+        <w:rFonts w:ascii="Courier New" w:hAnsi="Courier New" w:cs="Courier New" w:hint="default"/>
+      </w:rPr>
+    </w:lvl>
+    <w:lvl w:ilvl="8" w:tplc="40090005" w:tentative="1">
+      <w:start w:val="1"/>
+      <w:numFmt w:val="bullet"/>
+      <w:lvlText w:val=""/>
+      <w:lvlJc w:val="left"/>
+      <w:pPr>
+        <w:ind w:left="6480" w:hanging="360"/>
+      </w:pPr>
+      <w:rPr>
+        <w:rFonts w:ascii="Wingdings" w:hAnsi="Wingdings" w:hint="default"/>
+      </w:rPr>
+    </w:lvl>
+  </w:abstractNum>
   <w:num w:numId="1" w16cid:durableId="55978048">
     <w:abstractNumId w:val="2"/>
   </w:num>
@@ -533,6 +1856,9 @@
   </w:num>
   <w:num w:numId="4" w16cid:durableId="1197813874">
     <w:abstractNumId w:val="1"/>
+  </w:num>
+  <w:num w:numId="5" w16cid:durableId="578254498">
+    <w:abstractNumId w:val="4"/>
   </w:num>
 </w:numbering>
 </file>

</xml_diff>

<commit_message>
#50: Added 9-67, gained bonds
</commit_message>
<xml_diff>
--- a/Chapter 09/Problems/09-53.docx
+++ b/Chapter 09/Problems/09-53.docx
@@ -42,7 +42,7 @@
         <w:rPr>
           <w:rFonts w:ascii="Lucida Sans Typewriter" w:hAnsi="Lucida Sans Typewriter"/>
         </w:rPr>
-        <w:t xml:space="preserve">Let us consider the valuation of the bonds at the time of purchase. </w:t>
+        <w:t>The bond was sold at the same rate as market rate, meaning that the bond was sold at par and the valuation of it will be CHF10 million.</w:t>
       </w:r>
     </w:p>
     <w:p>
@@ -55,16 +55,11 @@
         <w:rPr>
           <w:rFonts w:ascii="Lucida Sans Typewriter" w:hAnsi="Lucida Sans Typewriter"/>
         </w:rPr>
-        <w:t>To do so, we need to first find the present value of the bonds. This can be done by breaking the bond’s valuation into two different parts:</w:t>
+        <w:t xml:space="preserve">Thus, we have CHF10 million in the bond payable and no amortization and discount/premium accounts. </w:t>
       </w:r>
     </w:p>
     <w:p>
       <w:pPr>
-        <w:pStyle w:val="ListParagraph"/>
-        <w:numPr>
-          <w:ilvl w:val="0"/>
-          <w:numId w:val="5"/>
-        </w:numPr>
         <w:rPr>
           <w:rFonts w:ascii="Lucida Sans Typewriter" w:hAnsi="Lucida Sans Typewriter"/>
         </w:rPr>
@@ -73,707 +68,23 @@
         <w:rPr>
           <w:rFonts w:ascii="Lucida Sans Typewriter" w:hAnsi="Lucida Sans Typewriter"/>
         </w:rPr>
-        <w:t>Payment Part:</w:t>
+        <w:t xml:space="preserve">The valuation will be thus CHF10 million even after 1 year, since the </w:t>
+      </w:r>
+      <w:r>
+        <w:rPr>
+          <w:rFonts w:ascii="Lucida Sans Typewriter" w:hAnsi="Lucida Sans Typewriter"/>
+        </w:rPr>
+        <w:t xml:space="preserve">net </w:t>
+      </w:r>
+      <w:r>
+        <w:rPr>
+          <w:rFonts w:ascii="Lucida Sans Typewriter" w:hAnsi="Lucida Sans Typewriter"/>
+        </w:rPr>
+        <w:t xml:space="preserve">bond payable has not decreased at all. </w:t>
       </w:r>
     </w:p>
     <w:p>
       <w:pPr>
-        <w:ind w:left="720"/>
-        <w:rPr>
-          <w:rFonts w:ascii="Lucida Sans Typewriter" w:hAnsi="Lucida Sans Typewriter"/>
-        </w:rPr>
-      </w:pPr>
-      <w:r>
-        <w:rPr>
-          <w:rFonts w:ascii="Lucida Sans Typewriter" w:hAnsi="Lucida Sans Typewriter"/>
-        </w:rPr>
-        <w:t>The bond pays $20 x 6% = $1.2 million per period for around 20 periods.</w:t>
-      </w:r>
-    </w:p>
-    <w:p>
-      <w:pPr>
-        <w:ind w:left="720"/>
-        <w:rPr>
-          <w:rFonts w:ascii="Lucida Sans Typewriter" w:hAnsi="Lucida Sans Typewriter"/>
-        </w:rPr>
-      </w:pPr>
-      <w:r>
-        <w:rPr>
-          <w:rFonts w:ascii="Lucida Sans Typewriter" w:hAnsi="Lucida Sans Typewriter"/>
-        </w:rPr>
-        <w:t>This is an annuity compounded at 7% per period. Thus, the present value of the payments recorded will be $1.2 x 10.5940 = $12.713 million.</w:t>
-      </w:r>
-    </w:p>
-    <w:p>
-      <w:pPr>
-        <w:pStyle w:val="ListParagraph"/>
-        <w:numPr>
-          <w:ilvl w:val="0"/>
-          <w:numId w:val="5"/>
-        </w:numPr>
-        <w:rPr>
-          <w:rFonts w:ascii="Lucida Sans Typewriter" w:hAnsi="Lucida Sans Typewriter"/>
-        </w:rPr>
-      </w:pPr>
-      <w:r>
-        <w:rPr>
-          <w:rFonts w:ascii="Lucida Sans Typewriter" w:hAnsi="Lucida Sans Typewriter"/>
-        </w:rPr>
-        <w:t>Lumpsum Part:</w:t>
-      </w:r>
-    </w:p>
-    <w:p>
-      <w:pPr>
-        <w:ind w:left="720"/>
-        <w:rPr>
-          <w:rFonts w:ascii="Lucida Sans Typewriter" w:hAnsi="Lucida Sans Typewriter"/>
-        </w:rPr>
-      </w:pPr>
-      <w:r>
-        <w:rPr>
-          <w:rFonts w:ascii="Lucida Sans Typewriter" w:hAnsi="Lucida Sans Typewriter"/>
-        </w:rPr>
-        <w:t>The bond pays $20 million after 20 periods.</w:t>
-      </w:r>
-    </w:p>
-    <w:p>
-      <w:pPr>
-        <w:ind w:left="720"/>
-        <w:rPr>
-          <w:rFonts w:ascii="Lucida Sans Typewriter" w:hAnsi="Lucida Sans Typewriter"/>
-        </w:rPr>
-      </w:pPr>
-      <w:r>
-        <w:rPr>
-          <w:rFonts w:ascii="Lucida Sans Typewriter" w:hAnsi="Lucida Sans Typewriter"/>
-        </w:rPr>
-        <w:t>The present value of this lumpsum when compounded at 7% per period will be given by $20 x 0.2584 = $5.168 million.</w:t>
-      </w:r>
-    </w:p>
-    <w:p>
-      <w:pPr>
-        <w:rPr>
-          <w:rFonts w:ascii="Lucida Sans Typewriter" w:hAnsi="Lucida Sans Typewriter"/>
-        </w:rPr>
-      </w:pPr>
-      <w:r>
-        <w:rPr>
-          <w:rFonts w:ascii="Lucida Sans Typewriter" w:hAnsi="Lucida Sans Typewriter"/>
-        </w:rPr>
-        <w:t xml:space="preserve">Thus, the present value of the bond will be $12.713 + $5.168 = $17.881 million, indicating that the bond was sold at a discounted price. </w:t>
-      </w:r>
-    </w:p>
-    <w:p>
-      <w:pPr>
-        <w:rPr>
-          <w:rFonts w:ascii="Lucida Sans Typewriter" w:hAnsi="Lucida Sans Typewriter"/>
-        </w:rPr>
-      </w:pPr>
-      <w:r>
-        <w:rPr>
-          <w:rFonts w:ascii="Lucida Sans Typewriter" w:hAnsi="Lucida Sans Typewriter"/>
-        </w:rPr>
-        <w:t>Now, to find the valuation 1 year after the issuance of the bonds</w:t>
-      </w:r>
-      <w:r>
-        <w:rPr>
-          <w:rFonts w:ascii="Lucida Sans Typewriter" w:hAnsi="Lucida Sans Typewriter"/>
-        </w:rPr>
-        <w:t>, we can create the table as follows:</w:t>
-      </w:r>
-    </w:p>
-    <w:tbl>
-      <w:tblPr>
-        <w:tblStyle w:val="TableGrid"/>
-        <w:tblW w:w="11057" w:type="dxa"/>
-        <w:tblInd w:w="-856" w:type="dxa"/>
-        <w:tblLook w:val="04A0" w:firstRow="1" w:lastRow="0" w:firstColumn="1" w:lastColumn="0" w:noHBand="0" w:noVBand="1"/>
-      </w:tblPr>
-      <w:tblGrid>
-        <w:gridCol w:w="1277"/>
-        <w:gridCol w:w="1984"/>
-        <w:gridCol w:w="1777"/>
-        <w:gridCol w:w="1767"/>
-        <w:gridCol w:w="1843"/>
-        <w:gridCol w:w="2409"/>
-      </w:tblGrid>
-      <w:tr>
-        <w:tc>
-          <w:tcPr>
-            <w:tcW w:w="11057" w:type="dxa"/>
-            <w:gridSpan w:val="6"/>
-          </w:tcPr>
-          <w:p>
-            <w:pPr>
-              <w:jc w:val="center"/>
-              <w:rPr>
-                <w:rFonts w:ascii="Lucida Sans Typewriter" w:hAnsi="Lucida Sans Typewriter"/>
-              </w:rPr>
-            </w:pPr>
-          </w:p>
-          <w:p>
-            <w:pPr>
-              <w:jc w:val="center"/>
-              <w:rPr>
-                <w:rFonts w:ascii="Lucida Sans Typewriter" w:hAnsi="Lucida Sans Typewriter"/>
-              </w:rPr>
-            </w:pPr>
-            <w:r>
-              <w:rPr>
-                <w:rFonts w:ascii="Lucida Sans Typewriter" w:hAnsi="Lucida Sans Typewriter"/>
-              </w:rPr>
-              <w:t>COMPUTATION OF NET BOND PAYABLE AFTER 1 YEAR</w:t>
-            </w:r>
-          </w:p>
-          <w:p>
-            <w:pPr>
-              <w:jc w:val="center"/>
-              <w:rPr>
-                <w:rFonts w:ascii="Lucida Sans Typewriter" w:hAnsi="Lucida Sans Typewriter"/>
-              </w:rPr>
-            </w:pPr>
-            <w:r>
-              <w:rPr>
-                <w:rFonts w:ascii="Lucida Sans Typewriter" w:hAnsi="Lucida Sans Typewriter"/>
-              </w:rPr>
-              <w:t>(Amounts in millions of $)</w:t>
-            </w:r>
-          </w:p>
-          <w:p>
-            <w:pPr>
-              <w:jc w:val="center"/>
-              <w:rPr>
-                <w:rFonts w:ascii="Lucida Sans Typewriter" w:hAnsi="Lucida Sans Typewriter"/>
-              </w:rPr>
-            </w:pPr>
-          </w:p>
-        </w:tc>
-      </w:tr>
-      <w:tr>
-        <w:tc>
-          <w:tcPr>
-            <w:tcW w:w="1277" w:type="dxa"/>
-          </w:tcPr>
-          <w:p>
-            <w:pPr>
-              <w:jc w:val="center"/>
-              <w:rPr>
-                <w:rFonts w:ascii="Lucida Sans Typewriter" w:hAnsi="Lucida Sans Typewriter"/>
-              </w:rPr>
-            </w:pPr>
-            <w:r>
-              <w:rPr>
-                <w:rFonts w:ascii="Lucida Sans Typewriter" w:hAnsi="Lucida Sans Typewriter"/>
-              </w:rPr>
-              <w:t>Payment</w:t>
-            </w:r>
-          </w:p>
-        </w:tc>
-        <w:tc>
-          <w:tcPr>
-            <w:tcW w:w="1984" w:type="dxa"/>
-          </w:tcPr>
-          <w:p>
-            <w:pPr>
-              <w:jc w:val="right"/>
-              <w:rPr>
-                <w:rFonts w:ascii="Lucida Sans Typewriter" w:hAnsi="Lucida Sans Typewriter"/>
-              </w:rPr>
-            </w:pPr>
-            <w:r>
-              <w:rPr>
-                <w:rFonts w:ascii="Lucida Sans Typewriter" w:hAnsi="Lucida Sans Typewriter"/>
-              </w:rPr>
-              <w:t>Bond Payable</w:t>
-            </w:r>
-          </w:p>
-        </w:tc>
-        <w:tc>
-          <w:tcPr>
-            <w:tcW w:w="1777" w:type="dxa"/>
-          </w:tcPr>
-          <w:p>
-            <w:pPr>
-              <w:jc w:val="right"/>
-              <w:rPr>
-                <w:rFonts w:ascii="Lucida Sans Typewriter" w:hAnsi="Lucida Sans Typewriter"/>
-              </w:rPr>
-            </w:pPr>
-            <w:r>
-              <w:rPr>
-                <w:rFonts w:ascii="Lucida Sans Typewriter" w:hAnsi="Lucida Sans Typewriter"/>
-              </w:rPr>
-              <w:t>Bond Discount</w:t>
-            </w:r>
-          </w:p>
-        </w:tc>
-        <w:tc>
-          <w:tcPr>
-            <w:tcW w:w="1767" w:type="dxa"/>
-          </w:tcPr>
-          <w:p>
-            <w:pPr>
-              <w:jc w:val="right"/>
-              <w:rPr>
-                <w:rFonts w:ascii="Lucida Sans Typewriter" w:hAnsi="Lucida Sans Typewriter"/>
-              </w:rPr>
-            </w:pPr>
-            <w:r>
-              <w:rPr>
-                <w:rFonts w:ascii="Lucida Sans Typewriter" w:hAnsi="Lucida Sans Typewriter"/>
-              </w:rPr>
-              <w:t>Interest Expense</w:t>
-            </w:r>
-          </w:p>
-        </w:tc>
-        <w:tc>
-          <w:tcPr>
-            <w:tcW w:w="1843" w:type="dxa"/>
-          </w:tcPr>
-          <w:p>
-            <w:pPr>
-              <w:jc w:val="right"/>
-              <w:rPr>
-                <w:rFonts w:ascii="Lucida Sans Typewriter" w:hAnsi="Lucida Sans Typewriter"/>
-              </w:rPr>
-            </w:pPr>
-            <w:r>
-              <w:rPr>
-                <w:rFonts w:ascii="Lucida Sans Typewriter" w:hAnsi="Lucida Sans Typewriter"/>
-              </w:rPr>
-              <w:t>Interest Payable</w:t>
-            </w:r>
-          </w:p>
-        </w:tc>
-        <w:tc>
-          <w:tcPr>
-            <w:tcW w:w="2409" w:type="dxa"/>
-          </w:tcPr>
-          <w:p>
-            <w:pPr>
-              <w:jc w:val="right"/>
-              <w:rPr>
-                <w:rFonts w:ascii="Lucida Sans Typewriter" w:hAnsi="Lucida Sans Typewriter"/>
-              </w:rPr>
-            </w:pPr>
-            <w:r>
-              <w:rPr>
-                <w:rFonts w:ascii="Lucida Sans Typewriter" w:hAnsi="Lucida Sans Typewriter"/>
-              </w:rPr>
-              <w:t>Amortization on Discount</w:t>
-            </w:r>
-          </w:p>
-        </w:tc>
-      </w:tr>
-      <w:tr>
-        <w:tc>
-          <w:tcPr>
-            <w:tcW w:w="1277" w:type="dxa"/>
-          </w:tcPr>
-          <w:p>
-            <w:pPr>
-              <w:jc w:val="center"/>
-              <w:rPr>
-                <w:rFonts w:ascii="Lucida Sans Typewriter" w:hAnsi="Lucida Sans Typewriter"/>
-              </w:rPr>
-            </w:pPr>
-            <w:r>
-              <w:rPr>
-                <w:rFonts w:ascii="Lucida Sans Typewriter" w:hAnsi="Lucida Sans Typewriter"/>
-              </w:rPr>
-              <w:t>1</w:t>
-            </w:r>
-            <w:r>
-              <w:rPr>
-                <w:rFonts w:ascii="Lucida Sans Typewriter" w:hAnsi="Lucida Sans Typewriter"/>
-                <w:vertAlign w:val="superscript"/>
-              </w:rPr>
-              <w:t>st</w:t>
-            </w:r>
-            <w:r>
-              <w:rPr>
-                <w:rFonts w:ascii="Lucida Sans Typewriter" w:hAnsi="Lucida Sans Typewriter"/>
-              </w:rPr>
-              <w:t xml:space="preserve"> </w:t>
-            </w:r>
-          </w:p>
-        </w:tc>
-        <w:tc>
-          <w:tcPr>
-            <w:tcW w:w="1984" w:type="dxa"/>
-          </w:tcPr>
-          <w:p>
-            <w:pPr>
-              <w:jc w:val="right"/>
-              <w:rPr>
-                <w:rFonts w:ascii="Lucida Sans Typewriter" w:hAnsi="Lucida Sans Typewriter"/>
-              </w:rPr>
-            </w:pPr>
-            <w:r>
-              <w:rPr>
-                <w:rFonts w:ascii="Lucida Sans Typewriter" w:hAnsi="Lucida Sans Typewriter"/>
-              </w:rPr>
-              <w:t>20.000</w:t>
-            </w:r>
-          </w:p>
-        </w:tc>
-        <w:tc>
-          <w:tcPr>
-            <w:tcW w:w="1777" w:type="dxa"/>
-          </w:tcPr>
-          <w:p>
-            <w:pPr>
-              <w:jc w:val="right"/>
-              <w:rPr>
-                <w:rFonts w:ascii="Lucida Sans Typewriter" w:hAnsi="Lucida Sans Typewriter"/>
-              </w:rPr>
-            </w:pPr>
-            <w:r>
-              <w:rPr>
-                <w:rFonts w:ascii="Lucida Sans Typewriter" w:hAnsi="Lucida Sans Typewriter"/>
-              </w:rPr>
-              <w:t>2.119</w:t>
-            </w:r>
-          </w:p>
-        </w:tc>
-        <w:tc>
-          <w:tcPr>
-            <w:tcW w:w="1767" w:type="dxa"/>
-          </w:tcPr>
-          <w:p>
-            <w:pPr>
-              <w:jc w:val="right"/>
-              <w:rPr>
-                <w:rFonts w:ascii="Lucida Sans Typewriter" w:hAnsi="Lucida Sans Typewriter"/>
-              </w:rPr>
-            </w:pPr>
-            <w:r>
-              <w:rPr>
-                <w:rFonts w:ascii="Lucida Sans Typewriter" w:hAnsi="Lucida Sans Typewriter"/>
-              </w:rPr>
-              <w:t>1.252</w:t>
-            </w:r>
-          </w:p>
-        </w:tc>
-        <w:tc>
-          <w:tcPr>
-            <w:tcW w:w="1843" w:type="dxa"/>
-          </w:tcPr>
-          <w:p>
-            <w:pPr>
-              <w:jc w:val="right"/>
-              <w:rPr>
-                <w:rFonts w:ascii="Lucida Sans Typewriter" w:hAnsi="Lucida Sans Typewriter"/>
-              </w:rPr>
-            </w:pPr>
-            <w:r>
-              <w:rPr>
-                <w:rFonts w:ascii="Lucida Sans Typewriter" w:hAnsi="Lucida Sans Typewriter"/>
-              </w:rPr>
-              <w:t>1.200</w:t>
-            </w:r>
-          </w:p>
-        </w:tc>
-        <w:tc>
-          <w:tcPr>
-            <w:tcW w:w="2409" w:type="dxa"/>
-          </w:tcPr>
-          <w:p>
-            <w:pPr>
-              <w:jc w:val="right"/>
-              <w:rPr>
-                <w:rFonts w:ascii="Lucida Sans Typewriter" w:hAnsi="Lucida Sans Typewriter"/>
-              </w:rPr>
-            </w:pPr>
-            <w:r>
-              <w:rPr>
-                <w:rFonts w:ascii="Lucida Sans Typewriter" w:hAnsi="Lucida Sans Typewriter"/>
-              </w:rPr>
-              <w:t>0.052</w:t>
-            </w:r>
-          </w:p>
-        </w:tc>
-      </w:tr>
-      <w:tr>
-        <w:tc>
-          <w:tcPr>
-            <w:tcW w:w="1277" w:type="dxa"/>
-          </w:tcPr>
-          <w:p>
-            <w:pPr>
-              <w:jc w:val="center"/>
-              <w:rPr>
-                <w:rFonts w:ascii="Lucida Sans Typewriter" w:hAnsi="Lucida Sans Typewriter"/>
-              </w:rPr>
-            </w:pPr>
-            <w:r>
-              <w:rPr>
-                <w:rFonts w:ascii="Lucida Sans Typewriter" w:hAnsi="Lucida Sans Typewriter"/>
-              </w:rPr>
-              <w:t>2</w:t>
-            </w:r>
-            <w:r>
-              <w:rPr>
-                <w:rFonts w:ascii="Lucida Sans Typewriter" w:hAnsi="Lucida Sans Typewriter"/>
-                <w:vertAlign w:val="superscript"/>
-              </w:rPr>
-              <w:t>nd</w:t>
-            </w:r>
-            <w:r>
-              <w:rPr>
-                <w:rFonts w:ascii="Lucida Sans Typewriter" w:hAnsi="Lucida Sans Typewriter"/>
-              </w:rPr>
-              <w:t xml:space="preserve"> </w:t>
-            </w:r>
-          </w:p>
-        </w:tc>
-        <w:tc>
-          <w:tcPr>
-            <w:tcW w:w="1984" w:type="dxa"/>
-          </w:tcPr>
-          <w:p>
-            <w:pPr>
-              <w:jc w:val="right"/>
-              <w:rPr>
-                <w:rFonts w:ascii="Lucida Sans Typewriter" w:hAnsi="Lucida Sans Typewriter"/>
-              </w:rPr>
-            </w:pPr>
-            <w:r>
-              <w:rPr>
-                <w:rFonts w:ascii="Lucida Sans Typewriter" w:hAnsi="Lucida Sans Typewriter"/>
-              </w:rPr>
-              <w:t>20.000</w:t>
-            </w:r>
-          </w:p>
-        </w:tc>
-        <w:tc>
-          <w:tcPr>
-            <w:tcW w:w="1777" w:type="dxa"/>
-          </w:tcPr>
-          <w:p>
-            <w:pPr>
-              <w:jc w:val="right"/>
-              <w:rPr>
-                <w:rFonts w:ascii="Lucida Sans Typewriter" w:hAnsi="Lucida Sans Typewriter"/>
-              </w:rPr>
-            </w:pPr>
-            <w:r>
-              <w:rPr>
-                <w:rFonts w:ascii="Lucida Sans Typewriter" w:hAnsi="Lucida Sans Typewriter"/>
-              </w:rPr>
-              <w:t>2.067</w:t>
-            </w:r>
-          </w:p>
-        </w:tc>
-        <w:tc>
-          <w:tcPr>
-            <w:tcW w:w="1767" w:type="dxa"/>
-          </w:tcPr>
-          <w:p>
-            <w:pPr>
-              <w:jc w:val="right"/>
-              <w:rPr>
-                <w:rFonts w:ascii="Lucida Sans Typewriter" w:hAnsi="Lucida Sans Typewriter"/>
-              </w:rPr>
-            </w:pPr>
-            <w:r>
-              <w:rPr>
-                <w:rFonts w:ascii="Lucida Sans Typewriter" w:hAnsi="Lucida Sans Typewriter"/>
-              </w:rPr>
-              <w:t>1.255</w:t>
-            </w:r>
-          </w:p>
-        </w:tc>
-        <w:tc>
-          <w:tcPr>
-            <w:tcW w:w="1843" w:type="dxa"/>
-          </w:tcPr>
-          <w:p>
-            <w:pPr>
-              <w:jc w:val="right"/>
-              <w:rPr>
-                <w:rFonts w:ascii="Lucida Sans Typewriter" w:hAnsi="Lucida Sans Typewriter"/>
-              </w:rPr>
-            </w:pPr>
-            <w:r>
-              <w:rPr>
-                <w:rFonts w:ascii="Lucida Sans Typewriter" w:hAnsi="Lucida Sans Typewriter"/>
-              </w:rPr>
-              <w:t>1.200</w:t>
-            </w:r>
-          </w:p>
-        </w:tc>
-        <w:tc>
-          <w:tcPr>
-            <w:tcW w:w="2409" w:type="dxa"/>
-          </w:tcPr>
-          <w:p>
-            <w:pPr>
-              <w:jc w:val="right"/>
-              <w:rPr>
-                <w:rFonts w:ascii="Lucida Sans Typewriter" w:hAnsi="Lucida Sans Typewriter"/>
-              </w:rPr>
-            </w:pPr>
-            <w:r>
-              <w:rPr>
-                <w:rFonts w:ascii="Lucida Sans Typewriter" w:hAnsi="Lucida Sans Typewriter"/>
-              </w:rPr>
-              <w:t>0.055</w:t>
-            </w:r>
-          </w:p>
-        </w:tc>
-      </w:tr>
-      <w:tr>
-        <w:tc>
-          <w:tcPr>
-            <w:tcW w:w="1277" w:type="dxa"/>
-          </w:tcPr>
-          <w:p>
-            <w:pPr>
-              <w:jc w:val="center"/>
-              <w:rPr>
-                <w:rFonts w:ascii="Lucida Sans Typewriter" w:hAnsi="Lucida Sans Typewriter"/>
-                <w:b/>
-                <w:bCs/>
-              </w:rPr>
-            </w:pPr>
-            <w:r>
-              <w:rPr>
-                <w:rFonts w:ascii="Lucida Sans Typewriter" w:hAnsi="Lucida Sans Typewriter"/>
-                <w:b/>
-                <w:bCs/>
-              </w:rPr>
-              <w:t>Final</w:t>
-            </w:r>
-          </w:p>
-        </w:tc>
-        <w:tc>
-          <w:tcPr>
-            <w:tcW w:w="1984" w:type="dxa"/>
-          </w:tcPr>
-          <w:p>
-            <w:pPr>
-              <w:jc w:val="right"/>
-              <w:rPr>
-                <w:rFonts w:ascii="Lucida Sans Typewriter" w:hAnsi="Lucida Sans Typewriter"/>
-                <w:b/>
-                <w:bCs/>
-              </w:rPr>
-            </w:pPr>
-            <w:r>
-              <w:rPr>
-                <w:rFonts w:ascii="Lucida Sans Typewriter" w:hAnsi="Lucida Sans Typewriter"/>
-                <w:b/>
-                <w:bCs/>
-              </w:rPr>
-              <w:t>20.000</w:t>
-            </w:r>
-          </w:p>
-        </w:tc>
-        <w:tc>
-          <w:tcPr>
-            <w:tcW w:w="1777" w:type="dxa"/>
-          </w:tcPr>
-          <w:p>
-            <w:pPr>
-              <w:jc w:val="right"/>
-              <w:rPr>
-                <w:rFonts w:ascii="Lucida Sans Typewriter" w:hAnsi="Lucida Sans Typewriter"/>
-                <w:b/>
-                <w:bCs/>
-              </w:rPr>
-            </w:pPr>
-            <w:r>
-              <w:rPr>
-                <w:rFonts w:ascii="Lucida Sans Typewriter" w:hAnsi="Lucida Sans Typewriter"/>
-                <w:b/>
-                <w:bCs/>
-              </w:rPr>
-              <w:t>2.012</w:t>
-            </w:r>
-          </w:p>
-        </w:tc>
-        <w:tc>
-          <w:tcPr>
-            <w:tcW w:w="1767" w:type="dxa"/>
-          </w:tcPr>
-          <w:p>
-            <w:pPr>
-              <w:jc w:val="right"/>
-              <w:rPr>
-                <w:rFonts w:ascii="Lucida Sans Typewriter" w:hAnsi="Lucida Sans Typewriter"/>
-              </w:rPr>
-            </w:pPr>
-            <w:r>
-              <w:rPr>
-                <w:rFonts w:ascii="Lucida Sans Typewriter" w:hAnsi="Lucida Sans Typewriter"/>
-              </w:rPr>
-              <w:t>-</w:t>
-            </w:r>
-          </w:p>
-        </w:tc>
-        <w:tc>
-          <w:tcPr>
-            <w:tcW w:w="1843" w:type="dxa"/>
-          </w:tcPr>
-          <w:p>
-            <w:pPr>
-              <w:jc w:val="right"/>
-              <w:rPr>
-                <w:rFonts w:ascii="Lucida Sans Typewriter" w:hAnsi="Lucida Sans Typewriter"/>
-              </w:rPr>
-            </w:pPr>
-            <w:r>
-              <w:rPr>
-                <w:rFonts w:ascii="Lucida Sans Typewriter" w:hAnsi="Lucida Sans Typewriter"/>
-              </w:rPr>
-              <w:t>-</w:t>
-            </w:r>
-          </w:p>
-        </w:tc>
-        <w:tc>
-          <w:tcPr>
-            <w:tcW w:w="2409" w:type="dxa"/>
-          </w:tcPr>
-          <w:p>
-            <w:pPr>
-              <w:jc w:val="right"/>
-              <w:rPr>
-                <w:rFonts w:ascii="Lucida Sans Typewriter" w:hAnsi="Lucida Sans Typewriter"/>
-              </w:rPr>
-            </w:pPr>
-            <w:r>
-              <w:rPr>
-                <w:rFonts w:ascii="Lucida Sans Typewriter" w:hAnsi="Lucida Sans Typewriter"/>
-              </w:rPr>
-              <w:t>-</w:t>
-            </w:r>
-          </w:p>
-        </w:tc>
-      </w:tr>
-    </w:tbl>
-    <w:p>
-      <w:pPr>
-        <w:rPr>
-          <w:rFonts w:ascii="Lucida Sans Typewriter" w:hAnsi="Lucida Sans Typewriter"/>
-        </w:rPr>
-      </w:pPr>
-    </w:p>
-    <w:p>
-      <w:pPr>
-        <w:rPr>
-          <w:rFonts w:ascii="Lucida Sans Typewriter" w:hAnsi="Lucida Sans Typewriter"/>
-        </w:rPr>
-      </w:pPr>
-      <w:r>
-        <w:rPr>
-          <w:rFonts w:ascii="Lucida Sans Typewriter" w:hAnsi="Lucida Sans Typewriter"/>
-        </w:rPr>
-        <w:t xml:space="preserve">Using the final values, we see that the bond was worth $17.988 million at the time of callback. </w:t>
-      </w:r>
-    </w:p>
-    <w:p>
-      <w:pPr>
         <w:rPr>
           <w:rFonts w:ascii="Lucida Sans Typewriter" w:hAnsi="Lucida Sans Typewriter"/>
         </w:rPr>
@@ -790,7 +101,31 @@
           <w:b/>
           <w:bCs/>
         </w:rPr>
-        <w:t>loss of $1.012 million</w:t>
+        <w:t>gain</w:t>
+      </w:r>
+      <w:r>
+        <w:rPr>
+          <w:rFonts w:ascii="Lucida Sans Typewriter" w:hAnsi="Lucida Sans Typewriter"/>
+          <w:b/>
+          <w:bCs/>
+        </w:rPr>
+        <w:t xml:space="preserve"> of </w:t>
+      </w:r>
+      <w:r>
+        <w:rPr>
+          <w:rFonts w:ascii="Lucida Sans Typewriter" w:hAnsi="Lucida Sans Typewriter"/>
+          <w:b/>
+          <w:bCs/>
+        </w:rPr>
+        <w:t>CHF1</w:t>
+      </w:r>
+      <w:r>
+        <w:rPr>
+          <w:rFonts w:ascii="Lucida Sans Typewriter" w:hAnsi="Lucida Sans Typewriter"/>
+          <w:b/>
+          <w:bCs/>
+        </w:rPr>
+        <w:t xml:space="preserve"> million</w:t>
       </w:r>
       <w:r>
         <w:rPr>
@@ -809,7 +144,6 @@
         <w:rPr>
           <w:rFonts w:ascii="Lucida Sans Typewriter" w:hAnsi="Lucida Sans Typewriter"/>
         </w:rPr>
-        <w:lastRenderedPageBreak/>
         <w:t>(2)</w:t>
       </w:r>
     </w:p>
@@ -836,7 +170,19 @@
         <w:rPr>
           <w:rFonts w:ascii="Lucida Sans Typewriter" w:hAnsi="Lucida Sans Typewriter"/>
         </w:rPr>
-        <w:t>(Entries are in millions)</w:t>
+        <w:t>(Entries are in millions</w:t>
+      </w:r>
+      <w:r>
+        <w:rPr>
+          <w:rFonts w:ascii="Lucida Sans Typewriter" w:hAnsi="Lucida Sans Typewriter"/>
+        </w:rPr>
+        <w:t xml:space="preserve"> of CHF</w:t>
+      </w:r>
+      <w:r>
+        <w:rPr>
+          <w:rFonts w:ascii="Lucida Sans Typewriter" w:hAnsi="Lucida Sans Typewriter"/>
+        </w:rPr>
+        <w:t>)</w:t>
       </w:r>
     </w:p>
     <w:tbl>
@@ -925,7 +271,13 @@
               <w:rPr>
                 <w:rFonts w:ascii="Lucida Sans Typewriter" w:hAnsi="Lucida Sans Typewriter"/>
               </w:rPr>
-              <w:t>-$19.000</w:t>
+              <w:t>-</w:t>
+            </w:r>
+            <w:r>
+              <w:rPr>
+                <w:rFonts w:ascii="Lucida Sans Typewriter" w:hAnsi="Lucida Sans Typewriter"/>
+              </w:rPr>
+              <w:t>9</w:t>
             </w:r>
           </w:p>
           <w:p>
@@ -958,7 +310,13 @@
               <w:rPr>
                 <w:rFonts w:ascii="Lucida Sans Typewriter" w:hAnsi="Lucida Sans Typewriter"/>
               </w:rPr>
-              <w:t>-$20.000</w:t>
+              <w:t>-</w:t>
+            </w:r>
+            <w:r>
+              <w:rPr>
+                <w:rFonts w:ascii="Lucida Sans Typewriter" w:hAnsi="Lucida Sans Typewriter"/>
+              </w:rPr>
+              <w:t>10</w:t>
             </w:r>
           </w:p>
           <w:p>
@@ -982,26 +340,6 @@
                 <w:rFonts w:ascii="Lucida Sans Typewriter" w:hAnsi="Lucida Sans Typewriter"/>
               </w:rPr>
             </w:pPr>
-            <w:r>
-              <w:rPr>
-                <w:rFonts w:ascii="Lucida Sans Typewriter" w:hAnsi="Lucida Sans Typewriter"/>
-              </w:rPr>
-              <w:t>+$2.012</w:t>
-            </w:r>
-          </w:p>
-          <w:p>
-            <w:pPr>
-              <w:jc w:val="right"/>
-              <w:rPr>
-                <w:rFonts w:ascii="Lucida Sans Typewriter" w:hAnsi="Lucida Sans Typewriter"/>
-              </w:rPr>
-            </w:pPr>
-            <w:r>
-              <w:rPr>
-                <w:rFonts w:ascii="Lucida Sans Typewriter" w:hAnsi="Lucida Sans Typewriter"/>
-              </w:rPr>
-              <w:t>(bonds discount)</w:t>
-            </w:r>
           </w:p>
         </w:tc>
         <w:tc>
@@ -1019,7 +357,7 @@
               <w:rPr>
                 <w:rFonts w:ascii="Lucida Sans Typewriter" w:hAnsi="Lucida Sans Typewriter"/>
               </w:rPr>
-              <w:t>-$1.012</w:t>
+              <w:t>+1</w:t>
             </w:r>
           </w:p>
           <w:p>
@@ -1033,7 +371,7 @@
               <w:rPr>
                 <w:rFonts w:ascii="Lucida Sans Typewriter" w:hAnsi="Lucida Sans Typewriter"/>
               </w:rPr>
-              <w:t>(loss on early extinguishment)</w:t>
+              <w:t>(gain in extinguishment)</w:t>
             </w:r>
           </w:p>
         </w:tc>
@@ -1098,19 +436,6 @@
               <w:rPr>
                 <w:rFonts w:ascii="Lucida Sans Typewriter" w:hAnsi="Lucida Sans Typewriter"/>
               </w:rPr>
-              <w:t>Loss on Extinguish</w:t>
-            </w:r>
-          </w:p>
-          <w:p>
-            <w:pPr>
-              <w:rPr>
-                <w:rFonts w:ascii="Lucida Sans Typewriter" w:hAnsi="Lucida Sans Typewriter"/>
-              </w:rPr>
-            </w:pPr>
-            <w:r>
-              <w:rPr>
-                <w:rFonts w:ascii="Lucida Sans Typewriter" w:hAnsi="Lucida Sans Typewriter"/>
-              </w:rPr>
               <w:t xml:space="preserve">  To Cash</w:t>
             </w:r>
           </w:p>
@@ -1124,7 +449,13 @@
               <w:rPr>
                 <w:rFonts w:ascii="Lucida Sans Typewriter" w:hAnsi="Lucida Sans Typewriter"/>
               </w:rPr>
-              <w:t xml:space="preserve">  To Bonds Discount</w:t>
+              <w:t xml:space="preserve">  To </w:t>
+            </w:r>
+            <w:r>
+              <w:rPr>
+                <w:rFonts w:ascii="Lucida Sans Typewriter" w:hAnsi="Lucida Sans Typewriter"/>
+              </w:rPr>
+              <w:t>Gain in Extinguish</w:t>
             </w:r>
           </w:p>
         </w:tc>
@@ -1143,21 +474,7 @@
               <w:rPr>
                 <w:rFonts w:ascii="Lucida Sans Typewriter" w:hAnsi="Lucida Sans Typewriter"/>
               </w:rPr>
-              <w:t>20.000</w:t>
-            </w:r>
-          </w:p>
-          <w:p>
-            <w:pPr>
-              <w:jc w:val="right"/>
-              <w:rPr>
-                <w:rFonts w:ascii="Lucida Sans Typewriter" w:hAnsi="Lucida Sans Typewriter"/>
-              </w:rPr>
-            </w:pPr>
-            <w:r>
-              <w:rPr>
-                <w:rFonts w:ascii="Lucida Sans Typewriter" w:hAnsi="Lucida Sans Typewriter"/>
-              </w:rPr>
-              <w:t>1.012</w:t>
+              <w:t>10</w:t>
             </w:r>
           </w:p>
         </w:tc>
@@ -1167,13 +484,7 @@
           </w:tcPr>
           <w:p>
             <w:pPr>
-              <w:rPr>
-                <w:rFonts w:ascii="Lucida Sans Typewriter" w:hAnsi="Lucida Sans Typewriter"/>
-              </w:rPr>
-            </w:pPr>
-          </w:p>
-          <w:p>
-            <w:pPr>
+              <w:jc w:val="right"/>
               <w:rPr>
                 <w:rFonts w:ascii="Lucida Sans Typewriter" w:hAnsi="Lucida Sans Typewriter"/>
               </w:rPr>
@@ -1190,7 +501,7 @@
               <w:rPr>
                 <w:rFonts w:ascii="Lucida Sans Typewriter" w:hAnsi="Lucida Sans Typewriter"/>
               </w:rPr>
-              <w:t>19.000</w:t>
+              <w:t>9</w:t>
             </w:r>
           </w:p>
           <w:p>
@@ -1204,7 +515,7 @@
               <w:rPr>
                 <w:rFonts w:ascii="Lucida Sans Typewriter" w:hAnsi="Lucida Sans Typewriter"/>
               </w:rPr>
-              <w:t>2.012</w:t>
+              <w:t>1</w:t>
             </w:r>
           </w:p>
         </w:tc>
@@ -1227,7 +538,7 @@
         <w:rPr>
           <w:rFonts w:ascii="Lucida Sans Typewriter" w:hAnsi="Lucida Sans Typewriter"/>
         </w:rPr>
-        <w:t>(4)</w:t>
+        <w:t>(All entries are in millions of CHF)</w:t>
       </w:r>
     </w:p>
     <w:p>
@@ -1236,37 +547,6 @@
           <w:rFonts w:ascii="Lucida Sans Typewriter" w:hAnsi="Lucida Sans Typewriter"/>
         </w:rPr>
       </w:pPr>
-      <w:r>
-        <w:rPr>
-          <w:rFonts w:ascii="Lucida Sans Typewriter" w:hAnsi="Lucida Sans Typewriter"/>
-        </w:rPr>
-        <w:t>For a gain, they should have purchased the bonds for $17.988 - $1.000 = $16.988 million.</w:t>
-      </w:r>
-    </w:p>
-    <w:p>
-      <w:pPr>
-        <w:rPr>
-          <w:rFonts w:ascii="Lucida Sans Typewriter" w:hAnsi="Lucida Sans Typewriter"/>
-        </w:rPr>
-      </w:pPr>
-      <w:r>
-        <w:rPr>
-          <w:rFonts w:ascii="Lucida Sans Typewriter" w:hAnsi="Lucida Sans Typewriter"/>
-        </w:rPr>
-        <w:t>Thus, the Limestone Cha</w:t>
-      </w:r>
-      <w:r>
-        <w:rPr>
-          <w:rFonts w:ascii="Lucida Sans Typewriter" w:hAnsi="Lucida Sans Typewriter"/>
-        </w:rPr>
-        <w:t>r</w:t>
-      </w:r>
-      <w:r>
-        <w:rPr>
-          <w:rFonts w:ascii="Lucida Sans Typewriter" w:hAnsi="Lucida Sans Typewriter"/>
-        </w:rPr>
-        <w:t xml:space="preserve">ters should have gone for $16.988 million if they aimed for a gain on the callback of the bonds. </w:t>
-      </w:r>
     </w:p>
     <w:sectPr>
       <w:pgSz w:w="11906" w:h="16838"/>

</xml_diff>

<commit_message>
#50: Added 9-68, zero coupon bonds
</commit_message>
<xml_diff>
--- a/Chapter 09/Problems/09-53.docx
+++ b/Chapter 09/Problems/09-53.docx
@@ -32,107 +32,491 @@
         <w:t>(1)</w:t>
       </w:r>
     </w:p>
+    <w:tbl>
+      <w:tblPr>
+        <w:tblStyle w:val="TableGrid"/>
+        <w:tblW w:w="10060" w:type="dxa"/>
+        <w:tblLook w:val="04A0" w:firstRow="1" w:lastRow="0" w:firstColumn="1" w:lastColumn="0" w:noHBand="0" w:noVBand="1"/>
+      </w:tblPr>
+      <w:tblGrid>
+        <w:gridCol w:w="2254"/>
+        <w:gridCol w:w="2254"/>
+        <w:gridCol w:w="2254"/>
+        <w:gridCol w:w="3298"/>
+      </w:tblGrid>
+      <w:tr>
+        <w:tc>
+          <w:tcPr>
+            <w:tcW w:w="10060" w:type="dxa"/>
+            <w:gridSpan w:val="4"/>
+          </w:tcPr>
+          <w:p>
+            <w:pPr>
+              <w:jc w:val="center"/>
+              <w:rPr>
+                <w:rFonts w:ascii="Lucida Sans Typewriter" w:hAnsi="Lucida Sans Typewriter"/>
+              </w:rPr>
+            </w:pPr>
+          </w:p>
+          <w:p>
+            <w:pPr>
+              <w:jc w:val="center"/>
+              <w:rPr>
+                <w:rFonts w:ascii="Lucida Sans Typewriter" w:hAnsi="Lucida Sans Typewriter"/>
+              </w:rPr>
+            </w:pPr>
+            <w:r>
+              <w:rPr>
+                <w:rFonts w:ascii="Lucida Sans Typewriter" w:hAnsi="Lucida Sans Typewriter"/>
+              </w:rPr>
+              <w:t>EFFECT ON BALANCE SHEET EQUATION</w:t>
+            </w:r>
+          </w:p>
+          <w:p>
+            <w:pPr>
+              <w:jc w:val="center"/>
+              <w:rPr>
+                <w:rFonts w:ascii="Lucida Sans Typewriter" w:hAnsi="Lucida Sans Typewriter"/>
+              </w:rPr>
+            </w:pPr>
+            <w:r>
+              <w:rPr>
+                <w:rFonts w:ascii="Lucida Sans Typewriter" w:hAnsi="Lucida Sans Typewriter"/>
+              </w:rPr>
+              <w:t>(Amount in $)</w:t>
+            </w:r>
+          </w:p>
+          <w:p>
+            <w:pPr>
+              <w:jc w:val="center"/>
+              <w:rPr>
+                <w:rFonts w:ascii="Lucida Sans Typewriter" w:hAnsi="Lucida Sans Typewriter"/>
+              </w:rPr>
+            </w:pPr>
+          </w:p>
+        </w:tc>
+      </w:tr>
+      <w:tr>
+        <w:tc>
+          <w:tcPr>
+            <w:tcW w:w="2254" w:type="dxa"/>
+            <w:vMerge w:val="restart"/>
+          </w:tcPr>
+          <w:p>
+            <w:pPr>
+              <w:jc w:val="center"/>
+              <w:rPr>
+                <w:rFonts w:ascii="Lucida Sans Typewriter" w:hAnsi="Lucida Sans Typewriter"/>
+              </w:rPr>
+            </w:pPr>
+          </w:p>
+          <w:p>
+            <w:pPr>
+              <w:jc w:val="center"/>
+              <w:rPr>
+                <w:rFonts w:ascii="Lucida Sans Typewriter" w:hAnsi="Lucida Sans Typewriter"/>
+              </w:rPr>
+            </w:pPr>
+            <w:r>
+              <w:rPr>
+                <w:rFonts w:ascii="Lucida Sans Typewriter" w:hAnsi="Lucida Sans Typewriter"/>
+              </w:rPr>
+              <w:t>Scenario</w:t>
+            </w:r>
+          </w:p>
+        </w:tc>
+        <w:tc>
+          <w:tcPr>
+            <w:tcW w:w="7806" w:type="dxa"/>
+            <w:gridSpan w:val="3"/>
+          </w:tcPr>
+          <w:p>
+            <w:pPr>
+              <w:jc w:val="center"/>
+              <w:rPr>
+                <w:rFonts w:ascii="Lucida Sans Typewriter" w:hAnsi="Lucida Sans Typewriter"/>
+              </w:rPr>
+            </w:pPr>
+            <w:r>
+              <w:rPr>
+                <w:rFonts w:ascii="Lucida Sans Typewriter" w:hAnsi="Lucida Sans Typewriter"/>
+              </w:rPr>
+              <w:t>Balance Sheet Equation</w:t>
+            </w:r>
+          </w:p>
+        </w:tc>
+      </w:tr>
+      <w:tr>
+        <w:tc>
+          <w:tcPr>
+            <w:tcW w:w="2254" w:type="dxa"/>
+            <w:vMerge/>
+          </w:tcPr>
+          <w:p>
+            <w:pPr>
+              <w:rPr>
+                <w:rFonts w:ascii="Lucida Sans Typewriter" w:hAnsi="Lucida Sans Typewriter"/>
+              </w:rPr>
+            </w:pPr>
+          </w:p>
+        </w:tc>
+        <w:tc>
+          <w:tcPr>
+            <w:tcW w:w="2254" w:type="dxa"/>
+          </w:tcPr>
+          <w:p>
+            <w:pPr>
+              <w:jc w:val="right"/>
+              <w:rPr>
+                <w:rFonts w:ascii="Lucida Sans Typewriter" w:hAnsi="Lucida Sans Typewriter"/>
+              </w:rPr>
+            </w:pPr>
+            <w:r>
+              <w:rPr>
+                <w:rFonts w:ascii="Lucida Sans Typewriter" w:hAnsi="Lucida Sans Typewriter"/>
+              </w:rPr>
+              <w:t xml:space="preserve">Assets = </w:t>
+            </w:r>
+          </w:p>
+        </w:tc>
+        <w:tc>
+          <w:tcPr>
+            <w:tcW w:w="2254" w:type="dxa"/>
+          </w:tcPr>
+          <w:p>
+            <w:pPr>
+              <w:jc w:val="right"/>
+              <w:rPr>
+                <w:rFonts w:ascii="Lucida Sans Typewriter" w:hAnsi="Lucida Sans Typewriter"/>
+              </w:rPr>
+            </w:pPr>
+            <w:r>
+              <w:rPr>
+                <w:rFonts w:ascii="Lucida Sans Typewriter" w:hAnsi="Lucida Sans Typewriter"/>
+              </w:rPr>
+              <w:t>Liabilities +</w:t>
+            </w:r>
+          </w:p>
+        </w:tc>
+        <w:tc>
+          <w:tcPr>
+            <w:tcW w:w="3298" w:type="dxa"/>
+          </w:tcPr>
+          <w:p>
+            <w:pPr>
+              <w:jc w:val="right"/>
+              <w:rPr>
+                <w:rFonts w:ascii="Lucida Sans Typewriter" w:hAnsi="Lucida Sans Typewriter"/>
+              </w:rPr>
+            </w:pPr>
+            <w:r>
+              <w:rPr>
+                <w:rFonts w:ascii="Lucida Sans Typewriter" w:hAnsi="Lucida Sans Typewriter"/>
+              </w:rPr>
+              <w:t>Stockholders’ Equity</w:t>
+            </w:r>
+          </w:p>
+        </w:tc>
+      </w:tr>
+      <w:tr>
+        <w:tc>
+          <w:tcPr>
+            <w:tcW w:w="2254" w:type="dxa"/>
+          </w:tcPr>
+          <w:p>
+            <w:pPr>
+              <w:jc w:val="center"/>
+              <w:rPr>
+                <w:rFonts w:ascii="Lucida Sans Typewriter" w:hAnsi="Lucida Sans Typewriter"/>
+              </w:rPr>
+            </w:pPr>
+            <w:r>
+              <w:rPr>
+                <w:rFonts w:ascii="Lucida Sans Typewriter" w:hAnsi="Lucida Sans Typewriter"/>
+              </w:rPr>
+              <w:t>Issuance of note</w:t>
+            </w:r>
+          </w:p>
+        </w:tc>
+        <w:tc>
+          <w:tcPr>
+            <w:tcW w:w="2254" w:type="dxa"/>
+          </w:tcPr>
+          <w:p>
+            <w:pPr>
+              <w:jc w:val="right"/>
+              <w:rPr>
+                <w:rFonts w:ascii="Lucida Sans Typewriter" w:hAnsi="Lucida Sans Typewriter"/>
+              </w:rPr>
+            </w:pPr>
+            <w:r>
+              <w:rPr>
+                <w:rFonts w:ascii="Lucida Sans Typewriter" w:hAnsi="Lucida Sans Typewriter"/>
+              </w:rPr>
+              <w:t>+76,190.48</w:t>
+            </w:r>
+          </w:p>
+          <w:p>
+            <w:pPr>
+              <w:jc w:val="right"/>
+              <w:rPr>
+                <w:rFonts w:ascii="Lucida Sans Typewriter" w:hAnsi="Lucida Sans Typewriter"/>
+              </w:rPr>
+            </w:pPr>
+            <w:r>
+              <w:rPr>
+                <w:rFonts w:ascii="Lucida Sans Typewriter" w:hAnsi="Lucida Sans Typewriter"/>
+              </w:rPr>
+              <w:t>(cash)</w:t>
+            </w:r>
+          </w:p>
+        </w:tc>
+        <w:tc>
+          <w:tcPr>
+            <w:tcW w:w="2254" w:type="dxa"/>
+          </w:tcPr>
+          <w:p>
+            <w:pPr>
+              <w:jc w:val="right"/>
+              <w:rPr>
+                <w:rFonts w:ascii="Lucida Sans Typewriter" w:hAnsi="Lucida Sans Typewriter"/>
+              </w:rPr>
+            </w:pPr>
+            <w:r>
+              <w:rPr>
+                <w:rFonts w:ascii="Lucida Sans Typewriter" w:hAnsi="Lucida Sans Typewriter"/>
+              </w:rPr>
+              <w:t>+80,000.00</w:t>
+            </w:r>
+          </w:p>
+          <w:p>
+            <w:pPr>
+              <w:jc w:val="right"/>
+              <w:rPr>
+                <w:rFonts w:ascii="Lucida Sans Typewriter" w:hAnsi="Lucida Sans Typewriter"/>
+              </w:rPr>
+            </w:pPr>
+            <w:r>
+              <w:rPr>
+                <w:rFonts w:ascii="Lucida Sans Typewriter" w:hAnsi="Lucida Sans Typewriter"/>
+              </w:rPr>
+              <w:t>(note payable)</w:t>
+            </w:r>
+          </w:p>
+          <w:p>
+            <w:pPr>
+              <w:jc w:val="right"/>
+              <w:rPr>
+                <w:rFonts w:ascii="Lucida Sans Typewriter" w:hAnsi="Lucida Sans Typewriter"/>
+              </w:rPr>
+            </w:pPr>
+          </w:p>
+          <w:p>
+            <w:pPr>
+              <w:jc w:val="right"/>
+              <w:rPr>
+                <w:rFonts w:ascii="Lucida Sans Typewriter" w:hAnsi="Lucida Sans Typewriter"/>
+              </w:rPr>
+            </w:pPr>
+            <w:r>
+              <w:rPr>
+                <w:rFonts w:ascii="Lucida Sans Typewriter" w:hAnsi="Lucida Sans Typewriter"/>
+              </w:rPr>
+              <w:t>-3,809.52</w:t>
+            </w:r>
+          </w:p>
+          <w:p>
+            <w:pPr>
+              <w:jc w:val="right"/>
+              <w:rPr>
+                <w:rFonts w:ascii="Lucida Sans Typewriter" w:hAnsi="Lucida Sans Typewriter"/>
+              </w:rPr>
+            </w:pPr>
+            <w:r>
+              <w:rPr>
+                <w:rFonts w:ascii="Lucida Sans Typewriter" w:hAnsi="Lucida Sans Typewriter"/>
+              </w:rPr>
+              <w:t>(discount of note payable)</w:t>
+            </w:r>
+          </w:p>
+        </w:tc>
+        <w:tc>
+          <w:tcPr>
+            <w:tcW w:w="3298" w:type="dxa"/>
+          </w:tcPr>
+          <w:p>
+            <w:pPr>
+              <w:jc w:val="right"/>
+              <w:rPr>
+                <w:rFonts w:ascii="Lucida Sans Typewriter" w:hAnsi="Lucida Sans Typewriter"/>
+              </w:rPr>
+            </w:pPr>
+          </w:p>
+        </w:tc>
+      </w:tr>
+      <w:tr>
+        <w:tc>
+          <w:tcPr>
+            <w:tcW w:w="2254" w:type="dxa"/>
+          </w:tcPr>
+          <w:p>
+            <w:pPr>
+              <w:jc w:val="center"/>
+              <w:rPr>
+                <w:rFonts w:ascii="Lucida Sans Typewriter" w:hAnsi="Lucida Sans Typewriter"/>
+              </w:rPr>
+            </w:pPr>
+            <w:r>
+              <w:rPr>
+                <w:rFonts w:ascii="Lucida Sans Typewriter" w:hAnsi="Lucida Sans Typewriter"/>
+              </w:rPr>
+              <w:t>Payment of the note</w:t>
+            </w:r>
+          </w:p>
+        </w:tc>
+        <w:tc>
+          <w:tcPr>
+            <w:tcW w:w="2254" w:type="dxa"/>
+          </w:tcPr>
+          <w:p>
+            <w:pPr>
+              <w:jc w:val="right"/>
+              <w:rPr>
+                <w:rFonts w:ascii="Lucida Sans Typewriter" w:hAnsi="Lucida Sans Typewriter"/>
+              </w:rPr>
+            </w:pPr>
+            <w:r>
+              <w:rPr>
+                <w:rFonts w:ascii="Lucida Sans Typewriter" w:hAnsi="Lucida Sans Typewriter"/>
+              </w:rPr>
+              <w:t>-80,000.00</w:t>
+            </w:r>
+          </w:p>
+          <w:p>
+            <w:pPr>
+              <w:jc w:val="right"/>
+              <w:rPr>
+                <w:rFonts w:ascii="Lucida Sans Typewriter" w:hAnsi="Lucida Sans Typewriter"/>
+              </w:rPr>
+            </w:pPr>
+            <w:r>
+              <w:rPr>
+                <w:rFonts w:ascii="Lucida Sans Typewriter" w:hAnsi="Lucida Sans Typewriter"/>
+              </w:rPr>
+              <w:t>(cash)</w:t>
+            </w:r>
+          </w:p>
+        </w:tc>
+        <w:tc>
+          <w:tcPr>
+            <w:tcW w:w="2254" w:type="dxa"/>
+          </w:tcPr>
+          <w:p>
+            <w:pPr>
+              <w:jc w:val="right"/>
+              <w:rPr>
+                <w:rFonts w:ascii="Lucida Sans Typewriter" w:hAnsi="Lucida Sans Typewriter"/>
+              </w:rPr>
+            </w:pPr>
+            <w:r>
+              <w:rPr>
+                <w:rFonts w:ascii="Lucida Sans Typewriter" w:hAnsi="Lucida Sans Typewriter"/>
+              </w:rPr>
+              <w:t>-80,000.00</w:t>
+            </w:r>
+          </w:p>
+          <w:p>
+            <w:pPr>
+              <w:jc w:val="right"/>
+              <w:rPr>
+                <w:rFonts w:ascii="Lucida Sans Typewriter" w:hAnsi="Lucida Sans Typewriter"/>
+              </w:rPr>
+            </w:pPr>
+            <w:r>
+              <w:rPr>
+                <w:rFonts w:ascii="Lucida Sans Typewriter" w:hAnsi="Lucida Sans Typewriter"/>
+              </w:rPr>
+              <w:t>(note payable)</w:t>
+            </w:r>
+          </w:p>
+          <w:p>
+            <w:pPr>
+              <w:jc w:val="right"/>
+              <w:rPr>
+                <w:rFonts w:ascii="Lucida Sans Typewriter" w:hAnsi="Lucida Sans Typewriter"/>
+              </w:rPr>
+            </w:pPr>
+          </w:p>
+          <w:p>
+            <w:pPr>
+              <w:jc w:val="right"/>
+              <w:rPr>
+                <w:rFonts w:ascii="Lucida Sans Typewriter" w:hAnsi="Lucida Sans Typewriter"/>
+              </w:rPr>
+            </w:pPr>
+            <w:r>
+              <w:rPr>
+                <w:rFonts w:ascii="Lucida Sans Typewriter" w:hAnsi="Lucida Sans Typewriter"/>
+              </w:rPr>
+              <w:t>+3,809.52</w:t>
+            </w:r>
+          </w:p>
+          <w:p>
+            <w:pPr>
+              <w:jc w:val="right"/>
+              <w:rPr>
+                <w:rFonts w:ascii="Lucida Sans Typewriter" w:hAnsi="Lucida Sans Typewriter"/>
+              </w:rPr>
+            </w:pPr>
+            <w:r>
+              <w:rPr>
+                <w:rFonts w:ascii="Lucida Sans Typewriter" w:hAnsi="Lucida Sans Typewriter"/>
+              </w:rPr>
+              <w:t>(discount of note payable)</w:t>
+            </w:r>
+          </w:p>
+        </w:tc>
+        <w:tc>
+          <w:tcPr>
+            <w:tcW w:w="3298" w:type="dxa"/>
+          </w:tcPr>
+          <w:p>
+            <w:pPr>
+              <w:jc w:val="right"/>
+              <w:rPr>
+                <w:rFonts w:ascii="Lucida Sans Typewriter" w:hAnsi="Lucida Sans Typewriter"/>
+              </w:rPr>
+            </w:pPr>
+            <w:r>
+              <w:rPr>
+                <w:rFonts w:ascii="Lucida Sans Typewriter" w:hAnsi="Lucida Sans Typewriter"/>
+              </w:rPr>
+              <w:t>-3,809.52</w:t>
+            </w:r>
+          </w:p>
+          <w:p>
+            <w:pPr>
+              <w:jc w:val="right"/>
+              <w:rPr>
+                <w:rFonts w:ascii="Lucida Sans Typewriter" w:hAnsi="Lucida Sans Typewriter"/>
+              </w:rPr>
+            </w:pPr>
+            <w:r>
+              <w:rPr>
+                <w:rFonts w:ascii="Lucida Sans Typewriter" w:hAnsi="Lucida Sans Typewriter"/>
+              </w:rPr>
+              <w:t>(interest expense)</w:t>
+            </w:r>
+          </w:p>
+        </w:tc>
+      </w:tr>
+    </w:tbl>
     <w:p>
       <w:pPr>
         <w:rPr>
           <w:rFonts w:ascii="Lucida Sans Typewriter" w:hAnsi="Lucida Sans Typewriter"/>
         </w:rPr>
       </w:pPr>
-      <w:r>
-        <w:rPr>
-          <w:rFonts w:ascii="Lucida Sans Typewriter" w:hAnsi="Lucida Sans Typewriter"/>
-        </w:rPr>
-        <w:t>The bond was sold at the same rate as market rate, meaning that the bond was sold at par and the valuation of it will be CHF10 million.</w:t>
-      </w:r>
-    </w:p>
-    <w:p>
-      <w:pPr>
-        <w:rPr>
-          <w:rFonts w:ascii="Lucida Sans Typewriter" w:hAnsi="Lucida Sans Typewriter"/>
-        </w:rPr>
-      </w:pPr>
-      <w:r>
-        <w:rPr>
-          <w:rFonts w:ascii="Lucida Sans Typewriter" w:hAnsi="Lucida Sans Typewriter"/>
-        </w:rPr>
-        <w:t xml:space="preserve">Thus, we have CHF10 million in the bond payable and no amortization and discount/premium accounts. </w:t>
-      </w:r>
-    </w:p>
-    <w:p>
-      <w:pPr>
-        <w:rPr>
-          <w:rFonts w:ascii="Lucida Sans Typewriter" w:hAnsi="Lucida Sans Typewriter"/>
-        </w:rPr>
-      </w:pPr>
-      <w:r>
-        <w:rPr>
-          <w:rFonts w:ascii="Lucida Sans Typewriter" w:hAnsi="Lucida Sans Typewriter"/>
-        </w:rPr>
-        <w:t xml:space="preserve">The valuation will be thus CHF10 million even after 1 year, since the </w:t>
-      </w:r>
-      <w:r>
-        <w:rPr>
-          <w:rFonts w:ascii="Lucida Sans Typewriter" w:hAnsi="Lucida Sans Typewriter"/>
-        </w:rPr>
-        <w:t xml:space="preserve">net </w:t>
-      </w:r>
-      <w:r>
-        <w:rPr>
-          <w:rFonts w:ascii="Lucida Sans Typewriter" w:hAnsi="Lucida Sans Typewriter"/>
-        </w:rPr>
-        <w:t xml:space="preserve">bond payable has not decreased at all. </w:t>
-      </w:r>
-    </w:p>
-    <w:p>
-      <w:pPr>
-        <w:rPr>
-          <w:rFonts w:ascii="Lucida Sans Typewriter" w:hAnsi="Lucida Sans Typewriter"/>
-        </w:rPr>
-      </w:pPr>
-      <w:r>
-        <w:rPr>
-          <w:rFonts w:ascii="Lucida Sans Typewriter" w:hAnsi="Lucida Sans Typewriter"/>
-        </w:rPr>
-        <w:t xml:space="preserve">Thus, the company recorded </w:t>
-      </w:r>
-      <w:r>
-        <w:rPr>
-          <w:rFonts w:ascii="Lucida Sans Typewriter" w:hAnsi="Lucida Sans Typewriter"/>
-          <w:b/>
-          <w:bCs/>
-        </w:rPr>
-        <w:t>gain</w:t>
-      </w:r>
-      <w:r>
-        <w:rPr>
-          <w:rFonts w:ascii="Lucida Sans Typewriter" w:hAnsi="Lucida Sans Typewriter"/>
-          <w:b/>
-          <w:bCs/>
-        </w:rPr>
-        <w:t xml:space="preserve"> of </w:t>
-      </w:r>
-      <w:r>
-        <w:rPr>
-          <w:rFonts w:ascii="Lucida Sans Typewriter" w:hAnsi="Lucida Sans Typewriter"/>
-          <w:b/>
-          <w:bCs/>
-        </w:rPr>
-        <w:t>CHF1</w:t>
-      </w:r>
-      <w:r>
-        <w:rPr>
-          <w:rFonts w:ascii="Lucida Sans Typewriter" w:hAnsi="Lucida Sans Typewriter"/>
-          <w:b/>
-          <w:bCs/>
-        </w:rPr>
-        <w:t xml:space="preserve"> million</w:t>
-      </w:r>
-      <w:r>
-        <w:rPr>
-          <w:rFonts w:ascii="Lucida Sans Typewriter" w:hAnsi="Lucida Sans Typewriter"/>
-        </w:rPr>
-        <w:t xml:space="preserve"> on the callback of the bonds. </w:t>
-      </w:r>
     </w:p>
     <w:p>
       <w:pPr>
@@ -145,256 +529,6 @@
           <w:rFonts w:ascii="Lucida Sans Typewriter" w:hAnsi="Lucida Sans Typewriter"/>
         </w:rPr>
         <w:t>(2)</w:t>
-      </w:r>
-    </w:p>
-    <w:p>
-      <w:pPr>
-        <w:rPr>
-          <w:rFonts w:ascii="Lucida Sans Typewriter" w:hAnsi="Lucida Sans Typewriter"/>
-        </w:rPr>
-      </w:pPr>
-      <w:r>
-        <w:rPr>
-          <w:rFonts w:ascii="Lucida Sans Typewriter" w:hAnsi="Lucida Sans Typewriter"/>
-        </w:rPr>
-        <w:t>The impact is as follows:</w:t>
-      </w:r>
-    </w:p>
-    <w:p>
-      <w:pPr>
-        <w:rPr>
-          <w:rFonts w:ascii="Lucida Sans Typewriter" w:hAnsi="Lucida Sans Typewriter"/>
-        </w:rPr>
-      </w:pPr>
-      <w:r>
-        <w:rPr>
-          <w:rFonts w:ascii="Lucida Sans Typewriter" w:hAnsi="Lucida Sans Typewriter"/>
-        </w:rPr>
-        <w:t>(Entries are in millions</w:t>
-      </w:r>
-      <w:r>
-        <w:rPr>
-          <w:rFonts w:ascii="Lucida Sans Typewriter" w:hAnsi="Lucida Sans Typewriter"/>
-        </w:rPr>
-        <w:t xml:space="preserve"> of CHF</w:t>
-      </w:r>
-      <w:r>
-        <w:rPr>
-          <w:rFonts w:ascii="Lucida Sans Typewriter" w:hAnsi="Lucida Sans Typewriter"/>
-        </w:rPr>
-        <w:t>)</w:t>
-      </w:r>
-    </w:p>
-    <w:tbl>
-      <w:tblPr>
-        <w:tblStyle w:val="TableGrid"/>
-        <w:tblW w:w="9493" w:type="dxa"/>
-        <w:tblLook w:val="04A0" w:firstRow="1" w:lastRow="0" w:firstColumn="1" w:lastColumn="0" w:noHBand="0" w:noVBand="1"/>
-      </w:tblPr>
-      <w:tblGrid>
-        <w:gridCol w:w="3005"/>
-        <w:gridCol w:w="3005"/>
-        <w:gridCol w:w="3483"/>
-      </w:tblGrid>
-      <w:tr>
-        <w:tc>
-          <w:tcPr>
-            <w:tcW w:w="3005" w:type="dxa"/>
-          </w:tcPr>
-          <w:p>
-            <w:pPr>
-              <w:jc w:val="right"/>
-              <w:rPr>
-                <w:rFonts w:ascii="Lucida Sans Typewriter" w:hAnsi="Lucida Sans Typewriter"/>
-              </w:rPr>
-            </w:pPr>
-            <w:r>
-              <w:rPr>
-                <w:rFonts w:ascii="Lucida Sans Typewriter" w:hAnsi="Lucida Sans Typewriter"/>
-              </w:rPr>
-              <w:t xml:space="preserve">Assets = </w:t>
-            </w:r>
-          </w:p>
-        </w:tc>
-        <w:tc>
-          <w:tcPr>
-            <w:tcW w:w="3005" w:type="dxa"/>
-          </w:tcPr>
-          <w:p>
-            <w:pPr>
-              <w:jc w:val="right"/>
-              <w:rPr>
-                <w:rFonts w:ascii="Lucida Sans Typewriter" w:hAnsi="Lucida Sans Typewriter"/>
-              </w:rPr>
-            </w:pPr>
-            <w:r>
-              <w:rPr>
-                <w:rFonts w:ascii="Lucida Sans Typewriter" w:hAnsi="Lucida Sans Typewriter"/>
-              </w:rPr>
-              <w:t>Liabilities +</w:t>
-            </w:r>
-          </w:p>
-        </w:tc>
-        <w:tc>
-          <w:tcPr>
-            <w:tcW w:w="3483" w:type="dxa"/>
-          </w:tcPr>
-          <w:p>
-            <w:pPr>
-              <w:jc w:val="right"/>
-              <w:rPr>
-                <w:rFonts w:ascii="Lucida Sans Typewriter" w:hAnsi="Lucida Sans Typewriter"/>
-              </w:rPr>
-            </w:pPr>
-            <w:r>
-              <w:rPr>
-                <w:rFonts w:ascii="Lucida Sans Typewriter" w:hAnsi="Lucida Sans Typewriter"/>
-              </w:rPr>
-              <w:t>Stockholders’ Equity</w:t>
-            </w:r>
-          </w:p>
-        </w:tc>
-      </w:tr>
-      <w:tr>
-        <w:tc>
-          <w:tcPr>
-            <w:tcW w:w="3005" w:type="dxa"/>
-          </w:tcPr>
-          <w:p>
-            <w:pPr>
-              <w:jc w:val="right"/>
-              <w:rPr>
-                <w:rFonts w:ascii="Lucida Sans Typewriter" w:hAnsi="Lucida Sans Typewriter"/>
-              </w:rPr>
-            </w:pPr>
-            <w:r>
-              <w:rPr>
-                <w:rFonts w:ascii="Lucida Sans Typewriter" w:hAnsi="Lucida Sans Typewriter"/>
-              </w:rPr>
-              <w:t>-</w:t>
-            </w:r>
-            <w:r>
-              <w:rPr>
-                <w:rFonts w:ascii="Lucida Sans Typewriter" w:hAnsi="Lucida Sans Typewriter"/>
-              </w:rPr>
-              <w:t>9</w:t>
-            </w:r>
-          </w:p>
-          <w:p>
-            <w:pPr>
-              <w:jc w:val="right"/>
-              <w:rPr>
-                <w:rFonts w:ascii="Lucida Sans Typewriter" w:hAnsi="Lucida Sans Typewriter"/>
-              </w:rPr>
-            </w:pPr>
-            <w:r>
-              <w:rPr>
-                <w:rFonts w:ascii="Lucida Sans Typewriter" w:hAnsi="Lucida Sans Typewriter"/>
-              </w:rPr>
-              <w:t>(cash)</w:t>
-            </w:r>
-          </w:p>
-        </w:tc>
-        <w:tc>
-          <w:tcPr>
-            <w:tcW w:w="3005" w:type="dxa"/>
-          </w:tcPr>
-          <w:p>
-            <w:pPr>
-              <w:jc w:val="right"/>
-              <w:rPr>
-                <w:rFonts w:ascii="Lucida Sans Typewriter" w:hAnsi="Lucida Sans Typewriter"/>
-              </w:rPr>
-            </w:pPr>
-            <w:r>
-              <w:rPr>
-                <w:rFonts w:ascii="Lucida Sans Typewriter" w:hAnsi="Lucida Sans Typewriter"/>
-              </w:rPr>
-              <w:t>-</w:t>
-            </w:r>
-            <w:r>
-              <w:rPr>
-                <w:rFonts w:ascii="Lucida Sans Typewriter" w:hAnsi="Lucida Sans Typewriter"/>
-              </w:rPr>
-              <w:t>10</w:t>
-            </w:r>
-          </w:p>
-          <w:p>
-            <w:pPr>
-              <w:jc w:val="right"/>
-              <w:rPr>
-                <w:rFonts w:ascii="Lucida Sans Typewriter" w:hAnsi="Lucida Sans Typewriter"/>
-              </w:rPr>
-            </w:pPr>
-            <w:r>
-              <w:rPr>
-                <w:rFonts w:ascii="Lucida Sans Typewriter" w:hAnsi="Lucida Sans Typewriter"/>
-              </w:rPr>
-              <w:t>(bonds payable)</w:t>
-            </w:r>
-          </w:p>
-          <w:p>
-            <w:pPr>
-              <w:jc w:val="right"/>
-              <w:rPr>
-                <w:rFonts w:ascii="Lucida Sans Typewriter" w:hAnsi="Lucida Sans Typewriter"/>
-              </w:rPr>
-            </w:pPr>
-          </w:p>
-        </w:tc>
-        <w:tc>
-          <w:tcPr>
-            <w:tcW w:w="3483" w:type="dxa"/>
-          </w:tcPr>
-          <w:p>
-            <w:pPr>
-              <w:jc w:val="right"/>
-              <w:rPr>
-                <w:rFonts w:ascii="Lucida Sans Typewriter" w:hAnsi="Lucida Sans Typewriter"/>
-              </w:rPr>
-            </w:pPr>
-            <w:r>
-              <w:rPr>
-                <w:rFonts w:ascii="Lucida Sans Typewriter" w:hAnsi="Lucida Sans Typewriter"/>
-              </w:rPr>
-              <w:t>+1</w:t>
-            </w:r>
-          </w:p>
-          <w:p>
-            <w:pPr>
-              <w:jc w:val="right"/>
-              <w:rPr>
-                <w:rFonts w:ascii="Lucida Sans Typewriter" w:hAnsi="Lucida Sans Typewriter"/>
-              </w:rPr>
-            </w:pPr>
-            <w:r>
-              <w:rPr>
-                <w:rFonts w:ascii="Lucida Sans Typewriter" w:hAnsi="Lucida Sans Typewriter"/>
-              </w:rPr>
-              <w:t>(gain in extinguishment)</w:t>
-            </w:r>
-          </w:p>
-        </w:tc>
-      </w:tr>
-    </w:tbl>
-    <w:p>
-      <w:pPr>
-        <w:rPr>
-          <w:rFonts w:ascii="Lucida Sans Typewriter" w:hAnsi="Lucida Sans Typewriter"/>
-        </w:rPr>
-      </w:pPr>
-    </w:p>
-    <w:p>
-      <w:pPr>
-        <w:rPr>
-          <w:rFonts w:ascii="Lucida Sans Typewriter" w:hAnsi="Lucida Sans Typewriter"/>
-        </w:rPr>
-      </w:pPr>
-      <w:r>
-        <w:rPr>
-          <w:rFonts w:ascii="Lucida Sans Typewriter" w:hAnsi="Lucida Sans Typewriter"/>
-        </w:rPr>
-        <w:t>(3)</w:t>
       </w:r>
     </w:p>
     <w:tbl>
@@ -404,14 +538,14 @@
         <w:tblLook w:val="04A0" w:firstRow="1" w:lastRow="0" w:firstColumn="1" w:lastColumn="0" w:noHBand="0" w:noVBand="1"/>
       </w:tblPr>
       <w:tblGrid>
-        <w:gridCol w:w="4106"/>
-        <w:gridCol w:w="2693"/>
-        <w:gridCol w:w="2217"/>
+        <w:gridCol w:w="3005"/>
+        <w:gridCol w:w="3005"/>
+        <w:gridCol w:w="3006"/>
       </w:tblGrid>
       <w:tr>
         <w:tc>
           <w:tcPr>
-            <w:tcW w:w="4106" w:type="dxa"/>
+            <w:tcW w:w="3005" w:type="dxa"/>
           </w:tcPr>
           <w:p>
             <w:pPr>
@@ -423,45 +557,39 @@
               <w:rPr>
                 <w:rFonts w:ascii="Lucida Sans Typewriter" w:hAnsi="Lucida Sans Typewriter"/>
               </w:rPr>
-              <w:t>Bonds Payable</w:t>
-            </w:r>
-          </w:p>
-          <w:p>
-            <w:pPr>
-              <w:rPr>
-                <w:rFonts w:ascii="Lucida Sans Typewriter" w:hAnsi="Lucida Sans Typewriter"/>
-              </w:rPr>
-            </w:pPr>
-            <w:r>
-              <w:rPr>
-                <w:rFonts w:ascii="Lucida Sans Typewriter" w:hAnsi="Lucida Sans Typewriter"/>
-              </w:rPr>
-              <w:t xml:space="preserve">  To Cash</w:t>
-            </w:r>
-          </w:p>
-          <w:p>
-            <w:pPr>
-              <w:rPr>
-                <w:rFonts w:ascii="Lucida Sans Typewriter" w:hAnsi="Lucida Sans Typewriter"/>
-              </w:rPr>
-            </w:pPr>
-            <w:r>
-              <w:rPr>
-                <w:rFonts w:ascii="Lucida Sans Typewriter" w:hAnsi="Lucida Sans Typewriter"/>
-              </w:rPr>
-              <w:t xml:space="preserve">  To </w:t>
-            </w:r>
-            <w:r>
-              <w:rPr>
-                <w:rFonts w:ascii="Lucida Sans Typewriter" w:hAnsi="Lucida Sans Typewriter"/>
-              </w:rPr>
-              <w:t>Gain in Extinguish</w:t>
+              <w:t>Cash</w:t>
+            </w:r>
+          </w:p>
+          <w:p>
+            <w:pPr>
+              <w:rPr>
+                <w:rFonts w:ascii="Lucida Sans Typewriter" w:hAnsi="Lucida Sans Typewriter"/>
+              </w:rPr>
+            </w:pPr>
+            <w:r>
+              <w:rPr>
+                <w:rFonts w:ascii="Lucida Sans Typewriter" w:hAnsi="Lucida Sans Typewriter"/>
+              </w:rPr>
+              <w:t>Note Discount</w:t>
+            </w:r>
+          </w:p>
+          <w:p>
+            <w:pPr>
+              <w:rPr>
+                <w:rFonts w:ascii="Lucida Sans Typewriter" w:hAnsi="Lucida Sans Typewriter"/>
+              </w:rPr>
+            </w:pPr>
+            <w:r>
+              <w:rPr>
+                <w:rFonts w:ascii="Lucida Sans Typewriter" w:hAnsi="Lucida Sans Typewriter"/>
+              </w:rPr>
+              <w:t xml:space="preserve">  To Note Payable</w:t>
             </w:r>
           </w:p>
         </w:tc>
         <w:tc>
           <w:tcPr>
-            <w:tcW w:w="2693" w:type="dxa"/>
+            <w:tcW w:w="3005" w:type="dxa"/>
           </w:tcPr>
           <w:p>
             <w:pPr>
@@ -474,22 +602,120 @@
               <w:rPr>
                 <w:rFonts w:ascii="Lucida Sans Typewriter" w:hAnsi="Lucida Sans Typewriter"/>
               </w:rPr>
-              <w:t>10</w:t>
+              <w:t>76,190.48</w:t>
+            </w:r>
+          </w:p>
+          <w:p>
+            <w:pPr>
+              <w:jc w:val="right"/>
+              <w:rPr>
+                <w:rFonts w:ascii="Lucida Sans Typewriter" w:hAnsi="Lucida Sans Typewriter"/>
+              </w:rPr>
+            </w:pPr>
+            <w:r>
+              <w:rPr>
+                <w:rFonts w:ascii="Lucida Sans Typewriter" w:hAnsi="Lucida Sans Typewriter"/>
+              </w:rPr>
+              <w:t>3,809.52</w:t>
             </w:r>
           </w:p>
         </w:tc>
         <w:tc>
           <w:tcPr>
-            <w:tcW w:w="2217" w:type="dxa"/>
+            <w:tcW w:w="3006" w:type="dxa"/>
           </w:tcPr>
           <w:p>
             <w:pPr>
+              <w:rPr>
+                <w:rFonts w:ascii="Lucida Sans Typewriter" w:hAnsi="Lucida Sans Typewriter"/>
+              </w:rPr>
+            </w:pPr>
+          </w:p>
+          <w:p>
+            <w:pPr>
+              <w:rPr>
+                <w:rFonts w:ascii="Lucida Sans Typewriter" w:hAnsi="Lucida Sans Typewriter"/>
+              </w:rPr>
+            </w:pPr>
+          </w:p>
+          <w:p>
+            <w:pPr>
               <w:jc w:val="right"/>
               <w:rPr>
                 <w:rFonts w:ascii="Lucida Sans Typewriter" w:hAnsi="Lucida Sans Typewriter"/>
               </w:rPr>
             </w:pPr>
-          </w:p>
+            <w:r>
+              <w:rPr>
+                <w:rFonts w:ascii="Lucida Sans Typewriter" w:hAnsi="Lucida Sans Typewriter"/>
+              </w:rPr>
+              <w:t>80,000.00</w:t>
+            </w:r>
+          </w:p>
+        </w:tc>
+      </w:tr>
+      <w:tr>
+        <w:tc>
+          <w:tcPr>
+            <w:tcW w:w="3005" w:type="dxa"/>
+          </w:tcPr>
+          <w:p>
+            <w:pPr>
+              <w:rPr>
+                <w:rFonts w:ascii="Lucida Sans Typewriter" w:hAnsi="Lucida Sans Typewriter"/>
+              </w:rPr>
+            </w:pPr>
+            <w:r>
+              <w:rPr>
+                <w:rFonts w:ascii="Lucida Sans Typewriter" w:hAnsi="Lucida Sans Typewriter"/>
+              </w:rPr>
+              <w:t>Note Payable</w:t>
+            </w:r>
+          </w:p>
+          <w:p>
+            <w:pPr>
+              <w:rPr>
+                <w:rFonts w:ascii="Lucida Sans Typewriter" w:hAnsi="Lucida Sans Typewriter"/>
+              </w:rPr>
+            </w:pPr>
+            <w:r>
+              <w:rPr>
+                <w:rFonts w:ascii="Lucida Sans Typewriter" w:hAnsi="Lucida Sans Typewriter"/>
+              </w:rPr>
+              <w:t>Interest Expense</w:t>
+            </w:r>
+          </w:p>
+          <w:p>
+            <w:pPr>
+              <w:rPr>
+                <w:rFonts w:ascii="Lucida Sans Typewriter" w:hAnsi="Lucida Sans Typewriter"/>
+              </w:rPr>
+            </w:pPr>
+            <w:r>
+              <w:rPr>
+                <w:rFonts w:ascii="Lucida Sans Typewriter" w:hAnsi="Lucida Sans Typewriter"/>
+              </w:rPr>
+              <w:t xml:space="preserve">  To Cash</w:t>
+            </w:r>
+          </w:p>
+          <w:p>
+            <w:pPr>
+              <w:rPr>
+                <w:rFonts w:ascii="Lucida Sans Typewriter" w:hAnsi="Lucida Sans Typewriter"/>
+              </w:rPr>
+            </w:pPr>
+            <w:r>
+              <w:rPr>
+                <w:rFonts w:ascii="Lucida Sans Typewriter" w:hAnsi="Lucida Sans Typewriter"/>
+              </w:rPr>
+              <w:t xml:space="preserve">  To Note Discount</w:t>
+            </w:r>
+          </w:p>
+        </w:tc>
+        <w:tc>
+          <w:tcPr>
+            <w:tcW w:w="3005" w:type="dxa"/>
+          </w:tcPr>
           <w:p>
             <w:pPr>
               <w:jc w:val="right"/>
@@ -501,7 +727,7 @@
               <w:rPr>
                 <w:rFonts w:ascii="Lucida Sans Typewriter" w:hAnsi="Lucida Sans Typewriter"/>
               </w:rPr>
-              <w:t>9</w:t>
+              <w:t>80,000.00</w:t>
             </w:r>
           </w:p>
           <w:p>
@@ -515,7 +741,54 @@
               <w:rPr>
                 <w:rFonts w:ascii="Lucida Sans Typewriter" w:hAnsi="Lucida Sans Typewriter"/>
               </w:rPr>
-              <w:t>1</w:t>
+              <w:t>3,809.52</w:t>
+            </w:r>
+          </w:p>
+        </w:tc>
+        <w:tc>
+          <w:tcPr>
+            <w:tcW w:w="3006" w:type="dxa"/>
+          </w:tcPr>
+          <w:p>
+            <w:pPr>
+              <w:rPr>
+                <w:rFonts w:ascii="Lucida Sans Typewriter" w:hAnsi="Lucida Sans Typewriter"/>
+              </w:rPr>
+            </w:pPr>
+          </w:p>
+          <w:p>
+            <w:pPr>
+              <w:rPr>
+                <w:rFonts w:ascii="Lucida Sans Typewriter" w:hAnsi="Lucida Sans Typewriter"/>
+              </w:rPr>
+            </w:pPr>
+          </w:p>
+          <w:p>
+            <w:pPr>
+              <w:jc w:val="right"/>
+              <w:rPr>
+                <w:rFonts w:ascii="Lucida Sans Typewriter" w:hAnsi="Lucida Sans Typewriter"/>
+              </w:rPr>
+            </w:pPr>
+            <w:r>
+              <w:rPr>
+                <w:rFonts w:ascii="Lucida Sans Typewriter" w:hAnsi="Lucida Sans Typewriter"/>
+              </w:rPr>
+              <w:t>80,000.00</w:t>
+            </w:r>
+          </w:p>
+          <w:p>
+            <w:pPr>
+              <w:jc w:val="right"/>
+              <w:rPr>
+                <w:rFonts w:ascii="Lucida Sans Typewriter" w:hAnsi="Lucida Sans Typewriter"/>
+              </w:rPr>
+            </w:pPr>
+            <w:r>
+              <w:rPr>
+                <w:rFonts w:ascii="Lucida Sans Typewriter" w:hAnsi="Lucida Sans Typewriter"/>
+              </w:rPr>
+              <w:t>3,809.52</w:t>
             </w:r>
           </w:p>
         </w:tc>
@@ -538,7 +811,7 @@
         <w:rPr>
           <w:rFonts w:ascii="Lucida Sans Typewriter" w:hAnsi="Lucida Sans Typewriter"/>
         </w:rPr>
-        <w:t>(All entries are in millions of CHF)</w:t>
+        <w:t>The entries are in $.</w:t>
       </w:r>
     </w:p>
     <w:p>
@@ -547,6 +820,25 @@
           <w:rFonts w:ascii="Lucida Sans Typewriter" w:hAnsi="Lucida Sans Typewriter"/>
         </w:rPr>
       </w:pPr>
+      <w:r>
+        <w:rPr>
+          <w:rFonts w:ascii="Lucida Sans Typewriter" w:hAnsi="Lucida Sans Typewriter"/>
+        </w:rPr>
+        <w:t>(3)</w:t>
+      </w:r>
+    </w:p>
+    <w:p>
+      <w:pPr>
+        <w:rPr>
+          <w:rFonts w:ascii="Lucida Sans Typewriter" w:hAnsi="Lucida Sans Typewriter"/>
+        </w:rPr>
+      </w:pPr>
+      <w:r>
+        <w:rPr>
+          <w:rFonts w:ascii="Lucida Sans Typewriter" w:hAnsi="Lucida Sans Typewriter"/>
+        </w:rPr>
+        <w:t>The real rate of interest was 5% because it was what the bank had assumed, while disbursing the amount and collecting the same at the maturity.</w:t>
+      </w:r>
     </w:p>
     <w:sectPr>
       <w:pgSz w:w="11906" w:h="16838"/>

</xml_diff>

<commit_message>
#50: Added 9-69, Amazon coupon bonds!
</commit_message>
<xml_diff>
--- a/Chapter 09/Problems/09-53.docx
+++ b/Chapter 09/Problems/09-53.docx
@@ -32,491 +32,18 @@
         <w:t>(1)</w:t>
       </w:r>
     </w:p>
-    <w:tbl>
-      <w:tblPr>
-        <w:tblStyle w:val="TableGrid"/>
-        <w:tblW w:w="10060" w:type="dxa"/>
-        <w:tblLook w:val="04A0" w:firstRow="1" w:lastRow="0" w:firstColumn="1" w:lastColumn="0" w:noHBand="0" w:noVBand="1"/>
-      </w:tblPr>
-      <w:tblGrid>
-        <w:gridCol w:w="2254"/>
-        <w:gridCol w:w="2254"/>
-        <w:gridCol w:w="2254"/>
-        <w:gridCol w:w="3298"/>
-      </w:tblGrid>
-      <w:tr>
-        <w:tc>
-          <w:tcPr>
-            <w:tcW w:w="10060" w:type="dxa"/>
-            <w:gridSpan w:val="4"/>
-          </w:tcPr>
-          <w:p>
-            <w:pPr>
-              <w:jc w:val="center"/>
-              <w:rPr>
-                <w:rFonts w:ascii="Lucida Sans Typewriter" w:hAnsi="Lucida Sans Typewriter"/>
-              </w:rPr>
-            </w:pPr>
-          </w:p>
-          <w:p>
-            <w:pPr>
-              <w:jc w:val="center"/>
-              <w:rPr>
-                <w:rFonts w:ascii="Lucida Sans Typewriter" w:hAnsi="Lucida Sans Typewriter"/>
-              </w:rPr>
-            </w:pPr>
-            <w:r>
-              <w:rPr>
-                <w:rFonts w:ascii="Lucida Sans Typewriter" w:hAnsi="Lucida Sans Typewriter"/>
-              </w:rPr>
-              <w:t>EFFECT ON BALANCE SHEET EQUATION</w:t>
-            </w:r>
-          </w:p>
-          <w:p>
-            <w:pPr>
-              <w:jc w:val="center"/>
-              <w:rPr>
-                <w:rFonts w:ascii="Lucida Sans Typewriter" w:hAnsi="Lucida Sans Typewriter"/>
-              </w:rPr>
-            </w:pPr>
-            <w:r>
-              <w:rPr>
-                <w:rFonts w:ascii="Lucida Sans Typewriter" w:hAnsi="Lucida Sans Typewriter"/>
-              </w:rPr>
-              <w:t>(Amount in $)</w:t>
-            </w:r>
-          </w:p>
-          <w:p>
-            <w:pPr>
-              <w:jc w:val="center"/>
-              <w:rPr>
-                <w:rFonts w:ascii="Lucida Sans Typewriter" w:hAnsi="Lucida Sans Typewriter"/>
-              </w:rPr>
-            </w:pPr>
-          </w:p>
-        </w:tc>
-      </w:tr>
-      <w:tr>
-        <w:tc>
-          <w:tcPr>
-            <w:tcW w:w="2254" w:type="dxa"/>
-            <w:vMerge w:val="restart"/>
-          </w:tcPr>
-          <w:p>
-            <w:pPr>
-              <w:jc w:val="center"/>
-              <w:rPr>
-                <w:rFonts w:ascii="Lucida Sans Typewriter" w:hAnsi="Lucida Sans Typewriter"/>
-              </w:rPr>
-            </w:pPr>
-          </w:p>
-          <w:p>
-            <w:pPr>
-              <w:jc w:val="center"/>
-              <w:rPr>
-                <w:rFonts w:ascii="Lucida Sans Typewriter" w:hAnsi="Lucida Sans Typewriter"/>
-              </w:rPr>
-            </w:pPr>
-            <w:r>
-              <w:rPr>
-                <w:rFonts w:ascii="Lucida Sans Typewriter" w:hAnsi="Lucida Sans Typewriter"/>
-              </w:rPr>
-              <w:t>Scenario</w:t>
-            </w:r>
-          </w:p>
-        </w:tc>
-        <w:tc>
-          <w:tcPr>
-            <w:tcW w:w="7806" w:type="dxa"/>
-            <w:gridSpan w:val="3"/>
-          </w:tcPr>
-          <w:p>
-            <w:pPr>
-              <w:jc w:val="center"/>
-              <w:rPr>
-                <w:rFonts w:ascii="Lucida Sans Typewriter" w:hAnsi="Lucida Sans Typewriter"/>
-              </w:rPr>
-            </w:pPr>
-            <w:r>
-              <w:rPr>
-                <w:rFonts w:ascii="Lucida Sans Typewriter" w:hAnsi="Lucida Sans Typewriter"/>
-              </w:rPr>
-              <w:t>Balance Sheet Equation</w:t>
-            </w:r>
-          </w:p>
-        </w:tc>
-      </w:tr>
-      <w:tr>
-        <w:tc>
-          <w:tcPr>
-            <w:tcW w:w="2254" w:type="dxa"/>
-            <w:vMerge/>
-          </w:tcPr>
-          <w:p>
-            <w:pPr>
-              <w:rPr>
-                <w:rFonts w:ascii="Lucida Sans Typewriter" w:hAnsi="Lucida Sans Typewriter"/>
-              </w:rPr>
-            </w:pPr>
-          </w:p>
-        </w:tc>
-        <w:tc>
-          <w:tcPr>
-            <w:tcW w:w="2254" w:type="dxa"/>
-          </w:tcPr>
-          <w:p>
-            <w:pPr>
-              <w:jc w:val="right"/>
-              <w:rPr>
-                <w:rFonts w:ascii="Lucida Sans Typewriter" w:hAnsi="Lucida Sans Typewriter"/>
-              </w:rPr>
-            </w:pPr>
-            <w:r>
-              <w:rPr>
-                <w:rFonts w:ascii="Lucida Sans Typewriter" w:hAnsi="Lucida Sans Typewriter"/>
-              </w:rPr>
-              <w:t xml:space="preserve">Assets = </w:t>
-            </w:r>
-          </w:p>
-        </w:tc>
-        <w:tc>
-          <w:tcPr>
-            <w:tcW w:w="2254" w:type="dxa"/>
-          </w:tcPr>
-          <w:p>
-            <w:pPr>
-              <w:jc w:val="right"/>
-              <w:rPr>
-                <w:rFonts w:ascii="Lucida Sans Typewriter" w:hAnsi="Lucida Sans Typewriter"/>
-              </w:rPr>
-            </w:pPr>
-            <w:r>
-              <w:rPr>
-                <w:rFonts w:ascii="Lucida Sans Typewriter" w:hAnsi="Lucida Sans Typewriter"/>
-              </w:rPr>
-              <w:t>Liabilities +</w:t>
-            </w:r>
-          </w:p>
-        </w:tc>
-        <w:tc>
-          <w:tcPr>
-            <w:tcW w:w="3298" w:type="dxa"/>
-          </w:tcPr>
-          <w:p>
-            <w:pPr>
-              <w:jc w:val="right"/>
-              <w:rPr>
-                <w:rFonts w:ascii="Lucida Sans Typewriter" w:hAnsi="Lucida Sans Typewriter"/>
-              </w:rPr>
-            </w:pPr>
-            <w:r>
-              <w:rPr>
-                <w:rFonts w:ascii="Lucida Sans Typewriter" w:hAnsi="Lucida Sans Typewriter"/>
-              </w:rPr>
-              <w:t>Stockholders’ Equity</w:t>
-            </w:r>
-          </w:p>
-        </w:tc>
-      </w:tr>
-      <w:tr>
-        <w:tc>
-          <w:tcPr>
-            <w:tcW w:w="2254" w:type="dxa"/>
-          </w:tcPr>
-          <w:p>
-            <w:pPr>
-              <w:jc w:val="center"/>
-              <w:rPr>
-                <w:rFonts w:ascii="Lucida Sans Typewriter" w:hAnsi="Lucida Sans Typewriter"/>
-              </w:rPr>
-            </w:pPr>
-            <w:r>
-              <w:rPr>
-                <w:rFonts w:ascii="Lucida Sans Typewriter" w:hAnsi="Lucida Sans Typewriter"/>
-              </w:rPr>
-              <w:t>Issuance of note</w:t>
-            </w:r>
-          </w:p>
-        </w:tc>
-        <w:tc>
-          <w:tcPr>
-            <w:tcW w:w="2254" w:type="dxa"/>
-          </w:tcPr>
-          <w:p>
-            <w:pPr>
-              <w:jc w:val="right"/>
-              <w:rPr>
-                <w:rFonts w:ascii="Lucida Sans Typewriter" w:hAnsi="Lucida Sans Typewriter"/>
-              </w:rPr>
-            </w:pPr>
-            <w:r>
-              <w:rPr>
-                <w:rFonts w:ascii="Lucida Sans Typewriter" w:hAnsi="Lucida Sans Typewriter"/>
-              </w:rPr>
-              <w:t>+76,190.48</w:t>
-            </w:r>
-          </w:p>
-          <w:p>
-            <w:pPr>
-              <w:jc w:val="right"/>
-              <w:rPr>
-                <w:rFonts w:ascii="Lucida Sans Typewriter" w:hAnsi="Lucida Sans Typewriter"/>
-              </w:rPr>
-            </w:pPr>
-            <w:r>
-              <w:rPr>
-                <w:rFonts w:ascii="Lucida Sans Typewriter" w:hAnsi="Lucida Sans Typewriter"/>
-              </w:rPr>
-              <w:t>(cash)</w:t>
-            </w:r>
-          </w:p>
-        </w:tc>
-        <w:tc>
-          <w:tcPr>
-            <w:tcW w:w="2254" w:type="dxa"/>
-          </w:tcPr>
-          <w:p>
-            <w:pPr>
-              <w:jc w:val="right"/>
-              <w:rPr>
-                <w:rFonts w:ascii="Lucida Sans Typewriter" w:hAnsi="Lucida Sans Typewriter"/>
-              </w:rPr>
-            </w:pPr>
-            <w:r>
-              <w:rPr>
-                <w:rFonts w:ascii="Lucida Sans Typewriter" w:hAnsi="Lucida Sans Typewriter"/>
-              </w:rPr>
-              <w:t>+80,000.00</w:t>
-            </w:r>
-          </w:p>
-          <w:p>
-            <w:pPr>
-              <w:jc w:val="right"/>
-              <w:rPr>
-                <w:rFonts w:ascii="Lucida Sans Typewriter" w:hAnsi="Lucida Sans Typewriter"/>
-              </w:rPr>
-            </w:pPr>
-            <w:r>
-              <w:rPr>
-                <w:rFonts w:ascii="Lucida Sans Typewriter" w:hAnsi="Lucida Sans Typewriter"/>
-              </w:rPr>
-              <w:t>(note payable)</w:t>
-            </w:r>
-          </w:p>
-          <w:p>
-            <w:pPr>
-              <w:jc w:val="right"/>
-              <w:rPr>
-                <w:rFonts w:ascii="Lucida Sans Typewriter" w:hAnsi="Lucida Sans Typewriter"/>
-              </w:rPr>
-            </w:pPr>
-          </w:p>
-          <w:p>
-            <w:pPr>
-              <w:jc w:val="right"/>
-              <w:rPr>
-                <w:rFonts w:ascii="Lucida Sans Typewriter" w:hAnsi="Lucida Sans Typewriter"/>
-              </w:rPr>
-            </w:pPr>
-            <w:r>
-              <w:rPr>
-                <w:rFonts w:ascii="Lucida Sans Typewriter" w:hAnsi="Lucida Sans Typewriter"/>
-              </w:rPr>
-              <w:t>-3,809.52</w:t>
-            </w:r>
-          </w:p>
-          <w:p>
-            <w:pPr>
-              <w:jc w:val="right"/>
-              <w:rPr>
-                <w:rFonts w:ascii="Lucida Sans Typewriter" w:hAnsi="Lucida Sans Typewriter"/>
-              </w:rPr>
-            </w:pPr>
-            <w:r>
-              <w:rPr>
-                <w:rFonts w:ascii="Lucida Sans Typewriter" w:hAnsi="Lucida Sans Typewriter"/>
-              </w:rPr>
-              <w:t>(discount of note payable)</w:t>
-            </w:r>
-          </w:p>
-        </w:tc>
-        <w:tc>
-          <w:tcPr>
-            <w:tcW w:w="3298" w:type="dxa"/>
-          </w:tcPr>
-          <w:p>
-            <w:pPr>
-              <w:jc w:val="right"/>
-              <w:rPr>
-                <w:rFonts w:ascii="Lucida Sans Typewriter" w:hAnsi="Lucida Sans Typewriter"/>
-              </w:rPr>
-            </w:pPr>
-          </w:p>
-        </w:tc>
-      </w:tr>
-      <w:tr>
-        <w:tc>
-          <w:tcPr>
-            <w:tcW w:w="2254" w:type="dxa"/>
-          </w:tcPr>
-          <w:p>
-            <w:pPr>
-              <w:jc w:val="center"/>
-              <w:rPr>
-                <w:rFonts w:ascii="Lucida Sans Typewriter" w:hAnsi="Lucida Sans Typewriter"/>
-              </w:rPr>
-            </w:pPr>
-            <w:r>
-              <w:rPr>
-                <w:rFonts w:ascii="Lucida Sans Typewriter" w:hAnsi="Lucida Sans Typewriter"/>
-              </w:rPr>
-              <w:t>Payment of the note</w:t>
-            </w:r>
-          </w:p>
-        </w:tc>
-        <w:tc>
-          <w:tcPr>
-            <w:tcW w:w="2254" w:type="dxa"/>
-          </w:tcPr>
-          <w:p>
-            <w:pPr>
-              <w:jc w:val="right"/>
-              <w:rPr>
-                <w:rFonts w:ascii="Lucida Sans Typewriter" w:hAnsi="Lucida Sans Typewriter"/>
-              </w:rPr>
-            </w:pPr>
-            <w:r>
-              <w:rPr>
-                <w:rFonts w:ascii="Lucida Sans Typewriter" w:hAnsi="Lucida Sans Typewriter"/>
-              </w:rPr>
-              <w:t>-80,000.00</w:t>
-            </w:r>
-          </w:p>
-          <w:p>
-            <w:pPr>
-              <w:jc w:val="right"/>
-              <w:rPr>
-                <w:rFonts w:ascii="Lucida Sans Typewriter" w:hAnsi="Lucida Sans Typewriter"/>
-              </w:rPr>
-            </w:pPr>
-            <w:r>
-              <w:rPr>
-                <w:rFonts w:ascii="Lucida Sans Typewriter" w:hAnsi="Lucida Sans Typewriter"/>
-              </w:rPr>
-              <w:t>(cash)</w:t>
-            </w:r>
-          </w:p>
-        </w:tc>
-        <w:tc>
-          <w:tcPr>
-            <w:tcW w:w="2254" w:type="dxa"/>
-          </w:tcPr>
-          <w:p>
-            <w:pPr>
-              <w:jc w:val="right"/>
-              <w:rPr>
-                <w:rFonts w:ascii="Lucida Sans Typewriter" w:hAnsi="Lucida Sans Typewriter"/>
-              </w:rPr>
-            </w:pPr>
-            <w:r>
-              <w:rPr>
-                <w:rFonts w:ascii="Lucida Sans Typewriter" w:hAnsi="Lucida Sans Typewriter"/>
-              </w:rPr>
-              <w:t>-80,000.00</w:t>
-            </w:r>
-          </w:p>
-          <w:p>
-            <w:pPr>
-              <w:jc w:val="right"/>
-              <w:rPr>
-                <w:rFonts w:ascii="Lucida Sans Typewriter" w:hAnsi="Lucida Sans Typewriter"/>
-              </w:rPr>
-            </w:pPr>
-            <w:r>
-              <w:rPr>
-                <w:rFonts w:ascii="Lucida Sans Typewriter" w:hAnsi="Lucida Sans Typewriter"/>
-              </w:rPr>
-              <w:t>(note payable)</w:t>
-            </w:r>
-          </w:p>
-          <w:p>
-            <w:pPr>
-              <w:jc w:val="right"/>
-              <w:rPr>
-                <w:rFonts w:ascii="Lucida Sans Typewriter" w:hAnsi="Lucida Sans Typewriter"/>
-              </w:rPr>
-            </w:pPr>
-          </w:p>
-          <w:p>
-            <w:pPr>
-              <w:jc w:val="right"/>
-              <w:rPr>
-                <w:rFonts w:ascii="Lucida Sans Typewriter" w:hAnsi="Lucida Sans Typewriter"/>
-              </w:rPr>
-            </w:pPr>
-            <w:r>
-              <w:rPr>
-                <w:rFonts w:ascii="Lucida Sans Typewriter" w:hAnsi="Lucida Sans Typewriter"/>
-              </w:rPr>
-              <w:t>+3,809.52</w:t>
-            </w:r>
-          </w:p>
-          <w:p>
-            <w:pPr>
-              <w:jc w:val="right"/>
-              <w:rPr>
-                <w:rFonts w:ascii="Lucida Sans Typewriter" w:hAnsi="Lucida Sans Typewriter"/>
-              </w:rPr>
-            </w:pPr>
-            <w:r>
-              <w:rPr>
-                <w:rFonts w:ascii="Lucida Sans Typewriter" w:hAnsi="Lucida Sans Typewriter"/>
-              </w:rPr>
-              <w:t>(discount of note payable)</w:t>
-            </w:r>
-          </w:p>
-        </w:tc>
-        <w:tc>
-          <w:tcPr>
-            <w:tcW w:w="3298" w:type="dxa"/>
-          </w:tcPr>
-          <w:p>
-            <w:pPr>
-              <w:jc w:val="right"/>
-              <w:rPr>
-                <w:rFonts w:ascii="Lucida Sans Typewriter" w:hAnsi="Lucida Sans Typewriter"/>
-              </w:rPr>
-            </w:pPr>
-            <w:r>
-              <w:rPr>
-                <w:rFonts w:ascii="Lucida Sans Typewriter" w:hAnsi="Lucida Sans Typewriter"/>
-              </w:rPr>
-              <w:t>-3,809.52</w:t>
-            </w:r>
-          </w:p>
-          <w:p>
-            <w:pPr>
-              <w:jc w:val="right"/>
-              <w:rPr>
-                <w:rFonts w:ascii="Lucida Sans Typewriter" w:hAnsi="Lucida Sans Typewriter"/>
-              </w:rPr>
-            </w:pPr>
-            <w:r>
-              <w:rPr>
-                <w:rFonts w:ascii="Lucida Sans Typewriter" w:hAnsi="Lucida Sans Typewriter"/>
-              </w:rPr>
-              <w:t>(interest expense)</w:t>
-            </w:r>
-          </w:p>
-        </w:tc>
-      </w:tr>
-    </w:tbl>
     <w:p>
       <w:pPr>
         <w:rPr>
           <w:rFonts w:ascii="Lucida Sans Typewriter" w:hAnsi="Lucida Sans Typewriter"/>
         </w:rPr>
       </w:pPr>
+      <w:r>
+        <w:rPr>
+          <w:rFonts w:ascii="Lucida Sans Typewriter" w:hAnsi="Lucida Sans Typewriter"/>
+        </w:rPr>
+        <w:t>Since it is a zero-coupon bond, the interest rate is assumed to be 10% since this is what Amazon has specified in their criteria for the zero-coupon bond.</w:t>
+      </w:r>
     </w:p>
     <w:p>
       <w:pPr>
@@ -528,7 +55,39 @@
         <w:rPr>
           <w:rFonts w:ascii="Lucida Sans Typewriter" w:hAnsi="Lucida Sans Typewriter"/>
         </w:rPr>
-        <w:t>(2)</w:t>
+        <w:t>Thus, since the interest is assumed to be paid along with the lumpsum, we see that the proceeds is the present value of $50 million at 10% for 10 years.</w:t>
+      </w:r>
+    </w:p>
+    <w:p>
+      <w:pPr>
+        <w:rPr>
+          <w:rFonts w:ascii="Lucida Sans Typewriter" w:hAnsi="Lucida Sans Typewriter"/>
+        </w:rPr>
+      </w:pPr>
+      <w:r>
+        <w:rPr>
+          <w:rFonts w:ascii="Lucida Sans Typewriter" w:hAnsi="Lucida Sans Typewriter"/>
+        </w:rPr>
+        <w:t>Using the present value table, we see that the proceeds is given by $50 x 0.3855 = $19.275 million.</w:t>
+      </w:r>
+    </w:p>
+    <w:p>
+      <w:pPr>
+        <w:rPr>
+          <w:rFonts w:ascii="Lucida Sans Typewriter" w:hAnsi="Lucida Sans Typewriter"/>
+        </w:rPr>
+      </w:pPr>
+      <w:r>
+        <w:rPr>
+          <w:rFonts w:ascii="Lucida Sans Typewriter" w:hAnsi="Lucida Sans Typewriter"/>
+        </w:rPr>
+        <w:t xml:space="preserve">The journal entry is </w:t>
+      </w:r>
+      <w:r>
+        <w:rPr>
+          <w:rFonts w:ascii="Lucida Sans Typewriter" w:hAnsi="Lucida Sans Typewriter"/>
+        </w:rPr>
+        <w:t>as follows:</w:t>
       </w:r>
     </w:p>
     <w:tbl>
@@ -538,126 +97,66 @@
         <w:tblLook w:val="04A0" w:firstRow="1" w:lastRow="0" w:firstColumn="1" w:lastColumn="0" w:noHBand="0" w:noVBand="1"/>
       </w:tblPr>
       <w:tblGrid>
-        <w:gridCol w:w="3005"/>
-        <w:gridCol w:w="3005"/>
-        <w:gridCol w:w="3006"/>
+        <w:gridCol w:w="4815"/>
+        <w:gridCol w:w="2268"/>
+        <w:gridCol w:w="1933"/>
       </w:tblGrid>
       <w:tr>
         <w:tc>
           <w:tcPr>
-            <w:tcW w:w="3005" w:type="dxa"/>
+            <w:tcW w:w="9016" w:type="dxa"/>
+            <w:gridSpan w:val="3"/>
           </w:tcPr>
           <w:p>
             <w:pPr>
-              <w:rPr>
-                <w:rFonts w:ascii="Lucida Sans Typewriter" w:hAnsi="Lucida Sans Typewriter"/>
-              </w:rPr>
-            </w:pPr>
-            <w:r>
-              <w:rPr>
-                <w:rFonts w:ascii="Lucida Sans Typewriter" w:hAnsi="Lucida Sans Typewriter"/>
-              </w:rPr>
-              <w:t>Cash</w:t>
-            </w:r>
-          </w:p>
-          <w:p>
-            <w:pPr>
-              <w:rPr>
-                <w:rFonts w:ascii="Lucida Sans Typewriter" w:hAnsi="Lucida Sans Typewriter"/>
-              </w:rPr>
-            </w:pPr>
-            <w:r>
-              <w:rPr>
-                <w:rFonts w:ascii="Lucida Sans Typewriter" w:hAnsi="Lucida Sans Typewriter"/>
-              </w:rPr>
-              <w:t>Note Discount</w:t>
-            </w:r>
-          </w:p>
-          <w:p>
-            <w:pPr>
-              <w:rPr>
-                <w:rFonts w:ascii="Lucida Sans Typewriter" w:hAnsi="Lucida Sans Typewriter"/>
-              </w:rPr>
-            </w:pPr>
-            <w:r>
-              <w:rPr>
-                <w:rFonts w:ascii="Lucida Sans Typewriter" w:hAnsi="Lucida Sans Typewriter"/>
-              </w:rPr>
-              <w:t xml:space="preserve">  To Note Payable</w:t>
-            </w:r>
-          </w:p>
-        </w:tc>
-        <w:tc>
-          <w:tcPr>
-            <w:tcW w:w="3005" w:type="dxa"/>
-          </w:tcPr>
-          <w:p>
-            <w:pPr>
-              <w:jc w:val="right"/>
-              <w:rPr>
-                <w:rFonts w:ascii="Lucida Sans Typewriter" w:hAnsi="Lucida Sans Typewriter"/>
-              </w:rPr>
-            </w:pPr>
-            <w:r>
-              <w:rPr>
-                <w:rFonts w:ascii="Lucida Sans Typewriter" w:hAnsi="Lucida Sans Typewriter"/>
-              </w:rPr>
-              <w:t>76,190.48</w:t>
-            </w:r>
-          </w:p>
-          <w:p>
-            <w:pPr>
-              <w:jc w:val="right"/>
-              <w:rPr>
-                <w:rFonts w:ascii="Lucida Sans Typewriter" w:hAnsi="Lucida Sans Typewriter"/>
-              </w:rPr>
-            </w:pPr>
-            <w:r>
-              <w:rPr>
-                <w:rFonts w:ascii="Lucida Sans Typewriter" w:hAnsi="Lucida Sans Typewriter"/>
-              </w:rPr>
-              <w:t>3,809.52</w:t>
-            </w:r>
-          </w:p>
-        </w:tc>
-        <w:tc>
-          <w:tcPr>
-            <w:tcW w:w="3006" w:type="dxa"/>
-          </w:tcPr>
-          <w:p>
-            <w:pPr>
-              <w:rPr>
-                <w:rFonts w:ascii="Lucida Sans Typewriter" w:hAnsi="Lucida Sans Typewriter"/>
-              </w:rPr>
-            </w:pPr>
-          </w:p>
-          <w:p>
-            <w:pPr>
-              <w:rPr>
-                <w:rFonts w:ascii="Lucida Sans Typewriter" w:hAnsi="Lucida Sans Typewriter"/>
-              </w:rPr>
-            </w:pPr>
-          </w:p>
-          <w:p>
-            <w:pPr>
-              <w:jc w:val="right"/>
-              <w:rPr>
-                <w:rFonts w:ascii="Lucida Sans Typewriter" w:hAnsi="Lucida Sans Typewriter"/>
-              </w:rPr>
-            </w:pPr>
-            <w:r>
-              <w:rPr>
-                <w:rFonts w:ascii="Lucida Sans Typewriter" w:hAnsi="Lucida Sans Typewriter"/>
-              </w:rPr>
-              <w:t>80,000.00</w:t>
-            </w:r>
+              <w:jc w:val="center"/>
+              <w:rPr>
+                <w:rFonts w:ascii="Lucida Sans Typewriter" w:hAnsi="Lucida Sans Typewriter"/>
+              </w:rPr>
+            </w:pPr>
+          </w:p>
+          <w:p>
+            <w:pPr>
+              <w:jc w:val="center"/>
+              <w:rPr>
+                <w:rFonts w:ascii="Lucida Sans Typewriter" w:hAnsi="Lucida Sans Typewriter"/>
+              </w:rPr>
+            </w:pPr>
+            <w:r>
+              <w:rPr>
+                <w:rFonts w:ascii="Lucida Sans Typewriter" w:hAnsi="Lucida Sans Typewriter"/>
+              </w:rPr>
+              <w:t>JOURNAL ENTRY FOR ISSUANCE OF BONDS</w:t>
+            </w:r>
+          </w:p>
+          <w:p>
+            <w:pPr>
+              <w:jc w:val="center"/>
+              <w:rPr>
+                <w:rFonts w:ascii="Lucida Sans Typewriter" w:hAnsi="Lucida Sans Typewriter"/>
+              </w:rPr>
+            </w:pPr>
+            <w:r>
+              <w:rPr>
+                <w:rFonts w:ascii="Lucida Sans Typewriter" w:hAnsi="Lucida Sans Typewriter"/>
+              </w:rPr>
+              <w:t>(Amounts are in millions of $)</w:t>
+            </w:r>
+          </w:p>
+          <w:p>
+            <w:pPr>
+              <w:jc w:val="center"/>
+              <w:rPr>
+                <w:rFonts w:ascii="Lucida Sans Typewriter" w:hAnsi="Lucida Sans Typewriter"/>
+              </w:rPr>
+            </w:pPr>
           </w:p>
         </w:tc>
       </w:tr>
       <w:tr>
         <w:tc>
           <w:tcPr>
-            <w:tcW w:w="3005" w:type="dxa"/>
+            <w:tcW w:w="4815" w:type="dxa"/>
           </w:tcPr>
           <w:p>
             <w:pPr>
@@ -669,52 +168,13 @@
               <w:rPr>
                 <w:rFonts w:ascii="Lucida Sans Typewriter" w:hAnsi="Lucida Sans Typewriter"/>
               </w:rPr>
-              <w:t>Note Payable</w:t>
-            </w:r>
-          </w:p>
-          <w:p>
-            <w:pPr>
-              <w:rPr>
-                <w:rFonts w:ascii="Lucida Sans Typewriter" w:hAnsi="Lucida Sans Typewriter"/>
-              </w:rPr>
-            </w:pPr>
-            <w:r>
-              <w:rPr>
-                <w:rFonts w:ascii="Lucida Sans Typewriter" w:hAnsi="Lucida Sans Typewriter"/>
-              </w:rPr>
-              <w:t>Interest Expense</w:t>
-            </w:r>
-          </w:p>
-          <w:p>
-            <w:pPr>
-              <w:rPr>
-                <w:rFonts w:ascii="Lucida Sans Typewriter" w:hAnsi="Lucida Sans Typewriter"/>
-              </w:rPr>
-            </w:pPr>
-            <w:r>
-              <w:rPr>
-                <w:rFonts w:ascii="Lucida Sans Typewriter" w:hAnsi="Lucida Sans Typewriter"/>
-              </w:rPr>
-              <w:t xml:space="preserve">  To Cash</w:t>
-            </w:r>
-          </w:p>
-          <w:p>
-            <w:pPr>
-              <w:rPr>
-                <w:rFonts w:ascii="Lucida Sans Typewriter" w:hAnsi="Lucida Sans Typewriter"/>
-              </w:rPr>
-            </w:pPr>
-            <w:r>
-              <w:rPr>
-                <w:rFonts w:ascii="Lucida Sans Typewriter" w:hAnsi="Lucida Sans Typewriter"/>
-              </w:rPr>
-              <w:t xml:space="preserve">  To Note Discount</w:t>
+              <w:t>Particulars</w:t>
             </w:r>
           </w:p>
         </w:tc>
         <w:tc>
           <w:tcPr>
-            <w:tcW w:w="3005" w:type="dxa"/>
+            <w:tcW w:w="2268" w:type="dxa"/>
           </w:tcPr>
           <w:p>
             <w:pPr>
@@ -727,44 +187,16 @@
               <w:rPr>
                 <w:rFonts w:ascii="Lucida Sans Typewriter" w:hAnsi="Lucida Sans Typewriter"/>
               </w:rPr>
-              <w:t>80,000.00</w:t>
-            </w:r>
-          </w:p>
-          <w:p>
-            <w:pPr>
-              <w:jc w:val="right"/>
-              <w:rPr>
-                <w:rFonts w:ascii="Lucida Sans Typewriter" w:hAnsi="Lucida Sans Typewriter"/>
-              </w:rPr>
-            </w:pPr>
-            <w:r>
-              <w:rPr>
-                <w:rFonts w:ascii="Lucida Sans Typewriter" w:hAnsi="Lucida Sans Typewriter"/>
-              </w:rPr>
-              <w:t>3,809.52</w:t>
+              <w:t>Debit</w:t>
             </w:r>
           </w:p>
         </w:tc>
         <w:tc>
           <w:tcPr>
-            <w:tcW w:w="3006" w:type="dxa"/>
+            <w:tcW w:w="1933" w:type="dxa"/>
           </w:tcPr>
           <w:p>
             <w:pPr>
-              <w:rPr>
-                <w:rFonts w:ascii="Lucida Sans Typewriter" w:hAnsi="Lucida Sans Typewriter"/>
-              </w:rPr>
-            </w:pPr>
-          </w:p>
-          <w:p>
-            <w:pPr>
-              <w:rPr>
-                <w:rFonts w:ascii="Lucida Sans Typewriter" w:hAnsi="Lucida Sans Typewriter"/>
-              </w:rPr>
-            </w:pPr>
-          </w:p>
-          <w:p>
-            <w:pPr>
               <w:jc w:val="right"/>
               <w:rPr>
                 <w:rFonts w:ascii="Lucida Sans Typewriter" w:hAnsi="Lucida Sans Typewriter"/>
@@ -774,9 +206,100 @@
               <w:rPr>
                 <w:rFonts w:ascii="Lucida Sans Typewriter" w:hAnsi="Lucida Sans Typewriter"/>
               </w:rPr>
-              <w:t>80,000.00</w:t>
-            </w:r>
-          </w:p>
+              <w:t>Credit</w:t>
+            </w:r>
+          </w:p>
+        </w:tc>
+      </w:tr>
+      <w:tr>
+        <w:tc>
+          <w:tcPr>
+            <w:tcW w:w="4815" w:type="dxa"/>
+          </w:tcPr>
+          <w:p>
+            <w:pPr>
+              <w:rPr>
+                <w:rFonts w:ascii="Lucida Sans Typewriter" w:hAnsi="Lucida Sans Typewriter"/>
+              </w:rPr>
+            </w:pPr>
+            <w:r>
+              <w:rPr>
+                <w:rFonts w:ascii="Lucida Sans Typewriter" w:hAnsi="Lucida Sans Typewriter"/>
+              </w:rPr>
+              <w:t>Cash</w:t>
+            </w:r>
+          </w:p>
+          <w:p>
+            <w:pPr>
+              <w:rPr>
+                <w:rFonts w:ascii="Lucida Sans Typewriter" w:hAnsi="Lucida Sans Typewriter"/>
+              </w:rPr>
+            </w:pPr>
+            <w:r>
+              <w:rPr>
+                <w:rFonts w:ascii="Lucida Sans Typewriter" w:hAnsi="Lucida Sans Typewriter"/>
+              </w:rPr>
+              <w:t>Bond Discount</w:t>
+            </w:r>
+          </w:p>
+          <w:p>
+            <w:pPr>
+              <w:rPr>
+                <w:rFonts w:ascii="Lucida Sans Typewriter" w:hAnsi="Lucida Sans Typewriter"/>
+              </w:rPr>
+            </w:pPr>
+            <w:r>
+              <w:rPr>
+                <w:rFonts w:ascii="Lucida Sans Typewriter" w:hAnsi="Lucida Sans Typewriter"/>
+              </w:rPr>
+              <w:t xml:space="preserve">  To Bond Payable</w:t>
+            </w:r>
+          </w:p>
+          <w:p>
+            <w:pPr>
+              <w:rPr>
+                <w:rFonts w:ascii="Lucida Sans Typewriter" w:hAnsi="Lucida Sans Typewriter"/>
+              </w:rPr>
+            </w:pPr>
+          </w:p>
+          <w:p>
+            <w:pPr>
+              <w:rPr>
+                <w:rFonts w:ascii="Lucida Sans Typewriter" w:hAnsi="Lucida Sans Typewriter"/>
+                <w:sz w:val="20"/>
+                <w:szCs w:val="20"/>
+              </w:rPr>
+            </w:pPr>
+            <w:r>
+              <w:rPr>
+                <w:rFonts w:ascii="Lucida Sans Typewriter" w:hAnsi="Lucida Sans Typewriter"/>
+                <w:sz w:val="20"/>
+                <w:szCs w:val="20"/>
+              </w:rPr>
+              <w:t xml:space="preserve">(Being issuance of </w:t>
+            </w:r>
+            <w:r>
+              <w:rPr>
+                <w:rFonts w:ascii="Lucida Sans Typewriter" w:hAnsi="Lucida Sans Typewriter"/>
+                <w:sz w:val="20"/>
+                <w:szCs w:val="20"/>
+              </w:rPr>
+              <w:t>zero-coupon</w:t>
+            </w:r>
+            <w:r>
+              <w:rPr>
+                <w:rFonts w:ascii="Lucida Sans Typewriter" w:hAnsi="Lucida Sans Typewriter"/>
+                <w:sz w:val="20"/>
+                <w:szCs w:val="20"/>
+              </w:rPr>
+              <w:t xml:space="preserve"> bond for development of Kindle.)</w:t>
+            </w:r>
+          </w:p>
+        </w:tc>
+        <w:tc>
+          <w:tcPr>
+            <w:tcW w:w="2268" w:type="dxa"/>
+          </w:tcPr>
           <w:p>
             <w:pPr>
               <w:jc w:val="right"/>
@@ -788,7 +311,54 @@
               <w:rPr>
                 <w:rFonts w:ascii="Lucida Sans Typewriter" w:hAnsi="Lucida Sans Typewriter"/>
               </w:rPr>
-              <w:t>3,809.52</w:t>
+              <w:t>19.275</w:t>
+            </w:r>
+          </w:p>
+          <w:p>
+            <w:pPr>
+              <w:jc w:val="right"/>
+              <w:rPr>
+                <w:rFonts w:ascii="Lucida Sans Typewriter" w:hAnsi="Lucida Sans Typewriter"/>
+              </w:rPr>
+            </w:pPr>
+            <w:r>
+              <w:rPr>
+                <w:rFonts w:ascii="Lucida Sans Typewriter" w:hAnsi="Lucida Sans Typewriter"/>
+              </w:rPr>
+              <w:t>30.725</w:t>
+            </w:r>
+          </w:p>
+        </w:tc>
+        <w:tc>
+          <w:tcPr>
+            <w:tcW w:w="1933" w:type="dxa"/>
+          </w:tcPr>
+          <w:p>
+            <w:pPr>
+              <w:rPr>
+                <w:rFonts w:ascii="Lucida Sans Typewriter" w:hAnsi="Lucida Sans Typewriter"/>
+              </w:rPr>
+            </w:pPr>
+          </w:p>
+          <w:p>
+            <w:pPr>
+              <w:rPr>
+                <w:rFonts w:ascii="Lucida Sans Typewriter" w:hAnsi="Lucida Sans Typewriter"/>
+              </w:rPr>
+            </w:pPr>
+          </w:p>
+          <w:p>
+            <w:pPr>
+              <w:jc w:val="right"/>
+              <w:rPr>
+                <w:rFonts w:ascii="Lucida Sans Typewriter" w:hAnsi="Lucida Sans Typewriter"/>
+              </w:rPr>
+            </w:pPr>
+            <w:r>
+              <w:rPr>
+                <w:rFonts w:ascii="Lucida Sans Typewriter" w:hAnsi="Lucida Sans Typewriter"/>
+              </w:rPr>
+              <w:t>50.000</w:t>
             </w:r>
           </w:p>
         </w:tc>
@@ -811,8 +381,880 @@
         <w:rPr>
           <w:rFonts w:ascii="Lucida Sans Typewriter" w:hAnsi="Lucida Sans Typewriter"/>
         </w:rPr>
-        <w:t>The entries are in $.</w:t>
+        <w:t>(2)</w:t>
       </w:r>
+    </w:p>
+    <w:p>
+      <w:pPr>
+        <w:rPr>
+          <w:rFonts w:ascii="Lucida Sans Typewriter" w:hAnsi="Lucida Sans Typewriter"/>
+        </w:rPr>
+      </w:pPr>
+      <w:r>
+        <w:rPr>
+          <w:rFonts w:ascii="Lucida Sans Typewriter" w:hAnsi="Lucida Sans Typewriter"/>
+        </w:rPr>
+        <w:t xml:space="preserve">(a) Assuming a </w:t>
+      </w:r>
+      <w:r>
+        <w:rPr>
+          <w:rFonts w:ascii="Lucida Sans Typewriter" w:hAnsi="Lucida Sans Typewriter"/>
+        </w:rPr>
+        <w:t>straight-line</w:t>
+      </w:r>
+      <w:r>
+        <w:rPr>
+          <w:rFonts w:ascii="Lucida Sans Typewriter" w:hAnsi="Lucida Sans Typewriter"/>
+        </w:rPr>
+        <w:t xml:space="preserve"> amortization for the bond payable, we see that the </w:t>
+      </w:r>
+      <w:r>
+        <w:rPr>
+          <w:rFonts w:ascii="Lucida Sans Typewriter" w:hAnsi="Lucida Sans Typewriter"/>
+        </w:rPr>
+        <w:t>discount amortizes linearly over time. So, each year the discount will be amortized by $30.725/10 = $3.073 million.</w:t>
+      </w:r>
+    </w:p>
+    <w:p>
+      <w:pPr>
+        <w:rPr>
+          <w:rFonts w:ascii="Lucida Sans Typewriter" w:hAnsi="Lucida Sans Typewriter"/>
+        </w:rPr>
+      </w:pPr>
+      <w:r>
+        <w:rPr>
+          <w:rFonts w:ascii="Lucida Sans Typewriter" w:hAnsi="Lucida Sans Typewriter"/>
+        </w:rPr>
+        <w:t>Thus, the journal entries for the interest expense will be given by:</w:t>
+      </w:r>
+    </w:p>
+    <w:tbl>
+      <w:tblPr>
+        <w:tblStyle w:val="TableGrid"/>
+        <w:tblW w:w="0" w:type="auto"/>
+        <w:tblLook w:val="04A0" w:firstRow="1" w:lastRow="0" w:firstColumn="1" w:lastColumn="0" w:noHBand="0" w:noVBand="1"/>
+      </w:tblPr>
+      <w:tblGrid>
+        <w:gridCol w:w="1271"/>
+        <w:gridCol w:w="4869"/>
+        <w:gridCol w:w="1496"/>
+        <w:gridCol w:w="1380"/>
+      </w:tblGrid>
+      <w:tr>
+        <w:tc>
+          <w:tcPr>
+            <w:tcW w:w="9016" w:type="dxa"/>
+            <w:gridSpan w:val="4"/>
+          </w:tcPr>
+          <w:p>
+            <w:pPr>
+              <w:jc w:val="center"/>
+              <w:rPr>
+                <w:rFonts w:ascii="Lucida Sans Typewriter" w:hAnsi="Lucida Sans Typewriter"/>
+              </w:rPr>
+            </w:pPr>
+            <w:r>
+              <w:rPr>
+                <w:rFonts w:ascii="Lucida Sans Typewriter" w:hAnsi="Lucida Sans Typewriter"/>
+              </w:rPr>
+              <w:t xml:space="preserve"> </w:t>
+            </w:r>
+          </w:p>
+          <w:p>
+            <w:pPr>
+              <w:jc w:val="center"/>
+              <w:rPr>
+                <w:rFonts w:ascii="Lucida Sans Typewriter" w:hAnsi="Lucida Sans Typewriter"/>
+              </w:rPr>
+            </w:pPr>
+          </w:p>
+          <w:p>
+            <w:pPr>
+              <w:jc w:val="center"/>
+              <w:rPr>
+                <w:rFonts w:ascii="Lucida Sans Typewriter" w:hAnsi="Lucida Sans Typewriter"/>
+              </w:rPr>
+            </w:pPr>
+            <w:r>
+              <w:rPr>
+                <w:rFonts w:ascii="Lucida Sans Typewriter" w:hAnsi="Lucida Sans Typewriter"/>
+              </w:rPr>
+              <w:t xml:space="preserve">JOURNAL ENTRY FOR </w:t>
+            </w:r>
+            <w:r>
+              <w:rPr>
+                <w:rFonts w:ascii="Lucida Sans Typewriter" w:hAnsi="Lucida Sans Typewriter"/>
+              </w:rPr>
+              <w:t>AMORTIZATION</w:t>
+            </w:r>
+          </w:p>
+          <w:p>
+            <w:pPr>
+              <w:jc w:val="center"/>
+              <w:rPr>
+                <w:rFonts w:ascii="Lucida Sans Typewriter" w:hAnsi="Lucida Sans Typewriter"/>
+              </w:rPr>
+            </w:pPr>
+            <w:r>
+              <w:rPr>
+                <w:rFonts w:ascii="Lucida Sans Typewriter" w:hAnsi="Lucida Sans Typewriter"/>
+              </w:rPr>
+              <w:t>(Amounts are in millions of $)</w:t>
+            </w:r>
+          </w:p>
+          <w:p>
+            <w:pPr>
+              <w:jc w:val="center"/>
+              <w:rPr>
+                <w:rFonts w:ascii="Lucida Sans Typewriter" w:hAnsi="Lucida Sans Typewriter"/>
+              </w:rPr>
+            </w:pPr>
+          </w:p>
+        </w:tc>
+      </w:tr>
+      <w:tr>
+        <w:tc>
+          <w:tcPr>
+            <w:tcW w:w="1271" w:type="dxa"/>
+          </w:tcPr>
+          <w:p>
+            <w:pPr>
+              <w:rPr>
+                <w:rFonts w:ascii="Lucida Sans Typewriter" w:hAnsi="Lucida Sans Typewriter"/>
+              </w:rPr>
+            </w:pPr>
+            <w:r>
+              <w:rPr>
+                <w:rFonts w:ascii="Lucida Sans Typewriter" w:hAnsi="Lucida Sans Typewriter"/>
+              </w:rPr>
+              <w:t>Payment</w:t>
+            </w:r>
+          </w:p>
+        </w:tc>
+        <w:tc>
+          <w:tcPr>
+            <w:tcW w:w="4869" w:type="dxa"/>
+          </w:tcPr>
+          <w:p>
+            <w:pPr>
+              <w:rPr>
+                <w:rFonts w:ascii="Lucida Sans Typewriter" w:hAnsi="Lucida Sans Typewriter"/>
+              </w:rPr>
+            </w:pPr>
+            <w:r>
+              <w:rPr>
+                <w:rFonts w:ascii="Lucida Sans Typewriter" w:hAnsi="Lucida Sans Typewriter"/>
+              </w:rPr>
+              <w:t>Particulars</w:t>
+            </w:r>
+          </w:p>
+        </w:tc>
+        <w:tc>
+          <w:tcPr>
+            <w:tcW w:w="1496" w:type="dxa"/>
+          </w:tcPr>
+          <w:p>
+            <w:pPr>
+              <w:jc w:val="right"/>
+              <w:rPr>
+                <w:rFonts w:ascii="Lucida Sans Typewriter" w:hAnsi="Lucida Sans Typewriter"/>
+              </w:rPr>
+            </w:pPr>
+            <w:r>
+              <w:rPr>
+                <w:rFonts w:ascii="Lucida Sans Typewriter" w:hAnsi="Lucida Sans Typewriter"/>
+              </w:rPr>
+              <w:t>Debit</w:t>
+            </w:r>
+          </w:p>
+        </w:tc>
+        <w:tc>
+          <w:tcPr>
+            <w:tcW w:w="1380" w:type="dxa"/>
+          </w:tcPr>
+          <w:p>
+            <w:pPr>
+              <w:jc w:val="right"/>
+              <w:rPr>
+                <w:rFonts w:ascii="Lucida Sans Typewriter" w:hAnsi="Lucida Sans Typewriter"/>
+              </w:rPr>
+            </w:pPr>
+            <w:r>
+              <w:rPr>
+                <w:rFonts w:ascii="Lucida Sans Typewriter" w:hAnsi="Lucida Sans Typewriter"/>
+              </w:rPr>
+              <w:t>Credit</w:t>
+            </w:r>
+          </w:p>
+        </w:tc>
+      </w:tr>
+      <w:tr>
+        <w:tc>
+          <w:tcPr>
+            <w:tcW w:w="1271" w:type="dxa"/>
+          </w:tcPr>
+          <w:p>
+            <w:pPr>
+              <w:rPr>
+                <w:rFonts w:ascii="Lucida Sans Typewriter" w:hAnsi="Lucida Sans Typewriter"/>
+              </w:rPr>
+            </w:pPr>
+            <w:r>
+              <w:rPr>
+                <w:rFonts w:ascii="Lucida Sans Typewriter" w:hAnsi="Lucida Sans Typewriter"/>
+              </w:rPr>
+              <w:t>1</w:t>
+            </w:r>
+            <w:r>
+              <w:rPr>
+                <w:rFonts w:ascii="Lucida Sans Typewriter" w:hAnsi="Lucida Sans Typewriter"/>
+                <w:vertAlign w:val="superscript"/>
+              </w:rPr>
+              <w:t>st</w:t>
+            </w:r>
+            <w:r>
+              <w:rPr>
+                <w:rFonts w:ascii="Lucida Sans Typewriter" w:hAnsi="Lucida Sans Typewriter"/>
+              </w:rPr>
+              <w:t xml:space="preserve"> </w:t>
+            </w:r>
+          </w:p>
+        </w:tc>
+        <w:tc>
+          <w:tcPr>
+            <w:tcW w:w="4869" w:type="dxa"/>
+          </w:tcPr>
+          <w:p>
+            <w:pPr>
+              <w:rPr>
+                <w:rFonts w:ascii="Lucida Sans Typewriter" w:hAnsi="Lucida Sans Typewriter"/>
+              </w:rPr>
+            </w:pPr>
+            <w:r>
+              <w:rPr>
+                <w:rFonts w:ascii="Lucida Sans Typewriter" w:hAnsi="Lucida Sans Typewriter"/>
+              </w:rPr>
+              <w:t>Interest Expense</w:t>
+            </w:r>
+          </w:p>
+          <w:p>
+            <w:pPr>
+              <w:rPr>
+                <w:rFonts w:ascii="Lucida Sans Typewriter" w:hAnsi="Lucida Sans Typewriter"/>
+              </w:rPr>
+            </w:pPr>
+            <w:r>
+              <w:rPr>
+                <w:rFonts w:ascii="Lucida Sans Typewriter" w:hAnsi="Lucida Sans Typewriter"/>
+              </w:rPr>
+              <w:t xml:space="preserve">  To Bond Discoun</w:t>
+            </w:r>
+            <w:r>
+              <w:rPr>
+                <w:rFonts w:ascii="Lucida Sans Typewriter" w:hAnsi="Lucida Sans Typewriter"/>
+              </w:rPr>
+              <w:t>t</w:t>
+            </w:r>
+          </w:p>
+        </w:tc>
+        <w:tc>
+          <w:tcPr>
+            <w:tcW w:w="1496" w:type="dxa"/>
+          </w:tcPr>
+          <w:p>
+            <w:pPr>
+              <w:jc w:val="right"/>
+              <w:rPr>
+                <w:rFonts w:ascii="Lucida Sans Typewriter" w:hAnsi="Lucida Sans Typewriter"/>
+              </w:rPr>
+            </w:pPr>
+            <w:r>
+              <w:rPr>
+                <w:rFonts w:ascii="Lucida Sans Typewriter" w:hAnsi="Lucida Sans Typewriter"/>
+              </w:rPr>
+              <w:t>3.073</w:t>
+            </w:r>
+          </w:p>
+        </w:tc>
+        <w:tc>
+          <w:tcPr>
+            <w:tcW w:w="1380" w:type="dxa"/>
+          </w:tcPr>
+          <w:p>
+            <w:pPr>
+              <w:jc w:val="right"/>
+              <w:rPr>
+                <w:rFonts w:ascii="Lucida Sans Typewriter" w:hAnsi="Lucida Sans Typewriter"/>
+              </w:rPr>
+            </w:pPr>
+          </w:p>
+          <w:p>
+            <w:pPr>
+              <w:jc w:val="right"/>
+              <w:rPr>
+                <w:rFonts w:ascii="Lucida Sans Typewriter" w:hAnsi="Lucida Sans Typewriter"/>
+              </w:rPr>
+            </w:pPr>
+            <w:r>
+              <w:rPr>
+                <w:rFonts w:ascii="Lucida Sans Typewriter" w:hAnsi="Lucida Sans Typewriter"/>
+              </w:rPr>
+              <w:t>3.073</w:t>
+            </w:r>
+          </w:p>
+        </w:tc>
+      </w:tr>
+      <w:tr>
+        <w:tc>
+          <w:tcPr>
+            <w:tcW w:w="1271" w:type="dxa"/>
+          </w:tcPr>
+          <w:p>
+            <w:pPr>
+              <w:rPr>
+                <w:rFonts w:ascii="Lucida Sans Typewriter" w:hAnsi="Lucida Sans Typewriter"/>
+              </w:rPr>
+            </w:pPr>
+            <w:r>
+              <w:rPr>
+                <w:rFonts w:ascii="Lucida Sans Typewriter" w:hAnsi="Lucida Sans Typewriter"/>
+              </w:rPr>
+              <w:t>2</w:t>
+            </w:r>
+            <w:r>
+              <w:rPr>
+                <w:rFonts w:ascii="Lucida Sans Typewriter" w:hAnsi="Lucida Sans Typewriter"/>
+                <w:vertAlign w:val="superscript"/>
+              </w:rPr>
+              <w:t>nd</w:t>
+            </w:r>
+            <w:r>
+              <w:rPr>
+                <w:rFonts w:ascii="Lucida Sans Typewriter" w:hAnsi="Lucida Sans Typewriter"/>
+              </w:rPr>
+              <w:t xml:space="preserve"> </w:t>
+            </w:r>
+          </w:p>
+        </w:tc>
+        <w:tc>
+          <w:tcPr>
+            <w:tcW w:w="4869" w:type="dxa"/>
+          </w:tcPr>
+          <w:p>
+            <w:pPr>
+              <w:rPr>
+                <w:rFonts w:ascii="Lucida Sans Typewriter" w:hAnsi="Lucida Sans Typewriter"/>
+              </w:rPr>
+            </w:pPr>
+            <w:r>
+              <w:rPr>
+                <w:rFonts w:ascii="Lucida Sans Typewriter" w:hAnsi="Lucida Sans Typewriter"/>
+              </w:rPr>
+              <w:t>Interest Expense</w:t>
+            </w:r>
+          </w:p>
+          <w:p>
+            <w:pPr>
+              <w:rPr>
+                <w:rFonts w:ascii="Lucida Sans Typewriter" w:hAnsi="Lucida Sans Typewriter"/>
+              </w:rPr>
+            </w:pPr>
+            <w:r>
+              <w:rPr>
+                <w:rFonts w:ascii="Lucida Sans Typewriter" w:hAnsi="Lucida Sans Typewriter"/>
+              </w:rPr>
+              <w:t xml:space="preserve">  To Bond Discount</w:t>
+            </w:r>
+          </w:p>
+        </w:tc>
+        <w:tc>
+          <w:tcPr>
+            <w:tcW w:w="1496" w:type="dxa"/>
+          </w:tcPr>
+          <w:p>
+            <w:pPr>
+              <w:jc w:val="right"/>
+              <w:rPr>
+                <w:rFonts w:ascii="Lucida Sans Typewriter" w:hAnsi="Lucida Sans Typewriter"/>
+              </w:rPr>
+            </w:pPr>
+            <w:r>
+              <w:rPr>
+                <w:rFonts w:ascii="Lucida Sans Typewriter" w:hAnsi="Lucida Sans Typewriter"/>
+              </w:rPr>
+              <w:t>3.073</w:t>
+            </w:r>
+          </w:p>
+        </w:tc>
+        <w:tc>
+          <w:tcPr>
+            <w:tcW w:w="1380" w:type="dxa"/>
+          </w:tcPr>
+          <w:p>
+            <w:pPr>
+              <w:jc w:val="right"/>
+              <w:rPr>
+                <w:rFonts w:ascii="Lucida Sans Typewriter" w:hAnsi="Lucida Sans Typewriter"/>
+              </w:rPr>
+            </w:pPr>
+          </w:p>
+          <w:p>
+            <w:pPr>
+              <w:jc w:val="right"/>
+              <w:rPr>
+                <w:rFonts w:ascii="Lucida Sans Typewriter" w:hAnsi="Lucida Sans Typewriter"/>
+              </w:rPr>
+            </w:pPr>
+            <w:r>
+              <w:rPr>
+                <w:rFonts w:ascii="Lucida Sans Typewriter" w:hAnsi="Lucida Sans Typewriter"/>
+              </w:rPr>
+              <w:t>3.073</w:t>
+            </w:r>
+          </w:p>
+        </w:tc>
+      </w:tr>
+    </w:tbl>
+    <w:p>
+      <w:pPr>
+        <w:rPr>
+          <w:rFonts w:ascii="Lucida Sans Typewriter" w:hAnsi="Lucida Sans Typewriter"/>
+        </w:rPr>
+      </w:pPr>
+    </w:p>
+    <w:p>
+      <w:pPr>
+        <w:rPr>
+          <w:rFonts w:ascii="Lucida Sans Typewriter" w:hAnsi="Lucida Sans Typewriter"/>
+        </w:rPr>
+      </w:pPr>
+      <w:r>
+        <w:rPr>
+          <w:rFonts w:ascii="Lucida Sans Typewriter" w:hAnsi="Lucida Sans Typewriter"/>
+        </w:rPr>
+        <w:t xml:space="preserve">(b) </w:t>
+      </w:r>
+    </w:p>
+    <w:p>
+      <w:pPr>
+        <w:rPr>
+          <w:rFonts w:ascii="Lucida Sans Typewriter" w:hAnsi="Lucida Sans Typewriter"/>
+        </w:rPr>
+      </w:pPr>
+      <w:r>
+        <w:rPr>
+          <w:rFonts w:ascii="Lucida Sans Typewriter" w:hAnsi="Lucida Sans Typewriter"/>
+        </w:rPr>
+        <w:t xml:space="preserve">Using effective interest amortization, we see that for the first year, the interest expense will be $19.275 x 10% = $1.927 million. </w:t>
+      </w:r>
+    </w:p>
+    <w:p>
+      <w:pPr>
+        <w:rPr>
+          <w:rFonts w:ascii="Lucida Sans Typewriter" w:hAnsi="Lucida Sans Typewriter"/>
+        </w:rPr>
+      </w:pPr>
+      <w:r>
+        <w:rPr>
+          <w:rFonts w:ascii="Lucida Sans Typewriter" w:hAnsi="Lucida Sans Typewriter"/>
+        </w:rPr>
+        <w:t>Thus, for the second year, the interest expense will be ($19.275 + $1.927) x 10% = $2.120 million.</w:t>
+      </w:r>
+    </w:p>
+    <w:p>
+      <w:pPr>
+        <w:rPr>
+          <w:rFonts w:ascii="Lucida Sans Typewriter" w:hAnsi="Lucida Sans Typewriter"/>
+        </w:rPr>
+      </w:pPr>
+      <w:r>
+        <w:rPr>
+          <w:rFonts w:ascii="Lucida Sans Typewriter" w:hAnsi="Lucida Sans Typewriter"/>
+        </w:rPr>
+        <w:t>Thus, the journal entries for the amortization are as follows:</w:t>
+      </w:r>
+    </w:p>
+    <w:tbl>
+      <w:tblPr>
+        <w:tblStyle w:val="TableGrid"/>
+        <w:tblW w:w="0" w:type="auto"/>
+        <w:tblLook w:val="04A0" w:firstRow="1" w:lastRow="0" w:firstColumn="1" w:lastColumn="0" w:noHBand="0" w:noVBand="1"/>
+      </w:tblPr>
+      <w:tblGrid>
+        <w:gridCol w:w="1271"/>
+        <w:gridCol w:w="4869"/>
+        <w:gridCol w:w="1496"/>
+        <w:gridCol w:w="1380"/>
+      </w:tblGrid>
+      <w:tr>
+        <w:tc>
+          <w:tcPr>
+            <w:tcW w:w="9016" w:type="dxa"/>
+            <w:gridSpan w:val="4"/>
+          </w:tcPr>
+          <w:p>
+            <w:pPr>
+              <w:jc w:val="center"/>
+              <w:rPr>
+                <w:rFonts w:ascii="Lucida Sans Typewriter" w:hAnsi="Lucida Sans Typewriter"/>
+              </w:rPr>
+            </w:pPr>
+          </w:p>
+          <w:p>
+            <w:pPr>
+              <w:jc w:val="center"/>
+              <w:rPr>
+                <w:rFonts w:ascii="Lucida Sans Typewriter" w:hAnsi="Lucida Sans Typewriter"/>
+              </w:rPr>
+            </w:pPr>
+          </w:p>
+          <w:p>
+            <w:pPr>
+              <w:jc w:val="center"/>
+              <w:rPr>
+                <w:rFonts w:ascii="Lucida Sans Typewriter" w:hAnsi="Lucida Sans Typewriter"/>
+              </w:rPr>
+            </w:pPr>
+            <w:r>
+              <w:rPr>
+                <w:rFonts w:ascii="Lucida Sans Typewriter" w:hAnsi="Lucida Sans Typewriter"/>
+              </w:rPr>
+              <w:t xml:space="preserve">JOURNAL ENTRY FOR </w:t>
+            </w:r>
+            <w:r>
+              <w:rPr>
+                <w:rFonts w:ascii="Lucida Sans Typewriter" w:hAnsi="Lucida Sans Typewriter"/>
+              </w:rPr>
+              <w:t>AMORTIZATION</w:t>
+            </w:r>
+          </w:p>
+          <w:p>
+            <w:pPr>
+              <w:jc w:val="center"/>
+              <w:rPr>
+                <w:rFonts w:ascii="Lucida Sans Typewriter" w:hAnsi="Lucida Sans Typewriter"/>
+              </w:rPr>
+            </w:pPr>
+            <w:r>
+              <w:rPr>
+                <w:rFonts w:ascii="Lucida Sans Typewriter" w:hAnsi="Lucida Sans Typewriter"/>
+              </w:rPr>
+              <w:t>(Amounts are in millions of $)</w:t>
+            </w:r>
+          </w:p>
+          <w:p>
+            <w:pPr>
+              <w:jc w:val="center"/>
+              <w:rPr>
+                <w:rFonts w:ascii="Lucida Sans Typewriter" w:hAnsi="Lucida Sans Typewriter"/>
+              </w:rPr>
+            </w:pPr>
+          </w:p>
+        </w:tc>
+      </w:tr>
+      <w:tr>
+        <w:tc>
+          <w:tcPr>
+            <w:tcW w:w="1271" w:type="dxa"/>
+          </w:tcPr>
+          <w:p>
+            <w:pPr>
+              <w:rPr>
+                <w:rFonts w:ascii="Lucida Sans Typewriter" w:hAnsi="Lucida Sans Typewriter"/>
+              </w:rPr>
+            </w:pPr>
+            <w:r>
+              <w:rPr>
+                <w:rFonts w:ascii="Lucida Sans Typewriter" w:hAnsi="Lucida Sans Typewriter"/>
+              </w:rPr>
+              <w:t>Payment</w:t>
+            </w:r>
+          </w:p>
+        </w:tc>
+        <w:tc>
+          <w:tcPr>
+            <w:tcW w:w="4869" w:type="dxa"/>
+          </w:tcPr>
+          <w:p>
+            <w:pPr>
+              <w:rPr>
+                <w:rFonts w:ascii="Lucida Sans Typewriter" w:hAnsi="Lucida Sans Typewriter"/>
+              </w:rPr>
+            </w:pPr>
+            <w:r>
+              <w:rPr>
+                <w:rFonts w:ascii="Lucida Sans Typewriter" w:hAnsi="Lucida Sans Typewriter"/>
+              </w:rPr>
+              <w:t>Particulars</w:t>
+            </w:r>
+          </w:p>
+        </w:tc>
+        <w:tc>
+          <w:tcPr>
+            <w:tcW w:w="1496" w:type="dxa"/>
+          </w:tcPr>
+          <w:p>
+            <w:pPr>
+              <w:jc w:val="right"/>
+              <w:rPr>
+                <w:rFonts w:ascii="Lucida Sans Typewriter" w:hAnsi="Lucida Sans Typewriter"/>
+              </w:rPr>
+            </w:pPr>
+            <w:r>
+              <w:rPr>
+                <w:rFonts w:ascii="Lucida Sans Typewriter" w:hAnsi="Lucida Sans Typewriter"/>
+              </w:rPr>
+              <w:t>Debit</w:t>
+            </w:r>
+          </w:p>
+        </w:tc>
+        <w:tc>
+          <w:tcPr>
+            <w:tcW w:w="1380" w:type="dxa"/>
+          </w:tcPr>
+          <w:p>
+            <w:pPr>
+              <w:jc w:val="right"/>
+              <w:rPr>
+                <w:rFonts w:ascii="Lucida Sans Typewriter" w:hAnsi="Lucida Sans Typewriter"/>
+              </w:rPr>
+            </w:pPr>
+            <w:r>
+              <w:rPr>
+                <w:rFonts w:ascii="Lucida Sans Typewriter" w:hAnsi="Lucida Sans Typewriter"/>
+              </w:rPr>
+              <w:t>Credit</w:t>
+            </w:r>
+          </w:p>
+        </w:tc>
+      </w:tr>
+      <w:tr>
+        <w:tc>
+          <w:tcPr>
+            <w:tcW w:w="1271" w:type="dxa"/>
+          </w:tcPr>
+          <w:p>
+            <w:pPr>
+              <w:rPr>
+                <w:rFonts w:ascii="Lucida Sans Typewriter" w:hAnsi="Lucida Sans Typewriter"/>
+              </w:rPr>
+            </w:pPr>
+            <w:r>
+              <w:rPr>
+                <w:rFonts w:ascii="Lucida Sans Typewriter" w:hAnsi="Lucida Sans Typewriter"/>
+              </w:rPr>
+              <w:t>1</w:t>
+            </w:r>
+            <w:r>
+              <w:rPr>
+                <w:rFonts w:ascii="Lucida Sans Typewriter" w:hAnsi="Lucida Sans Typewriter"/>
+                <w:vertAlign w:val="superscript"/>
+              </w:rPr>
+              <w:t>st</w:t>
+            </w:r>
+            <w:r>
+              <w:rPr>
+                <w:rFonts w:ascii="Lucida Sans Typewriter" w:hAnsi="Lucida Sans Typewriter"/>
+              </w:rPr>
+              <w:t xml:space="preserve"> </w:t>
+            </w:r>
+          </w:p>
+        </w:tc>
+        <w:tc>
+          <w:tcPr>
+            <w:tcW w:w="4869" w:type="dxa"/>
+          </w:tcPr>
+          <w:p>
+            <w:pPr>
+              <w:rPr>
+                <w:rFonts w:ascii="Lucida Sans Typewriter" w:hAnsi="Lucida Sans Typewriter"/>
+              </w:rPr>
+            </w:pPr>
+            <w:r>
+              <w:rPr>
+                <w:rFonts w:ascii="Lucida Sans Typewriter" w:hAnsi="Lucida Sans Typewriter"/>
+              </w:rPr>
+              <w:t>Interest Expense</w:t>
+            </w:r>
+          </w:p>
+          <w:p>
+            <w:pPr>
+              <w:rPr>
+                <w:rFonts w:ascii="Lucida Sans Typewriter" w:hAnsi="Lucida Sans Typewriter"/>
+              </w:rPr>
+            </w:pPr>
+            <w:r>
+              <w:rPr>
+                <w:rFonts w:ascii="Lucida Sans Typewriter" w:hAnsi="Lucida Sans Typewriter"/>
+              </w:rPr>
+              <w:t xml:space="preserve">  To Bond Discount</w:t>
+            </w:r>
+          </w:p>
+        </w:tc>
+        <w:tc>
+          <w:tcPr>
+            <w:tcW w:w="1496" w:type="dxa"/>
+          </w:tcPr>
+          <w:p>
+            <w:pPr>
+              <w:jc w:val="right"/>
+              <w:rPr>
+                <w:rFonts w:ascii="Lucida Sans Typewriter" w:hAnsi="Lucida Sans Typewriter"/>
+              </w:rPr>
+            </w:pPr>
+            <w:r>
+              <w:rPr>
+                <w:rFonts w:ascii="Lucida Sans Typewriter" w:hAnsi="Lucida Sans Typewriter"/>
+              </w:rPr>
+              <w:t>1.927</w:t>
+            </w:r>
+          </w:p>
+        </w:tc>
+        <w:tc>
+          <w:tcPr>
+            <w:tcW w:w="1380" w:type="dxa"/>
+          </w:tcPr>
+          <w:p>
+            <w:pPr>
+              <w:jc w:val="right"/>
+              <w:rPr>
+                <w:rFonts w:ascii="Lucida Sans Typewriter" w:hAnsi="Lucida Sans Typewriter"/>
+              </w:rPr>
+            </w:pPr>
+          </w:p>
+          <w:p>
+            <w:pPr>
+              <w:jc w:val="right"/>
+              <w:rPr>
+                <w:rFonts w:ascii="Lucida Sans Typewriter" w:hAnsi="Lucida Sans Typewriter"/>
+              </w:rPr>
+            </w:pPr>
+            <w:r>
+              <w:rPr>
+                <w:rFonts w:ascii="Lucida Sans Typewriter" w:hAnsi="Lucida Sans Typewriter"/>
+              </w:rPr>
+              <w:t>1.927</w:t>
+            </w:r>
+          </w:p>
+        </w:tc>
+      </w:tr>
+      <w:tr>
+        <w:tc>
+          <w:tcPr>
+            <w:tcW w:w="1271" w:type="dxa"/>
+          </w:tcPr>
+          <w:p>
+            <w:pPr>
+              <w:rPr>
+                <w:rFonts w:ascii="Lucida Sans Typewriter" w:hAnsi="Lucida Sans Typewriter"/>
+              </w:rPr>
+            </w:pPr>
+            <w:r>
+              <w:rPr>
+                <w:rFonts w:ascii="Lucida Sans Typewriter" w:hAnsi="Lucida Sans Typewriter"/>
+              </w:rPr>
+              <w:t>2</w:t>
+            </w:r>
+            <w:r>
+              <w:rPr>
+                <w:rFonts w:ascii="Lucida Sans Typewriter" w:hAnsi="Lucida Sans Typewriter"/>
+                <w:vertAlign w:val="superscript"/>
+              </w:rPr>
+              <w:t>nd</w:t>
+            </w:r>
+            <w:r>
+              <w:rPr>
+                <w:rFonts w:ascii="Lucida Sans Typewriter" w:hAnsi="Lucida Sans Typewriter"/>
+              </w:rPr>
+              <w:t xml:space="preserve"> </w:t>
+            </w:r>
+          </w:p>
+        </w:tc>
+        <w:tc>
+          <w:tcPr>
+            <w:tcW w:w="4869" w:type="dxa"/>
+          </w:tcPr>
+          <w:p>
+            <w:pPr>
+              <w:rPr>
+                <w:rFonts w:ascii="Lucida Sans Typewriter" w:hAnsi="Lucida Sans Typewriter"/>
+              </w:rPr>
+            </w:pPr>
+            <w:r>
+              <w:rPr>
+                <w:rFonts w:ascii="Lucida Sans Typewriter" w:hAnsi="Lucida Sans Typewriter"/>
+              </w:rPr>
+              <w:t>Interest Expense</w:t>
+            </w:r>
+          </w:p>
+          <w:p>
+            <w:pPr>
+              <w:rPr>
+                <w:rFonts w:ascii="Lucida Sans Typewriter" w:hAnsi="Lucida Sans Typewriter"/>
+              </w:rPr>
+            </w:pPr>
+            <w:r>
+              <w:rPr>
+                <w:rFonts w:ascii="Lucida Sans Typewriter" w:hAnsi="Lucida Sans Typewriter"/>
+              </w:rPr>
+              <w:t xml:space="preserve">  To Bond Discount</w:t>
+            </w:r>
+          </w:p>
+        </w:tc>
+        <w:tc>
+          <w:tcPr>
+            <w:tcW w:w="1496" w:type="dxa"/>
+          </w:tcPr>
+          <w:p>
+            <w:pPr>
+              <w:jc w:val="right"/>
+              <w:rPr>
+                <w:rFonts w:ascii="Lucida Sans Typewriter" w:hAnsi="Lucida Sans Typewriter"/>
+              </w:rPr>
+            </w:pPr>
+            <w:r>
+              <w:rPr>
+                <w:rFonts w:ascii="Lucida Sans Typewriter" w:hAnsi="Lucida Sans Typewriter"/>
+              </w:rPr>
+              <w:t>2.120</w:t>
+            </w:r>
+          </w:p>
+        </w:tc>
+        <w:tc>
+          <w:tcPr>
+            <w:tcW w:w="1380" w:type="dxa"/>
+          </w:tcPr>
+          <w:p>
+            <w:pPr>
+              <w:jc w:val="right"/>
+              <w:rPr>
+                <w:rFonts w:ascii="Lucida Sans Typewriter" w:hAnsi="Lucida Sans Typewriter"/>
+              </w:rPr>
+            </w:pPr>
+          </w:p>
+          <w:p>
+            <w:pPr>
+              <w:jc w:val="right"/>
+              <w:rPr>
+                <w:rFonts w:ascii="Lucida Sans Typewriter" w:hAnsi="Lucida Sans Typewriter"/>
+              </w:rPr>
+            </w:pPr>
+            <w:r>
+              <w:rPr>
+                <w:rFonts w:ascii="Lucida Sans Typewriter" w:hAnsi="Lucida Sans Typewriter"/>
+              </w:rPr>
+              <w:t>2.120</w:t>
+            </w:r>
+          </w:p>
+        </w:tc>
+      </w:tr>
+    </w:tbl>
+    <w:p>
+      <w:pPr>
+        <w:rPr>
+          <w:rFonts w:ascii="Lucida Sans Typewriter" w:hAnsi="Lucida Sans Typewriter"/>
+        </w:rPr>
+      </w:pPr>
     </w:p>
     <w:p>
       <w:pPr>
@@ -837,8 +1279,94 @@
         <w:rPr>
           <w:rFonts w:ascii="Lucida Sans Typewriter" w:hAnsi="Lucida Sans Typewriter"/>
         </w:rPr>
-        <w:t>The real rate of interest was 5% because it was what the bank had assumed, while disbursing the amount and collecting the same at the maturity.</w:t>
+        <w:t>For the first year, if we consider difference in the interest expense only, then Amazon would need to pay $3.073 - $1.927 = $1.146 million more in effective amortization.</w:t>
       </w:r>
+    </w:p>
+    <w:p>
+      <w:pPr>
+        <w:rPr>
+          <w:rFonts w:ascii="Lucida Sans Typewriter" w:hAnsi="Lucida Sans Typewriter"/>
+        </w:rPr>
+      </w:pPr>
+      <w:r>
+        <w:rPr>
+          <w:rFonts w:ascii="Lucida Sans Typewriter" w:hAnsi="Lucida Sans Typewriter"/>
+        </w:rPr>
+        <w:t xml:space="preserve">Thus, the tax would be higher by $1.146 x 40% = </w:t>
+      </w:r>
+      <w:r>
+        <w:rPr>
+          <w:rFonts w:ascii="Lucida Sans Typewriter" w:hAnsi="Lucida Sans Typewriter"/>
+          <w:b/>
+          <w:bCs/>
+        </w:rPr>
+        <w:t>$0.458 million</w:t>
+      </w:r>
+      <w:r>
+        <w:rPr>
+          <w:rFonts w:ascii="Lucida Sans Typewriter" w:hAnsi="Lucida Sans Typewriter"/>
+        </w:rPr>
+        <w:t xml:space="preserve"> if used effective amortization instead of </w:t>
+      </w:r>
+      <w:r>
+        <w:rPr>
+          <w:rFonts w:ascii="Lucida Sans Typewriter" w:hAnsi="Lucida Sans Typewriter"/>
+        </w:rPr>
+        <w:t>straight-line</w:t>
+      </w:r>
+      <w:r>
+        <w:rPr>
+          <w:rFonts w:ascii="Lucida Sans Typewriter" w:hAnsi="Lucida Sans Typewriter"/>
+        </w:rPr>
+        <w:t xml:space="preserve"> amortization.</w:t>
+      </w:r>
+    </w:p>
+    <w:p>
+      <w:pPr>
+        <w:rPr>
+          <w:rFonts w:ascii="Lucida Sans Typewriter" w:hAnsi="Lucida Sans Typewriter"/>
+        </w:rPr>
+      </w:pPr>
+      <w:r>
+        <w:rPr>
+          <w:rFonts w:ascii="Lucida Sans Typewriter" w:hAnsi="Lucida Sans Typewriter"/>
+        </w:rPr>
+        <w:t>(4)</w:t>
+      </w:r>
+    </w:p>
+    <w:p>
+      <w:pPr>
+        <w:rPr>
+          <w:rFonts w:ascii="Lucida Sans Typewriter" w:hAnsi="Lucida Sans Typewriter"/>
+        </w:rPr>
+      </w:pPr>
+      <w:r>
+        <w:rPr>
+          <w:rFonts w:ascii="Lucida Sans Typewriter" w:hAnsi="Lucida Sans Typewriter"/>
+        </w:rPr>
+        <w:t>Borrowers who desire to pay a lumpsum in the future and prevent spending periodically the lumpsum would be interested in taking these kinds of bonds. Though the yield is low, but it helps the borrower to not worry periodically about paying a certain amount to the bond holders.</w:t>
+      </w:r>
+    </w:p>
+    <w:p>
+      <w:pPr>
+        <w:rPr>
+          <w:rFonts w:ascii="Lucida Sans Typewriter" w:hAnsi="Lucida Sans Typewriter"/>
+        </w:rPr>
+      </w:pPr>
+    </w:p>
+    <w:p>
+      <w:pPr>
+        <w:rPr>
+          <w:rFonts w:ascii="Lucida Sans Typewriter" w:hAnsi="Lucida Sans Typewriter"/>
+        </w:rPr>
+      </w:pPr>
+    </w:p>
+    <w:p>
+      <w:pPr>
+        <w:rPr>
+          <w:rFonts w:ascii="Lucida Sans Typewriter" w:hAnsi="Lucida Sans Typewriter"/>
+        </w:rPr>
+      </w:pPr>
     </w:p>
     <w:sectPr>
       <w:pgSz w:w="11906" w:h="16838"/>

</xml_diff>

<commit_message>
#50: Added 9-70, Illionis coupon bonds!
</commit_message>
<xml_diff>
--- a/Chapter 09/Problems/09-53.docx
+++ b/Chapter 09/Problems/09-53.docx
@@ -42,7 +42,7 @@
         <w:rPr>
           <w:rFonts w:ascii="Lucida Sans Typewriter" w:hAnsi="Lucida Sans Typewriter"/>
         </w:rPr>
-        <w:t>Since it is a zero-coupon bond, the interest rate is assumed to be 10% since this is what Amazon has specified in their criteria for the zero-coupon bond.</w:t>
+        <w:t>For the 11-year bond (22 periods), the company raised $5,219 for $10,000 face value.</w:t>
       </w:r>
     </w:p>
     <w:p>
@@ -55,7 +55,7 @@
         <w:rPr>
           <w:rFonts w:ascii="Lucida Sans Typewriter" w:hAnsi="Lucida Sans Typewriter"/>
         </w:rPr>
-        <w:t>Thus, since the interest is assumed to be paid along with the lumpsum, we see that the proceeds is the present value of $50 million at 10% for 10 years.</w:t>
+        <w:t>Thus, the present value factor for the bond is 0.5219. Now, if we look at the present value table given, then we can see that this corresponds to 3% interest rate per period.</w:t>
       </w:r>
     </w:p>
     <w:p>
@@ -68,7 +68,7 @@
         <w:rPr>
           <w:rFonts w:ascii="Lucida Sans Typewriter" w:hAnsi="Lucida Sans Typewriter"/>
         </w:rPr>
-        <w:t>Using the present value table, we see that the proceeds is given by $50 x 0.3855 = $19.275 million.</w:t>
+        <w:t>Thus, we see that the bond is being offered at 6% interest rate per annum.</w:t>
       </w:r>
     </w:p>
     <w:p>
@@ -81,13 +81,108 @@
         <w:rPr>
           <w:rFonts w:ascii="Lucida Sans Typewriter" w:hAnsi="Lucida Sans Typewriter"/>
         </w:rPr>
-        <w:t xml:space="preserve">The journal entry is </w:t>
+        <w:t>(2)</w:t>
+      </w:r>
+    </w:p>
+    <w:p>
+      <w:pPr>
+        <w:rPr>
+          <w:rFonts w:ascii="Lucida Sans Typewriter" w:hAnsi="Lucida Sans Typewriter"/>
+        </w:rPr>
+      </w:pPr>
+      <w:r>
+        <w:rPr>
+          <w:rFonts w:ascii="Lucida Sans Typewriter" w:hAnsi="Lucida Sans Typewriter"/>
+        </w:rPr>
+        <w:t xml:space="preserve">Let us calculate the current price of the 3-year bond under the assumption. </w:t>
+      </w:r>
+    </w:p>
+    <w:p>
+      <w:pPr>
+        <w:rPr>
+          <w:rFonts w:ascii="Lucida Sans Typewriter" w:hAnsi="Lucida Sans Typewriter"/>
+        </w:rPr>
+      </w:pPr>
+      <w:r>
+        <w:rPr>
+          <w:rFonts w:ascii="Lucida Sans Typewriter" w:hAnsi="Lucida Sans Typewriter"/>
+        </w:rPr>
+        <w:t xml:space="preserve">For a 3-year bond (6 periods) with face value $10,000 and a rate of 6% (3% per period), the present value will be </w:t>
+      </w:r>
+    </w:p>
+    <w:p>
+      <w:pPr>
+        <w:rPr>
+          <w:rFonts w:ascii="Lucida Sans Typewriter" w:hAnsi="Lucida Sans Typewriter"/>
+        </w:rPr>
+      </w:pPr>
+      <w:r>
+        <w:rPr>
+          <w:rFonts w:ascii="Lucida Sans Typewriter" w:hAnsi="Lucida Sans Typewriter"/>
+        </w:rPr>
+        <w:t>$10,000 x 0.8375 = $8,375.0.</w:t>
+      </w:r>
+    </w:p>
+    <w:p>
+      <w:pPr>
+        <w:rPr>
+          <w:rFonts w:ascii="Lucida Sans Typewriter" w:hAnsi="Lucida Sans Typewriter"/>
+        </w:rPr>
+      </w:pPr>
+      <w:r>
+        <w:rPr>
+          <w:rFonts w:ascii="Lucida Sans Typewriter" w:hAnsi="Lucida Sans Typewriter"/>
+        </w:rPr>
+        <w:t xml:space="preserve">This is lower than the current value of $9,500. </w:t>
       </w:r>
       <w:r>
         <w:rPr>
           <w:rFonts w:ascii="Lucida Sans Typewriter" w:hAnsi="Lucida Sans Typewriter"/>
         </w:rPr>
-        <w:t>as follows:</w:t>
+        <w:t xml:space="preserve">This means that the </w:t>
+      </w:r>
+      <w:r>
+        <w:rPr>
+          <w:rFonts w:ascii="Lucida Sans Typewriter" w:hAnsi="Lucida Sans Typewriter"/>
+        </w:rPr>
+        <w:t>3-year</w:t>
+      </w:r>
+      <w:r>
+        <w:rPr>
+          <w:rFonts w:ascii="Lucida Sans Typewriter" w:hAnsi="Lucida Sans Typewriter"/>
+        </w:rPr>
+        <w:t xml:space="preserve"> bonds are offered at a lower interest rate than the </w:t>
+      </w:r>
+      <w:r>
+        <w:rPr>
+          <w:rFonts w:ascii="Lucida Sans Typewriter" w:hAnsi="Lucida Sans Typewriter"/>
+        </w:rPr>
+        <w:t>11-year</w:t>
+      </w:r>
+      <w:r>
+        <w:rPr>
+          <w:rFonts w:ascii="Lucida Sans Typewriter" w:hAnsi="Lucida Sans Typewriter"/>
+        </w:rPr>
+        <w:t xml:space="preserve"> bonds.</w:t>
+      </w:r>
+      <w:r>
+        <w:rPr>
+          <w:rFonts w:ascii="Lucida Sans Typewriter" w:hAnsi="Lucida Sans Typewriter"/>
+        </w:rPr>
+        <w:t xml:space="preserve"> This is reasonable since the 3-year bonds are more secure than 11-year bonds usually. </w:t>
+      </w:r>
+    </w:p>
+    <w:p>
+      <w:pPr>
+        <w:rPr>
+          <w:rFonts w:ascii="Lucida Sans Typewriter" w:hAnsi="Lucida Sans Typewriter"/>
+        </w:rPr>
+      </w:pPr>
+      <w:r>
+        <w:rPr>
+          <w:rFonts w:ascii="Lucida Sans Typewriter" w:hAnsi="Lucida Sans Typewriter"/>
+        </w:rPr>
+        <w:t>(3)</w:t>
       </w:r>
     </w:p>
     <w:tbl>
@@ -98,8 +193,8 @@
       </w:tblPr>
       <w:tblGrid>
         <w:gridCol w:w="4815"/>
-        <w:gridCol w:w="2268"/>
-        <w:gridCol w:w="1933"/>
+        <w:gridCol w:w="2126"/>
+        <w:gridCol w:w="2075"/>
       </w:tblGrid>
       <w:tr>
         <w:tc>
@@ -126,7 +221,7 @@
               <w:rPr>
                 <w:rFonts w:ascii="Lucida Sans Typewriter" w:hAnsi="Lucida Sans Typewriter"/>
               </w:rPr>
-              <w:t>JOURNAL ENTRY FOR ISSUANCE OF BONDS</w:t>
+              <w:t>JOURNAL ENTRY FOR ISSUANCE OF ONE BOND</w:t>
             </w:r>
           </w:p>
           <w:p>
@@ -140,7 +235,7 @@
               <w:rPr>
                 <w:rFonts w:ascii="Lucida Sans Typewriter" w:hAnsi="Lucida Sans Typewriter"/>
               </w:rPr>
-              <w:t>(Amounts are in millions of $)</w:t>
+              <w:t>(Amount in $)</w:t>
             </w:r>
           </w:p>
           <w:p>
@@ -174,7 +269,7 @@
         </w:tc>
         <w:tc>
           <w:tcPr>
-            <w:tcW w:w="2268" w:type="dxa"/>
+            <w:tcW w:w="2126" w:type="dxa"/>
           </w:tcPr>
           <w:p>
             <w:pPr>
@@ -193,7 +288,7 @@
         </w:tc>
         <w:tc>
           <w:tcPr>
-            <w:tcW w:w="1933" w:type="dxa"/>
+            <w:tcW w:w="2075" w:type="dxa"/>
           </w:tcPr>
           <w:p>
             <w:pPr>
@@ -239,7 +334,7 @@
               <w:rPr>
                 <w:rFonts w:ascii="Lucida Sans Typewriter" w:hAnsi="Lucida Sans Typewriter"/>
               </w:rPr>
-              <w:t>Bond Discount</w:t>
+              <w:t>Discount on Notes Payable</w:t>
             </w:r>
           </w:p>
           <w:p>
@@ -252,53 +347,13 @@
               <w:rPr>
                 <w:rFonts w:ascii="Lucida Sans Typewriter" w:hAnsi="Lucida Sans Typewriter"/>
               </w:rPr>
-              <w:t xml:space="preserve">  To Bond Payable</w:t>
-            </w:r>
-          </w:p>
-          <w:p>
-            <w:pPr>
-              <w:rPr>
-                <w:rFonts w:ascii="Lucida Sans Typewriter" w:hAnsi="Lucida Sans Typewriter"/>
-              </w:rPr>
-            </w:pPr>
-          </w:p>
-          <w:p>
-            <w:pPr>
-              <w:rPr>
-                <w:rFonts w:ascii="Lucida Sans Typewriter" w:hAnsi="Lucida Sans Typewriter"/>
-                <w:sz w:val="20"/>
-                <w:szCs w:val="20"/>
-              </w:rPr>
-            </w:pPr>
-            <w:r>
-              <w:rPr>
-                <w:rFonts w:ascii="Lucida Sans Typewriter" w:hAnsi="Lucida Sans Typewriter"/>
-                <w:sz w:val="20"/>
-                <w:szCs w:val="20"/>
-              </w:rPr>
-              <w:t xml:space="preserve">(Being issuance of </w:t>
-            </w:r>
-            <w:r>
-              <w:rPr>
-                <w:rFonts w:ascii="Lucida Sans Typewriter" w:hAnsi="Lucida Sans Typewriter"/>
-                <w:sz w:val="20"/>
-                <w:szCs w:val="20"/>
-              </w:rPr>
-              <w:t>zero-coupon</w:t>
-            </w:r>
-            <w:r>
-              <w:rPr>
-                <w:rFonts w:ascii="Lucida Sans Typewriter" w:hAnsi="Lucida Sans Typewriter"/>
-                <w:sz w:val="20"/>
-                <w:szCs w:val="20"/>
-              </w:rPr>
-              <w:t xml:space="preserve"> bond for development of Kindle.)</w:t>
+              <w:t xml:space="preserve">  To Notes Payable</w:t>
             </w:r>
           </w:p>
         </w:tc>
         <w:tc>
           <w:tcPr>
-            <w:tcW w:w="2268" w:type="dxa"/>
+            <w:tcW w:w="2126" w:type="dxa"/>
           </w:tcPr>
           <w:p>
             <w:pPr>
@@ -311,7 +366,7 @@
               <w:rPr>
                 <w:rFonts w:ascii="Lucida Sans Typewriter" w:hAnsi="Lucida Sans Typewriter"/>
               </w:rPr>
-              <w:t>19.275</w:t>
+              <w:t>5,219</w:t>
             </w:r>
           </w:p>
           <w:p>
@@ -325,13 +380,13 @@
               <w:rPr>
                 <w:rFonts w:ascii="Lucida Sans Typewriter" w:hAnsi="Lucida Sans Typewriter"/>
               </w:rPr>
-              <w:t>30.725</w:t>
+              <w:t>4,781</w:t>
             </w:r>
           </w:p>
         </w:tc>
         <w:tc>
           <w:tcPr>
-            <w:tcW w:w="1933" w:type="dxa"/>
+            <w:tcW w:w="2075" w:type="dxa"/>
           </w:tcPr>
           <w:p>
             <w:pPr>
@@ -358,7 +413,7 @@
               <w:rPr>
                 <w:rFonts w:ascii="Lucida Sans Typewriter" w:hAnsi="Lucida Sans Typewriter"/>
               </w:rPr>
-              <w:t>50.000</w:t>
+              <w:t>10,000</w:t>
             </w:r>
           </w:p>
         </w:tc>
@@ -381,7 +436,13 @@
         <w:rPr>
           <w:rFonts w:ascii="Lucida Sans Typewriter" w:hAnsi="Lucida Sans Typewriter"/>
         </w:rPr>
-        <w:t>(2)</w:t>
+        <w:t>(</w:t>
+      </w:r>
+      <w:r>
+        <w:rPr>
+          <w:rFonts w:ascii="Lucida Sans Typewriter" w:hAnsi="Lucida Sans Typewriter"/>
+        </w:rPr>
+        <w:t>4)</w:t>
       </w:r>
     </w:p>
     <w:p>
@@ -394,25 +455,7 @@
         <w:rPr>
           <w:rFonts w:ascii="Lucida Sans Typewriter" w:hAnsi="Lucida Sans Typewriter"/>
         </w:rPr>
-        <w:t xml:space="preserve">(a) Assuming a </w:t>
-      </w:r>
-      <w:r>
-        <w:rPr>
-          <w:rFonts w:ascii="Lucida Sans Typewriter" w:hAnsi="Lucida Sans Typewriter"/>
-        </w:rPr>
-        <w:t>straight-line</w:t>
-      </w:r>
-      <w:r>
-        <w:rPr>
-          <w:rFonts w:ascii="Lucida Sans Typewriter" w:hAnsi="Lucida Sans Typewriter"/>
-        </w:rPr>
-        <w:t xml:space="preserve"> amortization for the bond payable, we see that the </w:t>
-      </w:r>
-      <w:r>
-        <w:rPr>
-          <w:rFonts w:ascii="Lucida Sans Typewriter" w:hAnsi="Lucida Sans Typewriter"/>
-        </w:rPr>
-        <w:t>discount amortizes linearly over time. So, each year the discount will be amortized by $30.725/10 = $3.073 million.</w:t>
+        <w:t xml:space="preserve">The interest expense is given by $5,219 x 3% = $156.57. </w:t>
       </w:r>
     </w:p>
     <w:p>
@@ -425,8 +468,29 @@
         <w:rPr>
           <w:rFonts w:ascii="Lucida Sans Typewriter" w:hAnsi="Lucida Sans Typewriter"/>
         </w:rPr>
-        <w:t>Thus, the journal entries for the interest expense will be given by:</w:t>
+        <w:t>Thus, the interest expense record is as follows:</w:t>
       </w:r>
+    </w:p>
+    <w:p>
+      <w:pPr>
+        <w:rPr>
+          <w:rFonts w:ascii="Lucida Sans Typewriter" w:hAnsi="Lucida Sans Typewriter"/>
+        </w:rPr>
+      </w:pPr>
+    </w:p>
+    <w:p>
+      <w:pPr>
+        <w:rPr>
+          <w:rFonts w:ascii="Lucida Sans Typewriter" w:hAnsi="Lucida Sans Typewriter"/>
+        </w:rPr>
+      </w:pPr>
+    </w:p>
+    <w:p>
+      <w:pPr>
+        <w:rPr>
+          <w:rFonts w:ascii="Lucida Sans Typewriter" w:hAnsi="Lucida Sans Typewriter"/>
+        </w:rPr>
+      </w:pPr>
     </w:p>
     <w:tbl>
       <w:tblPr>
@@ -435,16 +499,15 @@
         <w:tblLook w:val="04A0" w:firstRow="1" w:lastRow="0" w:firstColumn="1" w:lastColumn="0" w:noHBand="0" w:noVBand="1"/>
       </w:tblPr>
       <w:tblGrid>
-        <w:gridCol w:w="1271"/>
-        <w:gridCol w:w="4869"/>
-        <w:gridCol w:w="1496"/>
-        <w:gridCol w:w="1380"/>
+        <w:gridCol w:w="4815"/>
+        <w:gridCol w:w="2126"/>
+        <w:gridCol w:w="2075"/>
       </w:tblGrid>
       <w:tr>
         <w:tc>
           <w:tcPr>
             <w:tcW w:w="9016" w:type="dxa"/>
-            <w:gridSpan w:val="4"/>
+            <w:gridSpan w:val="3"/>
           </w:tcPr>
           <w:p>
             <w:pPr>
@@ -453,11 +516,25 @@
                 <w:rFonts w:ascii="Lucida Sans Typewriter" w:hAnsi="Lucida Sans Typewriter"/>
               </w:rPr>
             </w:pPr>
+          </w:p>
+          <w:p>
+            <w:pPr>
+              <w:jc w:val="center"/>
+              <w:rPr>
+                <w:rFonts w:ascii="Lucida Sans Typewriter" w:hAnsi="Lucida Sans Typewriter"/>
+              </w:rPr>
+            </w:pPr>
             <w:r>
               <w:rPr>
                 <w:rFonts w:ascii="Lucida Sans Typewriter" w:hAnsi="Lucida Sans Typewriter"/>
               </w:rPr>
-              <w:t xml:space="preserve"> </w:t>
+              <w:t xml:space="preserve">JOURNAL ENTRY FOR </w:t>
+            </w:r>
+            <w:r>
+              <w:rPr>
+                <w:rFonts w:ascii="Lucida Sans Typewriter" w:hAnsi="Lucida Sans Typewriter"/>
+              </w:rPr>
+              <w:t>INTEREST EXPENSE</w:t>
             </w:r>
           </w:p>
           <w:p>
@@ -467,39 +544,11 @@
                 <w:rFonts w:ascii="Lucida Sans Typewriter" w:hAnsi="Lucida Sans Typewriter"/>
               </w:rPr>
             </w:pPr>
-          </w:p>
-          <w:p>
-            <w:pPr>
-              <w:jc w:val="center"/>
-              <w:rPr>
-                <w:rFonts w:ascii="Lucida Sans Typewriter" w:hAnsi="Lucida Sans Typewriter"/>
-              </w:rPr>
-            </w:pPr>
             <w:r>
               <w:rPr>
                 <w:rFonts w:ascii="Lucida Sans Typewriter" w:hAnsi="Lucida Sans Typewriter"/>
               </w:rPr>
-              <w:t xml:space="preserve">JOURNAL ENTRY FOR </w:t>
-            </w:r>
-            <w:r>
-              <w:rPr>
-                <w:rFonts w:ascii="Lucida Sans Typewriter" w:hAnsi="Lucida Sans Typewriter"/>
-              </w:rPr>
-              <w:t>AMORTIZATION</w:t>
-            </w:r>
-          </w:p>
-          <w:p>
-            <w:pPr>
-              <w:jc w:val="center"/>
-              <w:rPr>
-                <w:rFonts w:ascii="Lucida Sans Typewriter" w:hAnsi="Lucida Sans Typewriter"/>
-              </w:rPr>
-            </w:pPr>
-            <w:r>
-              <w:rPr>
-                <w:rFonts w:ascii="Lucida Sans Typewriter" w:hAnsi="Lucida Sans Typewriter"/>
-              </w:rPr>
-              <w:t>(Amounts are in millions of $)</w:t>
+              <w:t>(Amount in $)</w:t>
             </w:r>
           </w:p>
           <w:p>
@@ -515,25 +564,7 @@
       <w:tr>
         <w:tc>
           <w:tcPr>
-            <w:tcW w:w="1271" w:type="dxa"/>
-          </w:tcPr>
-          <w:p>
-            <w:pPr>
-              <w:rPr>
-                <w:rFonts w:ascii="Lucida Sans Typewriter" w:hAnsi="Lucida Sans Typewriter"/>
-              </w:rPr>
-            </w:pPr>
-            <w:r>
-              <w:rPr>
-                <w:rFonts w:ascii="Lucida Sans Typewriter" w:hAnsi="Lucida Sans Typewriter"/>
-              </w:rPr>
-              <w:t>Payment</w:t>
-            </w:r>
-          </w:p>
-        </w:tc>
-        <w:tc>
-          <w:tcPr>
-            <w:tcW w:w="4869" w:type="dxa"/>
+            <w:tcW w:w="4815" w:type="dxa"/>
           </w:tcPr>
           <w:p>
             <w:pPr>
@@ -551,7 +582,7 @@
         </w:tc>
         <w:tc>
           <w:tcPr>
-            <w:tcW w:w="1496" w:type="dxa"/>
+            <w:tcW w:w="2126" w:type="dxa"/>
           </w:tcPr>
           <w:p>
             <w:pPr>
@@ -570,7 +601,7 @@
         </w:tc>
         <w:tc>
           <w:tcPr>
-            <w:tcW w:w="1380" w:type="dxa"/>
+            <w:tcW w:w="2075" w:type="dxa"/>
           </w:tcPr>
           <w:p>
             <w:pPr>
@@ -591,7 +622,7 @@
       <w:tr>
         <w:tc>
           <w:tcPr>
-            <w:tcW w:w="1271" w:type="dxa"/>
+            <w:tcW w:w="4815" w:type="dxa"/>
           </w:tcPr>
           <w:p>
             <w:pPr>
@@ -603,29 +634,36 @@
               <w:rPr>
                 <w:rFonts w:ascii="Lucida Sans Typewriter" w:hAnsi="Lucida Sans Typewriter"/>
               </w:rPr>
-              <w:t>1</w:t>
+              <w:t>Interest Expense</w:t>
+            </w:r>
+          </w:p>
+          <w:p>
+            <w:pPr>
+              <w:rPr>
+                <w:rFonts w:ascii="Lucida Sans Typewriter" w:hAnsi="Lucida Sans Typewriter"/>
+              </w:rPr>
+            </w:pPr>
+            <w:r>
+              <w:rPr>
+                <w:rFonts w:ascii="Lucida Sans Typewriter" w:hAnsi="Lucida Sans Typewriter"/>
+              </w:rPr>
+              <w:t xml:space="preserve">  To </w:t>
             </w:r>
             <w:r>
               <w:rPr>
                 <w:rFonts w:ascii="Lucida Sans Typewriter" w:hAnsi="Lucida Sans Typewriter"/>
-                <w:vertAlign w:val="superscript"/>
-              </w:rPr>
-              <w:t>st</w:t>
-            </w:r>
-            <w:r>
-              <w:rPr>
-                <w:rFonts w:ascii="Lucida Sans Typewriter" w:hAnsi="Lucida Sans Typewriter"/>
-              </w:rPr>
-              <w:t xml:space="preserve"> </w:t>
+              </w:rPr>
+              <w:t>Discount on Notes Payable</w:t>
             </w:r>
           </w:p>
         </w:tc>
         <w:tc>
           <w:tcPr>
-            <w:tcW w:w="4869" w:type="dxa"/>
+            <w:tcW w:w="2126" w:type="dxa"/>
           </w:tcPr>
           <w:p>
             <w:pPr>
+              <w:jc w:val="right"/>
               <w:rPr>
                 <w:rFonts w:ascii="Lucida Sans Typewriter" w:hAnsi="Lucida Sans Typewriter"/>
               </w:rPr>
@@ -634,51 +672,13 @@
               <w:rPr>
                 <w:rFonts w:ascii="Lucida Sans Typewriter" w:hAnsi="Lucida Sans Typewriter"/>
               </w:rPr>
-              <w:t>Interest Expense</w:t>
-            </w:r>
-          </w:p>
-          <w:p>
-            <w:pPr>
-              <w:rPr>
-                <w:rFonts w:ascii="Lucida Sans Typewriter" w:hAnsi="Lucida Sans Typewriter"/>
-              </w:rPr>
-            </w:pPr>
-            <w:r>
-              <w:rPr>
-                <w:rFonts w:ascii="Lucida Sans Typewriter" w:hAnsi="Lucida Sans Typewriter"/>
-              </w:rPr>
-              <w:t xml:space="preserve">  To Bond Discoun</w:t>
-            </w:r>
-            <w:r>
-              <w:rPr>
-                <w:rFonts w:ascii="Lucida Sans Typewriter" w:hAnsi="Lucida Sans Typewriter"/>
-              </w:rPr>
-              <w:t>t</w:t>
+              <w:t>156.57</w:t>
             </w:r>
           </w:p>
         </w:tc>
         <w:tc>
           <w:tcPr>
-            <w:tcW w:w="1496" w:type="dxa"/>
-          </w:tcPr>
-          <w:p>
-            <w:pPr>
-              <w:jc w:val="right"/>
-              <w:rPr>
-                <w:rFonts w:ascii="Lucida Sans Typewriter" w:hAnsi="Lucida Sans Typewriter"/>
-              </w:rPr>
-            </w:pPr>
-            <w:r>
-              <w:rPr>
-                <w:rFonts w:ascii="Lucida Sans Typewriter" w:hAnsi="Lucida Sans Typewriter"/>
-              </w:rPr>
-              <w:t>3.073</w:t>
-            </w:r>
-          </w:p>
-        </w:tc>
-        <w:tc>
-          <w:tcPr>
-            <w:tcW w:w="1380" w:type="dxa"/>
+            <w:tcW w:w="2075" w:type="dxa"/>
           </w:tcPr>
           <w:p>
             <w:pPr>
@@ -699,117 +699,7 @@
               <w:rPr>
                 <w:rFonts w:ascii="Lucida Sans Typewriter" w:hAnsi="Lucida Sans Typewriter"/>
               </w:rPr>
-              <w:t>3.073</w:t>
-            </w:r>
-          </w:p>
-        </w:tc>
-      </w:tr>
-      <w:tr>
-        <w:tc>
-          <w:tcPr>
-            <w:tcW w:w="1271" w:type="dxa"/>
-          </w:tcPr>
-          <w:p>
-            <w:pPr>
-              <w:rPr>
-                <w:rFonts w:ascii="Lucida Sans Typewriter" w:hAnsi="Lucida Sans Typewriter"/>
-              </w:rPr>
-            </w:pPr>
-            <w:r>
-              <w:rPr>
-                <w:rFonts w:ascii="Lucida Sans Typewriter" w:hAnsi="Lucida Sans Typewriter"/>
-              </w:rPr>
-              <w:t>2</w:t>
-            </w:r>
-            <w:r>
-              <w:rPr>
-                <w:rFonts w:ascii="Lucida Sans Typewriter" w:hAnsi="Lucida Sans Typewriter"/>
-                <w:vertAlign w:val="superscript"/>
-              </w:rPr>
-              <w:t>nd</w:t>
-            </w:r>
-            <w:r>
-              <w:rPr>
-                <w:rFonts w:ascii="Lucida Sans Typewriter" w:hAnsi="Lucida Sans Typewriter"/>
-              </w:rPr>
-              <w:t xml:space="preserve"> </w:t>
-            </w:r>
-          </w:p>
-        </w:tc>
-        <w:tc>
-          <w:tcPr>
-            <w:tcW w:w="4869" w:type="dxa"/>
-          </w:tcPr>
-          <w:p>
-            <w:pPr>
-              <w:rPr>
-                <w:rFonts w:ascii="Lucida Sans Typewriter" w:hAnsi="Lucida Sans Typewriter"/>
-              </w:rPr>
-            </w:pPr>
-            <w:r>
-              <w:rPr>
-                <w:rFonts w:ascii="Lucida Sans Typewriter" w:hAnsi="Lucida Sans Typewriter"/>
-              </w:rPr>
-              <w:t>Interest Expense</w:t>
-            </w:r>
-          </w:p>
-          <w:p>
-            <w:pPr>
-              <w:rPr>
-                <w:rFonts w:ascii="Lucida Sans Typewriter" w:hAnsi="Lucida Sans Typewriter"/>
-              </w:rPr>
-            </w:pPr>
-            <w:r>
-              <w:rPr>
-                <w:rFonts w:ascii="Lucida Sans Typewriter" w:hAnsi="Lucida Sans Typewriter"/>
-              </w:rPr>
-              <w:t xml:space="preserve">  To Bond Discount</w:t>
-            </w:r>
-          </w:p>
-        </w:tc>
-        <w:tc>
-          <w:tcPr>
-            <w:tcW w:w="1496" w:type="dxa"/>
-          </w:tcPr>
-          <w:p>
-            <w:pPr>
-              <w:jc w:val="right"/>
-              <w:rPr>
-                <w:rFonts w:ascii="Lucida Sans Typewriter" w:hAnsi="Lucida Sans Typewriter"/>
-              </w:rPr>
-            </w:pPr>
-            <w:r>
-              <w:rPr>
-                <w:rFonts w:ascii="Lucida Sans Typewriter" w:hAnsi="Lucida Sans Typewriter"/>
-              </w:rPr>
-              <w:t>3.073</w:t>
-            </w:r>
-          </w:p>
-        </w:tc>
-        <w:tc>
-          <w:tcPr>
-            <w:tcW w:w="1380" w:type="dxa"/>
-          </w:tcPr>
-          <w:p>
-            <w:pPr>
-              <w:jc w:val="right"/>
-              <w:rPr>
-                <w:rFonts w:ascii="Lucida Sans Typewriter" w:hAnsi="Lucida Sans Typewriter"/>
-              </w:rPr>
-            </w:pPr>
-          </w:p>
-          <w:p>
-            <w:pPr>
-              <w:jc w:val="right"/>
-              <w:rPr>
-                <w:rFonts w:ascii="Lucida Sans Typewriter" w:hAnsi="Lucida Sans Typewriter"/>
-              </w:rPr>
-            </w:pPr>
-            <w:r>
-              <w:rPr>
-                <w:rFonts w:ascii="Lucida Sans Typewriter" w:hAnsi="Lucida Sans Typewriter"/>
-              </w:rPr>
-              <w:t>3.073</w:t>
+              <w:t>156.57</w:t>
             </w:r>
           </w:p>
         </w:tc>
@@ -832,7 +722,7 @@
         <w:rPr>
           <w:rFonts w:ascii="Lucida Sans Typewriter" w:hAnsi="Lucida Sans Typewriter"/>
         </w:rPr>
-        <w:t xml:space="preserve">(b) </w:t>
+        <w:t>(5)</w:t>
       </w:r>
     </w:p>
     <w:p>
@@ -845,11 +735,16 @@
         <w:rPr>
           <w:rFonts w:ascii="Lucida Sans Typewriter" w:hAnsi="Lucida Sans Typewriter"/>
         </w:rPr>
-        <w:t xml:space="preserve">Using effective interest amortization, we see that for the first year, the interest expense will be $19.275 x 10% = $1.927 million. </w:t>
+        <w:t>Liabilities on the balance sheet is as follows:</w:t>
       </w:r>
     </w:p>
     <w:p>
       <w:pPr>
+        <w:pStyle w:val="ListParagraph"/>
+        <w:numPr>
+          <w:ilvl w:val="0"/>
+          <w:numId w:val="6"/>
+        </w:numPr>
         <w:rPr>
           <w:rFonts w:ascii="Lucida Sans Typewriter" w:hAnsi="Lucida Sans Typewriter"/>
         </w:rPr>
@@ -858,11 +753,16 @@
         <w:rPr>
           <w:rFonts w:ascii="Lucida Sans Typewriter" w:hAnsi="Lucida Sans Typewriter"/>
         </w:rPr>
-        <w:t>Thus, for the second year, the interest expense will be ($19.275 + $1.927) x 10% = $2.120 million.</w:t>
+        <w:t>Notes Payable: $10,000</w:t>
       </w:r>
     </w:p>
     <w:p>
       <w:pPr>
+        <w:pStyle w:val="ListParagraph"/>
+        <w:numPr>
+          <w:ilvl w:val="0"/>
+          <w:numId w:val="6"/>
+        </w:numPr>
         <w:rPr>
           <w:rFonts w:ascii="Lucida Sans Typewriter" w:hAnsi="Lucida Sans Typewriter"/>
         </w:rPr>
@@ -871,402 +771,7 @@
         <w:rPr>
           <w:rFonts w:ascii="Lucida Sans Typewriter" w:hAnsi="Lucida Sans Typewriter"/>
         </w:rPr>
-        <w:t>Thus, the journal entries for the amortization are as follows:</w:t>
-      </w:r>
-    </w:p>
-    <w:tbl>
-      <w:tblPr>
-        <w:tblStyle w:val="TableGrid"/>
-        <w:tblW w:w="0" w:type="auto"/>
-        <w:tblLook w:val="04A0" w:firstRow="1" w:lastRow="0" w:firstColumn="1" w:lastColumn="0" w:noHBand="0" w:noVBand="1"/>
-      </w:tblPr>
-      <w:tblGrid>
-        <w:gridCol w:w="1271"/>
-        <w:gridCol w:w="4869"/>
-        <w:gridCol w:w="1496"/>
-        <w:gridCol w:w="1380"/>
-      </w:tblGrid>
-      <w:tr>
-        <w:tc>
-          <w:tcPr>
-            <w:tcW w:w="9016" w:type="dxa"/>
-            <w:gridSpan w:val="4"/>
-          </w:tcPr>
-          <w:p>
-            <w:pPr>
-              <w:jc w:val="center"/>
-              <w:rPr>
-                <w:rFonts w:ascii="Lucida Sans Typewriter" w:hAnsi="Lucida Sans Typewriter"/>
-              </w:rPr>
-            </w:pPr>
-          </w:p>
-          <w:p>
-            <w:pPr>
-              <w:jc w:val="center"/>
-              <w:rPr>
-                <w:rFonts w:ascii="Lucida Sans Typewriter" w:hAnsi="Lucida Sans Typewriter"/>
-              </w:rPr>
-            </w:pPr>
-          </w:p>
-          <w:p>
-            <w:pPr>
-              <w:jc w:val="center"/>
-              <w:rPr>
-                <w:rFonts w:ascii="Lucida Sans Typewriter" w:hAnsi="Lucida Sans Typewriter"/>
-              </w:rPr>
-            </w:pPr>
-            <w:r>
-              <w:rPr>
-                <w:rFonts w:ascii="Lucida Sans Typewriter" w:hAnsi="Lucida Sans Typewriter"/>
-              </w:rPr>
-              <w:t xml:space="preserve">JOURNAL ENTRY FOR </w:t>
-            </w:r>
-            <w:r>
-              <w:rPr>
-                <w:rFonts w:ascii="Lucida Sans Typewriter" w:hAnsi="Lucida Sans Typewriter"/>
-              </w:rPr>
-              <w:t>AMORTIZATION</w:t>
-            </w:r>
-          </w:p>
-          <w:p>
-            <w:pPr>
-              <w:jc w:val="center"/>
-              <w:rPr>
-                <w:rFonts w:ascii="Lucida Sans Typewriter" w:hAnsi="Lucida Sans Typewriter"/>
-              </w:rPr>
-            </w:pPr>
-            <w:r>
-              <w:rPr>
-                <w:rFonts w:ascii="Lucida Sans Typewriter" w:hAnsi="Lucida Sans Typewriter"/>
-              </w:rPr>
-              <w:t>(Amounts are in millions of $)</w:t>
-            </w:r>
-          </w:p>
-          <w:p>
-            <w:pPr>
-              <w:jc w:val="center"/>
-              <w:rPr>
-                <w:rFonts w:ascii="Lucida Sans Typewriter" w:hAnsi="Lucida Sans Typewriter"/>
-              </w:rPr>
-            </w:pPr>
-          </w:p>
-        </w:tc>
-      </w:tr>
-      <w:tr>
-        <w:tc>
-          <w:tcPr>
-            <w:tcW w:w="1271" w:type="dxa"/>
-          </w:tcPr>
-          <w:p>
-            <w:pPr>
-              <w:rPr>
-                <w:rFonts w:ascii="Lucida Sans Typewriter" w:hAnsi="Lucida Sans Typewriter"/>
-              </w:rPr>
-            </w:pPr>
-            <w:r>
-              <w:rPr>
-                <w:rFonts w:ascii="Lucida Sans Typewriter" w:hAnsi="Lucida Sans Typewriter"/>
-              </w:rPr>
-              <w:t>Payment</w:t>
-            </w:r>
-          </w:p>
-        </w:tc>
-        <w:tc>
-          <w:tcPr>
-            <w:tcW w:w="4869" w:type="dxa"/>
-          </w:tcPr>
-          <w:p>
-            <w:pPr>
-              <w:rPr>
-                <w:rFonts w:ascii="Lucida Sans Typewriter" w:hAnsi="Lucida Sans Typewriter"/>
-              </w:rPr>
-            </w:pPr>
-            <w:r>
-              <w:rPr>
-                <w:rFonts w:ascii="Lucida Sans Typewriter" w:hAnsi="Lucida Sans Typewriter"/>
-              </w:rPr>
-              <w:t>Particulars</w:t>
-            </w:r>
-          </w:p>
-        </w:tc>
-        <w:tc>
-          <w:tcPr>
-            <w:tcW w:w="1496" w:type="dxa"/>
-          </w:tcPr>
-          <w:p>
-            <w:pPr>
-              <w:jc w:val="right"/>
-              <w:rPr>
-                <w:rFonts w:ascii="Lucida Sans Typewriter" w:hAnsi="Lucida Sans Typewriter"/>
-              </w:rPr>
-            </w:pPr>
-            <w:r>
-              <w:rPr>
-                <w:rFonts w:ascii="Lucida Sans Typewriter" w:hAnsi="Lucida Sans Typewriter"/>
-              </w:rPr>
-              <w:t>Debit</w:t>
-            </w:r>
-          </w:p>
-        </w:tc>
-        <w:tc>
-          <w:tcPr>
-            <w:tcW w:w="1380" w:type="dxa"/>
-          </w:tcPr>
-          <w:p>
-            <w:pPr>
-              <w:jc w:val="right"/>
-              <w:rPr>
-                <w:rFonts w:ascii="Lucida Sans Typewriter" w:hAnsi="Lucida Sans Typewriter"/>
-              </w:rPr>
-            </w:pPr>
-            <w:r>
-              <w:rPr>
-                <w:rFonts w:ascii="Lucida Sans Typewriter" w:hAnsi="Lucida Sans Typewriter"/>
-              </w:rPr>
-              <w:t>Credit</w:t>
-            </w:r>
-          </w:p>
-        </w:tc>
-      </w:tr>
-      <w:tr>
-        <w:tc>
-          <w:tcPr>
-            <w:tcW w:w="1271" w:type="dxa"/>
-          </w:tcPr>
-          <w:p>
-            <w:pPr>
-              <w:rPr>
-                <w:rFonts w:ascii="Lucida Sans Typewriter" w:hAnsi="Lucida Sans Typewriter"/>
-              </w:rPr>
-            </w:pPr>
-            <w:r>
-              <w:rPr>
-                <w:rFonts w:ascii="Lucida Sans Typewriter" w:hAnsi="Lucida Sans Typewriter"/>
-              </w:rPr>
-              <w:t>1</w:t>
-            </w:r>
-            <w:r>
-              <w:rPr>
-                <w:rFonts w:ascii="Lucida Sans Typewriter" w:hAnsi="Lucida Sans Typewriter"/>
-                <w:vertAlign w:val="superscript"/>
-              </w:rPr>
-              <w:t>st</w:t>
-            </w:r>
-            <w:r>
-              <w:rPr>
-                <w:rFonts w:ascii="Lucida Sans Typewriter" w:hAnsi="Lucida Sans Typewriter"/>
-              </w:rPr>
-              <w:t xml:space="preserve"> </w:t>
-            </w:r>
-          </w:p>
-        </w:tc>
-        <w:tc>
-          <w:tcPr>
-            <w:tcW w:w="4869" w:type="dxa"/>
-          </w:tcPr>
-          <w:p>
-            <w:pPr>
-              <w:rPr>
-                <w:rFonts w:ascii="Lucida Sans Typewriter" w:hAnsi="Lucida Sans Typewriter"/>
-              </w:rPr>
-            </w:pPr>
-            <w:r>
-              <w:rPr>
-                <w:rFonts w:ascii="Lucida Sans Typewriter" w:hAnsi="Lucida Sans Typewriter"/>
-              </w:rPr>
-              <w:t>Interest Expense</w:t>
-            </w:r>
-          </w:p>
-          <w:p>
-            <w:pPr>
-              <w:rPr>
-                <w:rFonts w:ascii="Lucida Sans Typewriter" w:hAnsi="Lucida Sans Typewriter"/>
-              </w:rPr>
-            </w:pPr>
-            <w:r>
-              <w:rPr>
-                <w:rFonts w:ascii="Lucida Sans Typewriter" w:hAnsi="Lucida Sans Typewriter"/>
-              </w:rPr>
-              <w:t xml:space="preserve">  To Bond Discount</w:t>
-            </w:r>
-          </w:p>
-        </w:tc>
-        <w:tc>
-          <w:tcPr>
-            <w:tcW w:w="1496" w:type="dxa"/>
-          </w:tcPr>
-          <w:p>
-            <w:pPr>
-              <w:jc w:val="right"/>
-              <w:rPr>
-                <w:rFonts w:ascii="Lucida Sans Typewriter" w:hAnsi="Lucida Sans Typewriter"/>
-              </w:rPr>
-            </w:pPr>
-            <w:r>
-              <w:rPr>
-                <w:rFonts w:ascii="Lucida Sans Typewriter" w:hAnsi="Lucida Sans Typewriter"/>
-              </w:rPr>
-              <w:t>1.927</w:t>
-            </w:r>
-          </w:p>
-        </w:tc>
-        <w:tc>
-          <w:tcPr>
-            <w:tcW w:w="1380" w:type="dxa"/>
-          </w:tcPr>
-          <w:p>
-            <w:pPr>
-              <w:jc w:val="right"/>
-              <w:rPr>
-                <w:rFonts w:ascii="Lucida Sans Typewriter" w:hAnsi="Lucida Sans Typewriter"/>
-              </w:rPr>
-            </w:pPr>
-          </w:p>
-          <w:p>
-            <w:pPr>
-              <w:jc w:val="right"/>
-              <w:rPr>
-                <w:rFonts w:ascii="Lucida Sans Typewriter" w:hAnsi="Lucida Sans Typewriter"/>
-              </w:rPr>
-            </w:pPr>
-            <w:r>
-              <w:rPr>
-                <w:rFonts w:ascii="Lucida Sans Typewriter" w:hAnsi="Lucida Sans Typewriter"/>
-              </w:rPr>
-              <w:t>1.927</w:t>
-            </w:r>
-          </w:p>
-        </w:tc>
-      </w:tr>
-      <w:tr>
-        <w:tc>
-          <w:tcPr>
-            <w:tcW w:w="1271" w:type="dxa"/>
-          </w:tcPr>
-          <w:p>
-            <w:pPr>
-              <w:rPr>
-                <w:rFonts w:ascii="Lucida Sans Typewriter" w:hAnsi="Lucida Sans Typewriter"/>
-              </w:rPr>
-            </w:pPr>
-            <w:r>
-              <w:rPr>
-                <w:rFonts w:ascii="Lucida Sans Typewriter" w:hAnsi="Lucida Sans Typewriter"/>
-              </w:rPr>
-              <w:t>2</w:t>
-            </w:r>
-            <w:r>
-              <w:rPr>
-                <w:rFonts w:ascii="Lucida Sans Typewriter" w:hAnsi="Lucida Sans Typewriter"/>
-                <w:vertAlign w:val="superscript"/>
-              </w:rPr>
-              <w:t>nd</w:t>
-            </w:r>
-            <w:r>
-              <w:rPr>
-                <w:rFonts w:ascii="Lucida Sans Typewriter" w:hAnsi="Lucida Sans Typewriter"/>
-              </w:rPr>
-              <w:t xml:space="preserve"> </w:t>
-            </w:r>
-          </w:p>
-        </w:tc>
-        <w:tc>
-          <w:tcPr>
-            <w:tcW w:w="4869" w:type="dxa"/>
-          </w:tcPr>
-          <w:p>
-            <w:pPr>
-              <w:rPr>
-                <w:rFonts w:ascii="Lucida Sans Typewriter" w:hAnsi="Lucida Sans Typewriter"/>
-              </w:rPr>
-            </w:pPr>
-            <w:r>
-              <w:rPr>
-                <w:rFonts w:ascii="Lucida Sans Typewriter" w:hAnsi="Lucida Sans Typewriter"/>
-              </w:rPr>
-              <w:t>Interest Expense</w:t>
-            </w:r>
-          </w:p>
-          <w:p>
-            <w:pPr>
-              <w:rPr>
-                <w:rFonts w:ascii="Lucida Sans Typewriter" w:hAnsi="Lucida Sans Typewriter"/>
-              </w:rPr>
-            </w:pPr>
-            <w:r>
-              <w:rPr>
-                <w:rFonts w:ascii="Lucida Sans Typewriter" w:hAnsi="Lucida Sans Typewriter"/>
-              </w:rPr>
-              <w:t xml:space="preserve">  To Bond Discount</w:t>
-            </w:r>
-          </w:p>
-        </w:tc>
-        <w:tc>
-          <w:tcPr>
-            <w:tcW w:w="1496" w:type="dxa"/>
-          </w:tcPr>
-          <w:p>
-            <w:pPr>
-              <w:jc w:val="right"/>
-              <w:rPr>
-                <w:rFonts w:ascii="Lucida Sans Typewriter" w:hAnsi="Lucida Sans Typewriter"/>
-              </w:rPr>
-            </w:pPr>
-            <w:r>
-              <w:rPr>
-                <w:rFonts w:ascii="Lucida Sans Typewriter" w:hAnsi="Lucida Sans Typewriter"/>
-              </w:rPr>
-              <w:t>2.120</w:t>
-            </w:r>
-          </w:p>
-        </w:tc>
-        <w:tc>
-          <w:tcPr>
-            <w:tcW w:w="1380" w:type="dxa"/>
-          </w:tcPr>
-          <w:p>
-            <w:pPr>
-              <w:jc w:val="right"/>
-              <w:rPr>
-                <w:rFonts w:ascii="Lucida Sans Typewriter" w:hAnsi="Lucida Sans Typewriter"/>
-              </w:rPr>
-            </w:pPr>
-          </w:p>
-          <w:p>
-            <w:pPr>
-              <w:jc w:val="right"/>
-              <w:rPr>
-                <w:rFonts w:ascii="Lucida Sans Typewriter" w:hAnsi="Lucida Sans Typewriter"/>
-              </w:rPr>
-            </w:pPr>
-            <w:r>
-              <w:rPr>
-                <w:rFonts w:ascii="Lucida Sans Typewriter" w:hAnsi="Lucida Sans Typewriter"/>
-              </w:rPr>
-              <w:t>2.120</w:t>
-            </w:r>
-          </w:p>
-        </w:tc>
-      </w:tr>
-    </w:tbl>
-    <w:p>
-      <w:pPr>
-        <w:rPr>
-          <w:rFonts w:ascii="Lucida Sans Typewriter" w:hAnsi="Lucida Sans Typewriter"/>
-        </w:rPr>
-      </w:pPr>
-    </w:p>
-    <w:p>
-      <w:pPr>
-        <w:rPr>
-          <w:rFonts w:ascii="Lucida Sans Typewriter" w:hAnsi="Lucida Sans Typewriter"/>
-        </w:rPr>
-      </w:pPr>
-      <w:r>
-        <w:rPr>
-          <w:rFonts w:ascii="Lucida Sans Typewriter" w:hAnsi="Lucida Sans Typewriter"/>
-        </w:rPr>
-        <w:t>(3)</w:t>
+        <w:t xml:space="preserve">Discount on Notes Payable (contra): $4,937.57 </w:t>
       </w:r>
     </w:p>
     <w:p>
@@ -1279,80 +784,8 @@
         <w:rPr>
           <w:rFonts w:ascii="Lucida Sans Typewriter" w:hAnsi="Lucida Sans Typewriter"/>
         </w:rPr>
-        <w:t>For the first year, if we consider difference in the interest expense only, then Amazon would need to pay $3.073 - $1.927 = $1.146 million more in effective amortization.</w:t>
+        <w:t>These are the two accounts based on the information provided.</w:t>
       </w:r>
-    </w:p>
-    <w:p>
-      <w:pPr>
-        <w:rPr>
-          <w:rFonts w:ascii="Lucida Sans Typewriter" w:hAnsi="Lucida Sans Typewriter"/>
-        </w:rPr>
-      </w:pPr>
-      <w:r>
-        <w:rPr>
-          <w:rFonts w:ascii="Lucida Sans Typewriter" w:hAnsi="Lucida Sans Typewriter"/>
-        </w:rPr>
-        <w:t xml:space="preserve">Thus, the tax would be higher by $1.146 x 40% = </w:t>
-      </w:r>
-      <w:r>
-        <w:rPr>
-          <w:rFonts w:ascii="Lucida Sans Typewriter" w:hAnsi="Lucida Sans Typewriter"/>
-          <w:b/>
-          <w:bCs/>
-        </w:rPr>
-        <w:t>$0.458 million</w:t>
-      </w:r>
-      <w:r>
-        <w:rPr>
-          <w:rFonts w:ascii="Lucida Sans Typewriter" w:hAnsi="Lucida Sans Typewriter"/>
-        </w:rPr>
-        <w:t xml:space="preserve"> if used effective amortization instead of </w:t>
-      </w:r>
-      <w:r>
-        <w:rPr>
-          <w:rFonts w:ascii="Lucida Sans Typewriter" w:hAnsi="Lucida Sans Typewriter"/>
-        </w:rPr>
-        <w:t>straight-line</w:t>
-      </w:r>
-      <w:r>
-        <w:rPr>
-          <w:rFonts w:ascii="Lucida Sans Typewriter" w:hAnsi="Lucida Sans Typewriter"/>
-        </w:rPr>
-        <w:t xml:space="preserve"> amortization.</w:t>
-      </w:r>
-    </w:p>
-    <w:p>
-      <w:pPr>
-        <w:rPr>
-          <w:rFonts w:ascii="Lucida Sans Typewriter" w:hAnsi="Lucida Sans Typewriter"/>
-        </w:rPr>
-      </w:pPr>
-      <w:r>
-        <w:rPr>
-          <w:rFonts w:ascii="Lucida Sans Typewriter" w:hAnsi="Lucida Sans Typewriter"/>
-        </w:rPr>
-        <w:t>(4)</w:t>
-      </w:r>
-    </w:p>
-    <w:p>
-      <w:pPr>
-        <w:rPr>
-          <w:rFonts w:ascii="Lucida Sans Typewriter" w:hAnsi="Lucida Sans Typewriter"/>
-        </w:rPr>
-      </w:pPr>
-      <w:r>
-        <w:rPr>
-          <w:rFonts w:ascii="Lucida Sans Typewriter" w:hAnsi="Lucida Sans Typewriter"/>
-        </w:rPr>
-        <w:t>Borrowers who desire to pay a lumpsum in the future and prevent spending periodically the lumpsum would be interested in taking these kinds of bonds. Though the yield is low, but it helps the borrower to not worry periodically about paying a certain amount to the bond holders.</w:t>
-      </w:r>
-    </w:p>
-    <w:p>
-      <w:pPr>
-        <w:rPr>
-          <w:rFonts w:ascii="Lucida Sans Typewriter" w:hAnsi="Lucida Sans Typewriter"/>
-        </w:rPr>
-      </w:pPr>
     </w:p>
     <w:p>
       <w:pPr>
@@ -1607,6 +1040,95 @@
     </w:lvl>
   </w:abstractNum>
   <w:abstractNum w:abstractNumId="2" w15:restartNumberingAfterBreak="0">
+    <w:nsid w:val="10815267"/>
+    <w:multiLevelType w:val="hybridMultilevel"/>
+    <w:tmpl w:val="977605B0"/>
+    <w:lvl w:ilvl="0" w:tplc="4009000F">
+      <w:start w:val="1"/>
+      <w:numFmt w:val="decimal"/>
+      <w:lvlText w:val="%1."/>
+      <w:lvlJc w:val="left"/>
+      <w:pPr>
+        <w:ind w:left="720" w:hanging="360"/>
+      </w:pPr>
+      <w:rPr>
+        <w:rFonts w:hint="default"/>
+      </w:rPr>
+    </w:lvl>
+    <w:lvl w:ilvl="1" w:tplc="40090019" w:tentative="1">
+      <w:start w:val="1"/>
+      <w:numFmt w:val="lowerLetter"/>
+      <w:lvlText w:val="%2."/>
+      <w:lvlJc w:val="left"/>
+      <w:pPr>
+        <w:ind w:left="1440" w:hanging="360"/>
+      </w:pPr>
+    </w:lvl>
+    <w:lvl w:ilvl="2" w:tplc="4009001B" w:tentative="1">
+      <w:start w:val="1"/>
+      <w:numFmt w:val="lowerRoman"/>
+      <w:lvlText w:val="%3."/>
+      <w:lvlJc w:val="right"/>
+      <w:pPr>
+        <w:ind w:left="2160" w:hanging="180"/>
+      </w:pPr>
+    </w:lvl>
+    <w:lvl w:ilvl="3" w:tplc="4009000F" w:tentative="1">
+      <w:start w:val="1"/>
+      <w:numFmt w:val="decimal"/>
+      <w:lvlText w:val="%4."/>
+      <w:lvlJc w:val="left"/>
+      <w:pPr>
+        <w:ind w:left="2880" w:hanging="360"/>
+      </w:pPr>
+    </w:lvl>
+    <w:lvl w:ilvl="4" w:tplc="40090019" w:tentative="1">
+      <w:start w:val="1"/>
+      <w:numFmt w:val="lowerLetter"/>
+      <w:lvlText w:val="%5."/>
+      <w:lvlJc w:val="left"/>
+      <w:pPr>
+        <w:ind w:left="3600" w:hanging="360"/>
+      </w:pPr>
+    </w:lvl>
+    <w:lvl w:ilvl="5" w:tplc="4009001B" w:tentative="1">
+      <w:start w:val="1"/>
+      <w:numFmt w:val="lowerRoman"/>
+      <w:lvlText w:val="%6."/>
+      <w:lvlJc w:val="right"/>
+      <w:pPr>
+        <w:ind w:left="4320" w:hanging="180"/>
+      </w:pPr>
+    </w:lvl>
+    <w:lvl w:ilvl="6" w:tplc="4009000F" w:tentative="1">
+      <w:start w:val="1"/>
+      <w:numFmt w:val="decimal"/>
+      <w:lvlText w:val="%7."/>
+      <w:lvlJc w:val="left"/>
+      <w:pPr>
+        <w:ind w:left="5040" w:hanging="360"/>
+      </w:pPr>
+    </w:lvl>
+    <w:lvl w:ilvl="7" w:tplc="40090019" w:tentative="1">
+      <w:start w:val="1"/>
+      <w:numFmt w:val="lowerLetter"/>
+      <w:lvlText w:val="%8."/>
+      <w:lvlJc w:val="left"/>
+      <w:pPr>
+        <w:ind w:left="5760" w:hanging="360"/>
+      </w:pPr>
+    </w:lvl>
+    <w:lvl w:ilvl="8" w:tplc="4009001B" w:tentative="1">
+      <w:start w:val="1"/>
+      <w:numFmt w:val="lowerRoman"/>
+      <w:lvlText w:val="%9."/>
+      <w:lvlJc w:val="right"/>
+      <w:pPr>
+        <w:ind w:left="6480" w:hanging="180"/>
+      </w:pPr>
+    </w:lvl>
+  </w:abstractNum>
+  <w:abstractNum w:abstractNumId="3" w15:restartNumberingAfterBreak="0">
     <w:nsid w:val="1F775832"/>
     <w:multiLevelType w:val="hybridMultilevel"/>
     <w:tmpl w:val="E41A7398"/>
@@ -1719,7 +1241,7 @@
       </w:rPr>
     </w:lvl>
   </w:abstractNum>
-  <w:abstractNum w:abstractNumId="3" w15:restartNumberingAfterBreak="0">
+  <w:abstractNum w:abstractNumId="4" w15:restartNumberingAfterBreak="0">
     <w:nsid w:val="26596D8C"/>
     <w:multiLevelType w:val="hybridMultilevel"/>
     <w:tmpl w:val="9AB4665A"/>
@@ -1832,7 +1354,7 @@
       </w:rPr>
     </w:lvl>
   </w:abstractNum>
-  <w:abstractNum w:abstractNumId="4" w15:restartNumberingAfterBreak="0">
+  <w:abstractNum w:abstractNumId="5" w15:restartNumberingAfterBreak="0">
     <w:nsid w:val="2D1D5A3D"/>
     <w:multiLevelType w:val="hybridMultilevel"/>
     <w:tmpl w:val="F87090D8"/>
@@ -1946,10 +1468,10 @@
     </w:lvl>
   </w:abstractNum>
   <w:num w:numId="1" w16cid:durableId="55978048">
-    <w:abstractNumId w:val="2"/>
+    <w:abstractNumId w:val="3"/>
   </w:num>
   <w:num w:numId="2" w16cid:durableId="2094079853">
-    <w:abstractNumId w:val="3"/>
+    <w:abstractNumId w:val="4"/>
   </w:num>
   <w:num w:numId="3" w16cid:durableId="320080692">
     <w:abstractNumId w:val="0"/>
@@ -1958,7 +1480,10 @@
     <w:abstractNumId w:val="1"/>
   </w:num>
   <w:num w:numId="5" w16cid:durableId="578254498">
-    <w:abstractNumId w:val="4"/>
+    <w:abstractNumId w:val="5"/>
+  </w:num>
+  <w:num w:numId="6" w16cid:durableId="1579942866">
+    <w:abstractNumId w:val="2"/>
   </w:num>
 </w:numbering>
 </file>

</xml_diff>

<commit_message>
#50: Added 9-71, lease!
</commit_message>
<xml_diff>
--- a/Chapter 09/Problems/09-53.docx
+++ b/Chapter 09/Problems/09-53.docx
@@ -42,7 +42,7 @@
         <w:rPr>
           <w:rFonts w:ascii="Lucida Sans Typewriter" w:hAnsi="Lucida Sans Typewriter"/>
         </w:rPr>
-        <w:t>For the 11-year bond (22 periods), the company raised $5,219 for $10,000 face value.</w:t>
+        <w:t>The present value of the lease payment is the PV of annuity of $30,000 for 3 years at 10% annual compounding.</w:t>
       </w:r>
     </w:p>
     <w:p>
@@ -55,20 +55,30 @@
         <w:rPr>
           <w:rFonts w:ascii="Lucida Sans Typewriter" w:hAnsi="Lucida Sans Typewriter"/>
         </w:rPr>
-        <w:t>Thus, the present value factor for the bond is 0.5219. Now, if we look at the present value table given, then we can see that this corresponds to 3% interest rate per period.</w:t>
+        <w:t>By using the PV of annuity table, the desired PV is $30,000 x 2.4869 = $74,607.</w:t>
       </w:r>
     </w:p>
     <w:p>
       <w:pPr>
         <w:rPr>
           <w:rFonts w:ascii="Lucida Sans Typewriter" w:hAnsi="Lucida Sans Typewriter"/>
+          <w:b/>
+          <w:bCs/>
         </w:rPr>
       </w:pPr>
       <w:r>
         <w:rPr>
           <w:rFonts w:ascii="Lucida Sans Typewriter" w:hAnsi="Lucida Sans Typewriter"/>
         </w:rPr>
-        <w:t>Thus, we see that the bond is being offered at 6% interest rate per annum.</w:t>
+        <w:t xml:space="preserve">Thus, the present value of the capital lease is </w:t>
+      </w:r>
+      <w:r>
+        <w:rPr>
+          <w:rFonts w:ascii="Lucida Sans Typewriter" w:hAnsi="Lucida Sans Typewriter"/>
+          <w:b/>
+          <w:bCs/>
+        </w:rPr>
+        <w:t>$74,607.</w:t>
       </w:r>
     </w:p>
     <w:p>
@@ -94,95 +104,19 @@
         <w:rPr>
           <w:rFonts w:ascii="Lucida Sans Typewriter" w:hAnsi="Lucida Sans Typewriter"/>
         </w:rPr>
-        <w:t xml:space="preserve">Let us calculate the current price of the 3-year bond under the assumption. </w:t>
-      </w:r>
-    </w:p>
-    <w:p>
-      <w:pPr>
-        <w:rPr>
-          <w:rFonts w:ascii="Lucida Sans Typewriter" w:hAnsi="Lucida Sans Typewriter"/>
-        </w:rPr>
-      </w:pPr>
-      <w:r>
-        <w:rPr>
-          <w:rFonts w:ascii="Lucida Sans Typewriter" w:hAnsi="Lucida Sans Typewriter"/>
-        </w:rPr>
-        <w:t xml:space="preserve">For a 3-year bond (6 periods) with face value $10,000 and a rate of 6% (3% per period), the present value will be </w:t>
-      </w:r>
-    </w:p>
-    <w:p>
-      <w:pPr>
-        <w:rPr>
-          <w:rFonts w:ascii="Lucida Sans Typewriter" w:hAnsi="Lucida Sans Typewriter"/>
-        </w:rPr>
-      </w:pPr>
-      <w:r>
-        <w:rPr>
-          <w:rFonts w:ascii="Lucida Sans Typewriter" w:hAnsi="Lucida Sans Typewriter"/>
-        </w:rPr>
-        <w:t>$10,000 x 0.8375 = $8,375.0.</w:t>
-      </w:r>
-    </w:p>
-    <w:p>
-      <w:pPr>
-        <w:rPr>
-          <w:rFonts w:ascii="Lucida Sans Typewriter" w:hAnsi="Lucida Sans Typewriter"/>
-        </w:rPr>
-      </w:pPr>
-      <w:r>
-        <w:rPr>
-          <w:rFonts w:ascii="Lucida Sans Typewriter" w:hAnsi="Lucida Sans Typewriter"/>
-        </w:rPr>
-        <w:t xml:space="preserve">This is lower than the current value of $9,500. </w:t>
+        <w:t xml:space="preserve">The </w:t>
       </w:r>
       <w:r>
         <w:rPr>
           <w:rFonts w:ascii="Lucida Sans Typewriter" w:hAnsi="Lucida Sans Typewriter"/>
         </w:rPr>
-        <w:t xml:space="preserve">This means that the </w:t>
+        <w:t>entry</w:t>
       </w:r>
       <w:r>
         <w:rPr>
           <w:rFonts w:ascii="Lucida Sans Typewriter" w:hAnsi="Lucida Sans Typewriter"/>
         </w:rPr>
-        <w:t>3-year</w:t>
-      </w:r>
-      <w:r>
-        <w:rPr>
-          <w:rFonts w:ascii="Lucida Sans Typewriter" w:hAnsi="Lucida Sans Typewriter"/>
-        </w:rPr>
-        <w:t xml:space="preserve"> bonds are offered at a lower interest rate than the </w:t>
-      </w:r>
-      <w:r>
-        <w:rPr>
-          <w:rFonts w:ascii="Lucida Sans Typewriter" w:hAnsi="Lucida Sans Typewriter"/>
-        </w:rPr>
-        <w:t>11-year</w:t>
-      </w:r>
-      <w:r>
-        <w:rPr>
-          <w:rFonts w:ascii="Lucida Sans Typewriter" w:hAnsi="Lucida Sans Typewriter"/>
-        </w:rPr>
-        <w:t xml:space="preserve"> bonds.</w:t>
-      </w:r>
-      <w:r>
-        <w:rPr>
-          <w:rFonts w:ascii="Lucida Sans Typewriter" w:hAnsi="Lucida Sans Typewriter"/>
-        </w:rPr>
-        <w:t xml:space="preserve"> This is reasonable since the 3-year bonds are more secure than 11-year bonds usually. </w:t>
-      </w:r>
-    </w:p>
-    <w:p>
-      <w:pPr>
-        <w:rPr>
-          <w:rFonts w:ascii="Lucida Sans Typewriter" w:hAnsi="Lucida Sans Typewriter"/>
-        </w:rPr>
-      </w:pPr>
-      <w:r>
-        <w:rPr>
-          <w:rFonts w:ascii="Lucida Sans Typewriter" w:hAnsi="Lucida Sans Typewriter"/>
-        </w:rPr>
-        <w:t>(3)</w:t>
+        <w:t xml:space="preserve"> for the lease is as follows:</w:t>
       </w:r>
     </w:p>
     <w:tbl>
@@ -192,15 +126,16 @@
         <w:tblLook w:val="04A0" w:firstRow="1" w:lastRow="0" w:firstColumn="1" w:lastColumn="0" w:noHBand="0" w:noVBand="1"/>
       </w:tblPr>
       <w:tblGrid>
-        <w:gridCol w:w="4815"/>
-        <w:gridCol w:w="2126"/>
-        <w:gridCol w:w="2075"/>
+        <w:gridCol w:w="1413"/>
+        <w:gridCol w:w="4111"/>
+        <w:gridCol w:w="1842"/>
+        <w:gridCol w:w="1650"/>
       </w:tblGrid>
       <w:tr>
         <w:tc>
           <w:tcPr>
             <w:tcW w:w="9016" w:type="dxa"/>
-            <w:gridSpan w:val="3"/>
+            <w:gridSpan w:val="4"/>
           </w:tcPr>
           <w:p>
             <w:pPr>
@@ -221,7 +156,7 @@
               <w:rPr>
                 <w:rFonts w:ascii="Lucida Sans Typewriter" w:hAnsi="Lucida Sans Typewriter"/>
               </w:rPr>
-              <w:t>JOURNAL ENTRY FOR ISSUANCE OF ONE BOND</w:t>
+              <w:t>JOURNAL ENTRIES FOR LEASE TENURE</w:t>
             </w:r>
           </w:p>
           <w:p>
@@ -235,7 +170,7 @@
               <w:rPr>
                 <w:rFonts w:ascii="Lucida Sans Typewriter" w:hAnsi="Lucida Sans Typewriter"/>
               </w:rPr>
-              <w:t>(Amount in $)</w:t>
+              <w:t>(Amounts are in $)</w:t>
             </w:r>
           </w:p>
           <w:p>
@@ -251,44 +186,63 @@
       <w:tr>
         <w:tc>
           <w:tcPr>
-            <w:tcW w:w="4815" w:type="dxa"/>
+            <w:tcW w:w="1413" w:type="dxa"/>
           </w:tcPr>
           <w:p>
             <w:pPr>
-              <w:rPr>
-                <w:rFonts w:ascii="Lucida Sans Typewriter" w:hAnsi="Lucida Sans Typewriter"/>
-              </w:rPr>
-            </w:pPr>
-            <w:r>
-              <w:rPr>
-                <w:rFonts w:ascii="Lucida Sans Typewriter" w:hAnsi="Lucida Sans Typewriter"/>
-              </w:rPr>
-              <w:t>Particulars</w:t>
+              <w:jc w:val="center"/>
+              <w:rPr>
+                <w:rFonts w:ascii="Lucida Sans Typewriter" w:hAnsi="Lucida Sans Typewriter"/>
+              </w:rPr>
+            </w:pPr>
+            <w:r>
+              <w:rPr>
+                <w:rFonts w:ascii="Lucida Sans Typewriter" w:hAnsi="Lucida Sans Typewriter"/>
+              </w:rPr>
+              <w:t>Date</w:t>
             </w:r>
           </w:p>
         </w:tc>
         <w:tc>
           <w:tcPr>
-            <w:tcW w:w="2126" w:type="dxa"/>
+            <w:tcW w:w="4111" w:type="dxa"/>
           </w:tcPr>
           <w:p>
             <w:pPr>
-              <w:jc w:val="right"/>
-              <w:rPr>
-                <w:rFonts w:ascii="Lucida Sans Typewriter" w:hAnsi="Lucida Sans Typewriter"/>
-              </w:rPr>
-            </w:pPr>
-            <w:r>
-              <w:rPr>
-                <w:rFonts w:ascii="Lucida Sans Typewriter" w:hAnsi="Lucida Sans Typewriter"/>
-              </w:rPr>
-              <w:t>Debit</w:t>
+              <w:rPr>
+                <w:rFonts w:ascii="Lucida Sans Typewriter" w:hAnsi="Lucida Sans Typewriter"/>
+              </w:rPr>
+            </w:pPr>
+            <w:r>
+              <w:rPr>
+                <w:rFonts w:ascii="Lucida Sans Typewriter" w:hAnsi="Lucida Sans Typewriter"/>
+              </w:rPr>
+              <w:t>Particulars</w:t>
             </w:r>
           </w:p>
         </w:tc>
         <w:tc>
           <w:tcPr>
-            <w:tcW w:w="2075" w:type="dxa"/>
+            <w:tcW w:w="1842" w:type="dxa"/>
+          </w:tcPr>
+          <w:p>
+            <w:pPr>
+              <w:jc w:val="right"/>
+              <w:rPr>
+                <w:rFonts w:ascii="Lucida Sans Typewriter" w:hAnsi="Lucida Sans Typewriter"/>
+              </w:rPr>
+            </w:pPr>
+            <w:r>
+              <w:rPr>
+                <w:rFonts w:ascii="Lucida Sans Typewriter" w:hAnsi="Lucida Sans Typewriter"/>
+              </w:rPr>
+              <w:t>Debit</w:t>
+            </w:r>
+          </w:p>
+        </w:tc>
+        <w:tc>
+          <w:tcPr>
+            <w:tcW w:w="1650" w:type="dxa"/>
           </w:tcPr>
           <w:p>
             <w:pPr>
@@ -309,101 +263,97 @@
       <w:tr>
         <w:tc>
           <w:tcPr>
-            <w:tcW w:w="4815" w:type="dxa"/>
+            <w:tcW w:w="1413" w:type="dxa"/>
           </w:tcPr>
           <w:p>
             <w:pPr>
-              <w:rPr>
-                <w:rFonts w:ascii="Lucida Sans Typewriter" w:hAnsi="Lucida Sans Typewriter"/>
-              </w:rPr>
-            </w:pPr>
-            <w:r>
-              <w:rPr>
-                <w:rFonts w:ascii="Lucida Sans Typewriter" w:hAnsi="Lucida Sans Typewriter"/>
-              </w:rPr>
-              <w:t>Cash</w:t>
-            </w:r>
-          </w:p>
-          <w:p>
-            <w:pPr>
-              <w:rPr>
-                <w:rFonts w:ascii="Lucida Sans Typewriter" w:hAnsi="Lucida Sans Typewriter"/>
-              </w:rPr>
-            </w:pPr>
-            <w:r>
-              <w:rPr>
-                <w:rFonts w:ascii="Lucida Sans Typewriter" w:hAnsi="Lucida Sans Typewriter"/>
-              </w:rPr>
-              <w:t>Discount on Notes Payable</w:t>
-            </w:r>
-          </w:p>
-          <w:p>
-            <w:pPr>
-              <w:rPr>
-                <w:rFonts w:ascii="Lucida Sans Typewriter" w:hAnsi="Lucida Sans Typewriter"/>
-              </w:rPr>
-            </w:pPr>
-            <w:r>
-              <w:rPr>
-                <w:rFonts w:ascii="Lucida Sans Typewriter" w:hAnsi="Lucida Sans Typewriter"/>
-              </w:rPr>
-              <w:t xml:space="preserve">  To Notes Payable</w:t>
+              <w:jc w:val="center"/>
+              <w:rPr>
+                <w:rFonts w:ascii="Lucida Sans Typewriter" w:hAnsi="Lucida Sans Typewriter"/>
+              </w:rPr>
+            </w:pPr>
+            <w:r>
+              <w:rPr>
+                <w:rFonts w:ascii="Lucida Sans Typewriter" w:hAnsi="Lucida Sans Typewriter"/>
+              </w:rPr>
+              <w:t>Dec 31, 2010</w:t>
             </w:r>
           </w:p>
         </w:tc>
         <w:tc>
           <w:tcPr>
-            <w:tcW w:w="2126" w:type="dxa"/>
+            <w:tcW w:w="4111" w:type="dxa"/>
           </w:tcPr>
           <w:p>
             <w:pPr>
-              <w:jc w:val="right"/>
-              <w:rPr>
-                <w:rFonts w:ascii="Lucida Sans Typewriter" w:hAnsi="Lucida Sans Typewriter"/>
-              </w:rPr>
-            </w:pPr>
-            <w:r>
-              <w:rPr>
-                <w:rFonts w:ascii="Lucida Sans Typewriter" w:hAnsi="Lucida Sans Typewriter"/>
-              </w:rPr>
-              <w:t>5,219</w:t>
-            </w:r>
-          </w:p>
-          <w:p>
-            <w:pPr>
-              <w:jc w:val="right"/>
-              <w:rPr>
-                <w:rFonts w:ascii="Lucida Sans Typewriter" w:hAnsi="Lucida Sans Typewriter"/>
-              </w:rPr>
-            </w:pPr>
-            <w:r>
-              <w:rPr>
-                <w:rFonts w:ascii="Lucida Sans Typewriter" w:hAnsi="Lucida Sans Typewriter"/>
-              </w:rPr>
-              <w:t>4,781</w:t>
+              <w:rPr>
+                <w:rFonts w:ascii="Lucida Sans Typewriter" w:hAnsi="Lucida Sans Typewriter"/>
+              </w:rPr>
+            </w:pPr>
+            <w:r>
+              <w:rPr>
+                <w:rFonts w:ascii="Lucida Sans Typewriter" w:hAnsi="Lucida Sans Typewriter"/>
+              </w:rPr>
+              <w:t>Leased Cleaning Equipment</w:t>
+            </w:r>
+          </w:p>
+          <w:p>
+            <w:pPr>
+              <w:rPr>
+                <w:rFonts w:ascii="Lucida Sans Typewriter" w:hAnsi="Lucida Sans Typewriter"/>
+              </w:rPr>
+            </w:pPr>
+            <w:r>
+              <w:rPr>
+                <w:rFonts w:ascii="Lucida Sans Typewriter" w:hAnsi="Lucida Sans Typewriter"/>
+              </w:rPr>
+              <w:t xml:space="preserve">  To Lease, Current</w:t>
+            </w:r>
+          </w:p>
+          <w:p>
+            <w:pPr>
+              <w:rPr>
+                <w:rFonts w:ascii="Lucida Sans Typewriter" w:hAnsi="Lucida Sans Typewriter"/>
+              </w:rPr>
+            </w:pPr>
+            <w:r>
+              <w:rPr>
+                <w:rFonts w:ascii="Lucida Sans Typewriter" w:hAnsi="Lucida Sans Typewriter"/>
+              </w:rPr>
+              <w:t xml:space="preserve">  To Lease, Long-term</w:t>
+            </w:r>
+          </w:p>
+          <w:p>
+            <w:pPr>
+              <w:rPr>
+                <w:rFonts w:ascii="Lucida Sans Typewriter" w:hAnsi="Lucida Sans Typewriter"/>
+              </w:rPr>
+            </w:pPr>
+          </w:p>
+          <w:p>
+            <w:pPr>
+              <w:rPr>
+                <w:rFonts w:ascii="Lucida Sans Typewriter" w:hAnsi="Lucida Sans Typewriter"/>
+                <w:sz w:val="20"/>
+                <w:szCs w:val="20"/>
+              </w:rPr>
+            </w:pPr>
+            <w:r>
+              <w:rPr>
+                <w:rFonts w:ascii="Lucida Sans Typewriter" w:hAnsi="Lucida Sans Typewriter"/>
+                <w:sz w:val="20"/>
+                <w:szCs w:val="20"/>
+              </w:rPr>
+              <w:t>(Being recording of the lease of cleaning equipment.)</w:t>
             </w:r>
           </w:p>
         </w:tc>
         <w:tc>
           <w:tcPr>
-            <w:tcW w:w="2075" w:type="dxa"/>
+            <w:tcW w:w="1842" w:type="dxa"/>
           </w:tcPr>
           <w:p>
             <w:pPr>
-              <w:rPr>
-                <w:rFonts w:ascii="Lucida Sans Typewriter" w:hAnsi="Lucida Sans Typewriter"/>
-              </w:rPr>
-            </w:pPr>
-          </w:p>
-          <w:p>
-            <w:pPr>
-              <w:rPr>
-                <w:rFonts w:ascii="Lucida Sans Typewriter" w:hAnsi="Lucida Sans Typewriter"/>
-              </w:rPr>
-            </w:pPr>
-          </w:p>
-          <w:p>
-            <w:pPr>
               <w:jc w:val="right"/>
               <w:rPr>
                 <w:rFonts w:ascii="Lucida Sans Typewriter" w:hAnsi="Lucida Sans Typewriter"/>
@@ -413,7 +363,536 @@
               <w:rPr>
                 <w:rFonts w:ascii="Lucida Sans Typewriter" w:hAnsi="Lucida Sans Typewriter"/>
               </w:rPr>
-              <w:t>10,000</w:t>
+              <w:t>74,607.0</w:t>
+            </w:r>
+          </w:p>
+        </w:tc>
+        <w:tc>
+          <w:tcPr>
+            <w:tcW w:w="1650" w:type="dxa"/>
+          </w:tcPr>
+          <w:p>
+            <w:pPr>
+              <w:rPr>
+                <w:rFonts w:ascii="Lucida Sans Typewriter" w:hAnsi="Lucida Sans Typewriter"/>
+              </w:rPr>
+            </w:pPr>
+          </w:p>
+          <w:p>
+            <w:pPr>
+              <w:jc w:val="right"/>
+              <w:rPr>
+                <w:rFonts w:ascii="Lucida Sans Typewriter" w:hAnsi="Lucida Sans Typewriter"/>
+              </w:rPr>
+            </w:pPr>
+            <w:r>
+              <w:rPr>
+                <w:rFonts w:ascii="Lucida Sans Typewriter" w:hAnsi="Lucida Sans Typewriter"/>
+              </w:rPr>
+              <w:t>22,539.3</w:t>
+            </w:r>
+          </w:p>
+          <w:p>
+            <w:pPr>
+              <w:jc w:val="right"/>
+              <w:rPr>
+                <w:rFonts w:ascii="Lucida Sans Typewriter" w:hAnsi="Lucida Sans Typewriter"/>
+              </w:rPr>
+            </w:pPr>
+            <w:r>
+              <w:rPr>
+                <w:rFonts w:ascii="Lucida Sans Typewriter" w:hAnsi="Lucida Sans Typewriter"/>
+              </w:rPr>
+              <w:t>52,067.7</w:t>
+            </w:r>
+          </w:p>
+        </w:tc>
+      </w:tr>
+      <w:tr>
+        <w:tc>
+          <w:tcPr>
+            <w:tcW w:w="1413" w:type="dxa"/>
+          </w:tcPr>
+          <w:p>
+            <w:pPr>
+              <w:jc w:val="center"/>
+              <w:rPr>
+                <w:rFonts w:ascii="Lucida Sans Typewriter" w:hAnsi="Lucida Sans Typewriter"/>
+              </w:rPr>
+            </w:pPr>
+            <w:r>
+              <w:rPr>
+                <w:rFonts w:ascii="Lucida Sans Typewriter" w:hAnsi="Lucida Sans Typewriter"/>
+              </w:rPr>
+              <w:t>Dec 31, 2011</w:t>
+            </w:r>
+          </w:p>
+        </w:tc>
+        <w:tc>
+          <w:tcPr>
+            <w:tcW w:w="4111" w:type="dxa"/>
+          </w:tcPr>
+          <w:p>
+            <w:pPr>
+              <w:rPr>
+                <w:rFonts w:ascii="Lucida Sans Typewriter" w:hAnsi="Lucida Sans Typewriter"/>
+              </w:rPr>
+            </w:pPr>
+            <w:r>
+              <w:rPr>
+                <w:rFonts w:ascii="Lucida Sans Typewriter" w:hAnsi="Lucida Sans Typewriter"/>
+              </w:rPr>
+              <w:t>Interest Expense</w:t>
+            </w:r>
+          </w:p>
+          <w:p>
+            <w:pPr>
+              <w:rPr>
+                <w:rFonts w:ascii="Lucida Sans Typewriter" w:hAnsi="Lucida Sans Typewriter"/>
+              </w:rPr>
+            </w:pPr>
+            <w:r>
+              <w:rPr>
+                <w:rFonts w:ascii="Lucida Sans Typewriter" w:hAnsi="Lucida Sans Typewriter"/>
+              </w:rPr>
+              <w:t>Lease Liability</w:t>
+            </w:r>
+          </w:p>
+          <w:p>
+            <w:pPr>
+              <w:rPr>
+                <w:rFonts w:ascii="Lucida Sans Typewriter" w:hAnsi="Lucida Sans Typewriter"/>
+              </w:rPr>
+            </w:pPr>
+            <w:r>
+              <w:rPr>
+                <w:rFonts w:ascii="Lucida Sans Typewriter" w:hAnsi="Lucida Sans Typewriter"/>
+              </w:rPr>
+              <w:t xml:space="preserve">  To Cash</w:t>
+            </w:r>
+          </w:p>
+          <w:p>
+            <w:pPr>
+              <w:rPr>
+                <w:rFonts w:ascii="Lucida Sans Typewriter" w:hAnsi="Lucida Sans Typewriter"/>
+              </w:rPr>
+            </w:pPr>
+          </w:p>
+          <w:p>
+            <w:pPr>
+              <w:rPr>
+                <w:rFonts w:ascii="Lucida Sans Typewriter" w:hAnsi="Lucida Sans Typewriter"/>
+                <w:sz w:val="20"/>
+                <w:szCs w:val="20"/>
+              </w:rPr>
+            </w:pPr>
+            <w:r>
+              <w:rPr>
+                <w:rFonts w:ascii="Lucida Sans Typewriter" w:hAnsi="Lucida Sans Typewriter"/>
+                <w:sz w:val="20"/>
+                <w:szCs w:val="20"/>
+              </w:rPr>
+              <w:t>(Being recording of the first year of cleaning equipment lease.)</w:t>
+            </w:r>
+          </w:p>
+        </w:tc>
+        <w:tc>
+          <w:tcPr>
+            <w:tcW w:w="1842" w:type="dxa"/>
+          </w:tcPr>
+          <w:p>
+            <w:pPr>
+              <w:jc w:val="right"/>
+              <w:rPr>
+                <w:rFonts w:ascii="Lucida Sans Typewriter" w:hAnsi="Lucida Sans Typewriter"/>
+              </w:rPr>
+            </w:pPr>
+            <w:r>
+              <w:rPr>
+                <w:rFonts w:ascii="Lucida Sans Typewriter" w:hAnsi="Lucida Sans Typewriter"/>
+              </w:rPr>
+              <w:t>7,460.7</w:t>
+            </w:r>
+          </w:p>
+          <w:p>
+            <w:pPr>
+              <w:jc w:val="right"/>
+              <w:rPr>
+                <w:rFonts w:ascii="Lucida Sans Typewriter" w:hAnsi="Lucida Sans Typewriter"/>
+              </w:rPr>
+            </w:pPr>
+            <w:r>
+              <w:rPr>
+                <w:rFonts w:ascii="Lucida Sans Typewriter" w:hAnsi="Lucida Sans Typewriter"/>
+              </w:rPr>
+              <w:t>22,539.3</w:t>
+            </w:r>
+          </w:p>
+        </w:tc>
+        <w:tc>
+          <w:tcPr>
+            <w:tcW w:w="1650" w:type="dxa"/>
+          </w:tcPr>
+          <w:p>
+            <w:pPr>
+              <w:rPr>
+                <w:rFonts w:ascii="Lucida Sans Typewriter" w:hAnsi="Lucida Sans Typewriter"/>
+              </w:rPr>
+            </w:pPr>
+          </w:p>
+          <w:p>
+            <w:pPr>
+              <w:rPr>
+                <w:rFonts w:ascii="Lucida Sans Typewriter" w:hAnsi="Lucida Sans Typewriter"/>
+              </w:rPr>
+            </w:pPr>
+          </w:p>
+          <w:p>
+            <w:pPr>
+              <w:jc w:val="right"/>
+              <w:rPr>
+                <w:rFonts w:ascii="Lucida Sans Typewriter" w:hAnsi="Lucida Sans Typewriter"/>
+              </w:rPr>
+            </w:pPr>
+            <w:r>
+              <w:rPr>
+                <w:rFonts w:ascii="Lucida Sans Typewriter" w:hAnsi="Lucida Sans Typewriter"/>
+              </w:rPr>
+              <w:t>30,000.0</w:t>
+            </w:r>
+          </w:p>
+        </w:tc>
+      </w:tr>
+      <w:tr>
+        <w:tc>
+          <w:tcPr>
+            <w:tcW w:w="1413" w:type="dxa"/>
+          </w:tcPr>
+          <w:p>
+            <w:pPr>
+              <w:jc w:val="center"/>
+              <w:rPr>
+                <w:rFonts w:ascii="Lucida Sans Typewriter" w:hAnsi="Lucida Sans Typewriter"/>
+              </w:rPr>
+            </w:pPr>
+            <w:r>
+              <w:rPr>
+                <w:rFonts w:ascii="Lucida Sans Typewriter" w:hAnsi="Lucida Sans Typewriter"/>
+              </w:rPr>
+              <w:t>Dec 31, 2012</w:t>
+            </w:r>
+          </w:p>
+        </w:tc>
+        <w:tc>
+          <w:tcPr>
+            <w:tcW w:w="4111" w:type="dxa"/>
+          </w:tcPr>
+          <w:p>
+            <w:pPr>
+              <w:rPr>
+                <w:rFonts w:ascii="Lucida Sans Typewriter" w:hAnsi="Lucida Sans Typewriter"/>
+              </w:rPr>
+            </w:pPr>
+            <w:r>
+              <w:rPr>
+                <w:rFonts w:ascii="Lucida Sans Typewriter" w:hAnsi="Lucida Sans Typewriter"/>
+              </w:rPr>
+              <w:t>Interest Expense</w:t>
+            </w:r>
+          </w:p>
+          <w:p>
+            <w:pPr>
+              <w:rPr>
+                <w:rFonts w:ascii="Lucida Sans Typewriter" w:hAnsi="Lucida Sans Typewriter"/>
+              </w:rPr>
+            </w:pPr>
+            <w:r>
+              <w:rPr>
+                <w:rFonts w:ascii="Lucida Sans Typewriter" w:hAnsi="Lucida Sans Typewriter"/>
+              </w:rPr>
+              <w:t>Lease Liability</w:t>
+            </w:r>
+          </w:p>
+          <w:p>
+            <w:pPr>
+              <w:rPr>
+                <w:rFonts w:ascii="Lucida Sans Typewriter" w:hAnsi="Lucida Sans Typewriter"/>
+              </w:rPr>
+            </w:pPr>
+            <w:r>
+              <w:rPr>
+                <w:rFonts w:ascii="Lucida Sans Typewriter" w:hAnsi="Lucida Sans Typewriter"/>
+              </w:rPr>
+              <w:t xml:space="preserve">  To Cash </w:t>
+            </w:r>
+          </w:p>
+          <w:p>
+            <w:pPr>
+              <w:rPr>
+                <w:rFonts w:ascii="Lucida Sans Typewriter" w:hAnsi="Lucida Sans Typewriter"/>
+              </w:rPr>
+            </w:pPr>
+          </w:p>
+          <w:p>
+            <w:pPr>
+              <w:rPr>
+                <w:rFonts w:ascii="Lucida Sans Typewriter" w:hAnsi="Lucida Sans Typewriter"/>
+                <w:sz w:val="20"/>
+                <w:szCs w:val="20"/>
+              </w:rPr>
+            </w:pPr>
+            <w:r>
+              <w:rPr>
+                <w:rFonts w:ascii="Lucida Sans Typewriter" w:hAnsi="Lucida Sans Typewriter"/>
+                <w:sz w:val="20"/>
+                <w:szCs w:val="20"/>
+              </w:rPr>
+              <w:t>(Being recording of the second year of cleaning equipment lease.)</w:t>
+            </w:r>
+          </w:p>
+        </w:tc>
+        <w:tc>
+          <w:tcPr>
+            <w:tcW w:w="1842" w:type="dxa"/>
+          </w:tcPr>
+          <w:p>
+            <w:pPr>
+              <w:jc w:val="right"/>
+              <w:rPr>
+                <w:rFonts w:ascii="Lucida Sans Typewriter" w:hAnsi="Lucida Sans Typewriter"/>
+              </w:rPr>
+            </w:pPr>
+            <w:r>
+              <w:rPr>
+                <w:rFonts w:ascii="Lucida Sans Typewriter" w:hAnsi="Lucida Sans Typewriter"/>
+              </w:rPr>
+              <w:t>5,206.8</w:t>
+            </w:r>
+          </w:p>
+          <w:p>
+            <w:pPr>
+              <w:jc w:val="right"/>
+              <w:rPr>
+                <w:rFonts w:ascii="Lucida Sans Typewriter" w:hAnsi="Lucida Sans Typewriter"/>
+              </w:rPr>
+            </w:pPr>
+            <w:r>
+              <w:rPr>
+                <w:rFonts w:ascii="Lucida Sans Typewriter" w:hAnsi="Lucida Sans Typewriter"/>
+              </w:rPr>
+              <w:t>24,79</w:t>
+            </w:r>
+            <w:r>
+              <w:rPr>
+                <w:rFonts w:ascii="Lucida Sans Typewriter" w:hAnsi="Lucida Sans Typewriter"/>
+              </w:rPr>
+              <w:t>4</w:t>
+            </w:r>
+            <w:r>
+              <w:rPr>
+                <w:rFonts w:ascii="Lucida Sans Typewriter" w:hAnsi="Lucida Sans Typewriter"/>
+              </w:rPr>
+              <w:t>.2</w:t>
+            </w:r>
+          </w:p>
+        </w:tc>
+        <w:tc>
+          <w:tcPr>
+            <w:tcW w:w="1650" w:type="dxa"/>
+          </w:tcPr>
+          <w:p>
+            <w:pPr>
+              <w:rPr>
+                <w:rFonts w:ascii="Lucida Sans Typewriter" w:hAnsi="Lucida Sans Typewriter"/>
+              </w:rPr>
+            </w:pPr>
+          </w:p>
+          <w:p>
+            <w:pPr>
+              <w:rPr>
+                <w:rFonts w:ascii="Lucida Sans Typewriter" w:hAnsi="Lucida Sans Typewriter"/>
+              </w:rPr>
+            </w:pPr>
+          </w:p>
+          <w:p>
+            <w:pPr>
+              <w:jc w:val="right"/>
+              <w:rPr>
+                <w:rFonts w:ascii="Lucida Sans Typewriter" w:hAnsi="Lucida Sans Typewriter"/>
+              </w:rPr>
+            </w:pPr>
+            <w:r>
+              <w:rPr>
+                <w:rFonts w:ascii="Lucida Sans Typewriter" w:hAnsi="Lucida Sans Typewriter"/>
+              </w:rPr>
+              <w:t>30,000.0</w:t>
+            </w:r>
+          </w:p>
+        </w:tc>
+      </w:tr>
+      <w:tr>
+        <w:tc>
+          <w:tcPr>
+            <w:tcW w:w="1413" w:type="dxa"/>
+          </w:tcPr>
+          <w:p>
+            <w:pPr>
+              <w:jc w:val="center"/>
+              <w:rPr>
+                <w:rFonts w:ascii="Lucida Sans Typewriter" w:hAnsi="Lucida Sans Typewriter"/>
+              </w:rPr>
+            </w:pPr>
+            <w:r>
+              <w:rPr>
+                <w:rFonts w:ascii="Lucida Sans Typewriter" w:hAnsi="Lucida Sans Typewriter"/>
+              </w:rPr>
+              <w:t>Dec 31, 2013</w:t>
+            </w:r>
+          </w:p>
+        </w:tc>
+        <w:tc>
+          <w:tcPr>
+            <w:tcW w:w="4111" w:type="dxa"/>
+          </w:tcPr>
+          <w:p>
+            <w:pPr>
+              <w:rPr>
+                <w:rFonts w:ascii="Lucida Sans Typewriter" w:hAnsi="Lucida Sans Typewriter"/>
+              </w:rPr>
+            </w:pPr>
+            <w:r>
+              <w:rPr>
+                <w:rFonts w:ascii="Lucida Sans Typewriter" w:hAnsi="Lucida Sans Typewriter"/>
+              </w:rPr>
+              <w:t>Interest Expense</w:t>
+            </w:r>
+          </w:p>
+          <w:p>
+            <w:pPr>
+              <w:rPr>
+                <w:rFonts w:ascii="Lucida Sans Typewriter" w:hAnsi="Lucida Sans Typewriter"/>
+              </w:rPr>
+            </w:pPr>
+            <w:r>
+              <w:rPr>
+                <w:rFonts w:ascii="Lucida Sans Typewriter" w:hAnsi="Lucida Sans Typewriter"/>
+              </w:rPr>
+              <w:t>Lease Liability</w:t>
+            </w:r>
+          </w:p>
+          <w:p>
+            <w:pPr>
+              <w:rPr>
+                <w:rFonts w:ascii="Lucida Sans Typewriter" w:hAnsi="Lucida Sans Typewriter"/>
+              </w:rPr>
+            </w:pPr>
+            <w:r>
+              <w:rPr>
+                <w:rFonts w:ascii="Lucida Sans Typewriter" w:hAnsi="Lucida Sans Typewriter"/>
+              </w:rPr>
+              <w:t xml:space="preserve">  To Cash</w:t>
+            </w:r>
+          </w:p>
+          <w:p>
+            <w:pPr>
+              <w:rPr>
+                <w:rFonts w:ascii="Lucida Sans Typewriter" w:hAnsi="Lucida Sans Typewriter"/>
+              </w:rPr>
+            </w:pPr>
+          </w:p>
+          <w:p>
+            <w:pPr>
+              <w:rPr>
+                <w:rFonts w:ascii="Lucida Sans Typewriter" w:hAnsi="Lucida Sans Typewriter"/>
+                <w:sz w:val="20"/>
+                <w:szCs w:val="20"/>
+              </w:rPr>
+            </w:pPr>
+            <w:r>
+              <w:rPr>
+                <w:rFonts w:ascii="Lucida Sans Typewriter" w:hAnsi="Lucida Sans Typewriter"/>
+                <w:sz w:val="20"/>
+                <w:szCs w:val="20"/>
+              </w:rPr>
+              <w:t>(Being recording of the third and final year of cleaning equipment lease.)</w:t>
+            </w:r>
+          </w:p>
+        </w:tc>
+        <w:tc>
+          <w:tcPr>
+            <w:tcW w:w="1842" w:type="dxa"/>
+          </w:tcPr>
+          <w:p>
+            <w:pPr>
+              <w:jc w:val="right"/>
+              <w:rPr>
+                <w:rFonts w:ascii="Lucida Sans Typewriter" w:hAnsi="Lucida Sans Typewriter"/>
+              </w:rPr>
+            </w:pPr>
+            <w:r>
+              <w:rPr>
+                <w:rFonts w:ascii="Lucida Sans Typewriter" w:hAnsi="Lucida Sans Typewriter"/>
+              </w:rPr>
+              <w:t>2,72</w:t>
+            </w:r>
+            <w:r>
+              <w:rPr>
+                <w:rFonts w:ascii="Lucida Sans Typewriter" w:hAnsi="Lucida Sans Typewriter"/>
+              </w:rPr>
+              <w:t>6.5</w:t>
+            </w:r>
+          </w:p>
+          <w:p>
+            <w:pPr>
+              <w:jc w:val="right"/>
+              <w:rPr>
+                <w:rFonts w:ascii="Lucida Sans Typewriter" w:hAnsi="Lucida Sans Typewriter"/>
+              </w:rPr>
+            </w:pPr>
+            <w:r>
+              <w:rPr>
+                <w:rFonts w:ascii="Lucida Sans Typewriter" w:hAnsi="Lucida Sans Typewriter"/>
+              </w:rPr>
+              <w:t>27,273.</w:t>
+            </w:r>
+            <w:r>
+              <w:rPr>
+                <w:rFonts w:ascii="Lucida Sans Typewriter" w:hAnsi="Lucida Sans Typewriter"/>
+              </w:rPr>
+              <w:t>5</w:t>
+            </w:r>
+          </w:p>
+        </w:tc>
+        <w:tc>
+          <w:tcPr>
+            <w:tcW w:w="1650" w:type="dxa"/>
+          </w:tcPr>
+          <w:p>
+            <w:pPr>
+              <w:rPr>
+                <w:rFonts w:ascii="Lucida Sans Typewriter" w:hAnsi="Lucida Sans Typewriter"/>
+              </w:rPr>
+            </w:pPr>
+          </w:p>
+          <w:p>
+            <w:pPr>
+              <w:rPr>
+                <w:rFonts w:ascii="Lucida Sans Typewriter" w:hAnsi="Lucida Sans Typewriter"/>
+              </w:rPr>
+            </w:pPr>
+          </w:p>
+          <w:p>
+            <w:pPr>
+              <w:jc w:val="right"/>
+              <w:rPr>
+                <w:rFonts w:ascii="Lucida Sans Typewriter" w:hAnsi="Lucida Sans Typewriter"/>
+              </w:rPr>
+            </w:pPr>
+            <w:r>
+              <w:rPr>
+                <w:rFonts w:ascii="Lucida Sans Typewriter" w:hAnsi="Lucida Sans Typewriter"/>
+              </w:rPr>
+              <w:t>30,000.0</w:t>
             </w:r>
           </w:p>
         </w:tc>
@@ -436,370 +915,21 @@
         <w:rPr>
           <w:rFonts w:ascii="Lucida Sans Typewriter" w:hAnsi="Lucida Sans Typewriter"/>
         </w:rPr>
-        <w:t>(</w:t>
+        <w:lastRenderedPageBreak/>
+        <w:t xml:space="preserve">The </w:t>
       </w:r>
       <w:r>
         <w:rPr>
           <w:rFonts w:ascii="Lucida Sans Typewriter" w:hAnsi="Lucida Sans Typewriter"/>
         </w:rPr>
-        <w:t>4)</w:t>
+        <w:t>short term and long term classification was added to ensure that the lease liabilities could be written clearly on the balance sheet</w:t>
       </w:r>
-    </w:p>
-    <w:p>
-      <w:pPr>
-        <w:rPr>
-          <w:rFonts w:ascii="Lucida Sans Typewriter" w:hAnsi="Lucida Sans Typewriter"/>
-        </w:rPr>
-      </w:pPr>
       <w:r>
         <w:rPr>
           <w:rFonts w:ascii="Lucida Sans Typewriter" w:hAnsi="Lucida Sans Typewriter"/>
         </w:rPr>
-        <w:t xml:space="preserve">The interest expense is given by $5,219 x 3% = $156.57. </w:t>
+        <w:t>.</w:t>
       </w:r>
-    </w:p>
-    <w:p>
-      <w:pPr>
-        <w:rPr>
-          <w:rFonts w:ascii="Lucida Sans Typewriter" w:hAnsi="Lucida Sans Typewriter"/>
-        </w:rPr>
-      </w:pPr>
-      <w:r>
-        <w:rPr>
-          <w:rFonts w:ascii="Lucida Sans Typewriter" w:hAnsi="Lucida Sans Typewriter"/>
-        </w:rPr>
-        <w:t>Thus, the interest expense record is as follows:</w:t>
-      </w:r>
-    </w:p>
-    <w:p>
-      <w:pPr>
-        <w:rPr>
-          <w:rFonts w:ascii="Lucida Sans Typewriter" w:hAnsi="Lucida Sans Typewriter"/>
-        </w:rPr>
-      </w:pPr>
-    </w:p>
-    <w:p>
-      <w:pPr>
-        <w:rPr>
-          <w:rFonts w:ascii="Lucida Sans Typewriter" w:hAnsi="Lucida Sans Typewriter"/>
-        </w:rPr>
-      </w:pPr>
-    </w:p>
-    <w:p>
-      <w:pPr>
-        <w:rPr>
-          <w:rFonts w:ascii="Lucida Sans Typewriter" w:hAnsi="Lucida Sans Typewriter"/>
-        </w:rPr>
-      </w:pPr>
-    </w:p>
-    <w:tbl>
-      <w:tblPr>
-        <w:tblStyle w:val="TableGrid"/>
-        <w:tblW w:w="0" w:type="auto"/>
-        <w:tblLook w:val="04A0" w:firstRow="1" w:lastRow="0" w:firstColumn="1" w:lastColumn="0" w:noHBand="0" w:noVBand="1"/>
-      </w:tblPr>
-      <w:tblGrid>
-        <w:gridCol w:w="4815"/>
-        <w:gridCol w:w="2126"/>
-        <w:gridCol w:w="2075"/>
-      </w:tblGrid>
-      <w:tr>
-        <w:tc>
-          <w:tcPr>
-            <w:tcW w:w="9016" w:type="dxa"/>
-            <w:gridSpan w:val="3"/>
-          </w:tcPr>
-          <w:p>
-            <w:pPr>
-              <w:jc w:val="center"/>
-              <w:rPr>
-                <w:rFonts w:ascii="Lucida Sans Typewriter" w:hAnsi="Lucida Sans Typewriter"/>
-              </w:rPr>
-            </w:pPr>
-          </w:p>
-          <w:p>
-            <w:pPr>
-              <w:jc w:val="center"/>
-              <w:rPr>
-                <w:rFonts w:ascii="Lucida Sans Typewriter" w:hAnsi="Lucida Sans Typewriter"/>
-              </w:rPr>
-            </w:pPr>
-            <w:r>
-              <w:rPr>
-                <w:rFonts w:ascii="Lucida Sans Typewriter" w:hAnsi="Lucida Sans Typewriter"/>
-              </w:rPr>
-              <w:t xml:space="preserve">JOURNAL ENTRY FOR </w:t>
-            </w:r>
-            <w:r>
-              <w:rPr>
-                <w:rFonts w:ascii="Lucida Sans Typewriter" w:hAnsi="Lucida Sans Typewriter"/>
-              </w:rPr>
-              <w:t>INTEREST EXPENSE</w:t>
-            </w:r>
-          </w:p>
-          <w:p>
-            <w:pPr>
-              <w:jc w:val="center"/>
-              <w:rPr>
-                <w:rFonts w:ascii="Lucida Sans Typewriter" w:hAnsi="Lucida Sans Typewriter"/>
-              </w:rPr>
-            </w:pPr>
-            <w:r>
-              <w:rPr>
-                <w:rFonts w:ascii="Lucida Sans Typewriter" w:hAnsi="Lucida Sans Typewriter"/>
-              </w:rPr>
-              <w:t>(Amount in $)</w:t>
-            </w:r>
-          </w:p>
-          <w:p>
-            <w:pPr>
-              <w:jc w:val="center"/>
-              <w:rPr>
-                <w:rFonts w:ascii="Lucida Sans Typewriter" w:hAnsi="Lucida Sans Typewriter"/>
-              </w:rPr>
-            </w:pPr>
-          </w:p>
-        </w:tc>
-      </w:tr>
-      <w:tr>
-        <w:tc>
-          <w:tcPr>
-            <w:tcW w:w="4815" w:type="dxa"/>
-          </w:tcPr>
-          <w:p>
-            <w:pPr>
-              <w:rPr>
-                <w:rFonts w:ascii="Lucida Sans Typewriter" w:hAnsi="Lucida Sans Typewriter"/>
-              </w:rPr>
-            </w:pPr>
-            <w:r>
-              <w:rPr>
-                <w:rFonts w:ascii="Lucida Sans Typewriter" w:hAnsi="Lucida Sans Typewriter"/>
-              </w:rPr>
-              <w:t>Particulars</w:t>
-            </w:r>
-          </w:p>
-        </w:tc>
-        <w:tc>
-          <w:tcPr>
-            <w:tcW w:w="2126" w:type="dxa"/>
-          </w:tcPr>
-          <w:p>
-            <w:pPr>
-              <w:jc w:val="right"/>
-              <w:rPr>
-                <w:rFonts w:ascii="Lucida Sans Typewriter" w:hAnsi="Lucida Sans Typewriter"/>
-              </w:rPr>
-            </w:pPr>
-            <w:r>
-              <w:rPr>
-                <w:rFonts w:ascii="Lucida Sans Typewriter" w:hAnsi="Lucida Sans Typewriter"/>
-              </w:rPr>
-              <w:t>Debit</w:t>
-            </w:r>
-          </w:p>
-        </w:tc>
-        <w:tc>
-          <w:tcPr>
-            <w:tcW w:w="2075" w:type="dxa"/>
-          </w:tcPr>
-          <w:p>
-            <w:pPr>
-              <w:jc w:val="right"/>
-              <w:rPr>
-                <w:rFonts w:ascii="Lucida Sans Typewriter" w:hAnsi="Lucida Sans Typewriter"/>
-              </w:rPr>
-            </w:pPr>
-            <w:r>
-              <w:rPr>
-                <w:rFonts w:ascii="Lucida Sans Typewriter" w:hAnsi="Lucida Sans Typewriter"/>
-              </w:rPr>
-              <w:t>Credit</w:t>
-            </w:r>
-          </w:p>
-        </w:tc>
-      </w:tr>
-      <w:tr>
-        <w:tc>
-          <w:tcPr>
-            <w:tcW w:w="4815" w:type="dxa"/>
-          </w:tcPr>
-          <w:p>
-            <w:pPr>
-              <w:rPr>
-                <w:rFonts w:ascii="Lucida Sans Typewriter" w:hAnsi="Lucida Sans Typewriter"/>
-              </w:rPr>
-            </w:pPr>
-            <w:r>
-              <w:rPr>
-                <w:rFonts w:ascii="Lucida Sans Typewriter" w:hAnsi="Lucida Sans Typewriter"/>
-              </w:rPr>
-              <w:t>Interest Expense</w:t>
-            </w:r>
-          </w:p>
-          <w:p>
-            <w:pPr>
-              <w:rPr>
-                <w:rFonts w:ascii="Lucida Sans Typewriter" w:hAnsi="Lucida Sans Typewriter"/>
-              </w:rPr>
-            </w:pPr>
-            <w:r>
-              <w:rPr>
-                <w:rFonts w:ascii="Lucida Sans Typewriter" w:hAnsi="Lucida Sans Typewriter"/>
-              </w:rPr>
-              <w:t xml:space="preserve">  To </w:t>
-            </w:r>
-            <w:r>
-              <w:rPr>
-                <w:rFonts w:ascii="Lucida Sans Typewriter" w:hAnsi="Lucida Sans Typewriter"/>
-              </w:rPr>
-              <w:t>Discount on Notes Payable</w:t>
-            </w:r>
-          </w:p>
-        </w:tc>
-        <w:tc>
-          <w:tcPr>
-            <w:tcW w:w="2126" w:type="dxa"/>
-          </w:tcPr>
-          <w:p>
-            <w:pPr>
-              <w:jc w:val="right"/>
-              <w:rPr>
-                <w:rFonts w:ascii="Lucida Sans Typewriter" w:hAnsi="Lucida Sans Typewriter"/>
-              </w:rPr>
-            </w:pPr>
-            <w:r>
-              <w:rPr>
-                <w:rFonts w:ascii="Lucida Sans Typewriter" w:hAnsi="Lucida Sans Typewriter"/>
-              </w:rPr>
-              <w:t>156.57</w:t>
-            </w:r>
-          </w:p>
-        </w:tc>
-        <w:tc>
-          <w:tcPr>
-            <w:tcW w:w="2075" w:type="dxa"/>
-          </w:tcPr>
-          <w:p>
-            <w:pPr>
-              <w:jc w:val="right"/>
-              <w:rPr>
-                <w:rFonts w:ascii="Lucida Sans Typewriter" w:hAnsi="Lucida Sans Typewriter"/>
-              </w:rPr>
-            </w:pPr>
-          </w:p>
-          <w:p>
-            <w:pPr>
-              <w:jc w:val="right"/>
-              <w:rPr>
-                <w:rFonts w:ascii="Lucida Sans Typewriter" w:hAnsi="Lucida Sans Typewriter"/>
-              </w:rPr>
-            </w:pPr>
-            <w:r>
-              <w:rPr>
-                <w:rFonts w:ascii="Lucida Sans Typewriter" w:hAnsi="Lucida Sans Typewriter"/>
-              </w:rPr>
-              <w:t>156.57</w:t>
-            </w:r>
-          </w:p>
-        </w:tc>
-      </w:tr>
-    </w:tbl>
-    <w:p>
-      <w:pPr>
-        <w:rPr>
-          <w:rFonts w:ascii="Lucida Sans Typewriter" w:hAnsi="Lucida Sans Typewriter"/>
-        </w:rPr>
-      </w:pPr>
-    </w:p>
-    <w:p>
-      <w:pPr>
-        <w:rPr>
-          <w:rFonts w:ascii="Lucida Sans Typewriter" w:hAnsi="Lucida Sans Typewriter"/>
-        </w:rPr>
-      </w:pPr>
-      <w:r>
-        <w:rPr>
-          <w:rFonts w:ascii="Lucida Sans Typewriter" w:hAnsi="Lucida Sans Typewriter"/>
-        </w:rPr>
-        <w:t>(5)</w:t>
-      </w:r>
-    </w:p>
-    <w:p>
-      <w:pPr>
-        <w:rPr>
-          <w:rFonts w:ascii="Lucida Sans Typewriter" w:hAnsi="Lucida Sans Typewriter"/>
-        </w:rPr>
-      </w:pPr>
-      <w:r>
-        <w:rPr>
-          <w:rFonts w:ascii="Lucida Sans Typewriter" w:hAnsi="Lucida Sans Typewriter"/>
-        </w:rPr>
-        <w:t>Liabilities on the balance sheet is as follows:</w:t>
-      </w:r>
-    </w:p>
-    <w:p>
-      <w:pPr>
-        <w:pStyle w:val="ListParagraph"/>
-        <w:numPr>
-          <w:ilvl w:val="0"/>
-          <w:numId w:val="6"/>
-        </w:numPr>
-        <w:rPr>
-          <w:rFonts w:ascii="Lucida Sans Typewriter" w:hAnsi="Lucida Sans Typewriter"/>
-        </w:rPr>
-      </w:pPr>
-      <w:r>
-        <w:rPr>
-          <w:rFonts w:ascii="Lucida Sans Typewriter" w:hAnsi="Lucida Sans Typewriter"/>
-        </w:rPr>
-        <w:t>Notes Payable: $10,000</w:t>
-      </w:r>
-    </w:p>
-    <w:p>
-      <w:pPr>
-        <w:pStyle w:val="ListParagraph"/>
-        <w:numPr>
-          <w:ilvl w:val="0"/>
-          <w:numId w:val="6"/>
-        </w:numPr>
-        <w:rPr>
-          <w:rFonts w:ascii="Lucida Sans Typewriter" w:hAnsi="Lucida Sans Typewriter"/>
-        </w:rPr>
-      </w:pPr>
-      <w:r>
-        <w:rPr>
-          <w:rFonts w:ascii="Lucida Sans Typewriter" w:hAnsi="Lucida Sans Typewriter"/>
-        </w:rPr>
-        <w:t xml:space="preserve">Discount on Notes Payable (contra): $4,937.57 </w:t>
-      </w:r>
-    </w:p>
-    <w:p>
-      <w:pPr>
-        <w:rPr>
-          <w:rFonts w:ascii="Lucida Sans Typewriter" w:hAnsi="Lucida Sans Typewriter"/>
-        </w:rPr>
-      </w:pPr>
-      <w:r>
-        <w:rPr>
-          <w:rFonts w:ascii="Lucida Sans Typewriter" w:hAnsi="Lucida Sans Typewriter"/>
-        </w:rPr>
-        <w:t>These are the two accounts based on the information provided.</w:t>
-      </w:r>
-    </w:p>
-    <w:p>
-      <w:pPr>
-        <w:rPr>
-          <w:rFonts w:ascii="Lucida Sans Typewriter" w:hAnsi="Lucida Sans Typewriter"/>
-        </w:rPr>
-      </w:pPr>
-    </w:p>
-    <w:p>
-      <w:pPr>
-        <w:rPr>
-          <w:rFonts w:ascii="Lucida Sans Typewriter" w:hAnsi="Lucida Sans Typewriter"/>
-        </w:rPr>
-      </w:pPr>
     </w:p>
     <w:sectPr>
       <w:pgSz w:w="11906" w:h="16838"/>

</xml_diff>

<commit_message>
#50: Added 9-72, comparison of operation vs capital!
</commit_message>
<xml_diff>
--- a/Chapter 09/Problems/09-53.docx
+++ b/Chapter 09/Problems/09-53.docx
@@ -29,7 +29,7 @@
         <w:rPr>
           <w:rFonts w:ascii="Lucida Sans Typewriter" w:hAnsi="Lucida Sans Typewriter"/>
         </w:rPr>
-        <w:t>(1)</w:t>
+        <w:t xml:space="preserve">In the previous problem, we did not amortization, but when added we need to consider the expense of amortization to be $74,607/3 = $24,869 per year. </w:t>
       </w:r>
     </w:p>
     <w:p>
@@ -42,99 +42,30 @@
         <w:rPr>
           <w:rFonts w:ascii="Lucida Sans Typewriter" w:hAnsi="Lucida Sans Typewriter"/>
         </w:rPr>
-        <w:t>The present value of the lease payment is the PV of annuity of $30,000 for 3 years at 10% annual compounding.</w:t>
-      </w:r>
-    </w:p>
-    <w:p>
-      <w:pPr>
-        <w:rPr>
-          <w:rFonts w:ascii="Lucida Sans Typewriter" w:hAnsi="Lucida Sans Typewriter"/>
-        </w:rPr>
-      </w:pPr>
-      <w:r>
-        <w:rPr>
-          <w:rFonts w:ascii="Lucida Sans Typewriter" w:hAnsi="Lucida Sans Typewriter"/>
-        </w:rPr>
-        <w:t>By using the PV of annuity table, the desired PV is $30,000 x 2.4869 = $74,607.</w:t>
-      </w:r>
-    </w:p>
-    <w:p>
-      <w:pPr>
-        <w:rPr>
-          <w:rFonts w:ascii="Lucida Sans Typewriter" w:hAnsi="Lucida Sans Typewriter"/>
-          <w:b/>
-          <w:bCs/>
-        </w:rPr>
-      </w:pPr>
-      <w:r>
-        <w:rPr>
-          <w:rFonts w:ascii="Lucida Sans Typewriter" w:hAnsi="Lucida Sans Typewriter"/>
-        </w:rPr>
-        <w:t xml:space="preserve">Thus, the present value of the capital lease is </w:t>
-      </w:r>
-      <w:r>
-        <w:rPr>
-          <w:rFonts w:ascii="Lucida Sans Typewriter" w:hAnsi="Lucida Sans Typewriter"/>
-          <w:b/>
-          <w:bCs/>
-        </w:rPr>
-        <w:t>$74,607.</w:t>
-      </w:r>
-    </w:p>
-    <w:p>
-      <w:pPr>
-        <w:rPr>
-          <w:rFonts w:ascii="Lucida Sans Typewriter" w:hAnsi="Lucida Sans Typewriter"/>
-        </w:rPr>
-      </w:pPr>
-      <w:r>
-        <w:rPr>
-          <w:rFonts w:ascii="Lucida Sans Typewriter" w:hAnsi="Lucida Sans Typewriter"/>
-        </w:rPr>
-        <w:t>(2)</w:t>
-      </w:r>
-    </w:p>
-    <w:p>
-      <w:pPr>
-        <w:rPr>
-          <w:rFonts w:ascii="Lucida Sans Typewriter" w:hAnsi="Lucida Sans Typewriter"/>
-        </w:rPr>
-      </w:pPr>
-      <w:r>
-        <w:rPr>
-          <w:rFonts w:ascii="Lucida Sans Typewriter" w:hAnsi="Lucida Sans Typewriter"/>
-        </w:rPr>
-        <w:t xml:space="preserve">The </w:t>
-      </w:r>
-      <w:r>
-        <w:rPr>
-          <w:rFonts w:ascii="Lucida Sans Typewriter" w:hAnsi="Lucida Sans Typewriter"/>
-        </w:rPr>
-        <w:t>entry</w:t>
-      </w:r>
-      <w:r>
-        <w:rPr>
-          <w:rFonts w:ascii="Lucida Sans Typewriter" w:hAnsi="Lucida Sans Typewriter"/>
-        </w:rPr>
-        <w:t xml:space="preserve"> for the lease is as follows:</w:t>
+        <w:t>We construct the table below:</w:t>
       </w:r>
     </w:p>
     <w:tbl>
       <w:tblPr>
-        <w:tblStyle w:val="TableGrid"/>
-        <w:tblW w:w="0" w:type="auto"/>
+        <w:tblStyle w:val="PlainTable2"/>
+        <w:tblW w:w="10916" w:type="dxa"/>
+        <w:tblInd w:w="-940" w:type="dxa"/>
         <w:tblLook w:val="04A0" w:firstRow="1" w:lastRow="0" w:firstColumn="1" w:lastColumn="0" w:noHBand="0" w:noVBand="1"/>
       </w:tblPr>
       <w:tblGrid>
-        <w:gridCol w:w="1413"/>
-        <w:gridCol w:w="4111"/>
-        <w:gridCol w:w="1842"/>
-        <w:gridCol w:w="1650"/>
+        <w:gridCol w:w="3110"/>
+        <w:gridCol w:w="2254"/>
+        <w:gridCol w:w="2254"/>
+        <w:gridCol w:w="3298"/>
       </w:tblGrid>
       <w:tr>
+        <w:trPr>
+          <w:cnfStyle w:val="100000000000" w:firstRow="1" w:lastRow="0" w:firstColumn="0" w:lastColumn="0" w:oddVBand="0" w:evenVBand="0" w:oddHBand="0" w:evenHBand="0" w:firstRowFirstColumn="0" w:firstRowLastColumn="0" w:lastRowFirstColumn="0" w:lastRowLastColumn="0"/>
+        </w:trPr>
         <w:tc>
           <w:tcPr>
-            <w:tcW w:w="9016" w:type="dxa"/>
+            <w:cnfStyle w:val="001000000000" w:firstRow="0" w:lastRow="0" w:firstColumn="1" w:lastColumn="0" w:oddVBand="0" w:evenVBand="0" w:oddHBand="0" w:evenHBand="0" w:firstRowFirstColumn="0" w:firstRowLastColumn="0" w:lastRowFirstColumn="0" w:lastRowLastColumn="0"/>
+            <w:tcW w:w="10916" w:type="dxa"/>
             <w:gridSpan w:val="4"/>
           </w:tcPr>
           <w:p>
@@ -156,7 +87,7 @@
               <w:rPr>
                 <w:rFonts w:ascii="Lucida Sans Typewriter" w:hAnsi="Lucida Sans Typewriter"/>
               </w:rPr>
-              <w:t>JOURNAL ENTRIES FOR LEASE TENURE</w:t>
+              <w:t>TABLE OF COMPARISON</w:t>
             </w:r>
           </w:p>
           <w:p>
@@ -164,13 +95,17 @@
               <w:jc w:val="center"/>
               <w:rPr>
                 <w:rFonts w:ascii="Lucida Sans Typewriter" w:hAnsi="Lucida Sans Typewriter"/>
-              </w:rPr>
-            </w:pPr>
-            <w:r>
-              <w:rPr>
-                <w:rFonts w:ascii="Lucida Sans Typewriter" w:hAnsi="Lucida Sans Typewriter"/>
-              </w:rPr>
-              <w:t>(Amounts are in $)</w:t>
+                <w:b w:val="0"/>
+                <w:bCs w:val="0"/>
+              </w:rPr>
+            </w:pPr>
+            <w:r>
+              <w:rPr>
+                <w:rFonts w:ascii="Lucida Sans Typewriter" w:hAnsi="Lucida Sans Typewriter"/>
+                <w:b w:val="0"/>
+                <w:bCs w:val="0"/>
+              </w:rPr>
+              <w:t>(Amounts in $)</w:t>
             </w:r>
           </w:p>
           <w:p>
@@ -180,82 +115,703 @@
                 <w:rFonts w:ascii="Lucida Sans Typewriter" w:hAnsi="Lucida Sans Typewriter"/>
               </w:rPr>
             </w:pPr>
+          </w:p>
+        </w:tc>
+      </w:tr>
+      <w:tr>
+        <w:trPr>
+          <w:cnfStyle w:val="000000100000" w:firstRow="0" w:lastRow="0" w:firstColumn="0" w:lastColumn="0" w:oddVBand="0" w:evenVBand="0" w:oddHBand="1" w:evenHBand="0" w:firstRowFirstColumn="0" w:firstRowLastColumn="0" w:lastRowFirstColumn="0" w:lastRowLastColumn="0"/>
+        </w:trPr>
+        <w:tc>
+          <w:tcPr>
+            <w:cnfStyle w:val="001000000000" w:firstRow="0" w:lastRow="0" w:firstColumn="1" w:lastColumn="0" w:oddVBand="0" w:evenVBand="0" w:oddHBand="0" w:evenHBand="0" w:firstRowFirstColumn="0" w:firstRowLastColumn="0" w:lastRowFirstColumn="0" w:lastRowLastColumn="0"/>
+            <w:tcW w:w="3110" w:type="dxa"/>
+          </w:tcPr>
+          <w:p>
+            <w:pPr>
+              <w:rPr>
+                <w:rFonts w:ascii="Lucida Sans Typewriter" w:hAnsi="Lucida Sans Typewriter"/>
+              </w:rPr>
+            </w:pPr>
+          </w:p>
+        </w:tc>
+        <w:tc>
+          <w:tcPr>
+            <w:tcW w:w="2254" w:type="dxa"/>
+          </w:tcPr>
+          <w:p>
+            <w:pPr>
+              <w:jc w:val="right"/>
+              <w:cnfStyle w:val="000000100000" w:firstRow="0" w:lastRow="0" w:firstColumn="0" w:lastColumn="0" w:oddVBand="0" w:evenVBand="0" w:oddHBand="1" w:evenHBand="0" w:firstRowFirstColumn="0" w:firstRowLastColumn="0" w:lastRowFirstColumn="0" w:lastRowLastColumn="0"/>
+              <w:rPr>
+                <w:rFonts w:ascii="Lucida Sans Typewriter" w:hAnsi="Lucida Sans Typewriter"/>
+              </w:rPr>
+            </w:pPr>
+            <w:r>
+              <w:rPr>
+                <w:rFonts w:ascii="Lucida Sans Typewriter" w:hAnsi="Lucida Sans Typewriter"/>
+              </w:rPr>
+              <w:t>Operating Lease</w:t>
+            </w:r>
+          </w:p>
+          <w:p>
+            <w:pPr>
+              <w:jc w:val="right"/>
+              <w:cnfStyle w:val="000000100000" w:firstRow="0" w:lastRow="0" w:firstColumn="0" w:lastColumn="0" w:oddVBand="0" w:evenVBand="0" w:oddHBand="1" w:evenHBand="0" w:firstRowFirstColumn="0" w:firstRowLastColumn="0" w:lastRowFirstColumn="0" w:lastRowLastColumn="0"/>
+              <w:rPr>
+                <w:rFonts w:ascii="Lucida Sans Typewriter" w:hAnsi="Lucida Sans Typewriter"/>
+              </w:rPr>
+            </w:pPr>
+            <w:r>
+              <w:rPr>
+                <w:rFonts w:ascii="Lucida Sans Typewriter" w:hAnsi="Lucida Sans Typewriter"/>
+              </w:rPr>
+              <w:t>(1)</w:t>
+            </w:r>
+          </w:p>
+        </w:tc>
+        <w:tc>
+          <w:tcPr>
+            <w:tcW w:w="2254" w:type="dxa"/>
+          </w:tcPr>
+          <w:p>
+            <w:pPr>
+              <w:jc w:val="right"/>
+              <w:cnfStyle w:val="000000100000" w:firstRow="0" w:lastRow="0" w:firstColumn="0" w:lastColumn="0" w:oddVBand="0" w:evenVBand="0" w:oddHBand="1" w:evenHBand="0" w:firstRowFirstColumn="0" w:firstRowLastColumn="0" w:lastRowFirstColumn="0" w:lastRowLastColumn="0"/>
+              <w:rPr>
+                <w:rFonts w:ascii="Lucida Sans Typewriter" w:hAnsi="Lucida Sans Typewriter"/>
+              </w:rPr>
+            </w:pPr>
+            <w:r>
+              <w:rPr>
+                <w:rFonts w:ascii="Lucida Sans Typewriter" w:hAnsi="Lucida Sans Typewriter"/>
+              </w:rPr>
+              <w:t>Capital Lease</w:t>
+            </w:r>
+          </w:p>
+          <w:p>
+            <w:pPr>
+              <w:jc w:val="right"/>
+              <w:cnfStyle w:val="000000100000" w:firstRow="0" w:lastRow="0" w:firstColumn="0" w:lastColumn="0" w:oddVBand="0" w:evenVBand="0" w:oddHBand="1" w:evenHBand="0" w:firstRowFirstColumn="0" w:firstRowLastColumn="0" w:lastRowFirstColumn="0" w:lastRowLastColumn="0"/>
+              <w:rPr>
+                <w:rFonts w:ascii="Lucida Sans Typewriter" w:hAnsi="Lucida Sans Typewriter"/>
+              </w:rPr>
+            </w:pPr>
+          </w:p>
+          <w:p>
+            <w:pPr>
+              <w:jc w:val="right"/>
+              <w:cnfStyle w:val="000000100000" w:firstRow="0" w:lastRow="0" w:firstColumn="0" w:lastColumn="0" w:oddVBand="0" w:evenVBand="0" w:oddHBand="1" w:evenHBand="0" w:firstRowFirstColumn="0" w:firstRowLastColumn="0" w:lastRowFirstColumn="0" w:lastRowLastColumn="0"/>
+              <w:rPr>
+                <w:rFonts w:ascii="Lucida Sans Typewriter" w:hAnsi="Lucida Sans Typewriter"/>
+              </w:rPr>
+            </w:pPr>
+            <w:r>
+              <w:rPr>
+                <w:rFonts w:ascii="Lucida Sans Typewriter" w:hAnsi="Lucida Sans Typewriter"/>
+              </w:rPr>
+              <w:t>(2)</w:t>
+            </w:r>
+          </w:p>
+        </w:tc>
+        <w:tc>
+          <w:tcPr>
+            <w:tcW w:w="3298" w:type="dxa"/>
+          </w:tcPr>
+          <w:p>
+            <w:pPr>
+              <w:jc w:val="right"/>
+              <w:cnfStyle w:val="000000100000" w:firstRow="0" w:lastRow="0" w:firstColumn="0" w:lastColumn="0" w:oddVBand="0" w:evenVBand="0" w:oddHBand="1" w:evenHBand="0" w:firstRowFirstColumn="0" w:firstRowLastColumn="0" w:lastRowFirstColumn="0" w:lastRowLastColumn="0"/>
+              <w:rPr>
+                <w:rFonts w:ascii="Lucida Sans Typewriter" w:hAnsi="Lucida Sans Typewriter"/>
+              </w:rPr>
+            </w:pPr>
+            <w:r>
+              <w:rPr>
+                <w:rFonts w:ascii="Lucida Sans Typewriter" w:hAnsi="Lucida Sans Typewriter"/>
+              </w:rPr>
+              <w:t>Difference</w:t>
+            </w:r>
+          </w:p>
+          <w:p>
+            <w:pPr>
+              <w:jc w:val="right"/>
+              <w:cnfStyle w:val="000000100000" w:firstRow="0" w:lastRow="0" w:firstColumn="0" w:lastColumn="0" w:oddVBand="0" w:evenVBand="0" w:oddHBand="1" w:evenHBand="0" w:firstRowFirstColumn="0" w:firstRowLastColumn="0" w:lastRowFirstColumn="0" w:lastRowLastColumn="0"/>
+              <w:rPr>
+                <w:rFonts w:ascii="Lucida Sans Typewriter" w:hAnsi="Lucida Sans Typewriter"/>
+              </w:rPr>
+            </w:pPr>
+          </w:p>
+          <w:p>
+            <w:pPr>
+              <w:jc w:val="right"/>
+              <w:cnfStyle w:val="000000100000" w:firstRow="0" w:lastRow="0" w:firstColumn="0" w:lastColumn="0" w:oddVBand="0" w:evenVBand="0" w:oddHBand="1" w:evenHBand="0" w:firstRowFirstColumn="0" w:firstRowLastColumn="0" w:lastRowFirstColumn="0" w:lastRowLastColumn="0"/>
+              <w:rPr>
+                <w:rFonts w:ascii="Lucida Sans Typewriter" w:hAnsi="Lucida Sans Typewriter"/>
+              </w:rPr>
+            </w:pPr>
+            <w:r>
+              <w:rPr>
+                <w:rFonts w:ascii="Lucida Sans Typewriter" w:hAnsi="Lucida Sans Typewriter"/>
+              </w:rPr>
+              <w:t>(1)-(2)</w:t>
+            </w:r>
           </w:p>
         </w:tc>
       </w:tr>
       <w:tr>
         <w:tc>
           <w:tcPr>
-            <w:tcW w:w="1413" w:type="dxa"/>
+            <w:cnfStyle w:val="001000000000" w:firstRow="0" w:lastRow="0" w:firstColumn="1" w:lastColumn="0" w:oddVBand="0" w:evenVBand="0" w:oddHBand="0" w:evenHBand="0" w:firstRowFirstColumn="0" w:firstRowLastColumn="0" w:lastRowFirstColumn="0" w:lastRowLastColumn="0"/>
+            <w:tcW w:w="3110" w:type="dxa"/>
           </w:tcPr>
           <w:p>
             <w:pPr>
-              <w:jc w:val="center"/>
-              <w:rPr>
-                <w:rFonts w:ascii="Lucida Sans Typewriter" w:hAnsi="Lucida Sans Typewriter"/>
-              </w:rPr>
-            </w:pPr>
-            <w:r>
-              <w:rPr>
-                <w:rFonts w:ascii="Lucida Sans Typewriter" w:hAnsi="Lucida Sans Typewriter"/>
-              </w:rPr>
-              <w:t>Date</w:t>
+              <w:rPr>
+                <w:rFonts w:ascii="Lucida Sans Typewriter" w:hAnsi="Lucida Sans Typewriter"/>
+              </w:rPr>
+            </w:pPr>
+            <w:r>
+              <w:rPr>
+                <w:rFonts w:ascii="Lucida Sans Typewriter" w:hAnsi="Lucida Sans Typewriter"/>
+              </w:rPr>
+              <w:t>Total Expenses</w:t>
+            </w:r>
+          </w:p>
+          <w:p>
+            <w:pPr>
+              <w:rPr>
+                <w:rFonts w:ascii="Lucida Sans Typewriter" w:hAnsi="Lucida Sans Typewriter"/>
+              </w:rPr>
+            </w:pPr>
+          </w:p>
+          <w:p>
+            <w:pPr>
+              <w:rPr>
+                <w:rFonts w:ascii="Lucida Sans Typewriter" w:hAnsi="Lucida Sans Typewriter"/>
+                <w:b w:val="0"/>
+                <w:bCs w:val="0"/>
+              </w:rPr>
+            </w:pPr>
+            <w:r>
+              <w:rPr>
+                <w:rFonts w:ascii="Lucida Sans Typewriter" w:hAnsi="Lucida Sans Typewriter"/>
+                <w:b w:val="0"/>
+                <w:bCs w:val="0"/>
+              </w:rPr>
+              <w:t xml:space="preserve">  2011</w:t>
+            </w:r>
+          </w:p>
+          <w:p>
+            <w:pPr>
+              <w:rPr>
+                <w:rFonts w:ascii="Lucida Sans Typewriter" w:hAnsi="Lucida Sans Typewriter"/>
+              </w:rPr>
+            </w:pPr>
+            <w:r>
+              <w:rPr>
+                <w:rFonts w:ascii="Lucida Sans Typewriter" w:hAnsi="Lucida Sans Typewriter"/>
+                <w:b w:val="0"/>
+                <w:bCs w:val="0"/>
+              </w:rPr>
+              <w:t xml:space="preserve">  2012</w:t>
             </w:r>
           </w:p>
         </w:tc>
         <w:tc>
           <w:tcPr>
-            <w:tcW w:w="4111" w:type="dxa"/>
+            <w:tcW w:w="2254" w:type="dxa"/>
           </w:tcPr>
           <w:p>
             <w:pPr>
-              <w:rPr>
-                <w:rFonts w:ascii="Lucida Sans Typewriter" w:hAnsi="Lucida Sans Typewriter"/>
-              </w:rPr>
-            </w:pPr>
-            <w:r>
-              <w:rPr>
-                <w:rFonts w:ascii="Lucida Sans Typewriter" w:hAnsi="Lucida Sans Typewriter"/>
-              </w:rPr>
-              <w:t>Particulars</w:t>
+              <w:jc w:val="right"/>
+              <w:cnfStyle w:val="000000000000" w:firstRow="0" w:lastRow="0" w:firstColumn="0" w:lastColumn="0" w:oddVBand="0" w:evenVBand="0" w:oddHBand="0" w:evenHBand="0" w:firstRowFirstColumn="0" w:firstRowLastColumn="0" w:lastRowFirstColumn="0" w:lastRowLastColumn="0"/>
+              <w:rPr>
+                <w:rFonts w:ascii="Lucida Sans Typewriter" w:hAnsi="Lucida Sans Typewriter"/>
+              </w:rPr>
+            </w:pPr>
+          </w:p>
+          <w:p>
+            <w:pPr>
+              <w:jc w:val="right"/>
+              <w:cnfStyle w:val="000000000000" w:firstRow="0" w:lastRow="0" w:firstColumn="0" w:lastColumn="0" w:oddVBand="0" w:evenVBand="0" w:oddHBand="0" w:evenHBand="0" w:firstRowFirstColumn="0" w:firstRowLastColumn="0" w:lastRowFirstColumn="0" w:lastRowLastColumn="0"/>
+              <w:rPr>
+                <w:rFonts w:ascii="Lucida Sans Typewriter" w:hAnsi="Lucida Sans Typewriter"/>
+              </w:rPr>
+            </w:pPr>
+          </w:p>
+          <w:p>
+            <w:pPr>
+              <w:jc w:val="right"/>
+              <w:cnfStyle w:val="000000000000" w:firstRow="0" w:lastRow="0" w:firstColumn="0" w:lastColumn="0" w:oddVBand="0" w:evenVBand="0" w:oddHBand="0" w:evenHBand="0" w:firstRowFirstColumn="0" w:firstRowLastColumn="0" w:lastRowFirstColumn="0" w:lastRowLastColumn="0"/>
+              <w:rPr>
+                <w:rFonts w:ascii="Lucida Sans Typewriter" w:hAnsi="Lucida Sans Typewriter"/>
+              </w:rPr>
+            </w:pPr>
+            <w:r>
+              <w:rPr>
+                <w:rFonts w:ascii="Lucida Sans Typewriter" w:hAnsi="Lucida Sans Typewriter"/>
+              </w:rPr>
+              <w:t>30,000.0</w:t>
+            </w:r>
+          </w:p>
+          <w:p>
+            <w:pPr>
+              <w:jc w:val="right"/>
+              <w:cnfStyle w:val="000000000000" w:firstRow="0" w:lastRow="0" w:firstColumn="0" w:lastColumn="0" w:oddVBand="0" w:evenVBand="0" w:oddHBand="0" w:evenHBand="0" w:firstRowFirstColumn="0" w:firstRowLastColumn="0" w:lastRowFirstColumn="0" w:lastRowLastColumn="0"/>
+              <w:rPr>
+                <w:rFonts w:ascii="Lucida Sans Typewriter" w:hAnsi="Lucida Sans Typewriter"/>
+              </w:rPr>
+            </w:pPr>
+            <w:r>
+              <w:rPr>
+                <w:rFonts w:ascii="Lucida Sans Typewriter" w:hAnsi="Lucida Sans Typewriter"/>
+              </w:rPr>
+              <w:t>30,000.0</w:t>
             </w:r>
           </w:p>
         </w:tc>
         <w:tc>
           <w:tcPr>
-            <w:tcW w:w="1842" w:type="dxa"/>
+            <w:tcW w:w="2254" w:type="dxa"/>
           </w:tcPr>
           <w:p>
             <w:pPr>
-              <w:jc w:val="right"/>
-              <w:rPr>
-                <w:rFonts w:ascii="Lucida Sans Typewriter" w:hAnsi="Lucida Sans Typewriter"/>
-              </w:rPr>
-            </w:pPr>
-            <w:r>
-              <w:rPr>
-                <w:rFonts w:ascii="Lucida Sans Typewriter" w:hAnsi="Lucida Sans Typewriter"/>
-              </w:rPr>
-              <w:t>Debit</w:t>
+              <w:cnfStyle w:val="000000000000" w:firstRow="0" w:lastRow="0" w:firstColumn="0" w:lastColumn="0" w:oddVBand="0" w:evenVBand="0" w:oddHBand="0" w:evenHBand="0" w:firstRowFirstColumn="0" w:firstRowLastColumn="0" w:lastRowFirstColumn="0" w:lastRowLastColumn="0"/>
+              <w:rPr>
+                <w:rFonts w:ascii="Lucida Sans Typewriter" w:hAnsi="Lucida Sans Typewriter"/>
+              </w:rPr>
+            </w:pPr>
+          </w:p>
+          <w:p>
+            <w:pPr>
+              <w:cnfStyle w:val="000000000000" w:firstRow="0" w:lastRow="0" w:firstColumn="0" w:lastColumn="0" w:oddVBand="0" w:evenVBand="0" w:oddHBand="0" w:evenHBand="0" w:firstRowFirstColumn="0" w:firstRowLastColumn="0" w:lastRowFirstColumn="0" w:lastRowLastColumn="0"/>
+              <w:rPr>
+                <w:rFonts w:ascii="Lucida Sans Typewriter" w:hAnsi="Lucida Sans Typewriter"/>
+              </w:rPr>
+            </w:pPr>
+          </w:p>
+          <w:p>
+            <w:pPr>
+              <w:jc w:val="right"/>
+              <w:cnfStyle w:val="000000000000" w:firstRow="0" w:lastRow="0" w:firstColumn="0" w:lastColumn="0" w:oddVBand="0" w:evenVBand="0" w:oddHBand="0" w:evenHBand="0" w:firstRowFirstColumn="0" w:firstRowLastColumn="0" w:lastRowFirstColumn="0" w:lastRowLastColumn="0"/>
+              <w:rPr>
+                <w:rFonts w:ascii="Lucida Sans Typewriter" w:hAnsi="Lucida Sans Typewriter"/>
+              </w:rPr>
+            </w:pPr>
+            <w:r>
+              <w:rPr>
+                <w:rFonts w:ascii="Lucida Sans Typewriter" w:hAnsi="Lucida Sans Typewriter"/>
+              </w:rPr>
+              <w:t>32,329.7</w:t>
+            </w:r>
+          </w:p>
+          <w:p>
+            <w:pPr>
+              <w:jc w:val="right"/>
+              <w:cnfStyle w:val="000000000000" w:firstRow="0" w:lastRow="0" w:firstColumn="0" w:lastColumn="0" w:oddVBand="0" w:evenVBand="0" w:oddHBand="0" w:evenHBand="0" w:firstRowFirstColumn="0" w:firstRowLastColumn="0" w:lastRowFirstColumn="0" w:lastRowLastColumn="0"/>
+              <w:rPr>
+                <w:rFonts w:ascii="Lucida Sans Typewriter" w:hAnsi="Lucida Sans Typewriter"/>
+              </w:rPr>
+            </w:pPr>
+            <w:r>
+              <w:rPr>
+                <w:rFonts w:ascii="Lucida Sans Typewriter" w:hAnsi="Lucida Sans Typewriter"/>
+              </w:rPr>
+              <w:t>30,074.8</w:t>
             </w:r>
           </w:p>
         </w:tc>
         <w:tc>
           <w:tcPr>
-            <w:tcW w:w="1650" w:type="dxa"/>
+            <w:tcW w:w="3298" w:type="dxa"/>
           </w:tcPr>
           <w:p>
             <w:pPr>
-              <w:jc w:val="right"/>
-              <w:rPr>
-                <w:rFonts w:ascii="Lucida Sans Typewriter" w:hAnsi="Lucida Sans Typewriter"/>
-              </w:rPr>
-            </w:pPr>
-            <w:r>
-              <w:rPr>
-                <w:rFonts w:ascii="Lucida Sans Typewriter" w:hAnsi="Lucida Sans Typewriter"/>
-              </w:rPr>
-              <w:t>Credit</w:t>
+              <w:cnfStyle w:val="000000000000" w:firstRow="0" w:lastRow="0" w:firstColumn="0" w:lastColumn="0" w:oddVBand="0" w:evenVBand="0" w:oddHBand="0" w:evenHBand="0" w:firstRowFirstColumn="0" w:firstRowLastColumn="0" w:lastRowFirstColumn="0" w:lastRowLastColumn="0"/>
+              <w:rPr>
+                <w:rFonts w:ascii="Lucida Sans Typewriter" w:hAnsi="Lucida Sans Typewriter"/>
+              </w:rPr>
+            </w:pPr>
+          </w:p>
+          <w:p>
+            <w:pPr>
+              <w:cnfStyle w:val="000000000000" w:firstRow="0" w:lastRow="0" w:firstColumn="0" w:lastColumn="0" w:oddVBand="0" w:evenVBand="0" w:oddHBand="0" w:evenHBand="0" w:firstRowFirstColumn="0" w:firstRowLastColumn="0" w:lastRowFirstColumn="0" w:lastRowLastColumn="0"/>
+              <w:rPr>
+                <w:rFonts w:ascii="Lucida Sans Typewriter" w:hAnsi="Lucida Sans Typewriter"/>
+              </w:rPr>
+            </w:pPr>
+          </w:p>
+          <w:p>
+            <w:pPr>
+              <w:jc w:val="right"/>
+              <w:cnfStyle w:val="000000000000" w:firstRow="0" w:lastRow="0" w:firstColumn="0" w:lastColumn="0" w:oddVBand="0" w:evenVBand="0" w:oddHBand="0" w:evenHBand="0" w:firstRowFirstColumn="0" w:firstRowLastColumn="0" w:lastRowFirstColumn="0" w:lastRowLastColumn="0"/>
+              <w:rPr>
+                <w:rFonts w:ascii="Lucida Sans Typewriter" w:hAnsi="Lucida Sans Typewriter"/>
+              </w:rPr>
+            </w:pPr>
+            <w:r>
+              <w:rPr>
+                <w:rFonts w:ascii="Lucida Sans Typewriter" w:hAnsi="Lucida Sans Typewriter"/>
+              </w:rPr>
+              <w:t>-</w:t>
+            </w:r>
+            <w:r>
+              <w:rPr>
+                <w:rFonts w:ascii="Lucida Sans Typewriter" w:hAnsi="Lucida Sans Typewriter"/>
+              </w:rPr>
+              <w:t>2,329.7</w:t>
+            </w:r>
+          </w:p>
+          <w:p>
+            <w:pPr>
+              <w:jc w:val="right"/>
+              <w:cnfStyle w:val="000000000000" w:firstRow="0" w:lastRow="0" w:firstColumn="0" w:lastColumn="0" w:oddVBand="0" w:evenVBand="0" w:oddHBand="0" w:evenHBand="0" w:firstRowFirstColumn="0" w:firstRowLastColumn="0" w:lastRowFirstColumn="0" w:lastRowLastColumn="0"/>
+              <w:rPr>
+                <w:rFonts w:ascii="Lucida Sans Typewriter" w:hAnsi="Lucida Sans Typewriter"/>
+              </w:rPr>
+            </w:pPr>
+            <w:r>
+              <w:rPr>
+                <w:rFonts w:ascii="Lucida Sans Typewriter" w:hAnsi="Lucida Sans Typewriter"/>
+              </w:rPr>
+              <w:t>-74.8</w:t>
+            </w:r>
+          </w:p>
+        </w:tc>
+      </w:tr>
+      <w:tr>
+        <w:trPr>
+          <w:cnfStyle w:val="000000100000" w:firstRow="0" w:lastRow="0" w:firstColumn="0" w:lastColumn="0" w:oddVBand="0" w:evenVBand="0" w:oddHBand="1" w:evenHBand="0" w:firstRowFirstColumn="0" w:firstRowLastColumn="0" w:lastRowFirstColumn="0" w:lastRowLastColumn="0"/>
+        </w:trPr>
+        <w:tc>
+          <w:tcPr>
+            <w:cnfStyle w:val="001000000000" w:firstRow="0" w:lastRow="0" w:firstColumn="1" w:lastColumn="0" w:oddVBand="0" w:evenVBand="0" w:oddHBand="0" w:evenHBand="0" w:firstRowFirstColumn="0" w:firstRowLastColumn="0" w:lastRowFirstColumn="0" w:lastRowLastColumn="0"/>
+            <w:tcW w:w="3110" w:type="dxa"/>
+          </w:tcPr>
+          <w:p>
+            <w:pPr>
+              <w:rPr>
+                <w:rFonts w:ascii="Lucida Sans Typewriter" w:hAnsi="Lucida Sans Typewriter"/>
+                <w:b w:val="0"/>
+                <w:bCs w:val="0"/>
+              </w:rPr>
+            </w:pPr>
+            <w:r>
+              <w:rPr>
+                <w:rFonts w:ascii="Lucida Sans Typewriter" w:hAnsi="Lucida Sans Typewriter"/>
+              </w:rPr>
+              <w:t xml:space="preserve">  </w:t>
+            </w:r>
+            <w:r>
+              <w:rPr>
+                <w:rFonts w:ascii="Lucida Sans Typewriter" w:hAnsi="Lucida Sans Typewriter"/>
+                <w:b w:val="0"/>
+                <w:bCs w:val="0"/>
+              </w:rPr>
+              <w:t>Two years together</w:t>
+            </w:r>
+          </w:p>
+          <w:p>
+            <w:pPr>
+              <w:rPr>
+                <w:rFonts w:ascii="Lucida Sans Typewriter" w:hAnsi="Lucida Sans Typewriter"/>
+              </w:rPr>
+            </w:pPr>
+          </w:p>
+          <w:p>
+            <w:pPr>
+              <w:rPr>
+                <w:rFonts w:ascii="Lucida Sans Typewriter" w:hAnsi="Lucida Sans Typewriter"/>
+              </w:rPr>
+            </w:pPr>
+            <w:r>
+              <w:rPr>
+                <w:rFonts w:ascii="Lucida Sans Typewriter" w:hAnsi="Lucida Sans Typewriter"/>
+              </w:rPr>
+              <w:t>End of 2011</w:t>
+            </w:r>
+          </w:p>
+          <w:p>
+            <w:pPr>
+              <w:rPr>
+                <w:rFonts w:ascii="Lucida Sans Typewriter" w:hAnsi="Lucida Sans Typewriter"/>
+              </w:rPr>
+            </w:pPr>
+            <w:r>
+              <w:rPr>
+                <w:rFonts w:ascii="Lucida Sans Typewriter" w:hAnsi="Lucida Sans Typewriter"/>
+              </w:rPr>
+              <w:t xml:space="preserve">  </w:t>
+            </w:r>
+          </w:p>
+          <w:p>
+            <w:pPr>
+              <w:rPr>
+                <w:rFonts w:ascii="Lucida Sans Typewriter" w:hAnsi="Lucida Sans Typewriter"/>
+                <w:b w:val="0"/>
+                <w:bCs w:val="0"/>
+              </w:rPr>
+            </w:pPr>
+            <w:r>
+              <w:rPr>
+                <w:rFonts w:ascii="Lucida Sans Typewriter" w:hAnsi="Lucida Sans Typewriter"/>
+              </w:rPr>
+              <w:t xml:space="preserve">  </w:t>
+            </w:r>
+            <w:r>
+              <w:rPr>
+                <w:rFonts w:ascii="Lucida Sans Typewriter" w:hAnsi="Lucida Sans Typewriter"/>
+                <w:b w:val="0"/>
+                <w:bCs w:val="0"/>
+              </w:rPr>
+              <w:t>Total assets</w:t>
+            </w:r>
+          </w:p>
+          <w:p>
+            <w:pPr>
+              <w:rPr>
+                <w:rFonts w:ascii="Lucida Sans Typewriter" w:hAnsi="Lucida Sans Typewriter"/>
+              </w:rPr>
+            </w:pPr>
+            <w:r>
+              <w:rPr>
+                <w:rFonts w:ascii="Lucida Sans Typewriter" w:hAnsi="Lucida Sans Typewriter"/>
+                <w:b w:val="0"/>
+                <w:bCs w:val="0"/>
+              </w:rPr>
+              <w:t xml:space="preserve">  Total liabilities</w:t>
+            </w:r>
+          </w:p>
+        </w:tc>
+        <w:tc>
+          <w:tcPr>
+            <w:tcW w:w="2254" w:type="dxa"/>
+          </w:tcPr>
+          <w:p>
+            <w:pPr>
+              <w:jc w:val="right"/>
+              <w:cnfStyle w:val="000000100000" w:firstRow="0" w:lastRow="0" w:firstColumn="0" w:lastColumn="0" w:oddVBand="0" w:evenVBand="0" w:oddHBand="1" w:evenHBand="0" w:firstRowFirstColumn="0" w:firstRowLastColumn="0" w:lastRowFirstColumn="0" w:lastRowLastColumn="0"/>
+              <w:rPr>
+                <w:rFonts w:ascii="Lucida Sans Typewriter" w:hAnsi="Lucida Sans Typewriter"/>
+              </w:rPr>
+            </w:pPr>
+            <w:r>
+              <w:rPr>
+                <w:rFonts w:ascii="Lucida Sans Typewriter" w:hAnsi="Lucida Sans Typewriter"/>
+              </w:rPr>
+              <w:t>60,000.0</w:t>
+            </w:r>
+          </w:p>
+          <w:p>
+            <w:pPr>
+              <w:jc w:val="right"/>
+              <w:cnfStyle w:val="000000100000" w:firstRow="0" w:lastRow="0" w:firstColumn="0" w:lastColumn="0" w:oddVBand="0" w:evenVBand="0" w:oddHBand="1" w:evenHBand="0" w:firstRowFirstColumn="0" w:firstRowLastColumn="0" w:lastRowFirstColumn="0" w:lastRowLastColumn="0"/>
+              <w:rPr>
+                <w:rFonts w:ascii="Lucida Sans Typewriter" w:hAnsi="Lucida Sans Typewriter"/>
+              </w:rPr>
+            </w:pPr>
+          </w:p>
+          <w:p>
+            <w:pPr>
+              <w:jc w:val="right"/>
+              <w:cnfStyle w:val="000000100000" w:firstRow="0" w:lastRow="0" w:firstColumn="0" w:lastColumn="0" w:oddVBand="0" w:evenVBand="0" w:oddHBand="1" w:evenHBand="0" w:firstRowFirstColumn="0" w:firstRowLastColumn="0" w:lastRowFirstColumn="0" w:lastRowLastColumn="0"/>
+              <w:rPr>
+                <w:rFonts w:ascii="Lucida Sans Typewriter" w:hAnsi="Lucida Sans Typewriter"/>
+              </w:rPr>
+            </w:pPr>
+          </w:p>
+          <w:p>
+            <w:pPr>
+              <w:jc w:val="right"/>
+              <w:cnfStyle w:val="000000100000" w:firstRow="0" w:lastRow="0" w:firstColumn="0" w:lastColumn="0" w:oddVBand="0" w:evenVBand="0" w:oddHBand="1" w:evenHBand="0" w:firstRowFirstColumn="0" w:firstRowLastColumn="0" w:lastRowFirstColumn="0" w:lastRowLastColumn="0"/>
+              <w:rPr>
+                <w:rFonts w:ascii="Lucida Sans Typewriter" w:hAnsi="Lucida Sans Typewriter"/>
+              </w:rPr>
+            </w:pPr>
+          </w:p>
+          <w:p>
+            <w:pPr>
+              <w:jc w:val="right"/>
+              <w:cnfStyle w:val="000000100000" w:firstRow="0" w:lastRow="0" w:firstColumn="0" w:lastColumn="0" w:oddVBand="0" w:evenVBand="0" w:oddHBand="1" w:evenHBand="0" w:firstRowFirstColumn="0" w:firstRowLastColumn="0" w:lastRowFirstColumn="0" w:lastRowLastColumn="0"/>
+              <w:rPr>
+                <w:rFonts w:ascii="Lucida Sans Typewriter" w:hAnsi="Lucida Sans Typewriter"/>
+              </w:rPr>
+            </w:pPr>
+            <w:r>
+              <w:rPr>
+                <w:rFonts w:ascii="Lucida Sans Typewriter" w:hAnsi="Lucida Sans Typewriter"/>
+              </w:rPr>
+              <w:t>-30,000.0</w:t>
+            </w:r>
+          </w:p>
+          <w:p>
+            <w:pPr>
+              <w:jc w:val="right"/>
+              <w:cnfStyle w:val="000000100000" w:firstRow="0" w:lastRow="0" w:firstColumn="0" w:lastColumn="0" w:oddVBand="0" w:evenVBand="0" w:oddHBand="1" w:evenHBand="0" w:firstRowFirstColumn="0" w:firstRowLastColumn="0" w:lastRowFirstColumn="0" w:lastRowLastColumn="0"/>
+              <w:rPr>
+                <w:rFonts w:ascii="Lucida Sans Typewriter" w:hAnsi="Lucida Sans Typewriter"/>
+              </w:rPr>
+            </w:pPr>
+            <w:r>
+              <w:rPr>
+                <w:rFonts w:ascii="Lucida Sans Typewriter" w:hAnsi="Lucida Sans Typewriter"/>
+              </w:rPr>
+              <w:t>0.0</w:t>
+            </w:r>
+          </w:p>
+        </w:tc>
+        <w:tc>
+          <w:tcPr>
+            <w:tcW w:w="2254" w:type="dxa"/>
+          </w:tcPr>
+          <w:p>
+            <w:pPr>
+              <w:jc w:val="right"/>
+              <w:cnfStyle w:val="000000100000" w:firstRow="0" w:lastRow="0" w:firstColumn="0" w:lastColumn="0" w:oddVBand="0" w:evenVBand="0" w:oddHBand="1" w:evenHBand="0" w:firstRowFirstColumn="0" w:firstRowLastColumn="0" w:lastRowFirstColumn="0" w:lastRowLastColumn="0"/>
+              <w:rPr>
+                <w:rFonts w:ascii="Lucida Sans Typewriter" w:hAnsi="Lucida Sans Typewriter"/>
+              </w:rPr>
+            </w:pPr>
+            <w:r>
+              <w:rPr>
+                <w:rFonts w:ascii="Lucida Sans Typewriter" w:hAnsi="Lucida Sans Typewriter"/>
+              </w:rPr>
+              <w:t>62,404.5</w:t>
+            </w:r>
+          </w:p>
+          <w:p>
+            <w:pPr>
+              <w:jc w:val="right"/>
+              <w:cnfStyle w:val="000000100000" w:firstRow="0" w:lastRow="0" w:firstColumn="0" w:lastColumn="0" w:oddVBand="0" w:evenVBand="0" w:oddHBand="1" w:evenHBand="0" w:firstRowFirstColumn="0" w:firstRowLastColumn="0" w:lastRowFirstColumn="0" w:lastRowLastColumn="0"/>
+              <w:rPr>
+                <w:rFonts w:ascii="Lucida Sans Typewriter" w:hAnsi="Lucida Sans Typewriter"/>
+              </w:rPr>
+            </w:pPr>
+          </w:p>
+          <w:p>
+            <w:pPr>
+              <w:jc w:val="right"/>
+              <w:cnfStyle w:val="000000100000" w:firstRow="0" w:lastRow="0" w:firstColumn="0" w:lastColumn="0" w:oddVBand="0" w:evenVBand="0" w:oddHBand="1" w:evenHBand="0" w:firstRowFirstColumn="0" w:firstRowLastColumn="0" w:lastRowFirstColumn="0" w:lastRowLastColumn="0"/>
+              <w:rPr>
+                <w:rFonts w:ascii="Lucida Sans Typewriter" w:hAnsi="Lucida Sans Typewriter"/>
+              </w:rPr>
+            </w:pPr>
+          </w:p>
+          <w:p>
+            <w:pPr>
+              <w:jc w:val="right"/>
+              <w:cnfStyle w:val="000000100000" w:firstRow="0" w:lastRow="0" w:firstColumn="0" w:lastColumn="0" w:oddVBand="0" w:evenVBand="0" w:oddHBand="1" w:evenHBand="0" w:firstRowFirstColumn="0" w:firstRowLastColumn="0" w:lastRowFirstColumn="0" w:lastRowLastColumn="0"/>
+              <w:rPr>
+                <w:rFonts w:ascii="Lucida Sans Typewriter" w:hAnsi="Lucida Sans Typewriter"/>
+              </w:rPr>
+            </w:pPr>
+          </w:p>
+          <w:p>
+            <w:pPr>
+              <w:jc w:val="right"/>
+              <w:cnfStyle w:val="000000100000" w:firstRow="0" w:lastRow="0" w:firstColumn="0" w:lastColumn="0" w:oddVBand="0" w:evenVBand="0" w:oddHBand="1" w:evenHBand="0" w:firstRowFirstColumn="0" w:firstRowLastColumn="0" w:lastRowFirstColumn="0" w:lastRowLastColumn="0"/>
+              <w:rPr>
+                <w:rFonts w:ascii="Lucida Sans Typewriter" w:hAnsi="Lucida Sans Typewriter"/>
+              </w:rPr>
+            </w:pPr>
+            <w:r>
+              <w:rPr>
+                <w:rFonts w:ascii="Lucida Sans Typewriter" w:hAnsi="Lucida Sans Typewriter"/>
+              </w:rPr>
+              <w:t>-54,869.0</w:t>
+            </w:r>
+          </w:p>
+          <w:p>
+            <w:pPr>
+              <w:jc w:val="right"/>
+              <w:cnfStyle w:val="000000100000" w:firstRow="0" w:lastRow="0" w:firstColumn="0" w:lastColumn="0" w:oddVBand="0" w:evenVBand="0" w:oddHBand="1" w:evenHBand="0" w:firstRowFirstColumn="0" w:firstRowLastColumn="0" w:lastRowFirstColumn="0" w:lastRowLastColumn="0"/>
+              <w:rPr>
+                <w:rFonts w:ascii="Lucida Sans Typewriter" w:hAnsi="Lucida Sans Typewriter"/>
+              </w:rPr>
+            </w:pPr>
+            <w:r>
+              <w:rPr>
+                <w:rFonts w:ascii="Lucida Sans Typewriter" w:hAnsi="Lucida Sans Typewriter"/>
+              </w:rPr>
+              <w:t>-22,539.3</w:t>
+            </w:r>
+          </w:p>
+        </w:tc>
+        <w:tc>
+          <w:tcPr>
+            <w:tcW w:w="3298" w:type="dxa"/>
+          </w:tcPr>
+          <w:p>
+            <w:pPr>
+              <w:jc w:val="right"/>
+              <w:cnfStyle w:val="000000100000" w:firstRow="0" w:lastRow="0" w:firstColumn="0" w:lastColumn="0" w:oddVBand="0" w:evenVBand="0" w:oddHBand="1" w:evenHBand="0" w:firstRowFirstColumn="0" w:firstRowLastColumn="0" w:lastRowFirstColumn="0" w:lastRowLastColumn="0"/>
+              <w:rPr>
+                <w:rFonts w:ascii="Lucida Sans Typewriter" w:hAnsi="Lucida Sans Typewriter"/>
+              </w:rPr>
+            </w:pPr>
+            <w:r>
+              <w:rPr>
+                <w:rFonts w:ascii="Lucida Sans Typewriter" w:hAnsi="Lucida Sans Typewriter"/>
+              </w:rPr>
+              <w:t>-2,404.5</w:t>
+            </w:r>
+          </w:p>
+          <w:p>
+            <w:pPr>
+              <w:jc w:val="right"/>
+              <w:cnfStyle w:val="000000100000" w:firstRow="0" w:lastRow="0" w:firstColumn="0" w:lastColumn="0" w:oddVBand="0" w:evenVBand="0" w:oddHBand="1" w:evenHBand="0" w:firstRowFirstColumn="0" w:firstRowLastColumn="0" w:lastRowFirstColumn="0" w:lastRowLastColumn="0"/>
+              <w:rPr>
+                <w:rFonts w:ascii="Lucida Sans Typewriter" w:hAnsi="Lucida Sans Typewriter"/>
+              </w:rPr>
+            </w:pPr>
+          </w:p>
+          <w:p>
+            <w:pPr>
+              <w:jc w:val="right"/>
+              <w:cnfStyle w:val="000000100000" w:firstRow="0" w:lastRow="0" w:firstColumn="0" w:lastColumn="0" w:oddVBand="0" w:evenVBand="0" w:oddHBand="1" w:evenHBand="0" w:firstRowFirstColumn="0" w:firstRowLastColumn="0" w:lastRowFirstColumn="0" w:lastRowLastColumn="0"/>
+              <w:rPr>
+                <w:rFonts w:ascii="Lucida Sans Typewriter" w:hAnsi="Lucida Sans Typewriter"/>
+              </w:rPr>
+            </w:pPr>
+          </w:p>
+          <w:p>
+            <w:pPr>
+              <w:jc w:val="right"/>
+              <w:cnfStyle w:val="000000100000" w:firstRow="0" w:lastRow="0" w:firstColumn="0" w:lastColumn="0" w:oddVBand="0" w:evenVBand="0" w:oddHBand="1" w:evenHBand="0" w:firstRowFirstColumn="0" w:firstRowLastColumn="0" w:lastRowFirstColumn="0" w:lastRowLastColumn="0"/>
+              <w:rPr>
+                <w:rFonts w:ascii="Lucida Sans Typewriter" w:hAnsi="Lucida Sans Typewriter"/>
+              </w:rPr>
+            </w:pPr>
+          </w:p>
+          <w:p>
+            <w:pPr>
+              <w:jc w:val="right"/>
+              <w:cnfStyle w:val="000000100000" w:firstRow="0" w:lastRow="0" w:firstColumn="0" w:lastColumn="0" w:oddVBand="0" w:evenVBand="0" w:oddHBand="1" w:evenHBand="0" w:firstRowFirstColumn="0" w:firstRowLastColumn="0" w:lastRowFirstColumn="0" w:lastRowLastColumn="0"/>
+              <w:rPr>
+                <w:rFonts w:ascii="Lucida Sans Typewriter" w:hAnsi="Lucida Sans Typewriter"/>
+              </w:rPr>
+            </w:pPr>
+            <w:r>
+              <w:rPr>
+                <w:rFonts w:ascii="Lucida Sans Typewriter" w:hAnsi="Lucida Sans Typewriter"/>
+              </w:rPr>
+              <w:t>24,869.0</w:t>
+            </w:r>
+          </w:p>
+          <w:p>
+            <w:pPr>
+              <w:jc w:val="right"/>
+              <w:cnfStyle w:val="000000100000" w:firstRow="0" w:lastRow="0" w:firstColumn="0" w:lastColumn="0" w:oddVBand="0" w:evenVBand="0" w:oddHBand="1" w:evenHBand="0" w:firstRowFirstColumn="0" w:firstRowLastColumn="0" w:lastRowFirstColumn="0" w:lastRowLastColumn="0"/>
+              <w:rPr>
+                <w:rFonts w:ascii="Lucida Sans Typewriter" w:hAnsi="Lucida Sans Typewriter"/>
+              </w:rPr>
+            </w:pPr>
+            <w:r>
+              <w:rPr>
+                <w:rFonts w:ascii="Lucida Sans Typewriter" w:hAnsi="Lucida Sans Typewriter"/>
+              </w:rPr>
+              <w:t>22,539.3</w:t>
             </w:r>
           </w:p>
         </w:tc>
@@ -263,636 +819,425 @@
       <w:tr>
         <w:tc>
           <w:tcPr>
-            <w:tcW w:w="1413" w:type="dxa"/>
+            <w:cnfStyle w:val="001000000000" w:firstRow="0" w:lastRow="0" w:firstColumn="1" w:lastColumn="0" w:oddVBand="0" w:evenVBand="0" w:oddHBand="0" w:evenHBand="0" w:firstRowFirstColumn="0" w:firstRowLastColumn="0" w:lastRowFirstColumn="0" w:lastRowLastColumn="0"/>
+            <w:tcW w:w="3110" w:type="dxa"/>
           </w:tcPr>
           <w:p>
             <w:pPr>
-              <w:jc w:val="center"/>
-              <w:rPr>
-                <w:rFonts w:ascii="Lucida Sans Typewriter" w:hAnsi="Lucida Sans Typewriter"/>
-              </w:rPr>
-            </w:pPr>
-            <w:r>
-              <w:rPr>
-                <w:rFonts w:ascii="Lucida Sans Typewriter" w:hAnsi="Lucida Sans Typewriter"/>
-              </w:rPr>
-              <w:t>Dec 31, 2010</w:t>
+              <w:rPr>
+                <w:rFonts w:ascii="Lucida Sans Typewriter" w:hAnsi="Lucida Sans Typewriter"/>
+                <w:b w:val="0"/>
+                <w:bCs w:val="0"/>
+              </w:rPr>
+            </w:pPr>
+            <w:r>
+              <w:rPr>
+                <w:rFonts w:ascii="Lucida Sans Typewriter" w:hAnsi="Lucida Sans Typewriter"/>
+              </w:rPr>
+              <w:t xml:space="preserve">  </w:t>
+            </w:r>
+            <w:r>
+              <w:rPr>
+                <w:rFonts w:ascii="Lucida Sans Typewriter" w:hAnsi="Lucida Sans Typewriter"/>
+                <w:b w:val="0"/>
+                <w:bCs w:val="0"/>
+              </w:rPr>
+              <w:t>Retained Earnings</w:t>
+            </w:r>
+          </w:p>
+          <w:p>
+            <w:pPr>
+              <w:rPr>
+                <w:rFonts w:ascii="Lucida Sans Typewriter" w:hAnsi="Lucida Sans Typewriter"/>
+              </w:rPr>
+            </w:pPr>
+          </w:p>
+          <w:p>
+            <w:pPr>
+              <w:rPr>
+                <w:rFonts w:ascii="Lucida Sans Typewriter" w:hAnsi="Lucida Sans Typewriter"/>
+              </w:rPr>
+            </w:pPr>
+            <w:r>
+              <w:rPr>
+                <w:rFonts w:ascii="Lucida Sans Typewriter" w:hAnsi="Lucida Sans Typewriter"/>
+              </w:rPr>
+              <w:t>End of 2012</w:t>
+            </w:r>
+          </w:p>
+          <w:p>
+            <w:pPr>
+              <w:rPr>
+                <w:rFonts w:ascii="Lucida Sans Typewriter" w:hAnsi="Lucida Sans Typewriter"/>
+              </w:rPr>
+            </w:pPr>
+            <w:r>
+              <w:rPr>
+                <w:rFonts w:ascii="Lucida Sans Typewriter" w:hAnsi="Lucida Sans Typewriter"/>
+              </w:rPr>
+              <w:t xml:space="preserve">  </w:t>
+            </w:r>
+          </w:p>
+          <w:p>
+            <w:pPr>
+              <w:rPr>
+                <w:rFonts w:ascii="Lucida Sans Typewriter" w:hAnsi="Lucida Sans Typewriter"/>
+                <w:b w:val="0"/>
+                <w:bCs w:val="0"/>
+              </w:rPr>
+            </w:pPr>
+            <w:r>
+              <w:rPr>
+                <w:rFonts w:ascii="Lucida Sans Typewriter" w:hAnsi="Lucida Sans Typewriter"/>
+                <w:b w:val="0"/>
+                <w:bCs w:val="0"/>
+              </w:rPr>
+              <w:t xml:space="preserve">  Total assets</w:t>
+            </w:r>
+          </w:p>
+          <w:p>
+            <w:pPr>
+              <w:rPr>
+                <w:rFonts w:ascii="Lucida Sans Typewriter" w:hAnsi="Lucida Sans Typewriter"/>
+              </w:rPr>
+            </w:pPr>
+            <w:r>
+              <w:rPr>
+                <w:rFonts w:ascii="Lucida Sans Typewriter" w:hAnsi="Lucida Sans Typewriter"/>
+                <w:b w:val="0"/>
+                <w:bCs w:val="0"/>
+              </w:rPr>
+              <w:t xml:space="preserve">  Total liabilities</w:t>
             </w:r>
           </w:p>
         </w:tc>
         <w:tc>
           <w:tcPr>
-            <w:tcW w:w="4111" w:type="dxa"/>
+            <w:tcW w:w="2254" w:type="dxa"/>
           </w:tcPr>
           <w:p>
             <w:pPr>
-              <w:rPr>
-                <w:rFonts w:ascii="Lucida Sans Typewriter" w:hAnsi="Lucida Sans Typewriter"/>
-              </w:rPr>
-            </w:pPr>
-            <w:r>
-              <w:rPr>
-                <w:rFonts w:ascii="Lucida Sans Typewriter" w:hAnsi="Lucida Sans Typewriter"/>
-              </w:rPr>
-              <w:t>Leased Cleaning Equipment</w:t>
-            </w:r>
-          </w:p>
-          <w:p>
-            <w:pPr>
-              <w:rPr>
-                <w:rFonts w:ascii="Lucida Sans Typewriter" w:hAnsi="Lucida Sans Typewriter"/>
-              </w:rPr>
-            </w:pPr>
-            <w:r>
-              <w:rPr>
-                <w:rFonts w:ascii="Lucida Sans Typewriter" w:hAnsi="Lucida Sans Typewriter"/>
-              </w:rPr>
-              <w:t xml:space="preserve">  To Lease, Current</w:t>
-            </w:r>
-          </w:p>
-          <w:p>
-            <w:pPr>
-              <w:rPr>
-                <w:rFonts w:ascii="Lucida Sans Typewriter" w:hAnsi="Lucida Sans Typewriter"/>
-              </w:rPr>
-            </w:pPr>
-            <w:r>
-              <w:rPr>
-                <w:rFonts w:ascii="Lucida Sans Typewriter" w:hAnsi="Lucida Sans Typewriter"/>
-              </w:rPr>
-              <w:t xml:space="preserve">  To Lease, Long-term</w:t>
-            </w:r>
-          </w:p>
-          <w:p>
-            <w:pPr>
-              <w:rPr>
-                <w:rFonts w:ascii="Lucida Sans Typewriter" w:hAnsi="Lucida Sans Typewriter"/>
-              </w:rPr>
-            </w:pPr>
-          </w:p>
-          <w:p>
-            <w:pPr>
-              <w:rPr>
-                <w:rFonts w:ascii="Lucida Sans Typewriter" w:hAnsi="Lucida Sans Typewriter"/>
-                <w:sz w:val="20"/>
-                <w:szCs w:val="20"/>
-              </w:rPr>
-            </w:pPr>
-            <w:r>
-              <w:rPr>
-                <w:rFonts w:ascii="Lucida Sans Typewriter" w:hAnsi="Lucida Sans Typewriter"/>
-                <w:sz w:val="20"/>
-                <w:szCs w:val="20"/>
-              </w:rPr>
-              <w:t>(Being recording of the lease of cleaning equipment.)</w:t>
+              <w:jc w:val="right"/>
+              <w:cnfStyle w:val="000000000000" w:firstRow="0" w:lastRow="0" w:firstColumn="0" w:lastColumn="0" w:oddVBand="0" w:evenVBand="0" w:oddHBand="0" w:evenHBand="0" w:firstRowFirstColumn="0" w:firstRowLastColumn="0" w:lastRowFirstColumn="0" w:lastRowLastColumn="0"/>
+              <w:rPr>
+                <w:rFonts w:ascii="Lucida Sans Typewriter" w:hAnsi="Lucida Sans Typewriter"/>
+              </w:rPr>
+            </w:pPr>
+            <w:r>
+              <w:rPr>
+                <w:rFonts w:ascii="Lucida Sans Typewriter" w:hAnsi="Lucida Sans Typewriter"/>
+              </w:rPr>
+              <w:t>-30,000</w:t>
+            </w:r>
+          </w:p>
+          <w:p>
+            <w:pPr>
+              <w:jc w:val="right"/>
+              <w:cnfStyle w:val="000000000000" w:firstRow="0" w:lastRow="0" w:firstColumn="0" w:lastColumn="0" w:oddVBand="0" w:evenVBand="0" w:oddHBand="0" w:evenHBand="0" w:firstRowFirstColumn="0" w:firstRowLastColumn="0" w:lastRowFirstColumn="0" w:lastRowLastColumn="0"/>
+              <w:rPr>
+                <w:rFonts w:ascii="Lucida Sans Typewriter" w:hAnsi="Lucida Sans Typewriter"/>
+              </w:rPr>
+            </w:pPr>
+          </w:p>
+          <w:p>
+            <w:pPr>
+              <w:jc w:val="right"/>
+              <w:cnfStyle w:val="000000000000" w:firstRow="0" w:lastRow="0" w:firstColumn="0" w:lastColumn="0" w:oddVBand="0" w:evenVBand="0" w:oddHBand="0" w:evenHBand="0" w:firstRowFirstColumn="0" w:firstRowLastColumn="0" w:lastRowFirstColumn="0" w:lastRowLastColumn="0"/>
+              <w:rPr>
+                <w:rFonts w:ascii="Lucida Sans Typewriter" w:hAnsi="Lucida Sans Typewriter"/>
+              </w:rPr>
+            </w:pPr>
+          </w:p>
+          <w:p>
+            <w:pPr>
+              <w:jc w:val="right"/>
+              <w:cnfStyle w:val="000000000000" w:firstRow="0" w:lastRow="0" w:firstColumn="0" w:lastColumn="0" w:oddVBand="0" w:evenVBand="0" w:oddHBand="0" w:evenHBand="0" w:firstRowFirstColumn="0" w:firstRowLastColumn="0" w:lastRowFirstColumn="0" w:lastRowLastColumn="0"/>
+              <w:rPr>
+                <w:rFonts w:ascii="Lucida Sans Typewriter" w:hAnsi="Lucida Sans Typewriter"/>
+              </w:rPr>
+            </w:pPr>
+          </w:p>
+          <w:p>
+            <w:pPr>
+              <w:jc w:val="right"/>
+              <w:cnfStyle w:val="000000000000" w:firstRow="0" w:lastRow="0" w:firstColumn="0" w:lastColumn="0" w:oddVBand="0" w:evenVBand="0" w:oddHBand="0" w:evenHBand="0" w:firstRowFirstColumn="0" w:firstRowLastColumn="0" w:lastRowFirstColumn="0" w:lastRowLastColumn="0"/>
+              <w:rPr>
+                <w:rFonts w:ascii="Lucida Sans Typewriter" w:hAnsi="Lucida Sans Typewriter"/>
+              </w:rPr>
+            </w:pPr>
+            <w:r>
+              <w:rPr>
+                <w:rFonts w:ascii="Lucida Sans Typewriter" w:hAnsi="Lucida Sans Typewriter"/>
+              </w:rPr>
+              <w:t>-30,000.0</w:t>
+            </w:r>
+          </w:p>
+          <w:p>
+            <w:pPr>
+              <w:jc w:val="right"/>
+              <w:cnfStyle w:val="000000000000" w:firstRow="0" w:lastRow="0" w:firstColumn="0" w:lastColumn="0" w:oddVBand="0" w:evenVBand="0" w:oddHBand="0" w:evenHBand="0" w:firstRowFirstColumn="0" w:firstRowLastColumn="0" w:lastRowFirstColumn="0" w:lastRowLastColumn="0"/>
+              <w:rPr>
+                <w:rFonts w:ascii="Lucida Sans Typewriter" w:hAnsi="Lucida Sans Typewriter"/>
+              </w:rPr>
+            </w:pPr>
+            <w:r>
+              <w:rPr>
+                <w:rFonts w:ascii="Lucida Sans Typewriter" w:hAnsi="Lucida Sans Typewriter"/>
+              </w:rPr>
+              <w:t>0.0</w:t>
             </w:r>
           </w:p>
         </w:tc>
         <w:tc>
           <w:tcPr>
-            <w:tcW w:w="1842" w:type="dxa"/>
+            <w:tcW w:w="2254" w:type="dxa"/>
           </w:tcPr>
           <w:p>
             <w:pPr>
               <w:jc w:val="right"/>
-              <w:rPr>
-                <w:rFonts w:ascii="Lucida Sans Typewriter" w:hAnsi="Lucida Sans Typewriter"/>
-              </w:rPr>
-            </w:pPr>
-            <w:r>
-              <w:rPr>
-                <w:rFonts w:ascii="Lucida Sans Typewriter" w:hAnsi="Lucida Sans Typewriter"/>
-              </w:rPr>
-              <w:t>74,607.0</w:t>
+              <w:cnfStyle w:val="000000000000" w:firstRow="0" w:lastRow="0" w:firstColumn="0" w:lastColumn="0" w:oddVBand="0" w:evenVBand="0" w:oddHBand="0" w:evenHBand="0" w:firstRowFirstColumn="0" w:firstRowLastColumn="0" w:lastRowFirstColumn="0" w:lastRowLastColumn="0"/>
+              <w:rPr>
+                <w:rFonts w:ascii="Lucida Sans Typewriter" w:hAnsi="Lucida Sans Typewriter"/>
+              </w:rPr>
+            </w:pPr>
+            <w:r>
+              <w:rPr>
+                <w:rFonts w:ascii="Lucida Sans Typewriter" w:hAnsi="Lucida Sans Typewriter"/>
+              </w:rPr>
+              <w:t>-32,329.7</w:t>
+            </w:r>
+          </w:p>
+          <w:p>
+            <w:pPr>
+              <w:jc w:val="right"/>
+              <w:cnfStyle w:val="000000000000" w:firstRow="0" w:lastRow="0" w:firstColumn="0" w:lastColumn="0" w:oddVBand="0" w:evenVBand="0" w:oddHBand="0" w:evenHBand="0" w:firstRowFirstColumn="0" w:firstRowLastColumn="0" w:lastRowFirstColumn="0" w:lastRowLastColumn="0"/>
+              <w:rPr>
+                <w:rFonts w:ascii="Lucida Sans Typewriter" w:hAnsi="Lucida Sans Typewriter"/>
+              </w:rPr>
+            </w:pPr>
+          </w:p>
+          <w:p>
+            <w:pPr>
+              <w:jc w:val="right"/>
+              <w:cnfStyle w:val="000000000000" w:firstRow="0" w:lastRow="0" w:firstColumn="0" w:lastColumn="0" w:oddVBand="0" w:evenVBand="0" w:oddHBand="0" w:evenHBand="0" w:firstRowFirstColumn="0" w:firstRowLastColumn="0" w:lastRowFirstColumn="0" w:lastRowLastColumn="0"/>
+              <w:rPr>
+                <w:rFonts w:ascii="Lucida Sans Typewriter" w:hAnsi="Lucida Sans Typewriter"/>
+              </w:rPr>
+            </w:pPr>
+          </w:p>
+          <w:p>
+            <w:pPr>
+              <w:jc w:val="right"/>
+              <w:cnfStyle w:val="000000000000" w:firstRow="0" w:lastRow="0" w:firstColumn="0" w:lastColumn="0" w:oddVBand="0" w:evenVBand="0" w:oddHBand="0" w:evenHBand="0" w:firstRowFirstColumn="0" w:firstRowLastColumn="0" w:lastRowFirstColumn="0" w:lastRowLastColumn="0"/>
+              <w:rPr>
+                <w:rFonts w:ascii="Lucida Sans Typewriter" w:hAnsi="Lucida Sans Typewriter"/>
+              </w:rPr>
+            </w:pPr>
+          </w:p>
+          <w:p>
+            <w:pPr>
+              <w:jc w:val="right"/>
+              <w:cnfStyle w:val="000000000000" w:firstRow="0" w:lastRow="0" w:firstColumn="0" w:lastColumn="0" w:oddVBand="0" w:evenVBand="0" w:oddHBand="0" w:evenHBand="0" w:firstRowFirstColumn="0" w:firstRowLastColumn="0" w:lastRowFirstColumn="0" w:lastRowLastColumn="0"/>
+              <w:rPr>
+                <w:rFonts w:ascii="Lucida Sans Typewriter" w:hAnsi="Lucida Sans Typewriter"/>
+              </w:rPr>
+            </w:pPr>
+            <w:r>
+              <w:rPr>
+                <w:rFonts w:ascii="Lucida Sans Typewriter" w:hAnsi="Lucida Sans Typewriter"/>
+              </w:rPr>
+              <w:t>-</w:t>
+            </w:r>
+            <w:r>
+              <w:rPr>
+                <w:rFonts w:ascii="Lucida Sans Typewriter" w:hAnsi="Lucida Sans Typewriter"/>
+              </w:rPr>
+              <w:t>54,869.0</w:t>
+            </w:r>
+          </w:p>
+          <w:p>
+            <w:pPr>
+              <w:jc w:val="right"/>
+              <w:cnfStyle w:val="000000000000" w:firstRow="0" w:lastRow="0" w:firstColumn="0" w:lastColumn="0" w:oddVBand="0" w:evenVBand="0" w:oddHBand="0" w:evenHBand="0" w:firstRowFirstColumn="0" w:firstRowLastColumn="0" w:lastRowFirstColumn="0" w:lastRowLastColumn="0"/>
+              <w:rPr>
+                <w:rFonts w:ascii="Lucida Sans Typewriter" w:hAnsi="Lucida Sans Typewriter"/>
+              </w:rPr>
+            </w:pPr>
+            <w:r>
+              <w:rPr>
+                <w:rFonts w:ascii="Lucida Sans Typewriter" w:hAnsi="Lucida Sans Typewriter"/>
+              </w:rPr>
+              <w:t>-24,794.2</w:t>
             </w:r>
           </w:p>
         </w:tc>
         <w:tc>
           <w:tcPr>
-            <w:tcW w:w="1650" w:type="dxa"/>
+            <w:tcW w:w="3298" w:type="dxa"/>
           </w:tcPr>
           <w:p>
             <w:pPr>
-              <w:rPr>
-                <w:rFonts w:ascii="Lucida Sans Typewriter" w:hAnsi="Lucida Sans Typewriter"/>
-              </w:rPr>
-            </w:pPr>
-          </w:p>
-          <w:p>
-            <w:pPr>
-              <w:jc w:val="right"/>
-              <w:rPr>
-                <w:rFonts w:ascii="Lucida Sans Typewriter" w:hAnsi="Lucida Sans Typewriter"/>
-              </w:rPr>
-            </w:pPr>
-            <w:r>
-              <w:rPr>
-                <w:rFonts w:ascii="Lucida Sans Typewriter" w:hAnsi="Lucida Sans Typewriter"/>
-              </w:rPr>
-              <w:t>22,539.3</w:t>
-            </w:r>
-          </w:p>
-          <w:p>
-            <w:pPr>
-              <w:jc w:val="right"/>
-              <w:rPr>
-                <w:rFonts w:ascii="Lucida Sans Typewriter" w:hAnsi="Lucida Sans Typewriter"/>
-              </w:rPr>
-            </w:pPr>
-            <w:r>
-              <w:rPr>
-                <w:rFonts w:ascii="Lucida Sans Typewriter" w:hAnsi="Lucida Sans Typewriter"/>
-              </w:rPr>
-              <w:t>52,067.7</w:t>
+              <w:jc w:val="right"/>
+              <w:cnfStyle w:val="000000000000" w:firstRow="0" w:lastRow="0" w:firstColumn="0" w:lastColumn="0" w:oddVBand="0" w:evenVBand="0" w:oddHBand="0" w:evenHBand="0" w:firstRowFirstColumn="0" w:firstRowLastColumn="0" w:lastRowFirstColumn="0" w:lastRowLastColumn="0"/>
+              <w:rPr>
+                <w:rFonts w:ascii="Lucida Sans Typewriter" w:hAnsi="Lucida Sans Typewriter"/>
+              </w:rPr>
+            </w:pPr>
+            <w:r>
+              <w:rPr>
+                <w:rFonts w:ascii="Lucida Sans Typewriter" w:hAnsi="Lucida Sans Typewriter"/>
+              </w:rPr>
+              <w:t>2,329.7</w:t>
+            </w:r>
+          </w:p>
+          <w:p>
+            <w:pPr>
+              <w:cnfStyle w:val="000000000000" w:firstRow="0" w:lastRow="0" w:firstColumn="0" w:lastColumn="0" w:oddVBand="0" w:evenVBand="0" w:oddHBand="0" w:evenHBand="0" w:firstRowFirstColumn="0" w:firstRowLastColumn="0" w:lastRowFirstColumn="0" w:lastRowLastColumn="0"/>
+              <w:rPr>
+                <w:rFonts w:ascii="Lucida Sans Typewriter" w:hAnsi="Lucida Sans Typewriter"/>
+              </w:rPr>
+            </w:pPr>
+          </w:p>
+          <w:p>
+            <w:pPr>
+              <w:jc w:val="right"/>
+              <w:cnfStyle w:val="000000000000" w:firstRow="0" w:lastRow="0" w:firstColumn="0" w:lastColumn="0" w:oddVBand="0" w:evenVBand="0" w:oddHBand="0" w:evenHBand="0" w:firstRowFirstColumn="0" w:firstRowLastColumn="0" w:lastRowFirstColumn="0" w:lastRowLastColumn="0"/>
+              <w:rPr>
+                <w:rFonts w:ascii="Lucida Sans Typewriter" w:hAnsi="Lucida Sans Typewriter"/>
+              </w:rPr>
+            </w:pPr>
+          </w:p>
+          <w:p>
+            <w:pPr>
+              <w:jc w:val="right"/>
+              <w:cnfStyle w:val="000000000000" w:firstRow="0" w:lastRow="0" w:firstColumn="0" w:lastColumn="0" w:oddVBand="0" w:evenVBand="0" w:oddHBand="0" w:evenHBand="0" w:firstRowFirstColumn="0" w:firstRowLastColumn="0" w:lastRowFirstColumn="0" w:lastRowLastColumn="0"/>
+              <w:rPr>
+                <w:rFonts w:ascii="Lucida Sans Typewriter" w:hAnsi="Lucida Sans Typewriter"/>
+              </w:rPr>
+            </w:pPr>
+          </w:p>
+          <w:p>
+            <w:pPr>
+              <w:jc w:val="right"/>
+              <w:cnfStyle w:val="000000000000" w:firstRow="0" w:lastRow="0" w:firstColumn="0" w:lastColumn="0" w:oddVBand="0" w:evenVBand="0" w:oddHBand="0" w:evenHBand="0" w:firstRowFirstColumn="0" w:firstRowLastColumn="0" w:lastRowFirstColumn="0" w:lastRowLastColumn="0"/>
+              <w:rPr>
+                <w:rFonts w:ascii="Lucida Sans Typewriter" w:hAnsi="Lucida Sans Typewriter"/>
+              </w:rPr>
+            </w:pPr>
+            <w:r>
+              <w:rPr>
+                <w:rFonts w:ascii="Lucida Sans Typewriter" w:hAnsi="Lucida Sans Typewriter"/>
+              </w:rPr>
+              <w:t>24,869.0</w:t>
+            </w:r>
+          </w:p>
+          <w:p>
+            <w:pPr>
+              <w:jc w:val="right"/>
+              <w:cnfStyle w:val="000000000000" w:firstRow="0" w:lastRow="0" w:firstColumn="0" w:lastColumn="0" w:oddVBand="0" w:evenVBand="0" w:oddHBand="0" w:evenHBand="0" w:firstRowFirstColumn="0" w:firstRowLastColumn="0" w:lastRowFirstColumn="0" w:lastRowLastColumn="0"/>
+              <w:rPr>
+                <w:rFonts w:ascii="Lucida Sans Typewriter" w:hAnsi="Lucida Sans Typewriter"/>
+              </w:rPr>
+            </w:pPr>
+            <w:r>
+              <w:rPr>
+                <w:rFonts w:ascii="Lucida Sans Typewriter" w:hAnsi="Lucida Sans Typewriter"/>
+              </w:rPr>
+              <w:t>24,794.2</w:t>
             </w:r>
           </w:p>
         </w:tc>
       </w:tr>
       <w:tr>
+        <w:trPr>
+          <w:cnfStyle w:val="000000100000" w:firstRow="0" w:lastRow="0" w:firstColumn="0" w:lastColumn="0" w:oddVBand="0" w:evenVBand="0" w:oddHBand="1" w:evenHBand="0" w:firstRowFirstColumn="0" w:firstRowLastColumn="0" w:lastRowFirstColumn="0" w:lastRowLastColumn="0"/>
+        </w:trPr>
         <w:tc>
           <w:tcPr>
-            <w:tcW w:w="1413" w:type="dxa"/>
+            <w:cnfStyle w:val="001000000000" w:firstRow="0" w:lastRow="0" w:firstColumn="1" w:lastColumn="0" w:oddVBand="0" w:evenVBand="0" w:oddHBand="0" w:evenHBand="0" w:firstRowFirstColumn="0" w:firstRowLastColumn="0" w:lastRowFirstColumn="0" w:lastRowLastColumn="0"/>
+            <w:tcW w:w="3110" w:type="dxa"/>
           </w:tcPr>
           <w:p>
             <w:pPr>
-              <w:jc w:val="center"/>
-              <w:rPr>
-                <w:rFonts w:ascii="Lucida Sans Typewriter" w:hAnsi="Lucida Sans Typewriter"/>
-              </w:rPr>
-            </w:pPr>
-            <w:r>
-              <w:rPr>
-                <w:rFonts w:ascii="Lucida Sans Typewriter" w:hAnsi="Lucida Sans Typewriter"/>
-              </w:rPr>
-              <w:t>Dec 31, 2011</w:t>
+              <w:rPr>
+                <w:rFonts w:ascii="Lucida Sans Typewriter" w:hAnsi="Lucida Sans Typewriter"/>
+                <w:b w:val="0"/>
+                <w:bCs w:val="0"/>
+              </w:rPr>
+            </w:pPr>
+            <w:r>
+              <w:rPr>
+                <w:rFonts w:ascii="Lucida Sans Typewriter" w:hAnsi="Lucida Sans Typewriter"/>
+              </w:rPr>
+              <w:t xml:space="preserve">  </w:t>
+            </w:r>
+            <w:r>
+              <w:rPr>
+                <w:rFonts w:ascii="Lucida Sans Typewriter" w:hAnsi="Lucida Sans Typewriter"/>
+                <w:b w:val="0"/>
+                <w:bCs w:val="0"/>
+              </w:rPr>
+              <w:t>Retained Earnings</w:t>
             </w:r>
           </w:p>
         </w:tc>
         <w:tc>
           <w:tcPr>
-            <w:tcW w:w="4111" w:type="dxa"/>
+            <w:tcW w:w="2254" w:type="dxa"/>
           </w:tcPr>
           <w:p>
             <w:pPr>
-              <w:rPr>
-                <w:rFonts w:ascii="Lucida Sans Typewriter" w:hAnsi="Lucida Sans Typewriter"/>
-              </w:rPr>
-            </w:pPr>
-            <w:r>
-              <w:rPr>
-                <w:rFonts w:ascii="Lucida Sans Typewriter" w:hAnsi="Lucida Sans Typewriter"/>
-              </w:rPr>
-              <w:t>Interest Expense</w:t>
-            </w:r>
-          </w:p>
-          <w:p>
-            <w:pPr>
-              <w:rPr>
-                <w:rFonts w:ascii="Lucida Sans Typewriter" w:hAnsi="Lucida Sans Typewriter"/>
-              </w:rPr>
-            </w:pPr>
-            <w:r>
-              <w:rPr>
-                <w:rFonts w:ascii="Lucida Sans Typewriter" w:hAnsi="Lucida Sans Typewriter"/>
-              </w:rPr>
-              <w:t>Lease Liability</w:t>
-            </w:r>
-          </w:p>
-          <w:p>
-            <w:pPr>
-              <w:rPr>
-                <w:rFonts w:ascii="Lucida Sans Typewriter" w:hAnsi="Lucida Sans Typewriter"/>
-              </w:rPr>
-            </w:pPr>
-            <w:r>
-              <w:rPr>
-                <w:rFonts w:ascii="Lucida Sans Typewriter" w:hAnsi="Lucida Sans Typewriter"/>
-              </w:rPr>
-              <w:t xml:space="preserve">  To Cash</w:t>
-            </w:r>
-          </w:p>
-          <w:p>
-            <w:pPr>
-              <w:rPr>
-                <w:rFonts w:ascii="Lucida Sans Typewriter" w:hAnsi="Lucida Sans Typewriter"/>
-              </w:rPr>
-            </w:pPr>
-          </w:p>
-          <w:p>
-            <w:pPr>
-              <w:rPr>
-                <w:rFonts w:ascii="Lucida Sans Typewriter" w:hAnsi="Lucida Sans Typewriter"/>
-                <w:sz w:val="20"/>
-                <w:szCs w:val="20"/>
-              </w:rPr>
-            </w:pPr>
-            <w:r>
-              <w:rPr>
-                <w:rFonts w:ascii="Lucida Sans Typewriter" w:hAnsi="Lucida Sans Typewriter"/>
-                <w:sz w:val="20"/>
-                <w:szCs w:val="20"/>
-              </w:rPr>
-              <w:t>(Being recording of the first year of cleaning equipment lease.)</w:t>
+              <w:jc w:val="right"/>
+              <w:cnfStyle w:val="000000100000" w:firstRow="0" w:lastRow="0" w:firstColumn="0" w:lastColumn="0" w:oddVBand="0" w:evenVBand="0" w:oddHBand="1" w:evenHBand="0" w:firstRowFirstColumn="0" w:firstRowLastColumn="0" w:lastRowFirstColumn="0" w:lastRowLastColumn="0"/>
+              <w:rPr>
+                <w:rFonts w:ascii="Lucida Sans Typewriter" w:hAnsi="Lucida Sans Typewriter"/>
+              </w:rPr>
+            </w:pPr>
+            <w:r>
+              <w:rPr>
+                <w:rFonts w:ascii="Lucida Sans Typewriter" w:hAnsi="Lucida Sans Typewriter"/>
+              </w:rPr>
+              <w:t>-30,000.0</w:t>
             </w:r>
           </w:p>
         </w:tc>
         <w:tc>
           <w:tcPr>
-            <w:tcW w:w="1842" w:type="dxa"/>
+            <w:tcW w:w="2254" w:type="dxa"/>
           </w:tcPr>
           <w:p>
             <w:pPr>
               <w:jc w:val="right"/>
-              <w:rPr>
-                <w:rFonts w:ascii="Lucida Sans Typewriter" w:hAnsi="Lucida Sans Typewriter"/>
-              </w:rPr>
-            </w:pPr>
-            <w:r>
-              <w:rPr>
-                <w:rFonts w:ascii="Lucida Sans Typewriter" w:hAnsi="Lucida Sans Typewriter"/>
-              </w:rPr>
-              <w:t>7,460.7</w:t>
-            </w:r>
-          </w:p>
-          <w:p>
-            <w:pPr>
-              <w:jc w:val="right"/>
-              <w:rPr>
-                <w:rFonts w:ascii="Lucida Sans Typewriter" w:hAnsi="Lucida Sans Typewriter"/>
-              </w:rPr>
-            </w:pPr>
-            <w:r>
-              <w:rPr>
-                <w:rFonts w:ascii="Lucida Sans Typewriter" w:hAnsi="Lucida Sans Typewriter"/>
-              </w:rPr>
-              <w:t>22,539.3</w:t>
+              <w:cnfStyle w:val="000000100000" w:firstRow="0" w:lastRow="0" w:firstColumn="0" w:lastColumn="0" w:oddVBand="0" w:evenVBand="0" w:oddHBand="1" w:evenHBand="0" w:firstRowFirstColumn="0" w:firstRowLastColumn="0" w:lastRowFirstColumn="0" w:lastRowLastColumn="0"/>
+              <w:rPr>
+                <w:rFonts w:ascii="Lucida Sans Typewriter" w:hAnsi="Lucida Sans Typewriter"/>
+              </w:rPr>
+            </w:pPr>
+            <w:r>
+              <w:rPr>
+                <w:rFonts w:ascii="Lucida Sans Typewriter" w:hAnsi="Lucida Sans Typewriter"/>
+              </w:rPr>
+              <w:t>-30,074.8</w:t>
             </w:r>
           </w:p>
         </w:tc>
         <w:tc>
           <w:tcPr>
-            <w:tcW w:w="1650" w:type="dxa"/>
+            <w:tcW w:w="3298" w:type="dxa"/>
           </w:tcPr>
           <w:p>
             <w:pPr>
-              <w:rPr>
-                <w:rFonts w:ascii="Lucida Sans Typewriter" w:hAnsi="Lucida Sans Typewriter"/>
-              </w:rPr>
-            </w:pPr>
-          </w:p>
-          <w:p>
-            <w:pPr>
-              <w:rPr>
-                <w:rFonts w:ascii="Lucida Sans Typewriter" w:hAnsi="Lucida Sans Typewriter"/>
-              </w:rPr>
-            </w:pPr>
-          </w:p>
-          <w:p>
-            <w:pPr>
-              <w:jc w:val="right"/>
-              <w:rPr>
-                <w:rFonts w:ascii="Lucida Sans Typewriter" w:hAnsi="Lucida Sans Typewriter"/>
-              </w:rPr>
-            </w:pPr>
-            <w:r>
-              <w:rPr>
-                <w:rFonts w:ascii="Lucida Sans Typewriter" w:hAnsi="Lucida Sans Typewriter"/>
-              </w:rPr>
-              <w:t>30,000.0</w:t>
-            </w:r>
-          </w:p>
-        </w:tc>
-      </w:tr>
-      <w:tr>
-        <w:tc>
-          <w:tcPr>
-            <w:tcW w:w="1413" w:type="dxa"/>
-          </w:tcPr>
-          <w:p>
-            <w:pPr>
-              <w:jc w:val="center"/>
-              <w:rPr>
-                <w:rFonts w:ascii="Lucida Sans Typewriter" w:hAnsi="Lucida Sans Typewriter"/>
-              </w:rPr>
-            </w:pPr>
-            <w:r>
-              <w:rPr>
-                <w:rFonts w:ascii="Lucida Sans Typewriter" w:hAnsi="Lucida Sans Typewriter"/>
-              </w:rPr>
-              <w:t>Dec 31, 2012</w:t>
-            </w:r>
-          </w:p>
-        </w:tc>
-        <w:tc>
-          <w:tcPr>
-            <w:tcW w:w="4111" w:type="dxa"/>
-          </w:tcPr>
-          <w:p>
-            <w:pPr>
-              <w:rPr>
-                <w:rFonts w:ascii="Lucida Sans Typewriter" w:hAnsi="Lucida Sans Typewriter"/>
-              </w:rPr>
-            </w:pPr>
-            <w:r>
-              <w:rPr>
-                <w:rFonts w:ascii="Lucida Sans Typewriter" w:hAnsi="Lucida Sans Typewriter"/>
-              </w:rPr>
-              <w:t>Interest Expense</w:t>
-            </w:r>
-          </w:p>
-          <w:p>
-            <w:pPr>
-              <w:rPr>
-                <w:rFonts w:ascii="Lucida Sans Typewriter" w:hAnsi="Lucida Sans Typewriter"/>
-              </w:rPr>
-            </w:pPr>
-            <w:r>
-              <w:rPr>
-                <w:rFonts w:ascii="Lucida Sans Typewriter" w:hAnsi="Lucida Sans Typewriter"/>
-              </w:rPr>
-              <w:t>Lease Liability</w:t>
-            </w:r>
-          </w:p>
-          <w:p>
-            <w:pPr>
-              <w:rPr>
-                <w:rFonts w:ascii="Lucida Sans Typewriter" w:hAnsi="Lucida Sans Typewriter"/>
-              </w:rPr>
-            </w:pPr>
-            <w:r>
-              <w:rPr>
-                <w:rFonts w:ascii="Lucida Sans Typewriter" w:hAnsi="Lucida Sans Typewriter"/>
-              </w:rPr>
-              <w:t xml:space="preserve">  To Cash </w:t>
-            </w:r>
-          </w:p>
-          <w:p>
-            <w:pPr>
-              <w:rPr>
-                <w:rFonts w:ascii="Lucida Sans Typewriter" w:hAnsi="Lucida Sans Typewriter"/>
-              </w:rPr>
-            </w:pPr>
-          </w:p>
-          <w:p>
-            <w:pPr>
-              <w:rPr>
-                <w:rFonts w:ascii="Lucida Sans Typewriter" w:hAnsi="Lucida Sans Typewriter"/>
-                <w:sz w:val="20"/>
-                <w:szCs w:val="20"/>
-              </w:rPr>
-            </w:pPr>
-            <w:r>
-              <w:rPr>
-                <w:rFonts w:ascii="Lucida Sans Typewriter" w:hAnsi="Lucida Sans Typewriter"/>
-                <w:sz w:val="20"/>
-                <w:szCs w:val="20"/>
-              </w:rPr>
-              <w:t>(Being recording of the second year of cleaning equipment lease.)</w:t>
-            </w:r>
-          </w:p>
-        </w:tc>
-        <w:tc>
-          <w:tcPr>
-            <w:tcW w:w="1842" w:type="dxa"/>
-          </w:tcPr>
-          <w:p>
-            <w:pPr>
-              <w:jc w:val="right"/>
-              <w:rPr>
-                <w:rFonts w:ascii="Lucida Sans Typewriter" w:hAnsi="Lucida Sans Typewriter"/>
-              </w:rPr>
-            </w:pPr>
-            <w:r>
-              <w:rPr>
-                <w:rFonts w:ascii="Lucida Sans Typewriter" w:hAnsi="Lucida Sans Typewriter"/>
-              </w:rPr>
-              <w:t>5,206.8</w:t>
-            </w:r>
-          </w:p>
-          <w:p>
-            <w:pPr>
-              <w:jc w:val="right"/>
-              <w:rPr>
-                <w:rFonts w:ascii="Lucida Sans Typewriter" w:hAnsi="Lucida Sans Typewriter"/>
-              </w:rPr>
-            </w:pPr>
-            <w:r>
-              <w:rPr>
-                <w:rFonts w:ascii="Lucida Sans Typewriter" w:hAnsi="Lucida Sans Typewriter"/>
-              </w:rPr>
-              <w:t>24,79</w:t>
-            </w:r>
-            <w:r>
-              <w:rPr>
-                <w:rFonts w:ascii="Lucida Sans Typewriter" w:hAnsi="Lucida Sans Typewriter"/>
-              </w:rPr>
-              <w:t>4</w:t>
-            </w:r>
-            <w:r>
-              <w:rPr>
-                <w:rFonts w:ascii="Lucida Sans Typewriter" w:hAnsi="Lucida Sans Typewriter"/>
-              </w:rPr>
-              <w:t>.2</w:t>
-            </w:r>
-          </w:p>
-        </w:tc>
-        <w:tc>
-          <w:tcPr>
-            <w:tcW w:w="1650" w:type="dxa"/>
-          </w:tcPr>
-          <w:p>
-            <w:pPr>
-              <w:rPr>
-                <w:rFonts w:ascii="Lucida Sans Typewriter" w:hAnsi="Lucida Sans Typewriter"/>
-              </w:rPr>
-            </w:pPr>
-          </w:p>
-          <w:p>
-            <w:pPr>
-              <w:rPr>
-                <w:rFonts w:ascii="Lucida Sans Typewriter" w:hAnsi="Lucida Sans Typewriter"/>
-              </w:rPr>
-            </w:pPr>
-          </w:p>
-          <w:p>
-            <w:pPr>
-              <w:jc w:val="right"/>
-              <w:rPr>
-                <w:rFonts w:ascii="Lucida Sans Typewriter" w:hAnsi="Lucida Sans Typewriter"/>
-              </w:rPr>
-            </w:pPr>
-            <w:r>
-              <w:rPr>
-                <w:rFonts w:ascii="Lucida Sans Typewriter" w:hAnsi="Lucida Sans Typewriter"/>
-              </w:rPr>
-              <w:t>30,000.0</w:t>
-            </w:r>
-          </w:p>
-        </w:tc>
-      </w:tr>
-      <w:tr>
-        <w:tc>
-          <w:tcPr>
-            <w:tcW w:w="1413" w:type="dxa"/>
-          </w:tcPr>
-          <w:p>
-            <w:pPr>
-              <w:jc w:val="center"/>
-              <w:rPr>
-                <w:rFonts w:ascii="Lucida Sans Typewriter" w:hAnsi="Lucida Sans Typewriter"/>
-              </w:rPr>
-            </w:pPr>
-            <w:r>
-              <w:rPr>
-                <w:rFonts w:ascii="Lucida Sans Typewriter" w:hAnsi="Lucida Sans Typewriter"/>
-              </w:rPr>
-              <w:t>Dec 31, 2013</w:t>
-            </w:r>
-          </w:p>
-        </w:tc>
-        <w:tc>
-          <w:tcPr>
-            <w:tcW w:w="4111" w:type="dxa"/>
-          </w:tcPr>
-          <w:p>
-            <w:pPr>
-              <w:rPr>
-                <w:rFonts w:ascii="Lucida Sans Typewriter" w:hAnsi="Lucida Sans Typewriter"/>
-              </w:rPr>
-            </w:pPr>
-            <w:r>
-              <w:rPr>
-                <w:rFonts w:ascii="Lucida Sans Typewriter" w:hAnsi="Lucida Sans Typewriter"/>
-              </w:rPr>
-              <w:t>Interest Expense</w:t>
-            </w:r>
-          </w:p>
-          <w:p>
-            <w:pPr>
-              <w:rPr>
-                <w:rFonts w:ascii="Lucida Sans Typewriter" w:hAnsi="Lucida Sans Typewriter"/>
-              </w:rPr>
-            </w:pPr>
-            <w:r>
-              <w:rPr>
-                <w:rFonts w:ascii="Lucida Sans Typewriter" w:hAnsi="Lucida Sans Typewriter"/>
-              </w:rPr>
-              <w:t>Lease Liability</w:t>
-            </w:r>
-          </w:p>
-          <w:p>
-            <w:pPr>
-              <w:rPr>
-                <w:rFonts w:ascii="Lucida Sans Typewriter" w:hAnsi="Lucida Sans Typewriter"/>
-              </w:rPr>
-            </w:pPr>
-            <w:r>
-              <w:rPr>
-                <w:rFonts w:ascii="Lucida Sans Typewriter" w:hAnsi="Lucida Sans Typewriter"/>
-              </w:rPr>
-              <w:t xml:space="preserve">  To Cash</w:t>
-            </w:r>
-          </w:p>
-          <w:p>
-            <w:pPr>
-              <w:rPr>
-                <w:rFonts w:ascii="Lucida Sans Typewriter" w:hAnsi="Lucida Sans Typewriter"/>
-              </w:rPr>
-            </w:pPr>
-          </w:p>
-          <w:p>
-            <w:pPr>
-              <w:rPr>
-                <w:rFonts w:ascii="Lucida Sans Typewriter" w:hAnsi="Lucida Sans Typewriter"/>
-                <w:sz w:val="20"/>
-                <w:szCs w:val="20"/>
-              </w:rPr>
-            </w:pPr>
-            <w:r>
-              <w:rPr>
-                <w:rFonts w:ascii="Lucida Sans Typewriter" w:hAnsi="Lucida Sans Typewriter"/>
-                <w:sz w:val="20"/>
-                <w:szCs w:val="20"/>
-              </w:rPr>
-              <w:t>(Being recording of the third and final year of cleaning equipment lease.)</w:t>
-            </w:r>
-          </w:p>
-        </w:tc>
-        <w:tc>
-          <w:tcPr>
-            <w:tcW w:w="1842" w:type="dxa"/>
-          </w:tcPr>
-          <w:p>
-            <w:pPr>
-              <w:jc w:val="right"/>
-              <w:rPr>
-                <w:rFonts w:ascii="Lucida Sans Typewriter" w:hAnsi="Lucida Sans Typewriter"/>
-              </w:rPr>
-            </w:pPr>
-            <w:r>
-              <w:rPr>
-                <w:rFonts w:ascii="Lucida Sans Typewriter" w:hAnsi="Lucida Sans Typewriter"/>
-              </w:rPr>
-              <w:t>2,72</w:t>
-            </w:r>
-            <w:r>
-              <w:rPr>
-                <w:rFonts w:ascii="Lucida Sans Typewriter" w:hAnsi="Lucida Sans Typewriter"/>
-              </w:rPr>
-              <w:t>6.5</w:t>
-            </w:r>
-          </w:p>
-          <w:p>
-            <w:pPr>
-              <w:jc w:val="right"/>
-              <w:rPr>
-                <w:rFonts w:ascii="Lucida Sans Typewriter" w:hAnsi="Lucida Sans Typewriter"/>
-              </w:rPr>
-            </w:pPr>
-            <w:r>
-              <w:rPr>
-                <w:rFonts w:ascii="Lucida Sans Typewriter" w:hAnsi="Lucida Sans Typewriter"/>
-              </w:rPr>
-              <w:t>27,273.</w:t>
-            </w:r>
-            <w:r>
-              <w:rPr>
-                <w:rFonts w:ascii="Lucida Sans Typewriter" w:hAnsi="Lucida Sans Typewriter"/>
-              </w:rPr>
-              <w:t>5</w:t>
-            </w:r>
-          </w:p>
-        </w:tc>
-        <w:tc>
-          <w:tcPr>
-            <w:tcW w:w="1650" w:type="dxa"/>
-          </w:tcPr>
-          <w:p>
-            <w:pPr>
-              <w:rPr>
-                <w:rFonts w:ascii="Lucida Sans Typewriter" w:hAnsi="Lucida Sans Typewriter"/>
-              </w:rPr>
-            </w:pPr>
-          </w:p>
-          <w:p>
-            <w:pPr>
-              <w:rPr>
-                <w:rFonts w:ascii="Lucida Sans Typewriter" w:hAnsi="Lucida Sans Typewriter"/>
-              </w:rPr>
-            </w:pPr>
-          </w:p>
-          <w:p>
-            <w:pPr>
-              <w:jc w:val="right"/>
-              <w:rPr>
-                <w:rFonts w:ascii="Lucida Sans Typewriter" w:hAnsi="Lucida Sans Typewriter"/>
-              </w:rPr>
-            </w:pPr>
-            <w:r>
-              <w:rPr>
-                <w:rFonts w:ascii="Lucida Sans Typewriter" w:hAnsi="Lucida Sans Typewriter"/>
-              </w:rPr>
-              <w:t>30,000.0</w:t>
+              <w:jc w:val="right"/>
+              <w:cnfStyle w:val="000000100000" w:firstRow="0" w:lastRow="0" w:firstColumn="0" w:lastColumn="0" w:oddVBand="0" w:evenVBand="0" w:oddHBand="1" w:evenHBand="0" w:firstRowFirstColumn="0" w:firstRowLastColumn="0" w:lastRowFirstColumn="0" w:lastRowLastColumn="0"/>
+              <w:rPr>
+                <w:rFonts w:ascii="Lucida Sans Typewriter" w:hAnsi="Lucida Sans Typewriter"/>
+              </w:rPr>
+            </w:pPr>
+            <w:r>
+              <w:rPr>
+                <w:rFonts w:ascii="Lucida Sans Typewriter" w:hAnsi="Lucida Sans Typewriter"/>
+              </w:rPr>
+              <w:t>74.8</w:t>
             </w:r>
           </w:p>
         </w:tc>
@@ -911,25 +1256,6 @@
           <w:rFonts w:ascii="Lucida Sans Typewriter" w:hAnsi="Lucida Sans Typewriter"/>
         </w:rPr>
       </w:pPr>
-      <w:r>
-        <w:rPr>
-          <w:rFonts w:ascii="Lucida Sans Typewriter" w:hAnsi="Lucida Sans Typewriter"/>
-        </w:rPr>
-        <w:lastRenderedPageBreak/>
-        <w:t xml:space="preserve">The </w:t>
-      </w:r>
-      <w:r>
-        <w:rPr>
-          <w:rFonts w:ascii="Lucida Sans Typewriter" w:hAnsi="Lucida Sans Typewriter"/>
-        </w:rPr>
-        <w:t>short term and long term classification was added to ensure that the lease liabilities could be written clearly on the balance sheet</w:t>
-      </w:r>
-      <w:r>
-        <w:rPr>
-          <w:rFonts w:ascii="Lucida Sans Typewriter" w:hAnsi="Lucida Sans Typewriter"/>
-        </w:rPr>
-        <w:t>.</w:t>
-      </w:r>
     </w:p>
     <w:sectPr>
       <w:pgSz w:w="11906" w:h="16838"/>
@@ -1597,6 +1923,184 @@
       </w:rPr>
     </w:lvl>
   </w:abstractNum>
+  <w:abstractNum w:abstractNumId="6" w15:restartNumberingAfterBreak="0">
+    <w:nsid w:val="44762513"/>
+    <w:multiLevelType w:val="hybridMultilevel"/>
+    <w:tmpl w:val="5F1AD4CA"/>
+    <w:lvl w:ilvl="0" w:tplc="598A83D0">
+      <w:start w:val="1"/>
+      <w:numFmt w:val="decimal"/>
+      <w:lvlText w:val="(%1)"/>
+      <w:lvlJc w:val="left"/>
+      <w:pPr>
+        <w:ind w:left="1080" w:hanging="720"/>
+      </w:pPr>
+      <w:rPr>
+        <w:rFonts w:hint="default"/>
+      </w:rPr>
+    </w:lvl>
+    <w:lvl w:ilvl="1" w:tplc="40090019" w:tentative="1">
+      <w:start w:val="1"/>
+      <w:numFmt w:val="lowerLetter"/>
+      <w:lvlText w:val="%2."/>
+      <w:lvlJc w:val="left"/>
+      <w:pPr>
+        <w:ind w:left="1440" w:hanging="360"/>
+      </w:pPr>
+    </w:lvl>
+    <w:lvl w:ilvl="2" w:tplc="4009001B" w:tentative="1">
+      <w:start w:val="1"/>
+      <w:numFmt w:val="lowerRoman"/>
+      <w:lvlText w:val="%3."/>
+      <w:lvlJc w:val="right"/>
+      <w:pPr>
+        <w:ind w:left="2160" w:hanging="180"/>
+      </w:pPr>
+    </w:lvl>
+    <w:lvl w:ilvl="3" w:tplc="4009000F" w:tentative="1">
+      <w:start w:val="1"/>
+      <w:numFmt w:val="decimal"/>
+      <w:lvlText w:val="%4."/>
+      <w:lvlJc w:val="left"/>
+      <w:pPr>
+        <w:ind w:left="2880" w:hanging="360"/>
+      </w:pPr>
+    </w:lvl>
+    <w:lvl w:ilvl="4" w:tplc="40090019" w:tentative="1">
+      <w:start w:val="1"/>
+      <w:numFmt w:val="lowerLetter"/>
+      <w:lvlText w:val="%5."/>
+      <w:lvlJc w:val="left"/>
+      <w:pPr>
+        <w:ind w:left="3600" w:hanging="360"/>
+      </w:pPr>
+    </w:lvl>
+    <w:lvl w:ilvl="5" w:tplc="4009001B" w:tentative="1">
+      <w:start w:val="1"/>
+      <w:numFmt w:val="lowerRoman"/>
+      <w:lvlText w:val="%6."/>
+      <w:lvlJc w:val="right"/>
+      <w:pPr>
+        <w:ind w:left="4320" w:hanging="180"/>
+      </w:pPr>
+    </w:lvl>
+    <w:lvl w:ilvl="6" w:tplc="4009000F" w:tentative="1">
+      <w:start w:val="1"/>
+      <w:numFmt w:val="decimal"/>
+      <w:lvlText w:val="%7."/>
+      <w:lvlJc w:val="left"/>
+      <w:pPr>
+        <w:ind w:left="5040" w:hanging="360"/>
+      </w:pPr>
+    </w:lvl>
+    <w:lvl w:ilvl="7" w:tplc="40090019" w:tentative="1">
+      <w:start w:val="1"/>
+      <w:numFmt w:val="lowerLetter"/>
+      <w:lvlText w:val="%8."/>
+      <w:lvlJc w:val="left"/>
+      <w:pPr>
+        <w:ind w:left="5760" w:hanging="360"/>
+      </w:pPr>
+    </w:lvl>
+    <w:lvl w:ilvl="8" w:tplc="4009001B" w:tentative="1">
+      <w:start w:val="1"/>
+      <w:numFmt w:val="lowerRoman"/>
+      <w:lvlText w:val="%9."/>
+      <w:lvlJc w:val="right"/>
+      <w:pPr>
+        <w:ind w:left="6480" w:hanging="180"/>
+      </w:pPr>
+    </w:lvl>
+  </w:abstractNum>
+  <w:abstractNum w:abstractNumId="7" w15:restartNumberingAfterBreak="0">
+    <w:nsid w:val="786C0D47"/>
+    <w:multiLevelType w:val="hybridMultilevel"/>
+    <w:tmpl w:val="C45A5496"/>
+    <w:lvl w:ilvl="0" w:tplc="E3BAF70A">
+      <w:start w:val="1"/>
+      <w:numFmt w:val="decimal"/>
+      <w:lvlText w:val="(%1)"/>
+      <w:lvlJc w:val="left"/>
+      <w:pPr>
+        <w:ind w:left="1080" w:hanging="720"/>
+      </w:pPr>
+      <w:rPr>
+        <w:rFonts w:hint="default"/>
+      </w:rPr>
+    </w:lvl>
+    <w:lvl w:ilvl="1" w:tplc="40090019" w:tentative="1">
+      <w:start w:val="1"/>
+      <w:numFmt w:val="lowerLetter"/>
+      <w:lvlText w:val="%2."/>
+      <w:lvlJc w:val="left"/>
+      <w:pPr>
+        <w:ind w:left="1440" w:hanging="360"/>
+      </w:pPr>
+    </w:lvl>
+    <w:lvl w:ilvl="2" w:tplc="4009001B" w:tentative="1">
+      <w:start w:val="1"/>
+      <w:numFmt w:val="lowerRoman"/>
+      <w:lvlText w:val="%3."/>
+      <w:lvlJc w:val="right"/>
+      <w:pPr>
+        <w:ind w:left="2160" w:hanging="180"/>
+      </w:pPr>
+    </w:lvl>
+    <w:lvl w:ilvl="3" w:tplc="4009000F" w:tentative="1">
+      <w:start w:val="1"/>
+      <w:numFmt w:val="decimal"/>
+      <w:lvlText w:val="%4."/>
+      <w:lvlJc w:val="left"/>
+      <w:pPr>
+        <w:ind w:left="2880" w:hanging="360"/>
+      </w:pPr>
+    </w:lvl>
+    <w:lvl w:ilvl="4" w:tplc="40090019" w:tentative="1">
+      <w:start w:val="1"/>
+      <w:numFmt w:val="lowerLetter"/>
+      <w:lvlText w:val="%5."/>
+      <w:lvlJc w:val="left"/>
+      <w:pPr>
+        <w:ind w:left="3600" w:hanging="360"/>
+      </w:pPr>
+    </w:lvl>
+    <w:lvl w:ilvl="5" w:tplc="4009001B" w:tentative="1">
+      <w:start w:val="1"/>
+      <w:numFmt w:val="lowerRoman"/>
+      <w:lvlText w:val="%6."/>
+      <w:lvlJc w:val="right"/>
+      <w:pPr>
+        <w:ind w:left="4320" w:hanging="180"/>
+      </w:pPr>
+    </w:lvl>
+    <w:lvl w:ilvl="6" w:tplc="4009000F" w:tentative="1">
+      <w:start w:val="1"/>
+      <w:numFmt w:val="decimal"/>
+      <w:lvlText w:val="%7."/>
+      <w:lvlJc w:val="left"/>
+      <w:pPr>
+        <w:ind w:left="5040" w:hanging="360"/>
+      </w:pPr>
+    </w:lvl>
+    <w:lvl w:ilvl="7" w:tplc="40090019" w:tentative="1">
+      <w:start w:val="1"/>
+      <w:numFmt w:val="lowerLetter"/>
+      <w:lvlText w:val="%8."/>
+      <w:lvlJc w:val="left"/>
+      <w:pPr>
+        <w:ind w:left="5760" w:hanging="360"/>
+      </w:pPr>
+    </w:lvl>
+    <w:lvl w:ilvl="8" w:tplc="4009001B" w:tentative="1">
+      <w:start w:val="1"/>
+      <w:numFmt w:val="lowerRoman"/>
+      <w:lvlText w:val="%9."/>
+      <w:lvlJc w:val="right"/>
+      <w:pPr>
+        <w:ind w:left="6480" w:hanging="180"/>
+      </w:pPr>
+    </w:lvl>
+  </w:abstractNum>
   <w:num w:numId="1" w16cid:durableId="55978048">
     <w:abstractNumId w:val="3"/>
   </w:num>
@@ -1614,6 +2118,12 @@
   </w:num>
   <w:num w:numId="6" w16cid:durableId="1579942866">
     <w:abstractNumId w:val="2"/>
+  </w:num>
+  <w:num w:numId="7" w16cid:durableId="675885937">
+    <w:abstractNumId w:val="6"/>
+  </w:num>
+  <w:num w:numId="8" w16cid:durableId="2012484111">
+    <w:abstractNumId w:val="7"/>
   </w:num>
 </w:numbering>
 </file>

</xml_diff>

<commit_message>
#50: Added 9-73, lease comparison!
</commit_message>
<xml_diff>
--- a/Chapter 09/Problems/09-53.docx
+++ b/Chapter 09/Problems/09-53.docx
@@ -29,7 +29,7 @@
         <w:rPr>
           <w:rFonts w:ascii="Lucida Sans Typewriter" w:hAnsi="Lucida Sans Typewriter"/>
         </w:rPr>
-        <w:t xml:space="preserve">In the previous problem, we did not amortization, but when added we need to consider the expense of amortization to be $74,607/3 = $24,869 per year. </w:t>
+        <w:t>(1)</w:t>
       </w:r>
     </w:p>
     <w:p>
@@ -42,30 +42,99 @@
         <w:rPr>
           <w:rFonts w:ascii="Lucida Sans Typewriter" w:hAnsi="Lucida Sans Typewriter"/>
         </w:rPr>
-        <w:t>We construct the table below:</w:t>
+        <w:t xml:space="preserve">Let the lease payment be $P per year. Then $100,000 is the value of the annuity of $P for 3 years at 8% interest rate. </w:t>
+      </w:r>
+    </w:p>
+    <w:p>
+      <w:pPr>
+        <w:rPr>
+          <w:rFonts w:ascii="Lucida Sans Typewriter" w:hAnsi="Lucida Sans Typewriter"/>
+        </w:rPr>
+      </w:pPr>
+      <w:r>
+        <w:rPr>
+          <w:rFonts w:ascii="Lucida Sans Typewriter" w:hAnsi="Lucida Sans Typewriter"/>
+        </w:rPr>
+        <w:t xml:space="preserve">By using the annuity table, we see that $100,000 = $P x 2.5771, which gives P = $38,803.31. </w:t>
+      </w:r>
+    </w:p>
+    <w:p>
+      <w:pPr>
+        <w:rPr>
+          <w:rFonts w:ascii="Lucida Sans Typewriter" w:hAnsi="Lucida Sans Typewriter"/>
+        </w:rPr>
+      </w:pPr>
+      <w:r>
+        <w:rPr>
+          <w:rFonts w:ascii="Lucida Sans Typewriter" w:hAnsi="Lucida Sans Typewriter"/>
+        </w:rPr>
+        <w:t xml:space="preserve">Thus, the yearly payment will be </w:t>
+      </w:r>
+      <w:r>
+        <w:rPr>
+          <w:rFonts w:ascii="Lucida Sans Typewriter" w:hAnsi="Lucida Sans Typewriter"/>
+          <w:b/>
+          <w:bCs/>
+        </w:rPr>
+        <w:t>$</w:t>
+      </w:r>
+      <w:r>
+        <w:rPr>
+          <w:rFonts w:ascii="Lucida Sans Typewriter" w:hAnsi="Lucida Sans Typewriter"/>
+          <w:b/>
+          <w:bCs/>
+        </w:rPr>
+        <w:t>38,803.31</w:t>
+      </w:r>
+      <w:r>
+        <w:rPr>
+          <w:rFonts w:ascii="Lucida Sans Typewriter" w:hAnsi="Lucida Sans Typewriter"/>
+        </w:rPr>
+        <w:t xml:space="preserve">. </w:t>
+      </w:r>
+    </w:p>
+    <w:p>
+      <w:pPr>
+        <w:rPr>
+          <w:rFonts w:ascii="Lucida Sans Typewriter" w:hAnsi="Lucida Sans Typewriter"/>
+        </w:rPr>
+      </w:pPr>
+      <w:r>
+        <w:rPr>
+          <w:rFonts w:ascii="Lucida Sans Typewriter" w:hAnsi="Lucida Sans Typewriter"/>
+        </w:rPr>
+        <w:t>(2)</w:t>
+      </w:r>
+    </w:p>
+    <w:p>
+      <w:pPr>
+        <w:rPr>
+          <w:rFonts w:ascii="Lucida Sans Typewriter" w:hAnsi="Lucida Sans Typewriter"/>
+        </w:rPr>
+      </w:pPr>
+      <w:r>
+        <w:rPr>
+          <w:rFonts w:ascii="Lucida Sans Typewriter" w:hAnsi="Lucida Sans Typewriter"/>
+        </w:rPr>
+        <w:t>The yearly journal entry for operating lease is as follows:</w:t>
       </w:r>
     </w:p>
     <w:tbl>
       <w:tblPr>
-        <w:tblStyle w:val="PlainTable2"/>
-        <w:tblW w:w="10916" w:type="dxa"/>
-        <w:tblInd w:w="-940" w:type="dxa"/>
+        <w:tblStyle w:val="TableGrid"/>
+        <w:tblW w:w="0" w:type="auto"/>
         <w:tblLook w:val="04A0" w:firstRow="1" w:lastRow="0" w:firstColumn="1" w:lastColumn="0" w:noHBand="0" w:noVBand="1"/>
       </w:tblPr>
       <w:tblGrid>
-        <w:gridCol w:w="3110"/>
-        <w:gridCol w:w="2254"/>
-        <w:gridCol w:w="2254"/>
-        <w:gridCol w:w="3298"/>
+        <w:gridCol w:w="1413"/>
+        <w:gridCol w:w="3969"/>
+        <w:gridCol w:w="1843"/>
+        <w:gridCol w:w="1791"/>
       </w:tblGrid>
       <w:tr>
-        <w:trPr>
-          <w:cnfStyle w:val="100000000000" w:firstRow="1" w:lastRow="0" w:firstColumn="0" w:lastColumn="0" w:oddVBand="0" w:evenVBand="0" w:oddHBand="0" w:evenHBand="0" w:firstRowFirstColumn="0" w:firstRowLastColumn="0" w:lastRowFirstColumn="0" w:lastRowLastColumn="0"/>
-        </w:trPr>
-        <w:tc>
-          <w:tcPr>
-            <w:cnfStyle w:val="001000000000" w:firstRow="0" w:lastRow="0" w:firstColumn="1" w:lastColumn="0" w:oddVBand="0" w:evenVBand="0" w:oddHBand="0" w:evenHBand="0" w:firstRowFirstColumn="0" w:firstRowLastColumn="0" w:lastRowFirstColumn="0" w:lastRowLastColumn="0"/>
-            <w:tcW w:w="10916" w:type="dxa"/>
+        <w:tc>
+          <w:tcPr>
+            <w:tcW w:w="9016" w:type="dxa"/>
             <w:gridSpan w:val="4"/>
           </w:tcPr>
           <w:p>
@@ -87,7 +156,7 @@
               <w:rPr>
                 <w:rFonts w:ascii="Lucida Sans Typewriter" w:hAnsi="Lucida Sans Typewriter"/>
               </w:rPr>
-              <w:t>TABLE OF COMPARISON</w:t>
+              <w:t>JOURNAL ENTRY FOR OPERATING LEASE</w:t>
             </w:r>
           </w:p>
           <w:p>
@@ -95,17 +164,13 @@
               <w:jc w:val="center"/>
               <w:rPr>
                 <w:rFonts w:ascii="Lucida Sans Typewriter" w:hAnsi="Lucida Sans Typewriter"/>
-                <w:b w:val="0"/>
-                <w:bCs w:val="0"/>
-              </w:rPr>
-            </w:pPr>
-            <w:r>
-              <w:rPr>
-                <w:rFonts w:ascii="Lucida Sans Typewriter" w:hAnsi="Lucida Sans Typewriter"/>
-                <w:b w:val="0"/>
-                <w:bCs w:val="0"/>
-              </w:rPr>
-              <w:t>(Amounts in $)</w:t>
+              </w:rPr>
+            </w:pPr>
+            <w:r>
+              <w:rPr>
+                <w:rFonts w:ascii="Lucida Sans Typewriter" w:hAnsi="Lucida Sans Typewriter"/>
+              </w:rPr>
+              <w:t>(Amount in $)</w:t>
             </w:r>
           </w:p>
           <w:p>
@@ -119,142 +184,78 @@
         </w:tc>
       </w:tr>
       <w:tr>
-        <w:trPr>
-          <w:cnfStyle w:val="000000100000" w:firstRow="0" w:lastRow="0" w:firstColumn="0" w:lastColumn="0" w:oddVBand="0" w:evenVBand="0" w:oddHBand="1" w:evenHBand="0" w:firstRowFirstColumn="0" w:firstRowLastColumn="0" w:lastRowFirstColumn="0" w:lastRowLastColumn="0"/>
-        </w:trPr>
-        <w:tc>
-          <w:tcPr>
-            <w:cnfStyle w:val="001000000000" w:firstRow="0" w:lastRow="0" w:firstColumn="1" w:lastColumn="0" w:oddVBand="0" w:evenVBand="0" w:oddHBand="0" w:evenHBand="0" w:firstRowFirstColumn="0" w:firstRowLastColumn="0" w:lastRowFirstColumn="0" w:lastRowLastColumn="0"/>
-            <w:tcW w:w="3110" w:type="dxa"/>
-          </w:tcPr>
-          <w:p>
-            <w:pPr>
-              <w:rPr>
-                <w:rFonts w:ascii="Lucida Sans Typewriter" w:hAnsi="Lucida Sans Typewriter"/>
-              </w:rPr>
-            </w:pPr>
-          </w:p>
-        </w:tc>
-        <w:tc>
-          <w:tcPr>
-            <w:tcW w:w="2254" w:type="dxa"/>
-          </w:tcPr>
-          <w:p>
-            <w:pPr>
-              <w:jc w:val="right"/>
-              <w:cnfStyle w:val="000000100000" w:firstRow="0" w:lastRow="0" w:firstColumn="0" w:lastColumn="0" w:oddVBand="0" w:evenVBand="0" w:oddHBand="1" w:evenHBand="0" w:firstRowFirstColumn="0" w:firstRowLastColumn="0" w:lastRowFirstColumn="0" w:lastRowLastColumn="0"/>
-              <w:rPr>
-                <w:rFonts w:ascii="Lucida Sans Typewriter" w:hAnsi="Lucida Sans Typewriter"/>
-              </w:rPr>
-            </w:pPr>
-            <w:r>
-              <w:rPr>
-                <w:rFonts w:ascii="Lucida Sans Typewriter" w:hAnsi="Lucida Sans Typewriter"/>
-              </w:rPr>
-              <w:t>Operating Lease</w:t>
-            </w:r>
-          </w:p>
-          <w:p>
-            <w:pPr>
-              <w:jc w:val="right"/>
-              <w:cnfStyle w:val="000000100000" w:firstRow="0" w:lastRow="0" w:firstColumn="0" w:lastColumn="0" w:oddVBand="0" w:evenVBand="0" w:oddHBand="1" w:evenHBand="0" w:firstRowFirstColumn="0" w:firstRowLastColumn="0" w:lastRowFirstColumn="0" w:lastRowLastColumn="0"/>
-              <w:rPr>
-                <w:rFonts w:ascii="Lucida Sans Typewriter" w:hAnsi="Lucida Sans Typewriter"/>
-              </w:rPr>
-            </w:pPr>
-            <w:r>
-              <w:rPr>
-                <w:rFonts w:ascii="Lucida Sans Typewriter" w:hAnsi="Lucida Sans Typewriter"/>
-              </w:rPr>
-              <w:t>(1)</w:t>
-            </w:r>
-          </w:p>
-        </w:tc>
-        <w:tc>
-          <w:tcPr>
-            <w:tcW w:w="2254" w:type="dxa"/>
-          </w:tcPr>
-          <w:p>
-            <w:pPr>
-              <w:jc w:val="right"/>
-              <w:cnfStyle w:val="000000100000" w:firstRow="0" w:lastRow="0" w:firstColumn="0" w:lastColumn="0" w:oddVBand="0" w:evenVBand="0" w:oddHBand="1" w:evenHBand="0" w:firstRowFirstColumn="0" w:firstRowLastColumn="0" w:lastRowFirstColumn="0" w:lastRowLastColumn="0"/>
-              <w:rPr>
-                <w:rFonts w:ascii="Lucida Sans Typewriter" w:hAnsi="Lucida Sans Typewriter"/>
-              </w:rPr>
-            </w:pPr>
-            <w:r>
-              <w:rPr>
-                <w:rFonts w:ascii="Lucida Sans Typewriter" w:hAnsi="Lucida Sans Typewriter"/>
-              </w:rPr>
-              <w:t>Capital Lease</w:t>
-            </w:r>
-          </w:p>
-          <w:p>
-            <w:pPr>
-              <w:jc w:val="right"/>
-              <w:cnfStyle w:val="000000100000" w:firstRow="0" w:lastRow="0" w:firstColumn="0" w:lastColumn="0" w:oddVBand="0" w:evenVBand="0" w:oddHBand="1" w:evenHBand="0" w:firstRowFirstColumn="0" w:firstRowLastColumn="0" w:lastRowFirstColumn="0" w:lastRowLastColumn="0"/>
-              <w:rPr>
-                <w:rFonts w:ascii="Lucida Sans Typewriter" w:hAnsi="Lucida Sans Typewriter"/>
-              </w:rPr>
-            </w:pPr>
-          </w:p>
-          <w:p>
-            <w:pPr>
-              <w:jc w:val="right"/>
-              <w:cnfStyle w:val="000000100000" w:firstRow="0" w:lastRow="0" w:firstColumn="0" w:lastColumn="0" w:oddVBand="0" w:evenVBand="0" w:oddHBand="1" w:evenHBand="0" w:firstRowFirstColumn="0" w:firstRowLastColumn="0" w:lastRowFirstColumn="0" w:lastRowLastColumn="0"/>
-              <w:rPr>
-                <w:rFonts w:ascii="Lucida Sans Typewriter" w:hAnsi="Lucida Sans Typewriter"/>
-              </w:rPr>
-            </w:pPr>
-            <w:r>
-              <w:rPr>
-                <w:rFonts w:ascii="Lucida Sans Typewriter" w:hAnsi="Lucida Sans Typewriter"/>
-              </w:rPr>
-              <w:t>(2)</w:t>
-            </w:r>
-          </w:p>
-        </w:tc>
-        <w:tc>
-          <w:tcPr>
-            <w:tcW w:w="3298" w:type="dxa"/>
-          </w:tcPr>
-          <w:p>
-            <w:pPr>
-              <w:jc w:val="right"/>
-              <w:cnfStyle w:val="000000100000" w:firstRow="0" w:lastRow="0" w:firstColumn="0" w:lastColumn="0" w:oddVBand="0" w:evenVBand="0" w:oddHBand="1" w:evenHBand="0" w:firstRowFirstColumn="0" w:firstRowLastColumn="0" w:lastRowFirstColumn="0" w:lastRowLastColumn="0"/>
-              <w:rPr>
-                <w:rFonts w:ascii="Lucida Sans Typewriter" w:hAnsi="Lucida Sans Typewriter"/>
-              </w:rPr>
-            </w:pPr>
-            <w:r>
-              <w:rPr>
-                <w:rFonts w:ascii="Lucida Sans Typewriter" w:hAnsi="Lucida Sans Typewriter"/>
-              </w:rPr>
-              <w:t>Difference</w:t>
-            </w:r>
-          </w:p>
-          <w:p>
-            <w:pPr>
-              <w:jc w:val="right"/>
-              <w:cnfStyle w:val="000000100000" w:firstRow="0" w:lastRow="0" w:firstColumn="0" w:lastColumn="0" w:oddVBand="0" w:evenVBand="0" w:oddHBand="1" w:evenHBand="0" w:firstRowFirstColumn="0" w:firstRowLastColumn="0" w:lastRowFirstColumn="0" w:lastRowLastColumn="0"/>
-              <w:rPr>
-                <w:rFonts w:ascii="Lucida Sans Typewriter" w:hAnsi="Lucida Sans Typewriter"/>
-              </w:rPr>
-            </w:pPr>
-          </w:p>
-          <w:p>
-            <w:pPr>
-              <w:jc w:val="right"/>
-              <w:cnfStyle w:val="000000100000" w:firstRow="0" w:lastRow="0" w:firstColumn="0" w:lastColumn="0" w:oddVBand="0" w:evenVBand="0" w:oddHBand="1" w:evenHBand="0" w:firstRowFirstColumn="0" w:firstRowLastColumn="0" w:lastRowFirstColumn="0" w:lastRowLastColumn="0"/>
-              <w:rPr>
-                <w:rFonts w:ascii="Lucida Sans Typewriter" w:hAnsi="Lucida Sans Typewriter"/>
-              </w:rPr>
-            </w:pPr>
-            <w:r>
-              <w:rPr>
-                <w:rFonts w:ascii="Lucida Sans Typewriter" w:hAnsi="Lucida Sans Typewriter"/>
-              </w:rPr>
-              <w:t>(1)-(2)</w:t>
+        <w:tc>
+          <w:tcPr>
+            <w:tcW w:w="1413" w:type="dxa"/>
+          </w:tcPr>
+          <w:p>
+            <w:pPr>
+              <w:jc w:val="center"/>
+              <w:rPr>
+                <w:rFonts w:ascii="Lucida Sans Typewriter" w:hAnsi="Lucida Sans Typewriter"/>
+              </w:rPr>
+            </w:pPr>
+            <w:r>
+              <w:rPr>
+                <w:rFonts w:ascii="Lucida Sans Typewriter" w:hAnsi="Lucida Sans Typewriter"/>
+              </w:rPr>
+              <w:t>Date</w:t>
+            </w:r>
+          </w:p>
+        </w:tc>
+        <w:tc>
+          <w:tcPr>
+            <w:tcW w:w="3969" w:type="dxa"/>
+          </w:tcPr>
+          <w:p>
+            <w:pPr>
+              <w:rPr>
+                <w:rFonts w:ascii="Lucida Sans Typewriter" w:hAnsi="Lucida Sans Typewriter"/>
+              </w:rPr>
+            </w:pPr>
+            <w:r>
+              <w:rPr>
+                <w:rFonts w:ascii="Lucida Sans Typewriter" w:hAnsi="Lucida Sans Typewriter"/>
+              </w:rPr>
+              <w:t>Particulars</w:t>
+            </w:r>
+          </w:p>
+        </w:tc>
+        <w:tc>
+          <w:tcPr>
+            <w:tcW w:w="1843" w:type="dxa"/>
+          </w:tcPr>
+          <w:p>
+            <w:pPr>
+              <w:jc w:val="right"/>
+              <w:rPr>
+                <w:rFonts w:ascii="Lucida Sans Typewriter" w:hAnsi="Lucida Sans Typewriter"/>
+              </w:rPr>
+            </w:pPr>
+            <w:r>
+              <w:rPr>
+                <w:rFonts w:ascii="Lucida Sans Typewriter" w:hAnsi="Lucida Sans Typewriter"/>
+              </w:rPr>
+              <w:t>Debit</w:t>
+            </w:r>
+          </w:p>
+        </w:tc>
+        <w:tc>
+          <w:tcPr>
+            <w:tcW w:w="1791" w:type="dxa"/>
+          </w:tcPr>
+          <w:p>
+            <w:pPr>
+              <w:jc w:val="right"/>
+              <w:rPr>
+                <w:rFonts w:ascii="Lucida Sans Typewriter" w:hAnsi="Lucida Sans Typewriter"/>
+              </w:rPr>
+            </w:pPr>
+            <w:r>
+              <w:rPr>
+                <w:rFonts w:ascii="Lucida Sans Typewriter" w:hAnsi="Lucida Sans Typewriter"/>
+              </w:rPr>
+              <w:t>Credit</w:t>
             </w:r>
           </w:p>
         </w:tc>
@@ -262,556 +263,337 @@
       <w:tr>
         <w:tc>
           <w:tcPr>
-            <w:cnfStyle w:val="001000000000" w:firstRow="0" w:lastRow="0" w:firstColumn="1" w:lastColumn="0" w:oddVBand="0" w:evenVBand="0" w:oddHBand="0" w:evenHBand="0" w:firstRowFirstColumn="0" w:firstRowLastColumn="0" w:lastRowFirstColumn="0" w:lastRowLastColumn="0"/>
-            <w:tcW w:w="3110" w:type="dxa"/>
-          </w:tcPr>
-          <w:p>
-            <w:pPr>
-              <w:rPr>
-                <w:rFonts w:ascii="Lucida Sans Typewriter" w:hAnsi="Lucida Sans Typewriter"/>
-              </w:rPr>
-            </w:pPr>
-            <w:r>
-              <w:rPr>
-                <w:rFonts w:ascii="Lucida Sans Typewriter" w:hAnsi="Lucida Sans Typewriter"/>
-              </w:rPr>
-              <w:t>Total Expenses</w:t>
-            </w:r>
-          </w:p>
-          <w:p>
-            <w:pPr>
-              <w:rPr>
-                <w:rFonts w:ascii="Lucida Sans Typewriter" w:hAnsi="Lucida Sans Typewriter"/>
-              </w:rPr>
-            </w:pPr>
-          </w:p>
-          <w:p>
-            <w:pPr>
-              <w:rPr>
-                <w:rFonts w:ascii="Lucida Sans Typewriter" w:hAnsi="Lucida Sans Typewriter"/>
-                <w:b w:val="0"/>
-                <w:bCs w:val="0"/>
-              </w:rPr>
-            </w:pPr>
-            <w:r>
-              <w:rPr>
-                <w:rFonts w:ascii="Lucida Sans Typewriter" w:hAnsi="Lucida Sans Typewriter"/>
-                <w:b w:val="0"/>
-                <w:bCs w:val="0"/>
-              </w:rPr>
-              <w:t xml:space="preserve">  2011</w:t>
-            </w:r>
-          </w:p>
-          <w:p>
-            <w:pPr>
-              <w:rPr>
-                <w:rFonts w:ascii="Lucida Sans Typewriter" w:hAnsi="Lucida Sans Typewriter"/>
-              </w:rPr>
-            </w:pPr>
-            <w:r>
-              <w:rPr>
-                <w:rFonts w:ascii="Lucida Sans Typewriter" w:hAnsi="Lucida Sans Typewriter"/>
-                <w:b w:val="0"/>
-                <w:bCs w:val="0"/>
-              </w:rPr>
-              <w:t xml:space="preserve">  2012</w:t>
-            </w:r>
-          </w:p>
-        </w:tc>
-        <w:tc>
-          <w:tcPr>
-            <w:tcW w:w="2254" w:type="dxa"/>
-          </w:tcPr>
-          <w:p>
-            <w:pPr>
-              <w:jc w:val="right"/>
-              <w:cnfStyle w:val="000000000000" w:firstRow="0" w:lastRow="0" w:firstColumn="0" w:lastColumn="0" w:oddVBand="0" w:evenVBand="0" w:oddHBand="0" w:evenHBand="0" w:firstRowFirstColumn="0" w:firstRowLastColumn="0" w:lastRowFirstColumn="0" w:lastRowLastColumn="0"/>
-              <w:rPr>
-                <w:rFonts w:ascii="Lucida Sans Typewriter" w:hAnsi="Lucida Sans Typewriter"/>
-              </w:rPr>
-            </w:pPr>
-          </w:p>
-          <w:p>
-            <w:pPr>
-              <w:jc w:val="right"/>
-              <w:cnfStyle w:val="000000000000" w:firstRow="0" w:lastRow="0" w:firstColumn="0" w:lastColumn="0" w:oddVBand="0" w:evenVBand="0" w:oddHBand="0" w:evenHBand="0" w:firstRowFirstColumn="0" w:firstRowLastColumn="0" w:lastRowFirstColumn="0" w:lastRowLastColumn="0"/>
-              <w:rPr>
-                <w:rFonts w:ascii="Lucida Sans Typewriter" w:hAnsi="Lucida Sans Typewriter"/>
-              </w:rPr>
-            </w:pPr>
-          </w:p>
-          <w:p>
-            <w:pPr>
-              <w:jc w:val="right"/>
-              <w:cnfStyle w:val="000000000000" w:firstRow="0" w:lastRow="0" w:firstColumn="0" w:lastColumn="0" w:oddVBand="0" w:evenVBand="0" w:oddHBand="0" w:evenHBand="0" w:firstRowFirstColumn="0" w:firstRowLastColumn="0" w:lastRowFirstColumn="0" w:lastRowLastColumn="0"/>
-              <w:rPr>
-                <w:rFonts w:ascii="Lucida Sans Typewriter" w:hAnsi="Lucida Sans Typewriter"/>
-              </w:rPr>
-            </w:pPr>
-            <w:r>
-              <w:rPr>
-                <w:rFonts w:ascii="Lucida Sans Typewriter" w:hAnsi="Lucida Sans Typewriter"/>
-              </w:rPr>
-              <w:t>30,000.0</w:t>
-            </w:r>
-          </w:p>
-          <w:p>
-            <w:pPr>
-              <w:jc w:val="right"/>
-              <w:cnfStyle w:val="000000000000" w:firstRow="0" w:lastRow="0" w:firstColumn="0" w:lastColumn="0" w:oddVBand="0" w:evenVBand="0" w:oddHBand="0" w:evenHBand="0" w:firstRowFirstColumn="0" w:firstRowLastColumn="0" w:lastRowFirstColumn="0" w:lastRowLastColumn="0"/>
-              <w:rPr>
-                <w:rFonts w:ascii="Lucida Sans Typewriter" w:hAnsi="Lucida Sans Typewriter"/>
-              </w:rPr>
-            </w:pPr>
-            <w:r>
-              <w:rPr>
-                <w:rFonts w:ascii="Lucida Sans Typewriter" w:hAnsi="Lucida Sans Typewriter"/>
-              </w:rPr>
-              <w:t>30,000.0</w:t>
-            </w:r>
-          </w:p>
-        </w:tc>
-        <w:tc>
-          <w:tcPr>
-            <w:tcW w:w="2254" w:type="dxa"/>
-          </w:tcPr>
-          <w:p>
-            <w:pPr>
-              <w:cnfStyle w:val="000000000000" w:firstRow="0" w:lastRow="0" w:firstColumn="0" w:lastColumn="0" w:oddVBand="0" w:evenVBand="0" w:oddHBand="0" w:evenHBand="0" w:firstRowFirstColumn="0" w:firstRowLastColumn="0" w:lastRowFirstColumn="0" w:lastRowLastColumn="0"/>
-              <w:rPr>
-                <w:rFonts w:ascii="Lucida Sans Typewriter" w:hAnsi="Lucida Sans Typewriter"/>
-              </w:rPr>
-            </w:pPr>
-          </w:p>
-          <w:p>
-            <w:pPr>
-              <w:cnfStyle w:val="000000000000" w:firstRow="0" w:lastRow="0" w:firstColumn="0" w:lastColumn="0" w:oddVBand="0" w:evenVBand="0" w:oddHBand="0" w:evenHBand="0" w:firstRowFirstColumn="0" w:firstRowLastColumn="0" w:lastRowFirstColumn="0" w:lastRowLastColumn="0"/>
-              <w:rPr>
-                <w:rFonts w:ascii="Lucida Sans Typewriter" w:hAnsi="Lucida Sans Typewriter"/>
-              </w:rPr>
-            </w:pPr>
-          </w:p>
-          <w:p>
-            <w:pPr>
-              <w:jc w:val="right"/>
-              <w:cnfStyle w:val="000000000000" w:firstRow="0" w:lastRow="0" w:firstColumn="0" w:lastColumn="0" w:oddVBand="0" w:evenVBand="0" w:oddHBand="0" w:evenHBand="0" w:firstRowFirstColumn="0" w:firstRowLastColumn="0" w:lastRowFirstColumn="0" w:lastRowLastColumn="0"/>
-              <w:rPr>
-                <w:rFonts w:ascii="Lucida Sans Typewriter" w:hAnsi="Lucida Sans Typewriter"/>
-              </w:rPr>
-            </w:pPr>
-            <w:r>
-              <w:rPr>
-                <w:rFonts w:ascii="Lucida Sans Typewriter" w:hAnsi="Lucida Sans Typewriter"/>
-              </w:rPr>
-              <w:t>32,329.7</w:t>
-            </w:r>
-          </w:p>
-          <w:p>
-            <w:pPr>
-              <w:jc w:val="right"/>
-              <w:cnfStyle w:val="000000000000" w:firstRow="0" w:lastRow="0" w:firstColumn="0" w:lastColumn="0" w:oddVBand="0" w:evenVBand="0" w:oddHBand="0" w:evenHBand="0" w:firstRowFirstColumn="0" w:firstRowLastColumn="0" w:lastRowFirstColumn="0" w:lastRowLastColumn="0"/>
-              <w:rPr>
-                <w:rFonts w:ascii="Lucida Sans Typewriter" w:hAnsi="Lucida Sans Typewriter"/>
-              </w:rPr>
-            </w:pPr>
-            <w:r>
-              <w:rPr>
-                <w:rFonts w:ascii="Lucida Sans Typewriter" w:hAnsi="Lucida Sans Typewriter"/>
-              </w:rPr>
-              <w:t>30,074.8</w:t>
-            </w:r>
-          </w:p>
-        </w:tc>
-        <w:tc>
-          <w:tcPr>
-            <w:tcW w:w="3298" w:type="dxa"/>
-          </w:tcPr>
-          <w:p>
-            <w:pPr>
-              <w:cnfStyle w:val="000000000000" w:firstRow="0" w:lastRow="0" w:firstColumn="0" w:lastColumn="0" w:oddVBand="0" w:evenVBand="0" w:oddHBand="0" w:evenHBand="0" w:firstRowFirstColumn="0" w:firstRowLastColumn="0" w:lastRowFirstColumn="0" w:lastRowLastColumn="0"/>
-              <w:rPr>
-                <w:rFonts w:ascii="Lucida Sans Typewriter" w:hAnsi="Lucida Sans Typewriter"/>
-              </w:rPr>
-            </w:pPr>
-          </w:p>
-          <w:p>
-            <w:pPr>
-              <w:cnfStyle w:val="000000000000" w:firstRow="0" w:lastRow="0" w:firstColumn="0" w:lastColumn="0" w:oddVBand="0" w:evenVBand="0" w:oddHBand="0" w:evenHBand="0" w:firstRowFirstColumn="0" w:firstRowLastColumn="0" w:lastRowFirstColumn="0" w:lastRowLastColumn="0"/>
-              <w:rPr>
-                <w:rFonts w:ascii="Lucida Sans Typewriter" w:hAnsi="Lucida Sans Typewriter"/>
-              </w:rPr>
-            </w:pPr>
-          </w:p>
-          <w:p>
-            <w:pPr>
-              <w:jc w:val="right"/>
-              <w:cnfStyle w:val="000000000000" w:firstRow="0" w:lastRow="0" w:firstColumn="0" w:lastColumn="0" w:oddVBand="0" w:evenVBand="0" w:oddHBand="0" w:evenHBand="0" w:firstRowFirstColumn="0" w:firstRowLastColumn="0" w:lastRowFirstColumn="0" w:lastRowLastColumn="0"/>
-              <w:rPr>
-                <w:rFonts w:ascii="Lucida Sans Typewriter" w:hAnsi="Lucida Sans Typewriter"/>
-              </w:rPr>
-            </w:pPr>
-            <w:r>
-              <w:rPr>
-                <w:rFonts w:ascii="Lucida Sans Typewriter" w:hAnsi="Lucida Sans Typewriter"/>
-              </w:rPr>
-              <w:t>-</w:t>
-            </w:r>
-            <w:r>
-              <w:rPr>
-                <w:rFonts w:ascii="Lucida Sans Typewriter" w:hAnsi="Lucida Sans Typewriter"/>
-              </w:rPr>
-              <w:t>2,329.7</w:t>
-            </w:r>
-          </w:p>
-          <w:p>
-            <w:pPr>
-              <w:jc w:val="right"/>
-              <w:cnfStyle w:val="000000000000" w:firstRow="0" w:lastRow="0" w:firstColumn="0" w:lastColumn="0" w:oddVBand="0" w:evenVBand="0" w:oddHBand="0" w:evenHBand="0" w:firstRowFirstColumn="0" w:firstRowLastColumn="0" w:lastRowFirstColumn="0" w:lastRowLastColumn="0"/>
-              <w:rPr>
-                <w:rFonts w:ascii="Lucida Sans Typewriter" w:hAnsi="Lucida Sans Typewriter"/>
-              </w:rPr>
-            </w:pPr>
-            <w:r>
-              <w:rPr>
-                <w:rFonts w:ascii="Lucida Sans Typewriter" w:hAnsi="Lucida Sans Typewriter"/>
-              </w:rPr>
-              <w:t>-74.8</w:t>
-            </w:r>
+            <w:tcW w:w="1413" w:type="dxa"/>
+          </w:tcPr>
+          <w:p>
+            <w:pPr>
+              <w:jc w:val="center"/>
+              <w:rPr>
+                <w:rFonts w:ascii="Lucida Sans Typewriter" w:hAnsi="Lucida Sans Typewriter"/>
+              </w:rPr>
+            </w:pPr>
+            <w:r>
+              <w:rPr>
+                <w:rFonts w:ascii="Lucida Sans Typewriter" w:hAnsi="Lucida Sans Typewriter"/>
+              </w:rPr>
+              <w:t>[End of the year]</w:t>
+            </w:r>
+          </w:p>
+        </w:tc>
+        <w:tc>
+          <w:tcPr>
+            <w:tcW w:w="3969" w:type="dxa"/>
+          </w:tcPr>
+          <w:p>
+            <w:pPr>
+              <w:rPr>
+                <w:rFonts w:ascii="Lucida Sans Typewriter" w:hAnsi="Lucida Sans Typewriter"/>
+              </w:rPr>
+            </w:pPr>
+            <w:r>
+              <w:rPr>
+                <w:rFonts w:ascii="Lucida Sans Typewriter" w:hAnsi="Lucida Sans Typewriter"/>
+              </w:rPr>
+              <w:t>Rent Expense</w:t>
+            </w:r>
+          </w:p>
+          <w:p>
+            <w:pPr>
+              <w:rPr>
+                <w:rFonts w:ascii="Lucida Sans Typewriter" w:hAnsi="Lucida Sans Typewriter"/>
+              </w:rPr>
+            </w:pPr>
+            <w:r>
+              <w:rPr>
+                <w:rFonts w:ascii="Lucida Sans Typewriter" w:hAnsi="Lucida Sans Typewriter"/>
+              </w:rPr>
+              <w:t xml:space="preserve">  To Cash</w:t>
+            </w:r>
+          </w:p>
+          <w:p>
+            <w:pPr>
+              <w:rPr>
+                <w:rFonts w:ascii="Lucida Sans Typewriter" w:hAnsi="Lucida Sans Typewriter"/>
+                <w:sz w:val="20"/>
+                <w:szCs w:val="20"/>
+              </w:rPr>
+            </w:pPr>
+          </w:p>
+          <w:p>
+            <w:pPr>
+              <w:rPr>
+                <w:rFonts w:ascii="Lucida Sans Typewriter" w:hAnsi="Lucida Sans Typewriter"/>
+                <w:bCs/>
+                <w:sz w:val="20"/>
+                <w:szCs w:val="20"/>
+              </w:rPr>
+            </w:pPr>
+            <w:r>
+              <w:rPr>
+                <w:rFonts w:ascii="Lucida Sans Typewriter" w:hAnsi="Lucida Sans Typewriter"/>
+                <w:bCs/>
+                <w:sz w:val="20"/>
+                <w:szCs w:val="20"/>
+              </w:rPr>
+              <w:t>(Being lease payment for the computers.)</w:t>
+            </w:r>
+          </w:p>
+        </w:tc>
+        <w:tc>
+          <w:tcPr>
+            <w:tcW w:w="1843" w:type="dxa"/>
+          </w:tcPr>
+          <w:p>
+            <w:pPr>
+              <w:jc w:val="right"/>
+              <w:rPr>
+                <w:rFonts w:ascii="Lucida Sans Typewriter" w:hAnsi="Lucida Sans Typewriter"/>
+              </w:rPr>
+            </w:pPr>
+            <w:r>
+              <w:rPr>
+                <w:rFonts w:ascii="Lucida Sans Typewriter" w:hAnsi="Lucida Sans Typewriter"/>
+              </w:rPr>
+              <w:t>38,803.31</w:t>
+            </w:r>
+          </w:p>
+        </w:tc>
+        <w:tc>
+          <w:tcPr>
+            <w:tcW w:w="1791" w:type="dxa"/>
+          </w:tcPr>
+          <w:p>
+            <w:pPr>
+              <w:jc w:val="right"/>
+              <w:rPr>
+                <w:rFonts w:ascii="Lucida Sans Typewriter" w:hAnsi="Lucida Sans Typewriter"/>
+              </w:rPr>
+            </w:pPr>
+          </w:p>
+          <w:p>
+            <w:pPr>
+              <w:jc w:val="right"/>
+              <w:rPr>
+                <w:rFonts w:ascii="Lucida Sans Typewriter" w:hAnsi="Lucida Sans Typewriter"/>
+              </w:rPr>
+            </w:pPr>
+            <w:r>
+              <w:rPr>
+                <w:rFonts w:ascii="Lucida Sans Typewriter" w:hAnsi="Lucida Sans Typewriter"/>
+              </w:rPr>
+              <w:t>38,803.31</w:t>
+            </w:r>
+          </w:p>
+        </w:tc>
+      </w:tr>
+    </w:tbl>
+    <w:p>
+      <w:pPr>
+        <w:rPr>
+          <w:rFonts w:ascii="Lucida Sans Typewriter" w:hAnsi="Lucida Sans Typewriter"/>
+        </w:rPr>
+      </w:pPr>
+    </w:p>
+    <w:p>
+      <w:pPr>
+        <w:rPr>
+          <w:rFonts w:ascii="Lucida Sans Typewriter" w:hAnsi="Lucida Sans Typewriter"/>
+        </w:rPr>
+      </w:pPr>
+      <w:r>
+        <w:rPr>
+          <w:rFonts w:ascii="Lucida Sans Typewriter" w:hAnsi="Lucida Sans Typewriter"/>
+        </w:rPr>
+        <w:t>(3)</w:t>
+      </w:r>
+    </w:p>
+    <w:tbl>
+      <w:tblPr>
+        <w:tblStyle w:val="TableGrid"/>
+        <w:tblW w:w="11058" w:type="dxa"/>
+        <w:tblInd w:w="-998" w:type="dxa"/>
+        <w:tblLook w:val="04A0" w:firstRow="1" w:lastRow="0" w:firstColumn="1" w:lastColumn="0" w:noHBand="0" w:noVBand="1"/>
+      </w:tblPr>
+      <w:tblGrid>
+        <w:gridCol w:w="1277"/>
+        <w:gridCol w:w="2551"/>
+        <w:gridCol w:w="2552"/>
+        <w:gridCol w:w="2268"/>
+        <w:gridCol w:w="2410"/>
+      </w:tblGrid>
+      <w:tr>
+        <w:tc>
+          <w:tcPr>
+            <w:tcW w:w="11058" w:type="dxa"/>
+            <w:gridSpan w:val="5"/>
+          </w:tcPr>
+          <w:p>
+            <w:pPr>
+              <w:jc w:val="center"/>
+              <w:rPr>
+                <w:rFonts w:ascii="Lucida Sans Typewriter" w:hAnsi="Lucida Sans Typewriter"/>
+              </w:rPr>
+            </w:pPr>
+          </w:p>
+          <w:p>
+            <w:pPr>
+              <w:jc w:val="center"/>
+              <w:rPr>
+                <w:rFonts w:ascii="Lucida Sans Typewriter" w:hAnsi="Lucida Sans Typewriter"/>
+              </w:rPr>
+            </w:pPr>
+            <w:r>
+              <w:rPr>
+                <w:rFonts w:ascii="Lucida Sans Typewriter" w:hAnsi="Lucida Sans Typewriter"/>
+              </w:rPr>
+              <w:t>ANALYTICAL SCHEDULE OF LEASE PAYMENT</w:t>
+            </w:r>
+          </w:p>
+          <w:p>
+            <w:pPr>
+              <w:jc w:val="center"/>
+              <w:rPr>
+                <w:rFonts w:ascii="Lucida Sans Typewriter" w:hAnsi="Lucida Sans Typewriter"/>
+              </w:rPr>
+            </w:pPr>
+            <w:r>
+              <w:rPr>
+                <w:rFonts w:ascii="Lucida Sans Typewriter" w:hAnsi="Lucida Sans Typewriter"/>
+              </w:rPr>
+              <w:t>(Amounts in $)</w:t>
+            </w:r>
+          </w:p>
+          <w:p>
+            <w:pPr>
+              <w:jc w:val="center"/>
+              <w:rPr>
+                <w:rFonts w:ascii="Lucida Sans Typewriter" w:hAnsi="Lucida Sans Typewriter"/>
+              </w:rPr>
+            </w:pPr>
           </w:p>
         </w:tc>
       </w:tr>
       <w:tr>
-        <w:trPr>
-          <w:cnfStyle w:val="000000100000" w:firstRow="0" w:lastRow="0" w:firstColumn="0" w:lastColumn="0" w:oddVBand="0" w:evenVBand="0" w:oddHBand="1" w:evenHBand="0" w:firstRowFirstColumn="0" w:firstRowLastColumn="0" w:lastRowFirstColumn="0" w:lastRowLastColumn="0"/>
-        </w:trPr>
-        <w:tc>
-          <w:tcPr>
-            <w:cnfStyle w:val="001000000000" w:firstRow="0" w:lastRow="0" w:firstColumn="1" w:lastColumn="0" w:oddVBand="0" w:evenVBand="0" w:oddHBand="0" w:evenHBand="0" w:firstRowFirstColumn="0" w:firstRowLastColumn="0" w:lastRowFirstColumn="0" w:lastRowLastColumn="0"/>
-            <w:tcW w:w="3110" w:type="dxa"/>
-          </w:tcPr>
-          <w:p>
-            <w:pPr>
-              <w:rPr>
-                <w:rFonts w:ascii="Lucida Sans Typewriter" w:hAnsi="Lucida Sans Typewriter"/>
-                <w:b w:val="0"/>
-                <w:bCs w:val="0"/>
-              </w:rPr>
-            </w:pPr>
-            <w:r>
-              <w:rPr>
-                <w:rFonts w:ascii="Lucida Sans Typewriter" w:hAnsi="Lucida Sans Typewriter"/>
-              </w:rPr>
-              <w:t xml:space="preserve">  </w:t>
-            </w:r>
-            <w:r>
-              <w:rPr>
-                <w:rFonts w:ascii="Lucida Sans Typewriter" w:hAnsi="Lucida Sans Typewriter"/>
-                <w:b w:val="0"/>
-                <w:bCs w:val="0"/>
-              </w:rPr>
-              <w:t>Two years together</w:t>
-            </w:r>
-          </w:p>
-          <w:p>
-            <w:pPr>
-              <w:rPr>
-                <w:rFonts w:ascii="Lucida Sans Typewriter" w:hAnsi="Lucida Sans Typewriter"/>
-              </w:rPr>
-            </w:pPr>
-          </w:p>
-          <w:p>
-            <w:pPr>
-              <w:rPr>
-                <w:rFonts w:ascii="Lucida Sans Typewriter" w:hAnsi="Lucida Sans Typewriter"/>
-              </w:rPr>
-            </w:pPr>
-            <w:r>
-              <w:rPr>
-                <w:rFonts w:ascii="Lucida Sans Typewriter" w:hAnsi="Lucida Sans Typewriter"/>
-              </w:rPr>
-              <w:t>End of 2011</w:t>
-            </w:r>
-          </w:p>
-          <w:p>
-            <w:pPr>
-              <w:rPr>
-                <w:rFonts w:ascii="Lucida Sans Typewriter" w:hAnsi="Lucida Sans Typewriter"/>
-              </w:rPr>
-            </w:pPr>
-            <w:r>
-              <w:rPr>
-                <w:rFonts w:ascii="Lucida Sans Typewriter" w:hAnsi="Lucida Sans Typewriter"/>
-              </w:rPr>
-              <w:t xml:space="preserve">  </w:t>
-            </w:r>
-          </w:p>
-          <w:p>
-            <w:pPr>
-              <w:rPr>
-                <w:rFonts w:ascii="Lucida Sans Typewriter" w:hAnsi="Lucida Sans Typewriter"/>
-                <w:b w:val="0"/>
-                <w:bCs w:val="0"/>
-              </w:rPr>
-            </w:pPr>
-            <w:r>
-              <w:rPr>
-                <w:rFonts w:ascii="Lucida Sans Typewriter" w:hAnsi="Lucida Sans Typewriter"/>
-              </w:rPr>
-              <w:t xml:space="preserve">  </w:t>
-            </w:r>
-            <w:r>
-              <w:rPr>
-                <w:rFonts w:ascii="Lucida Sans Typewriter" w:hAnsi="Lucida Sans Typewriter"/>
-                <w:b w:val="0"/>
-                <w:bCs w:val="0"/>
-              </w:rPr>
-              <w:t>Total assets</w:t>
-            </w:r>
-          </w:p>
-          <w:p>
-            <w:pPr>
-              <w:rPr>
-                <w:rFonts w:ascii="Lucida Sans Typewriter" w:hAnsi="Lucida Sans Typewriter"/>
-              </w:rPr>
-            </w:pPr>
-            <w:r>
-              <w:rPr>
-                <w:rFonts w:ascii="Lucida Sans Typewriter" w:hAnsi="Lucida Sans Typewriter"/>
-                <w:b w:val="0"/>
-                <w:bCs w:val="0"/>
-              </w:rPr>
-              <w:t xml:space="preserve">  Total liabilities</w:t>
-            </w:r>
-          </w:p>
-        </w:tc>
-        <w:tc>
-          <w:tcPr>
-            <w:tcW w:w="2254" w:type="dxa"/>
-          </w:tcPr>
-          <w:p>
-            <w:pPr>
-              <w:jc w:val="right"/>
-              <w:cnfStyle w:val="000000100000" w:firstRow="0" w:lastRow="0" w:firstColumn="0" w:lastColumn="0" w:oddVBand="0" w:evenVBand="0" w:oddHBand="1" w:evenHBand="0" w:firstRowFirstColumn="0" w:firstRowLastColumn="0" w:lastRowFirstColumn="0" w:lastRowLastColumn="0"/>
-              <w:rPr>
-                <w:rFonts w:ascii="Lucida Sans Typewriter" w:hAnsi="Lucida Sans Typewriter"/>
-              </w:rPr>
-            </w:pPr>
-            <w:r>
-              <w:rPr>
-                <w:rFonts w:ascii="Lucida Sans Typewriter" w:hAnsi="Lucida Sans Typewriter"/>
-              </w:rPr>
-              <w:t>60,000.0</w:t>
-            </w:r>
-          </w:p>
-          <w:p>
-            <w:pPr>
-              <w:jc w:val="right"/>
-              <w:cnfStyle w:val="000000100000" w:firstRow="0" w:lastRow="0" w:firstColumn="0" w:lastColumn="0" w:oddVBand="0" w:evenVBand="0" w:oddHBand="1" w:evenHBand="0" w:firstRowFirstColumn="0" w:firstRowLastColumn="0" w:lastRowFirstColumn="0" w:lastRowLastColumn="0"/>
-              <w:rPr>
-                <w:rFonts w:ascii="Lucida Sans Typewriter" w:hAnsi="Lucida Sans Typewriter"/>
-              </w:rPr>
-            </w:pPr>
-          </w:p>
-          <w:p>
-            <w:pPr>
-              <w:jc w:val="right"/>
-              <w:cnfStyle w:val="000000100000" w:firstRow="0" w:lastRow="0" w:firstColumn="0" w:lastColumn="0" w:oddVBand="0" w:evenVBand="0" w:oddHBand="1" w:evenHBand="0" w:firstRowFirstColumn="0" w:firstRowLastColumn="0" w:lastRowFirstColumn="0" w:lastRowLastColumn="0"/>
-              <w:rPr>
-                <w:rFonts w:ascii="Lucida Sans Typewriter" w:hAnsi="Lucida Sans Typewriter"/>
-              </w:rPr>
-            </w:pPr>
-          </w:p>
-          <w:p>
-            <w:pPr>
-              <w:jc w:val="right"/>
-              <w:cnfStyle w:val="000000100000" w:firstRow="0" w:lastRow="0" w:firstColumn="0" w:lastColumn="0" w:oddVBand="0" w:evenVBand="0" w:oddHBand="1" w:evenHBand="0" w:firstRowFirstColumn="0" w:firstRowLastColumn="0" w:lastRowFirstColumn="0" w:lastRowLastColumn="0"/>
-              <w:rPr>
-                <w:rFonts w:ascii="Lucida Sans Typewriter" w:hAnsi="Lucida Sans Typewriter"/>
-              </w:rPr>
-            </w:pPr>
-          </w:p>
-          <w:p>
-            <w:pPr>
-              <w:jc w:val="right"/>
-              <w:cnfStyle w:val="000000100000" w:firstRow="0" w:lastRow="0" w:firstColumn="0" w:lastColumn="0" w:oddVBand="0" w:evenVBand="0" w:oddHBand="1" w:evenHBand="0" w:firstRowFirstColumn="0" w:firstRowLastColumn="0" w:lastRowFirstColumn="0" w:lastRowLastColumn="0"/>
-              <w:rPr>
-                <w:rFonts w:ascii="Lucida Sans Typewriter" w:hAnsi="Lucida Sans Typewriter"/>
-              </w:rPr>
-            </w:pPr>
-            <w:r>
-              <w:rPr>
-                <w:rFonts w:ascii="Lucida Sans Typewriter" w:hAnsi="Lucida Sans Typewriter"/>
-              </w:rPr>
-              <w:t>-30,000.0</w:t>
-            </w:r>
-          </w:p>
-          <w:p>
-            <w:pPr>
-              <w:jc w:val="right"/>
-              <w:cnfStyle w:val="000000100000" w:firstRow="0" w:lastRow="0" w:firstColumn="0" w:lastColumn="0" w:oddVBand="0" w:evenVBand="0" w:oddHBand="1" w:evenHBand="0" w:firstRowFirstColumn="0" w:firstRowLastColumn="0" w:lastRowFirstColumn="0" w:lastRowLastColumn="0"/>
-              <w:rPr>
-                <w:rFonts w:ascii="Lucida Sans Typewriter" w:hAnsi="Lucida Sans Typewriter"/>
-              </w:rPr>
-            </w:pPr>
-            <w:r>
-              <w:rPr>
-                <w:rFonts w:ascii="Lucida Sans Typewriter" w:hAnsi="Lucida Sans Typewriter"/>
-              </w:rPr>
-              <w:t>0.0</w:t>
-            </w:r>
-          </w:p>
-        </w:tc>
-        <w:tc>
-          <w:tcPr>
-            <w:tcW w:w="2254" w:type="dxa"/>
-          </w:tcPr>
-          <w:p>
-            <w:pPr>
-              <w:jc w:val="right"/>
-              <w:cnfStyle w:val="000000100000" w:firstRow="0" w:lastRow="0" w:firstColumn="0" w:lastColumn="0" w:oddVBand="0" w:evenVBand="0" w:oddHBand="1" w:evenHBand="0" w:firstRowFirstColumn="0" w:firstRowLastColumn="0" w:lastRowFirstColumn="0" w:lastRowLastColumn="0"/>
-              <w:rPr>
-                <w:rFonts w:ascii="Lucida Sans Typewriter" w:hAnsi="Lucida Sans Typewriter"/>
-              </w:rPr>
-            </w:pPr>
-            <w:r>
-              <w:rPr>
-                <w:rFonts w:ascii="Lucida Sans Typewriter" w:hAnsi="Lucida Sans Typewriter"/>
-              </w:rPr>
-              <w:t>62,404.5</w:t>
-            </w:r>
-          </w:p>
-          <w:p>
-            <w:pPr>
-              <w:jc w:val="right"/>
-              <w:cnfStyle w:val="000000100000" w:firstRow="0" w:lastRow="0" w:firstColumn="0" w:lastColumn="0" w:oddVBand="0" w:evenVBand="0" w:oddHBand="1" w:evenHBand="0" w:firstRowFirstColumn="0" w:firstRowLastColumn="0" w:lastRowFirstColumn="0" w:lastRowLastColumn="0"/>
-              <w:rPr>
-                <w:rFonts w:ascii="Lucida Sans Typewriter" w:hAnsi="Lucida Sans Typewriter"/>
-              </w:rPr>
-            </w:pPr>
-          </w:p>
-          <w:p>
-            <w:pPr>
-              <w:jc w:val="right"/>
-              <w:cnfStyle w:val="000000100000" w:firstRow="0" w:lastRow="0" w:firstColumn="0" w:lastColumn="0" w:oddVBand="0" w:evenVBand="0" w:oddHBand="1" w:evenHBand="0" w:firstRowFirstColumn="0" w:firstRowLastColumn="0" w:lastRowFirstColumn="0" w:lastRowLastColumn="0"/>
-              <w:rPr>
-                <w:rFonts w:ascii="Lucida Sans Typewriter" w:hAnsi="Lucida Sans Typewriter"/>
-              </w:rPr>
-            </w:pPr>
-          </w:p>
-          <w:p>
-            <w:pPr>
-              <w:jc w:val="right"/>
-              <w:cnfStyle w:val="000000100000" w:firstRow="0" w:lastRow="0" w:firstColumn="0" w:lastColumn="0" w:oddVBand="0" w:evenVBand="0" w:oddHBand="1" w:evenHBand="0" w:firstRowFirstColumn="0" w:firstRowLastColumn="0" w:lastRowFirstColumn="0" w:lastRowLastColumn="0"/>
-              <w:rPr>
-                <w:rFonts w:ascii="Lucida Sans Typewriter" w:hAnsi="Lucida Sans Typewriter"/>
-              </w:rPr>
-            </w:pPr>
-          </w:p>
-          <w:p>
-            <w:pPr>
-              <w:jc w:val="right"/>
-              <w:cnfStyle w:val="000000100000" w:firstRow="0" w:lastRow="0" w:firstColumn="0" w:lastColumn="0" w:oddVBand="0" w:evenVBand="0" w:oddHBand="1" w:evenHBand="0" w:firstRowFirstColumn="0" w:firstRowLastColumn="0" w:lastRowFirstColumn="0" w:lastRowLastColumn="0"/>
-              <w:rPr>
-                <w:rFonts w:ascii="Lucida Sans Typewriter" w:hAnsi="Lucida Sans Typewriter"/>
-              </w:rPr>
-            </w:pPr>
-            <w:r>
-              <w:rPr>
-                <w:rFonts w:ascii="Lucida Sans Typewriter" w:hAnsi="Lucida Sans Typewriter"/>
-              </w:rPr>
-              <w:t>-54,869.0</w:t>
-            </w:r>
-          </w:p>
-          <w:p>
-            <w:pPr>
-              <w:jc w:val="right"/>
-              <w:cnfStyle w:val="000000100000" w:firstRow="0" w:lastRow="0" w:firstColumn="0" w:lastColumn="0" w:oddVBand="0" w:evenVBand="0" w:oddHBand="1" w:evenHBand="0" w:firstRowFirstColumn="0" w:firstRowLastColumn="0" w:lastRowFirstColumn="0" w:lastRowLastColumn="0"/>
-              <w:rPr>
-                <w:rFonts w:ascii="Lucida Sans Typewriter" w:hAnsi="Lucida Sans Typewriter"/>
-              </w:rPr>
-            </w:pPr>
-            <w:r>
-              <w:rPr>
-                <w:rFonts w:ascii="Lucida Sans Typewriter" w:hAnsi="Lucida Sans Typewriter"/>
-              </w:rPr>
-              <w:t>-22,539.3</w:t>
-            </w:r>
-          </w:p>
-        </w:tc>
-        <w:tc>
-          <w:tcPr>
-            <w:tcW w:w="3298" w:type="dxa"/>
-          </w:tcPr>
-          <w:p>
-            <w:pPr>
-              <w:jc w:val="right"/>
-              <w:cnfStyle w:val="000000100000" w:firstRow="0" w:lastRow="0" w:firstColumn="0" w:lastColumn="0" w:oddVBand="0" w:evenVBand="0" w:oddHBand="1" w:evenHBand="0" w:firstRowFirstColumn="0" w:firstRowLastColumn="0" w:lastRowFirstColumn="0" w:lastRowLastColumn="0"/>
-              <w:rPr>
-                <w:rFonts w:ascii="Lucida Sans Typewriter" w:hAnsi="Lucida Sans Typewriter"/>
-              </w:rPr>
-            </w:pPr>
-            <w:r>
-              <w:rPr>
-                <w:rFonts w:ascii="Lucida Sans Typewriter" w:hAnsi="Lucida Sans Typewriter"/>
-              </w:rPr>
-              <w:t>-2,404.5</w:t>
-            </w:r>
-          </w:p>
-          <w:p>
-            <w:pPr>
-              <w:jc w:val="right"/>
-              <w:cnfStyle w:val="000000100000" w:firstRow="0" w:lastRow="0" w:firstColumn="0" w:lastColumn="0" w:oddVBand="0" w:evenVBand="0" w:oddHBand="1" w:evenHBand="0" w:firstRowFirstColumn="0" w:firstRowLastColumn="0" w:lastRowFirstColumn="0" w:lastRowLastColumn="0"/>
-              <w:rPr>
-                <w:rFonts w:ascii="Lucida Sans Typewriter" w:hAnsi="Lucida Sans Typewriter"/>
-              </w:rPr>
-            </w:pPr>
-          </w:p>
-          <w:p>
-            <w:pPr>
-              <w:jc w:val="right"/>
-              <w:cnfStyle w:val="000000100000" w:firstRow="0" w:lastRow="0" w:firstColumn="0" w:lastColumn="0" w:oddVBand="0" w:evenVBand="0" w:oddHBand="1" w:evenHBand="0" w:firstRowFirstColumn="0" w:firstRowLastColumn="0" w:lastRowFirstColumn="0" w:lastRowLastColumn="0"/>
-              <w:rPr>
-                <w:rFonts w:ascii="Lucida Sans Typewriter" w:hAnsi="Lucida Sans Typewriter"/>
-              </w:rPr>
-            </w:pPr>
-          </w:p>
-          <w:p>
-            <w:pPr>
-              <w:jc w:val="right"/>
-              <w:cnfStyle w:val="000000100000" w:firstRow="0" w:lastRow="0" w:firstColumn="0" w:lastColumn="0" w:oddVBand="0" w:evenVBand="0" w:oddHBand="1" w:evenHBand="0" w:firstRowFirstColumn="0" w:firstRowLastColumn="0" w:lastRowFirstColumn="0" w:lastRowLastColumn="0"/>
-              <w:rPr>
-                <w:rFonts w:ascii="Lucida Sans Typewriter" w:hAnsi="Lucida Sans Typewriter"/>
-              </w:rPr>
-            </w:pPr>
-          </w:p>
-          <w:p>
-            <w:pPr>
-              <w:jc w:val="right"/>
-              <w:cnfStyle w:val="000000100000" w:firstRow="0" w:lastRow="0" w:firstColumn="0" w:lastColumn="0" w:oddVBand="0" w:evenVBand="0" w:oddHBand="1" w:evenHBand="0" w:firstRowFirstColumn="0" w:firstRowLastColumn="0" w:lastRowFirstColumn="0" w:lastRowLastColumn="0"/>
-              <w:rPr>
-                <w:rFonts w:ascii="Lucida Sans Typewriter" w:hAnsi="Lucida Sans Typewriter"/>
-              </w:rPr>
-            </w:pPr>
-            <w:r>
-              <w:rPr>
-                <w:rFonts w:ascii="Lucida Sans Typewriter" w:hAnsi="Lucida Sans Typewriter"/>
-              </w:rPr>
-              <w:t>24,869.0</w:t>
-            </w:r>
-          </w:p>
-          <w:p>
-            <w:pPr>
-              <w:jc w:val="right"/>
-              <w:cnfStyle w:val="000000100000" w:firstRow="0" w:lastRow="0" w:firstColumn="0" w:lastColumn="0" w:oddVBand="0" w:evenVBand="0" w:oddHBand="1" w:evenHBand="0" w:firstRowFirstColumn="0" w:firstRowLastColumn="0" w:lastRowFirstColumn="0" w:lastRowLastColumn="0"/>
-              <w:rPr>
-                <w:rFonts w:ascii="Lucida Sans Typewriter" w:hAnsi="Lucida Sans Typewriter"/>
-              </w:rPr>
-            </w:pPr>
-            <w:r>
-              <w:rPr>
-                <w:rFonts w:ascii="Lucida Sans Typewriter" w:hAnsi="Lucida Sans Typewriter"/>
-              </w:rPr>
-              <w:t>22,539.3</w:t>
+        <w:tc>
+          <w:tcPr>
+            <w:tcW w:w="1277" w:type="dxa"/>
+          </w:tcPr>
+          <w:p>
+            <w:pPr>
+              <w:jc w:val="center"/>
+              <w:rPr>
+                <w:rFonts w:ascii="Lucida Sans Typewriter" w:hAnsi="Lucida Sans Typewriter"/>
+              </w:rPr>
+            </w:pPr>
+            <w:r>
+              <w:rPr>
+                <w:rFonts w:ascii="Lucida Sans Typewriter" w:hAnsi="Lucida Sans Typewriter"/>
+              </w:rPr>
+              <w:t>Year</w:t>
+            </w:r>
+          </w:p>
+        </w:tc>
+        <w:tc>
+          <w:tcPr>
+            <w:tcW w:w="2551" w:type="dxa"/>
+          </w:tcPr>
+          <w:p>
+            <w:pPr>
+              <w:jc w:val="right"/>
+              <w:rPr>
+                <w:rFonts w:ascii="Lucida Sans Typewriter" w:hAnsi="Lucida Sans Typewriter"/>
+              </w:rPr>
+            </w:pPr>
+            <w:r>
+              <w:rPr>
+                <w:rFonts w:ascii="Lucida Sans Typewriter" w:hAnsi="Lucida Sans Typewriter"/>
+              </w:rPr>
+              <w:t>Lease Liability</w:t>
+            </w:r>
+          </w:p>
+          <w:p>
+            <w:pPr>
+              <w:jc w:val="right"/>
+              <w:rPr>
+                <w:rFonts w:ascii="Lucida Sans Typewriter" w:hAnsi="Lucida Sans Typewriter"/>
+              </w:rPr>
+            </w:pPr>
+            <w:r>
+              <w:rPr>
+                <w:rFonts w:ascii="Lucida Sans Typewriter" w:hAnsi="Lucida Sans Typewriter"/>
+              </w:rPr>
+              <w:t>(Begin)</w:t>
+            </w:r>
+          </w:p>
+        </w:tc>
+        <w:tc>
+          <w:tcPr>
+            <w:tcW w:w="2552" w:type="dxa"/>
+          </w:tcPr>
+          <w:p>
+            <w:pPr>
+              <w:jc w:val="right"/>
+              <w:rPr>
+                <w:rFonts w:ascii="Lucida Sans Typewriter" w:hAnsi="Lucida Sans Typewriter"/>
+              </w:rPr>
+            </w:pPr>
+            <w:r>
+              <w:rPr>
+                <w:rFonts w:ascii="Lucida Sans Typewriter" w:hAnsi="Lucida Sans Typewriter"/>
+              </w:rPr>
+              <w:t>Interest Expense</w:t>
+            </w:r>
+          </w:p>
+        </w:tc>
+        <w:tc>
+          <w:tcPr>
+            <w:tcW w:w="2268" w:type="dxa"/>
+          </w:tcPr>
+          <w:p>
+            <w:pPr>
+              <w:jc w:val="right"/>
+              <w:rPr>
+                <w:rFonts w:ascii="Lucida Sans Typewriter" w:hAnsi="Lucida Sans Typewriter"/>
+              </w:rPr>
+            </w:pPr>
+            <w:r>
+              <w:rPr>
+                <w:rFonts w:ascii="Lucida Sans Typewriter" w:hAnsi="Lucida Sans Typewriter"/>
+              </w:rPr>
+              <w:t>Lease Payment</w:t>
+            </w:r>
+          </w:p>
+        </w:tc>
+        <w:tc>
+          <w:tcPr>
+            <w:tcW w:w="2410" w:type="dxa"/>
+          </w:tcPr>
+          <w:p>
+            <w:pPr>
+              <w:jc w:val="right"/>
+              <w:rPr>
+                <w:rFonts w:ascii="Lucida Sans Typewriter" w:hAnsi="Lucida Sans Typewriter"/>
+              </w:rPr>
+            </w:pPr>
+            <w:r>
+              <w:rPr>
+                <w:rFonts w:ascii="Lucida Sans Typewriter" w:hAnsi="Lucida Sans Typewriter"/>
+              </w:rPr>
+              <w:t>Lease Liability</w:t>
+            </w:r>
+          </w:p>
+          <w:p>
+            <w:pPr>
+              <w:jc w:val="right"/>
+              <w:rPr>
+                <w:rFonts w:ascii="Lucida Sans Typewriter" w:hAnsi="Lucida Sans Typewriter"/>
+              </w:rPr>
+            </w:pPr>
+            <w:r>
+              <w:rPr>
+                <w:rFonts w:ascii="Lucida Sans Typewriter" w:hAnsi="Lucida Sans Typewriter"/>
+              </w:rPr>
+              <w:t>(End)</w:t>
             </w:r>
           </w:p>
         </w:tc>
@@ -819,425 +601,1621 @@
       <w:tr>
         <w:tc>
           <w:tcPr>
-            <w:cnfStyle w:val="001000000000" w:firstRow="0" w:lastRow="0" w:firstColumn="1" w:lastColumn="0" w:oddVBand="0" w:evenVBand="0" w:oddHBand="0" w:evenHBand="0" w:firstRowFirstColumn="0" w:firstRowLastColumn="0" w:lastRowFirstColumn="0" w:lastRowLastColumn="0"/>
-            <w:tcW w:w="3110" w:type="dxa"/>
-          </w:tcPr>
-          <w:p>
-            <w:pPr>
-              <w:rPr>
-                <w:rFonts w:ascii="Lucida Sans Typewriter" w:hAnsi="Lucida Sans Typewriter"/>
-                <w:b w:val="0"/>
-                <w:bCs w:val="0"/>
-              </w:rPr>
-            </w:pPr>
-            <w:r>
-              <w:rPr>
-                <w:rFonts w:ascii="Lucida Sans Typewriter" w:hAnsi="Lucida Sans Typewriter"/>
-              </w:rPr>
-              <w:t xml:space="preserve">  </w:t>
-            </w:r>
-            <w:r>
-              <w:rPr>
-                <w:rFonts w:ascii="Lucida Sans Typewriter" w:hAnsi="Lucida Sans Typewriter"/>
-                <w:b w:val="0"/>
-                <w:bCs w:val="0"/>
-              </w:rPr>
-              <w:t>Retained Earnings</w:t>
-            </w:r>
-          </w:p>
-          <w:p>
-            <w:pPr>
-              <w:rPr>
-                <w:rFonts w:ascii="Lucida Sans Typewriter" w:hAnsi="Lucida Sans Typewriter"/>
-              </w:rPr>
-            </w:pPr>
-          </w:p>
-          <w:p>
-            <w:pPr>
-              <w:rPr>
-                <w:rFonts w:ascii="Lucida Sans Typewriter" w:hAnsi="Lucida Sans Typewriter"/>
-              </w:rPr>
-            </w:pPr>
-            <w:r>
-              <w:rPr>
-                <w:rFonts w:ascii="Lucida Sans Typewriter" w:hAnsi="Lucida Sans Typewriter"/>
-              </w:rPr>
-              <w:t>End of 2012</w:t>
-            </w:r>
-          </w:p>
-          <w:p>
-            <w:pPr>
-              <w:rPr>
-                <w:rFonts w:ascii="Lucida Sans Typewriter" w:hAnsi="Lucida Sans Typewriter"/>
-              </w:rPr>
-            </w:pPr>
-            <w:r>
-              <w:rPr>
-                <w:rFonts w:ascii="Lucida Sans Typewriter" w:hAnsi="Lucida Sans Typewriter"/>
-              </w:rPr>
-              <w:t xml:space="preserve">  </w:t>
-            </w:r>
-          </w:p>
-          <w:p>
-            <w:pPr>
-              <w:rPr>
-                <w:rFonts w:ascii="Lucida Sans Typewriter" w:hAnsi="Lucida Sans Typewriter"/>
-                <w:b w:val="0"/>
-                <w:bCs w:val="0"/>
-              </w:rPr>
-            </w:pPr>
-            <w:r>
-              <w:rPr>
-                <w:rFonts w:ascii="Lucida Sans Typewriter" w:hAnsi="Lucida Sans Typewriter"/>
-                <w:b w:val="0"/>
-                <w:bCs w:val="0"/>
-              </w:rPr>
-              <w:t xml:space="preserve">  Total assets</w:t>
-            </w:r>
-          </w:p>
-          <w:p>
-            <w:pPr>
-              <w:rPr>
-                <w:rFonts w:ascii="Lucida Sans Typewriter" w:hAnsi="Lucida Sans Typewriter"/>
-              </w:rPr>
-            </w:pPr>
-            <w:r>
-              <w:rPr>
-                <w:rFonts w:ascii="Lucida Sans Typewriter" w:hAnsi="Lucida Sans Typewriter"/>
-                <w:b w:val="0"/>
-                <w:bCs w:val="0"/>
-              </w:rPr>
-              <w:t xml:space="preserve">  Total liabilities</w:t>
-            </w:r>
-          </w:p>
-        </w:tc>
-        <w:tc>
-          <w:tcPr>
-            <w:tcW w:w="2254" w:type="dxa"/>
-          </w:tcPr>
-          <w:p>
-            <w:pPr>
-              <w:jc w:val="right"/>
-              <w:cnfStyle w:val="000000000000" w:firstRow="0" w:lastRow="0" w:firstColumn="0" w:lastColumn="0" w:oddVBand="0" w:evenVBand="0" w:oddHBand="0" w:evenHBand="0" w:firstRowFirstColumn="0" w:firstRowLastColumn="0" w:lastRowFirstColumn="0" w:lastRowLastColumn="0"/>
-              <w:rPr>
-                <w:rFonts w:ascii="Lucida Sans Typewriter" w:hAnsi="Lucida Sans Typewriter"/>
-              </w:rPr>
-            </w:pPr>
-            <w:r>
-              <w:rPr>
-                <w:rFonts w:ascii="Lucida Sans Typewriter" w:hAnsi="Lucida Sans Typewriter"/>
-              </w:rPr>
-              <w:t>-30,000</w:t>
-            </w:r>
-          </w:p>
-          <w:p>
-            <w:pPr>
-              <w:jc w:val="right"/>
-              <w:cnfStyle w:val="000000000000" w:firstRow="0" w:lastRow="0" w:firstColumn="0" w:lastColumn="0" w:oddVBand="0" w:evenVBand="0" w:oddHBand="0" w:evenHBand="0" w:firstRowFirstColumn="0" w:firstRowLastColumn="0" w:lastRowFirstColumn="0" w:lastRowLastColumn="0"/>
-              <w:rPr>
-                <w:rFonts w:ascii="Lucida Sans Typewriter" w:hAnsi="Lucida Sans Typewriter"/>
-              </w:rPr>
-            </w:pPr>
-          </w:p>
-          <w:p>
-            <w:pPr>
-              <w:jc w:val="right"/>
-              <w:cnfStyle w:val="000000000000" w:firstRow="0" w:lastRow="0" w:firstColumn="0" w:lastColumn="0" w:oddVBand="0" w:evenVBand="0" w:oddHBand="0" w:evenHBand="0" w:firstRowFirstColumn="0" w:firstRowLastColumn="0" w:lastRowFirstColumn="0" w:lastRowLastColumn="0"/>
-              <w:rPr>
-                <w:rFonts w:ascii="Lucida Sans Typewriter" w:hAnsi="Lucida Sans Typewriter"/>
-              </w:rPr>
-            </w:pPr>
-          </w:p>
-          <w:p>
-            <w:pPr>
-              <w:jc w:val="right"/>
-              <w:cnfStyle w:val="000000000000" w:firstRow="0" w:lastRow="0" w:firstColumn="0" w:lastColumn="0" w:oddVBand="0" w:evenVBand="0" w:oddHBand="0" w:evenHBand="0" w:firstRowFirstColumn="0" w:firstRowLastColumn="0" w:lastRowFirstColumn="0" w:lastRowLastColumn="0"/>
-              <w:rPr>
-                <w:rFonts w:ascii="Lucida Sans Typewriter" w:hAnsi="Lucida Sans Typewriter"/>
-              </w:rPr>
-            </w:pPr>
-          </w:p>
-          <w:p>
-            <w:pPr>
-              <w:jc w:val="right"/>
-              <w:cnfStyle w:val="000000000000" w:firstRow="0" w:lastRow="0" w:firstColumn="0" w:lastColumn="0" w:oddVBand="0" w:evenVBand="0" w:oddHBand="0" w:evenHBand="0" w:firstRowFirstColumn="0" w:firstRowLastColumn="0" w:lastRowFirstColumn="0" w:lastRowLastColumn="0"/>
-              <w:rPr>
-                <w:rFonts w:ascii="Lucida Sans Typewriter" w:hAnsi="Lucida Sans Typewriter"/>
-              </w:rPr>
-            </w:pPr>
-            <w:r>
-              <w:rPr>
-                <w:rFonts w:ascii="Lucida Sans Typewriter" w:hAnsi="Lucida Sans Typewriter"/>
-              </w:rPr>
-              <w:t>-30,000.0</w:t>
-            </w:r>
-          </w:p>
-          <w:p>
-            <w:pPr>
-              <w:jc w:val="right"/>
-              <w:cnfStyle w:val="000000000000" w:firstRow="0" w:lastRow="0" w:firstColumn="0" w:lastColumn="0" w:oddVBand="0" w:evenVBand="0" w:oddHBand="0" w:evenHBand="0" w:firstRowFirstColumn="0" w:firstRowLastColumn="0" w:lastRowFirstColumn="0" w:lastRowLastColumn="0"/>
-              <w:rPr>
-                <w:rFonts w:ascii="Lucida Sans Typewriter" w:hAnsi="Lucida Sans Typewriter"/>
-              </w:rPr>
-            </w:pPr>
-            <w:r>
-              <w:rPr>
-                <w:rFonts w:ascii="Lucida Sans Typewriter" w:hAnsi="Lucida Sans Typewriter"/>
-              </w:rPr>
-              <w:t>0.0</w:t>
-            </w:r>
-          </w:p>
-        </w:tc>
-        <w:tc>
-          <w:tcPr>
-            <w:tcW w:w="2254" w:type="dxa"/>
-          </w:tcPr>
-          <w:p>
-            <w:pPr>
-              <w:jc w:val="right"/>
-              <w:cnfStyle w:val="000000000000" w:firstRow="0" w:lastRow="0" w:firstColumn="0" w:lastColumn="0" w:oddVBand="0" w:evenVBand="0" w:oddHBand="0" w:evenHBand="0" w:firstRowFirstColumn="0" w:firstRowLastColumn="0" w:lastRowFirstColumn="0" w:lastRowLastColumn="0"/>
-              <w:rPr>
-                <w:rFonts w:ascii="Lucida Sans Typewriter" w:hAnsi="Lucida Sans Typewriter"/>
-              </w:rPr>
-            </w:pPr>
-            <w:r>
-              <w:rPr>
-                <w:rFonts w:ascii="Lucida Sans Typewriter" w:hAnsi="Lucida Sans Typewriter"/>
-              </w:rPr>
-              <w:t>-32,329.7</w:t>
-            </w:r>
-          </w:p>
-          <w:p>
-            <w:pPr>
-              <w:jc w:val="right"/>
-              <w:cnfStyle w:val="000000000000" w:firstRow="0" w:lastRow="0" w:firstColumn="0" w:lastColumn="0" w:oddVBand="0" w:evenVBand="0" w:oddHBand="0" w:evenHBand="0" w:firstRowFirstColumn="0" w:firstRowLastColumn="0" w:lastRowFirstColumn="0" w:lastRowLastColumn="0"/>
-              <w:rPr>
-                <w:rFonts w:ascii="Lucida Sans Typewriter" w:hAnsi="Lucida Sans Typewriter"/>
-              </w:rPr>
-            </w:pPr>
-          </w:p>
-          <w:p>
-            <w:pPr>
-              <w:jc w:val="right"/>
-              <w:cnfStyle w:val="000000000000" w:firstRow="0" w:lastRow="0" w:firstColumn="0" w:lastColumn="0" w:oddVBand="0" w:evenVBand="0" w:oddHBand="0" w:evenHBand="0" w:firstRowFirstColumn="0" w:firstRowLastColumn="0" w:lastRowFirstColumn="0" w:lastRowLastColumn="0"/>
-              <w:rPr>
-                <w:rFonts w:ascii="Lucida Sans Typewriter" w:hAnsi="Lucida Sans Typewriter"/>
-              </w:rPr>
-            </w:pPr>
-          </w:p>
-          <w:p>
-            <w:pPr>
-              <w:jc w:val="right"/>
-              <w:cnfStyle w:val="000000000000" w:firstRow="0" w:lastRow="0" w:firstColumn="0" w:lastColumn="0" w:oddVBand="0" w:evenVBand="0" w:oddHBand="0" w:evenHBand="0" w:firstRowFirstColumn="0" w:firstRowLastColumn="0" w:lastRowFirstColumn="0" w:lastRowLastColumn="0"/>
-              <w:rPr>
-                <w:rFonts w:ascii="Lucida Sans Typewriter" w:hAnsi="Lucida Sans Typewriter"/>
-              </w:rPr>
-            </w:pPr>
-          </w:p>
-          <w:p>
-            <w:pPr>
-              <w:jc w:val="right"/>
-              <w:cnfStyle w:val="000000000000" w:firstRow="0" w:lastRow="0" w:firstColumn="0" w:lastColumn="0" w:oddVBand="0" w:evenVBand="0" w:oddHBand="0" w:evenHBand="0" w:firstRowFirstColumn="0" w:firstRowLastColumn="0" w:lastRowFirstColumn="0" w:lastRowLastColumn="0"/>
-              <w:rPr>
-                <w:rFonts w:ascii="Lucida Sans Typewriter" w:hAnsi="Lucida Sans Typewriter"/>
-              </w:rPr>
-            </w:pPr>
-            <w:r>
-              <w:rPr>
-                <w:rFonts w:ascii="Lucida Sans Typewriter" w:hAnsi="Lucida Sans Typewriter"/>
-              </w:rPr>
-              <w:t>-</w:t>
-            </w:r>
-            <w:r>
-              <w:rPr>
-                <w:rFonts w:ascii="Lucida Sans Typewriter" w:hAnsi="Lucida Sans Typewriter"/>
-              </w:rPr>
-              <w:t>54,869.0</w:t>
-            </w:r>
-          </w:p>
-          <w:p>
-            <w:pPr>
-              <w:jc w:val="right"/>
-              <w:cnfStyle w:val="000000000000" w:firstRow="0" w:lastRow="0" w:firstColumn="0" w:lastColumn="0" w:oddVBand="0" w:evenVBand="0" w:oddHBand="0" w:evenHBand="0" w:firstRowFirstColumn="0" w:firstRowLastColumn="0" w:lastRowFirstColumn="0" w:lastRowLastColumn="0"/>
-              <w:rPr>
-                <w:rFonts w:ascii="Lucida Sans Typewriter" w:hAnsi="Lucida Sans Typewriter"/>
-              </w:rPr>
-            </w:pPr>
-            <w:r>
-              <w:rPr>
-                <w:rFonts w:ascii="Lucida Sans Typewriter" w:hAnsi="Lucida Sans Typewriter"/>
-              </w:rPr>
-              <w:t>-24,794.2</w:t>
-            </w:r>
-          </w:p>
-        </w:tc>
-        <w:tc>
-          <w:tcPr>
-            <w:tcW w:w="3298" w:type="dxa"/>
-          </w:tcPr>
-          <w:p>
-            <w:pPr>
-              <w:jc w:val="right"/>
-              <w:cnfStyle w:val="000000000000" w:firstRow="0" w:lastRow="0" w:firstColumn="0" w:lastColumn="0" w:oddVBand="0" w:evenVBand="0" w:oddHBand="0" w:evenHBand="0" w:firstRowFirstColumn="0" w:firstRowLastColumn="0" w:lastRowFirstColumn="0" w:lastRowLastColumn="0"/>
-              <w:rPr>
-                <w:rFonts w:ascii="Lucida Sans Typewriter" w:hAnsi="Lucida Sans Typewriter"/>
-              </w:rPr>
-            </w:pPr>
-            <w:r>
-              <w:rPr>
-                <w:rFonts w:ascii="Lucida Sans Typewriter" w:hAnsi="Lucida Sans Typewriter"/>
-              </w:rPr>
-              <w:t>2,329.7</w:t>
-            </w:r>
-          </w:p>
-          <w:p>
-            <w:pPr>
-              <w:cnfStyle w:val="000000000000" w:firstRow="0" w:lastRow="0" w:firstColumn="0" w:lastColumn="0" w:oddVBand="0" w:evenVBand="0" w:oddHBand="0" w:evenHBand="0" w:firstRowFirstColumn="0" w:firstRowLastColumn="0" w:lastRowFirstColumn="0" w:lastRowLastColumn="0"/>
-              <w:rPr>
-                <w:rFonts w:ascii="Lucida Sans Typewriter" w:hAnsi="Lucida Sans Typewriter"/>
-              </w:rPr>
-            </w:pPr>
-          </w:p>
-          <w:p>
-            <w:pPr>
-              <w:jc w:val="right"/>
-              <w:cnfStyle w:val="000000000000" w:firstRow="0" w:lastRow="0" w:firstColumn="0" w:lastColumn="0" w:oddVBand="0" w:evenVBand="0" w:oddHBand="0" w:evenHBand="0" w:firstRowFirstColumn="0" w:firstRowLastColumn="0" w:lastRowFirstColumn="0" w:lastRowLastColumn="0"/>
-              <w:rPr>
-                <w:rFonts w:ascii="Lucida Sans Typewriter" w:hAnsi="Lucida Sans Typewriter"/>
-              </w:rPr>
-            </w:pPr>
-          </w:p>
-          <w:p>
-            <w:pPr>
-              <w:jc w:val="right"/>
-              <w:cnfStyle w:val="000000000000" w:firstRow="0" w:lastRow="0" w:firstColumn="0" w:lastColumn="0" w:oddVBand="0" w:evenVBand="0" w:oddHBand="0" w:evenHBand="0" w:firstRowFirstColumn="0" w:firstRowLastColumn="0" w:lastRowFirstColumn="0" w:lastRowLastColumn="0"/>
-              <w:rPr>
-                <w:rFonts w:ascii="Lucida Sans Typewriter" w:hAnsi="Lucida Sans Typewriter"/>
-              </w:rPr>
-            </w:pPr>
-          </w:p>
-          <w:p>
-            <w:pPr>
-              <w:jc w:val="right"/>
-              <w:cnfStyle w:val="000000000000" w:firstRow="0" w:lastRow="0" w:firstColumn="0" w:lastColumn="0" w:oddVBand="0" w:evenVBand="0" w:oddHBand="0" w:evenHBand="0" w:firstRowFirstColumn="0" w:firstRowLastColumn="0" w:lastRowFirstColumn="0" w:lastRowLastColumn="0"/>
-              <w:rPr>
-                <w:rFonts w:ascii="Lucida Sans Typewriter" w:hAnsi="Lucida Sans Typewriter"/>
-              </w:rPr>
-            </w:pPr>
-            <w:r>
-              <w:rPr>
-                <w:rFonts w:ascii="Lucida Sans Typewriter" w:hAnsi="Lucida Sans Typewriter"/>
-              </w:rPr>
-              <w:t>24,869.0</w:t>
-            </w:r>
-          </w:p>
-          <w:p>
-            <w:pPr>
-              <w:jc w:val="right"/>
-              <w:cnfStyle w:val="000000000000" w:firstRow="0" w:lastRow="0" w:firstColumn="0" w:lastColumn="0" w:oddVBand="0" w:evenVBand="0" w:oddHBand="0" w:evenHBand="0" w:firstRowFirstColumn="0" w:firstRowLastColumn="0" w:lastRowFirstColumn="0" w:lastRowLastColumn="0"/>
-              <w:rPr>
-                <w:rFonts w:ascii="Lucida Sans Typewriter" w:hAnsi="Lucida Sans Typewriter"/>
-              </w:rPr>
-            </w:pPr>
-            <w:r>
-              <w:rPr>
-                <w:rFonts w:ascii="Lucida Sans Typewriter" w:hAnsi="Lucida Sans Typewriter"/>
-              </w:rPr>
-              <w:t>24,794.2</w:t>
+            <w:tcW w:w="1277" w:type="dxa"/>
+          </w:tcPr>
+          <w:p>
+            <w:pPr>
+              <w:jc w:val="center"/>
+              <w:rPr>
+                <w:rFonts w:ascii="Lucida Sans Typewriter" w:hAnsi="Lucida Sans Typewriter"/>
+              </w:rPr>
+            </w:pPr>
+            <w:r>
+              <w:rPr>
+                <w:rFonts w:ascii="Lucida Sans Typewriter" w:hAnsi="Lucida Sans Typewriter"/>
+              </w:rPr>
+              <w:t>2011</w:t>
+            </w:r>
+          </w:p>
+        </w:tc>
+        <w:tc>
+          <w:tcPr>
+            <w:tcW w:w="2551" w:type="dxa"/>
+          </w:tcPr>
+          <w:p>
+            <w:pPr>
+              <w:jc w:val="right"/>
+              <w:rPr>
+                <w:rFonts w:ascii="Lucida Sans Typewriter" w:hAnsi="Lucida Sans Typewriter"/>
+              </w:rPr>
+            </w:pPr>
+            <w:r>
+              <w:rPr>
+                <w:rFonts w:ascii="Lucida Sans Typewriter" w:hAnsi="Lucida Sans Typewriter"/>
+              </w:rPr>
+              <w:t>100,000.00</w:t>
+            </w:r>
+          </w:p>
+        </w:tc>
+        <w:tc>
+          <w:tcPr>
+            <w:tcW w:w="2552" w:type="dxa"/>
+          </w:tcPr>
+          <w:p>
+            <w:pPr>
+              <w:jc w:val="right"/>
+              <w:rPr>
+                <w:rFonts w:ascii="Lucida Sans Typewriter" w:hAnsi="Lucida Sans Typewriter"/>
+              </w:rPr>
+            </w:pPr>
+            <w:r>
+              <w:rPr>
+                <w:rFonts w:ascii="Lucida Sans Typewriter" w:hAnsi="Lucida Sans Typewriter"/>
+              </w:rPr>
+              <w:t>8,000.00</w:t>
+            </w:r>
+          </w:p>
+        </w:tc>
+        <w:tc>
+          <w:tcPr>
+            <w:tcW w:w="2268" w:type="dxa"/>
+          </w:tcPr>
+          <w:p>
+            <w:pPr>
+              <w:jc w:val="right"/>
+              <w:rPr>
+                <w:rFonts w:ascii="Lucida Sans Typewriter" w:hAnsi="Lucida Sans Typewriter"/>
+              </w:rPr>
+            </w:pPr>
+            <w:r>
+              <w:rPr>
+                <w:rFonts w:ascii="Lucida Sans Typewriter" w:hAnsi="Lucida Sans Typewriter"/>
+              </w:rPr>
+              <w:t>38,803.31</w:t>
+            </w:r>
+          </w:p>
+        </w:tc>
+        <w:tc>
+          <w:tcPr>
+            <w:tcW w:w="2410" w:type="dxa"/>
+          </w:tcPr>
+          <w:p>
+            <w:pPr>
+              <w:jc w:val="right"/>
+              <w:rPr>
+                <w:rFonts w:ascii="Lucida Sans Typewriter" w:hAnsi="Lucida Sans Typewriter"/>
+              </w:rPr>
+            </w:pPr>
+            <w:r>
+              <w:rPr>
+                <w:rFonts w:ascii="Lucida Sans Typewriter" w:hAnsi="Lucida Sans Typewriter"/>
+              </w:rPr>
+              <w:t>69,196.69</w:t>
             </w:r>
           </w:p>
         </w:tc>
       </w:tr>
       <w:tr>
-        <w:trPr>
-          <w:cnfStyle w:val="000000100000" w:firstRow="0" w:lastRow="0" w:firstColumn="0" w:lastColumn="0" w:oddVBand="0" w:evenVBand="0" w:oddHBand="1" w:evenHBand="0" w:firstRowFirstColumn="0" w:firstRowLastColumn="0" w:lastRowFirstColumn="0" w:lastRowLastColumn="0"/>
-        </w:trPr>
-        <w:tc>
-          <w:tcPr>
-            <w:cnfStyle w:val="001000000000" w:firstRow="0" w:lastRow="0" w:firstColumn="1" w:lastColumn="0" w:oddVBand="0" w:evenVBand="0" w:oddHBand="0" w:evenHBand="0" w:firstRowFirstColumn="0" w:firstRowLastColumn="0" w:lastRowFirstColumn="0" w:lastRowLastColumn="0"/>
-            <w:tcW w:w="3110" w:type="dxa"/>
-          </w:tcPr>
-          <w:p>
-            <w:pPr>
-              <w:rPr>
-                <w:rFonts w:ascii="Lucida Sans Typewriter" w:hAnsi="Lucida Sans Typewriter"/>
-                <w:b w:val="0"/>
-                <w:bCs w:val="0"/>
-              </w:rPr>
-            </w:pPr>
-            <w:r>
-              <w:rPr>
-                <w:rFonts w:ascii="Lucida Sans Typewriter" w:hAnsi="Lucida Sans Typewriter"/>
-              </w:rPr>
-              <w:t xml:space="preserve">  </w:t>
-            </w:r>
-            <w:r>
-              <w:rPr>
-                <w:rFonts w:ascii="Lucida Sans Typewriter" w:hAnsi="Lucida Sans Typewriter"/>
-                <w:b w:val="0"/>
-                <w:bCs w:val="0"/>
-              </w:rPr>
-              <w:t>Retained Earnings</w:t>
-            </w:r>
-          </w:p>
-        </w:tc>
-        <w:tc>
-          <w:tcPr>
-            <w:tcW w:w="2254" w:type="dxa"/>
-          </w:tcPr>
-          <w:p>
-            <w:pPr>
-              <w:jc w:val="right"/>
-              <w:cnfStyle w:val="000000100000" w:firstRow="0" w:lastRow="0" w:firstColumn="0" w:lastColumn="0" w:oddVBand="0" w:evenVBand="0" w:oddHBand="1" w:evenHBand="0" w:firstRowFirstColumn="0" w:firstRowLastColumn="0" w:lastRowFirstColumn="0" w:lastRowLastColumn="0"/>
-              <w:rPr>
-                <w:rFonts w:ascii="Lucida Sans Typewriter" w:hAnsi="Lucida Sans Typewriter"/>
-              </w:rPr>
-            </w:pPr>
-            <w:r>
-              <w:rPr>
-                <w:rFonts w:ascii="Lucida Sans Typewriter" w:hAnsi="Lucida Sans Typewriter"/>
-              </w:rPr>
-              <w:t>-30,000.0</w:t>
-            </w:r>
-          </w:p>
-        </w:tc>
-        <w:tc>
-          <w:tcPr>
-            <w:tcW w:w="2254" w:type="dxa"/>
-          </w:tcPr>
-          <w:p>
-            <w:pPr>
-              <w:jc w:val="right"/>
-              <w:cnfStyle w:val="000000100000" w:firstRow="0" w:lastRow="0" w:firstColumn="0" w:lastColumn="0" w:oddVBand="0" w:evenVBand="0" w:oddHBand="1" w:evenHBand="0" w:firstRowFirstColumn="0" w:firstRowLastColumn="0" w:lastRowFirstColumn="0" w:lastRowLastColumn="0"/>
-              <w:rPr>
-                <w:rFonts w:ascii="Lucida Sans Typewriter" w:hAnsi="Lucida Sans Typewriter"/>
-              </w:rPr>
-            </w:pPr>
-            <w:r>
-              <w:rPr>
-                <w:rFonts w:ascii="Lucida Sans Typewriter" w:hAnsi="Lucida Sans Typewriter"/>
-              </w:rPr>
-              <w:t>-30,074.8</w:t>
-            </w:r>
-          </w:p>
-        </w:tc>
-        <w:tc>
-          <w:tcPr>
-            <w:tcW w:w="3298" w:type="dxa"/>
-          </w:tcPr>
-          <w:p>
-            <w:pPr>
-              <w:jc w:val="right"/>
-              <w:cnfStyle w:val="000000100000" w:firstRow="0" w:lastRow="0" w:firstColumn="0" w:lastColumn="0" w:oddVBand="0" w:evenVBand="0" w:oddHBand="1" w:evenHBand="0" w:firstRowFirstColumn="0" w:firstRowLastColumn="0" w:lastRowFirstColumn="0" w:lastRowLastColumn="0"/>
-              <w:rPr>
-                <w:rFonts w:ascii="Lucida Sans Typewriter" w:hAnsi="Lucida Sans Typewriter"/>
-              </w:rPr>
-            </w:pPr>
-            <w:r>
-              <w:rPr>
-                <w:rFonts w:ascii="Lucida Sans Typewriter" w:hAnsi="Lucida Sans Typewriter"/>
-              </w:rPr>
-              <w:t>74.8</w:t>
+        <w:tc>
+          <w:tcPr>
+            <w:tcW w:w="1277" w:type="dxa"/>
+          </w:tcPr>
+          <w:p>
+            <w:pPr>
+              <w:jc w:val="center"/>
+              <w:rPr>
+                <w:rFonts w:ascii="Lucida Sans Typewriter" w:hAnsi="Lucida Sans Typewriter"/>
+              </w:rPr>
+            </w:pPr>
+            <w:r>
+              <w:rPr>
+                <w:rFonts w:ascii="Lucida Sans Typewriter" w:hAnsi="Lucida Sans Typewriter"/>
+              </w:rPr>
+              <w:t>2012</w:t>
+            </w:r>
+          </w:p>
+        </w:tc>
+        <w:tc>
+          <w:tcPr>
+            <w:tcW w:w="2551" w:type="dxa"/>
+          </w:tcPr>
+          <w:p>
+            <w:pPr>
+              <w:jc w:val="right"/>
+              <w:rPr>
+                <w:rFonts w:ascii="Lucida Sans Typewriter" w:hAnsi="Lucida Sans Typewriter"/>
+              </w:rPr>
+            </w:pPr>
+            <w:r>
+              <w:rPr>
+                <w:rFonts w:ascii="Lucida Sans Typewriter" w:hAnsi="Lucida Sans Typewriter"/>
+              </w:rPr>
+              <w:t>69,196.69</w:t>
+            </w:r>
+          </w:p>
+        </w:tc>
+        <w:tc>
+          <w:tcPr>
+            <w:tcW w:w="2552" w:type="dxa"/>
+          </w:tcPr>
+          <w:p>
+            <w:pPr>
+              <w:jc w:val="right"/>
+              <w:rPr>
+                <w:rFonts w:ascii="Lucida Sans Typewriter" w:hAnsi="Lucida Sans Typewriter"/>
+              </w:rPr>
+            </w:pPr>
+            <w:r>
+              <w:rPr>
+                <w:rFonts w:ascii="Lucida Sans Typewriter" w:hAnsi="Lucida Sans Typewriter"/>
+              </w:rPr>
+              <w:t>5,535.74</w:t>
+            </w:r>
+          </w:p>
+        </w:tc>
+        <w:tc>
+          <w:tcPr>
+            <w:tcW w:w="2268" w:type="dxa"/>
+          </w:tcPr>
+          <w:p>
+            <w:pPr>
+              <w:jc w:val="right"/>
+              <w:rPr>
+                <w:rFonts w:ascii="Lucida Sans Typewriter" w:hAnsi="Lucida Sans Typewriter"/>
+              </w:rPr>
+            </w:pPr>
+            <w:r>
+              <w:rPr>
+                <w:rFonts w:ascii="Lucida Sans Typewriter" w:hAnsi="Lucida Sans Typewriter"/>
+              </w:rPr>
+              <w:t>38,803.31</w:t>
+            </w:r>
+          </w:p>
+        </w:tc>
+        <w:tc>
+          <w:tcPr>
+            <w:tcW w:w="2410" w:type="dxa"/>
+          </w:tcPr>
+          <w:p>
+            <w:pPr>
+              <w:jc w:val="right"/>
+              <w:rPr>
+                <w:rFonts w:ascii="Lucida Sans Typewriter" w:hAnsi="Lucida Sans Typewriter"/>
+              </w:rPr>
+            </w:pPr>
+            <w:r>
+              <w:rPr>
+                <w:rFonts w:ascii="Lucida Sans Typewriter" w:hAnsi="Lucida Sans Typewriter"/>
+              </w:rPr>
+              <w:t>35,929.1</w:t>
+            </w:r>
+            <w:r>
+              <w:rPr>
+                <w:rFonts w:ascii="Lucida Sans Typewriter" w:hAnsi="Lucida Sans Typewriter"/>
+              </w:rPr>
+              <w:t>2</w:t>
+            </w:r>
+          </w:p>
+        </w:tc>
+      </w:tr>
+      <w:tr>
+        <w:tc>
+          <w:tcPr>
+            <w:tcW w:w="1277" w:type="dxa"/>
+          </w:tcPr>
+          <w:p>
+            <w:pPr>
+              <w:jc w:val="center"/>
+              <w:rPr>
+                <w:rFonts w:ascii="Lucida Sans Typewriter" w:hAnsi="Lucida Sans Typewriter"/>
+              </w:rPr>
+            </w:pPr>
+            <w:r>
+              <w:rPr>
+                <w:rFonts w:ascii="Lucida Sans Typewriter" w:hAnsi="Lucida Sans Typewriter"/>
+              </w:rPr>
+              <w:t>2013</w:t>
+            </w:r>
+          </w:p>
+        </w:tc>
+        <w:tc>
+          <w:tcPr>
+            <w:tcW w:w="2551" w:type="dxa"/>
+          </w:tcPr>
+          <w:p>
+            <w:pPr>
+              <w:jc w:val="right"/>
+              <w:rPr>
+                <w:rFonts w:ascii="Lucida Sans Typewriter" w:hAnsi="Lucida Sans Typewriter"/>
+              </w:rPr>
+            </w:pPr>
+            <w:r>
+              <w:rPr>
+                <w:rFonts w:ascii="Lucida Sans Typewriter" w:hAnsi="Lucida Sans Typewriter"/>
+              </w:rPr>
+              <w:t>35,929.1</w:t>
+            </w:r>
+            <w:r>
+              <w:rPr>
+                <w:rFonts w:ascii="Lucida Sans Typewriter" w:hAnsi="Lucida Sans Typewriter"/>
+              </w:rPr>
+              <w:t>2</w:t>
+            </w:r>
+          </w:p>
+        </w:tc>
+        <w:tc>
+          <w:tcPr>
+            <w:tcW w:w="2552" w:type="dxa"/>
+          </w:tcPr>
+          <w:p>
+            <w:pPr>
+              <w:jc w:val="right"/>
+              <w:rPr>
+                <w:rFonts w:ascii="Lucida Sans Typewriter" w:hAnsi="Lucida Sans Typewriter"/>
+              </w:rPr>
+            </w:pPr>
+            <w:r>
+              <w:rPr>
+                <w:rFonts w:ascii="Lucida Sans Typewriter" w:hAnsi="Lucida Sans Typewriter"/>
+              </w:rPr>
+              <w:t>2,87</w:t>
+            </w:r>
+            <w:r>
+              <w:rPr>
+                <w:rFonts w:ascii="Lucida Sans Typewriter" w:hAnsi="Lucida Sans Typewriter"/>
+              </w:rPr>
+              <w:t>3</w:t>
+            </w:r>
+            <w:r>
+              <w:rPr>
+                <w:rFonts w:ascii="Lucida Sans Typewriter" w:hAnsi="Lucida Sans Typewriter"/>
+              </w:rPr>
+              <w:t>.</w:t>
+            </w:r>
+            <w:r>
+              <w:rPr>
+                <w:rFonts w:ascii="Lucida Sans Typewriter" w:hAnsi="Lucida Sans Typewriter"/>
+              </w:rPr>
+              <w:t>19</w:t>
+            </w:r>
+          </w:p>
+        </w:tc>
+        <w:tc>
+          <w:tcPr>
+            <w:tcW w:w="2268" w:type="dxa"/>
+          </w:tcPr>
+          <w:p>
+            <w:pPr>
+              <w:jc w:val="right"/>
+              <w:rPr>
+                <w:rFonts w:ascii="Lucida Sans Typewriter" w:hAnsi="Lucida Sans Typewriter"/>
+              </w:rPr>
+            </w:pPr>
+            <w:r>
+              <w:rPr>
+                <w:rFonts w:ascii="Lucida Sans Typewriter" w:hAnsi="Lucida Sans Typewriter"/>
+              </w:rPr>
+              <w:t>38,803.31</w:t>
+            </w:r>
+          </w:p>
+        </w:tc>
+        <w:tc>
+          <w:tcPr>
+            <w:tcW w:w="2410" w:type="dxa"/>
+          </w:tcPr>
+          <w:p>
+            <w:pPr>
+              <w:jc w:val="right"/>
+              <w:rPr>
+                <w:rFonts w:ascii="Lucida Sans Typewriter" w:hAnsi="Lucida Sans Typewriter"/>
+              </w:rPr>
+            </w:pPr>
+            <w:r>
+              <w:rPr>
+                <w:rFonts w:ascii="Lucida Sans Typewriter" w:hAnsi="Lucida Sans Typewriter"/>
+              </w:rPr>
+              <w:t>0.00</w:t>
+            </w:r>
+          </w:p>
+        </w:tc>
+      </w:tr>
+    </w:tbl>
+    <w:p>
+      <w:pPr>
+        <w:rPr>
+          <w:rFonts w:ascii="Lucida Sans Typewriter" w:hAnsi="Lucida Sans Typewriter"/>
+        </w:rPr>
+      </w:pPr>
+    </w:p>
+    <w:p>
+      <w:pPr>
+        <w:rPr>
+          <w:rFonts w:ascii="Lucida Sans Typewriter" w:hAnsi="Lucida Sans Typewriter"/>
+        </w:rPr>
+      </w:pPr>
+      <w:r>
+        <w:rPr>
+          <w:rFonts w:ascii="Lucida Sans Typewriter" w:hAnsi="Lucida Sans Typewriter"/>
+        </w:rPr>
+        <w:t>(</w:t>
+      </w:r>
+      <w:r>
+        <w:rPr>
+          <w:rFonts w:ascii="Lucida Sans Typewriter" w:hAnsi="Lucida Sans Typewriter"/>
+        </w:rPr>
+        <w:t>4)</w:t>
+      </w:r>
+    </w:p>
+    <w:p>
+      <w:pPr>
+        <w:rPr>
+          <w:rFonts w:ascii="Lucida Sans Typewriter" w:hAnsi="Lucida Sans Typewriter"/>
+        </w:rPr>
+      </w:pPr>
+      <w:r>
+        <w:rPr>
+          <w:rFonts w:ascii="Lucida Sans Typewriter" w:hAnsi="Lucida Sans Typewriter"/>
+        </w:rPr>
+        <w:t>Using the balance sheet equation, we can easily prepare the same.</w:t>
+      </w:r>
+    </w:p>
+    <w:p>
+      <w:pPr>
+        <w:rPr>
+          <w:rFonts w:ascii="Lucida Sans Typewriter" w:hAnsi="Lucida Sans Typewriter"/>
+        </w:rPr>
+      </w:pPr>
+      <w:r>
+        <w:rPr>
+          <w:rFonts w:ascii="Lucida Sans Typewriter" w:hAnsi="Lucida Sans Typewriter"/>
+        </w:rPr>
+        <w:t>(5)</w:t>
+      </w:r>
+    </w:p>
+    <w:p>
+      <w:pPr>
+        <w:rPr>
+          <w:rFonts w:ascii="Lucida Sans Typewriter" w:hAnsi="Lucida Sans Typewriter"/>
+        </w:rPr>
+      </w:pPr>
+      <w:r>
+        <w:rPr>
+          <w:rFonts w:ascii="Lucida Sans Typewriter" w:hAnsi="Lucida Sans Typewriter"/>
+        </w:rPr>
+        <w:t>The journal entries are written on the next page:</w:t>
+      </w:r>
+    </w:p>
+    <w:p>
+      <w:pPr>
+        <w:rPr>
+          <w:rFonts w:ascii="Lucida Sans Typewriter" w:hAnsi="Lucida Sans Typewriter"/>
+        </w:rPr>
+      </w:pPr>
+    </w:p>
+    <w:p>
+      <w:pPr>
+        <w:rPr>
+          <w:rFonts w:ascii="Lucida Sans Typewriter" w:hAnsi="Lucida Sans Typewriter"/>
+        </w:rPr>
+      </w:pPr>
+    </w:p>
+    <w:tbl>
+      <w:tblPr>
+        <w:tblStyle w:val="TableGrid"/>
+        <w:tblW w:w="0" w:type="auto"/>
+        <w:tblLook w:val="04A0" w:firstRow="1" w:lastRow="0" w:firstColumn="1" w:lastColumn="0" w:noHBand="0" w:noVBand="1"/>
+      </w:tblPr>
+      <w:tblGrid>
+        <w:gridCol w:w="1413"/>
+        <w:gridCol w:w="3969"/>
+        <w:gridCol w:w="1843"/>
+        <w:gridCol w:w="1791"/>
+      </w:tblGrid>
+      <w:tr>
+        <w:tc>
+          <w:tcPr>
+            <w:tcW w:w="9016" w:type="dxa"/>
+            <w:gridSpan w:val="4"/>
+          </w:tcPr>
+          <w:p>
+            <w:pPr>
+              <w:jc w:val="center"/>
+              <w:rPr>
+                <w:rFonts w:ascii="Lucida Sans Typewriter" w:hAnsi="Lucida Sans Typewriter"/>
+              </w:rPr>
+            </w:pPr>
+          </w:p>
+          <w:p>
+            <w:pPr>
+              <w:jc w:val="center"/>
+              <w:rPr>
+                <w:rFonts w:ascii="Lucida Sans Typewriter" w:hAnsi="Lucida Sans Typewriter"/>
+              </w:rPr>
+            </w:pPr>
+            <w:r>
+              <w:rPr>
+                <w:rFonts w:ascii="Lucida Sans Typewriter" w:hAnsi="Lucida Sans Typewriter"/>
+              </w:rPr>
+              <w:t xml:space="preserve">JOURNAL ENTRY FOR </w:t>
+            </w:r>
+            <w:r>
+              <w:rPr>
+                <w:rFonts w:ascii="Lucida Sans Typewriter" w:hAnsi="Lucida Sans Typewriter"/>
+              </w:rPr>
+              <w:t>CAPITAL</w:t>
+            </w:r>
+            <w:r>
+              <w:rPr>
+                <w:rFonts w:ascii="Lucida Sans Typewriter" w:hAnsi="Lucida Sans Typewriter"/>
+              </w:rPr>
+              <w:t xml:space="preserve"> LEASE</w:t>
+            </w:r>
+          </w:p>
+          <w:p>
+            <w:pPr>
+              <w:jc w:val="center"/>
+              <w:rPr>
+                <w:rFonts w:ascii="Lucida Sans Typewriter" w:hAnsi="Lucida Sans Typewriter"/>
+              </w:rPr>
+            </w:pPr>
+            <w:r>
+              <w:rPr>
+                <w:rFonts w:ascii="Lucida Sans Typewriter" w:hAnsi="Lucida Sans Typewriter"/>
+              </w:rPr>
+              <w:t>(Amount in $)</w:t>
+            </w:r>
+          </w:p>
+          <w:p>
+            <w:pPr>
+              <w:jc w:val="center"/>
+              <w:rPr>
+                <w:rFonts w:ascii="Lucida Sans Typewriter" w:hAnsi="Lucida Sans Typewriter"/>
+              </w:rPr>
+            </w:pPr>
+          </w:p>
+        </w:tc>
+      </w:tr>
+      <w:tr>
+        <w:tc>
+          <w:tcPr>
+            <w:tcW w:w="1413" w:type="dxa"/>
+          </w:tcPr>
+          <w:p>
+            <w:pPr>
+              <w:jc w:val="center"/>
+              <w:rPr>
+                <w:rFonts w:ascii="Lucida Sans Typewriter" w:hAnsi="Lucida Sans Typewriter"/>
+              </w:rPr>
+            </w:pPr>
+            <w:r>
+              <w:rPr>
+                <w:rFonts w:ascii="Lucida Sans Typewriter" w:hAnsi="Lucida Sans Typewriter"/>
+              </w:rPr>
+              <w:t>Date</w:t>
+            </w:r>
+          </w:p>
+        </w:tc>
+        <w:tc>
+          <w:tcPr>
+            <w:tcW w:w="3969" w:type="dxa"/>
+          </w:tcPr>
+          <w:p>
+            <w:pPr>
+              <w:rPr>
+                <w:rFonts w:ascii="Lucida Sans Typewriter" w:hAnsi="Lucida Sans Typewriter"/>
+              </w:rPr>
+            </w:pPr>
+            <w:r>
+              <w:rPr>
+                <w:rFonts w:ascii="Lucida Sans Typewriter" w:hAnsi="Lucida Sans Typewriter"/>
+              </w:rPr>
+              <w:t>Particulars</w:t>
+            </w:r>
+          </w:p>
+        </w:tc>
+        <w:tc>
+          <w:tcPr>
+            <w:tcW w:w="1843" w:type="dxa"/>
+          </w:tcPr>
+          <w:p>
+            <w:pPr>
+              <w:jc w:val="right"/>
+              <w:rPr>
+                <w:rFonts w:ascii="Lucida Sans Typewriter" w:hAnsi="Lucida Sans Typewriter"/>
+              </w:rPr>
+            </w:pPr>
+            <w:r>
+              <w:rPr>
+                <w:rFonts w:ascii="Lucida Sans Typewriter" w:hAnsi="Lucida Sans Typewriter"/>
+              </w:rPr>
+              <w:t>Debit</w:t>
+            </w:r>
+          </w:p>
+        </w:tc>
+        <w:tc>
+          <w:tcPr>
+            <w:tcW w:w="1791" w:type="dxa"/>
+          </w:tcPr>
+          <w:p>
+            <w:pPr>
+              <w:jc w:val="right"/>
+              <w:rPr>
+                <w:rFonts w:ascii="Lucida Sans Typewriter" w:hAnsi="Lucida Sans Typewriter"/>
+              </w:rPr>
+            </w:pPr>
+            <w:r>
+              <w:rPr>
+                <w:rFonts w:ascii="Lucida Sans Typewriter" w:hAnsi="Lucida Sans Typewriter"/>
+              </w:rPr>
+              <w:t>Credit</w:t>
+            </w:r>
+          </w:p>
+        </w:tc>
+      </w:tr>
+      <w:tr>
+        <w:tc>
+          <w:tcPr>
+            <w:tcW w:w="1413" w:type="dxa"/>
+          </w:tcPr>
+          <w:p>
+            <w:pPr>
+              <w:jc w:val="center"/>
+              <w:rPr>
+                <w:rFonts w:ascii="Lucida Sans Typewriter" w:hAnsi="Lucida Sans Typewriter"/>
+              </w:rPr>
+            </w:pPr>
+            <w:r>
+              <w:rPr>
+                <w:rFonts w:ascii="Lucida Sans Typewriter" w:hAnsi="Lucida Sans Typewriter"/>
+              </w:rPr>
+              <w:t>31 Dec 2010</w:t>
+            </w:r>
+          </w:p>
+        </w:tc>
+        <w:tc>
+          <w:tcPr>
+            <w:tcW w:w="3969" w:type="dxa"/>
+          </w:tcPr>
+          <w:p>
+            <w:pPr>
+              <w:rPr>
+                <w:rFonts w:ascii="Lucida Sans Typewriter" w:hAnsi="Lucida Sans Typewriter"/>
+                <w:bCs/>
+              </w:rPr>
+            </w:pPr>
+            <w:r>
+              <w:rPr>
+                <w:rFonts w:ascii="Lucida Sans Typewriter" w:hAnsi="Lucida Sans Typewriter"/>
+                <w:bCs/>
+              </w:rPr>
+              <w:t>Leased Computers</w:t>
+            </w:r>
+          </w:p>
+          <w:p>
+            <w:pPr>
+              <w:rPr>
+                <w:rFonts w:ascii="Lucida Sans Typewriter" w:hAnsi="Lucida Sans Typewriter"/>
+                <w:bCs/>
+              </w:rPr>
+            </w:pPr>
+            <w:r>
+              <w:rPr>
+                <w:rFonts w:ascii="Lucida Sans Typewriter" w:hAnsi="Lucida Sans Typewriter"/>
+                <w:bCs/>
+              </w:rPr>
+              <w:t xml:space="preserve">  To Lease Liability</w:t>
+            </w:r>
+          </w:p>
+          <w:p>
+            <w:pPr>
+              <w:rPr>
+                <w:rFonts w:ascii="Lucida Sans Typewriter" w:hAnsi="Lucida Sans Typewriter"/>
+                <w:bCs/>
+              </w:rPr>
+            </w:pPr>
+          </w:p>
+          <w:p>
+            <w:pPr>
+              <w:rPr>
+                <w:rFonts w:ascii="Lucida Sans Typewriter" w:hAnsi="Lucida Sans Typewriter"/>
+                <w:bCs/>
+                <w:sz w:val="20"/>
+                <w:szCs w:val="20"/>
+              </w:rPr>
+            </w:pPr>
+            <w:r>
+              <w:rPr>
+                <w:rFonts w:ascii="Lucida Sans Typewriter" w:hAnsi="Lucida Sans Typewriter"/>
+                <w:bCs/>
+                <w:sz w:val="20"/>
+                <w:szCs w:val="20"/>
+              </w:rPr>
+              <w:t>(Being lease acquisition of computers.)</w:t>
+            </w:r>
+          </w:p>
+        </w:tc>
+        <w:tc>
+          <w:tcPr>
+            <w:tcW w:w="1843" w:type="dxa"/>
+          </w:tcPr>
+          <w:p>
+            <w:pPr>
+              <w:jc w:val="right"/>
+              <w:rPr>
+                <w:rFonts w:ascii="Lucida Sans Typewriter" w:hAnsi="Lucida Sans Typewriter"/>
+              </w:rPr>
+            </w:pPr>
+            <w:r>
+              <w:rPr>
+                <w:rFonts w:ascii="Lucida Sans Typewriter" w:hAnsi="Lucida Sans Typewriter"/>
+              </w:rPr>
+              <w:t>100,000.00</w:t>
+            </w:r>
+          </w:p>
+        </w:tc>
+        <w:tc>
+          <w:tcPr>
+            <w:tcW w:w="1791" w:type="dxa"/>
+          </w:tcPr>
+          <w:p>
+            <w:pPr>
+              <w:jc w:val="right"/>
+              <w:rPr>
+                <w:rFonts w:ascii="Lucida Sans Typewriter" w:hAnsi="Lucida Sans Typewriter"/>
+              </w:rPr>
+            </w:pPr>
+          </w:p>
+          <w:p>
+            <w:pPr>
+              <w:jc w:val="right"/>
+              <w:rPr>
+                <w:rFonts w:ascii="Lucida Sans Typewriter" w:hAnsi="Lucida Sans Typewriter"/>
+              </w:rPr>
+            </w:pPr>
+            <w:r>
+              <w:rPr>
+                <w:rFonts w:ascii="Lucida Sans Typewriter" w:hAnsi="Lucida Sans Typewriter"/>
+              </w:rPr>
+              <w:t>100,000.00</w:t>
+            </w:r>
+          </w:p>
+        </w:tc>
+      </w:tr>
+      <w:tr>
+        <w:tc>
+          <w:tcPr>
+            <w:tcW w:w="1413" w:type="dxa"/>
+          </w:tcPr>
+          <w:p>
+            <w:pPr>
+              <w:jc w:val="center"/>
+              <w:rPr>
+                <w:rFonts w:ascii="Lucida Sans Typewriter" w:hAnsi="Lucida Sans Typewriter"/>
+              </w:rPr>
+            </w:pPr>
+            <w:r>
+              <w:rPr>
+                <w:rFonts w:ascii="Lucida Sans Typewriter" w:hAnsi="Lucida Sans Typewriter"/>
+              </w:rPr>
+              <w:t>31 Dec 2011</w:t>
+            </w:r>
+          </w:p>
+        </w:tc>
+        <w:tc>
+          <w:tcPr>
+            <w:tcW w:w="3969" w:type="dxa"/>
+          </w:tcPr>
+          <w:p>
+            <w:pPr>
+              <w:rPr>
+                <w:rFonts w:ascii="Lucida Sans Typewriter" w:hAnsi="Lucida Sans Typewriter"/>
+                <w:b/>
+              </w:rPr>
+            </w:pPr>
+            <w:r>
+              <w:rPr>
+                <w:rFonts w:ascii="Lucida Sans Typewriter" w:hAnsi="Lucida Sans Typewriter"/>
+                <w:bCs/>
+              </w:rPr>
+              <w:t>(a)</w:t>
+            </w:r>
+            <w:r>
+              <w:rPr>
+                <w:rFonts w:ascii="Lucida Sans Typewriter" w:hAnsi="Lucida Sans Typewriter"/>
+                <w:b/>
+              </w:rPr>
+              <w:t>Lease Entry</w:t>
+            </w:r>
+          </w:p>
+          <w:p>
+            <w:pPr>
+              <w:rPr>
+                <w:rFonts w:ascii="Lucida Sans Typewriter" w:hAnsi="Lucida Sans Typewriter"/>
+                <w:bCs/>
+              </w:rPr>
+            </w:pPr>
+            <w:r>
+              <w:rPr>
+                <w:rFonts w:ascii="Lucida Sans Typewriter" w:hAnsi="Lucida Sans Typewriter"/>
+                <w:bCs/>
+              </w:rPr>
+              <w:t>Lease Liability</w:t>
+            </w:r>
+          </w:p>
+          <w:p>
+            <w:pPr>
+              <w:rPr>
+                <w:rFonts w:ascii="Lucida Sans Typewriter" w:hAnsi="Lucida Sans Typewriter"/>
+                <w:bCs/>
+              </w:rPr>
+            </w:pPr>
+            <w:r>
+              <w:rPr>
+                <w:rFonts w:ascii="Lucida Sans Typewriter" w:hAnsi="Lucida Sans Typewriter"/>
+                <w:bCs/>
+              </w:rPr>
+              <w:t>Interest Expense</w:t>
+            </w:r>
+          </w:p>
+          <w:p>
+            <w:pPr>
+              <w:rPr>
+                <w:rFonts w:ascii="Lucida Sans Typewriter" w:hAnsi="Lucida Sans Typewriter"/>
+                <w:bCs/>
+              </w:rPr>
+            </w:pPr>
+            <w:r>
+              <w:rPr>
+                <w:rFonts w:ascii="Lucida Sans Typewriter" w:hAnsi="Lucida Sans Typewriter"/>
+                <w:bCs/>
+              </w:rPr>
+              <w:t xml:space="preserve">  To Cash</w:t>
+            </w:r>
+          </w:p>
+          <w:p>
+            <w:pPr>
+              <w:rPr>
+                <w:rFonts w:ascii="Lucida Sans Typewriter" w:hAnsi="Lucida Sans Typewriter"/>
+                <w:bCs/>
+              </w:rPr>
+            </w:pPr>
+          </w:p>
+          <w:p>
+            <w:pPr>
+              <w:rPr>
+                <w:rFonts w:ascii="Lucida Sans Typewriter" w:hAnsi="Lucida Sans Typewriter"/>
+                <w:b/>
+              </w:rPr>
+            </w:pPr>
+            <w:r>
+              <w:rPr>
+                <w:rFonts w:ascii="Lucida Sans Typewriter" w:hAnsi="Lucida Sans Typewriter"/>
+                <w:bCs/>
+              </w:rPr>
+              <w:t>(b)</w:t>
+            </w:r>
+            <w:r>
+              <w:rPr>
+                <w:rFonts w:ascii="Lucida Sans Typewriter" w:hAnsi="Lucida Sans Typewriter"/>
+                <w:b/>
+              </w:rPr>
+              <w:t>Amortization</w:t>
+            </w:r>
+          </w:p>
+          <w:p>
+            <w:pPr>
+              <w:rPr>
+                <w:rFonts w:ascii="Lucida Sans Typewriter" w:hAnsi="Lucida Sans Typewriter"/>
+                <w:bCs/>
+              </w:rPr>
+            </w:pPr>
+            <w:r>
+              <w:rPr>
+                <w:rFonts w:ascii="Lucida Sans Typewriter" w:hAnsi="Lucida Sans Typewriter"/>
+                <w:bCs/>
+              </w:rPr>
+              <w:t>Amortization Expense</w:t>
+            </w:r>
+          </w:p>
+          <w:p>
+            <w:pPr>
+              <w:rPr>
+                <w:rFonts w:ascii="Lucida Sans Typewriter" w:hAnsi="Lucida Sans Typewriter"/>
+                <w:bCs/>
+              </w:rPr>
+            </w:pPr>
+            <w:r>
+              <w:rPr>
+                <w:rFonts w:ascii="Lucida Sans Typewriter" w:hAnsi="Lucida Sans Typewriter"/>
+                <w:bCs/>
+              </w:rPr>
+              <w:t xml:space="preserve">  To Leased Computers</w:t>
+            </w:r>
+          </w:p>
+        </w:tc>
+        <w:tc>
+          <w:tcPr>
+            <w:tcW w:w="1843" w:type="dxa"/>
+          </w:tcPr>
+          <w:p>
+            <w:pPr>
+              <w:jc w:val="right"/>
+              <w:rPr>
+                <w:rFonts w:ascii="Lucida Sans Typewriter" w:hAnsi="Lucida Sans Typewriter"/>
+              </w:rPr>
+            </w:pPr>
+          </w:p>
+          <w:p>
+            <w:pPr>
+              <w:jc w:val="right"/>
+              <w:rPr>
+                <w:rFonts w:ascii="Lucida Sans Typewriter" w:hAnsi="Lucida Sans Typewriter"/>
+              </w:rPr>
+            </w:pPr>
+            <w:r>
+              <w:rPr>
+                <w:rFonts w:ascii="Lucida Sans Typewriter" w:hAnsi="Lucida Sans Typewriter"/>
+              </w:rPr>
+              <w:t>30,803.31</w:t>
+            </w:r>
+          </w:p>
+          <w:p>
+            <w:pPr>
+              <w:jc w:val="right"/>
+              <w:rPr>
+                <w:rFonts w:ascii="Lucida Sans Typewriter" w:hAnsi="Lucida Sans Typewriter"/>
+              </w:rPr>
+            </w:pPr>
+            <w:r>
+              <w:rPr>
+                <w:rFonts w:ascii="Lucida Sans Typewriter" w:hAnsi="Lucida Sans Typewriter"/>
+              </w:rPr>
+              <w:t>8,000.00</w:t>
+            </w:r>
+          </w:p>
+          <w:p>
+            <w:pPr>
+              <w:jc w:val="right"/>
+              <w:rPr>
+                <w:rFonts w:ascii="Lucida Sans Typewriter" w:hAnsi="Lucida Sans Typewriter"/>
+              </w:rPr>
+            </w:pPr>
+          </w:p>
+          <w:p>
+            <w:pPr>
+              <w:jc w:val="right"/>
+              <w:rPr>
+                <w:rFonts w:ascii="Lucida Sans Typewriter" w:hAnsi="Lucida Sans Typewriter"/>
+              </w:rPr>
+            </w:pPr>
+          </w:p>
+          <w:p>
+            <w:pPr>
+              <w:jc w:val="right"/>
+              <w:rPr>
+                <w:rFonts w:ascii="Lucida Sans Typewriter" w:hAnsi="Lucida Sans Typewriter"/>
+              </w:rPr>
+            </w:pPr>
+          </w:p>
+          <w:p>
+            <w:pPr>
+              <w:jc w:val="right"/>
+              <w:rPr>
+                <w:rFonts w:ascii="Lucida Sans Typewriter" w:hAnsi="Lucida Sans Typewriter"/>
+              </w:rPr>
+            </w:pPr>
+            <w:r>
+              <w:rPr>
+                <w:rFonts w:ascii="Lucida Sans Typewriter" w:hAnsi="Lucida Sans Typewriter"/>
+              </w:rPr>
+              <w:t>33,333.33</w:t>
+            </w:r>
+          </w:p>
+        </w:tc>
+        <w:tc>
+          <w:tcPr>
+            <w:tcW w:w="1791" w:type="dxa"/>
+          </w:tcPr>
+          <w:p>
+            <w:pPr>
+              <w:jc w:val="right"/>
+              <w:rPr>
+                <w:rFonts w:ascii="Lucida Sans Typewriter" w:hAnsi="Lucida Sans Typewriter"/>
+              </w:rPr>
+            </w:pPr>
+          </w:p>
+          <w:p>
+            <w:pPr>
+              <w:jc w:val="right"/>
+              <w:rPr>
+                <w:rFonts w:ascii="Lucida Sans Typewriter" w:hAnsi="Lucida Sans Typewriter"/>
+              </w:rPr>
+            </w:pPr>
+          </w:p>
+          <w:p>
+            <w:pPr>
+              <w:jc w:val="right"/>
+              <w:rPr>
+                <w:rFonts w:ascii="Lucida Sans Typewriter" w:hAnsi="Lucida Sans Typewriter"/>
+              </w:rPr>
+            </w:pPr>
+          </w:p>
+          <w:p>
+            <w:pPr>
+              <w:jc w:val="right"/>
+              <w:rPr>
+                <w:rFonts w:ascii="Lucida Sans Typewriter" w:hAnsi="Lucida Sans Typewriter"/>
+              </w:rPr>
+            </w:pPr>
+            <w:r>
+              <w:rPr>
+                <w:rFonts w:ascii="Lucida Sans Typewriter" w:hAnsi="Lucida Sans Typewriter"/>
+              </w:rPr>
+              <w:t>38,803.31</w:t>
+            </w:r>
+          </w:p>
+          <w:p>
+            <w:pPr>
+              <w:jc w:val="right"/>
+              <w:rPr>
+                <w:rFonts w:ascii="Lucida Sans Typewriter" w:hAnsi="Lucida Sans Typewriter"/>
+              </w:rPr>
+            </w:pPr>
+          </w:p>
+          <w:p>
+            <w:pPr>
+              <w:jc w:val="right"/>
+              <w:rPr>
+                <w:rFonts w:ascii="Lucida Sans Typewriter" w:hAnsi="Lucida Sans Typewriter"/>
+              </w:rPr>
+            </w:pPr>
+          </w:p>
+          <w:p>
+            <w:pPr>
+              <w:jc w:val="right"/>
+              <w:rPr>
+                <w:rFonts w:ascii="Lucida Sans Typewriter" w:hAnsi="Lucida Sans Typewriter"/>
+              </w:rPr>
+            </w:pPr>
+          </w:p>
+          <w:p>
+            <w:pPr>
+              <w:jc w:val="right"/>
+              <w:rPr>
+                <w:rFonts w:ascii="Lucida Sans Typewriter" w:hAnsi="Lucida Sans Typewriter"/>
+              </w:rPr>
+            </w:pPr>
+            <w:r>
+              <w:rPr>
+                <w:rFonts w:ascii="Lucida Sans Typewriter" w:hAnsi="Lucida Sans Typewriter"/>
+              </w:rPr>
+              <w:t>33,333.33</w:t>
+            </w:r>
+          </w:p>
+        </w:tc>
+      </w:tr>
+      <w:tr>
+        <w:tc>
+          <w:tcPr>
+            <w:tcW w:w="1413" w:type="dxa"/>
+          </w:tcPr>
+          <w:p>
+            <w:pPr>
+              <w:jc w:val="center"/>
+              <w:rPr>
+                <w:rFonts w:ascii="Lucida Sans Typewriter" w:hAnsi="Lucida Sans Typewriter"/>
+              </w:rPr>
+            </w:pPr>
+            <w:r>
+              <w:rPr>
+                <w:rFonts w:ascii="Lucida Sans Typewriter" w:hAnsi="Lucida Sans Typewriter"/>
+              </w:rPr>
+              <w:t>31 Dec 2012</w:t>
+            </w:r>
+          </w:p>
+        </w:tc>
+        <w:tc>
+          <w:tcPr>
+            <w:tcW w:w="3969" w:type="dxa"/>
+          </w:tcPr>
+          <w:p>
+            <w:pPr>
+              <w:rPr>
+                <w:rFonts w:ascii="Lucida Sans Typewriter" w:hAnsi="Lucida Sans Typewriter"/>
+                <w:b/>
+              </w:rPr>
+            </w:pPr>
+            <w:r>
+              <w:rPr>
+                <w:rFonts w:ascii="Lucida Sans Typewriter" w:hAnsi="Lucida Sans Typewriter"/>
+                <w:bCs/>
+              </w:rPr>
+              <w:t>(a)</w:t>
+            </w:r>
+            <w:r>
+              <w:rPr>
+                <w:rFonts w:ascii="Lucida Sans Typewriter" w:hAnsi="Lucida Sans Typewriter"/>
+                <w:b/>
+              </w:rPr>
+              <w:t>Lease Entry</w:t>
+            </w:r>
+          </w:p>
+          <w:p>
+            <w:pPr>
+              <w:rPr>
+                <w:rFonts w:ascii="Lucida Sans Typewriter" w:hAnsi="Lucida Sans Typewriter"/>
+                <w:bCs/>
+              </w:rPr>
+            </w:pPr>
+            <w:r>
+              <w:rPr>
+                <w:rFonts w:ascii="Lucida Sans Typewriter" w:hAnsi="Lucida Sans Typewriter"/>
+                <w:bCs/>
+              </w:rPr>
+              <w:t>Lease Liability</w:t>
+            </w:r>
+          </w:p>
+          <w:p>
+            <w:pPr>
+              <w:rPr>
+                <w:rFonts w:ascii="Lucida Sans Typewriter" w:hAnsi="Lucida Sans Typewriter"/>
+                <w:bCs/>
+              </w:rPr>
+            </w:pPr>
+            <w:r>
+              <w:rPr>
+                <w:rFonts w:ascii="Lucida Sans Typewriter" w:hAnsi="Lucida Sans Typewriter"/>
+                <w:bCs/>
+              </w:rPr>
+              <w:t>Interest Expense</w:t>
+            </w:r>
+          </w:p>
+          <w:p>
+            <w:pPr>
+              <w:rPr>
+                <w:rFonts w:ascii="Lucida Sans Typewriter" w:hAnsi="Lucida Sans Typewriter"/>
+                <w:bCs/>
+              </w:rPr>
+            </w:pPr>
+            <w:r>
+              <w:rPr>
+                <w:rFonts w:ascii="Lucida Sans Typewriter" w:hAnsi="Lucida Sans Typewriter"/>
+                <w:bCs/>
+              </w:rPr>
+              <w:t xml:space="preserve">  To Cash</w:t>
+            </w:r>
+          </w:p>
+          <w:p>
+            <w:pPr>
+              <w:rPr>
+                <w:rFonts w:ascii="Lucida Sans Typewriter" w:hAnsi="Lucida Sans Typewriter"/>
+                <w:bCs/>
+              </w:rPr>
+            </w:pPr>
+          </w:p>
+          <w:p>
+            <w:pPr>
+              <w:rPr>
+                <w:rFonts w:ascii="Lucida Sans Typewriter" w:hAnsi="Lucida Sans Typewriter"/>
+                <w:b/>
+              </w:rPr>
+            </w:pPr>
+            <w:r>
+              <w:rPr>
+                <w:rFonts w:ascii="Lucida Sans Typewriter" w:hAnsi="Lucida Sans Typewriter"/>
+                <w:bCs/>
+              </w:rPr>
+              <w:t>(b)</w:t>
+            </w:r>
+            <w:r>
+              <w:rPr>
+                <w:rFonts w:ascii="Lucida Sans Typewriter" w:hAnsi="Lucida Sans Typewriter"/>
+                <w:b/>
+              </w:rPr>
+              <w:t>Amortization</w:t>
+            </w:r>
+          </w:p>
+          <w:p>
+            <w:pPr>
+              <w:rPr>
+                <w:rFonts w:ascii="Lucida Sans Typewriter" w:hAnsi="Lucida Sans Typewriter"/>
+                <w:bCs/>
+              </w:rPr>
+            </w:pPr>
+            <w:r>
+              <w:rPr>
+                <w:rFonts w:ascii="Lucida Sans Typewriter" w:hAnsi="Lucida Sans Typewriter"/>
+                <w:bCs/>
+              </w:rPr>
+              <w:t>Amortization Expense</w:t>
+            </w:r>
+          </w:p>
+          <w:p>
+            <w:pPr>
+              <w:rPr>
+                <w:rFonts w:ascii="Lucida Sans Typewriter" w:hAnsi="Lucida Sans Typewriter"/>
+                <w:bCs/>
+              </w:rPr>
+            </w:pPr>
+            <w:r>
+              <w:rPr>
+                <w:rFonts w:ascii="Lucida Sans Typewriter" w:hAnsi="Lucida Sans Typewriter"/>
+                <w:bCs/>
+              </w:rPr>
+              <w:t xml:space="preserve">  To Leased Computers</w:t>
+            </w:r>
+          </w:p>
+        </w:tc>
+        <w:tc>
+          <w:tcPr>
+            <w:tcW w:w="1843" w:type="dxa"/>
+          </w:tcPr>
+          <w:p>
+            <w:pPr>
+              <w:jc w:val="right"/>
+              <w:rPr>
+                <w:rFonts w:ascii="Lucida Sans Typewriter" w:hAnsi="Lucida Sans Typewriter"/>
+              </w:rPr>
+            </w:pPr>
+          </w:p>
+          <w:p>
+            <w:pPr>
+              <w:jc w:val="right"/>
+              <w:rPr>
+                <w:rFonts w:ascii="Lucida Sans Typewriter" w:hAnsi="Lucida Sans Typewriter"/>
+              </w:rPr>
+            </w:pPr>
+            <w:r>
+              <w:rPr>
+                <w:rFonts w:ascii="Lucida Sans Typewriter" w:hAnsi="Lucida Sans Typewriter"/>
+              </w:rPr>
+              <w:t>33,267.57</w:t>
+            </w:r>
+          </w:p>
+          <w:p>
+            <w:pPr>
+              <w:jc w:val="right"/>
+              <w:rPr>
+                <w:rFonts w:ascii="Lucida Sans Typewriter" w:hAnsi="Lucida Sans Typewriter"/>
+              </w:rPr>
+            </w:pPr>
+            <w:r>
+              <w:rPr>
+                <w:rFonts w:ascii="Lucida Sans Typewriter" w:hAnsi="Lucida Sans Typewriter"/>
+              </w:rPr>
+              <w:t>5,535.74</w:t>
+            </w:r>
+          </w:p>
+          <w:p>
+            <w:pPr>
+              <w:jc w:val="right"/>
+              <w:rPr>
+                <w:rFonts w:ascii="Lucida Sans Typewriter" w:hAnsi="Lucida Sans Typewriter"/>
+              </w:rPr>
+            </w:pPr>
+          </w:p>
+          <w:p>
+            <w:pPr>
+              <w:jc w:val="right"/>
+              <w:rPr>
+                <w:rFonts w:ascii="Lucida Sans Typewriter" w:hAnsi="Lucida Sans Typewriter"/>
+              </w:rPr>
+            </w:pPr>
+          </w:p>
+          <w:p>
+            <w:pPr>
+              <w:jc w:val="right"/>
+              <w:rPr>
+                <w:rFonts w:ascii="Lucida Sans Typewriter" w:hAnsi="Lucida Sans Typewriter"/>
+              </w:rPr>
+            </w:pPr>
+          </w:p>
+          <w:p>
+            <w:pPr>
+              <w:jc w:val="right"/>
+              <w:rPr>
+                <w:rFonts w:ascii="Lucida Sans Typewriter" w:hAnsi="Lucida Sans Typewriter"/>
+              </w:rPr>
+            </w:pPr>
+            <w:r>
+              <w:rPr>
+                <w:rFonts w:ascii="Lucida Sans Typewriter" w:hAnsi="Lucida Sans Typewriter"/>
+              </w:rPr>
+              <w:t>33,333.33</w:t>
+            </w:r>
+          </w:p>
+        </w:tc>
+        <w:tc>
+          <w:tcPr>
+            <w:tcW w:w="1791" w:type="dxa"/>
+          </w:tcPr>
+          <w:p>
+            <w:pPr>
+              <w:jc w:val="right"/>
+              <w:rPr>
+                <w:rFonts w:ascii="Lucida Sans Typewriter" w:hAnsi="Lucida Sans Typewriter"/>
+              </w:rPr>
+            </w:pPr>
+          </w:p>
+          <w:p>
+            <w:pPr>
+              <w:jc w:val="right"/>
+              <w:rPr>
+                <w:rFonts w:ascii="Lucida Sans Typewriter" w:hAnsi="Lucida Sans Typewriter"/>
+              </w:rPr>
+            </w:pPr>
+          </w:p>
+          <w:p>
+            <w:pPr>
+              <w:jc w:val="right"/>
+              <w:rPr>
+                <w:rFonts w:ascii="Lucida Sans Typewriter" w:hAnsi="Lucida Sans Typewriter"/>
+              </w:rPr>
+            </w:pPr>
+          </w:p>
+          <w:p>
+            <w:pPr>
+              <w:jc w:val="right"/>
+              <w:rPr>
+                <w:rFonts w:ascii="Lucida Sans Typewriter" w:hAnsi="Lucida Sans Typewriter"/>
+              </w:rPr>
+            </w:pPr>
+            <w:r>
+              <w:rPr>
+                <w:rFonts w:ascii="Lucida Sans Typewriter" w:hAnsi="Lucida Sans Typewriter"/>
+              </w:rPr>
+              <w:t>38,803.31</w:t>
+            </w:r>
+          </w:p>
+          <w:p>
+            <w:pPr>
+              <w:jc w:val="right"/>
+              <w:rPr>
+                <w:rFonts w:ascii="Lucida Sans Typewriter" w:hAnsi="Lucida Sans Typewriter"/>
+              </w:rPr>
+            </w:pPr>
+          </w:p>
+          <w:p>
+            <w:pPr>
+              <w:jc w:val="right"/>
+              <w:rPr>
+                <w:rFonts w:ascii="Lucida Sans Typewriter" w:hAnsi="Lucida Sans Typewriter"/>
+              </w:rPr>
+            </w:pPr>
+          </w:p>
+          <w:p>
+            <w:pPr>
+              <w:jc w:val="right"/>
+              <w:rPr>
+                <w:rFonts w:ascii="Lucida Sans Typewriter" w:hAnsi="Lucida Sans Typewriter"/>
+              </w:rPr>
+            </w:pPr>
+          </w:p>
+          <w:p>
+            <w:pPr>
+              <w:jc w:val="right"/>
+              <w:rPr>
+                <w:rFonts w:ascii="Lucida Sans Typewriter" w:hAnsi="Lucida Sans Typewriter"/>
+              </w:rPr>
+            </w:pPr>
+            <w:r>
+              <w:rPr>
+                <w:rFonts w:ascii="Lucida Sans Typewriter" w:hAnsi="Lucida Sans Typewriter"/>
+              </w:rPr>
+              <w:t>33,333.33</w:t>
+            </w:r>
+          </w:p>
+        </w:tc>
+      </w:tr>
+      <w:tr>
+        <w:tc>
+          <w:tcPr>
+            <w:tcW w:w="1413" w:type="dxa"/>
+          </w:tcPr>
+          <w:p>
+            <w:pPr>
+              <w:jc w:val="center"/>
+              <w:rPr>
+                <w:rFonts w:ascii="Lucida Sans Typewriter" w:hAnsi="Lucida Sans Typewriter"/>
+              </w:rPr>
+            </w:pPr>
+            <w:r>
+              <w:rPr>
+                <w:rFonts w:ascii="Lucida Sans Typewriter" w:hAnsi="Lucida Sans Typewriter"/>
+              </w:rPr>
+              <w:t>31 Dec 2013</w:t>
+            </w:r>
+          </w:p>
+        </w:tc>
+        <w:tc>
+          <w:tcPr>
+            <w:tcW w:w="3969" w:type="dxa"/>
+          </w:tcPr>
+          <w:p>
+            <w:pPr>
+              <w:rPr>
+                <w:rFonts w:ascii="Lucida Sans Typewriter" w:hAnsi="Lucida Sans Typewriter"/>
+                <w:b/>
+              </w:rPr>
+            </w:pPr>
+            <w:r>
+              <w:rPr>
+                <w:rFonts w:ascii="Lucida Sans Typewriter" w:hAnsi="Lucida Sans Typewriter"/>
+                <w:bCs/>
+              </w:rPr>
+              <w:t>(a)</w:t>
+            </w:r>
+            <w:r>
+              <w:rPr>
+                <w:rFonts w:ascii="Lucida Sans Typewriter" w:hAnsi="Lucida Sans Typewriter"/>
+                <w:b/>
+              </w:rPr>
+              <w:t>Lease Entry</w:t>
+            </w:r>
+          </w:p>
+          <w:p>
+            <w:pPr>
+              <w:rPr>
+                <w:rFonts w:ascii="Lucida Sans Typewriter" w:hAnsi="Lucida Sans Typewriter"/>
+                <w:bCs/>
+              </w:rPr>
+            </w:pPr>
+            <w:r>
+              <w:rPr>
+                <w:rFonts w:ascii="Lucida Sans Typewriter" w:hAnsi="Lucida Sans Typewriter"/>
+                <w:bCs/>
+              </w:rPr>
+              <w:t>Lease Liability</w:t>
+            </w:r>
+          </w:p>
+          <w:p>
+            <w:pPr>
+              <w:rPr>
+                <w:rFonts w:ascii="Lucida Sans Typewriter" w:hAnsi="Lucida Sans Typewriter"/>
+                <w:bCs/>
+              </w:rPr>
+            </w:pPr>
+            <w:r>
+              <w:rPr>
+                <w:rFonts w:ascii="Lucida Sans Typewriter" w:hAnsi="Lucida Sans Typewriter"/>
+                <w:bCs/>
+              </w:rPr>
+              <w:t>Interest Expense</w:t>
+            </w:r>
+          </w:p>
+          <w:p>
+            <w:pPr>
+              <w:rPr>
+                <w:rFonts w:ascii="Lucida Sans Typewriter" w:hAnsi="Lucida Sans Typewriter"/>
+                <w:bCs/>
+              </w:rPr>
+            </w:pPr>
+            <w:r>
+              <w:rPr>
+                <w:rFonts w:ascii="Lucida Sans Typewriter" w:hAnsi="Lucida Sans Typewriter"/>
+                <w:bCs/>
+              </w:rPr>
+              <w:t xml:space="preserve">  To Cash</w:t>
+            </w:r>
+          </w:p>
+          <w:p>
+            <w:pPr>
+              <w:rPr>
+                <w:rFonts w:ascii="Lucida Sans Typewriter" w:hAnsi="Lucida Sans Typewriter"/>
+                <w:bCs/>
+              </w:rPr>
+            </w:pPr>
+          </w:p>
+          <w:p>
+            <w:pPr>
+              <w:rPr>
+                <w:rFonts w:ascii="Lucida Sans Typewriter" w:hAnsi="Lucida Sans Typewriter"/>
+                <w:b/>
+              </w:rPr>
+            </w:pPr>
+            <w:r>
+              <w:rPr>
+                <w:rFonts w:ascii="Lucida Sans Typewriter" w:hAnsi="Lucida Sans Typewriter"/>
+                <w:bCs/>
+              </w:rPr>
+              <w:t>(b)</w:t>
+            </w:r>
+            <w:r>
+              <w:rPr>
+                <w:rFonts w:ascii="Lucida Sans Typewriter" w:hAnsi="Lucida Sans Typewriter"/>
+                <w:b/>
+              </w:rPr>
+              <w:t>Amortization</w:t>
+            </w:r>
+          </w:p>
+          <w:p>
+            <w:pPr>
+              <w:rPr>
+                <w:rFonts w:ascii="Lucida Sans Typewriter" w:hAnsi="Lucida Sans Typewriter"/>
+                <w:bCs/>
+              </w:rPr>
+            </w:pPr>
+            <w:r>
+              <w:rPr>
+                <w:rFonts w:ascii="Lucida Sans Typewriter" w:hAnsi="Lucida Sans Typewriter"/>
+                <w:bCs/>
+              </w:rPr>
+              <w:t>Amortization Expense</w:t>
+            </w:r>
+          </w:p>
+          <w:p>
+            <w:pPr>
+              <w:rPr>
+                <w:rFonts w:ascii="Lucida Sans Typewriter" w:hAnsi="Lucida Sans Typewriter"/>
+                <w:bCs/>
+              </w:rPr>
+            </w:pPr>
+            <w:r>
+              <w:rPr>
+                <w:rFonts w:ascii="Lucida Sans Typewriter" w:hAnsi="Lucida Sans Typewriter"/>
+                <w:bCs/>
+              </w:rPr>
+              <w:t xml:space="preserve">  To Leased Computers</w:t>
+            </w:r>
+          </w:p>
+        </w:tc>
+        <w:tc>
+          <w:tcPr>
+            <w:tcW w:w="1843" w:type="dxa"/>
+          </w:tcPr>
+          <w:p>
+            <w:pPr>
+              <w:jc w:val="right"/>
+              <w:rPr>
+                <w:rFonts w:ascii="Lucida Sans Typewriter" w:hAnsi="Lucida Sans Typewriter"/>
+              </w:rPr>
+            </w:pPr>
+          </w:p>
+          <w:p>
+            <w:pPr>
+              <w:jc w:val="right"/>
+              <w:rPr>
+                <w:rFonts w:ascii="Lucida Sans Typewriter" w:hAnsi="Lucida Sans Typewriter"/>
+              </w:rPr>
+            </w:pPr>
+            <w:r>
+              <w:rPr>
+                <w:rFonts w:ascii="Lucida Sans Typewriter" w:hAnsi="Lucida Sans Typewriter"/>
+              </w:rPr>
+              <w:t>35,930.12</w:t>
+            </w:r>
+          </w:p>
+          <w:p>
+            <w:pPr>
+              <w:jc w:val="right"/>
+              <w:rPr>
+                <w:rFonts w:ascii="Lucida Sans Typewriter" w:hAnsi="Lucida Sans Typewriter"/>
+              </w:rPr>
+            </w:pPr>
+            <w:r>
+              <w:rPr>
+                <w:rFonts w:ascii="Lucida Sans Typewriter" w:hAnsi="Lucida Sans Typewriter"/>
+              </w:rPr>
+              <w:t>2,873.19</w:t>
+            </w:r>
+          </w:p>
+          <w:p>
+            <w:pPr>
+              <w:jc w:val="right"/>
+              <w:rPr>
+                <w:rFonts w:ascii="Lucida Sans Typewriter" w:hAnsi="Lucida Sans Typewriter"/>
+              </w:rPr>
+            </w:pPr>
+          </w:p>
+          <w:p>
+            <w:pPr>
+              <w:jc w:val="right"/>
+              <w:rPr>
+                <w:rFonts w:ascii="Lucida Sans Typewriter" w:hAnsi="Lucida Sans Typewriter"/>
+              </w:rPr>
+            </w:pPr>
+          </w:p>
+          <w:p>
+            <w:pPr>
+              <w:jc w:val="right"/>
+              <w:rPr>
+                <w:rFonts w:ascii="Lucida Sans Typewriter" w:hAnsi="Lucida Sans Typewriter"/>
+              </w:rPr>
+            </w:pPr>
+          </w:p>
+          <w:p>
+            <w:pPr>
+              <w:jc w:val="right"/>
+              <w:rPr>
+                <w:rFonts w:ascii="Lucida Sans Typewriter" w:hAnsi="Lucida Sans Typewriter"/>
+              </w:rPr>
+            </w:pPr>
+            <w:r>
+              <w:rPr>
+                <w:rFonts w:ascii="Lucida Sans Typewriter" w:hAnsi="Lucida Sans Typewriter"/>
+              </w:rPr>
+              <w:t>33,333.33</w:t>
+            </w:r>
+          </w:p>
+        </w:tc>
+        <w:tc>
+          <w:tcPr>
+            <w:tcW w:w="1791" w:type="dxa"/>
+          </w:tcPr>
+          <w:p>
+            <w:pPr>
+              <w:jc w:val="right"/>
+              <w:rPr>
+                <w:rFonts w:ascii="Lucida Sans Typewriter" w:hAnsi="Lucida Sans Typewriter"/>
+              </w:rPr>
+            </w:pPr>
+          </w:p>
+          <w:p>
+            <w:pPr>
+              <w:jc w:val="right"/>
+              <w:rPr>
+                <w:rFonts w:ascii="Lucida Sans Typewriter" w:hAnsi="Lucida Sans Typewriter"/>
+              </w:rPr>
+            </w:pPr>
+          </w:p>
+          <w:p>
+            <w:pPr>
+              <w:jc w:val="right"/>
+              <w:rPr>
+                <w:rFonts w:ascii="Lucida Sans Typewriter" w:hAnsi="Lucida Sans Typewriter"/>
+              </w:rPr>
+            </w:pPr>
+          </w:p>
+          <w:p>
+            <w:pPr>
+              <w:jc w:val="right"/>
+              <w:rPr>
+                <w:rFonts w:ascii="Lucida Sans Typewriter" w:hAnsi="Lucida Sans Typewriter"/>
+              </w:rPr>
+            </w:pPr>
+            <w:r>
+              <w:rPr>
+                <w:rFonts w:ascii="Lucida Sans Typewriter" w:hAnsi="Lucida Sans Typewriter"/>
+              </w:rPr>
+              <w:t>38,803.31</w:t>
+            </w:r>
+          </w:p>
+          <w:p>
+            <w:pPr>
+              <w:jc w:val="right"/>
+              <w:rPr>
+                <w:rFonts w:ascii="Lucida Sans Typewriter" w:hAnsi="Lucida Sans Typewriter"/>
+              </w:rPr>
+            </w:pPr>
+          </w:p>
+          <w:p>
+            <w:pPr>
+              <w:jc w:val="right"/>
+              <w:rPr>
+                <w:rFonts w:ascii="Lucida Sans Typewriter" w:hAnsi="Lucida Sans Typewriter"/>
+              </w:rPr>
+            </w:pPr>
+          </w:p>
+          <w:p>
+            <w:pPr>
+              <w:jc w:val="right"/>
+              <w:rPr>
+                <w:rFonts w:ascii="Lucida Sans Typewriter" w:hAnsi="Lucida Sans Typewriter"/>
+              </w:rPr>
+            </w:pPr>
+          </w:p>
+          <w:p>
+            <w:pPr>
+              <w:jc w:val="right"/>
+              <w:rPr>
+                <w:rFonts w:ascii="Lucida Sans Typewriter" w:hAnsi="Lucida Sans Typewriter"/>
+              </w:rPr>
+            </w:pPr>
+            <w:r>
+              <w:rPr>
+                <w:rFonts w:ascii="Lucida Sans Typewriter" w:hAnsi="Lucida Sans Typewriter"/>
+              </w:rPr>
+              <w:t>33,333.33</w:t>
             </w:r>
           </w:p>
         </w:tc>
@@ -2013,6 +2991,184 @@
     </w:lvl>
   </w:abstractNum>
   <w:abstractNum w:abstractNumId="7" w15:restartNumberingAfterBreak="0">
+    <w:nsid w:val="62B62FA3"/>
+    <w:multiLevelType w:val="hybridMultilevel"/>
+    <w:tmpl w:val="72A22810"/>
+    <w:lvl w:ilvl="0" w:tplc="12A6AFDE">
+      <w:start w:val="1"/>
+      <w:numFmt w:val="lowerLetter"/>
+      <w:lvlText w:val="(%1)"/>
+      <w:lvlJc w:val="left"/>
+      <w:pPr>
+        <w:ind w:left="1080" w:hanging="720"/>
+      </w:pPr>
+      <w:rPr>
+        <w:rFonts w:hint="default"/>
+      </w:rPr>
+    </w:lvl>
+    <w:lvl w:ilvl="1" w:tplc="40090019" w:tentative="1">
+      <w:start w:val="1"/>
+      <w:numFmt w:val="lowerLetter"/>
+      <w:lvlText w:val="%2."/>
+      <w:lvlJc w:val="left"/>
+      <w:pPr>
+        <w:ind w:left="1440" w:hanging="360"/>
+      </w:pPr>
+    </w:lvl>
+    <w:lvl w:ilvl="2" w:tplc="4009001B" w:tentative="1">
+      <w:start w:val="1"/>
+      <w:numFmt w:val="lowerRoman"/>
+      <w:lvlText w:val="%3."/>
+      <w:lvlJc w:val="right"/>
+      <w:pPr>
+        <w:ind w:left="2160" w:hanging="180"/>
+      </w:pPr>
+    </w:lvl>
+    <w:lvl w:ilvl="3" w:tplc="4009000F" w:tentative="1">
+      <w:start w:val="1"/>
+      <w:numFmt w:val="decimal"/>
+      <w:lvlText w:val="%4."/>
+      <w:lvlJc w:val="left"/>
+      <w:pPr>
+        <w:ind w:left="2880" w:hanging="360"/>
+      </w:pPr>
+    </w:lvl>
+    <w:lvl w:ilvl="4" w:tplc="40090019" w:tentative="1">
+      <w:start w:val="1"/>
+      <w:numFmt w:val="lowerLetter"/>
+      <w:lvlText w:val="%5."/>
+      <w:lvlJc w:val="left"/>
+      <w:pPr>
+        <w:ind w:left="3600" w:hanging="360"/>
+      </w:pPr>
+    </w:lvl>
+    <w:lvl w:ilvl="5" w:tplc="4009001B" w:tentative="1">
+      <w:start w:val="1"/>
+      <w:numFmt w:val="lowerRoman"/>
+      <w:lvlText w:val="%6."/>
+      <w:lvlJc w:val="right"/>
+      <w:pPr>
+        <w:ind w:left="4320" w:hanging="180"/>
+      </w:pPr>
+    </w:lvl>
+    <w:lvl w:ilvl="6" w:tplc="4009000F" w:tentative="1">
+      <w:start w:val="1"/>
+      <w:numFmt w:val="decimal"/>
+      <w:lvlText w:val="%7."/>
+      <w:lvlJc w:val="left"/>
+      <w:pPr>
+        <w:ind w:left="5040" w:hanging="360"/>
+      </w:pPr>
+    </w:lvl>
+    <w:lvl w:ilvl="7" w:tplc="40090019" w:tentative="1">
+      <w:start w:val="1"/>
+      <w:numFmt w:val="lowerLetter"/>
+      <w:lvlText w:val="%8."/>
+      <w:lvlJc w:val="left"/>
+      <w:pPr>
+        <w:ind w:left="5760" w:hanging="360"/>
+      </w:pPr>
+    </w:lvl>
+    <w:lvl w:ilvl="8" w:tplc="4009001B" w:tentative="1">
+      <w:start w:val="1"/>
+      <w:numFmt w:val="lowerRoman"/>
+      <w:lvlText w:val="%9."/>
+      <w:lvlJc w:val="right"/>
+      <w:pPr>
+        <w:ind w:left="6480" w:hanging="180"/>
+      </w:pPr>
+    </w:lvl>
+  </w:abstractNum>
+  <w:abstractNum w:abstractNumId="8" w15:restartNumberingAfterBreak="0">
+    <w:nsid w:val="6D64653A"/>
+    <w:multiLevelType w:val="hybridMultilevel"/>
+    <w:tmpl w:val="CC465922"/>
+    <w:lvl w:ilvl="0" w:tplc="E1EE071A">
+      <w:start w:val="1"/>
+      <w:numFmt w:val="lowerLetter"/>
+      <w:lvlText w:val="(%1)"/>
+      <w:lvlJc w:val="left"/>
+      <w:pPr>
+        <w:ind w:left="1080" w:hanging="720"/>
+      </w:pPr>
+      <w:rPr>
+        <w:rFonts w:hint="default"/>
+      </w:rPr>
+    </w:lvl>
+    <w:lvl w:ilvl="1" w:tplc="40090019" w:tentative="1">
+      <w:start w:val="1"/>
+      <w:numFmt w:val="lowerLetter"/>
+      <w:lvlText w:val="%2."/>
+      <w:lvlJc w:val="left"/>
+      <w:pPr>
+        <w:ind w:left="1440" w:hanging="360"/>
+      </w:pPr>
+    </w:lvl>
+    <w:lvl w:ilvl="2" w:tplc="4009001B" w:tentative="1">
+      <w:start w:val="1"/>
+      <w:numFmt w:val="lowerRoman"/>
+      <w:lvlText w:val="%3."/>
+      <w:lvlJc w:val="right"/>
+      <w:pPr>
+        <w:ind w:left="2160" w:hanging="180"/>
+      </w:pPr>
+    </w:lvl>
+    <w:lvl w:ilvl="3" w:tplc="4009000F" w:tentative="1">
+      <w:start w:val="1"/>
+      <w:numFmt w:val="decimal"/>
+      <w:lvlText w:val="%4."/>
+      <w:lvlJc w:val="left"/>
+      <w:pPr>
+        <w:ind w:left="2880" w:hanging="360"/>
+      </w:pPr>
+    </w:lvl>
+    <w:lvl w:ilvl="4" w:tplc="40090019" w:tentative="1">
+      <w:start w:val="1"/>
+      <w:numFmt w:val="lowerLetter"/>
+      <w:lvlText w:val="%5."/>
+      <w:lvlJc w:val="left"/>
+      <w:pPr>
+        <w:ind w:left="3600" w:hanging="360"/>
+      </w:pPr>
+    </w:lvl>
+    <w:lvl w:ilvl="5" w:tplc="4009001B" w:tentative="1">
+      <w:start w:val="1"/>
+      <w:numFmt w:val="lowerRoman"/>
+      <w:lvlText w:val="%6."/>
+      <w:lvlJc w:val="right"/>
+      <w:pPr>
+        <w:ind w:left="4320" w:hanging="180"/>
+      </w:pPr>
+    </w:lvl>
+    <w:lvl w:ilvl="6" w:tplc="4009000F" w:tentative="1">
+      <w:start w:val="1"/>
+      <w:numFmt w:val="decimal"/>
+      <w:lvlText w:val="%7."/>
+      <w:lvlJc w:val="left"/>
+      <w:pPr>
+        <w:ind w:left="5040" w:hanging="360"/>
+      </w:pPr>
+    </w:lvl>
+    <w:lvl w:ilvl="7" w:tplc="40090019" w:tentative="1">
+      <w:start w:val="1"/>
+      <w:numFmt w:val="lowerLetter"/>
+      <w:lvlText w:val="%8."/>
+      <w:lvlJc w:val="left"/>
+      <w:pPr>
+        <w:ind w:left="5760" w:hanging="360"/>
+      </w:pPr>
+    </w:lvl>
+    <w:lvl w:ilvl="8" w:tplc="4009001B" w:tentative="1">
+      <w:start w:val="1"/>
+      <w:numFmt w:val="lowerRoman"/>
+      <w:lvlText w:val="%9."/>
+      <w:lvlJc w:val="right"/>
+      <w:pPr>
+        <w:ind w:left="6480" w:hanging="180"/>
+      </w:pPr>
+    </w:lvl>
+  </w:abstractNum>
+  <w:abstractNum w:abstractNumId="9" w15:restartNumberingAfterBreak="0">
     <w:nsid w:val="786C0D47"/>
     <w:multiLevelType w:val="hybridMultilevel"/>
     <w:tmpl w:val="C45A5496"/>
@@ -2123,7 +3279,13 @@
     <w:abstractNumId w:val="6"/>
   </w:num>
   <w:num w:numId="8" w16cid:durableId="2012484111">
+    <w:abstractNumId w:val="9"/>
+  </w:num>
+  <w:num w:numId="9" w16cid:durableId="996498878">
     <w:abstractNumId w:val="7"/>
+  </w:num>
+  <w:num w:numId="10" w16cid:durableId="1022898845">
+    <w:abstractNumId w:val="8"/>
   </w:num>
 </w:numbering>
 </file>

</xml_diff>

<commit_message>
#50: Added 9-75, Fedex leases!
</commit_message>
<xml_diff>
--- a/Chapter 09/Problems/09-53.docx
+++ b/Chapter 09/Problems/09-53.docx
@@ -42,7 +42,19 @@
         <w:rPr>
           <w:rFonts w:ascii="Lucida Sans Typewriter" w:hAnsi="Lucida Sans Typewriter"/>
         </w:rPr>
-        <w:t xml:space="preserve">Note that the present value of the lease payment is $737.00 million. For each quarter, there is a 2% interest levied. </w:t>
+        <w:t>To calculate the present value of lease, we add the present val</w:t>
+      </w:r>
+      <w:r>
+        <w:rPr>
+          <w:rFonts w:ascii="Lucida Sans Typewriter" w:hAnsi="Lucida Sans Typewriter"/>
+        </w:rPr>
+        <w:t>u</w:t>
+      </w:r>
+      <w:r>
+        <w:rPr>
+          <w:rFonts w:ascii="Lucida Sans Typewriter" w:hAnsi="Lucida Sans Typewriter"/>
+        </w:rPr>
+        <w:t>e of all the leases as follows:</w:t>
       </w:r>
     </w:p>
     <w:p>
@@ -51,12 +63,308 @@
           <w:rFonts w:ascii="Lucida Sans Typewriter" w:hAnsi="Lucida Sans Typewriter"/>
         </w:rPr>
       </w:pPr>
-      <w:r>
-        <w:rPr>
-          <w:rFonts w:ascii="Lucida Sans Typewriter" w:hAnsi="Lucida Sans Typewriter"/>
-        </w:rPr>
-        <w:t>Moreover, $221 million is scheduled for the year, meaning that $221/4 = $55.25 million is scheduled for every quarter.</w:t>
-      </w:r>
+      <m:oMathPara>
+        <m:oMath>
+          <m:r>
+            <w:rPr>
+              <w:rFonts w:ascii="Cambria Math" w:hAnsi="Cambria Math"/>
+            </w:rPr>
+            <m:t>PV=</m:t>
+          </m:r>
+          <m:f>
+            <m:fPr>
+              <m:ctrlPr>
+                <w:rPr>
+                  <w:rFonts w:ascii="Cambria Math" w:hAnsi="Cambria Math"/>
+                  <w:i/>
+                </w:rPr>
+              </m:ctrlPr>
+            </m:fPr>
+            <m:num>
+              <m:r>
+                <w:rPr>
+                  <w:rFonts w:ascii="Cambria Math" w:hAnsi="Cambria Math"/>
+                </w:rPr>
+                <m:t>1,794</m:t>
+              </m:r>
+            </m:num>
+            <m:den>
+              <m:r>
+                <w:rPr>
+                  <w:rFonts w:ascii="Cambria Math" w:hAnsi="Cambria Math"/>
+                </w:rPr>
+                <m:t>1.08</m:t>
+              </m:r>
+            </m:den>
+          </m:f>
+          <m:r>
+            <w:rPr>
+              <w:rFonts w:ascii="Cambria Math" w:hAnsi="Cambria Math"/>
+            </w:rPr>
+            <m:t>+</m:t>
+          </m:r>
+          <m:f>
+            <m:fPr>
+              <m:ctrlPr>
+                <w:rPr>
+                  <w:rFonts w:ascii="Cambria Math" w:hAnsi="Cambria Math"/>
+                  <w:i/>
+                </w:rPr>
+              </m:ctrlPr>
+            </m:fPr>
+            <m:num>
+              <m:r>
+                <w:rPr>
+                  <w:rFonts w:ascii="Cambria Math" w:hAnsi="Cambria Math"/>
+                </w:rPr>
+                <m:t>1,654</m:t>
+              </m:r>
+            </m:num>
+            <m:den>
+              <m:sSup>
+                <m:sSupPr>
+                  <m:ctrlPr>
+                    <w:rPr>
+                      <w:rFonts w:ascii="Cambria Math" w:hAnsi="Cambria Math"/>
+                      <w:i/>
+                    </w:rPr>
+                  </m:ctrlPr>
+                </m:sSupPr>
+                <m:e>
+                  <m:r>
+                    <w:rPr>
+                      <w:rFonts w:ascii="Cambria Math" w:hAnsi="Cambria Math"/>
+                    </w:rPr>
+                    <m:t>1.08</m:t>
+                  </m:r>
+                </m:e>
+                <m:sup>
+                  <m:r>
+                    <w:rPr>
+                      <w:rFonts w:ascii="Cambria Math" w:hAnsi="Cambria Math"/>
+                    </w:rPr>
+                    <m:t>2</m:t>
+                  </m:r>
+                </m:sup>
+              </m:sSup>
+            </m:den>
+          </m:f>
+          <m:r>
+            <w:rPr>
+              <w:rFonts w:ascii="Cambria Math" w:hAnsi="Cambria Math"/>
+            </w:rPr>
+            <m:t>+</m:t>
+          </m:r>
+          <m:f>
+            <m:fPr>
+              <m:ctrlPr>
+                <w:rPr>
+                  <w:rFonts w:ascii="Cambria Math" w:hAnsi="Cambria Math"/>
+                  <w:i/>
+                </w:rPr>
+              </m:ctrlPr>
+            </m:fPr>
+            <m:num>
+              <m:r>
+                <w:rPr>
+                  <w:rFonts w:ascii="Cambria Math" w:hAnsi="Cambria Math"/>
+                </w:rPr>
+                <m:t>1,465</m:t>
+              </m:r>
+            </m:num>
+            <m:den>
+              <m:sSup>
+                <m:sSupPr>
+                  <m:ctrlPr>
+                    <w:rPr>
+                      <w:rFonts w:ascii="Cambria Math" w:hAnsi="Cambria Math"/>
+                      <w:i/>
+                    </w:rPr>
+                  </m:ctrlPr>
+                </m:sSupPr>
+                <m:e>
+                  <m:r>
+                    <w:rPr>
+                      <w:rFonts w:ascii="Cambria Math" w:hAnsi="Cambria Math"/>
+                    </w:rPr>
+                    <m:t>1.08</m:t>
+                  </m:r>
+                </m:e>
+                <m:sup>
+                  <m:r>
+                    <w:rPr>
+                      <w:rFonts w:ascii="Cambria Math" w:hAnsi="Cambria Math"/>
+                    </w:rPr>
+                    <m:t>3</m:t>
+                  </m:r>
+                </m:sup>
+              </m:sSup>
+            </m:den>
+          </m:f>
+          <m:r>
+            <w:rPr>
+              <w:rFonts w:ascii="Cambria Math" w:hAnsi="Cambria Math"/>
+            </w:rPr>
+            <m:t>+</m:t>
+          </m:r>
+          <m:f>
+            <m:fPr>
+              <m:ctrlPr>
+                <w:rPr>
+                  <w:rFonts w:ascii="Cambria Math" w:hAnsi="Cambria Math"/>
+                  <w:i/>
+                </w:rPr>
+              </m:ctrlPr>
+            </m:fPr>
+            <m:num>
+              <m:r>
+                <w:rPr>
+                  <w:rFonts w:ascii="Cambria Math" w:hAnsi="Cambria Math"/>
+                </w:rPr>
+                <m:t>1,354</m:t>
+              </m:r>
+            </m:num>
+            <m:den>
+              <m:sSup>
+                <m:sSupPr>
+                  <m:ctrlPr>
+                    <w:rPr>
+                      <w:rFonts w:ascii="Cambria Math" w:hAnsi="Cambria Math"/>
+                      <w:i/>
+                    </w:rPr>
+                  </m:ctrlPr>
+                </m:sSupPr>
+                <m:e>
+                  <m:r>
+                    <w:rPr>
+                      <w:rFonts w:ascii="Cambria Math" w:hAnsi="Cambria Math"/>
+                    </w:rPr>
+                    <m:t>1.08</m:t>
+                  </m:r>
+                </m:e>
+                <m:sup>
+                  <m:r>
+                    <w:rPr>
+                      <w:rFonts w:ascii="Cambria Math" w:hAnsi="Cambria Math"/>
+                    </w:rPr>
+                    <m:t>4</m:t>
+                  </m:r>
+                </m:sup>
+              </m:sSup>
+            </m:den>
+          </m:f>
+          <m:r>
+            <w:rPr>
+              <w:rFonts w:ascii="Cambria Math" w:hAnsi="Cambria Math"/>
+            </w:rPr>
+            <m:t>+</m:t>
+          </m:r>
+          <m:f>
+            <m:fPr>
+              <m:ctrlPr>
+                <w:rPr>
+                  <w:rFonts w:ascii="Cambria Math" w:hAnsi="Cambria Math"/>
+                  <w:i/>
+                </w:rPr>
+              </m:ctrlPr>
+            </m:fPr>
+            <m:num>
+              <m:r>
+                <w:rPr>
+                  <w:rFonts w:ascii="Cambria Math" w:hAnsi="Cambria Math"/>
+                </w:rPr>
+                <m:t>1,192</m:t>
+              </m:r>
+            </m:num>
+            <m:den>
+              <m:sSup>
+                <m:sSupPr>
+                  <m:ctrlPr>
+                    <w:rPr>
+                      <w:rFonts w:ascii="Cambria Math" w:hAnsi="Cambria Math"/>
+                      <w:i/>
+                    </w:rPr>
+                  </m:ctrlPr>
+                </m:sSupPr>
+                <m:e>
+                  <m:r>
+                    <w:rPr>
+                      <w:rFonts w:ascii="Cambria Math" w:hAnsi="Cambria Math"/>
+                    </w:rPr>
+                    <m:t>1.08</m:t>
+                  </m:r>
+                </m:e>
+                <m:sup>
+                  <m:r>
+                    <w:rPr>
+                      <w:rFonts w:ascii="Cambria Math" w:hAnsi="Cambria Math"/>
+                    </w:rPr>
+                    <m:t>5</m:t>
+                  </m:r>
+                </m:sup>
+              </m:sSup>
+            </m:den>
+          </m:f>
+          <m:r>
+            <w:rPr>
+              <w:rFonts w:ascii="Cambria Math" w:hAnsi="Cambria Math"/>
+            </w:rPr>
+            <m:t>+</m:t>
+          </m:r>
+          <m:f>
+            <m:fPr>
+              <m:ctrlPr>
+                <w:rPr>
+                  <w:rFonts w:ascii="Cambria Math" w:hAnsi="Cambria Math"/>
+                  <w:i/>
+                </w:rPr>
+              </m:ctrlPr>
+            </m:fPr>
+            <m:num>
+              <m:r>
+                <w:rPr>
+                  <w:rFonts w:ascii="Cambria Math" w:hAnsi="Cambria Math"/>
+                </w:rPr>
+                <m:t>6,533</m:t>
+              </m:r>
+            </m:num>
+            <m:den>
+              <m:sSup>
+                <m:sSupPr>
+                  <m:ctrlPr>
+                    <w:rPr>
+                      <w:rFonts w:ascii="Cambria Math" w:hAnsi="Cambria Math"/>
+                      <w:i/>
+                    </w:rPr>
+                  </m:ctrlPr>
+                </m:sSupPr>
+                <m:e>
+                  <m:r>
+                    <w:rPr>
+                      <w:rFonts w:ascii="Cambria Math" w:hAnsi="Cambria Math"/>
+                    </w:rPr>
+                    <m:t>1.08</m:t>
+                  </m:r>
+                </m:e>
+                <m:sup>
+                  <m:r>
+                    <w:rPr>
+                      <w:rFonts w:ascii="Cambria Math" w:hAnsi="Cambria Math"/>
+                    </w:rPr>
+                    <m:t>6</m:t>
+                  </m:r>
+                </m:sup>
+              </m:sSup>
+            </m:den>
+          </m:f>
+          <m:r>
+            <w:rPr>
+              <w:rFonts w:ascii="Cambria Math" w:hAnsi="Cambria Math"/>
+            </w:rPr>
+            <m:t xml:space="preserve">=$10,165.50 million </m:t>
+          </m:r>
+        </m:oMath>
+      </m:oMathPara>
     </w:p>
     <w:p>
       <w:pPr>
@@ -68,131 +376,15 @@
         <w:rPr>
           <w:rFonts w:ascii="Lucida Sans Typewriter" w:hAnsi="Lucida Sans Typewriter"/>
         </w:rPr>
-        <w:t>Thus, we perform the quarters’ calculations as follows:</w:t>
+        <w:t xml:space="preserve">Thus, the present value of all the operating lease comes out to be </w:t>
       </w:r>
-    </w:p>
-    <w:p>
-      <w:pPr>
-        <w:pStyle w:val="ListParagraph"/>
-        <w:numPr>
-          <w:ilvl w:val="0"/>
-          <w:numId w:val="11"/>
-        </w:numPr>
-        <w:rPr>
-          <w:rFonts w:ascii="Lucida Sans Typewriter" w:hAnsi="Lucida Sans Typewriter"/>
-        </w:rPr>
-      </w:pPr>
       <w:r>
         <w:rPr>
           <w:rFonts w:ascii="Lucida Sans Typewriter" w:hAnsi="Lucida Sans Typewriter"/>
           <w:b/>
           <w:bCs/>
         </w:rPr>
-        <w:t>Quarter 1 (Ending on March 31)</w:t>
-      </w:r>
-    </w:p>
-    <w:p>
-      <w:pPr>
-        <w:ind w:left="720"/>
-        <w:rPr>
-          <w:rFonts w:ascii="Lucida Sans Typewriter" w:hAnsi="Lucida Sans Typewriter"/>
-        </w:rPr>
-      </w:pPr>
-      <w:r>
-        <w:rPr>
-          <w:rFonts w:ascii="Lucida Sans Typewriter" w:hAnsi="Lucida Sans Typewriter"/>
-        </w:rPr>
-        <w:t xml:space="preserve">To find this, we note that the </w:t>
-      </w:r>
-    </w:p>
-    <w:p>
-      <w:pPr>
-        <w:ind w:left="720"/>
-        <w:rPr>
-          <w:rFonts w:ascii="Lucida Sans Typewriter" w:hAnsi="Lucida Sans Typewriter"/>
-        </w:rPr>
-      </w:pPr>
-      <w:r>
-        <w:rPr>
-          <w:rFonts w:ascii="Lucida Sans Typewriter" w:hAnsi="Lucida Sans Typewriter"/>
-        </w:rPr>
-        <w:t>I</w:t>
-      </w:r>
-      <w:r>
-        <w:rPr>
-          <w:rFonts w:ascii="Lucida Sans Typewriter" w:hAnsi="Lucida Sans Typewriter"/>
-        </w:rPr>
-        <w:t xml:space="preserve">nterest expense </w:t>
-      </w:r>
-      <w:r>
-        <w:rPr>
-          <w:rFonts w:ascii="Lucida Sans Typewriter" w:hAnsi="Lucida Sans Typewriter"/>
-        </w:rPr>
-        <w:t>is</w:t>
-      </w:r>
-      <w:r>
-        <w:rPr>
-          <w:rFonts w:ascii="Lucida Sans Typewriter" w:hAnsi="Lucida Sans Typewriter"/>
-        </w:rPr>
-        <w:t xml:space="preserve"> $737 x 0.02 = </w:t>
-      </w:r>
-      <w:r>
-        <w:rPr>
-          <w:rFonts w:ascii="Lucida Sans Typewriter" w:hAnsi="Lucida Sans Typewriter"/>
-          <w:b/>
-          <w:bCs/>
-        </w:rPr>
-        <w:t>$</w:t>
-      </w:r>
-      <w:r>
-        <w:rPr>
-          <w:rFonts w:ascii="Lucida Sans Typewriter" w:hAnsi="Lucida Sans Typewriter"/>
-          <w:b/>
-          <w:bCs/>
-        </w:rPr>
-        <w:t>14.74 million</w:t>
-      </w:r>
-      <w:r>
-        <w:rPr>
-          <w:rFonts w:ascii="Lucida Sans Typewriter" w:hAnsi="Lucida Sans Typewriter"/>
-        </w:rPr>
-        <w:t xml:space="preserve">. </w:t>
-      </w:r>
-    </w:p>
-    <w:p>
-      <w:pPr>
-        <w:ind w:left="720"/>
-        <w:rPr>
-          <w:rFonts w:ascii="Lucida Sans Typewriter" w:hAnsi="Lucida Sans Typewriter"/>
-        </w:rPr>
-      </w:pPr>
-      <w:r>
-        <w:rPr>
-          <w:rFonts w:ascii="Lucida Sans Typewriter" w:hAnsi="Lucida Sans Typewriter"/>
-        </w:rPr>
-        <w:t xml:space="preserve">Thus, the principal payment will be given by </w:t>
-      </w:r>
-    </w:p>
-    <w:p>
-      <w:pPr>
-        <w:ind w:left="720"/>
-        <w:rPr>
-          <w:rFonts w:ascii="Lucida Sans Typewriter" w:hAnsi="Lucida Sans Typewriter"/>
-        </w:rPr>
-      </w:pPr>
-      <w:r>
-        <w:rPr>
-          <w:rFonts w:ascii="Lucida Sans Typewriter" w:hAnsi="Lucida Sans Typewriter"/>
-        </w:rPr>
-        <w:t xml:space="preserve">$55.25 - $14.74 = </w:t>
-      </w:r>
-      <w:r>
-        <w:rPr>
-          <w:rFonts w:ascii="Lucida Sans Typewriter" w:hAnsi="Lucida Sans Typewriter"/>
-          <w:b/>
-          <w:bCs/>
-        </w:rPr>
-        <w:t>$40.51 million</w:t>
+        <w:t>$10,165.50 million</w:t>
       </w:r>
       <w:r>
         <w:rPr>
@@ -203,7 +395,6 @@
     </w:p>
     <w:p>
       <w:pPr>
-        <w:ind w:left="720"/>
         <w:rPr>
           <w:rFonts w:ascii="Lucida Sans Typewriter" w:hAnsi="Lucida Sans Typewriter"/>
         </w:rPr>
@@ -212,16 +403,11 @@
         <w:rPr>
           <w:rFonts w:ascii="Lucida Sans Typewriter" w:hAnsi="Lucida Sans Typewriter"/>
         </w:rPr>
-        <w:t>The ending present liability will be $737.00 - $40.51 = $696.49 million.</w:t>
+        <w:t>(2)</w:t>
       </w:r>
     </w:p>
     <w:p>
       <w:pPr>
-        <w:pStyle w:val="ListParagraph"/>
-        <w:numPr>
-          <w:ilvl w:val="0"/>
-          <w:numId w:val="11"/>
-        </w:numPr>
         <w:rPr>
           <w:rFonts w:ascii="Lucida Sans Typewriter" w:hAnsi="Lucida Sans Typewriter"/>
         </w:rPr>
@@ -229,15 +415,24 @@
       <w:r>
         <w:rPr>
           <w:rFonts w:ascii="Lucida Sans Typewriter" w:hAnsi="Lucida Sans Typewriter"/>
-          <w:b/>
-          <w:bCs/>
-        </w:rPr>
-        <w:t>Quarter 2 (Ending June 30)</w:t>
+        </w:rPr>
+        <w:t xml:space="preserve">If we were to capitalize the </w:t>
+      </w:r>
+      <w:r>
+        <w:rPr>
+          <w:rFonts w:ascii="Lucida Sans Typewriter" w:hAnsi="Lucida Sans Typewriter"/>
+        </w:rPr>
+        <w:t xml:space="preserve">operating leases, we need to </w:t>
+      </w:r>
+      <w:r>
+        <w:rPr>
+          <w:rFonts w:ascii="Lucida Sans Typewriter" w:hAnsi="Lucida Sans Typewriter"/>
+        </w:rPr>
+        <w:t>create a liability for the same.</w:t>
       </w:r>
     </w:p>
     <w:p>
       <w:pPr>
-        <w:ind w:left="720"/>
         <w:rPr>
           <w:rFonts w:ascii="Lucida Sans Typewriter" w:hAnsi="Lucida Sans Typewriter"/>
         </w:rPr>
@@ -246,12 +441,286 @@
         <w:rPr>
           <w:rFonts w:ascii="Lucida Sans Typewriter" w:hAnsi="Lucida Sans Typewriter"/>
         </w:rPr>
-        <w:t>To find this, we note that the</w:t>
+        <w:t>(a)</w:t>
+      </w:r>
+    </w:p>
+    <w:tbl>
+      <w:tblPr>
+        <w:tblStyle w:val="TableGrid"/>
+        <w:tblW w:w="0" w:type="auto"/>
+        <w:tblLook w:val="04A0" w:firstRow="1" w:lastRow="0" w:firstColumn="1" w:lastColumn="0" w:noHBand="0" w:noVBand="1"/>
+      </w:tblPr>
+      <w:tblGrid>
+        <w:gridCol w:w="1413"/>
+        <w:gridCol w:w="3969"/>
+        <w:gridCol w:w="1843"/>
+        <w:gridCol w:w="1791"/>
+      </w:tblGrid>
+      <w:tr>
+        <w:tc>
+          <w:tcPr>
+            <w:tcW w:w="9016" w:type="dxa"/>
+            <w:gridSpan w:val="4"/>
+          </w:tcPr>
+          <w:p>
+            <w:pPr>
+              <w:jc w:val="center"/>
+              <w:rPr>
+                <w:rFonts w:ascii="Lucida Sans Typewriter" w:hAnsi="Lucida Sans Typewriter"/>
+              </w:rPr>
+            </w:pPr>
+          </w:p>
+          <w:p>
+            <w:pPr>
+              <w:jc w:val="center"/>
+              <w:rPr>
+                <w:rFonts w:ascii="Lucida Sans Typewriter" w:hAnsi="Lucida Sans Typewriter"/>
+              </w:rPr>
+            </w:pPr>
+            <w:r>
+              <w:rPr>
+                <w:rFonts w:ascii="Lucida Sans Typewriter" w:hAnsi="Lucida Sans Typewriter"/>
+              </w:rPr>
+              <w:t>JOURNAL ENTRY FOR LEASE CAPITALIZATION</w:t>
+            </w:r>
+          </w:p>
+          <w:p>
+            <w:pPr>
+              <w:jc w:val="center"/>
+              <w:rPr>
+                <w:rFonts w:ascii="Lucida Sans Typewriter" w:hAnsi="Lucida Sans Typewriter"/>
+              </w:rPr>
+            </w:pPr>
+            <w:r>
+              <w:rPr>
+                <w:rFonts w:ascii="Lucida Sans Typewriter" w:hAnsi="Lucida Sans Typewriter"/>
+              </w:rPr>
+              <w:t>(Amounts in millions of $)</w:t>
+            </w:r>
+          </w:p>
+          <w:p>
+            <w:pPr>
+              <w:jc w:val="center"/>
+              <w:rPr>
+                <w:rFonts w:ascii="Lucida Sans Typewriter" w:hAnsi="Lucida Sans Typewriter"/>
+              </w:rPr>
+            </w:pPr>
+          </w:p>
+        </w:tc>
+      </w:tr>
+      <w:tr>
+        <w:tc>
+          <w:tcPr>
+            <w:tcW w:w="1413" w:type="dxa"/>
+          </w:tcPr>
+          <w:p>
+            <w:pPr>
+              <w:jc w:val="center"/>
+              <w:rPr>
+                <w:rFonts w:ascii="Lucida Sans Typewriter" w:hAnsi="Lucida Sans Typewriter"/>
+              </w:rPr>
+            </w:pPr>
+            <w:r>
+              <w:rPr>
+                <w:rFonts w:ascii="Lucida Sans Typewriter" w:hAnsi="Lucida Sans Typewriter"/>
+              </w:rPr>
+              <w:t>Date</w:t>
+            </w:r>
+          </w:p>
+        </w:tc>
+        <w:tc>
+          <w:tcPr>
+            <w:tcW w:w="3969" w:type="dxa"/>
+          </w:tcPr>
+          <w:p>
+            <w:pPr>
+              <w:rPr>
+                <w:rFonts w:ascii="Lucida Sans Typewriter" w:hAnsi="Lucida Sans Typewriter"/>
+              </w:rPr>
+            </w:pPr>
+            <w:r>
+              <w:rPr>
+                <w:rFonts w:ascii="Lucida Sans Typewriter" w:hAnsi="Lucida Sans Typewriter"/>
+              </w:rPr>
+              <w:t xml:space="preserve">Particulars </w:t>
+            </w:r>
+          </w:p>
+        </w:tc>
+        <w:tc>
+          <w:tcPr>
+            <w:tcW w:w="1843" w:type="dxa"/>
+          </w:tcPr>
+          <w:p>
+            <w:pPr>
+              <w:jc w:val="right"/>
+              <w:rPr>
+                <w:rFonts w:ascii="Lucida Sans Typewriter" w:hAnsi="Lucida Sans Typewriter"/>
+              </w:rPr>
+            </w:pPr>
+            <w:r>
+              <w:rPr>
+                <w:rFonts w:ascii="Lucida Sans Typewriter" w:hAnsi="Lucida Sans Typewriter"/>
+              </w:rPr>
+              <w:t>Debit</w:t>
+            </w:r>
+          </w:p>
+        </w:tc>
+        <w:tc>
+          <w:tcPr>
+            <w:tcW w:w="1791" w:type="dxa"/>
+          </w:tcPr>
+          <w:p>
+            <w:pPr>
+              <w:jc w:val="right"/>
+              <w:rPr>
+                <w:rFonts w:ascii="Lucida Sans Typewriter" w:hAnsi="Lucida Sans Typewriter"/>
+              </w:rPr>
+            </w:pPr>
+            <w:r>
+              <w:rPr>
+                <w:rFonts w:ascii="Lucida Sans Typewriter" w:hAnsi="Lucida Sans Typewriter"/>
+              </w:rPr>
+              <w:t>Credit</w:t>
+            </w:r>
+          </w:p>
+        </w:tc>
+      </w:tr>
+      <w:tr>
+        <w:tc>
+          <w:tcPr>
+            <w:tcW w:w="1413" w:type="dxa"/>
+          </w:tcPr>
+          <w:p>
+            <w:pPr>
+              <w:rPr>
+                <w:rFonts w:ascii="Lucida Sans Typewriter" w:hAnsi="Lucida Sans Typewriter"/>
+              </w:rPr>
+            </w:pPr>
+            <w:r>
+              <w:rPr>
+                <w:rFonts w:ascii="Lucida Sans Typewriter" w:hAnsi="Lucida Sans Typewriter"/>
+              </w:rPr>
+              <w:t>June 1, 2011</w:t>
+            </w:r>
+          </w:p>
+        </w:tc>
+        <w:tc>
+          <w:tcPr>
+            <w:tcW w:w="3969" w:type="dxa"/>
+          </w:tcPr>
+          <w:p>
+            <w:pPr>
+              <w:rPr>
+                <w:rFonts w:ascii="Lucida Sans Typewriter" w:hAnsi="Lucida Sans Typewriter"/>
+              </w:rPr>
+            </w:pPr>
+            <w:r>
+              <w:rPr>
+                <w:rFonts w:ascii="Lucida Sans Typewriter" w:hAnsi="Lucida Sans Typewriter"/>
+              </w:rPr>
+              <w:t>Leased Assets</w:t>
+            </w:r>
+          </w:p>
+          <w:p>
+            <w:pPr>
+              <w:rPr>
+                <w:rFonts w:ascii="Lucida Sans Typewriter" w:hAnsi="Lucida Sans Typewriter"/>
+              </w:rPr>
+            </w:pPr>
+            <w:r>
+              <w:rPr>
+                <w:rFonts w:ascii="Lucida Sans Typewriter" w:hAnsi="Lucida Sans Typewriter"/>
+              </w:rPr>
+              <w:t xml:space="preserve">  To Lease Obligations</w:t>
+            </w:r>
+          </w:p>
+          <w:p>
+            <w:pPr>
+              <w:rPr>
+                <w:rFonts w:ascii="Lucida Sans Typewriter" w:hAnsi="Lucida Sans Typewriter"/>
+              </w:rPr>
+            </w:pPr>
+          </w:p>
+          <w:p>
+            <w:pPr>
+              <w:rPr>
+                <w:rFonts w:ascii="Lucida Sans Typewriter" w:hAnsi="Lucida Sans Typewriter"/>
+                <w:sz w:val="20"/>
+                <w:szCs w:val="20"/>
+              </w:rPr>
+            </w:pPr>
+            <w:r>
+              <w:rPr>
+                <w:rFonts w:ascii="Lucida Sans Typewriter" w:hAnsi="Lucida Sans Typewriter"/>
+                <w:sz w:val="20"/>
+                <w:szCs w:val="20"/>
+              </w:rPr>
+              <w:t>(Being creation of a capital lease for the operational leases.)</w:t>
+            </w:r>
+          </w:p>
+        </w:tc>
+        <w:tc>
+          <w:tcPr>
+            <w:tcW w:w="1843" w:type="dxa"/>
+          </w:tcPr>
+          <w:p>
+            <w:pPr>
+              <w:jc w:val="right"/>
+              <w:rPr>
+                <w:rFonts w:ascii="Lucida Sans Typewriter" w:hAnsi="Lucida Sans Typewriter"/>
+              </w:rPr>
+            </w:pPr>
+            <w:r>
+              <w:rPr>
+                <w:rFonts w:ascii="Lucida Sans Typewriter" w:hAnsi="Lucida Sans Typewriter"/>
+              </w:rPr>
+              <w:t>10,165.50</w:t>
+            </w:r>
+          </w:p>
+        </w:tc>
+        <w:tc>
+          <w:tcPr>
+            <w:tcW w:w="1791" w:type="dxa"/>
+          </w:tcPr>
+          <w:p>
+            <w:pPr>
+              <w:rPr>
+                <w:rFonts w:ascii="Lucida Sans Typewriter" w:hAnsi="Lucida Sans Typewriter"/>
+              </w:rPr>
+            </w:pPr>
+          </w:p>
+          <w:p>
+            <w:pPr>
+              <w:jc w:val="right"/>
+              <w:rPr>
+                <w:rFonts w:ascii="Lucida Sans Typewriter" w:hAnsi="Lucida Sans Typewriter"/>
+              </w:rPr>
+            </w:pPr>
+            <w:r>
+              <w:rPr>
+                <w:rFonts w:ascii="Lucida Sans Typewriter" w:hAnsi="Lucida Sans Typewriter"/>
+              </w:rPr>
+              <w:t>10,165.50</w:t>
+            </w:r>
+          </w:p>
+        </w:tc>
+      </w:tr>
+    </w:tbl>
+    <w:p>
+      <w:pPr>
+        <w:rPr>
+          <w:rFonts w:ascii="Lucida Sans Typewriter" w:hAnsi="Lucida Sans Typewriter"/>
+        </w:rPr>
+      </w:pPr>
+      <w:r>
+        <w:rPr>
+          <w:rFonts w:ascii="Lucida Sans Typewriter" w:hAnsi="Lucida Sans Typewriter"/>
+        </w:rPr>
+        <w:t xml:space="preserve"> </w:t>
       </w:r>
     </w:p>
     <w:p>
       <w:pPr>
-        <w:ind w:left="720"/>
         <w:rPr>
           <w:rFonts w:ascii="Lucida Sans Typewriter" w:hAnsi="Lucida Sans Typewriter"/>
         </w:rPr>
@@ -260,26 +729,11 @@
         <w:rPr>
           <w:rFonts w:ascii="Lucida Sans Typewriter" w:hAnsi="Lucida Sans Typewriter"/>
         </w:rPr>
-        <w:t xml:space="preserve">Interest expense is $696.49 x 0.02 = </w:t>
-      </w:r>
-      <w:r>
-        <w:rPr>
-          <w:rFonts w:ascii="Lucida Sans Typewriter" w:hAnsi="Lucida Sans Typewriter"/>
-          <w:b/>
-          <w:bCs/>
-        </w:rPr>
-        <w:t>$13.93 million</w:t>
-      </w:r>
-      <w:r>
-        <w:rPr>
-          <w:rFonts w:ascii="Lucida Sans Typewriter" w:hAnsi="Lucida Sans Typewriter"/>
-        </w:rPr>
-        <w:t>.</w:t>
+        <w:t>(b)</w:t>
       </w:r>
     </w:p>
     <w:p>
       <w:pPr>
-        <w:ind w:left="720"/>
         <w:rPr>
           <w:rFonts w:ascii="Lucida Sans Typewriter" w:hAnsi="Lucida Sans Typewriter"/>
         </w:rPr>
@@ -288,40 +742,330 @@
         <w:rPr>
           <w:rFonts w:ascii="Lucida Sans Typewriter" w:hAnsi="Lucida Sans Typewriter"/>
         </w:rPr>
-        <w:t>Thus, the principal payment will be given by</w:t>
+        <w:t>For the first year, the interest expense on the capitalized costs will be $10,165.50 x 0.1 = $1,016.55. The payment for the lease will be $1,794 million. Thus, the lease obligations will reduce by $1,794 - $1,016.55 = $777.45.</w:t>
       </w:r>
     </w:p>
+    <w:tbl>
+      <w:tblPr>
+        <w:tblStyle w:val="TableGrid"/>
+        <w:tblW w:w="0" w:type="auto"/>
+        <w:tblLook w:val="04A0" w:firstRow="1" w:lastRow="0" w:firstColumn="1" w:lastColumn="0" w:noHBand="0" w:noVBand="1"/>
+      </w:tblPr>
+      <w:tblGrid>
+        <w:gridCol w:w="1413"/>
+        <w:gridCol w:w="3969"/>
+        <w:gridCol w:w="1843"/>
+        <w:gridCol w:w="1791"/>
+      </w:tblGrid>
+      <w:tr>
+        <w:tc>
+          <w:tcPr>
+            <w:tcW w:w="9016" w:type="dxa"/>
+            <w:gridSpan w:val="4"/>
+          </w:tcPr>
+          <w:p>
+            <w:pPr>
+              <w:jc w:val="center"/>
+              <w:rPr>
+                <w:rFonts w:ascii="Lucida Sans Typewriter" w:hAnsi="Lucida Sans Typewriter"/>
+              </w:rPr>
+            </w:pPr>
+          </w:p>
+          <w:p>
+            <w:pPr>
+              <w:jc w:val="center"/>
+              <w:rPr>
+                <w:rFonts w:ascii="Lucida Sans Typewriter" w:hAnsi="Lucida Sans Typewriter"/>
+              </w:rPr>
+            </w:pPr>
+            <w:r>
+              <w:rPr>
+                <w:rFonts w:ascii="Lucida Sans Typewriter" w:hAnsi="Lucida Sans Typewriter"/>
+              </w:rPr>
+              <w:t>JOURNAL ENTRY FOR LEASE CAPITALIZATION</w:t>
+            </w:r>
+          </w:p>
+          <w:p>
+            <w:pPr>
+              <w:jc w:val="center"/>
+              <w:rPr>
+                <w:rFonts w:ascii="Lucida Sans Typewriter" w:hAnsi="Lucida Sans Typewriter"/>
+              </w:rPr>
+            </w:pPr>
+            <w:r>
+              <w:rPr>
+                <w:rFonts w:ascii="Lucida Sans Typewriter" w:hAnsi="Lucida Sans Typewriter"/>
+              </w:rPr>
+              <w:t>(Amounts in millions of $)</w:t>
+            </w:r>
+          </w:p>
+          <w:p>
+            <w:pPr>
+              <w:jc w:val="center"/>
+              <w:rPr>
+                <w:rFonts w:ascii="Lucida Sans Typewriter" w:hAnsi="Lucida Sans Typewriter"/>
+              </w:rPr>
+            </w:pPr>
+          </w:p>
+        </w:tc>
+      </w:tr>
+      <w:tr>
+        <w:tc>
+          <w:tcPr>
+            <w:tcW w:w="1413" w:type="dxa"/>
+          </w:tcPr>
+          <w:p>
+            <w:pPr>
+              <w:jc w:val="center"/>
+              <w:rPr>
+                <w:rFonts w:ascii="Lucida Sans Typewriter" w:hAnsi="Lucida Sans Typewriter"/>
+              </w:rPr>
+            </w:pPr>
+            <w:r>
+              <w:rPr>
+                <w:rFonts w:ascii="Lucida Sans Typewriter" w:hAnsi="Lucida Sans Typewriter"/>
+              </w:rPr>
+              <w:t>Date</w:t>
+            </w:r>
+          </w:p>
+        </w:tc>
+        <w:tc>
+          <w:tcPr>
+            <w:tcW w:w="3969" w:type="dxa"/>
+          </w:tcPr>
+          <w:p>
+            <w:pPr>
+              <w:rPr>
+                <w:rFonts w:ascii="Lucida Sans Typewriter" w:hAnsi="Lucida Sans Typewriter"/>
+              </w:rPr>
+            </w:pPr>
+            <w:r>
+              <w:rPr>
+                <w:rFonts w:ascii="Lucida Sans Typewriter" w:hAnsi="Lucida Sans Typewriter"/>
+              </w:rPr>
+              <w:t xml:space="preserve">Particulars </w:t>
+            </w:r>
+          </w:p>
+        </w:tc>
+        <w:tc>
+          <w:tcPr>
+            <w:tcW w:w="1843" w:type="dxa"/>
+          </w:tcPr>
+          <w:p>
+            <w:pPr>
+              <w:jc w:val="right"/>
+              <w:rPr>
+                <w:rFonts w:ascii="Lucida Sans Typewriter" w:hAnsi="Lucida Sans Typewriter"/>
+              </w:rPr>
+            </w:pPr>
+            <w:r>
+              <w:rPr>
+                <w:rFonts w:ascii="Lucida Sans Typewriter" w:hAnsi="Lucida Sans Typewriter"/>
+              </w:rPr>
+              <w:t>Debit</w:t>
+            </w:r>
+          </w:p>
+        </w:tc>
+        <w:tc>
+          <w:tcPr>
+            <w:tcW w:w="1791" w:type="dxa"/>
+          </w:tcPr>
+          <w:p>
+            <w:pPr>
+              <w:jc w:val="right"/>
+              <w:rPr>
+                <w:rFonts w:ascii="Lucida Sans Typewriter" w:hAnsi="Lucida Sans Typewriter"/>
+              </w:rPr>
+            </w:pPr>
+            <w:r>
+              <w:rPr>
+                <w:rFonts w:ascii="Lucida Sans Typewriter" w:hAnsi="Lucida Sans Typewriter"/>
+              </w:rPr>
+              <w:t>Credit</w:t>
+            </w:r>
+          </w:p>
+        </w:tc>
+      </w:tr>
+      <w:tr>
+        <w:tc>
+          <w:tcPr>
+            <w:tcW w:w="1413" w:type="dxa"/>
+          </w:tcPr>
+          <w:p>
+            <w:pPr>
+              <w:rPr>
+                <w:rFonts w:ascii="Lucida Sans Typewriter" w:hAnsi="Lucida Sans Typewriter"/>
+              </w:rPr>
+            </w:pPr>
+            <w:r>
+              <w:rPr>
+                <w:rFonts w:ascii="Lucida Sans Typewriter" w:hAnsi="Lucida Sans Typewriter"/>
+              </w:rPr>
+              <w:t>June 1, 201</w:t>
+            </w:r>
+            <w:r>
+              <w:rPr>
+                <w:rFonts w:ascii="Lucida Sans Typewriter" w:hAnsi="Lucida Sans Typewriter"/>
+              </w:rPr>
+              <w:t>2</w:t>
+            </w:r>
+          </w:p>
+        </w:tc>
+        <w:tc>
+          <w:tcPr>
+            <w:tcW w:w="3969" w:type="dxa"/>
+          </w:tcPr>
+          <w:p>
+            <w:pPr>
+              <w:rPr>
+                <w:rFonts w:ascii="Lucida Sans Typewriter" w:hAnsi="Lucida Sans Typewriter"/>
+              </w:rPr>
+            </w:pPr>
+            <w:r>
+              <w:rPr>
+                <w:rFonts w:ascii="Lucida Sans Typewriter" w:hAnsi="Lucida Sans Typewriter"/>
+              </w:rPr>
+              <w:t>Interest Expense</w:t>
+            </w:r>
+          </w:p>
+          <w:p>
+            <w:pPr>
+              <w:rPr>
+                <w:rFonts w:ascii="Lucida Sans Typewriter" w:hAnsi="Lucida Sans Typewriter"/>
+              </w:rPr>
+            </w:pPr>
+            <w:r>
+              <w:rPr>
+                <w:rFonts w:ascii="Lucida Sans Typewriter" w:hAnsi="Lucida Sans Typewriter"/>
+              </w:rPr>
+              <w:t>Lease Obligations</w:t>
+            </w:r>
+          </w:p>
+          <w:p>
+            <w:pPr>
+              <w:rPr>
+                <w:rFonts w:ascii="Lucida Sans Typewriter" w:hAnsi="Lucida Sans Typewriter"/>
+              </w:rPr>
+            </w:pPr>
+            <w:r>
+              <w:rPr>
+                <w:rFonts w:ascii="Lucida Sans Typewriter" w:hAnsi="Lucida Sans Typewriter"/>
+              </w:rPr>
+              <w:t xml:space="preserve">  To Cash</w:t>
+            </w:r>
+          </w:p>
+          <w:p>
+            <w:pPr>
+              <w:rPr>
+                <w:rFonts w:ascii="Lucida Sans Typewriter" w:hAnsi="Lucida Sans Typewriter"/>
+              </w:rPr>
+            </w:pPr>
+          </w:p>
+          <w:p>
+            <w:pPr>
+              <w:rPr>
+                <w:rFonts w:ascii="Lucida Sans Typewriter" w:hAnsi="Lucida Sans Typewriter"/>
+                <w:sz w:val="20"/>
+                <w:szCs w:val="20"/>
+              </w:rPr>
+            </w:pPr>
+            <w:r>
+              <w:rPr>
+                <w:rFonts w:ascii="Lucida Sans Typewriter" w:hAnsi="Lucida Sans Typewriter"/>
+                <w:sz w:val="20"/>
+                <w:szCs w:val="20"/>
+              </w:rPr>
+              <w:t xml:space="preserve">(Being </w:t>
+            </w:r>
+            <w:r>
+              <w:rPr>
+                <w:rFonts w:ascii="Lucida Sans Typewriter" w:hAnsi="Lucida Sans Typewriter"/>
+                <w:sz w:val="20"/>
+                <w:szCs w:val="20"/>
+              </w:rPr>
+              <w:t>first payment.)</w:t>
+            </w:r>
+          </w:p>
+        </w:tc>
+        <w:tc>
+          <w:tcPr>
+            <w:tcW w:w="1843" w:type="dxa"/>
+          </w:tcPr>
+          <w:p>
+            <w:pPr>
+              <w:jc w:val="right"/>
+              <w:rPr>
+                <w:rFonts w:ascii="Lucida Sans Typewriter" w:hAnsi="Lucida Sans Typewriter"/>
+              </w:rPr>
+            </w:pPr>
+            <w:r>
+              <w:rPr>
+                <w:rFonts w:ascii="Lucida Sans Typewriter" w:hAnsi="Lucida Sans Typewriter"/>
+              </w:rPr>
+              <w:t>1,016.55</w:t>
+            </w:r>
+          </w:p>
+          <w:p>
+            <w:pPr>
+              <w:jc w:val="right"/>
+              <w:rPr>
+                <w:rFonts w:ascii="Lucida Sans Typewriter" w:hAnsi="Lucida Sans Typewriter"/>
+              </w:rPr>
+            </w:pPr>
+            <w:r>
+              <w:rPr>
+                <w:rFonts w:ascii="Lucida Sans Typewriter" w:hAnsi="Lucida Sans Typewriter"/>
+              </w:rPr>
+              <w:t>777.45</w:t>
+            </w:r>
+          </w:p>
+        </w:tc>
+        <w:tc>
+          <w:tcPr>
+            <w:tcW w:w="1791" w:type="dxa"/>
+          </w:tcPr>
+          <w:p>
+            <w:pPr>
+              <w:jc w:val="right"/>
+              <w:rPr>
+                <w:rFonts w:ascii="Lucida Sans Typewriter" w:hAnsi="Lucida Sans Typewriter"/>
+              </w:rPr>
+            </w:pPr>
+          </w:p>
+          <w:p>
+            <w:pPr>
+              <w:jc w:val="right"/>
+              <w:rPr>
+                <w:rFonts w:ascii="Lucida Sans Typewriter" w:hAnsi="Lucida Sans Typewriter"/>
+              </w:rPr>
+            </w:pPr>
+          </w:p>
+          <w:p>
+            <w:pPr>
+              <w:jc w:val="right"/>
+              <w:rPr>
+                <w:rFonts w:ascii="Lucida Sans Typewriter" w:hAnsi="Lucida Sans Typewriter"/>
+              </w:rPr>
+            </w:pPr>
+            <w:r>
+              <w:rPr>
+                <w:rFonts w:ascii="Lucida Sans Typewriter" w:hAnsi="Lucida Sans Typewriter"/>
+              </w:rPr>
+              <w:t>1,794.00</w:t>
+            </w:r>
+          </w:p>
+        </w:tc>
+      </w:tr>
+    </w:tbl>
     <w:p>
       <w:pPr>
-        <w:ind w:left="720"/>
         <w:rPr>
           <w:rFonts w:ascii="Lucida Sans Typewriter" w:hAnsi="Lucida Sans Typewriter"/>
         </w:rPr>
       </w:pPr>
-      <w:r>
-        <w:rPr>
-          <w:rFonts w:ascii="Lucida Sans Typewriter" w:hAnsi="Lucida Sans Typewriter"/>
-        </w:rPr>
-        <w:t xml:space="preserve">$55.25 - $13.93 = </w:t>
-      </w:r>
-      <w:r>
-        <w:rPr>
-          <w:rFonts w:ascii="Lucida Sans Typewriter" w:hAnsi="Lucida Sans Typewriter"/>
-          <w:b/>
-          <w:bCs/>
-        </w:rPr>
-        <w:t>$41.32 million</w:t>
-      </w:r>
-      <w:r>
-        <w:rPr>
-          <w:rFonts w:ascii="Lucida Sans Typewriter" w:hAnsi="Lucida Sans Typewriter"/>
-        </w:rPr>
-        <w:t>.</w:t>
-      </w:r>
     </w:p>
     <w:p>
       <w:pPr>
-        <w:ind w:left="720"/>
         <w:rPr>
           <w:rFonts w:ascii="Lucida Sans Typewriter" w:hAnsi="Lucida Sans Typewriter"/>
         </w:rPr>
@@ -330,66 +1074,7 @@
         <w:rPr>
           <w:rFonts w:ascii="Lucida Sans Typewriter" w:hAnsi="Lucida Sans Typewriter"/>
         </w:rPr>
-        <w:t>Thus, the ending balance will be $696.49 - $13.93 = $655.17 million.</w:t>
-      </w:r>
-    </w:p>
-    <w:p>
-      <w:pPr>
-        <w:rPr>
-          <w:rFonts w:ascii="Lucida Sans Typewriter" w:hAnsi="Lucida Sans Typewriter"/>
-        </w:rPr>
-      </w:pPr>
-      <w:r>
-        <w:rPr>
-          <w:rFonts w:ascii="Lucida Sans Typewriter" w:hAnsi="Lucida Sans Typewriter"/>
-        </w:rPr>
-        <w:t>Thus, for the first half of the fiscal year, the total expenditure is as follows:</w:t>
-      </w:r>
-    </w:p>
-    <w:p>
-      <w:pPr>
-        <w:rPr>
-          <w:rFonts w:ascii="Lucida Sans Typewriter" w:hAnsi="Lucida Sans Typewriter"/>
-          <w:b/>
-          <w:bCs/>
-        </w:rPr>
-      </w:pPr>
-      <w:r>
-        <w:rPr>
-          <w:rFonts w:ascii="Lucida Sans Typewriter" w:hAnsi="Lucida Sans Typewriter"/>
-          <w:b/>
-          <w:bCs/>
-        </w:rPr>
-        <w:t>Interest Expense = $14.74 + $13.93 = $28.67 million.</w:t>
-      </w:r>
-    </w:p>
-    <w:p>
-      <w:pPr>
-        <w:rPr>
-          <w:rFonts w:ascii="Lucida Sans Typewriter" w:hAnsi="Lucida Sans Typewriter"/>
-          <w:b/>
-          <w:bCs/>
-        </w:rPr>
-      </w:pPr>
-      <w:r>
-        <w:rPr>
-          <w:rFonts w:ascii="Lucida Sans Typewriter" w:hAnsi="Lucida Sans Typewriter"/>
-          <w:b/>
-          <w:bCs/>
-        </w:rPr>
-        <w:t>Principal Paid = $40.51 + $41.32 = $81.83 million.</w:t>
-      </w:r>
-    </w:p>
-    <w:p>
-      <w:pPr>
-        <w:rPr>
-          <w:rFonts w:ascii="Lucida Sans Typewriter" w:hAnsi="Lucida Sans Typewriter"/>
-        </w:rPr>
-      </w:pPr>
-      <w:r>
-        <w:rPr>
-          <w:rFonts w:ascii="Lucida Sans Typewriter" w:hAnsi="Lucida Sans Typewriter"/>
-        </w:rPr>
+        <w:lastRenderedPageBreak/>
         <w:t>(</w:t>
       </w:r>
       <w:r>
@@ -409,46 +1094,163 @@
         <w:rPr>
           <w:rFonts w:ascii="Lucida Sans Typewriter" w:hAnsi="Lucida Sans Typewriter"/>
         </w:rPr>
-        <w:t>To consider this, let us consider the capital lease of $1,000 million for 15 years at 8% per year.</w:t>
+        <w:t>The debt-to-equity ratio is given by:</w:t>
       </w:r>
     </w:p>
     <w:p>
       <w:pPr>
         <w:rPr>
-          <w:rFonts w:ascii="Lucida Sans Typewriter" w:hAnsi="Lucida Sans Typewriter"/>
+          <w:rFonts w:ascii="Lucida Sans Typewriter" w:eastAsiaTheme="minorEastAsia" w:hAnsi="Lucida Sans Typewriter"/>
+        </w:rPr>
+      </w:pPr>
+      <m:oMathPara>
+        <m:oMath>
+          <m:r>
+            <w:rPr>
+              <w:rFonts w:ascii="Cambria Math" w:hAnsi="Cambria Math"/>
+            </w:rPr>
+            <m:t>D-E ratio=</m:t>
+          </m:r>
+          <m:f>
+            <m:fPr>
+              <m:ctrlPr>
+                <w:rPr>
+                  <w:rFonts w:ascii="Cambria Math" w:hAnsi="Cambria Math"/>
+                  <w:i/>
+                </w:rPr>
+              </m:ctrlPr>
+            </m:fPr>
+            <m:num>
+              <m:r>
+                <w:rPr>
+                  <w:rFonts w:ascii="Cambria Math" w:hAnsi="Cambria Math"/>
+                </w:rPr>
+                <m:t>Total liabilities</m:t>
+              </m:r>
+            </m:num>
+            <m:den>
+              <m:r>
+                <w:rPr>
+                  <w:rFonts w:ascii="Cambria Math" w:hAnsi="Cambria Math"/>
+                </w:rPr>
+                <m:t>Total SE</m:t>
+              </m:r>
+            </m:den>
+          </m:f>
+          <m:r>
+            <w:rPr>
+              <w:rFonts w:ascii="Cambria Math" w:hAnsi="Cambria Math"/>
+            </w:rPr>
+            <m:t>=</m:t>
+          </m:r>
+          <m:f>
+            <m:fPr>
+              <m:ctrlPr>
+                <w:rPr>
+                  <w:rFonts w:ascii="Cambria Math" w:hAnsi="Cambria Math"/>
+                  <w:i/>
+                </w:rPr>
+              </m:ctrlPr>
+            </m:fPr>
+            <m:num>
+              <m:r>
+                <w:rPr>
+                  <w:rFonts w:ascii="Cambria Math" w:hAnsi="Cambria Math"/>
+                </w:rPr>
+                <m:t>$27,835-$15,220</m:t>
+              </m:r>
+            </m:num>
+            <m:den>
+              <m:r>
+                <w:rPr>
+                  <w:rFonts w:ascii="Cambria Math" w:hAnsi="Cambria Math"/>
+                </w:rPr>
+                <m:t>$15,220</m:t>
+              </m:r>
+            </m:den>
+          </m:f>
+          <m:r>
+            <w:rPr>
+              <w:rFonts w:ascii="Cambria Math" w:hAnsi="Cambria Math"/>
+            </w:rPr>
+            <m:t>=0.83</m:t>
+          </m:r>
+        </m:oMath>
+      </m:oMathPara>
+    </w:p>
+    <w:p>
+      <w:pPr>
+        <w:rPr>
+          <w:rFonts w:ascii="Lucida Sans Typewriter" w:eastAsiaTheme="minorEastAsia" w:hAnsi="Lucida Sans Typewriter"/>
         </w:rPr>
       </w:pPr>
       <w:r>
         <w:rPr>
-          <w:rFonts w:ascii="Lucida Sans Typewriter" w:hAnsi="Lucida Sans Typewriter"/>
-        </w:rPr>
-        <w:t xml:space="preserve">Then, the annuity’s present value will be given by $1,000 x </w:t>
-      </w:r>
-      <w:r>
-        <w:rPr>
-          <w:rFonts w:ascii="Lucida Sans Typewriter" w:hAnsi="Lucida Sans Typewriter"/>
-        </w:rPr>
-        <w:t xml:space="preserve">8.5595 = $8,559.5. </w:t>
+          <w:rFonts w:ascii="Lucida Sans Typewriter" w:eastAsiaTheme="minorEastAsia" w:hAnsi="Lucida Sans Typewriter"/>
+        </w:rPr>
+        <w:t>If they capitalized all their operational leases, then the new value of the debt-to-equity ratio will become:</w:t>
       </w:r>
     </w:p>
     <w:p>
       <w:pPr>
         <w:rPr>
-          <w:rFonts w:ascii="Lucida Sans Typewriter" w:hAnsi="Lucida Sans Typewriter"/>
+          <w:rFonts w:ascii="Lucida Sans Typewriter" w:eastAsiaTheme="minorEastAsia" w:hAnsi="Lucida Sans Typewriter"/>
+        </w:rPr>
+      </w:pPr>
+      <m:oMathPara>
+        <m:oMath>
+          <m:r>
+            <w:rPr>
+              <w:rFonts w:ascii="Cambria Math" w:hAnsi="Cambria Math"/>
+            </w:rPr>
+            <m:t>D-E ratio=</m:t>
+          </m:r>
+          <m:f>
+            <m:fPr>
+              <m:ctrlPr>
+                <w:rPr>
+                  <w:rFonts w:ascii="Cambria Math" w:hAnsi="Cambria Math"/>
+                  <w:i/>
+                </w:rPr>
+              </m:ctrlPr>
+            </m:fPr>
+            <m:num>
+              <m:r>
+                <w:rPr>
+                  <w:rFonts w:ascii="Cambria Math" w:hAnsi="Cambria Math"/>
+                </w:rPr>
+                <m:t>$27,835-$15,220+$10,165.50</m:t>
+              </m:r>
+            </m:num>
+            <m:den>
+              <m:r>
+                <w:rPr>
+                  <w:rFonts w:ascii="Cambria Math" w:hAnsi="Cambria Math"/>
+                </w:rPr>
+                <m:t>$15,220</m:t>
+              </m:r>
+            </m:den>
+          </m:f>
+          <m:r>
+            <w:rPr>
+              <w:rFonts w:ascii="Cambria Math" w:hAnsi="Cambria Math"/>
+            </w:rPr>
+            <m:t>=1.50</m:t>
+          </m:r>
+        </m:oMath>
+      </m:oMathPara>
+    </w:p>
+    <w:p>
+      <w:pPr>
+        <w:rPr>
+          <w:rFonts w:ascii="Lucida Sans Typewriter" w:eastAsiaTheme="minorEastAsia" w:hAnsi="Lucida Sans Typewriter"/>
         </w:rPr>
       </w:pPr>
       <w:r>
         <w:rPr>
-          <w:rFonts w:ascii="Lucida Sans Typewriter" w:hAnsi="Lucida Sans Typewriter"/>
-        </w:rPr>
-        <w:lastRenderedPageBreak/>
-        <w:t>Thus, the present value of the debt would be $8,559.5 million approximately.</w:t>
-      </w:r>
-      <w:r>
-        <w:rPr>
-          <w:rFonts w:ascii="Lucida Sans Typewriter" w:hAnsi="Lucida Sans Typewriter"/>
-        </w:rPr>
-        <w:t xml:space="preserve"> </w:t>
+          <w:rFonts w:ascii="Lucida Sans Typewriter" w:eastAsiaTheme="minorEastAsia" w:hAnsi="Lucida Sans Typewriter"/>
+        </w:rPr>
+        <w:t xml:space="preserve">There is a very huge jump in the D/E ratio when the operational leases are capitalized, which indicates that FedEx might be making its leases operational to keep the D/E ratio in control as well. </w:t>
       </w:r>
     </w:p>
     <w:p>
@@ -459,113 +1261,10 @@
       </w:pPr>
       <w:r>
         <w:rPr>
-          <w:rFonts w:ascii="Lucida Sans Typewriter" w:hAnsi="Lucida Sans Typewriter"/>
-        </w:rPr>
-        <w:t>This would be the increase in debt</w:t>
+          <w:rFonts w:ascii="Lucida Sans Typewriter" w:eastAsiaTheme="minorEastAsia" w:hAnsi="Lucida Sans Typewriter"/>
+        </w:rPr>
+        <w:t>A D/E ratio &gt; 1 is always presumed to be an unstable company, which indicates that FedEx needed to keep their operational leases mainly.</w:t>
       </w:r>
-      <w:r>
-        <w:rPr>
-          <w:rFonts w:ascii="Lucida Sans Typewriter" w:hAnsi="Lucida Sans Typewriter"/>
-        </w:rPr>
-        <w:t xml:space="preserve">, since operating leases do not account for as debts. </w:t>
-      </w:r>
-    </w:p>
-    <w:p>
-      <w:pPr>
-        <w:rPr>
-          <w:rFonts w:ascii="Lucida Sans Typewriter" w:hAnsi="Lucida Sans Typewriter"/>
-        </w:rPr>
-      </w:pPr>
-      <w:r>
-        <w:rPr>
-          <w:rFonts w:ascii="Lucida Sans Typewriter" w:hAnsi="Lucida Sans Typewriter"/>
-        </w:rPr>
-        <w:t xml:space="preserve">Now, the original debt was $11,847 million. </w:t>
-      </w:r>
-      <w:r>
-        <w:rPr>
-          <w:rFonts w:ascii="Lucida Sans Typewriter" w:hAnsi="Lucida Sans Typewriter"/>
-        </w:rPr>
-        <w:t xml:space="preserve">Thus, the percentage increase in debts will be </w:t>
-      </w:r>
-    </w:p>
-    <w:p>
-      <w:pPr>
-        <w:jc w:val="center"/>
-        <w:rPr>
-          <w:rFonts w:ascii="Lucida Sans Typewriter" w:hAnsi="Lucida Sans Typewriter"/>
-        </w:rPr>
-      </w:pPr>
-      <w:r>
-        <w:rPr>
-          <w:rFonts w:ascii="Lucida Sans Typewriter" w:hAnsi="Lucida Sans Typewriter"/>
-        </w:rPr>
-        <w:t>($8,559.5)/ ($8,559.5 + $11,847) = 41.95%</w:t>
-      </w:r>
-    </w:p>
-    <w:p>
-      <w:pPr>
-        <w:rPr>
-          <w:rFonts w:ascii="Lucida Sans Typewriter" w:hAnsi="Lucida Sans Typewriter"/>
-        </w:rPr>
-      </w:pPr>
-      <w:r>
-        <w:rPr>
-          <w:rFonts w:ascii="Lucida Sans Typewriter" w:hAnsi="Lucida Sans Typewriter"/>
-        </w:rPr>
-        <w:t xml:space="preserve">Thus, the debts of the airlines would have increased by </w:t>
-      </w:r>
-      <w:r>
-        <w:rPr>
-          <w:rFonts w:ascii="Lucida Sans Typewriter" w:hAnsi="Lucida Sans Typewriter"/>
-          <w:b/>
-          <w:bCs/>
-        </w:rPr>
-        <w:t xml:space="preserve">41.95% </w:t>
-      </w:r>
-      <w:r>
-        <w:rPr>
-          <w:rFonts w:ascii="Lucida Sans Typewriter" w:hAnsi="Lucida Sans Typewriter"/>
-        </w:rPr>
-        <w:t>if the operating leases are considered as capital leases. This is a significant increase in leases, showing that Delta prefers to make operational leases as well.</w:t>
-      </w:r>
-    </w:p>
-    <w:p>
-      <w:pPr>
-        <w:rPr>
-          <w:rFonts w:ascii="Lucida Sans Typewriter" w:hAnsi="Lucida Sans Typewriter"/>
-        </w:rPr>
-      </w:pPr>
-    </w:p>
-    <w:p>
-      <w:pPr>
-        <w:rPr>
-          <w:rFonts w:ascii="Lucida Sans Typewriter" w:hAnsi="Lucida Sans Typewriter"/>
-        </w:rPr>
-      </w:pPr>
-    </w:p>
-    <w:p>
-      <w:pPr>
-        <w:rPr>
-          <w:rFonts w:ascii="Lucida Sans Typewriter" w:hAnsi="Lucida Sans Typewriter"/>
-        </w:rPr>
-      </w:pPr>
-    </w:p>
-    <w:p>
-      <w:pPr>
-        <w:ind w:left="720"/>
-        <w:rPr>
-          <w:rFonts w:ascii="Lucida Sans Typewriter" w:hAnsi="Lucida Sans Typewriter"/>
-        </w:rPr>
-      </w:pPr>
-    </w:p>
-    <w:p>
-      <w:pPr>
-        <w:ind w:left="720"/>
-        <w:rPr>
-          <w:rFonts w:ascii="Lucida Sans Typewriter" w:hAnsi="Lucida Sans Typewriter"/>
-        </w:rPr>
-      </w:pPr>
     </w:p>
     <w:p>
       <w:pPr>
@@ -2800,6 +3499,16 @@
       </w:tcPr>
     </w:tblStylePr>
   </w:style>
+  <w:style w:type="character" w:styleId="PlaceholderText">
+    <w:name w:val="Placeholder Text"/>
+    <w:basedOn w:val="DefaultParagraphFont"/>
+    <w:uiPriority w:val="99"/>
+    <w:semiHidden/>
+    <w:rsid w:val="006D3A9F"/>
+    <w:rPr>
+      <w:color w:val="666666"/>
+    </w:rPr>
+  </w:style>
 </w:styles>
 </file>
 

</xml_diff>

<commit_message>
#50: Added 9-76, home depot
</commit_message>
<xml_diff>
--- a/Chapter 09/Problems/09-53.docx
+++ b/Chapter 09/Problems/09-53.docx
@@ -32,418 +32,6 @@
         <w:t>(1)</w:t>
       </w:r>
     </w:p>
-    <w:p>
-      <w:pPr>
-        <w:rPr>
-          <w:rFonts w:ascii="Lucida Sans Typewriter" w:hAnsi="Lucida Sans Typewriter"/>
-        </w:rPr>
-      </w:pPr>
-      <w:r>
-        <w:rPr>
-          <w:rFonts w:ascii="Lucida Sans Typewriter" w:hAnsi="Lucida Sans Typewriter"/>
-        </w:rPr>
-        <w:t>To calculate the present value of lease, we add the present val</w:t>
-      </w:r>
-      <w:r>
-        <w:rPr>
-          <w:rFonts w:ascii="Lucida Sans Typewriter" w:hAnsi="Lucida Sans Typewriter"/>
-        </w:rPr>
-        <w:t>u</w:t>
-      </w:r>
-      <w:r>
-        <w:rPr>
-          <w:rFonts w:ascii="Lucida Sans Typewriter" w:hAnsi="Lucida Sans Typewriter"/>
-        </w:rPr>
-        <w:t>e of all the leases as follows:</w:t>
-      </w:r>
-    </w:p>
-    <w:p>
-      <w:pPr>
-        <w:rPr>
-          <w:rFonts w:ascii="Lucida Sans Typewriter" w:hAnsi="Lucida Sans Typewriter"/>
-        </w:rPr>
-      </w:pPr>
-      <m:oMathPara>
-        <m:oMath>
-          <m:r>
-            <w:rPr>
-              <w:rFonts w:ascii="Cambria Math" w:hAnsi="Cambria Math"/>
-            </w:rPr>
-            <m:t>PV=</m:t>
-          </m:r>
-          <m:f>
-            <m:fPr>
-              <m:ctrlPr>
-                <w:rPr>
-                  <w:rFonts w:ascii="Cambria Math" w:hAnsi="Cambria Math"/>
-                  <w:i/>
-                </w:rPr>
-              </m:ctrlPr>
-            </m:fPr>
-            <m:num>
-              <m:r>
-                <w:rPr>
-                  <w:rFonts w:ascii="Cambria Math" w:hAnsi="Cambria Math"/>
-                </w:rPr>
-                <m:t>1,794</m:t>
-              </m:r>
-            </m:num>
-            <m:den>
-              <m:r>
-                <w:rPr>
-                  <w:rFonts w:ascii="Cambria Math" w:hAnsi="Cambria Math"/>
-                </w:rPr>
-                <m:t>1.08</m:t>
-              </m:r>
-            </m:den>
-          </m:f>
-          <m:r>
-            <w:rPr>
-              <w:rFonts w:ascii="Cambria Math" w:hAnsi="Cambria Math"/>
-            </w:rPr>
-            <m:t>+</m:t>
-          </m:r>
-          <m:f>
-            <m:fPr>
-              <m:ctrlPr>
-                <w:rPr>
-                  <w:rFonts w:ascii="Cambria Math" w:hAnsi="Cambria Math"/>
-                  <w:i/>
-                </w:rPr>
-              </m:ctrlPr>
-            </m:fPr>
-            <m:num>
-              <m:r>
-                <w:rPr>
-                  <w:rFonts w:ascii="Cambria Math" w:hAnsi="Cambria Math"/>
-                </w:rPr>
-                <m:t>1,654</m:t>
-              </m:r>
-            </m:num>
-            <m:den>
-              <m:sSup>
-                <m:sSupPr>
-                  <m:ctrlPr>
-                    <w:rPr>
-                      <w:rFonts w:ascii="Cambria Math" w:hAnsi="Cambria Math"/>
-                      <w:i/>
-                    </w:rPr>
-                  </m:ctrlPr>
-                </m:sSupPr>
-                <m:e>
-                  <m:r>
-                    <w:rPr>
-                      <w:rFonts w:ascii="Cambria Math" w:hAnsi="Cambria Math"/>
-                    </w:rPr>
-                    <m:t>1.08</m:t>
-                  </m:r>
-                </m:e>
-                <m:sup>
-                  <m:r>
-                    <w:rPr>
-                      <w:rFonts w:ascii="Cambria Math" w:hAnsi="Cambria Math"/>
-                    </w:rPr>
-                    <m:t>2</m:t>
-                  </m:r>
-                </m:sup>
-              </m:sSup>
-            </m:den>
-          </m:f>
-          <m:r>
-            <w:rPr>
-              <w:rFonts w:ascii="Cambria Math" w:hAnsi="Cambria Math"/>
-            </w:rPr>
-            <m:t>+</m:t>
-          </m:r>
-          <m:f>
-            <m:fPr>
-              <m:ctrlPr>
-                <w:rPr>
-                  <w:rFonts w:ascii="Cambria Math" w:hAnsi="Cambria Math"/>
-                  <w:i/>
-                </w:rPr>
-              </m:ctrlPr>
-            </m:fPr>
-            <m:num>
-              <m:r>
-                <w:rPr>
-                  <w:rFonts w:ascii="Cambria Math" w:hAnsi="Cambria Math"/>
-                </w:rPr>
-                <m:t>1,465</m:t>
-              </m:r>
-            </m:num>
-            <m:den>
-              <m:sSup>
-                <m:sSupPr>
-                  <m:ctrlPr>
-                    <w:rPr>
-                      <w:rFonts w:ascii="Cambria Math" w:hAnsi="Cambria Math"/>
-                      <w:i/>
-                    </w:rPr>
-                  </m:ctrlPr>
-                </m:sSupPr>
-                <m:e>
-                  <m:r>
-                    <w:rPr>
-                      <w:rFonts w:ascii="Cambria Math" w:hAnsi="Cambria Math"/>
-                    </w:rPr>
-                    <m:t>1.08</m:t>
-                  </m:r>
-                </m:e>
-                <m:sup>
-                  <m:r>
-                    <w:rPr>
-                      <w:rFonts w:ascii="Cambria Math" w:hAnsi="Cambria Math"/>
-                    </w:rPr>
-                    <m:t>3</m:t>
-                  </m:r>
-                </m:sup>
-              </m:sSup>
-            </m:den>
-          </m:f>
-          <m:r>
-            <w:rPr>
-              <w:rFonts w:ascii="Cambria Math" w:hAnsi="Cambria Math"/>
-            </w:rPr>
-            <m:t>+</m:t>
-          </m:r>
-          <m:f>
-            <m:fPr>
-              <m:ctrlPr>
-                <w:rPr>
-                  <w:rFonts w:ascii="Cambria Math" w:hAnsi="Cambria Math"/>
-                  <w:i/>
-                </w:rPr>
-              </m:ctrlPr>
-            </m:fPr>
-            <m:num>
-              <m:r>
-                <w:rPr>
-                  <w:rFonts w:ascii="Cambria Math" w:hAnsi="Cambria Math"/>
-                </w:rPr>
-                <m:t>1,354</m:t>
-              </m:r>
-            </m:num>
-            <m:den>
-              <m:sSup>
-                <m:sSupPr>
-                  <m:ctrlPr>
-                    <w:rPr>
-                      <w:rFonts w:ascii="Cambria Math" w:hAnsi="Cambria Math"/>
-                      <w:i/>
-                    </w:rPr>
-                  </m:ctrlPr>
-                </m:sSupPr>
-                <m:e>
-                  <m:r>
-                    <w:rPr>
-                      <w:rFonts w:ascii="Cambria Math" w:hAnsi="Cambria Math"/>
-                    </w:rPr>
-                    <m:t>1.08</m:t>
-                  </m:r>
-                </m:e>
-                <m:sup>
-                  <m:r>
-                    <w:rPr>
-                      <w:rFonts w:ascii="Cambria Math" w:hAnsi="Cambria Math"/>
-                    </w:rPr>
-                    <m:t>4</m:t>
-                  </m:r>
-                </m:sup>
-              </m:sSup>
-            </m:den>
-          </m:f>
-          <m:r>
-            <w:rPr>
-              <w:rFonts w:ascii="Cambria Math" w:hAnsi="Cambria Math"/>
-            </w:rPr>
-            <m:t>+</m:t>
-          </m:r>
-          <m:f>
-            <m:fPr>
-              <m:ctrlPr>
-                <w:rPr>
-                  <w:rFonts w:ascii="Cambria Math" w:hAnsi="Cambria Math"/>
-                  <w:i/>
-                </w:rPr>
-              </m:ctrlPr>
-            </m:fPr>
-            <m:num>
-              <m:r>
-                <w:rPr>
-                  <w:rFonts w:ascii="Cambria Math" w:hAnsi="Cambria Math"/>
-                </w:rPr>
-                <m:t>1,192</m:t>
-              </m:r>
-            </m:num>
-            <m:den>
-              <m:sSup>
-                <m:sSupPr>
-                  <m:ctrlPr>
-                    <w:rPr>
-                      <w:rFonts w:ascii="Cambria Math" w:hAnsi="Cambria Math"/>
-                      <w:i/>
-                    </w:rPr>
-                  </m:ctrlPr>
-                </m:sSupPr>
-                <m:e>
-                  <m:r>
-                    <w:rPr>
-                      <w:rFonts w:ascii="Cambria Math" w:hAnsi="Cambria Math"/>
-                    </w:rPr>
-                    <m:t>1.08</m:t>
-                  </m:r>
-                </m:e>
-                <m:sup>
-                  <m:r>
-                    <w:rPr>
-                      <w:rFonts w:ascii="Cambria Math" w:hAnsi="Cambria Math"/>
-                    </w:rPr>
-                    <m:t>5</m:t>
-                  </m:r>
-                </m:sup>
-              </m:sSup>
-            </m:den>
-          </m:f>
-          <m:r>
-            <w:rPr>
-              <w:rFonts w:ascii="Cambria Math" w:hAnsi="Cambria Math"/>
-            </w:rPr>
-            <m:t>+</m:t>
-          </m:r>
-          <m:f>
-            <m:fPr>
-              <m:ctrlPr>
-                <w:rPr>
-                  <w:rFonts w:ascii="Cambria Math" w:hAnsi="Cambria Math"/>
-                  <w:i/>
-                </w:rPr>
-              </m:ctrlPr>
-            </m:fPr>
-            <m:num>
-              <m:r>
-                <w:rPr>
-                  <w:rFonts w:ascii="Cambria Math" w:hAnsi="Cambria Math"/>
-                </w:rPr>
-                <m:t>6,533</m:t>
-              </m:r>
-            </m:num>
-            <m:den>
-              <m:sSup>
-                <m:sSupPr>
-                  <m:ctrlPr>
-                    <w:rPr>
-                      <w:rFonts w:ascii="Cambria Math" w:hAnsi="Cambria Math"/>
-                      <w:i/>
-                    </w:rPr>
-                  </m:ctrlPr>
-                </m:sSupPr>
-                <m:e>
-                  <m:r>
-                    <w:rPr>
-                      <w:rFonts w:ascii="Cambria Math" w:hAnsi="Cambria Math"/>
-                    </w:rPr>
-                    <m:t>1.08</m:t>
-                  </m:r>
-                </m:e>
-                <m:sup>
-                  <m:r>
-                    <w:rPr>
-                      <w:rFonts w:ascii="Cambria Math" w:hAnsi="Cambria Math"/>
-                    </w:rPr>
-                    <m:t>6</m:t>
-                  </m:r>
-                </m:sup>
-              </m:sSup>
-            </m:den>
-          </m:f>
-          <m:r>
-            <w:rPr>
-              <w:rFonts w:ascii="Cambria Math" w:hAnsi="Cambria Math"/>
-            </w:rPr>
-            <m:t xml:space="preserve">=$10,165.50 million </m:t>
-          </m:r>
-        </m:oMath>
-      </m:oMathPara>
-    </w:p>
-    <w:p>
-      <w:pPr>
-        <w:rPr>
-          <w:rFonts w:ascii="Lucida Sans Typewriter" w:hAnsi="Lucida Sans Typewriter"/>
-        </w:rPr>
-      </w:pPr>
-      <w:r>
-        <w:rPr>
-          <w:rFonts w:ascii="Lucida Sans Typewriter" w:hAnsi="Lucida Sans Typewriter"/>
-        </w:rPr>
-        <w:t xml:space="preserve">Thus, the present value of all the operating lease comes out to be </w:t>
-      </w:r>
-      <w:r>
-        <w:rPr>
-          <w:rFonts w:ascii="Lucida Sans Typewriter" w:hAnsi="Lucida Sans Typewriter"/>
-          <w:b/>
-          <w:bCs/>
-        </w:rPr>
-        <w:t>$10,165.50 million</w:t>
-      </w:r>
-      <w:r>
-        <w:rPr>
-          <w:rFonts w:ascii="Lucida Sans Typewriter" w:hAnsi="Lucida Sans Typewriter"/>
-        </w:rPr>
-        <w:t>.</w:t>
-      </w:r>
-    </w:p>
-    <w:p>
-      <w:pPr>
-        <w:rPr>
-          <w:rFonts w:ascii="Lucida Sans Typewriter" w:hAnsi="Lucida Sans Typewriter"/>
-        </w:rPr>
-      </w:pPr>
-      <w:r>
-        <w:rPr>
-          <w:rFonts w:ascii="Lucida Sans Typewriter" w:hAnsi="Lucida Sans Typewriter"/>
-        </w:rPr>
-        <w:t>(2)</w:t>
-      </w:r>
-    </w:p>
-    <w:p>
-      <w:pPr>
-        <w:rPr>
-          <w:rFonts w:ascii="Lucida Sans Typewriter" w:hAnsi="Lucida Sans Typewriter"/>
-        </w:rPr>
-      </w:pPr>
-      <w:r>
-        <w:rPr>
-          <w:rFonts w:ascii="Lucida Sans Typewriter" w:hAnsi="Lucida Sans Typewriter"/>
-        </w:rPr>
-        <w:t xml:space="preserve">If we were to capitalize the </w:t>
-      </w:r>
-      <w:r>
-        <w:rPr>
-          <w:rFonts w:ascii="Lucida Sans Typewriter" w:hAnsi="Lucida Sans Typewriter"/>
-        </w:rPr>
-        <w:t xml:space="preserve">operating leases, we need to </w:t>
-      </w:r>
-      <w:r>
-        <w:rPr>
-          <w:rFonts w:ascii="Lucida Sans Typewriter" w:hAnsi="Lucida Sans Typewriter"/>
-        </w:rPr>
-        <w:t>create a liability for the same.</w:t>
-      </w:r>
-    </w:p>
-    <w:p>
-      <w:pPr>
-        <w:rPr>
-          <w:rFonts w:ascii="Lucida Sans Typewriter" w:hAnsi="Lucida Sans Typewriter"/>
-        </w:rPr>
-      </w:pPr>
-      <w:r>
-        <w:rPr>
-          <w:rFonts w:ascii="Lucida Sans Typewriter" w:hAnsi="Lucida Sans Typewriter"/>
-        </w:rPr>
-        <w:t>(a)</w:t>
-      </w:r>
-    </w:p>
     <w:tbl>
       <w:tblPr>
         <w:tblStyle w:val="TableGrid"/>
@@ -451,16 +39,15 @@
         <w:tblLook w:val="04A0" w:firstRow="1" w:lastRow="0" w:firstColumn="1" w:lastColumn="0" w:noHBand="0" w:noVBand="1"/>
       </w:tblPr>
       <w:tblGrid>
-        <w:gridCol w:w="1413"/>
-        <w:gridCol w:w="3969"/>
-        <w:gridCol w:w="1843"/>
-        <w:gridCol w:w="1791"/>
+        <w:gridCol w:w="4248"/>
+        <w:gridCol w:w="2693"/>
+        <w:gridCol w:w="2075"/>
       </w:tblGrid>
       <w:tr>
         <w:tc>
           <w:tcPr>
             <w:tcW w:w="9016" w:type="dxa"/>
-            <w:gridSpan w:val="4"/>
+            <w:gridSpan w:val="3"/>
           </w:tcPr>
           <w:p>
             <w:pPr>
@@ -481,7 +68,7 @@
               <w:rPr>
                 <w:rFonts w:ascii="Lucida Sans Typewriter" w:hAnsi="Lucida Sans Typewriter"/>
               </w:rPr>
-              <w:t>JOURNAL ENTRY FOR LEASE CAPITALIZATION</w:t>
+              <w:t>JOURNAL ENTRY FOR PAYMENT</w:t>
             </w:r>
           </w:p>
           <w:p>
@@ -495,7 +82,7 @@
               <w:rPr>
                 <w:rFonts w:ascii="Lucida Sans Typewriter" w:hAnsi="Lucida Sans Typewriter"/>
               </w:rPr>
-              <w:t>(Amounts in millions of $)</w:t>
+              <w:t>(Amount in millions of $)</w:t>
             </w:r>
           </w:p>
           <w:p>
@@ -511,409 +98,7 @@
       <w:tr>
         <w:tc>
           <w:tcPr>
-            <w:tcW w:w="1413" w:type="dxa"/>
-          </w:tcPr>
-          <w:p>
-            <w:pPr>
-              <w:jc w:val="center"/>
-              <w:rPr>
-                <w:rFonts w:ascii="Lucida Sans Typewriter" w:hAnsi="Lucida Sans Typewriter"/>
-              </w:rPr>
-            </w:pPr>
-            <w:r>
-              <w:rPr>
-                <w:rFonts w:ascii="Lucida Sans Typewriter" w:hAnsi="Lucida Sans Typewriter"/>
-              </w:rPr>
-              <w:t>Date</w:t>
-            </w:r>
-          </w:p>
-        </w:tc>
-        <w:tc>
-          <w:tcPr>
-            <w:tcW w:w="3969" w:type="dxa"/>
-          </w:tcPr>
-          <w:p>
-            <w:pPr>
-              <w:rPr>
-                <w:rFonts w:ascii="Lucida Sans Typewriter" w:hAnsi="Lucida Sans Typewriter"/>
-              </w:rPr>
-            </w:pPr>
-            <w:r>
-              <w:rPr>
-                <w:rFonts w:ascii="Lucida Sans Typewriter" w:hAnsi="Lucida Sans Typewriter"/>
-              </w:rPr>
-              <w:t xml:space="preserve">Particulars </w:t>
-            </w:r>
-          </w:p>
-        </w:tc>
-        <w:tc>
-          <w:tcPr>
-            <w:tcW w:w="1843" w:type="dxa"/>
-          </w:tcPr>
-          <w:p>
-            <w:pPr>
-              <w:jc w:val="right"/>
-              <w:rPr>
-                <w:rFonts w:ascii="Lucida Sans Typewriter" w:hAnsi="Lucida Sans Typewriter"/>
-              </w:rPr>
-            </w:pPr>
-            <w:r>
-              <w:rPr>
-                <w:rFonts w:ascii="Lucida Sans Typewriter" w:hAnsi="Lucida Sans Typewriter"/>
-              </w:rPr>
-              <w:t>Debit</w:t>
-            </w:r>
-          </w:p>
-        </w:tc>
-        <w:tc>
-          <w:tcPr>
-            <w:tcW w:w="1791" w:type="dxa"/>
-          </w:tcPr>
-          <w:p>
-            <w:pPr>
-              <w:jc w:val="right"/>
-              <w:rPr>
-                <w:rFonts w:ascii="Lucida Sans Typewriter" w:hAnsi="Lucida Sans Typewriter"/>
-              </w:rPr>
-            </w:pPr>
-            <w:r>
-              <w:rPr>
-                <w:rFonts w:ascii="Lucida Sans Typewriter" w:hAnsi="Lucida Sans Typewriter"/>
-              </w:rPr>
-              <w:t>Credit</w:t>
-            </w:r>
-          </w:p>
-        </w:tc>
-      </w:tr>
-      <w:tr>
-        <w:tc>
-          <w:tcPr>
-            <w:tcW w:w="1413" w:type="dxa"/>
-          </w:tcPr>
-          <w:p>
-            <w:pPr>
-              <w:rPr>
-                <w:rFonts w:ascii="Lucida Sans Typewriter" w:hAnsi="Lucida Sans Typewriter"/>
-              </w:rPr>
-            </w:pPr>
-            <w:r>
-              <w:rPr>
-                <w:rFonts w:ascii="Lucida Sans Typewriter" w:hAnsi="Lucida Sans Typewriter"/>
-              </w:rPr>
-              <w:t>June 1, 2011</w:t>
-            </w:r>
-          </w:p>
-        </w:tc>
-        <w:tc>
-          <w:tcPr>
-            <w:tcW w:w="3969" w:type="dxa"/>
-          </w:tcPr>
-          <w:p>
-            <w:pPr>
-              <w:rPr>
-                <w:rFonts w:ascii="Lucida Sans Typewriter" w:hAnsi="Lucida Sans Typewriter"/>
-              </w:rPr>
-            </w:pPr>
-            <w:r>
-              <w:rPr>
-                <w:rFonts w:ascii="Lucida Sans Typewriter" w:hAnsi="Lucida Sans Typewriter"/>
-              </w:rPr>
-              <w:t>Leased Assets</w:t>
-            </w:r>
-          </w:p>
-          <w:p>
-            <w:pPr>
-              <w:rPr>
-                <w:rFonts w:ascii="Lucida Sans Typewriter" w:hAnsi="Lucida Sans Typewriter"/>
-              </w:rPr>
-            </w:pPr>
-            <w:r>
-              <w:rPr>
-                <w:rFonts w:ascii="Lucida Sans Typewriter" w:hAnsi="Lucida Sans Typewriter"/>
-              </w:rPr>
-              <w:t xml:space="preserve">  To Lease Obligations</w:t>
-            </w:r>
-          </w:p>
-          <w:p>
-            <w:pPr>
-              <w:rPr>
-                <w:rFonts w:ascii="Lucida Sans Typewriter" w:hAnsi="Lucida Sans Typewriter"/>
-              </w:rPr>
-            </w:pPr>
-          </w:p>
-          <w:p>
-            <w:pPr>
-              <w:rPr>
-                <w:rFonts w:ascii="Lucida Sans Typewriter" w:hAnsi="Lucida Sans Typewriter"/>
-                <w:sz w:val="20"/>
-                <w:szCs w:val="20"/>
-              </w:rPr>
-            </w:pPr>
-            <w:r>
-              <w:rPr>
-                <w:rFonts w:ascii="Lucida Sans Typewriter" w:hAnsi="Lucida Sans Typewriter"/>
-                <w:sz w:val="20"/>
-                <w:szCs w:val="20"/>
-              </w:rPr>
-              <w:t>(Being creation of a capital lease for the operational leases.)</w:t>
-            </w:r>
-          </w:p>
-        </w:tc>
-        <w:tc>
-          <w:tcPr>
-            <w:tcW w:w="1843" w:type="dxa"/>
-          </w:tcPr>
-          <w:p>
-            <w:pPr>
-              <w:jc w:val="right"/>
-              <w:rPr>
-                <w:rFonts w:ascii="Lucida Sans Typewriter" w:hAnsi="Lucida Sans Typewriter"/>
-              </w:rPr>
-            </w:pPr>
-            <w:r>
-              <w:rPr>
-                <w:rFonts w:ascii="Lucida Sans Typewriter" w:hAnsi="Lucida Sans Typewriter"/>
-              </w:rPr>
-              <w:t>10,165.50</w:t>
-            </w:r>
-          </w:p>
-        </w:tc>
-        <w:tc>
-          <w:tcPr>
-            <w:tcW w:w="1791" w:type="dxa"/>
-          </w:tcPr>
-          <w:p>
-            <w:pPr>
-              <w:rPr>
-                <w:rFonts w:ascii="Lucida Sans Typewriter" w:hAnsi="Lucida Sans Typewriter"/>
-              </w:rPr>
-            </w:pPr>
-          </w:p>
-          <w:p>
-            <w:pPr>
-              <w:jc w:val="right"/>
-              <w:rPr>
-                <w:rFonts w:ascii="Lucida Sans Typewriter" w:hAnsi="Lucida Sans Typewriter"/>
-              </w:rPr>
-            </w:pPr>
-            <w:r>
-              <w:rPr>
-                <w:rFonts w:ascii="Lucida Sans Typewriter" w:hAnsi="Lucida Sans Typewriter"/>
-              </w:rPr>
-              <w:t>10,165.50</w:t>
-            </w:r>
-          </w:p>
-        </w:tc>
-      </w:tr>
-    </w:tbl>
-    <w:p>
-      <w:pPr>
-        <w:rPr>
-          <w:rFonts w:ascii="Lucida Sans Typewriter" w:hAnsi="Lucida Sans Typewriter"/>
-        </w:rPr>
-      </w:pPr>
-      <w:r>
-        <w:rPr>
-          <w:rFonts w:ascii="Lucida Sans Typewriter" w:hAnsi="Lucida Sans Typewriter"/>
-        </w:rPr>
-        <w:t xml:space="preserve"> </w:t>
-      </w:r>
-    </w:p>
-    <w:p>
-      <w:pPr>
-        <w:rPr>
-          <w:rFonts w:ascii="Lucida Sans Typewriter" w:hAnsi="Lucida Sans Typewriter"/>
-        </w:rPr>
-      </w:pPr>
-      <w:r>
-        <w:rPr>
-          <w:rFonts w:ascii="Lucida Sans Typewriter" w:hAnsi="Lucida Sans Typewriter"/>
-        </w:rPr>
-        <w:t>(b)</w:t>
-      </w:r>
-    </w:p>
-    <w:p>
-      <w:pPr>
-        <w:rPr>
-          <w:rFonts w:ascii="Lucida Sans Typewriter" w:hAnsi="Lucida Sans Typewriter"/>
-        </w:rPr>
-      </w:pPr>
-      <w:r>
-        <w:rPr>
-          <w:rFonts w:ascii="Lucida Sans Typewriter" w:hAnsi="Lucida Sans Typewriter"/>
-        </w:rPr>
-        <w:t>For the first year, the interest expense on the capitalized costs will be $10,165.50 x 0.1 = $1,016.55. The payment for the lease will be $1,794 million. Thus, the lease obligations will reduce by $1,794 - $1,016.55 = $777.45.</w:t>
-      </w:r>
-    </w:p>
-    <w:tbl>
-      <w:tblPr>
-        <w:tblStyle w:val="TableGrid"/>
-        <w:tblW w:w="0" w:type="auto"/>
-        <w:tblLook w:val="04A0" w:firstRow="1" w:lastRow="0" w:firstColumn="1" w:lastColumn="0" w:noHBand="0" w:noVBand="1"/>
-      </w:tblPr>
-      <w:tblGrid>
-        <w:gridCol w:w="1413"/>
-        <w:gridCol w:w="3969"/>
-        <w:gridCol w:w="1843"/>
-        <w:gridCol w:w="1791"/>
-      </w:tblGrid>
-      <w:tr>
-        <w:tc>
-          <w:tcPr>
-            <w:tcW w:w="9016" w:type="dxa"/>
-            <w:gridSpan w:val="4"/>
-          </w:tcPr>
-          <w:p>
-            <w:pPr>
-              <w:jc w:val="center"/>
-              <w:rPr>
-                <w:rFonts w:ascii="Lucida Sans Typewriter" w:hAnsi="Lucida Sans Typewriter"/>
-              </w:rPr>
-            </w:pPr>
-          </w:p>
-          <w:p>
-            <w:pPr>
-              <w:jc w:val="center"/>
-              <w:rPr>
-                <w:rFonts w:ascii="Lucida Sans Typewriter" w:hAnsi="Lucida Sans Typewriter"/>
-              </w:rPr>
-            </w:pPr>
-            <w:r>
-              <w:rPr>
-                <w:rFonts w:ascii="Lucida Sans Typewriter" w:hAnsi="Lucida Sans Typewriter"/>
-              </w:rPr>
-              <w:t>JOURNAL ENTRY FOR LEASE CAPITALIZATION</w:t>
-            </w:r>
-          </w:p>
-          <w:p>
-            <w:pPr>
-              <w:jc w:val="center"/>
-              <w:rPr>
-                <w:rFonts w:ascii="Lucida Sans Typewriter" w:hAnsi="Lucida Sans Typewriter"/>
-              </w:rPr>
-            </w:pPr>
-            <w:r>
-              <w:rPr>
-                <w:rFonts w:ascii="Lucida Sans Typewriter" w:hAnsi="Lucida Sans Typewriter"/>
-              </w:rPr>
-              <w:t>(Amounts in millions of $)</w:t>
-            </w:r>
-          </w:p>
-          <w:p>
-            <w:pPr>
-              <w:jc w:val="center"/>
-              <w:rPr>
-                <w:rFonts w:ascii="Lucida Sans Typewriter" w:hAnsi="Lucida Sans Typewriter"/>
-              </w:rPr>
-            </w:pPr>
-          </w:p>
-        </w:tc>
-      </w:tr>
-      <w:tr>
-        <w:tc>
-          <w:tcPr>
-            <w:tcW w:w="1413" w:type="dxa"/>
-          </w:tcPr>
-          <w:p>
-            <w:pPr>
-              <w:jc w:val="center"/>
-              <w:rPr>
-                <w:rFonts w:ascii="Lucida Sans Typewriter" w:hAnsi="Lucida Sans Typewriter"/>
-              </w:rPr>
-            </w:pPr>
-            <w:r>
-              <w:rPr>
-                <w:rFonts w:ascii="Lucida Sans Typewriter" w:hAnsi="Lucida Sans Typewriter"/>
-              </w:rPr>
-              <w:t>Date</w:t>
-            </w:r>
-          </w:p>
-        </w:tc>
-        <w:tc>
-          <w:tcPr>
-            <w:tcW w:w="3969" w:type="dxa"/>
-          </w:tcPr>
-          <w:p>
-            <w:pPr>
-              <w:rPr>
-                <w:rFonts w:ascii="Lucida Sans Typewriter" w:hAnsi="Lucida Sans Typewriter"/>
-              </w:rPr>
-            </w:pPr>
-            <w:r>
-              <w:rPr>
-                <w:rFonts w:ascii="Lucida Sans Typewriter" w:hAnsi="Lucida Sans Typewriter"/>
-              </w:rPr>
-              <w:t xml:space="preserve">Particulars </w:t>
-            </w:r>
-          </w:p>
-        </w:tc>
-        <w:tc>
-          <w:tcPr>
-            <w:tcW w:w="1843" w:type="dxa"/>
-          </w:tcPr>
-          <w:p>
-            <w:pPr>
-              <w:jc w:val="right"/>
-              <w:rPr>
-                <w:rFonts w:ascii="Lucida Sans Typewriter" w:hAnsi="Lucida Sans Typewriter"/>
-              </w:rPr>
-            </w:pPr>
-            <w:r>
-              <w:rPr>
-                <w:rFonts w:ascii="Lucida Sans Typewriter" w:hAnsi="Lucida Sans Typewriter"/>
-              </w:rPr>
-              <w:t>Debit</w:t>
-            </w:r>
-          </w:p>
-        </w:tc>
-        <w:tc>
-          <w:tcPr>
-            <w:tcW w:w="1791" w:type="dxa"/>
-          </w:tcPr>
-          <w:p>
-            <w:pPr>
-              <w:jc w:val="right"/>
-              <w:rPr>
-                <w:rFonts w:ascii="Lucida Sans Typewriter" w:hAnsi="Lucida Sans Typewriter"/>
-              </w:rPr>
-            </w:pPr>
-            <w:r>
-              <w:rPr>
-                <w:rFonts w:ascii="Lucida Sans Typewriter" w:hAnsi="Lucida Sans Typewriter"/>
-              </w:rPr>
-              <w:t>Credit</w:t>
-            </w:r>
-          </w:p>
-        </w:tc>
-      </w:tr>
-      <w:tr>
-        <w:tc>
-          <w:tcPr>
-            <w:tcW w:w="1413" w:type="dxa"/>
-          </w:tcPr>
-          <w:p>
-            <w:pPr>
-              <w:rPr>
-                <w:rFonts w:ascii="Lucida Sans Typewriter" w:hAnsi="Lucida Sans Typewriter"/>
-              </w:rPr>
-            </w:pPr>
-            <w:r>
-              <w:rPr>
-                <w:rFonts w:ascii="Lucida Sans Typewriter" w:hAnsi="Lucida Sans Typewriter"/>
-              </w:rPr>
-              <w:t>June 1, 201</w:t>
-            </w:r>
-            <w:r>
-              <w:rPr>
-                <w:rFonts w:ascii="Lucida Sans Typewriter" w:hAnsi="Lucida Sans Typewriter"/>
-              </w:rPr>
-              <w:t>2</w:t>
-            </w:r>
-          </w:p>
-        </w:tc>
-        <w:tc>
-          <w:tcPr>
-            <w:tcW w:w="3969" w:type="dxa"/>
+            <w:tcW w:w="4248" w:type="dxa"/>
           </w:tcPr>
           <w:p>
             <w:pPr>
@@ -938,7 +123,7 @@
               <w:rPr>
                 <w:rFonts w:ascii="Lucida Sans Typewriter" w:hAnsi="Lucida Sans Typewriter"/>
               </w:rPr>
-              <w:t>Lease Obligations</w:t>
+              <w:t>Capital Lease Obligations</w:t>
             </w:r>
           </w:p>
           <w:p>
@@ -975,21 +160,13 @@
                 <w:sz w:val="20"/>
                 <w:szCs w:val="20"/>
               </w:rPr>
-              <w:t xml:space="preserve">(Being </w:t>
-            </w:r>
-            <w:r>
-              <w:rPr>
-                <w:rFonts w:ascii="Lucida Sans Typewriter" w:hAnsi="Lucida Sans Typewriter"/>
-                <w:sz w:val="20"/>
-                <w:szCs w:val="20"/>
-              </w:rPr>
-              <w:t>first payment.)</w:t>
+              <w:t>(Being payment for the lease due in 2013.)</w:t>
             </w:r>
           </w:p>
         </w:tc>
         <w:tc>
           <w:tcPr>
-            <w:tcW w:w="1843" w:type="dxa"/>
+            <w:tcW w:w="2693" w:type="dxa"/>
           </w:tcPr>
           <w:p>
             <w:pPr>
@@ -1002,7 +179,7 @@
               <w:rPr>
                 <w:rFonts w:ascii="Lucida Sans Typewriter" w:hAnsi="Lucida Sans Typewriter"/>
               </w:rPr>
-              <w:t>1,016.55</w:t>
+              <w:t>77</w:t>
             </w:r>
           </w:p>
           <w:p>
@@ -1016,17 +193,16 @@
               <w:rPr>
                 <w:rFonts w:ascii="Lucida Sans Typewriter" w:hAnsi="Lucida Sans Typewriter"/>
               </w:rPr>
-              <w:t>777.45</w:t>
+              <w:t>29</w:t>
             </w:r>
           </w:p>
         </w:tc>
         <w:tc>
           <w:tcPr>
-            <w:tcW w:w="1791" w:type="dxa"/>
+            <w:tcW w:w="2075" w:type="dxa"/>
           </w:tcPr>
           <w:p>
             <w:pPr>
-              <w:jc w:val="right"/>
               <w:rPr>
                 <w:rFonts w:ascii="Lucida Sans Typewriter" w:hAnsi="Lucida Sans Typewriter"/>
               </w:rPr>
@@ -1034,7 +210,6 @@
           </w:p>
           <w:p>
             <w:pPr>
-              <w:jc w:val="right"/>
               <w:rPr>
                 <w:rFonts w:ascii="Lucida Sans Typewriter" w:hAnsi="Lucida Sans Typewriter"/>
               </w:rPr>
@@ -1051,7 +226,7 @@
               <w:rPr>
                 <w:rFonts w:ascii="Lucida Sans Typewriter" w:hAnsi="Lucida Sans Typewriter"/>
               </w:rPr>
-              <w:t>1,794.00</w:t>
+              <w:t>106</w:t>
             </w:r>
           </w:p>
         </w:tc>
@@ -1074,14 +249,20 @@
         <w:rPr>
           <w:rFonts w:ascii="Lucida Sans Typewriter" w:hAnsi="Lucida Sans Typewriter"/>
         </w:rPr>
-        <w:lastRenderedPageBreak/>
-        <w:t>(</w:t>
+        <w:t>(2)</w:t>
       </w:r>
+    </w:p>
+    <w:p>
+      <w:pPr>
+        <w:rPr>
+          <w:rFonts w:ascii="Lucida Sans Typewriter" w:hAnsi="Lucida Sans Typewriter"/>
+        </w:rPr>
+      </w:pPr>
       <w:r>
         <w:rPr>
           <w:rFonts w:ascii="Lucida Sans Typewriter" w:hAnsi="Lucida Sans Typewriter"/>
         </w:rPr>
-        <w:t>3)</w:t>
+        <w:t xml:space="preserve">In the assets, there is an amortization of $588/20 = $29.4 million every year. </w:t>
       </w:r>
     </w:p>
     <w:p>
@@ -1094,176 +275,80 @@
         <w:rPr>
           <w:rFonts w:ascii="Lucida Sans Typewriter" w:hAnsi="Lucida Sans Typewriter"/>
         </w:rPr>
-        <w:t>The debt-to-equity ratio is given by:</w:t>
+        <w:t>Thus, we see that the assets will decrease by $29.4 million while the capital leases obligation is reduced by $29 million.</w:t>
       </w:r>
     </w:p>
     <w:p>
       <w:pPr>
         <w:rPr>
-          <w:rFonts w:ascii="Lucida Sans Typewriter" w:eastAsiaTheme="minorEastAsia" w:hAnsi="Lucida Sans Typewriter"/>
-        </w:rPr>
-      </w:pPr>
-      <m:oMathPara>
-        <m:oMath>
-          <m:r>
-            <w:rPr>
-              <w:rFonts w:ascii="Cambria Math" w:hAnsi="Cambria Math"/>
-            </w:rPr>
-            <m:t>D-E ratio=</m:t>
-          </m:r>
-          <m:f>
-            <m:fPr>
-              <m:ctrlPr>
-                <w:rPr>
-                  <w:rFonts w:ascii="Cambria Math" w:hAnsi="Cambria Math"/>
-                  <w:i/>
-                </w:rPr>
-              </m:ctrlPr>
-            </m:fPr>
-            <m:num>
-              <m:r>
-                <w:rPr>
-                  <w:rFonts w:ascii="Cambria Math" w:hAnsi="Cambria Math"/>
-                </w:rPr>
-                <m:t>Total liabilities</m:t>
-              </m:r>
-            </m:num>
-            <m:den>
-              <m:r>
-                <w:rPr>
-                  <w:rFonts w:ascii="Cambria Math" w:hAnsi="Cambria Math"/>
-                </w:rPr>
-                <m:t>Total SE</m:t>
-              </m:r>
-            </m:den>
-          </m:f>
-          <m:r>
-            <w:rPr>
-              <w:rFonts w:ascii="Cambria Math" w:hAnsi="Cambria Math"/>
-            </w:rPr>
-            <m:t>=</m:t>
-          </m:r>
-          <m:f>
-            <m:fPr>
-              <m:ctrlPr>
-                <w:rPr>
-                  <w:rFonts w:ascii="Cambria Math" w:hAnsi="Cambria Math"/>
-                  <w:i/>
-                </w:rPr>
-              </m:ctrlPr>
-            </m:fPr>
-            <m:num>
-              <m:r>
-                <w:rPr>
-                  <w:rFonts w:ascii="Cambria Math" w:hAnsi="Cambria Math"/>
-                </w:rPr>
-                <m:t>$27,835-$15,220</m:t>
-              </m:r>
-            </m:num>
-            <m:den>
-              <m:r>
-                <w:rPr>
-                  <w:rFonts w:ascii="Cambria Math" w:hAnsi="Cambria Math"/>
-                </w:rPr>
-                <m:t>$15,220</m:t>
-              </m:r>
-            </m:den>
-          </m:f>
-          <m:r>
-            <w:rPr>
-              <w:rFonts w:ascii="Cambria Math" w:hAnsi="Cambria Math"/>
-            </w:rPr>
-            <m:t>=0.83</m:t>
-          </m:r>
-        </m:oMath>
-      </m:oMathPara>
-    </w:p>
-    <w:p>
-      <w:pPr>
-        <w:rPr>
-          <w:rFonts w:ascii="Lucida Sans Typewriter" w:eastAsiaTheme="minorEastAsia" w:hAnsi="Lucida Sans Typewriter"/>
+          <w:rFonts w:ascii="Lucida Sans Typewriter" w:hAnsi="Lucida Sans Typewriter"/>
         </w:rPr>
       </w:pPr>
       <w:r>
         <w:rPr>
-          <w:rFonts w:ascii="Lucida Sans Typewriter" w:eastAsiaTheme="minorEastAsia" w:hAnsi="Lucida Sans Typewriter"/>
+          <w:rFonts w:ascii="Lucida Sans Typewriter" w:hAnsi="Lucida Sans Typewriter"/>
         </w:rPr>
-        <w:t>If they capitalized all their operational leases, then the new value of the debt-to-equity ratio will become:</w:t>
+        <w:t>Thus, we have the following:</w:t>
       </w:r>
     </w:p>
     <w:p>
       <w:pPr>
         <w:rPr>
-          <w:rFonts w:ascii="Lucida Sans Typewriter" w:eastAsiaTheme="minorEastAsia" w:hAnsi="Lucida Sans Typewriter"/>
-        </w:rPr>
-      </w:pPr>
-      <m:oMathPara>
-        <m:oMath>
-          <m:r>
-            <w:rPr>
-              <w:rFonts w:ascii="Cambria Math" w:hAnsi="Cambria Math"/>
-            </w:rPr>
-            <m:t>D-E ratio=</m:t>
-          </m:r>
-          <m:f>
-            <m:fPr>
-              <m:ctrlPr>
-                <w:rPr>
-                  <w:rFonts w:ascii="Cambria Math" w:hAnsi="Cambria Math"/>
-                  <w:i/>
-                </w:rPr>
-              </m:ctrlPr>
-            </m:fPr>
-            <m:num>
-              <m:r>
-                <w:rPr>
-                  <w:rFonts w:ascii="Cambria Math" w:hAnsi="Cambria Math"/>
-                </w:rPr>
-                <m:t>$27,835-$15,220+$10,165.50</m:t>
-              </m:r>
-            </m:num>
-            <m:den>
-              <m:r>
-                <w:rPr>
-                  <w:rFonts w:ascii="Cambria Math" w:hAnsi="Cambria Math"/>
-                </w:rPr>
-                <m:t>$15,220</m:t>
-              </m:r>
-            </m:den>
-          </m:f>
-          <m:r>
-            <w:rPr>
-              <w:rFonts w:ascii="Cambria Math" w:hAnsi="Cambria Math"/>
-            </w:rPr>
-            <m:t>=1.50</m:t>
-          </m:r>
-        </m:oMath>
-      </m:oMathPara>
-    </w:p>
-    <w:p>
-      <w:pPr>
-        <w:rPr>
-          <w:rFonts w:ascii="Lucida Sans Typewriter" w:eastAsiaTheme="minorEastAsia" w:hAnsi="Lucida Sans Typewriter"/>
+          <w:rFonts w:ascii="Lucida Sans Typewriter" w:hAnsi="Lucida Sans Typewriter"/>
+          <w:b/>
+          <w:bCs/>
         </w:rPr>
       </w:pPr>
       <w:r>
         <w:rPr>
-          <w:rFonts w:ascii="Lucida Sans Typewriter" w:eastAsiaTheme="minorEastAsia" w:hAnsi="Lucida Sans Typewriter"/>
+          <w:rFonts w:ascii="Lucida Sans Typewriter" w:hAnsi="Lucida Sans Typewriter"/>
+          <w:b/>
+          <w:bCs/>
         </w:rPr>
-        <w:t xml:space="preserve">There is a very huge jump in the D/E ratio when the operational leases are capitalized, which indicates that FedEx might be making its leases operational to keep the D/E ratio in control as well. </w:t>
+        <w:t>Capital lease Assets = $588 - $29.4 = $558.6 million</w:t>
       </w:r>
     </w:p>
     <w:p>
       <w:pPr>
         <w:rPr>
           <w:rFonts w:ascii="Lucida Sans Typewriter" w:hAnsi="Lucida Sans Typewriter"/>
+          <w:b/>
+          <w:bCs/>
         </w:rPr>
       </w:pPr>
       <w:r>
         <w:rPr>
-          <w:rFonts w:ascii="Lucida Sans Typewriter" w:eastAsiaTheme="minorEastAsia" w:hAnsi="Lucida Sans Typewriter"/>
+          <w:rFonts w:ascii="Lucida Sans Typewriter" w:hAnsi="Lucida Sans Typewriter"/>
+          <w:b/>
+          <w:bCs/>
         </w:rPr>
-        <w:t>A D/E ratio &gt; 1 is always presumed to be an unstable company, which indicates that FedEx needed to keep their operational leases mainly.</w:t>
+        <w:t>Total Capital lease Obligations = $449 - $29 = $420 million</w:t>
+      </w:r>
+    </w:p>
+    <w:p>
+      <w:pPr>
+        <w:rPr>
+          <w:rFonts w:ascii="Lucida Sans Typewriter" w:hAnsi="Lucida Sans Typewriter"/>
+        </w:rPr>
+      </w:pPr>
+      <w:r>
+        <w:rPr>
+          <w:rFonts w:ascii="Lucida Sans Typewriter" w:hAnsi="Lucida Sans Typewriter"/>
+        </w:rPr>
+        <w:t>(3)</w:t>
+      </w:r>
+    </w:p>
+    <w:p>
+      <w:pPr>
+        <w:rPr>
+          <w:rFonts w:ascii="Lucida Sans Typewriter" w:hAnsi="Lucida Sans Typewriter"/>
+        </w:rPr>
+      </w:pPr>
+      <w:r>
+        <w:rPr>
+          <w:rFonts w:ascii="Lucida Sans Typewriter" w:hAnsi="Lucida Sans Typewriter"/>
+        </w:rPr>
+        <w:t xml:space="preserve">They are different because the liability represents the owing of the Home Depot towards the lessor (which is why it is amortized using effective interest amortization) while the asset represents the owned property of Home Depot (since it is a capital lease), meaning that Home Depot needs to handle the asset’s amortization differently (usually as a straight line, since DDB is complicated). </w:t>
       </w:r>
     </w:p>
     <w:p>

</xml_diff>

<commit_message>
#50: Added 9-77, pension analysis!
</commit_message>
<xml_diff>
--- a/Chapter 09/Problems/09-53.docx
+++ b/Chapter 09/Problems/09-53.docx
@@ -32,212 +32,18 @@
         <w:t>(1)</w:t>
       </w:r>
     </w:p>
-    <w:tbl>
-      <w:tblPr>
-        <w:tblStyle w:val="TableGrid"/>
-        <w:tblW w:w="0" w:type="auto"/>
-        <w:tblLook w:val="04A0" w:firstRow="1" w:lastRow="0" w:firstColumn="1" w:lastColumn="0" w:noHBand="0" w:noVBand="1"/>
-      </w:tblPr>
-      <w:tblGrid>
-        <w:gridCol w:w="4248"/>
-        <w:gridCol w:w="2693"/>
-        <w:gridCol w:w="2075"/>
-      </w:tblGrid>
-      <w:tr>
-        <w:tc>
-          <w:tcPr>
-            <w:tcW w:w="9016" w:type="dxa"/>
-            <w:gridSpan w:val="3"/>
-          </w:tcPr>
-          <w:p>
-            <w:pPr>
-              <w:jc w:val="center"/>
-              <w:rPr>
-                <w:rFonts w:ascii="Lucida Sans Typewriter" w:hAnsi="Lucida Sans Typewriter"/>
-              </w:rPr>
-            </w:pPr>
-          </w:p>
-          <w:p>
-            <w:pPr>
-              <w:jc w:val="center"/>
-              <w:rPr>
-                <w:rFonts w:ascii="Lucida Sans Typewriter" w:hAnsi="Lucida Sans Typewriter"/>
-              </w:rPr>
-            </w:pPr>
-            <w:r>
-              <w:rPr>
-                <w:rFonts w:ascii="Lucida Sans Typewriter" w:hAnsi="Lucida Sans Typewriter"/>
-              </w:rPr>
-              <w:t>JOURNAL ENTRY FOR PAYMENT</w:t>
-            </w:r>
-          </w:p>
-          <w:p>
-            <w:pPr>
-              <w:jc w:val="center"/>
-              <w:rPr>
-                <w:rFonts w:ascii="Lucida Sans Typewriter" w:hAnsi="Lucida Sans Typewriter"/>
-              </w:rPr>
-            </w:pPr>
-            <w:r>
-              <w:rPr>
-                <w:rFonts w:ascii="Lucida Sans Typewriter" w:hAnsi="Lucida Sans Typewriter"/>
-              </w:rPr>
-              <w:t>(Amount in millions of $)</w:t>
-            </w:r>
-          </w:p>
-          <w:p>
-            <w:pPr>
-              <w:jc w:val="center"/>
-              <w:rPr>
-                <w:rFonts w:ascii="Lucida Sans Typewriter" w:hAnsi="Lucida Sans Typewriter"/>
-              </w:rPr>
-            </w:pPr>
-          </w:p>
-        </w:tc>
-      </w:tr>
-      <w:tr>
-        <w:tc>
-          <w:tcPr>
-            <w:tcW w:w="4248" w:type="dxa"/>
-          </w:tcPr>
-          <w:p>
-            <w:pPr>
-              <w:rPr>
-                <w:rFonts w:ascii="Lucida Sans Typewriter" w:hAnsi="Lucida Sans Typewriter"/>
-              </w:rPr>
-            </w:pPr>
-            <w:r>
-              <w:rPr>
-                <w:rFonts w:ascii="Lucida Sans Typewriter" w:hAnsi="Lucida Sans Typewriter"/>
-              </w:rPr>
-              <w:t>Interest Expense</w:t>
-            </w:r>
-          </w:p>
-          <w:p>
-            <w:pPr>
-              <w:rPr>
-                <w:rFonts w:ascii="Lucida Sans Typewriter" w:hAnsi="Lucida Sans Typewriter"/>
-              </w:rPr>
-            </w:pPr>
-            <w:r>
-              <w:rPr>
-                <w:rFonts w:ascii="Lucida Sans Typewriter" w:hAnsi="Lucida Sans Typewriter"/>
-              </w:rPr>
-              <w:t>Capital Lease Obligations</w:t>
-            </w:r>
-          </w:p>
-          <w:p>
-            <w:pPr>
-              <w:rPr>
-                <w:rFonts w:ascii="Lucida Sans Typewriter" w:hAnsi="Lucida Sans Typewriter"/>
-              </w:rPr>
-            </w:pPr>
-            <w:r>
-              <w:rPr>
-                <w:rFonts w:ascii="Lucida Sans Typewriter" w:hAnsi="Lucida Sans Typewriter"/>
-              </w:rPr>
-              <w:t xml:space="preserve">  To Cash</w:t>
-            </w:r>
-          </w:p>
-          <w:p>
-            <w:pPr>
-              <w:rPr>
-                <w:rFonts w:ascii="Lucida Sans Typewriter" w:hAnsi="Lucida Sans Typewriter"/>
-              </w:rPr>
-            </w:pPr>
-          </w:p>
-          <w:p>
-            <w:pPr>
-              <w:rPr>
-                <w:rFonts w:ascii="Lucida Sans Typewriter" w:hAnsi="Lucida Sans Typewriter"/>
-                <w:sz w:val="20"/>
-                <w:szCs w:val="20"/>
-              </w:rPr>
-            </w:pPr>
-            <w:r>
-              <w:rPr>
-                <w:rFonts w:ascii="Lucida Sans Typewriter" w:hAnsi="Lucida Sans Typewriter"/>
-                <w:sz w:val="20"/>
-                <w:szCs w:val="20"/>
-              </w:rPr>
-              <w:t>(Being payment for the lease due in 2013.)</w:t>
-            </w:r>
-          </w:p>
-        </w:tc>
-        <w:tc>
-          <w:tcPr>
-            <w:tcW w:w="2693" w:type="dxa"/>
-          </w:tcPr>
-          <w:p>
-            <w:pPr>
-              <w:jc w:val="right"/>
-              <w:rPr>
-                <w:rFonts w:ascii="Lucida Sans Typewriter" w:hAnsi="Lucida Sans Typewriter"/>
-              </w:rPr>
-            </w:pPr>
-            <w:r>
-              <w:rPr>
-                <w:rFonts w:ascii="Lucida Sans Typewriter" w:hAnsi="Lucida Sans Typewriter"/>
-              </w:rPr>
-              <w:t>77</w:t>
-            </w:r>
-          </w:p>
-          <w:p>
-            <w:pPr>
-              <w:jc w:val="right"/>
-              <w:rPr>
-                <w:rFonts w:ascii="Lucida Sans Typewriter" w:hAnsi="Lucida Sans Typewriter"/>
-              </w:rPr>
-            </w:pPr>
-            <w:r>
-              <w:rPr>
-                <w:rFonts w:ascii="Lucida Sans Typewriter" w:hAnsi="Lucida Sans Typewriter"/>
-              </w:rPr>
-              <w:t>29</w:t>
-            </w:r>
-          </w:p>
-        </w:tc>
-        <w:tc>
-          <w:tcPr>
-            <w:tcW w:w="2075" w:type="dxa"/>
-          </w:tcPr>
-          <w:p>
-            <w:pPr>
-              <w:rPr>
-                <w:rFonts w:ascii="Lucida Sans Typewriter" w:hAnsi="Lucida Sans Typewriter"/>
-              </w:rPr>
-            </w:pPr>
-          </w:p>
-          <w:p>
-            <w:pPr>
-              <w:rPr>
-                <w:rFonts w:ascii="Lucida Sans Typewriter" w:hAnsi="Lucida Sans Typewriter"/>
-              </w:rPr>
-            </w:pPr>
-          </w:p>
-          <w:p>
-            <w:pPr>
-              <w:jc w:val="right"/>
-              <w:rPr>
-                <w:rFonts w:ascii="Lucida Sans Typewriter" w:hAnsi="Lucida Sans Typewriter"/>
-              </w:rPr>
-            </w:pPr>
-            <w:r>
-              <w:rPr>
-                <w:rFonts w:ascii="Lucida Sans Typewriter" w:hAnsi="Lucida Sans Typewriter"/>
-              </w:rPr>
-              <w:t>106</w:t>
-            </w:r>
-          </w:p>
-        </w:tc>
-      </w:tr>
-    </w:tbl>
     <w:p>
       <w:pPr>
         <w:rPr>
           <w:rFonts w:ascii="Lucida Sans Typewriter" w:hAnsi="Lucida Sans Typewriter"/>
         </w:rPr>
       </w:pPr>
+      <w:r>
+        <w:rPr>
+          <w:rFonts w:ascii="Lucida Sans Typewriter" w:hAnsi="Lucida Sans Typewriter"/>
+        </w:rPr>
+        <w:t>The assets for pension are underfunded by $67,651 - $51,051 = $16,600 million, which means that Boeing Company has promised more pension (which is hence a liability) than it has set aside for the employees (which is the asset).</w:t>
+      </w:r>
     </w:p>
     <w:p>
       <w:pPr>
@@ -249,6 +55,182 @@
         <w:rPr>
           <w:rFonts w:ascii="Lucida Sans Typewriter" w:hAnsi="Lucida Sans Typewriter"/>
         </w:rPr>
+        <w:t>Even the post-retirement benefits are underfunded by $7,997 - $1</w:t>
+      </w:r>
+      <w:r>
+        <w:rPr>
+          <w:rFonts w:ascii="Lucida Sans Typewriter" w:hAnsi="Lucida Sans Typewriter"/>
+        </w:rPr>
+        <w:t>02</w:t>
+      </w:r>
+      <w:r>
+        <w:rPr>
+          <w:rFonts w:ascii="Lucida Sans Typewriter" w:hAnsi="Lucida Sans Typewriter"/>
+        </w:rPr>
+        <w:t xml:space="preserve"> = $7,8</w:t>
+      </w:r>
+      <w:r>
+        <w:rPr>
+          <w:rFonts w:ascii="Lucida Sans Typewriter" w:hAnsi="Lucida Sans Typewriter"/>
+        </w:rPr>
+        <w:t>95</w:t>
+      </w:r>
+      <w:r>
+        <w:rPr>
+          <w:rFonts w:ascii="Lucida Sans Typewriter" w:hAnsi="Lucida Sans Typewriter"/>
+        </w:rPr>
+        <w:t xml:space="preserve"> million, which means again that Boeing Company promised more than it has set aside for its employees.</w:t>
+      </w:r>
+    </w:p>
+    <w:p>
+      <w:pPr>
+        <w:rPr>
+          <w:rFonts w:ascii="Lucida Sans Typewriter" w:hAnsi="Lucida Sans Typewriter"/>
+        </w:rPr>
+      </w:pPr>
+      <w:r>
+        <w:rPr>
+          <w:rFonts w:ascii="Lucida Sans Typewriter" w:hAnsi="Lucida Sans Typewriter"/>
+        </w:rPr>
+        <w:t xml:space="preserve">Looking at first glance, this seems </w:t>
+      </w:r>
+      <w:r>
+        <w:rPr>
+          <w:rFonts w:ascii="Lucida Sans Typewriter" w:hAnsi="Lucida Sans Typewriter"/>
+        </w:rPr>
+        <w:t xml:space="preserve">quite panicking for the employees, since the company is not setting aside enough assets to cover the retirement benefits. </w:t>
+      </w:r>
+    </w:p>
+    <w:p>
+      <w:pPr>
+        <w:rPr>
+          <w:rFonts w:ascii="Lucida Sans Typewriter" w:hAnsi="Lucida Sans Typewriter"/>
+        </w:rPr>
+      </w:pPr>
+      <w:r>
+        <w:rPr>
+          <w:rFonts w:ascii="Lucida Sans Typewriter" w:hAnsi="Lucida Sans Typewriter"/>
+        </w:rPr>
+        <w:t xml:space="preserve">However, the company is setting up enough assets to cover the employees who are probably going to retire within ~1-2 years of the fiscal year. </w:t>
+      </w:r>
+    </w:p>
+    <w:p>
+      <w:pPr>
+        <w:rPr>
+          <w:rFonts w:ascii="Lucida Sans Typewriter" w:hAnsi="Lucida Sans Typewriter"/>
+        </w:rPr>
+      </w:pPr>
+      <w:r>
+        <w:rPr>
+          <w:rFonts w:ascii="Lucida Sans Typewriter" w:hAnsi="Lucida Sans Typewriter"/>
+        </w:rPr>
+        <w:t xml:space="preserve">This is because Boeing Corporation is a huge company, and the assets of pension are </w:t>
+      </w:r>
+      <w:r>
+        <w:rPr>
+          <w:rFonts w:ascii="Lucida Sans Typewriter" w:hAnsi="Lucida Sans Typewriter"/>
+        </w:rPr>
+        <w:t xml:space="preserve">75.3% of the liabilities. Every year, Boeing is not expected to have more than 10% of its working force retiring next year (higher does not make sense?), so the assets set aside for the pension are enough for the people now. </w:t>
+      </w:r>
+    </w:p>
+    <w:p>
+      <w:pPr>
+        <w:rPr>
+          <w:rFonts w:ascii="Lucida Sans Typewriter" w:hAnsi="Lucida Sans Typewriter"/>
+        </w:rPr>
+      </w:pPr>
+      <w:r>
+        <w:rPr>
+          <w:rFonts w:ascii="Lucida Sans Typewriter" w:hAnsi="Lucida Sans Typewriter"/>
+        </w:rPr>
+        <w:t>For the post-retirement benefits other than pension, there is a serious concern. The assets are 1.3% of the liabilities, which is significantly smaller portion. Boeing might expect at least 1-5% workforce retiring, which could pose a significant pressure on the company.</w:t>
+      </w:r>
+    </w:p>
+    <w:p>
+      <w:pPr>
+        <w:rPr>
+          <w:rFonts w:ascii="Lucida Sans Typewriter" w:hAnsi="Lucida Sans Typewriter"/>
+        </w:rPr>
+      </w:pPr>
+      <w:r>
+        <w:rPr>
+          <w:rFonts w:ascii="Lucida Sans Typewriter" w:hAnsi="Lucida Sans Typewriter"/>
+        </w:rPr>
+        <w:t xml:space="preserve">Thus, the employees might find their pensions sufficiently covered but their other plans </w:t>
+      </w:r>
+      <w:r>
+        <w:rPr>
+          <w:rFonts w:ascii="Lucida Sans Typewriter" w:hAnsi="Lucida Sans Typewriter"/>
+        </w:rPr>
+        <w:t>seem</w:t>
+      </w:r>
+      <w:r>
+        <w:rPr>
+          <w:rFonts w:ascii="Lucida Sans Typewriter" w:hAnsi="Lucida Sans Typewriter"/>
+        </w:rPr>
+        <w:t xml:space="preserve"> to be on a hinge. </w:t>
+      </w:r>
+    </w:p>
+    <w:p>
+      <w:pPr>
+        <w:rPr>
+          <w:rFonts w:ascii="Lucida Sans Typewriter" w:hAnsi="Lucida Sans Typewriter"/>
+        </w:rPr>
+      </w:pPr>
+    </w:p>
+    <w:p>
+      <w:pPr>
+        <w:rPr>
+          <w:rFonts w:ascii="Lucida Sans Typewriter" w:hAnsi="Lucida Sans Typewriter"/>
+        </w:rPr>
+      </w:pPr>
+    </w:p>
+    <w:p>
+      <w:pPr>
+        <w:rPr>
+          <w:rFonts w:ascii="Lucida Sans Typewriter" w:hAnsi="Lucida Sans Typewriter"/>
+        </w:rPr>
+      </w:pPr>
+    </w:p>
+    <w:p>
+      <w:pPr>
+        <w:rPr>
+          <w:rFonts w:ascii="Lucida Sans Typewriter" w:hAnsi="Lucida Sans Typewriter"/>
+        </w:rPr>
+      </w:pPr>
+    </w:p>
+    <w:p>
+      <w:pPr>
+        <w:rPr>
+          <w:rFonts w:ascii="Lucida Sans Typewriter" w:hAnsi="Lucida Sans Typewriter"/>
+        </w:rPr>
+      </w:pPr>
+    </w:p>
+    <w:p>
+      <w:pPr>
+        <w:rPr>
+          <w:rFonts w:ascii="Lucida Sans Typewriter" w:hAnsi="Lucida Sans Typewriter"/>
+        </w:rPr>
+      </w:pPr>
+    </w:p>
+    <w:p>
+      <w:pPr>
+        <w:rPr>
+          <w:rFonts w:ascii="Lucida Sans Typewriter" w:hAnsi="Lucida Sans Typewriter"/>
+        </w:rPr>
+      </w:pPr>
+    </w:p>
+    <w:p>
+      <w:pPr>
+        <w:rPr>
+          <w:rFonts w:ascii="Lucida Sans Typewriter" w:hAnsi="Lucida Sans Typewriter"/>
+        </w:rPr>
+      </w:pPr>
+      <w:r>
+        <w:rPr>
+          <w:rFonts w:ascii="Lucida Sans Typewriter" w:hAnsi="Lucida Sans Typewriter"/>
+        </w:rPr>
+        <w:lastRenderedPageBreak/>
         <w:t>(2)</w:t>
       </w:r>
     </w:p>
@@ -262,7 +244,7 @@
         <w:rPr>
           <w:rFonts w:ascii="Lucida Sans Typewriter" w:hAnsi="Lucida Sans Typewriter"/>
         </w:rPr>
-        <w:t xml:space="preserve">In the assets, there is an amortization of $588/20 = $29.4 million every year. </w:t>
+        <w:t xml:space="preserve">Yes, revealing the pensions and post-retirement benefits is important to shareholders because they serve as reliable measure (NOT accurate) of the obligations the company has towards its employees (hence, the liability). </w:t>
       </w:r>
     </w:p>
     <w:p>
@@ -275,7 +257,7 @@
         <w:rPr>
           <w:rFonts w:ascii="Lucida Sans Typewriter" w:hAnsi="Lucida Sans Typewriter"/>
         </w:rPr>
-        <w:t>Thus, we see that the assets will decrease by $29.4 million while the capital leases obligation is reduced by $29 million.</w:t>
+        <w:t>This is because most of the shareholders of a company like Boeing are the employees themselves, so they have the right to know what assets and liabilities are planned for them by the company.</w:t>
       </w:r>
     </w:p>
     <w:p>
@@ -288,67 +270,7 @@
         <w:rPr>
           <w:rFonts w:ascii="Lucida Sans Typewriter" w:hAnsi="Lucida Sans Typewriter"/>
         </w:rPr>
-        <w:t>Thus, we have the following:</w:t>
-      </w:r>
-    </w:p>
-    <w:p>
-      <w:pPr>
-        <w:rPr>
-          <w:rFonts w:ascii="Lucida Sans Typewriter" w:hAnsi="Lucida Sans Typewriter"/>
-          <w:b/>
-          <w:bCs/>
-        </w:rPr>
-      </w:pPr>
-      <w:r>
-        <w:rPr>
-          <w:rFonts w:ascii="Lucida Sans Typewriter" w:hAnsi="Lucida Sans Typewriter"/>
-          <w:b/>
-          <w:bCs/>
-        </w:rPr>
-        <w:t>Capital lease Assets = $588 - $29.4 = $558.6 million</w:t>
-      </w:r>
-    </w:p>
-    <w:p>
-      <w:pPr>
-        <w:rPr>
-          <w:rFonts w:ascii="Lucida Sans Typewriter" w:hAnsi="Lucida Sans Typewriter"/>
-          <w:b/>
-          <w:bCs/>
-        </w:rPr>
-      </w:pPr>
-      <w:r>
-        <w:rPr>
-          <w:rFonts w:ascii="Lucida Sans Typewriter" w:hAnsi="Lucida Sans Typewriter"/>
-          <w:b/>
-          <w:bCs/>
-        </w:rPr>
-        <w:t>Total Capital lease Obligations = $449 - $29 = $420 million</w:t>
-      </w:r>
-    </w:p>
-    <w:p>
-      <w:pPr>
-        <w:rPr>
-          <w:rFonts w:ascii="Lucida Sans Typewriter" w:hAnsi="Lucida Sans Typewriter"/>
-        </w:rPr>
-      </w:pPr>
-      <w:r>
-        <w:rPr>
-          <w:rFonts w:ascii="Lucida Sans Typewriter" w:hAnsi="Lucida Sans Typewriter"/>
-        </w:rPr>
-        <w:t>(3)</w:t>
-      </w:r>
-    </w:p>
-    <w:p>
-      <w:pPr>
-        <w:rPr>
-          <w:rFonts w:ascii="Lucida Sans Typewriter" w:hAnsi="Lucida Sans Typewriter"/>
-        </w:rPr>
-      </w:pPr>
-      <w:r>
-        <w:rPr>
-          <w:rFonts w:ascii="Lucida Sans Typewriter" w:hAnsi="Lucida Sans Typewriter"/>
-        </w:rPr>
-        <w:t xml:space="preserve">They are different because the liability represents the owing of the Home Depot towards the lessor (which is why it is amortized using effective interest amortization) while the asset represents the owned property of Home Depot (since it is a capital lease), meaning that Home Depot needs to handle the asset’s amortization differently (usually as a straight line, since DDB is complicated). </w:t>
+        <w:t xml:space="preserve">The assets tells how much does the Boeing company has put in its kitty for the people, as opposed to the promises made for them (liability). </w:t>
       </w:r>
     </w:p>
     <w:p>

</xml_diff>

<commit_message>
#50: Added 9-78, pension analysis
</commit_message>
<xml_diff>
--- a/Chapter 09/Problems/09-53.docx
+++ b/Chapter 09/Problems/09-53.docx
@@ -42,44 +42,70 @@
         <w:rPr>
           <w:rFonts w:ascii="Lucida Sans Typewriter" w:hAnsi="Lucida Sans Typewriter"/>
         </w:rPr>
-        <w:t>The assets for pension are underfunded by $67,651 - $51,051 = $16,600 million, which means that Boeing Company has promised more pension (which is hence a liability) than it has set aside for the employees (which is the asset).</w:t>
-      </w:r>
-    </w:p>
-    <w:p>
-      <w:pPr>
-        <w:rPr>
-          <w:rFonts w:ascii="Lucida Sans Typewriter" w:hAnsi="Lucida Sans Typewriter"/>
-        </w:rPr>
-      </w:pPr>
-      <w:r>
-        <w:rPr>
-          <w:rFonts w:ascii="Lucida Sans Typewriter" w:hAnsi="Lucida Sans Typewriter"/>
-        </w:rPr>
-        <w:t>Even the post-retirement benefits are underfunded by $7,997 - $1</w:t>
+        <w:t xml:space="preserve">There is </w:t>
       </w:r>
       <w:r>
         <w:rPr>
           <w:rFonts w:ascii="Lucida Sans Typewriter" w:hAnsi="Lucida Sans Typewriter"/>
         </w:rPr>
-        <w:t>02</w:t>
+        <w:t>an</w:t>
       </w:r>
       <w:r>
         <w:rPr>
           <w:rFonts w:ascii="Lucida Sans Typewriter" w:hAnsi="Lucida Sans Typewriter"/>
         </w:rPr>
-        <w:t xml:space="preserve"> = $7,8</w:t>
+        <w:t xml:space="preserve"> increase of +$10,311 million in assets and +$13,526 million increase in liabilities, resulting in -$3,215 decrease in stockholders’ equity. </w:t>
       </w:r>
       <w:r>
         <w:rPr>
           <w:rFonts w:ascii="Lucida Sans Typewriter" w:hAnsi="Lucida Sans Typewriter"/>
         </w:rPr>
-        <w:t>95</w:t>
+        <w:t>This is the expense of pension scheme.</w:t>
+      </w:r>
+    </w:p>
+    <w:p>
+      <w:pPr>
+        <w:rPr>
+          <w:rFonts w:ascii="Lucida Sans Typewriter" w:hAnsi="Lucida Sans Typewriter"/>
+        </w:rPr>
+      </w:pPr>
+      <w:r>
+        <w:rPr>
+          <w:rFonts w:ascii="Lucida Sans Typewriter" w:hAnsi="Lucida Sans Typewriter"/>
+        </w:rPr>
+        <w:t>They might be doubtful of receiving the pension at first glance, but the assets are 76.23% of liabilities so it is expected to cover the employees (because they do not expect more than 10% of workforce to retire at any fiscal year!)</w:t>
+      </w:r>
+    </w:p>
+    <w:p>
+      <w:pPr>
+        <w:rPr>
+          <w:rFonts w:ascii="Lucida Sans Typewriter" w:hAnsi="Lucida Sans Typewriter"/>
+        </w:rPr>
+      </w:pPr>
+      <w:r>
+        <w:rPr>
+          <w:rFonts w:ascii="Lucida Sans Typewriter" w:hAnsi="Lucida Sans Typewriter"/>
+        </w:rPr>
+        <w:t>(2)</w:t>
+      </w:r>
+    </w:p>
+    <w:p>
+      <w:pPr>
+        <w:rPr>
+          <w:rFonts w:ascii="Lucida Sans Typewriter" w:hAnsi="Lucida Sans Typewriter"/>
+        </w:rPr>
+      </w:pPr>
+      <w:r>
+        <w:rPr>
+          <w:rFonts w:ascii="Lucida Sans Typewriter" w:hAnsi="Lucida Sans Typewriter"/>
+        </w:rPr>
+        <w:t xml:space="preserve">Actual disbursement of the cash for the schemes might result in changing of the assets and liabilities, for example in the </w:t>
       </w:r>
       <w:r>
         <w:rPr>
           <w:rFonts w:ascii="Lucida Sans Typewriter" w:hAnsi="Lucida Sans Typewriter"/>
         </w:rPr>
-        <w:t xml:space="preserve"> million, which means again that Boeing Company promised more than it has set aside for its employees.</w:t>
+        <w:t>insurance claims.</w:t>
       </w:r>
     </w:p>
     <w:p>
@@ -88,190 +114,13 @@
           <w:rFonts w:ascii="Lucida Sans Typewriter" w:hAnsi="Lucida Sans Typewriter"/>
         </w:rPr>
       </w:pPr>
-      <w:r>
+    </w:p>
+    <w:p>
+      <w:pPr>
         <w:rPr>
           <w:rFonts w:ascii="Lucida Sans Typewriter" w:hAnsi="Lucida Sans Typewriter"/>
         </w:rPr>
-        <w:t xml:space="preserve">Looking at first glance, this seems </w:t>
-      </w:r>
-      <w:r>
-        <w:rPr>
-          <w:rFonts w:ascii="Lucida Sans Typewriter" w:hAnsi="Lucida Sans Typewriter"/>
-        </w:rPr>
-        <w:t xml:space="preserve">quite panicking for the employees, since the company is not setting aside enough assets to cover the retirement benefits. </w:t>
-      </w:r>
-    </w:p>
-    <w:p>
-      <w:pPr>
-        <w:rPr>
-          <w:rFonts w:ascii="Lucida Sans Typewriter" w:hAnsi="Lucida Sans Typewriter"/>
-        </w:rPr>
-      </w:pPr>
-      <w:r>
-        <w:rPr>
-          <w:rFonts w:ascii="Lucida Sans Typewriter" w:hAnsi="Lucida Sans Typewriter"/>
-        </w:rPr>
-        <w:t xml:space="preserve">However, the company is setting up enough assets to cover the employees who are probably going to retire within ~1-2 years of the fiscal year. </w:t>
-      </w:r>
-    </w:p>
-    <w:p>
-      <w:pPr>
-        <w:rPr>
-          <w:rFonts w:ascii="Lucida Sans Typewriter" w:hAnsi="Lucida Sans Typewriter"/>
-        </w:rPr>
-      </w:pPr>
-      <w:r>
-        <w:rPr>
-          <w:rFonts w:ascii="Lucida Sans Typewriter" w:hAnsi="Lucida Sans Typewriter"/>
-        </w:rPr>
-        <w:t xml:space="preserve">This is because Boeing Corporation is a huge company, and the assets of pension are </w:t>
-      </w:r>
-      <w:r>
-        <w:rPr>
-          <w:rFonts w:ascii="Lucida Sans Typewriter" w:hAnsi="Lucida Sans Typewriter"/>
-        </w:rPr>
-        <w:t xml:space="preserve">75.3% of the liabilities. Every year, Boeing is not expected to have more than 10% of its working force retiring next year (higher does not make sense?), so the assets set aside for the pension are enough for the people now. </w:t>
-      </w:r>
-    </w:p>
-    <w:p>
-      <w:pPr>
-        <w:rPr>
-          <w:rFonts w:ascii="Lucida Sans Typewriter" w:hAnsi="Lucida Sans Typewriter"/>
-        </w:rPr>
-      </w:pPr>
-      <w:r>
-        <w:rPr>
-          <w:rFonts w:ascii="Lucida Sans Typewriter" w:hAnsi="Lucida Sans Typewriter"/>
-        </w:rPr>
-        <w:t>For the post-retirement benefits other than pension, there is a serious concern. The assets are 1.3% of the liabilities, which is significantly smaller portion. Boeing might expect at least 1-5% workforce retiring, which could pose a significant pressure on the company.</w:t>
-      </w:r>
-    </w:p>
-    <w:p>
-      <w:pPr>
-        <w:rPr>
-          <w:rFonts w:ascii="Lucida Sans Typewriter" w:hAnsi="Lucida Sans Typewriter"/>
-        </w:rPr>
-      </w:pPr>
-      <w:r>
-        <w:rPr>
-          <w:rFonts w:ascii="Lucida Sans Typewriter" w:hAnsi="Lucida Sans Typewriter"/>
-        </w:rPr>
-        <w:t xml:space="preserve">Thus, the employees might find their pensions sufficiently covered but their other plans </w:t>
-      </w:r>
-      <w:r>
-        <w:rPr>
-          <w:rFonts w:ascii="Lucida Sans Typewriter" w:hAnsi="Lucida Sans Typewriter"/>
-        </w:rPr>
-        <w:t>seem</w:t>
-      </w:r>
-      <w:r>
-        <w:rPr>
-          <w:rFonts w:ascii="Lucida Sans Typewriter" w:hAnsi="Lucida Sans Typewriter"/>
-        </w:rPr>
-        <w:t xml:space="preserve"> to be on a hinge. </w:t>
-      </w:r>
-    </w:p>
-    <w:p>
-      <w:pPr>
-        <w:rPr>
-          <w:rFonts w:ascii="Lucida Sans Typewriter" w:hAnsi="Lucida Sans Typewriter"/>
-        </w:rPr>
-      </w:pPr>
-    </w:p>
-    <w:p>
-      <w:pPr>
-        <w:rPr>
-          <w:rFonts w:ascii="Lucida Sans Typewriter" w:hAnsi="Lucida Sans Typewriter"/>
-        </w:rPr>
-      </w:pPr>
-    </w:p>
-    <w:p>
-      <w:pPr>
-        <w:rPr>
-          <w:rFonts w:ascii="Lucida Sans Typewriter" w:hAnsi="Lucida Sans Typewriter"/>
-        </w:rPr>
-      </w:pPr>
-    </w:p>
-    <w:p>
-      <w:pPr>
-        <w:rPr>
-          <w:rFonts w:ascii="Lucida Sans Typewriter" w:hAnsi="Lucida Sans Typewriter"/>
-        </w:rPr>
-      </w:pPr>
-    </w:p>
-    <w:p>
-      <w:pPr>
-        <w:rPr>
-          <w:rFonts w:ascii="Lucida Sans Typewriter" w:hAnsi="Lucida Sans Typewriter"/>
-        </w:rPr>
-      </w:pPr>
-    </w:p>
-    <w:p>
-      <w:pPr>
-        <w:rPr>
-          <w:rFonts w:ascii="Lucida Sans Typewriter" w:hAnsi="Lucida Sans Typewriter"/>
-        </w:rPr>
-      </w:pPr>
-    </w:p>
-    <w:p>
-      <w:pPr>
-        <w:rPr>
-          <w:rFonts w:ascii="Lucida Sans Typewriter" w:hAnsi="Lucida Sans Typewriter"/>
-        </w:rPr>
-      </w:pPr>
-    </w:p>
-    <w:p>
-      <w:pPr>
-        <w:rPr>
-          <w:rFonts w:ascii="Lucida Sans Typewriter" w:hAnsi="Lucida Sans Typewriter"/>
-        </w:rPr>
-      </w:pPr>
-      <w:r>
-        <w:rPr>
-          <w:rFonts w:ascii="Lucida Sans Typewriter" w:hAnsi="Lucida Sans Typewriter"/>
-        </w:rPr>
-        <w:lastRenderedPageBreak/>
-        <w:t>(2)</w:t>
-      </w:r>
-    </w:p>
-    <w:p>
-      <w:pPr>
-        <w:rPr>
-          <w:rFonts w:ascii="Lucida Sans Typewriter" w:hAnsi="Lucida Sans Typewriter"/>
-        </w:rPr>
-      </w:pPr>
-      <w:r>
-        <w:rPr>
-          <w:rFonts w:ascii="Lucida Sans Typewriter" w:hAnsi="Lucida Sans Typewriter"/>
-        </w:rPr>
-        <w:t xml:space="preserve">Yes, revealing the pensions and post-retirement benefits is important to shareholders because they serve as reliable measure (NOT accurate) of the obligations the company has towards its employees (hence, the liability). </w:t>
-      </w:r>
-    </w:p>
-    <w:p>
-      <w:pPr>
-        <w:rPr>
-          <w:rFonts w:ascii="Lucida Sans Typewriter" w:hAnsi="Lucida Sans Typewriter"/>
-        </w:rPr>
-      </w:pPr>
-      <w:r>
-        <w:rPr>
-          <w:rFonts w:ascii="Lucida Sans Typewriter" w:hAnsi="Lucida Sans Typewriter"/>
-        </w:rPr>
-        <w:t>This is because most of the shareholders of a company like Boeing are the employees themselves, so they have the right to know what assets and liabilities are planned for them by the company.</w:t>
-      </w:r>
-    </w:p>
-    <w:p>
-      <w:pPr>
-        <w:rPr>
-          <w:rFonts w:ascii="Lucida Sans Typewriter" w:hAnsi="Lucida Sans Typewriter"/>
-        </w:rPr>
-      </w:pPr>
-      <w:r>
-        <w:rPr>
-          <w:rFonts w:ascii="Lucida Sans Typewriter" w:hAnsi="Lucida Sans Typewriter"/>
-        </w:rPr>
-        <w:t xml:space="preserve">The assets tells how much does the Boeing company has put in its kitty for the people, as opposed to the promises made for them (liability). </w:t>
-      </w:r>
+      </w:pPr>
     </w:p>
     <w:p>
       <w:pPr>

</xml_diff>

<commit_message>
#50: Added 9-79, deferred taxes
</commit_message>
<xml_diff>
--- a/Chapter 09/Problems/09-53.docx
+++ b/Chapter 09/Problems/09-53.docx
@@ -42,38 +42,19 @@
         <w:rPr>
           <w:rFonts w:ascii="Lucida Sans Typewriter" w:hAnsi="Lucida Sans Typewriter"/>
         </w:rPr>
-        <w:t xml:space="preserve">There is </w:t>
+        <w:t>The earnings</w:t>
       </w:r>
       <w:r>
         <w:rPr>
           <w:rFonts w:ascii="Lucida Sans Typewriter" w:hAnsi="Lucida Sans Typewriter"/>
         </w:rPr>
-        <w:t>an</w:t>
+        <w:t xml:space="preserve"> after taxes</w:t>
       </w:r>
       <w:r>
         <w:rPr>
           <w:rFonts w:ascii="Lucida Sans Typewriter" w:hAnsi="Lucida Sans Typewriter"/>
         </w:rPr>
-        <w:t xml:space="preserve"> increase of +$10,311 million in assets and +$13,526 million increase in liabilities, resulting in -$3,215 decrease in stockholders’ equity. </w:t>
-      </w:r>
-      <w:r>
-        <w:rPr>
-          <w:rFonts w:ascii="Lucida Sans Typewriter" w:hAnsi="Lucida Sans Typewriter"/>
-        </w:rPr>
-        <w:t>This is the expense of pension scheme.</w:t>
-      </w:r>
-    </w:p>
-    <w:p>
-      <w:pPr>
-        <w:rPr>
-          <w:rFonts w:ascii="Lucida Sans Typewriter" w:hAnsi="Lucida Sans Typewriter"/>
-        </w:rPr>
-      </w:pPr>
-      <w:r>
-        <w:rPr>
-          <w:rFonts w:ascii="Lucida Sans Typewriter" w:hAnsi="Lucida Sans Typewriter"/>
-        </w:rPr>
-        <w:t>They might be doubtful of receiving the pension at first glance, but the assets are 76.23% of liabilities so it is expected to cover the employees (because they do not expect more than 10% of workforce to retire at any fiscal year!)</w:t>
+        <w:t xml:space="preserve"> is given by $6,068 - $2,185 = $3,883 million.</w:t>
       </w:r>
     </w:p>
     <w:p>
@@ -99,13 +80,163 @@
         <w:rPr>
           <w:rFonts w:ascii="Lucida Sans Typewriter" w:hAnsi="Lucida Sans Typewriter"/>
         </w:rPr>
-        <w:t xml:space="preserve">Actual disbursement of the cash for the schemes might result in changing of the assets and liabilities, for example in the </w:t>
+        <w:t>Amounts are in millions of $</w:t>
+      </w:r>
+    </w:p>
+    <w:tbl>
+      <w:tblPr>
+        <w:tblStyle w:val="TableGrid"/>
+        <w:tblW w:w="0" w:type="auto"/>
+        <w:tblLook w:val="04A0" w:firstRow="1" w:lastRow="0" w:firstColumn="1" w:lastColumn="0" w:noHBand="0" w:noVBand="1"/>
+      </w:tblPr>
+      <w:tblGrid>
+        <w:gridCol w:w="4390"/>
+        <w:gridCol w:w="2551"/>
+        <w:gridCol w:w="2075"/>
+      </w:tblGrid>
+      <w:tr>
+        <w:tc>
+          <w:tcPr>
+            <w:tcW w:w="4390" w:type="dxa"/>
+          </w:tcPr>
+          <w:p>
+            <w:pPr>
+              <w:rPr>
+                <w:rFonts w:ascii="Lucida Sans Typewriter" w:hAnsi="Lucida Sans Typewriter"/>
+              </w:rPr>
+            </w:pPr>
+            <w:r>
+              <w:rPr>
+                <w:rFonts w:ascii="Lucida Sans Typewriter" w:hAnsi="Lucida Sans Typewriter"/>
+              </w:rPr>
+              <w:t>Tax Expense</w:t>
+            </w:r>
+          </w:p>
+          <w:p>
+            <w:pPr>
+              <w:rPr>
+                <w:rFonts w:ascii="Lucida Sans Typewriter" w:hAnsi="Lucida Sans Typewriter"/>
+              </w:rPr>
+            </w:pPr>
+            <w:r>
+              <w:rPr>
+                <w:rFonts w:ascii="Lucida Sans Typewriter" w:hAnsi="Lucida Sans Typewriter"/>
+              </w:rPr>
+              <w:t xml:space="preserve"> To Cash</w:t>
+            </w:r>
+          </w:p>
+          <w:p>
+            <w:pPr>
+              <w:rPr>
+                <w:rFonts w:ascii="Lucida Sans Typewriter" w:hAnsi="Lucida Sans Typewriter"/>
+              </w:rPr>
+            </w:pPr>
+            <w:r>
+              <w:rPr>
+                <w:rFonts w:ascii="Lucida Sans Typewriter" w:hAnsi="Lucida Sans Typewriter"/>
+              </w:rPr>
+              <w:t xml:space="preserve"> To Deferred Tax Liability</w:t>
+            </w:r>
+          </w:p>
+        </w:tc>
+        <w:tc>
+          <w:tcPr>
+            <w:tcW w:w="2551" w:type="dxa"/>
+          </w:tcPr>
+          <w:p>
+            <w:pPr>
+              <w:jc w:val="right"/>
+              <w:rPr>
+                <w:rFonts w:ascii="Lucida Sans Typewriter" w:hAnsi="Lucida Sans Typewriter"/>
+              </w:rPr>
+            </w:pPr>
+            <w:r>
+              <w:rPr>
+                <w:rFonts w:ascii="Lucida Sans Typewriter" w:hAnsi="Lucida Sans Typewriter"/>
+              </w:rPr>
+              <w:t>2,185</w:t>
+            </w:r>
+          </w:p>
+        </w:tc>
+        <w:tc>
+          <w:tcPr>
+            <w:tcW w:w="2075" w:type="dxa"/>
+          </w:tcPr>
+          <w:p>
+            <w:pPr>
+              <w:rPr>
+                <w:rFonts w:ascii="Lucida Sans Typewriter" w:hAnsi="Lucida Sans Typewriter"/>
+              </w:rPr>
+            </w:pPr>
+          </w:p>
+          <w:p>
+            <w:pPr>
+              <w:jc w:val="right"/>
+              <w:rPr>
+                <w:rFonts w:ascii="Lucida Sans Typewriter" w:hAnsi="Lucida Sans Typewriter"/>
+              </w:rPr>
+            </w:pPr>
+            <w:r>
+              <w:rPr>
+                <w:rFonts w:ascii="Lucida Sans Typewriter" w:hAnsi="Lucida Sans Typewriter"/>
+              </w:rPr>
+              <w:t>1,950</w:t>
+            </w:r>
+          </w:p>
+          <w:p>
+            <w:pPr>
+              <w:jc w:val="right"/>
+              <w:rPr>
+                <w:rFonts w:ascii="Lucida Sans Typewriter" w:hAnsi="Lucida Sans Typewriter"/>
+              </w:rPr>
+            </w:pPr>
+            <w:r>
+              <w:rPr>
+                <w:rFonts w:ascii="Lucida Sans Typewriter" w:hAnsi="Lucida Sans Typewriter"/>
+              </w:rPr>
+              <w:t>235</w:t>
+            </w:r>
+          </w:p>
+        </w:tc>
+      </w:tr>
+    </w:tbl>
+    <w:p>
+      <w:pPr>
+        <w:rPr>
+          <w:rFonts w:ascii="Lucida Sans Typewriter" w:hAnsi="Lucida Sans Typewriter"/>
+        </w:rPr>
+      </w:pPr>
+    </w:p>
+    <w:p>
+      <w:pPr>
+        <w:rPr>
+          <w:rFonts w:ascii="Lucida Sans Typewriter" w:hAnsi="Lucida Sans Typewriter"/>
+        </w:rPr>
+      </w:pPr>
+      <w:r>
+        <w:rPr>
+          <w:rFonts w:ascii="Lucida Sans Typewriter" w:hAnsi="Lucida Sans Typewriter"/>
+        </w:rPr>
+        <w:t>(3)</w:t>
+      </w:r>
+    </w:p>
+    <w:p>
+      <w:pPr>
+        <w:rPr>
+          <w:rFonts w:ascii="Lucida Sans Typewriter" w:hAnsi="Lucida Sans Typewriter"/>
+        </w:rPr>
+      </w:pPr>
+      <w:r>
+        <w:rPr>
+          <w:rFonts w:ascii="Lucida Sans Typewriter" w:hAnsi="Lucida Sans Typewriter"/>
+        </w:rPr>
+        <w:t xml:space="preserve">This is because tax authorities and accounting authorities differs in the way they account for income. For example, the revenue in tax authority is decided when cash flows in and the revenue in accounting is not assumed until the delivery has been completed. These leads to discrepancy and finally lead to </w:t>
       </w:r>
       <w:r>
         <w:rPr>
           <w:rFonts w:ascii="Lucida Sans Typewriter" w:hAnsi="Lucida Sans Typewriter"/>
         </w:rPr>
-        <w:t>insurance claims.</w:t>
+        <w:t>different income shown to them and shareholders.</w:t>
       </w:r>
     </w:p>
     <w:p>

</xml_diff>

<commit_message>
#50: Added 9-80, DTA!
</commit_message>
<xml_diff>
--- a/Chapter 09/Problems/09-53.docx
+++ b/Chapter 09/Problems/09-53.docx
@@ -42,45 +42,7 @@
         <w:rPr>
           <w:rFonts w:ascii="Lucida Sans Typewriter" w:hAnsi="Lucida Sans Typewriter"/>
         </w:rPr>
-        <w:t>The earnings</w:t>
-      </w:r>
-      <w:r>
-        <w:rPr>
-          <w:rFonts w:ascii="Lucida Sans Typewriter" w:hAnsi="Lucida Sans Typewriter"/>
-        </w:rPr>
-        <w:t xml:space="preserve"> after taxes</w:t>
-      </w:r>
-      <w:r>
-        <w:rPr>
-          <w:rFonts w:ascii="Lucida Sans Typewriter" w:hAnsi="Lucida Sans Typewriter"/>
-        </w:rPr>
-        <w:t xml:space="preserve"> is given by $6,068 - $2,185 = $3,883 million.</w:t>
-      </w:r>
-    </w:p>
-    <w:p>
-      <w:pPr>
-        <w:rPr>
-          <w:rFonts w:ascii="Lucida Sans Typewriter" w:hAnsi="Lucida Sans Typewriter"/>
-        </w:rPr>
-      </w:pPr>
-      <w:r>
-        <w:rPr>
-          <w:rFonts w:ascii="Lucida Sans Typewriter" w:hAnsi="Lucida Sans Typewriter"/>
-        </w:rPr>
-        <w:t>(2)</w:t>
-      </w:r>
-    </w:p>
-    <w:p>
-      <w:pPr>
-        <w:rPr>
-          <w:rFonts w:ascii="Lucida Sans Typewriter" w:hAnsi="Lucida Sans Typewriter"/>
-        </w:rPr>
-      </w:pPr>
-      <w:r>
-        <w:rPr>
-          <w:rFonts w:ascii="Lucida Sans Typewriter" w:hAnsi="Lucida Sans Typewriter"/>
-        </w:rPr>
-        <w:t>Amounts are in millions of $</w:t>
+        <w:t>The calculation is shown as follows:</w:t>
       </w:r>
     </w:p>
     <w:tbl>
@@ -90,58 +52,84 @@
         <w:tblLook w:val="04A0" w:firstRow="1" w:lastRow="0" w:firstColumn="1" w:lastColumn="0" w:noHBand="0" w:noVBand="1"/>
       </w:tblPr>
       <w:tblGrid>
-        <w:gridCol w:w="4390"/>
-        <w:gridCol w:w="2551"/>
-        <w:gridCol w:w="2075"/>
+        <w:gridCol w:w="1980"/>
+        <w:gridCol w:w="7036"/>
       </w:tblGrid>
       <w:tr>
         <w:tc>
           <w:tcPr>
-            <w:tcW w:w="4390" w:type="dxa"/>
+            <w:tcW w:w="9016" w:type="dxa"/>
+            <w:gridSpan w:val="2"/>
           </w:tcPr>
           <w:p>
             <w:pPr>
-              <w:rPr>
-                <w:rFonts w:ascii="Lucida Sans Typewriter" w:hAnsi="Lucida Sans Typewriter"/>
-              </w:rPr>
-            </w:pPr>
-            <w:r>
-              <w:rPr>
-                <w:rFonts w:ascii="Lucida Sans Typewriter" w:hAnsi="Lucida Sans Typewriter"/>
-              </w:rPr>
-              <w:t>Tax Expense</w:t>
-            </w:r>
-          </w:p>
-          <w:p>
-            <w:pPr>
-              <w:rPr>
-                <w:rFonts w:ascii="Lucida Sans Typewriter" w:hAnsi="Lucida Sans Typewriter"/>
-              </w:rPr>
-            </w:pPr>
-            <w:r>
-              <w:rPr>
-                <w:rFonts w:ascii="Lucida Sans Typewriter" w:hAnsi="Lucida Sans Typewriter"/>
-              </w:rPr>
-              <w:t xml:space="preserve"> To Cash</w:t>
-            </w:r>
-          </w:p>
-          <w:p>
-            <w:pPr>
-              <w:rPr>
-                <w:rFonts w:ascii="Lucida Sans Typewriter" w:hAnsi="Lucida Sans Typewriter"/>
-              </w:rPr>
-            </w:pPr>
-            <w:r>
-              <w:rPr>
-                <w:rFonts w:ascii="Lucida Sans Typewriter" w:hAnsi="Lucida Sans Typewriter"/>
-              </w:rPr>
-              <w:t xml:space="preserve"> To Deferred Tax Liability</w:t>
+              <w:jc w:val="center"/>
+              <w:rPr>
+                <w:rFonts w:ascii="Lucida Sans Typewriter" w:hAnsi="Lucida Sans Typewriter"/>
+              </w:rPr>
+            </w:pPr>
+          </w:p>
+          <w:p>
+            <w:pPr>
+              <w:jc w:val="center"/>
+              <w:rPr>
+                <w:rFonts w:ascii="Lucida Sans Typewriter" w:hAnsi="Lucida Sans Typewriter"/>
+              </w:rPr>
+            </w:pPr>
+            <w:r>
+              <w:rPr>
+                <w:rFonts w:ascii="Lucida Sans Typewriter" w:hAnsi="Lucida Sans Typewriter"/>
+              </w:rPr>
+              <w:t xml:space="preserve">DEFERRED TAX ASSET/LIABILITIES </w:t>
+            </w:r>
+          </w:p>
+          <w:p>
+            <w:pPr>
+              <w:jc w:val="center"/>
+              <w:rPr>
+                <w:rFonts w:ascii="Lucida Sans Typewriter" w:hAnsi="Lucida Sans Typewriter"/>
+              </w:rPr>
+            </w:pPr>
+            <w:r>
+              <w:rPr>
+                <w:rFonts w:ascii="Lucida Sans Typewriter" w:hAnsi="Lucida Sans Typewriter"/>
+              </w:rPr>
+              <w:t>(Amounts are in $)</w:t>
+            </w:r>
+          </w:p>
+          <w:p>
+            <w:pPr>
+              <w:jc w:val="center"/>
+              <w:rPr>
+                <w:rFonts w:ascii="Lucida Sans Typewriter" w:hAnsi="Lucida Sans Typewriter"/>
+              </w:rPr>
+            </w:pPr>
+          </w:p>
+        </w:tc>
+      </w:tr>
+      <w:tr>
+        <w:tc>
+          <w:tcPr>
+            <w:tcW w:w="1980" w:type="dxa"/>
+          </w:tcPr>
+          <w:p>
+            <w:pPr>
+              <w:jc w:val="center"/>
+              <w:rPr>
+                <w:rFonts w:ascii="Lucida Sans Typewriter" w:hAnsi="Lucida Sans Typewriter"/>
+              </w:rPr>
+            </w:pPr>
+            <w:r>
+              <w:rPr>
+                <w:rFonts w:ascii="Lucida Sans Typewriter" w:hAnsi="Lucida Sans Typewriter"/>
+              </w:rPr>
+              <w:t>Year</w:t>
             </w:r>
           </w:p>
         </w:tc>
         <w:tc>
           <w:tcPr>
-            <w:tcW w:w="2551" w:type="dxa"/>
+            <w:tcW w:w="7036" w:type="dxa"/>
           </w:tcPr>
           <w:p>
             <w:pPr>
@@ -154,23 +142,37 @@
               <w:rPr>
                 <w:rFonts w:ascii="Lucida Sans Typewriter" w:hAnsi="Lucida Sans Typewriter"/>
               </w:rPr>
-              <w:t>2,185</w:t>
+              <w:t>Deferred Tax Account</w:t>
+            </w:r>
+          </w:p>
+        </w:tc>
+      </w:tr>
+      <w:tr>
+        <w:tc>
+          <w:tcPr>
+            <w:tcW w:w="1980" w:type="dxa"/>
+          </w:tcPr>
+          <w:p>
+            <w:pPr>
+              <w:jc w:val="center"/>
+              <w:rPr>
+                <w:rFonts w:ascii="Lucida Sans Typewriter" w:hAnsi="Lucida Sans Typewriter"/>
+              </w:rPr>
+            </w:pPr>
+            <w:r>
+              <w:rPr>
+                <w:rFonts w:ascii="Lucida Sans Typewriter" w:hAnsi="Lucida Sans Typewriter"/>
+              </w:rPr>
+              <w:t>2010</w:t>
             </w:r>
           </w:p>
         </w:tc>
         <w:tc>
           <w:tcPr>
-            <w:tcW w:w="2075" w:type="dxa"/>
+            <w:tcW w:w="7036" w:type="dxa"/>
           </w:tcPr>
           <w:p>
             <w:pPr>
-              <w:rPr>
-                <w:rFonts w:ascii="Lucida Sans Typewriter" w:hAnsi="Lucida Sans Typewriter"/>
-              </w:rPr>
-            </w:pPr>
-          </w:p>
-          <w:p>
-            <w:pPr>
               <w:jc w:val="right"/>
               <w:rPr>
                 <w:rFonts w:ascii="Lucida Sans Typewriter" w:hAnsi="Lucida Sans Typewriter"/>
@@ -180,7 +182,13 @@
               <w:rPr>
                 <w:rFonts w:ascii="Lucida Sans Typewriter" w:hAnsi="Lucida Sans Typewriter"/>
               </w:rPr>
-              <w:t>1,950</w:t>
+              <w:t>$16,000</w:t>
+            </w:r>
+            <w:r>
+              <w:rPr>
+                <w:rFonts w:ascii="Lucida Sans Typewriter" w:hAnsi="Lucida Sans Typewriter"/>
+              </w:rPr>
+              <w:t>.0</w:t>
             </w:r>
           </w:p>
           <w:p>
@@ -194,7 +202,511 @@
               <w:rPr>
                 <w:rFonts w:ascii="Lucida Sans Typewriter" w:hAnsi="Lucida Sans Typewriter"/>
               </w:rPr>
-              <w:t>235</w:t>
+              <w:t>(asset)</w:t>
+            </w:r>
+          </w:p>
+        </w:tc>
+      </w:tr>
+      <w:tr>
+        <w:tc>
+          <w:tcPr>
+            <w:tcW w:w="1980" w:type="dxa"/>
+          </w:tcPr>
+          <w:p>
+            <w:pPr>
+              <w:jc w:val="center"/>
+              <w:rPr>
+                <w:rFonts w:ascii="Lucida Sans Typewriter" w:hAnsi="Lucida Sans Typewriter"/>
+              </w:rPr>
+            </w:pPr>
+            <w:r>
+              <w:rPr>
+                <w:rFonts w:ascii="Lucida Sans Typewriter" w:hAnsi="Lucida Sans Typewriter"/>
+              </w:rPr>
+              <w:t>2011</w:t>
+            </w:r>
+          </w:p>
+        </w:tc>
+        <w:tc>
+          <w:tcPr>
+            <w:tcW w:w="7036" w:type="dxa"/>
+          </w:tcPr>
+          <w:p>
+            <w:pPr>
+              <w:jc w:val="right"/>
+              <w:rPr>
+                <w:rFonts w:ascii="Lucida Sans Typewriter" w:hAnsi="Lucida Sans Typewriter"/>
+              </w:rPr>
+            </w:pPr>
+            <w:r>
+              <w:rPr>
+                <w:rFonts w:ascii="Lucida Sans Typewriter" w:hAnsi="Lucida Sans Typewriter"/>
+              </w:rPr>
+              <w:t>$25,600</w:t>
+            </w:r>
+            <w:r>
+              <w:rPr>
+                <w:rFonts w:ascii="Lucida Sans Typewriter" w:hAnsi="Lucida Sans Typewriter"/>
+              </w:rPr>
+              <w:t>.0</w:t>
+            </w:r>
+          </w:p>
+          <w:p>
+            <w:pPr>
+              <w:jc w:val="right"/>
+              <w:rPr>
+                <w:rFonts w:ascii="Lucida Sans Typewriter" w:hAnsi="Lucida Sans Typewriter"/>
+              </w:rPr>
+            </w:pPr>
+            <w:r>
+              <w:rPr>
+                <w:rFonts w:ascii="Lucida Sans Typewriter" w:hAnsi="Lucida Sans Typewriter"/>
+              </w:rPr>
+              <w:t>(asset)</w:t>
+            </w:r>
+          </w:p>
+        </w:tc>
+      </w:tr>
+      <w:tr>
+        <w:tc>
+          <w:tcPr>
+            <w:tcW w:w="1980" w:type="dxa"/>
+          </w:tcPr>
+          <w:p>
+            <w:pPr>
+              <w:jc w:val="center"/>
+              <w:rPr>
+                <w:rFonts w:ascii="Lucida Sans Typewriter" w:hAnsi="Lucida Sans Typewriter"/>
+              </w:rPr>
+            </w:pPr>
+            <w:r>
+              <w:rPr>
+                <w:rFonts w:ascii="Lucida Sans Typewriter" w:hAnsi="Lucida Sans Typewriter"/>
+              </w:rPr>
+              <w:t>2012</w:t>
+            </w:r>
+          </w:p>
+        </w:tc>
+        <w:tc>
+          <w:tcPr>
+            <w:tcW w:w="7036" w:type="dxa"/>
+          </w:tcPr>
+          <w:p>
+            <w:pPr>
+              <w:jc w:val="right"/>
+              <w:rPr>
+                <w:rFonts w:ascii="Lucida Sans Typewriter" w:hAnsi="Lucida Sans Typewriter"/>
+              </w:rPr>
+            </w:pPr>
+            <w:r>
+              <w:rPr>
+                <w:rFonts w:ascii="Lucida Sans Typewriter" w:hAnsi="Lucida Sans Typewriter"/>
+              </w:rPr>
+              <w:t>$30,800</w:t>
+            </w:r>
+            <w:r>
+              <w:rPr>
+                <w:rFonts w:ascii="Lucida Sans Typewriter" w:hAnsi="Lucida Sans Typewriter"/>
+              </w:rPr>
+              <w:t>.0</w:t>
+            </w:r>
+          </w:p>
+          <w:p>
+            <w:pPr>
+              <w:jc w:val="right"/>
+              <w:rPr>
+                <w:rFonts w:ascii="Lucida Sans Typewriter" w:hAnsi="Lucida Sans Typewriter"/>
+              </w:rPr>
+            </w:pPr>
+            <w:r>
+              <w:rPr>
+                <w:rFonts w:ascii="Lucida Sans Typewriter" w:hAnsi="Lucida Sans Typewriter"/>
+              </w:rPr>
+              <w:t>(asset)</w:t>
+            </w:r>
+          </w:p>
+        </w:tc>
+      </w:tr>
+      <w:tr>
+        <w:tc>
+          <w:tcPr>
+            <w:tcW w:w="1980" w:type="dxa"/>
+          </w:tcPr>
+          <w:p>
+            <w:pPr>
+              <w:jc w:val="center"/>
+              <w:rPr>
+                <w:rFonts w:ascii="Lucida Sans Typewriter" w:hAnsi="Lucida Sans Typewriter"/>
+              </w:rPr>
+            </w:pPr>
+            <w:r>
+              <w:rPr>
+                <w:rFonts w:ascii="Lucida Sans Typewriter" w:hAnsi="Lucida Sans Typewriter"/>
+              </w:rPr>
+              <w:t>2013</w:t>
+            </w:r>
+          </w:p>
+        </w:tc>
+        <w:tc>
+          <w:tcPr>
+            <w:tcW w:w="7036" w:type="dxa"/>
+          </w:tcPr>
+          <w:p>
+            <w:pPr>
+              <w:jc w:val="right"/>
+              <w:rPr>
+                <w:rFonts w:ascii="Lucida Sans Typewriter" w:hAnsi="Lucida Sans Typewriter"/>
+              </w:rPr>
+            </w:pPr>
+            <w:r>
+              <w:rPr>
+                <w:rFonts w:ascii="Lucida Sans Typewriter" w:hAnsi="Lucida Sans Typewriter"/>
+              </w:rPr>
+              <w:t>$31,184</w:t>
+            </w:r>
+            <w:r>
+              <w:rPr>
+                <w:rFonts w:ascii="Lucida Sans Typewriter" w:hAnsi="Lucida Sans Typewriter"/>
+              </w:rPr>
+              <w:t>.0</w:t>
+            </w:r>
+          </w:p>
+          <w:p>
+            <w:pPr>
+              <w:jc w:val="right"/>
+              <w:rPr>
+                <w:rFonts w:ascii="Lucida Sans Typewriter" w:hAnsi="Lucida Sans Typewriter"/>
+              </w:rPr>
+            </w:pPr>
+            <w:r>
+              <w:rPr>
+                <w:rFonts w:ascii="Lucida Sans Typewriter" w:hAnsi="Lucida Sans Typewriter"/>
+              </w:rPr>
+              <w:t>(asset)</w:t>
+            </w:r>
+          </w:p>
+        </w:tc>
+      </w:tr>
+      <w:tr>
+        <w:tc>
+          <w:tcPr>
+            <w:tcW w:w="1980" w:type="dxa"/>
+          </w:tcPr>
+          <w:p>
+            <w:pPr>
+              <w:jc w:val="center"/>
+              <w:rPr>
+                <w:rFonts w:ascii="Lucida Sans Typewriter" w:hAnsi="Lucida Sans Typewriter"/>
+              </w:rPr>
+            </w:pPr>
+            <w:r>
+              <w:rPr>
+                <w:rFonts w:ascii="Lucida Sans Typewriter" w:hAnsi="Lucida Sans Typewriter"/>
+              </w:rPr>
+              <w:t>2014</w:t>
+            </w:r>
+          </w:p>
+        </w:tc>
+        <w:tc>
+          <w:tcPr>
+            <w:tcW w:w="7036" w:type="dxa"/>
+          </w:tcPr>
+          <w:p>
+            <w:pPr>
+              <w:jc w:val="right"/>
+              <w:rPr>
+                <w:rFonts w:ascii="Lucida Sans Typewriter" w:hAnsi="Lucida Sans Typewriter"/>
+              </w:rPr>
+            </w:pPr>
+            <w:r>
+              <w:rPr>
+                <w:rFonts w:ascii="Lucida Sans Typewriter" w:hAnsi="Lucida Sans Typewriter"/>
+              </w:rPr>
+              <w:t>$28,291.2</w:t>
+            </w:r>
+          </w:p>
+          <w:p>
+            <w:pPr>
+              <w:jc w:val="right"/>
+              <w:rPr>
+                <w:rFonts w:ascii="Lucida Sans Typewriter" w:hAnsi="Lucida Sans Typewriter"/>
+              </w:rPr>
+            </w:pPr>
+            <w:r>
+              <w:rPr>
+                <w:rFonts w:ascii="Lucida Sans Typewriter" w:hAnsi="Lucida Sans Typewriter"/>
+              </w:rPr>
+              <w:t>(asset)</w:t>
+            </w:r>
+          </w:p>
+        </w:tc>
+      </w:tr>
+      <w:tr>
+        <w:tc>
+          <w:tcPr>
+            <w:tcW w:w="1980" w:type="dxa"/>
+          </w:tcPr>
+          <w:p>
+            <w:pPr>
+              <w:jc w:val="center"/>
+              <w:rPr>
+                <w:rFonts w:ascii="Lucida Sans Typewriter" w:hAnsi="Lucida Sans Typewriter"/>
+              </w:rPr>
+            </w:pPr>
+            <w:r>
+              <w:rPr>
+                <w:rFonts w:ascii="Lucida Sans Typewriter" w:hAnsi="Lucida Sans Typewriter"/>
+              </w:rPr>
+              <w:t>2015</w:t>
+            </w:r>
+          </w:p>
+        </w:tc>
+        <w:tc>
+          <w:tcPr>
+            <w:tcW w:w="7036" w:type="dxa"/>
+          </w:tcPr>
+          <w:p>
+            <w:pPr>
+              <w:jc w:val="right"/>
+              <w:rPr>
+                <w:rFonts w:ascii="Lucida Sans Typewriter" w:hAnsi="Lucida Sans Typewriter"/>
+              </w:rPr>
+            </w:pPr>
+            <w:r>
+              <w:rPr>
+                <w:rFonts w:ascii="Lucida Sans Typewriter" w:hAnsi="Lucida Sans Typewriter"/>
+              </w:rPr>
+              <w:t>$22,776.8</w:t>
+            </w:r>
+          </w:p>
+          <w:p>
+            <w:pPr>
+              <w:jc w:val="right"/>
+              <w:rPr>
+                <w:rFonts w:ascii="Lucida Sans Typewriter" w:hAnsi="Lucida Sans Typewriter"/>
+              </w:rPr>
+            </w:pPr>
+            <w:r>
+              <w:rPr>
+                <w:rFonts w:ascii="Lucida Sans Typewriter" w:hAnsi="Lucida Sans Typewriter"/>
+              </w:rPr>
+              <w:t>(asset)</w:t>
+            </w:r>
+          </w:p>
+        </w:tc>
+      </w:tr>
+      <w:tr>
+        <w:tc>
+          <w:tcPr>
+            <w:tcW w:w="1980" w:type="dxa"/>
+          </w:tcPr>
+          <w:p>
+            <w:pPr>
+              <w:jc w:val="center"/>
+              <w:rPr>
+                <w:rFonts w:ascii="Lucida Sans Typewriter" w:hAnsi="Lucida Sans Typewriter"/>
+              </w:rPr>
+            </w:pPr>
+            <w:r>
+              <w:rPr>
+                <w:rFonts w:ascii="Lucida Sans Typewriter" w:hAnsi="Lucida Sans Typewriter"/>
+              </w:rPr>
+              <w:t>2016</w:t>
+            </w:r>
+          </w:p>
+        </w:tc>
+        <w:tc>
+          <w:tcPr>
+            <w:tcW w:w="7036" w:type="dxa"/>
+          </w:tcPr>
+          <w:p>
+            <w:pPr>
+              <w:jc w:val="right"/>
+              <w:rPr>
+                <w:rFonts w:ascii="Lucida Sans Typewriter" w:hAnsi="Lucida Sans Typewriter"/>
+              </w:rPr>
+            </w:pPr>
+            <w:r>
+              <w:rPr>
+                <w:rFonts w:ascii="Lucida Sans Typewriter" w:hAnsi="Lucida Sans Typewriter"/>
+              </w:rPr>
+              <w:t>$17,262.4</w:t>
+            </w:r>
+          </w:p>
+          <w:p>
+            <w:pPr>
+              <w:jc w:val="right"/>
+              <w:rPr>
+                <w:rFonts w:ascii="Lucida Sans Typewriter" w:hAnsi="Lucida Sans Typewriter"/>
+              </w:rPr>
+            </w:pPr>
+            <w:r>
+              <w:rPr>
+                <w:rFonts w:ascii="Lucida Sans Typewriter" w:hAnsi="Lucida Sans Typewriter"/>
+              </w:rPr>
+              <w:t>(assets)</w:t>
+            </w:r>
+          </w:p>
+        </w:tc>
+      </w:tr>
+      <w:tr>
+        <w:tc>
+          <w:tcPr>
+            <w:tcW w:w="1980" w:type="dxa"/>
+          </w:tcPr>
+          <w:p>
+            <w:pPr>
+              <w:jc w:val="center"/>
+              <w:rPr>
+                <w:rFonts w:ascii="Lucida Sans Typewriter" w:hAnsi="Lucida Sans Typewriter"/>
+              </w:rPr>
+            </w:pPr>
+            <w:r>
+              <w:rPr>
+                <w:rFonts w:ascii="Lucida Sans Typewriter" w:hAnsi="Lucida Sans Typewriter"/>
+              </w:rPr>
+              <w:t>2017</w:t>
+            </w:r>
+          </w:p>
+        </w:tc>
+        <w:tc>
+          <w:tcPr>
+            <w:tcW w:w="7036" w:type="dxa"/>
+          </w:tcPr>
+          <w:p>
+            <w:pPr>
+              <w:jc w:val="right"/>
+              <w:rPr>
+                <w:rFonts w:ascii="Lucida Sans Typewriter" w:hAnsi="Lucida Sans Typewriter"/>
+              </w:rPr>
+            </w:pPr>
+            <w:r>
+              <w:rPr>
+                <w:rFonts w:ascii="Lucida Sans Typewriter" w:hAnsi="Lucida Sans Typewriter"/>
+              </w:rPr>
+              <w:t>$11,748.0</w:t>
+            </w:r>
+          </w:p>
+          <w:p>
+            <w:pPr>
+              <w:jc w:val="right"/>
+              <w:rPr>
+                <w:rFonts w:ascii="Lucida Sans Typewriter" w:hAnsi="Lucida Sans Typewriter"/>
+              </w:rPr>
+            </w:pPr>
+            <w:r>
+              <w:rPr>
+                <w:rFonts w:ascii="Lucida Sans Typewriter" w:hAnsi="Lucida Sans Typewriter"/>
+              </w:rPr>
+              <w:t>(assets)</w:t>
+            </w:r>
+          </w:p>
+        </w:tc>
+      </w:tr>
+      <w:tr>
+        <w:tc>
+          <w:tcPr>
+            <w:tcW w:w="1980" w:type="dxa"/>
+          </w:tcPr>
+          <w:p>
+            <w:pPr>
+              <w:jc w:val="center"/>
+              <w:rPr>
+                <w:rFonts w:ascii="Lucida Sans Typewriter" w:hAnsi="Lucida Sans Typewriter"/>
+              </w:rPr>
+            </w:pPr>
+            <w:r>
+              <w:rPr>
+                <w:rFonts w:ascii="Lucida Sans Typewriter" w:hAnsi="Lucida Sans Typewriter"/>
+              </w:rPr>
+              <w:t>2018</w:t>
+            </w:r>
+          </w:p>
+        </w:tc>
+        <w:tc>
+          <w:tcPr>
+            <w:tcW w:w="7036" w:type="dxa"/>
+          </w:tcPr>
+          <w:p>
+            <w:pPr>
+              <w:jc w:val="right"/>
+              <w:rPr>
+                <w:rFonts w:ascii="Lucida Sans Typewriter" w:hAnsi="Lucida Sans Typewriter"/>
+              </w:rPr>
+            </w:pPr>
+            <w:r>
+              <w:rPr>
+                <w:rFonts w:ascii="Lucida Sans Typewriter" w:hAnsi="Lucida Sans Typewriter"/>
+              </w:rPr>
+              <w:t>$6,233.6</w:t>
+            </w:r>
+          </w:p>
+          <w:p>
+            <w:pPr>
+              <w:jc w:val="right"/>
+              <w:rPr>
+                <w:rFonts w:ascii="Lucida Sans Typewriter" w:hAnsi="Lucida Sans Typewriter"/>
+              </w:rPr>
+            </w:pPr>
+            <w:r>
+              <w:rPr>
+                <w:rFonts w:ascii="Lucida Sans Typewriter" w:hAnsi="Lucida Sans Typewriter"/>
+              </w:rPr>
+              <w:t>(assets)</w:t>
+            </w:r>
+          </w:p>
+        </w:tc>
+      </w:tr>
+      <w:tr>
+        <w:tc>
+          <w:tcPr>
+            <w:tcW w:w="1980" w:type="dxa"/>
+          </w:tcPr>
+          <w:p>
+            <w:pPr>
+              <w:jc w:val="center"/>
+              <w:rPr>
+                <w:rFonts w:ascii="Lucida Sans Typewriter" w:hAnsi="Lucida Sans Typewriter"/>
+              </w:rPr>
+            </w:pPr>
+            <w:r>
+              <w:rPr>
+                <w:rFonts w:ascii="Lucida Sans Typewriter" w:hAnsi="Lucida Sans Typewriter"/>
+              </w:rPr>
+              <w:t>2019</w:t>
+            </w:r>
+          </w:p>
+        </w:tc>
+        <w:tc>
+          <w:tcPr>
+            <w:tcW w:w="7036" w:type="dxa"/>
+          </w:tcPr>
+          <w:p>
+            <w:pPr>
+              <w:jc w:val="right"/>
+              <w:rPr>
+                <w:rFonts w:ascii="Lucida Sans Typewriter" w:hAnsi="Lucida Sans Typewriter"/>
+              </w:rPr>
+            </w:pPr>
+            <w:r>
+              <w:rPr>
+                <w:rFonts w:ascii="Lucida Sans Typewriter" w:hAnsi="Lucida Sans Typewriter"/>
+              </w:rPr>
+              <w:t>$719.2</w:t>
+            </w:r>
+          </w:p>
+          <w:p>
+            <w:pPr>
+              <w:jc w:val="right"/>
+              <w:rPr>
+                <w:rFonts w:ascii="Lucida Sans Typewriter" w:hAnsi="Lucida Sans Typewriter"/>
+              </w:rPr>
+            </w:pPr>
+            <w:r>
+              <w:rPr>
+                <w:rFonts w:ascii="Lucida Sans Typewriter" w:hAnsi="Lucida Sans Typewriter"/>
+              </w:rPr>
+              <w:t>(assets)</w:t>
             </w:r>
           </w:p>
         </w:tc>
@@ -206,6 +718,32 @@
           <w:rFonts w:ascii="Lucida Sans Typewriter" w:hAnsi="Lucida Sans Typewriter"/>
         </w:rPr>
       </w:pPr>
+    </w:p>
+    <w:p>
+      <w:pPr>
+        <w:rPr>
+          <w:rFonts w:ascii="Lucida Sans Typewriter" w:hAnsi="Lucida Sans Typewriter"/>
+        </w:rPr>
+      </w:pPr>
+      <w:r>
+        <w:rPr>
+          <w:rFonts w:ascii="Lucida Sans Typewriter" w:hAnsi="Lucida Sans Typewriter"/>
+        </w:rPr>
+        <w:t>(2)</w:t>
+      </w:r>
+    </w:p>
+    <w:p>
+      <w:pPr>
+        <w:rPr>
+          <w:rFonts w:ascii="Lucida Sans Typewriter" w:hAnsi="Lucida Sans Typewriter"/>
+        </w:rPr>
+      </w:pPr>
+      <w:r>
+        <w:rPr>
+          <w:rFonts w:ascii="Lucida Sans Typewriter" w:hAnsi="Lucida Sans Typewriter"/>
+        </w:rPr>
+        <w:t xml:space="preserve">It is an asset because the company needs to pay lower taxes than what is demanded by the authorities. </w:t>
+      </w:r>
     </w:p>
     <w:p>
       <w:pPr>
@@ -230,13 +768,20 @@
         <w:rPr>
           <w:rFonts w:ascii="Lucida Sans Typewriter" w:hAnsi="Lucida Sans Typewriter"/>
         </w:rPr>
-        <w:t xml:space="preserve">This is because tax authorities and accounting authorities differs in the way they account for income. For example, the revenue in tax authority is decided when cash flows in and the revenue in accounting is not assumed until the delivery has been completed. These leads to discrepancy and finally lead to </w:t>
+        <w:t>The deferred tax asset at the end of period is $719.2. This value is reached because the depreciation was not completely making the salvage value zero, so the value remains positive, otherwise it would have become zero.</w:t>
       </w:r>
+    </w:p>
+    <w:p>
+      <w:pPr>
+        <w:rPr>
+          <w:rFonts w:ascii="Lucida Sans Typewriter" w:hAnsi="Lucida Sans Typewriter"/>
+        </w:rPr>
+      </w:pPr>
       <w:r>
         <w:rPr>
           <w:rFonts w:ascii="Lucida Sans Typewriter" w:hAnsi="Lucida Sans Typewriter"/>
         </w:rPr>
-        <w:t>different income shown to them and shareholders.</w:t>
+        <w:t>(4)</w:t>
       </w:r>
     </w:p>
     <w:p>
@@ -245,13 +790,12 @@
           <w:rFonts w:ascii="Lucida Sans Typewriter" w:hAnsi="Lucida Sans Typewriter"/>
         </w:rPr>
       </w:pPr>
-    </w:p>
-    <w:p>
-      <w:pPr>
+      <w:r>
         <w:rPr>
           <w:rFonts w:ascii="Lucida Sans Typewriter" w:hAnsi="Lucida Sans Typewriter"/>
         </w:rPr>
-      </w:pPr>
+        <w:t xml:space="preserve">Tax provisions = $16,000 </w:t>
+      </w:r>
     </w:p>
     <w:p>
       <w:pPr>
@@ -259,6 +803,12 @@
           <w:rFonts w:ascii="Lucida Sans Typewriter" w:hAnsi="Lucida Sans Typewriter"/>
         </w:rPr>
       </w:pPr>
+      <w:r>
+        <w:rPr>
+          <w:rFonts w:ascii="Lucida Sans Typewriter" w:hAnsi="Lucida Sans Typewriter"/>
+        </w:rPr>
+        <w:t>Tax due to government = $6,400</w:t>
+      </w:r>
     </w:p>
     <w:sectPr>
       <w:pgSz w:w="11906" w:h="16838"/>

</xml_diff>